<commit_message>
Determined structure of modeling portion of the AUG
</commit_message>
<xml_diff>
--- a/docs/dev/aug.docx
+++ b/docs/dev/aug.docx
@@ -94,8 +94,13 @@
         <w:jc w:val="center"/>
       </w:pPr>
       <w:r>
-        <w:t>William H. Duquette</w:t>
-      </w:r>
+        <w:t xml:space="preserve">William H. </w:t>
+      </w:r>
+      <w:proofErr w:type="spellStart"/>
+      <w:r>
+        <w:t>Duquette</w:t>
+      </w:r>
+      <w:proofErr w:type="spellEnd"/>
     </w:p>
     <w:p>
       <w:pPr>
@@ -120,13 +125,41 @@
           <w:szCs w:val="20"/>
         </w:rPr>
       </w:pPr>
+      <w:proofErr w:type="gramStart"/>
       <w:r>
         <w:rPr>
           <w:i/>
           <w:sz w:val="20"/>
           <w:szCs w:val="20"/>
         </w:rPr>
-        <w:t>© 2008-2011. Copyright 2008-2011, by the California Institute of Technology. ALL RIGHTS RESERVED. United States Government Sponsorship acknowledged. Any commercial use must be negotiated with the Office of Technology Transfer at the California Institute of Technology.</w:t>
+        <w:t>© 2008-2011.</w:t>
+      </w:r>
+      <w:proofErr w:type="gramEnd"/>
+      <w:r>
+        <w:rPr>
+          <w:i/>
+          <w:sz w:val="20"/>
+          <w:szCs w:val="20"/>
+        </w:rPr>
+        <w:t xml:space="preserve"> </w:t>
+      </w:r>
+      <w:proofErr w:type="gramStart"/>
+      <w:r>
+        <w:rPr>
+          <w:i/>
+          <w:sz w:val="20"/>
+          <w:szCs w:val="20"/>
+        </w:rPr>
+        <w:t>Copyright 2008-2011, by the California Institute of Technology.</w:t>
+      </w:r>
+      <w:proofErr w:type="gramEnd"/>
+      <w:r>
+        <w:rPr>
+          <w:i/>
+          <w:sz w:val="20"/>
+          <w:szCs w:val="20"/>
+        </w:rPr>
+        <w:t xml:space="preserve"> ALL RIGHTS RESERVED. United States Government Sponsorship acknowledged. Any commercial use must be negotiated with the Office of Technology Transfer at the California Institute of Technology.</w:t>
       </w:r>
     </w:p>
     <w:p>
@@ -664,7 +697,19 @@
     <w:p/>
     <w:p>
       <w:r>
-        <w:t>The Athena simulation is a decision support tool designed to allow a skilled analyst to consider the intended and unintended consequences of various courses of action that might be taken during Stability &amp; Recovery Operations.  Athena is a descendant of the Joint Non-Kinetic Effects Model (JNEM), but includes many new models and other changes.  In addition, where JNEM is a federated simulation, Athena is a stand-alone single-user application.</w:t>
+        <w:t xml:space="preserve">The Athena simulation is a decision support tool designed to allow a skilled analyst to consider the intended and unintended consequences of various courses of action that might be taken during Stability &amp; Recovery Operations.  Athena </w:t>
+      </w:r>
+      <w:r>
+        <w:t xml:space="preserve">contains models descended from </w:t>
+      </w:r>
+      <w:r>
+        <w:t xml:space="preserve">the Joint Non-Kinetic Effects Model (JNEM), </w:t>
+      </w:r>
+      <w:r>
+        <w:t>and</w:t>
+      </w:r>
+      <w:r>
+        <w:t xml:space="preserve"> includes many new models and other changes.  In addition, where JNEM is a federated simulation, Athena is a stand-alone single-user application.</w:t>
       </w:r>
     </w:p>
     <w:p/>
@@ -718,7 +763,28 @@
         </w:numPr>
       </w:pPr>
       <w:r>
-        <w:t>Sections 2 through TBD describe</w:t>
+        <w:t xml:space="preserve">Sections 2 through </w:t>
+      </w:r>
+      <w:r>
+        <w:fldChar w:fldCharType="begin"/>
+      </w:r>
+      <w:r>
+        <w:instrText xml:space="preserve"> REF _Ref311636060 \r \h </w:instrText>
+      </w:r>
+      <w:r>
+        <w:fldChar w:fldCharType="separate"/>
+      </w:r>
+      <w:r>
+        <w:t>9</w:t>
+      </w:r>
+      <w:r>
+        <w:fldChar w:fldCharType="end"/>
+      </w:r>
+      <w:r>
+        <w:t xml:space="preserve"> </w:t>
+      </w:r>
+      <w:r>
+        <w:t>describe</w:t>
       </w:r>
       <w:r>
         <w:t xml:space="preserve"> the Athena models and philosophy at a conceptual level; those interested in more detail can see the low-level model descriptions in the </w:t>
@@ -1089,7 +1155,13 @@
       <w:bookmarkStart w:id="5" w:name="_Ref311625408"/>
       <w:r>
         <w:lastRenderedPageBreak/>
-        <w:t>Athena Overview</w:t>
+        <w:t xml:space="preserve">Athena </w:t>
+      </w:r>
+      <w:r>
+        <w:t xml:space="preserve">Model </w:t>
+      </w:r>
+      <w:r>
+        <w:t>Overview</w:t>
       </w:r>
       <w:bookmarkEnd w:id="4"/>
       <w:bookmarkEnd w:id="5"/>
@@ -1097,6 +1169,113 @@
     <w:p/>
     <w:p>
       <w:r>
+        <w:t xml:space="preserve">Athena is a collection of many models that involve the relations and interactions between a </w:t>
+      </w:r>
+      <w:proofErr w:type="gramStart"/>
+      <w:r>
+        <w:t>number</w:t>
+      </w:r>
+      <w:proofErr w:type="gramEnd"/>
+      <w:r>
+        <w:t xml:space="preserve"> of </w:t>
+      </w:r>
+      <w:r>
+        <w:t xml:space="preserve">kinds of simulation object.  This section gives a brief overview of the most important kinds of simulation object, and of the six major modeling areas.  The various kinds of simulation object are documented in detail in Section </w:t>
+      </w:r>
+      <w:r>
+        <w:fldChar w:fldCharType="begin"/>
+      </w:r>
+      <w:r>
+        <w:instrText xml:space="preserve"> REF _Ref311699814 \r \h </w:instrText>
+      </w:r>
+      <w:r>
+        <w:fldChar w:fldCharType="separate"/>
+      </w:r>
+      <w:r>
+        <w:t>9</w:t>
+      </w:r>
+      <w:r>
+        <w:fldChar w:fldCharType="end"/>
+      </w:r>
+      <w:r>
+        <w:t xml:space="preserve">; the modeling areas and the models they contain are described more fully in Sections </w:t>
+      </w:r>
+      <w:r>
+        <w:fldChar w:fldCharType="begin"/>
+      </w:r>
+      <w:r>
+        <w:instrText xml:space="preserve"> REF _Ref311699850 \r \h </w:instrText>
+      </w:r>
+      <w:r>
+        <w:fldChar w:fldCharType="separate"/>
+      </w:r>
+      <w:r>
+        <w:t>3</w:t>
+      </w:r>
+      <w:r>
+        <w:fldChar w:fldCharType="end"/>
+      </w:r>
+      <w:r>
+        <w:t xml:space="preserve"> through </w:t>
+      </w:r>
+      <w:r>
+        <w:fldChar w:fldCharType="begin"/>
+      </w:r>
+      <w:r>
+        <w:instrText xml:space="preserve"> REF _Ref311636060 \r \h </w:instrText>
+      </w:r>
+      <w:r>
+        <w:fldChar w:fldCharType="separate"/>
+      </w:r>
+      <w:r>
+        <w:t>8</w:t>
+      </w:r>
+      <w:r>
+        <w:fldChar w:fldCharType="end"/>
+      </w:r>
+      <w:r>
+        <w:t xml:space="preserve">, and are documented in detail in the </w:t>
+      </w:r>
+      <w:r>
+        <w:rPr>
+          <w:i/>
+        </w:rPr>
+        <w:t>Athena Analyst’s Guide</w:t>
+      </w:r>
+      <w:r>
+        <w:t xml:space="preserve">, </w:t>
+      </w:r>
+      <w:r>
+        <w:rPr>
+          <w:i/>
+        </w:rPr>
+        <w:t>Mars Analyst’s Guide</w:t>
+      </w:r>
+      <w:r>
+        <w:t xml:space="preserve">, and </w:t>
+      </w:r>
+      <w:r>
+        <w:rPr>
+          <w:i/>
+        </w:rPr>
+        <w:t>Athena Rules</w:t>
+      </w:r>
+      <w:r>
+        <w:t xml:space="preserve"> documents.</w:t>
+      </w:r>
+    </w:p>
+    <w:p/>
+    <w:p>
+      <w:pPr>
+        <w:pStyle w:val="Heading2"/>
+      </w:pPr>
+      <w:r>
+        <w:t>The Simulation and its Objects</w:t>
+      </w:r>
+    </w:p>
+    <w:p/>
+    <w:p>
+      <w:r>
         <w:t xml:space="preserve">At its highest level, Athena models the actions taken by significant decision makers, called </w:t>
       </w:r>
       <w:r>
@@ -1331,6 +1510,7 @@
         <w:rPr>
           <w:noProof/>
         </w:rPr>
+        <w:lastRenderedPageBreak/>
         <w:drawing>
           <wp:inline distT="0" distB="0" distL="0" distR="0" wp14:anchorId="2346014C" wp14:editId="2A077276">
             <wp:extent cx="3189600" cy="1699200"/>
@@ -1383,7 +1563,6 @@
     <w:p/>
     <w:p>
       <w:r>
-        <w:lastRenderedPageBreak/>
         <w:t xml:space="preserve">The actors’ actions determine the situation on the ground, which in turn affects civilian attitudes.  This in turn affects civilian support for the actors, </w:t>
       </w:r>
       <w:r>
@@ -1478,107 +1657,541 @@
     <w:p/>
     <w:p>
       <w:r>
-        <w:t>Athena’s models are loosely divided into six areas:</w:t>
-      </w:r>
-    </w:p>
-    <w:p/>
-    <w:p>
-      <w:pPr>
-        <w:pStyle w:val="ListParagraph"/>
-        <w:numPr>
-          <w:ilvl w:val="0"/>
-          <w:numId w:val="13"/>
-        </w:numPr>
-      </w:pPr>
-      <w:r>
+        <w:t>Athena</w:t>
+      </w:r>
+      <w:r>
+        <w:t xml:space="preserve">’s models fall </w:t>
+      </w:r>
+      <w:r>
+        <w:t>loosely into six broad areas</w:t>
+      </w:r>
+      <w:r>
+        <w:t xml:space="preserve">; the borders between these areas are often fuzzy, and some of the Athena models straddle them.  The six areas </w:t>
+      </w:r>
+      <w:r>
+        <w:t xml:space="preserve">are as follows: </w:t>
+      </w:r>
+    </w:p>
+    <w:p/>
+    <w:p>
+      <w:pPr>
+        <w:keepNext/>
+        <w:rPr>
+          <w:b/>
+        </w:rPr>
+      </w:pPr>
+      <w:r>
+        <w:rPr>
+          <w:b/>
+        </w:rPr>
+        <w:t>The</w:t>
+      </w:r>
+      <w:r>
+        <w:rPr>
+          <w:b/>
+        </w:rPr>
+        <w:t xml:space="preserve"> </w:t>
+      </w:r>
+      <w:r>
+        <w:rPr>
+          <w:b/>
+          <w:i/>
+        </w:rPr>
         <w:t>Ground</w:t>
       </w:r>
-    </w:p>
-    <w:p>
-      <w:pPr>
-        <w:pStyle w:val="ListParagraph"/>
-        <w:numPr>
-          <w:ilvl w:val="0"/>
-          <w:numId w:val="13"/>
-        </w:numPr>
-      </w:pPr>
-      <w:r>
+      <w:r>
+        <w:rPr>
+          <w:b/>
+        </w:rPr>
+        <w:t xml:space="preserve"> Area</w:t>
+      </w:r>
+    </w:p>
+    <w:p>
+      <w:pPr>
+        <w:ind w:left="360"/>
+      </w:pPr>
+      <w:r>
+        <w:t xml:space="preserve">Literally, where things are on the ground, the things they are doing, and what is happening to them as a result.  </w:t>
+      </w:r>
+      <w:proofErr w:type="gramStart"/>
+      <w:r>
+        <w:t>(Section</w:t>
+      </w:r>
+      <w:r>
+        <w:t xml:space="preserve"> </w:t>
+      </w:r>
+      <w:r>
+        <w:fldChar w:fldCharType="begin"/>
+      </w:r>
+      <w:r>
+        <w:instrText xml:space="preserve"> REF _Ref311699850 \r \h </w:instrText>
+      </w:r>
+      <w:r>
+        <w:fldChar w:fldCharType="separate"/>
+      </w:r>
+      <w:r>
+        <w:t>3</w:t>
+      </w:r>
+      <w:r>
+        <w:fldChar w:fldCharType="end"/>
+      </w:r>
+      <w:r>
+        <w:t>.)</w:t>
+      </w:r>
+      <w:proofErr w:type="gramEnd"/>
+    </w:p>
+    <w:p>
+      <w:pPr>
+        <w:ind w:left="360"/>
+      </w:pPr>
+    </w:p>
+    <w:p>
+      <w:pPr>
+        <w:keepNext/>
+        <w:rPr>
+          <w:b/>
+        </w:rPr>
+      </w:pPr>
+      <w:r>
+        <w:rPr>
+          <w:b/>
+        </w:rPr>
+        <w:lastRenderedPageBreak/>
+        <w:t xml:space="preserve">The </w:t>
+      </w:r>
+      <w:r>
+        <w:rPr>
+          <w:b/>
+          <w:i/>
+        </w:rPr>
         <w:t>Demographics</w:t>
       </w:r>
-    </w:p>
-    <w:p>
-      <w:pPr>
-        <w:pStyle w:val="ListParagraph"/>
-        <w:numPr>
-          <w:ilvl w:val="0"/>
-          <w:numId w:val="13"/>
-        </w:numPr>
-      </w:pPr>
-      <w:r>
+      <w:r>
+        <w:rPr>
+          <w:b/>
+        </w:rPr>
+        <w:t xml:space="preserve"> Area</w:t>
+      </w:r>
+    </w:p>
+    <w:p>
+      <w:pPr>
+        <w:ind w:left="360"/>
+      </w:pPr>
+      <w:r>
+        <w:t xml:space="preserve">This area concerns where civilians live and how many of them there are, along with the computation of such population statistics as the number of consumers in the local economy.  </w:t>
+      </w:r>
+      <w:proofErr w:type="gramStart"/>
+      <w:r>
+        <w:t xml:space="preserve">(Section </w:t>
+      </w:r>
+      <w:r>
+        <w:fldChar w:fldCharType="begin"/>
+      </w:r>
+      <w:r>
+        <w:instrText xml:space="preserve"> REF _Ref311700038 \r \h </w:instrText>
+      </w:r>
+      <w:r>
+        <w:fldChar w:fldCharType="separate"/>
+      </w:r>
+      <w:r>
+        <w:t>4</w:t>
+      </w:r>
+      <w:r>
+        <w:fldChar w:fldCharType="end"/>
+      </w:r>
+      <w:r>
+        <w:t>.)</w:t>
+      </w:r>
+      <w:proofErr w:type="gramEnd"/>
+    </w:p>
+    <w:p>
+      <w:pPr>
+        <w:ind w:left="360"/>
+      </w:pPr>
+    </w:p>
+    <w:p>
+      <w:pPr>
+        <w:keepNext/>
+      </w:pPr>
+      <w:r>
+        <w:rPr>
+          <w:b/>
+        </w:rPr>
+        <w:t xml:space="preserve">The </w:t>
+      </w:r>
+      <w:r>
+        <w:rPr>
+          <w:b/>
+          <w:i/>
+        </w:rPr>
         <w:t>Attitudes</w:t>
       </w:r>
-    </w:p>
-    <w:p>
-      <w:pPr>
-        <w:pStyle w:val="ListParagraph"/>
-        <w:numPr>
-          <w:ilvl w:val="0"/>
-          <w:numId w:val="13"/>
-        </w:numPr>
-      </w:pPr>
-      <w:r>
+      <w:r>
+        <w:rPr>
+          <w:b/>
+        </w:rPr>
+        <w:t xml:space="preserve"> Area</w:t>
+      </w:r>
+    </w:p>
+    <w:p>
+      <w:pPr>
+        <w:ind w:left="360"/>
+      </w:pPr>
+      <w:r>
+        <w:t xml:space="preserve">This area deals with the attitudes of the people in the playbox, especially their satisfaction and cooperation levels, but also their belief systems and the relationships between the various groups in the playbox.  </w:t>
+      </w:r>
+      <w:proofErr w:type="gramStart"/>
+      <w:r>
+        <w:t xml:space="preserve">(Section </w:t>
+      </w:r>
+      <w:r>
+        <w:fldChar w:fldCharType="begin"/>
+      </w:r>
+      <w:r>
+        <w:instrText xml:space="preserve"> REF _Ref311700044 \r \h </w:instrText>
+      </w:r>
+      <w:r>
+        <w:fldChar w:fldCharType="separate"/>
+      </w:r>
+      <w:r>
+        <w:t>5</w:t>
+      </w:r>
+      <w:r>
+        <w:fldChar w:fldCharType="end"/>
+      </w:r>
+      <w:r>
+        <w:t>.)</w:t>
+      </w:r>
+      <w:proofErr w:type="gramEnd"/>
+    </w:p>
+    <w:p>
+      <w:pPr>
+        <w:ind w:left="360"/>
+      </w:pPr>
+    </w:p>
+    <w:p>
+      <w:pPr>
+        <w:keepNext/>
+        <w:rPr>
+          <w:b/>
+        </w:rPr>
+      </w:pPr>
+      <w:r>
+        <w:rPr>
+          <w:b/>
+        </w:rPr>
+        <w:t xml:space="preserve">The </w:t>
+      </w:r>
+      <w:r>
+        <w:rPr>
+          <w:b/>
+          <w:i/>
+        </w:rPr>
         <w:t>Politics</w:t>
       </w:r>
-    </w:p>
-    <w:p>
-      <w:pPr>
-        <w:pStyle w:val="ListParagraph"/>
-        <w:numPr>
-          <w:ilvl w:val="0"/>
-          <w:numId w:val="13"/>
-        </w:numPr>
-      </w:pPr>
-      <w:r>
+      <w:r>
+        <w:rPr>
+          <w:b/>
+        </w:rPr>
+        <w:t xml:space="preserve"> Area</w:t>
+      </w:r>
+    </w:p>
+    <w:p>
+      <w:pPr>
+        <w:ind w:left="360"/>
+      </w:pPr>
+      <w:r>
+        <w:t xml:space="preserve">This area deals with actors and their strategies (goals, tactics, and attached conditions) along with the determination of support, influence, and neighborhood control.  </w:t>
+      </w:r>
+      <w:proofErr w:type="gramStart"/>
+      <w:r>
+        <w:t xml:space="preserve">(Section </w:t>
+      </w:r>
+      <w:r>
+        <w:fldChar w:fldCharType="begin"/>
+      </w:r>
+      <w:r>
+        <w:instrText xml:space="preserve"> REF _Ref311700050 \r \h </w:instrText>
+      </w:r>
+      <w:r>
+        <w:fldChar w:fldCharType="separate"/>
+      </w:r>
+      <w:r>
+        <w:t>6</w:t>
+      </w:r>
+      <w:r>
+        <w:fldChar w:fldCharType="end"/>
+      </w:r>
+      <w:r>
+        <w:t>.)</w:t>
+      </w:r>
+      <w:proofErr w:type="gramEnd"/>
+    </w:p>
+    <w:p/>
+    <w:p>
+      <w:pPr>
+        <w:rPr>
+          <w:b/>
+        </w:rPr>
+      </w:pPr>
+      <w:r>
+        <w:rPr>
+          <w:b/>
+        </w:rPr>
+        <w:t xml:space="preserve">The </w:t>
+      </w:r>
+      <w:r>
+        <w:rPr>
+          <w:b/>
+          <w:i/>
+        </w:rPr>
         <w:t>Economics</w:t>
       </w:r>
-    </w:p>
-    <w:p>
-      <w:pPr>
-        <w:pStyle w:val="ListParagraph"/>
-        <w:numPr>
-          <w:ilvl w:val="0"/>
-          <w:numId w:val="13"/>
-        </w:numPr>
-      </w:pPr>
-      <w:r>
-        <w:t>Information</w:t>
-      </w:r>
-    </w:p>
-    <w:p/>
-    <w:p>
-      <w:r>
-        <w:t>The borders between these areas are often fuzzy, and some sub-models may straddle them.</w:t>
-      </w:r>
-    </w:p>
-    <w:p/>
-    <w:p>
-      <w:pPr>
-        <w:pStyle w:val="Heading3"/>
-      </w:pPr>
-      <w:r>
+      <w:r>
+        <w:rPr>
+          <w:b/>
+        </w:rPr>
+        <w:t xml:space="preserve"> Area</w:t>
+      </w:r>
+    </w:p>
+    <w:p>
+      <w:pPr>
+        <w:ind w:left="360"/>
+      </w:pPr>
+      <w:r>
+        <w:t>This area deals with the local economy, relating changes in population and production to the consumer price index (CPI) and the unemployment rate.</w:t>
+      </w:r>
+      <w:r>
+        <w:t xml:space="preserve">  </w:t>
+      </w:r>
+      <w:proofErr w:type="gramStart"/>
+      <w:r>
+        <w:t xml:space="preserve">(Section </w:t>
+      </w:r>
+      <w:r>
+        <w:fldChar w:fldCharType="begin"/>
+      </w:r>
+      <w:r>
+        <w:instrText xml:space="preserve"> REF _Ref311700057 \r \h </w:instrText>
+      </w:r>
+      <w:r>
+        <w:fldChar w:fldCharType="separate"/>
+      </w:r>
+      <w:r>
+        <w:t>7</w:t>
+      </w:r>
+      <w:r>
+        <w:fldChar w:fldCharType="end"/>
+      </w:r>
+      <w:r>
+        <w:t>.)</w:t>
+      </w:r>
+      <w:proofErr w:type="gramEnd"/>
+    </w:p>
+    <w:p>
+      <w:pPr>
+        <w:ind w:left="360"/>
+      </w:pPr>
+    </w:p>
+    <w:p>
+      <w:r>
+        <w:rPr>
+          <w:b/>
+        </w:rPr>
+        <w:t xml:space="preserve">The </w:t>
+      </w:r>
+      <w:r>
+        <w:rPr>
+          <w:b/>
+          <w:i/>
+        </w:rPr>
+        <w:t xml:space="preserve">Information </w:t>
+      </w:r>
+      <w:r>
+        <w:rPr>
+          <w:b/>
+        </w:rPr>
+        <w:t>Area</w:t>
+      </w:r>
+    </w:p>
+    <w:p>
+      <w:pPr>
+        <w:ind w:left="360"/>
+      </w:pPr>
+      <w:r>
+        <w:t>This area deals with information flow in the playbox, and especially the effect of information flow and information campaigns on attitudes and politics.</w:t>
+      </w:r>
+      <w:r>
+        <w:t xml:space="preserve">  </w:t>
+      </w:r>
+      <w:proofErr w:type="gramStart"/>
+      <w:r>
+        <w:t xml:space="preserve">(Section </w:t>
+      </w:r>
+      <w:r>
+        <w:fldChar w:fldCharType="begin"/>
+      </w:r>
+      <w:r>
+        <w:instrText xml:space="preserve"> REF _Ref311636060 \r \h </w:instrText>
+      </w:r>
+      <w:r>
+        <w:fldChar w:fldCharType="separate"/>
+      </w:r>
+      <w:r>
+        <w:t>8</w:t>
+      </w:r>
+      <w:r>
+        <w:fldChar w:fldCharType="end"/>
+      </w:r>
+      <w:r>
+        <w:t>.)</w:t>
+      </w:r>
+      <w:proofErr w:type="gramEnd"/>
+    </w:p>
+    <w:p/>
+    <w:p>
+      <w:r>
+        <w:t>The models in each of these areas are inter-related: every area depends on inputs and outputs from the other areas, as shown in the following figure.  It is necessary to track all of them to get a complete view of the simulation.</w:t>
+      </w:r>
+    </w:p>
+    <w:p/>
+    <w:p>
+      <w:pPr>
+        <w:jc w:val="center"/>
+      </w:pPr>
+      <w:bookmarkStart w:id="6" w:name="_GoBack"/>
+      <w:r>
+        <w:rPr>
+          <w:noProof/>
+        </w:rPr>
+        <w:drawing>
+          <wp:inline distT="0" distB="0" distL="0" distR="0" wp14:anchorId="0C2B17A4" wp14:editId="706B3C09">
+            <wp:extent cx="4507200" cy="2620800"/>
+            <wp:effectExtent l="0" t="0" r="8255" b="8255"/>
+            <wp:docPr id="2" name="Picture 2"/>
+            <wp:cNvGraphicFramePr>
+              <a:graphicFrameLocks xmlns:a="http://schemas.openxmlformats.org/drawingml/2006/main" noChangeAspect="1"/>
+            </wp:cNvGraphicFramePr>
+            <a:graphic xmlns:a="http://schemas.openxmlformats.org/drawingml/2006/main">
+              <a:graphicData uri="http://schemas.openxmlformats.org/drawingml/2006/picture">
+                <pic:pic xmlns:pic="http://schemas.openxmlformats.org/drawingml/2006/picture">
+                  <pic:nvPicPr>
+                    <pic:cNvPr id="0" name="elephant.emf"/>
+                    <pic:cNvPicPr/>
+                  </pic:nvPicPr>
+                  <pic:blipFill>
+                    <a:blip r:embed="rId10">
+                      <a:extLst>
+                        <a:ext uri="{28A0092B-C50C-407E-A947-70E740481C1C}">
+                          <a14:useLocalDpi xmlns:a14="http://schemas.microsoft.com/office/drawing/2010/main" val="0"/>
+                        </a:ext>
+                      </a:extLst>
+                    </a:blip>
+                    <a:stretch>
+                      <a:fillRect/>
+                    </a:stretch>
+                  </pic:blipFill>
+                  <pic:spPr>
+                    <a:xfrm>
+                      <a:off x="0" y="0"/>
+                      <a:ext cx="4507200" cy="2620800"/>
+                    </a:xfrm>
+                    <a:prstGeom prst="rect">
+                      <a:avLst/>
+                    </a:prstGeom>
+                  </pic:spPr>
+                </pic:pic>
+              </a:graphicData>
+            </a:graphic>
+          </wp:inline>
+        </w:drawing>
+      </w:r>
+      <w:bookmarkEnd w:id="6"/>
+    </w:p>
+    <w:p/>
+    <w:p>
+      <w:r>
+        <w:t xml:space="preserve">Each of these areas and the models contained within it are described in </w:t>
+      </w:r>
+      <w:r>
+        <w:t xml:space="preserve">the </w:t>
+      </w:r>
+      <w:r>
+        <w:t xml:space="preserve">referenced sections; for full details on the models, see the </w:t>
+      </w:r>
+      <w:r>
+        <w:rPr>
+          <w:i/>
+        </w:rPr>
+        <w:t>Athena Analyst’s Guide</w:t>
+      </w:r>
+      <w:r>
+        <w:t xml:space="preserve">, </w:t>
+      </w:r>
+      <w:r>
+        <w:rPr>
+          <w:i/>
+        </w:rPr>
+        <w:t>Mars Analyst’s Guide</w:t>
+      </w:r>
+      <w:r>
+        <w:t xml:space="preserve">, and </w:t>
+      </w:r>
+      <w:r>
+        <w:rPr>
+          <w:i/>
+        </w:rPr>
+        <w:t>Athena Rules</w:t>
+      </w:r>
+      <w:r>
+        <w:t xml:space="preserve"> documents.</w:t>
+      </w:r>
+    </w:p>
+    <w:p/>
+    <w:p>
+      <w:r>
+        <w:t xml:space="preserve">There is a chicken and egg problem here: to understand the models, it is necessary to understand the objects (neighborhoods, groups, etc.) they use; but it is difficult to discuss the objects without describing the models that use them.  Because the models are described in detail elsewhere, but the objects are described in detail in the reference sections of this document, we will take the chicken firmly by the horns and discuss the models first.  The reader may find it useful to skim Section </w:t>
+      </w:r>
+      <w:r>
+        <w:fldChar w:fldCharType="begin"/>
+      </w:r>
+      <w:r>
+        <w:instrText xml:space="preserve"> REF _Ref311638522 \r \h </w:instrText>
+      </w:r>
+      <w:r>
+        <w:fldChar w:fldCharType="separate"/>
+      </w:r>
+      <w:r>
+        <w:t>9</w:t>
+      </w:r>
+      <w:r>
+        <w:fldChar w:fldCharType="end"/>
+      </w:r>
+      <w:r>
+        <w:t xml:space="preserve"> before proceeding.</w:t>
+      </w:r>
+    </w:p>
+    <w:p>
+      <w:pPr>
+        <w:pStyle w:val="Heading1"/>
+      </w:pPr>
+      <w:bookmarkStart w:id="7" w:name="_Ref311699850"/>
+      <w:r>
+        <w:lastRenderedPageBreak/>
         <w:t>Ground</w:t>
       </w:r>
-    </w:p>
-    <w:p/>
-    <w:p>
-      <w:r>
-        <w:t xml:space="preserve">The </w:t>
-      </w:r>
-      <w:r>
-        <w:rPr>
-          <w:i/>
-        </w:rPr>
-        <w:t>Ground Model</w:t>
+      <w:bookmarkEnd w:id="7"/>
+    </w:p>
+    <w:p>
+      <w:pPr>
+        <w:rPr>
+          <w:b/>
+        </w:rPr>
+      </w:pPr>
+    </w:p>
+    <w:p>
+      <w:r>
+        <w:t>The Ground Area</w:t>
       </w:r>
       <w:r>
         <w:t xml:space="preserve"> is quite literally concerned with what is happening on the ground: where people are, and what they are doing, and the results of their actions.  It includes:</w:t>
@@ -1630,7 +2243,6 @@
         </w:numPr>
       </w:pPr>
       <w:r>
-        <w:lastRenderedPageBreak/>
         <w:t>The activities that they are performing, including combat activities</w:t>
       </w:r>
     </w:p>
@@ -1667,11 +2279,14 @@
     <w:p/>
     <w:p>
       <w:pPr>
-        <w:pStyle w:val="Heading3"/>
-      </w:pPr>
-      <w:r>
+        <w:pStyle w:val="Heading1"/>
+      </w:pPr>
+      <w:bookmarkStart w:id="8" w:name="_Ref311700038"/>
+      <w:r>
+        <w:lastRenderedPageBreak/>
         <w:t>Demographics</w:t>
       </w:r>
+      <w:bookmarkEnd w:id="8"/>
     </w:p>
     <w:p/>
     <w:p>
@@ -1706,11 +2321,14 @@
     <w:p/>
     <w:p>
       <w:pPr>
-        <w:pStyle w:val="Heading3"/>
-      </w:pPr>
-      <w:r>
+        <w:pStyle w:val="Heading1"/>
+      </w:pPr>
+      <w:bookmarkStart w:id="9" w:name="_Ref311700044"/>
+      <w:r>
+        <w:lastRenderedPageBreak/>
         <w:t>Attitudes</w:t>
       </w:r>
+      <w:bookmarkEnd w:id="9"/>
     </w:p>
     <w:p/>
     <w:p>
@@ -1727,13 +2345,7 @@
         <w:rPr>
           <w:i/>
         </w:rPr>
-        <w:t xml:space="preserve"> M</w:t>
-      </w:r>
-      <w:r>
-        <w:rPr>
-          <w:i/>
-        </w:rPr>
-        <w:t>odel</w:t>
+        <w:t xml:space="preserve"> Model</w:t>
       </w:r>
       <w:r>
         <w:t xml:space="preserve"> deals with the attitudes of the people in the playbox, and particularly:</w:t>
@@ -1809,10 +2421,7 @@
         </w:numPr>
       </w:pPr>
       <w:r>
-        <w:t>Assessment of the effects of events and</w:t>
-      </w:r>
-      <w:r>
-        <w:t xml:space="preserve"> situations in the other models on the attitudes.</w:t>
+        <w:t>Assessment of the effects of events and situations in the other models on the attitudes.</w:t>
       </w:r>
     </w:p>
     <w:p>
@@ -1824,6 +2433,7 @@
       <w:r>
         <w:t xml:space="preserve">Note that the term </w:t>
       </w:r>
+      <w:proofErr w:type="gramStart"/>
       <w:r>
         <w:rPr>
           <w:i/>
@@ -1831,20 +2441,24 @@
         <w:t>attitudes</w:t>
       </w:r>
       <w:r>
-        <w:t xml:space="preserve"> properly applies to satisfaction and cooperation levels, which are managed by the</w:t>
-      </w:r>
-      <w:r>
-        <w:t xml:space="preserve"> Athena Regional Attitudes Model (ARAM).  However, the relationships (which derive from the belief systems, among other things) are also attitudes in a wider sense.</w:t>
-      </w:r>
-    </w:p>
-    <w:p/>
-    <w:p>
-      <w:pPr>
-        <w:pStyle w:val="Heading3"/>
-      </w:pPr>
-      <w:r>
+        <w:t xml:space="preserve"> properly applies</w:t>
+      </w:r>
+      <w:proofErr w:type="gramEnd"/>
+      <w:r>
+        <w:t xml:space="preserve"> to satisfaction and cooperation levels, which are managed by the Athena Regional Attitudes Model (ARAM).  However, the relationships (which derive from the belief systems, among other things) are also attitudes in a wider sense.</w:t>
+      </w:r>
+    </w:p>
+    <w:p/>
+    <w:p>
+      <w:pPr>
+        <w:pStyle w:val="Heading1"/>
+      </w:pPr>
+      <w:bookmarkStart w:id="10" w:name="_Ref311700050"/>
+      <w:r>
+        <w:lastRenderedPageBreak/>
         <w:t>Politics</w:t>
       </w:r>
+      <w:bookmarkEnd w:id="10"/>
     </w:p>
     <w:p/>
     <w:p>
@@ -1882,55 +2496,70 @@
     <w:p/>
     <w:p>
       <w:pPr>
-        <w:pStyle w:val="Heading3"/>
-      </w:pPr>
-      <w:r>
+        <w:pStyle w:val="Heading1"/>
+      </w:pPr>
+      <w:bookmarkStart w:id="11" w:name="_Ref311700057"/>
+      <w:r>
+        <w:lastRenderedPageBreak/>
         <w:t>Economics</w:t>
       </w:r>
+      <w:bookmarkEnd w:id="11"/>
     </w:p>
     <w:p/>
     <w:p>
       <w:r>
         <w:t>TBD</w:t>
       </w:r>
-      <w:bookmarkStart w:id="6" w:name="_GoBack"/>
-      <w:bookmarkEnd w:id="6"/>
-    </w:p>
+    </w:p>
+    <w:p/>
     <w:p>
       <w:pPr>
         <w:pStyle w:val="Heading1"/>
       </w:pPr>
-      <w:bookmarkStart w:id="7" w:name="_Toc311621800"/>
+      <w:bookmarkStart w:id="12" w:name="_Ref311636060"/>
       <w:r>
         <w:lastRenderedPageBreak/>
-        <w:t xml:space="preserve">Athena </w:t>
-      </w:r>
-      <w:r>
-        <w:t>Objects</w:t>
-      </w:r>
-      <w:bookmarkEnd w:id="7"/>
-    </w:p>
-    <w:p/>
-    <w:p>
-      <w:r>
-        <w:t>An Athena scenario consists of a collection of related objects created by the analyst.  The Athena models operate on this collection of objects.  The first step to understanding Athena is understanding the different kinds of object.</w:t>
+        <w:t>Information</w:t>
+      </w:r>
+      <w:bookmarkEnd w:id="12"/>
+    </w:p>
+    <w:p/>
+    <w:p>
+      <w:pPr>
+        <w:pStyle w:val="Heading1"/>
+      </w:pPr>
+      <w:bookmarkStart w:id="13" w:name="_Toc311621800"/>
+      <w:bookmarkStart w:id="14" w:name="_Ref311638522"/>
+      <w:bookmarkStart w:id="15" w:name="_Ref311699814"/>
+      <w:r>
+        <w:lastRenderedPageBreak/>
+        <w:t>Athena Objects</w:t>
+      </w:r>
+      <w:bookmarkEnd w:id="13"/>
+      <w:bookmarkEnd w:id="14"/>
+      <w:bookmarkEnd w:id="15"/>
+    </w:p>
+    <w:p/>
+    <w:p>
+      <w:r>
+        <w:t>An Athena scenario consists of a collection of related objects created by the analyst, upon which the Athena models operate.  This section describes the objects and their data attributes in some detail; we suggest that the reader skim this section on first reading, and then go on to the model areas, returning to this section for details as needed.</w:t>
       </w:r>
     </w:p>
     <w:p>
       <w:pPr>
         <w:pStyle w:val="Heading2"/>
       </w:pPr>
-      <w:bookmarkStart w:id="8" w:name="_Toc311621801"/>
+      <w:bookmarkStart w:id="16" w:name="_Toc311621801"/>
       <w:r>
         <w:t>The Playbox</w:t>
       </w:r>
-      <w:bookmarkEnd w:id="8"/>
+      <w:bookmarkEnd w:id="16"/>
     </w:p>
     <w:p/>
     <w:p/>
     <w:sectPr>
-      <w:headerReference w:type="default" r:id="rId10"/>
-      <w:footerReference w:type="default" r:id="rId11"/>
+      <w:headerReference w:type="default" r:id="rId11"/>
+      <w:footerReference w:type="default" r:id="rId12"/>
       <w:pgSz w:w="12240" w:h="15840" w:code="1"/>
       <w:pgMar w:top="1080" w:right="1440" w:bottom="1080" w:left="1080" w:header="720" w:footer="720" w:gutter="0"/>
       <w:cols w:space="720"/>
@@ -1999,7 +2628,7 @@
         <w:rStyle w:val="PageNumber"/>
         <w:noProof/>
       </w:rPr>
-      <w:t>8</w:t>
+      <w:t>7</w:t>
     </w:r>
     <w:r>
       <w:rPr>
@@ -6921,7 +7550,7 @@
 </file>
 
 <file path=customXml/itemProps1.xml><?xml version="1.0" encoding="utf-8"?>
-<ds:datastoreItem xmlns:ds="http://schemas.openxmlformats.org/officeDocument/2006/customXml" ds:itemID="{4AFAF73E-13F0-4BFA-A517-815320BB4457}">
+<ds:datastoreItem xmlns:ds="http://schemas.openxmlformats.org/officeDocument/2006/customXml" ds:itemID="{EADF525E-E4FF-44D6-9C0B-AF428091B08B}">
   <ds:schemaRefs>
     <ds:schemaRef ds:uri="http://schemas.openxmlformats.org/officeDocument/2006/bibliography"/>
   </ds:schemaRefs>

</xml_diff>

<commit_message>
Continued work on AUG
</commit_message>
<xml_diff>
--- a/docs/dev/aug.docx
+++ b/docs/dev/aug.docx
@@ -125,41 +125,13 @@
           <w:szCs w:val="20"/>
         </w:rPr>
       </w:pPr>
-      <w:proofErr w:type="gramStart"/>
       <w:r>
         <w:rPr>
           <w:i/>
           <w:sz w:val="20"/>
           <w:szCs w:val="20"/>
         </w:rPr>
-        <w:t>© 2008-2011.</w:t>
-      </w:r>
-      <w:proofErr w:type="gramEnd"/>
-      <w:r>
-        <w:rPr>
-          <w:i/>
-          <w:sz w:val="20"/>
-          <w:szCs w:val="20"/>
-        </w:rPr>
-        <w:t xml:space="preserve"> </w:t>
-      </w:r>
-      <w:proofErr w:type="gramStart"/>
-      <w:r>
-        <w:rPr>
-          <w:i/>
-          <w:sz w:val="20"/>
-          <w:szCs w:val="20"/>
-        </w:rPr>
-        <w:t>Copyright 2008-2011, by the California Institute of Technology.</w:t>
-      </w:r>
-      <w:proofErr w:type="gramEnd"/>
-      <w:r>
-        <w:rPr>
-          <w:i/>
-          <w:sz w:val="20"/>
-          <w:szCs w:val="20"/>
-        </w:rPr>
-        <w:t xml:space="preserve"> ALL RIGHTS RESERVED. United States Government Sponsorship acknowledged. Any commercial use must be negotiated with the Office of Technology Transfer at the California Institute of Technology.</w:t>
+        <w:t>© 2008-2011. Copyright 2008-2011, by the California Institute of Technology. ALL RIGHTS RESERVED. United States Government Sponsorship acknowledged. Any commercial use must be negotiated with the Office of Technology Transfer at the California Institute of Technology.</w:t>
       </w:r>
     </w:p>
     <w:p>
@@ -298,7 +270,7 @@
         <w:rPr>
           <w:noProof/>
         </w:rPr>
-        <w:instrText xml:space="preserve"> PAGEREF _Toc311621795 \h </w:instrText>
+        <w:instrText xml:space="preserve"> PAGEREF _Toc311700631 \h </w:instrText>
       </w:r>
       <w:r>
         <w:rPr>
@@ -354,7 +326,7 @@
         <w:fldChar w:fldCharType="begin"/>
       </w:r>
       <w:r>
-        <w:instrText xml:space="preserve"> PAGEREF _Toc311621796 \h </w:instrText>
+        <w:instrText xml:space="preserve"> PAGEREF _Toc311700632 \h </w:instrText>
       </w:r>
       <w:r>
         <w:fldChar w:fldCharType="separate"/>
@@ -396,7 +368,7 @@
         <w:fldChar w:fldCharType="begin"/>
       </w:r>
       <w:r>
-        <w:instrText xml:space="preserve"> PAGEREF _Toc311621797 \h </w:instrText>
+        <w:instrText xml:space="preserve"> PAGEREF _Toc311700633 \h </w:instrText>
       </w:r>
       <w:r>
         <w:fldChar w:fldCharType="separate"/>
@@ -438,7 +410,7 @@
         <w:fldChar w:fldCharType="begin"/>
       </w:r>
       <w:r>
-        <w:instrText xml:space="preserve"> PAGEREF _Toc311621798 \h </w:instrText>
+        <w:instrText xml:space="preserve"> PAGEREF _Toc311700634 \h </w:instrText>
       </w:r>
       <w:r>
         <w:fldChar w:fldCharType="separate"/>
@@ -487,7 +459,7 @@
         <w:rPr>
           <w:noProof/>
         </w:rPr>
-        <w:t>Athena Overview</w:t>
+        <w:t>Athena Model Overview</w:t>
       </w:r>
       <w:r>
         <w:rPr>
@@ -505,7 +477,7 @@
         <w:rPr>
           <w:noProof/>
         </w:rPr>
-        <w:instrText xml:space="preserve"> PAGEREF _Toc311621799 \h </w:instrText>
+        <w:instrText xml:space="preserve"> PAGEREF _Toc311700635 \h </w:instrText>
       </w:r>
       <w:r>
         <w:rPr>
@@ -528,6 +500,90 @@
         <w:rPr>
           <w:noProof/>
         </w:rPr>
+        <w:fldChar w:fldCharType="end"/>
+      </w:r>
+    </w:p>
+    <w:p>
+      <w:pPr>
+        <w:pStyle w:val="TOC2"/>
+        <w:rPr>
+          <w:rFonts w:eastAsiaTheme="minorEastAsia" w:cstheme="minorBidi"/>
+          <w:sz w:val="22"/>
+          <w:szCs w:val="22"/>
+        </w:rPr>
+      </w:pPr>
+      <w:r>
+        <w:t>2.1</w:t>
+      </w:r>
+      <w:r>
+        <w:rPr>
+          <w:rFonts w:eastAsiaTheme="minorEastAsia" w:cstheme="minorBidi"/>
+          <w:sz w:val="22"/>
+          <w:szCs w:val="22"/>
+        </w:rPr>
+        <w:tab/>
+      </w:r>
+      <w:r>
+        <w:t>The Simulation and its Objects</w:t>
+      </w:r>
+      <w:r>
+        <w:tab/>
+      </w:r>
+      <w:r>
+        <w:fldChar w:fldCharType="begin"/>
+      </w:r>
+      <w:r>
+        <w:instrText xml:space="preserve"> PAGEREF _Toc311700636 \h </w:instrText>
+      </w:r>
+      <w:r>
+        <w:fldChar w:fldCharType="separate"/>
+      </w:r>
+      <w:r>
+        <w:t>6</w:t>
+      </w:r>
+      <w:r>
+        <w:fldChar w:fldCharType="end"/>
+      </w:r>
+    </w:p>
+    <w:p>
+      <w:pPr>
+        <w:pStyle w:val="TOC2"/>
+        <w:rPr>
+          <w:rFonts w:eastAsiaTheme="minorEastAsia" w:cstheme="minorBidi"/>
+          <w:sz w:val="22"/>
+          <w:szCs w:val="22"/>
+        </w:rPr>
+      </w:pPr>
+      <w:r>
+        <w:t>2.2</w:t>
+      </w:r>
+      <w:r>
+        <w:rPr>
+          <w:rFonts w:eastAsiaTheme="minorEastAsia" w:cstheme="minorBidi"/>
+          <w:sz w:val="22"/>
+          <w:szCs w:val="22"/>
+        </w:rPr>
+        <w:tab/>
+      </w:r>
+      <w:r>
+        <w:t>The Six Modeling Areas</w:t>
+      </w:r>
+      <w:r>
+        <w:tab/>
+      </w:r>
+      <w:r>
+        <w:fldChar w:fldCharType="begin"/>
+      </w:r>
+      <w:r>
+        <w:instrText xml:space="preserve"> PAGEREF _Toc311700637 \h </w:instrText>
+      </w:r>
+      <w:r>
+        <w:fldChar w:fldCharType="separate"/>
+      </w:r>
+      <w:r>
+        <w:t>7</w:t>
+      </w:r>
+      <w:r>
         <w:fldChar w:fldCharType="end"/>
       </w:r>
     </w:p>
@@ -568,6 +624,492 @@
         <w:rPr>
           <w:noProof/>
         </w:rPr>
+        <w:t>Ground</w:t>
+      </w:r>
+      <w:r>
+        <w:rPr>
+          <w:noProof/>
+        </w:rPr>
+        <w:tab/>
+      </w:r>
+      <w:r>
+        <w:rPr>
+          <w:noProof/>
+        </w:rPr>
+        <w:fldChar w:fldCharType="begin"/>
+      </w:r>
+      <w:r>
+        <w:rPr>
+          <w:noProof/>
+        </w:rPr>
+        <w:instrText xml:space="preserve"> PAGEREF _Toc311700638 \h </w:instrText>
+      </w:r>
+      <w:r>
+        <w:rPr>
+          <w:noProof/>
+        </w:rPr>
+      </w:r>
+      <w:r>
+        <w:rPr>
+          <w:noProof/>
+        </w:rPr>
+        <w:fldChar w:fldCharType="separate"/>
+      </w:r>
+      <w:r>
+        <w:rPr>
+          <w:noProof/>
+        </w:rPr>
+        <w:t>10</w:t>
+      </w:r>
+      <w:r>
+        <w:rPr>
+          <w:noProof/>
+        </w:rPr>
+        <w:fldChar w:fldCharType="end"/>
+      </w:r>
+    </w:p>
+    <w:p>
+      <w:pPr>
+        <w:pStyle w:val="TOC1"/>
+        <w:tabs>
+          <w:tab w:val="left" w:pos="480"/>
+          <w:tab w:val="right" w:leader="dot" w:pos="9710"/>
+        </w:tabs>
+        <w:rPr>
+          <w:rFonts w:eastAsiaTheme="minorEastAsia" w:cstheme="minorBidi"/>
+          <w:b w:val="0"/>
+          <w:caps w:val="0"/>
+          <w:noProof/>
+          <w:sz w:val="22"/>
+          <w:szCs w:val="22"/>
+        </w:rPr>
+      </w:pPr>
+      <w:r>
+        <w:rPr>
+          <w:noProof/>
+        </w:rPr>
+        <w:t>4.</w:t>
+      </w:r>
+      <w:r>
+        <w:rPr>
+          <w:rFonts w:eastAsiaTheme="minorEastAsia" w:cstheme="minorBidi"/>
+          <w:b w:val="0"/>
+          <w:caps w:val="0"/>
+          <w:noProof/>
+          <w:sz w:val="22"/>
+          <w:szCs w:val="22"/>
+        </w:rPr>
+        <w:tab/>
+      </w:r>
+      <w:r>
+        <w:rPr>
+          <w:noProof/>
+        </w:rPr>
+        <w:t>Demographics</w:t>
+      </w:r>
+      <w:r>
+        <w:rPr>
+          <w:noProof/>
+        </w:rPr>
+        <w:tab/>
+      </w:r>
+      <w:r>
+        <w:rPr>
+          <w:noProof/>
+        </w:rPr>
+        <w:fldChar w:fldCharType="begin"/>
+      </w:r>
+      <w:r>
+        <w:rPr>
+          <w:noProof/>
+        </w:rPr>
+        <w:instrText xml:space="preserve"> PAGEREF _Toc311700639 \h </w:instrText>
+      </w:r>
+      <w:r>
+        <w:rPr>
+          <w:noProof/>
+        </w:rPr>
+      </w:r>
+      <w:r>
+        <w:rPr>
+          <w:noProof/>
+        </w:rPr>
+        <w:fldChar w:fldCharType="separate"/>
+      </w:r>
+      <w:r>
+        <w:rPr>
+          <w:noProof/>
+        </w:rPr>
+        <w:t>11</w:t>
+      </w:r>
+      <w:r>
+        <w:rPr>
+          <w:noProof/>
+        </w:rPr>
+        <w:fldChar w:fldCharType="end"/>
+      </w:r>
+    </w:p>
+    <w:p>
+      <w:pPr>
+        <w:pStyle w:val="TOC1"/>
+        <w:tabs>
+          <w:tab w:val="left" w:pos="480"/>
+          <w:tab w:val="right" w:leader="dot" w:pos="9710"/>
+        </w:tabs>
+        <w:rPr>
+          <w:rFonts w:eastAsiaTheme="minorEastAsia" w:cstheme="minorBidi"/>
+          <w:b w:val="0"/>
+          <w:caps w:val="0"/>
+          <w:noProof/>
+          <w:sz w:val="22"/>
+          <w:szCs w:val="22"/>
+        </w:rPr>
+      </w:pPr>
+      <w:r>
+        <w:rPr>
+          <w:noProof/>
+        </w:rPr>
+        <w:t>5.</w:t>
+      </w:r>
+      <w:r>
+        <w:rPr>
+          <w:rFonts w:eastAsiaTheme="minorEastAsia" w:cstheme="minorBidi"/>
+          <w:b w:val="0"/>
+          <w:caps w:val="0"/>
+          <w:noProof/>
+          <w:sz w:val="22"/>
+          <w:szCs w:val="22"/>
+        </w:rPr>
+        <w:tab/>
+      </w:r>
+      <w:r>
+        <w:rPr>
+          <w:noProof/>
+        </w:rPr>
+        <w:t>Attitudes</w:t>
+      </w:r>
+      <w:r>
+        <w:rPr>
+          <w:noProof/>
+        </w:rPr>
+        <w:tab/>
+      </w:r>
+      <w:r>
+        <w:rPr>
+          <w:noProof/>
+        </w:rPr>
+        <w:fldChar w:fldCharType="begin"/>
+      </w:r>
+      <w:r>
+        <w:rPr>
+          <w:noProof/>
+        </w:rPr>
+        <w:instrText xml:space="preserve"> PAGEREF _Toc311700640 \h </w:instrText>
+      </w:r>
+      <w:r>
+        <w:rPr>
+          <w:noProof/>
+        </w:rPr>
+      </w:r>
+      <w:r>
+        <w:rPr>
+          <w:noProof/>
+        </w:rPr>
+        <w:fldChar w:fldCharType="separate"/>
+      </w:r>
+      <w:r>
+        <w:rPr>
+          <w:noProof/>
+        </w:rPr>
+        <w:t>12</w:t>
+      </w:r>
+      <w:r>
+        <w:rPr>
+          <w:noProof/>
+        </w:rPr>
+        <w:fldChar w:fldCharType="end"/>
+      </w:r>
+    </w:p>
+    <w:p>
+      <w:pPr>
+        <w:pStyle w:val="TOC1"/>
+        <w:tabs>
+          <w:tab w:val="left" w:pos="480"/>
+          <w:tab w:val="right" w:leader="dot" w:pos="9710"/>
+        </w:tabs>
+        <w:rPr>
+          <w:rFonts w:eastAsiaTheme="minorEastAsia" w:cstheme="minorBidi"/>
+          <w:b w:val="0"/>
+          <w:caps w:val="0"/>
+          <w:noProof/>
+          <w:sz w:val="22"/>
+          <w:szCs w:val="22"/>
+        </w:rPr>
+      </w:pPr>
+      <w:r>
+        <w:rPr>
+          <w:noProof/>
+        </w:rPr>
+        <w:t>6.</w:t>
+      </w:r>
+      <w:r>
+        <w:rPr>
+          <w:rFonts w:eastAsiaTheme="minorEastAsia" w:cstheme="minorBidi"/>
+          <w:b w:val="0"/>
+          <w:caps w:val="0"/>
+          <w:noProof/>
+          <w:sz w:val="22"/>
+          <w:szCs w:val="22"/>
+        </w:rPr>
+        <w:tab/>
+      </w:r>
+      <w:r>
+        <w:rPr>
+          <w:noProof/>
+        </w:rPr>
+        <w:t>Politics</w:t>
+      </w:r>
+      <w:r>
+        <w:rPr>
+          <w:noProof/>
+        </w:rPr>
+        <w:tab/>
+      </w:r>
+      <w:r>
+        <w:rPr>
+          <w:noProof/>
+        </w:rPr>
+        <w:fldChar w:fldCharType="begin"/>
+      </w:r>
+      <w:r>
+        <w:rPr>
+          <w:noProof/>
+        </w:rPr>
+        <w:instrText xml:space="preserve"> PAGEREF _Toc311700641 \h </w:instrText>
+      </w:r>
+      <w:r>
+        <w:rPr>
+          <w:noProof/>
+        </w:rPr>
+      </w:r>
+      <w:r>
+        <w:rPr>
+          <w:noProof/>
+        </w:rPr>
+        <w:fldChar w:fldCharType="separate"/>
+      </w:r>
+      <w:r>
+        <w:rPr>
+          <w:noProof/>
+        </w:rPr>
+        <w:t>13</w:t>
+      </w:r>
+      <w:r>
+        <w:rPr>
+          <w:noProof/>
+        </w:rPr>
+        <w:fldChar w:fldCharType="end"/>
+      </w:r>
+    </w:p>
+    <w:p>
+      <w:pPr>
+        <w:pStyle w:val="TOC1"/>
+        <w:tabs>
+          <w:tab w:val="left" w:pos="480"/>
+          <w:tab w:val="right" w:leader="dot" w:pos="9710"/>
+        </w:tabs>
+        <w:rPr>
+          <w:rFonts w:eastAsiaTheme="minorEastAsia" w:cstheme="minorBidi"/>
+          <w:b w:val="0"/>
+          <w:caps w:val="0"/>
+          <w:noProof/>
+          <w:sz w:val="22"/>
+          <w:szCs w:val="22"/>
+        </w:rPr>
+      </w:pPr>
+      <w:r>
+        <w:rPr>
+          <w:noProof/>
+        </w:rPr>
+        <w:t>7.</w:t>
+      </w:r>
+      <w:r>
+        <w:rPr>
+          <w:rFonts w:eastAsiaTheme="minorEastAsia" w:cstheme="minorBidi"/>
+          <w:b w:val="0"/>
+          <w:caps w:val="0"/>
+          <w:noProof/>
+          <w:sz w:val="22"/>
+          <w:szCs w:val="22"/>
+        </w:rPr>
+        <w:tab/>
+      </w:r>
+      <w:r>
+        <w:rPr>
+          <w:noProof/>
+        </w:rPr>
+        <w:t>Economics</w:t>
+      </w:r>
+      <w:r>
+        <w:rPr>
+          <w:noProof/>
+        </w:rPr>
+        <w:tab/>
+      </w:r>
+      <w:r>
+        <w:rPr>
+          <w:noProof/>
+        </w:rPr>
+        <w:fldChar w:fldCharType="begin"/>
+      </w:r>
+      <w:r>
+        <w:rPr>
+          <w:noProof/>
+        </w:rPr>
+        <w:instrText xml:space="preserve"> PAGEREF _Toc311700642 \h </w:instrText>
+      </w:r>
+      <w:r>
+        <w:rPr>
+          <w:noProof/>
+        </w:rPr>
+      </w:r>
+      <w:r>
+        <w:rPr>
+          <w:noProof/>
+        </w:rPr>
+        <w:fldChar w:fldCharType="separate"/>
+      </w:r>
+      <w:r>
+        <w:rPr>
+          <w:noProof/>
+        </w:rPr>
+        <w:t>14</w:t>
+      </w:r>
+      <w:r>
+        <w:rPr>
+          <w:noProof/>
+        </w:rPr>
+        <w:fldChar w:fldCharType="end"/>
+      </w:r>
+    </w:p>
+    <w:p>
+      <w:pPr>
+        <w:pStyle w:val="TOC1"/>
+        <w:tabs>
+          <w:tab w:val="left" w:pos="480"/>
+          <w:tab w:val="right" w:leader="dot" w:pos="9710"/>
+        </w:tabs>
+        <w:rPr>
+          <w:rFonts w:eastAsiaTheme="minorEastAsia" w:cstheme="minorBidi"/>
+          <w:b w:val="0"/>
+          <w:caps w:val="0"/>
+          <w:noProof/>
+          <w:sz w:val="22"/>
+          <w:szCs w:val="22"/>
+        </w:rPr>
+      </w:pPr>
+      <w:r>
+        <w:rPr>
+          <w:noProof/>
+        </w:rPr>
+        <w:t>8.</w:t>
+      </w:r>
+      <w:r>
+        <w:rPr>
+          <w:rFonts w:eastAsiaTheme="minorEastAsia" w:cstheme="minorBidi"/>
+          <w:b w:val="0"/>
+          <w:caps w:val="0"/>
+          <w:noProof/>
+          <w:sz w:val="22"/>
+          <w:szCs w:val="22"/>
+        </w:rPr>
+        <w:tab/>
+      </w:r>
+      <w:r>
+        <w:rPr>
+          <w:noProof/>
+        </w:rPr>
+        <w:t>Information</w:t>
+      </w:r>
+      <w:r>
+        <w:rPr>
+          <w:noProof/>
+        </w:rPr>
+        <w:tab/>
+      </w:r>
+      <w:r>
+        <w:rPr>
+          <w:noProof/>
+        </w:rPr>
+        <w:fldChar w:fldCharType="begin"/>
+      </w:r>
+      <w:r>
+        <w:rPr>
+          <w:noProof/>
+        </w:rPr>
+        <w:instrText xml:space="preserve"> PAGEREF _Toc311700643 \h </w:instrText>
+      </w:r>
+      <w:r>
+        <w:rPr>
+          <w:noProof/>
+        </w:rPr>
+      </w:r>
+      <w:r>
+        <w:rPr>
+          <w:noProof/>
+        </w:rPr>
+        <w:fldChar w:fldCharType="separate"/>
+      </w:r>
+      <w:r>
+        <w:rPr>
+          <w:noProof/>
+        </w:rPr>
+        <w:t>15</w:t>
+      </w:r>
+      <w:r>
+        <w:rPr>
+          <w:noProof/>
+        </w:rPr>
+        <w:fldChar w:fldCharType="end"/>
+      </w:r>
+    </w:p>
+    <w:p>
+      <w:pPr>
+        <w:pStyle w:val="TOC1"/>
+        <w:tabs>
+          <w:tab w:val="left" w:pos="480"/>
+          <w:tab w:val="right" w:leader="dot" w:pos="9710"/>
+        </w:tabs>
+        <w:rPr>
+          <w:rFonts w:eastAsiaTheme="minorEastAsia" w:cstheme="minorBidi"/>
+          <w:b w:val="0"/>
+          <w:caps w:val="0"/>
+          <w:noProof/>
+          <w:sz w:val="22"/>
+          <w:szCs w:val="22"/>
+        </w:rPr>
+      </w:pPr>
+      <w:r>
+        <w:rPr>
+          <w:noProof/>
+        </w:rPr>
+        <w:t>9.</w:t>
+      </w:r>
+      <w:r>
+        <w:rPr>
+          <w:rFonts w:eastAsiaTheme="minorEastAsia" w:cstheme="minorBidi"/>
+          <w:b w:val="0"/>
+          <w:caps w:val="0"/>
+          <w:noProof/>
+          <w:sz w:val="22"/>
+          <w:szCs w:val="22"/>
+        </w:rPr>
+        <w:tab/>
+      </w:r>
+      <w:r>
+        <w:rPr>
+          <w:noProof/>
+        </w:rPr>
         <w:t>Athena Objects</w:t>
       </w:r>
       <w:r>
@@ -586,7 +1128,7 @@
         <w:rPr>
           <w:noProof/>
         </w:rPr>
-        <w:instrText xml:space="preserve"> PAGEREF _Toc311621800 \h </w:instrText>
+        <w:instrText xml:space="preserve"> PAGEREF _Toc311700644 \h </w:instrText>
       </w:r>
       <w:r>
         <w:rPr>
@@ -603,7 +1145,7 @@
         <w:rPr>
           <w:noProof/>
         </w:rPr>
-        <w:t>8</w:t>
+        <w:t>16</w:t>
       </w:r>
       <w:r>
         <w:rPr>
@@ -622,7 +1164,7 @@
         </w:rPr>
       </w:pPr>
       <w:r>
-        <w:t>3.1</w:t>
+        <w:t>9.1</w:t>
       </w:r>
       <w:r>
         <w:rPr>
@@ -642,13 +1184,13 @@
         <w:fldChar w:fldCharType="begin"/>
       </w:r>
       <w:r>
-        <w:instrText xml:space="preserve"> PAGEREF _Toc311621801 \h </w:instrText>
+        <w:instrText xml:space="preserve"> PAGEREF _Toc311700645 \h </w:instrText>
       </w:r>
       <w:r>
         <w:fldChar w:fldCharType="separate"/>
       </w:r>
       <w:r>
-        <w:t>8</w:t>
+        <w:t>16</w:t>
       </w:r>
       <w:r>
         <w:fldChar w:fldCharType="end"/>
@@ -666,7 +1208,7 @@
       <w:pPr>
         <w:pStyle w:val="Heading1"/>
       </w:pPr>
-      <w:bookmarkStart w:id="0" w:name="_Toc311621795"/>
+      <w:bookmarkStart w:id="0" w:name="_Toc311700631"/>
       <w:r>
         <w:lastRenderedPageBreak/>
         <w:t>Introduction</w:t>
@@ -724,7 +1266,10 @@
     <w:p/>
     <w:p>
       <w:r>
-        <w:t>Everyone is familiar with the story of the ten blind men and the elephant.  The goal of Athena is to model each of the elephant’s parts, and to link them together so that the man who has the elephant by the tail is sure to get thwacked by the elephant’s trunk (not to mention everything in between).</w:t>
+        <w:t>Everyone is familiar with the story of the ten blind men and the elephant.  The goal of Athena is to model each of the elephant’s parts, and to link them together so that the man who has the elephant by the tail is sure to get thwacked by the elephant’s trunk (not to</w:t>
+      </w:r>
+      <w:r>
+        <w:t xml:space="preserve"> mention everything in between) and so must pay attention to the entire elephant.</w:t>
       </w:r>
     </w:p>
     <w:p/>
@@ -735,7 +1280,7 @@
       <w:r>
         <w:t xml:space="preserve"> </w:t>
       </w:r>
-      <w:bookmarkStart w:id="1" w:name="_Toc311621796"/>
+      <w:bookmarkStart w:id="1" w:name="_Toc311700632"/>
       <w:r>
         <w:t>Overview</w:t>
       </w:r>
@@ -775,7 +1320,7 @@
         <w:fldChar w:fldCharType="separate"/>
       </w:r>
       <w:r>
-        <w:t>9</w:t>
+        <w:t>8</w:t>
       </w:r>
       <w:r>
         <w:fldChar w:fldCharType="end"/>
@@ -796,7 +1341,10 @@
         <w:t>Athena Analyst’s Guide</w:t>
       </w:r>
       <w:r>
-        <w:t xml:space="preserve">.  </w:t>
+        <w:t xml:space="preserve"> and other documents.</w:t>
+      </w:r>
+      <w:r>
+        <w:t xml:space="preserve">  </w:t>
       </w:r>
     </w:p>
     <w:p>
@@ -851,7 +1399,7 @@
       <w:pPr>
         <w:pStyle w:val="Heading2"/>
       </w:pPr>
-      <w:bookmarkStart w:id="2" w:name="_Toc311621797"/>
+      <w:bookmarkStart w:id="2" w:name="_Toc311700633"/>
       <w:r>
         <w:t>Other Documents</w:t>
       </w:r>
@@ -1022,7 +1570,7 @@
       <w:pPr>
         <w:pStyle w:val="Heading2"/>
       </w:pPr>
-      <w:bookmarkStart w:id="3" w:name="_Toc311621798"/>
+      <w:bookmarkStart w:id="3" w:name="_Toc311700634"/>
       <w:r>
         <w:t>Changes for Athena 3</w:t>
       </w:r>
@@ -1151,8 +1699,8 @@
       <w:pPr>
         <w:pStyle w:val="Heading1"/>
       </w:pPr>
-      <w:bookmarkStart w:id="4" w:name="_Toc311621799"/>
-      <w:bookmarkStart w:id="5" w:name="_Ref311625408"/>
+      <w:bookmarkStart w:id="4" w:name="_Ref311625408"/>
+      <w:bookmarkStart w:id="5" w:name="_Toc311700635"/>
       <w:r>
         <w:lastRenderedPageBreak/>
         <w:t xml:space="preserve">Athena </w:t>
@@ -1177,10 +1725,7 @@
       </w:r>
       <w:proofErr w:type="gramEnd"/>
       <w:r>
-        <w:t xml:space="preserve"> of </w:t>
-      </w:r>
-      <w:r>
-        <w:t xml:space="preserve">kinds of simulation object.  This section gives a brief overview of the most important kinds of simulation object, and of the six major modeling areas.  The various kinds of simulation object are documented in detail in Section </w:t>
+        <w:t xml:space="preserve"> of kinds of simulation object.  This section gives a brief overview of the most important kinds of simulation object, and of the six major modeling areas.  The various kinds of simulation object are documented in detail in Section </w:t>
       </w:r>
       <w:r>
         <w:fldChar w:fldCharType="begin"/>
@@ -1269,9 +1814,11 @@
       <w:pPr>
         <w:pStyle w:val="Heading2"/>
       </w:pPr>
+      <w:bookmarkStart w:id="6" w:name="_Toc311700636"/>
       <w:r>
         <w:t>The Simulation and its Objects</w:t>
       </w:r>
+      <w:bookmarkEnd w:id="6"/>
     </w:p>
     <w:p/>
     <w:p>
@@ -1650,9 +2197,11 @@
       <w:pPr>
         <w:pStyle w:val="Heading2"/>
       </w:pPr>
+      <w:bookmarkStart w:id="7" w:name="_Toc311700637"/>
       <w:r>
         <w:t>The Six Modeling Areas</w:t>
       </w:r>
+      <w:bookmarkEnd w:id="7"/>
     </w:p>
     <w:p/>
     <w:p>
@@ -1711,11 +2260,7 @@
         <w:ind w:left="360"/>
       </w:pPr>
       <w:r>
-        <w:t xml:space="preserve">Literally, where things are on the ground, the things they are doing, and what is happening to them as a result.  </w:t>
-      </w:r>
-      <w:proofErr w:type="gramStart"/>
-      <w:r>
-        <w:t>(Section</w:t>
+        <w:t>Literally, where things are on the ground, the things they are doing, and what is happening to them as a result.  (Section</w:t>
       </w:r>
       <w:r>
         <w:t xml:space="preserve"> </w:t>
@@ -1736,9 +2281,8 @@
         <w:fldChar w:fldCharType="end"/>
       </w:r>
       <w:r>
-        <w:t>.)</w:t>
-      </w:r>
-      <w:proofErr w:type="gramEnd"/>
+        <w:t>)</w:t>
+      </w:r>
     </w:p>
     <w:p>
       <w:pPr>
@@ -1778,11 +2322,7 @@
         <w:ind w:left="360"/>
       </w:pPr>
       <w:r>
-        <w:t xml:space="preserve">This area concerns where civilians live and how many of them there are, along with the computation of such population statistics as the number of consumers in the local economy.  </w:t>
-      </w:r>
-      <w:proofErr w:type="gramStart"/>
-      <w:r>
-        <w:t xml:space="preserve">(Section </w:t>
+        <w:t xml:space="preserve">This area concerns where civilians live and how many of them there are, along with the computation of such population statistics as the number of consumers in the local economy.  (Section </w:t>
       </w:r>
       <w:r>
         <w:fldChar w:fldCharType="begin"/>
@@ -1800,9 +2340,8 @@
         <w:fldChar w:fldCharType="end"/>
       </w:r>
       <w:r>
-        <w:t>.)</w:t>
-      </w:r>
-      <w:proofErr w:type="gramEnd"/>
+        <w:t>)</w:t>
+      </w:r>
     </w:p>
     <w:p>
       <w:pPr>
@@ -1838,11 +2377,7 @@
         <w:ind w:left="360"/>
       </w:pPr>
       <w:r>
-        <w:t xml:space="preserve">This area deals with the attitudes of the people in the playbox, especially their satisfaction and cooperation levels, but also their belief systems and the relationships between the various groups in the playbox.  </w:t>
-      </w:r>
-      <w:proofErr w:type="gramStart"/>
-      <w:r>
-        <w:t xml:space="preserve">(Section </w:t>
+        <w:t xml:space="preserve">This area deals with the attitudes of the people in the playbox, especially their satisfaction and cooperation levels, but also their belief systems and the relationships between the various groups in the playbox.  (Section </w:t>
       </w:r>
       <w:r>
         <w:fldChar w:fldCharType="begin"/>
@@ -1860,9 +2395,8 @@
         <w:fldChar w:fldCharType="end"/>
       </w:r>
       <w:r>
-        <w:t>.)</w:t>
-      </w:r>
-      <w:proofErr w:type="gramEnd"/>
+        <w:t>)</w:t>
+      </w:r>
     </w:p>
     <w:p>
       <w:pPr>
@@ -1903,7 +2437,6 @@
       <w:r>
         <w:t xml:space="preserve">This area deals with actors and their strategies (goals, tactics, and attached conditions) along with the determination of support, influence, and neighborhood control.  </w:t>
       </w:r>
-      <w:proofErr w:type="gramStart"/>
       <w:r>
         <w:t xml:space="preserve">(Section </w:t>
       </w:r>
@@ -1923,9 +2456,8 @@
         <w:fldChar w:fldCharType="end"/>
       </w:r>
       <w:r>
-        <w:t>.)</w:t>
-      </w:r>
-      <w:proofErr w:type="gramEnd"/>
+        <w:t>)</w:t>
+      </w:r>
     </w:p>
     <w:p/>
     <w:p>
@@ -1962,11 +2494,7 @@
         <w:t>This area deals with the local economy, relating changes in population and production to the consumer price index (CPI) and the unemployment rate.</w:t>
       </w:r>
       <w:r>
-        <w:t xml:space="preserve">  </w:t>
-      </w:r>
-      <w:proofErr w:type="gramStart"/>
-      <w:r>
-        <w:t xml:space="preserve">(Section </w:t>
+        <w:t xml:space="preserve">  (Section </w:t>
       </w:r>
       <w:r>
         <w:fldChar w:fldCharType="begin"/>
@@ -1984,9 +2512,8 @@
         <w:fldChar w:fldCharType="end"/>
       </w:r>
       <w:r>
-        <w:t>.)</w:t>
-      </w:r>
-      <w:proofErr w:type="gramEnd"/>
+        <w:t>)</w:t>
+      </w:r>
     </w:p>
     <w:p>
       <w:pPr>
@@ -2022,11 +2549,7 @@
         <w:t>This area deals with information flow in the playbox, and especially the effect of information flow and information campaigns on attitudes and politics.</w:t>
       </w:r>
       <w:r>
-        <w:t xml:space="preserve">  </w:t>
-      </w:r>
-      <w:proofErr w:type="gramStart"/>
-      <w:r>
-        <w:t xml:space="preserve">(Section </w:t>
+        <w:t xml:space="preserve">  (Section </w:t>
       </w:r>
       <w:r>
         <w:fldChar w:fldCharType="begin"/>
@@ -2044,9 +2567,8 @@
         <w:fldChar w:fldCharType="end"/>
       </w:r>
       <w:r>
-        <w:t>.)</w:t>
-      </w:r>
-      <w:proofErr w:type="gramEnd"/>
+        <w:t>)</w:t>
+      </w:r>
     </w:p>
     <w:p/>
     <w:p>
@@ -2059,7 +2581,6 @@
       <w:pPr>
         <w:jc w:val="center"/>
       </w:pPr>
-      <w:bookmarkStart w:id="6" w:name="_GoBack"/>
       <w:r>
         <w:rPr>
           <w:noProof/>
@@ -2106,7 +2627,6 @@
           </wp:inline>
         </w:drawing>
       </w:r>
-      <w:bookmarkEnd w:id="6"/>
     </w:p>
     <w:p/>
     <w:p>
@@ -2150,7 +2670,13 @@
     <w:p/>
     <w:p>
       <w:r>
-        <w:t xml:space="preserve">There is a chicken and egg problem here: to understand the models, it is necessary to understand the objects (neighborhoods, groups, etc.) they use; but it is difficult to discuss the objects without describing the models that use them.  Because the models are described in detail elsewhere, but the objects are described in detail in the reference sections of this document, we will take the chicken firmly by the horns and discuss the models first.  The reader may find it useful to skim Section </w:t>
+        <w:t xml:space="preserve">There is a chicken and egg problem here: to understand the models, it is necessary to understand the objects (neighborhoods, groups, etc.) they use; but it is difficult to discuss the objects without describing the models that use them.  Because the models are described in detail elsewhere, but the objects are described in detail in the reference sections of this document, we will take the chicken firmly by the horns and discuss the models first.  The reader may find it useful to skim </w:t>
+      </w:r>
+      <w:r>
+        <w:t>the simulation objects reference (</w:t>
+      </w:r>
+      <w:r>
+        <w:t xml:space="preserve">Section </w:t>
       </w:r>
       <w:r>
         <w:fldChar w:fldCharType="begin"/>
@@ -2168,6 +2694,9 @@
         <w:fldChar w:fldCharType="end"/>
       </w:r>
       <w:r>
+        <w:t>)</w:t>
+      </w:r>
+      <w:r>
         <w:t xml:space="preserve"> before proceeding.</w:t>
       </w:r>
     </w:p>
@@ -2175,12 +2704,14 @@
       <w:pPr>
         <w:pStyle w:val="Heading1"/>
       </w:pPr>
-      <w:bookmarkStart w:id="7" w:name="_Ref311699850"/>
+      <w:bookmarkStart w:id="8" w:name="_Ref311699850"/>
+      <w:bookmarkStart w:id="9" w:name="_Toc311700638"/>
       <w:r>
         <w:lastRenderedPageBreak/>
         <w:t>Ground</w:t>
       </w:r>
-      <w:bookmarkEnd w:id="7"/>
+      <w:bookmarkEnd w:id="8"/>
+      <w:bookmarkEnd w:id="9"/>
     </w:p>
     <w:p>
       <w:pPr>
@@ -2209,6 +2740,9 @@
       <w:r>
         <w:t>The breakdown of the playbox into neighborhoods</w:t>
       </w:r>
+      <w:r>
+        <w:t xml:space="preserve"> and the relationships among the neighborhoods.</w:t>
+      </w:r>
     </w:p>
     <w:p>
       <w:pPr>
@@ -2219,7 +2753,7 @@
         </w:numPr>
       </w:pPr>
       <w:r>
-        <w:t>The relationships among the neighborhoods</w:t>
+        <w:t>Where civilian, force, and organization personnel are located</w:t>
       </w:r>
     </w:p>
     <w:p>
@@ -2231,7 +2765,7 @@
         </w:numPr>
       </w:pPr>
       <w:r>
-        <w:t>Where civilian, force, and organization personnel are located</w:t>
+        <w:t>The activities that they are performing, including combat activities</w:t>
       </w:r>
     </w:p>
     <w:p>
@@ -2243,7 +2777,7 @@
         </w:numPr>
       </w:pPr>
       <w:r>
-        <w:t>The activities that they are performing, including combat activities</w:t>
+        <w:t>Neighborhood security levels</w:t>
       </w:r>
     </w:p>
     <w:p>
@@ -2255,7 +2789,7 @@
         </w:numPr>
       </w:pPr>
       <w:r>
-        <w:t>The Athena Attrition Model (AAM)</w:t>
+        <w:t>Activity coverage</w:t>
       </w:r>
     </w:p>
     <w:p>
@@ -2267,26 +2801,509 @@
         </w:numPr>
       </w:pPr>
       <w:r>
-        <w:t>Neighborhood security levels</w:t>
-      </w:r>
-    </w:p>
-    <w:p/>
-    <w:p>
-      <w:r>
-        <w:t>Events and situations occurring in the Ground Model affect attitudes in the Attitudes Model.</w:t>
-      </w:r>
-    </w:p>
-    <w:p/>
+        <w:t>Environmental situations</w:t>
+      </w:r>
+    </w:p>
+    <w:p>
+      <w:pPr>
+        <w:pStyle w:val="ListParagraph"/>
+        <w:numPr>
+          <w:ilvl w:val="0"/>
+          <w:numId w:val="14"/>
+        </w:numPr>
+      </w:pPr>
+      <w:r>
+        <w:t>Essential Non-Infrastructure (ENI) services</w:t>
+      </w:r>
+    </w:p>
+    <w:p>
+      <w:pPr>
+        <w:pStyle w:val="ListParagraph"/>
+        <w:numPr>
+          <w:ilvl w:val="0"/>
+          <w:numId w:val="14"/>
+        </w:numPr>
+      </w:pPr>
+      <w:r>
+        <w:t>The Athena Attrition Model (AAM)</w:t>
+      </w:r>
+    </w:p>
+    <w:p>
+      <w:pPr>
+        <w:pStyle w:val="ListParagraph"/>
+        <w:numPr>
+          <w:ilvl w:val="0"/>
+          <w:numId w:val="14"/>
+        </w:numPr>
+      </w:pPr>
+      <w:r>
+        <w:t>Where production capacity is located.</w:t>
+      </w:r>
+    </w:p>
+    <w:p/>
+    <w:p>
+      <w:r>
+        <w:t>Events and situatio</w:t>
+      </w:r>
+      <w:r>
+        <w:t>ns occurring in the Ground Area affect civilian attitudes, and the demographics and production capacity of the playbox and hence the economy as well.  Actors base their decisions on the state of affairs in the playbox.</w:t>
+      </w:r>
+    </w:p>
+    <w:p/>
+    <w:p>
+      <w:pPr>
+        <w:pStyle w:val="Heading2"/>
+      </w:pPr>
+      <w:r>
+        <w:t>Simulated</w:t>
+      </w:r>
+      <w:r>
+        <w:t xml:space="preserve"> Time</w:t>
+      </w:r>
+    </w:p>
+    <w:p/>
+    <w:p>
+      <w:r>
+        <w:t xml:space="preserve">Athena measures the passage of time in integer days.  It is a time-step simulation, with a step-size of one day; however, most simulated happenings take place week-by-week, </w:t>
+      </w:r>
+      <w:proofErr w:type="gramStart"/>
+      <w:r>
+        <w:t>e.g</w:t>
+      </w:r>
+      <w:proofErr w:type="gramEnd"/>
+      <w:r>
+        <w:t xml:space="preserve">., combat attrition is assessed once each week. </w:t>
+      </w:r>
+    </w:p>
+    <w:p>
+      <w:pPr>
+        <w:pStyle w:val="Heading2"/>
+      </w:pPr>
+      <w:r>
+        <w:t>The Playbox</w:t>
+      </w:r>
+    </w:p>
+    <w:p/>
+    <w:p>
+      <w:r>
+        <w:t xml:space="preserve">The playbox is the geographic area in which the simulation takes place.  It is modeled as a collection of polygonal regions called </w:t>
+      </w:r>
+      <w:r>
+        <w:rPr>
+          <w:i/>
+        </w:rPr>
+        <w:t>neighborhoods</w:t>
+      </w:r>
+      <w:r>
+        <w:t>, which are laid out on a map.  In Athena 3, the neighborhoods are simply convenient bins for collecting simulation objects that are near each other; the layout of neighborhood polygons on a map is simply an aid to visualization.</w:t>
+      </w:r>
+    </w:p>
+    <w:p/>
+    <w:p>
+      <w:pPr>
+        <w:pStyle w:val="Heading3"/>
+      </w:pPr>
+      <w:r>
+        <w:t>Neighborhoods</w:t>
+      </w:r>
+    </w:p>
+    <w:p/>
+    <w:p>
+      <w:r>
+        <w:t>Almost everything that happens in Athena takes place in the context of a neighborhood.  Civilian groups reside in neighborhoods; force and organization group personnel are deployed to neighborhoods; personnel and actors act in neighborhoods; attitudes and output statistics are measured in neighborhoods.</w:t>
+      </w:r>
+    </w:p>
+    <w:p/>
+    <w:p>
+      <w:r>
+        <w:lastRenderedPageBreak/>
+        <w:t xml:space="preserve">Neighborhoods can be of any size, from portions of a city (neighborhoods in the proper sense of the word) to entire cities, counties, districts, provinces, countries, or groups of countries.  Neighborhoods can nest, i.e., a neighborhood representing a city can be placed on top of a neighborhood representing a province.    </w:t>
+      </w:r>
+    </w:p>
+    <w:p/>
+    <w:p>
+      <w:r>
+        <w:t xml:space="preserve">Each neighborhood can be more or less urbanized, and can contain more or less of the playbox’s economic production capacity.  </w:t>
+      </w:r>
+    </w:p>
+    <w:p>
+      <w:pPr>
+        <w:pStyle w:val="Heading3"/>
+      </w:pPr>
+      <w:r>
+        <w:t>Neighborhood Proximity</w:t>
+      </w:r>
+    </w:p>
+    <w:p/>
+    <w:p>
+      <w:r>
+        <w:t>Neighborhoods are simply bins; the geographic layout of the neighborhoods on the map has no effect, in and of itself, on the simulation results.  It is clear, however, that some neighborhoods are more closely related than others.  Because this is a social distance, not a physical distance, we model it directly rather than deriving it from the geography.</w:t>
+      </w:r>
+    </w:p>
+    <w:p/>
+    <w:p>
+      <w:r>
+        <w:t xml:space="preserve">We call this social distance </w:t>
+      </w:r>
+      <w:r>
+        <w:rPr>
+          <w:i/>
+        </w:rPr>
+        <w:t>neighborhood proximity</w:t>
+      </w:r>
+      <w:r>
+        <w:t xml:space="preserve">; it is defined as the distance between two neighborhoods from the point of view of the residents of the first neighborhood.  More specifically, we say that with respect to neighborhood </w:t>
+      </w:r>
+      <w:proofErr w:type="gramStart"/>
+      <w:r>
+        <w:t>A</w:t>
+      </w:r>
+      <w:proofErr w:type="gramEnd"/>
+      <w:r>
+        <w:t>, neighborhood B is near, far, or remote.  The degree to which A is affected by events in B tapers off with distance, and is zero if B is remote.</w:t>
+      </w:r>
+    </w:p>
+    <w:p/>
+    <w:p>
+      <w:r>
+        <w:t>Proximity need not be symmetric.  If neighborhood A contains popular destinations, it might be considered nearby by neighborhoods which its residents consider to be far away.</w:t>
+      </w:r>
+    </w:p>
+    <w:p>
+      <w:pPr>
+        <w:pStyle w:val="Heading3"/>
+      </w:pPr>
+      <w:r>
+        <w:t>Neighborhood Effects Delay</w:t>
+      </w:r>
+    </w:p>
+    <w:p/>
+    <w:p>
+      <w:r>
+        <w:t>Events and situations occurring in the Ground Area drive attitude change.  Such drivers usually have a direct effect in a single neighborhood, but may have indirect effects in other neighborhoods.  Athena 3 allows these indirect effects to be delayed by some number of days, to reflect the spread of the news across the playbox.</w:t>
+      </w:r>
+    </w:p>
+    <w:p/>
+    <w:p>
+      <w:r>
+        <w:t xml:space="preserve">This portion of the model was inherited from JNEM, and makes good sense in a scenario where events are occurring minute by minute, hour by hour.  In Athena, events take place day by day, and more usually week by week.  The effects </w:t>
+      </w:r>
+      <w:proofErr w:type="gramStart"/>
+      <w:r>
+        <w:t>delay  makes</w:t>
+      </w:r>
+      <w:proofErr w:type="gramEnd"/>
+      <w:r>
+        <w:t xml:space="preserve"> much less sense at this timescale, and in an era of modern communications and transport; consequently, it is likely to be removed in a future version.</w:t>
+      </w:r>
+    </w:p>
+    <w:p>
+      <w:pPr>
+        <w:pStyle w:val="Heading3"/>
+      </w:pPr>
+      <w:bookmarkStart w:id="10" w:name="_Ref311707964"/>
+      <w:r>
+        <w:t>Local vs. Non-Local Neighborhoods</w:t>
+      </w:r>
+      <w:bookmarkEnd w:id="10"/>
+    </w:p>
+    <w:p/>
+    <w:p>
+      <w:pPr>
+        <w:rPr>
+          <w:b/>
+        </w:rPr>
+      </w:pPr>
+      <w:r>
+        <w:rPr>
+          <w:b/>
+        </w:rPr>
+        <w:t>TBD: Should this go in the Economics section?</w:t>
+      </w:r>
+    </w:p>
+    <w:p>
+      <w:pPr>
+        <w:rPr>
+          <w:b/>
+        </w:rPr>
+      </w:pPr>
+    </w:p>
+    <w:p>
+      <w:r>
+        <w:t xml:space="preserve">Athena assumes that the neighborhoods that make up the playbox are more or less and contiguous and have a single more or less unified economy.  Sometimes, however, it can be convenient to include neighborhoods </w:t>
+      </w:r>
+      <w:proofErr w:type="spellStart"/>
+      <w:r>
+        <w:t>neighborhoods</w:t>
+      </w:r>
+      <w:proofErr w:type="spellEnd"/>
+      <w:r>
+        <w:t xml:space="preserve"> in the scenario that are outside the </w:t>
+      </w:r>
+      <w:r>
+        <w:lastRenderedPageBreak/>
+        <w:t xml:space="preserve">economy.  Pakistan is greatly affected by the decisions made by actors in India, for example; in a scenario involving the inner workings of Pakistan, it might be desirable to include India as a neighborhood while excluding India from the modeled economy.  Thus, we can mark neighborhoods as </w:t>
+      </w:r>
+      <w:r>
+        <w:rPr>
+          <w:i/>
+        </w:rPr>
+        <w:t>local</w:t>
+      </w:r>
+      <w:r>
+        <w:t xml:space="preserve"> (participants in the local economy) or </w:t>
+      </w:r>
+      <w:r>
+        <w:rPr>
+          <w:i/>
+        </w:rPr>
+        <w:t>non-local</w:t>
+      </w:r>
+      <w:r>
+        <w:t xml:space="preserve"> (excluded from the local economy). </w:t>
+      </w:r>
+    </w:p>
+    <w:p/>
+    <w:p>
+      <w:pPr>
+        <w:pStyle w:val="Heading3"/>
+      </w:pPr>
+      <w:r>
+        <w:t>Production Capacity</w:t>
+      </w:r>
+    </w:p>
+    <w:p/>
+    <w:p>
+      <w:r>
+        <w:rPr>
+          <w:b/>
+        </w:rPr>
+        <w:t>TBD: Should this go in the Economics section?</w:t>
+      </w:r>
+    </w:p>
+    <w:p/>
+    <w:p>
+      <w:r>
+        <w:t xml:space="preserve">The Economics model assigns production capacity (e.g., factories, farms, and other businesses) to neighborhoods at time 0 based on the size of the economy in dollars and the size of the labor force in each neighborhood.  Each neighborhood is then assigned a production capacity factor (PCF) of 1.0 that reflects this initial production capacity.  The PCF of a given neighborhood can be increased or decreased over time by actors or by the analyst to reflect </w:t>
+      </w:r>
+      <w:r>
+        <w:t>construction of new facilities</w:t>
+      </w:r>
+      <w:r>
+        <w:t xml:space="preserve"> or damage to infrastructure, thus increasing or decreasing the production capacity of the economy as a whole.</w:t>
+      </w:r>
+    </w:p>
+    <w:p/>
+    <w:p>
+      <w:r>
+        <w:t xml:space="preserve">Note that the costs associated with repairing, replacing, or building new production capacity are not modeled, nor is the nature of the required plant or the training of the labor force.  </w:t>
+      </w:r>
+    </w:p>
+    <w:p/>
+    <w:p>
+      <w:pPr>
+        <w:pStyle w:val="Heading2"/>
+      </w:pPr>
+      <w:r>
+        <w:t>Deployment</w:t>
+      </w:r>
+    </w:p>
+    <w:p/>
+    <w:p>
+      <w:r>
+        <w:t xml:space="preserve">Every person in the playbox has to be somewhere, i.e., has to be located in some neighborhood. Civilians are simply located in their home neighborhoods (unless displaced; see Section </w:t>
+      </w:r>
+      <w:r>
+        <w:fldChar w:fldCharType="begin"/>
+      </w:r>
+      <w:r>
+        <w:instrText xml:space="preserve"> REF _Ref311711453 \r \h </w:instrText>
+      </w:r>
+      <w:r>
+        <w:fldChar w:fldCharType="separate"/>
+      </w:r>
+      <w:r>
+        <w:t>3.4</w:t>
+      </w:r>
+      <w:r>
+        <w:fldChar w:fldCharType="end"/>
+      </w:r>
+      <w:r>
+        <w:t xml:space="preserve">); force and organization group personnel need to be </w:t>
+      </w:r>
+      <w:r>
+        <w:rPr>
+          <w:i/>
+        </w:rPr>
+        <w:t>deployed</w:t>
+      </w:r>
+      <w:r>
+        <w:t xml:space="preserve"> to particular neighborhoods.</w:t>
+      </w:r>
+    </w:p>
+    <w:p/>
+    <w:p>
+      <w:r>
+        <w:t xml:space="preserve">As the simulation progresses, deployment is determined by the tactics chosen by the actors; see Section </w:t>
+      </w:r>
+      <w:r>
+        <w:fldChar w:fldCharType="begin"/>
+      </w:r>
+      <w:r>
+        <w:instrText xml:space="preserve"> REF _Ref311700050 \r \h </w:instrText>
+      </w:r>
+      <w:r>
+        <w:fldChar w:fldCharType="separate"/>
+      </w:r>
+      <w:r>
+        <w:t>6</w:t>
+      </w:r>
+      <w:r>
+        <w:fldChar w:fldCharType="end"/>
+      </w:r>
+      <w:r>
+        <w:t xml:space="preserve">.  </w:t>
+      </w:r>
+      <w:r>
+        <w:t xml:space="preserve">It is also necessary to know where </w:t>
+      </w:r>
+      <w:r>
+        <w:t xml:space="preserve">force and organization group personnel </w:t>
+      </w:r>
+      <w:r>
+        <w:t>were</w:t>
+      </w:r>
+      <w:r>
+        <w:t xml:space="preserve"> located prior to the start of the simulation</w:t>
+      </w:r>
+      <w:r>
+        <w:t xml:space="preserve">; this is called the </w:t>
+      </w:r>
+      <w:r>
+        <w:rPr>
+          <w:i/>
+        </w:rPr>
+        <w:t>status quo deployment</w:t>
+      </w:r>
+      <w:r>
+        <w:t>, and is a scenario input.</w:t>
+      </w:r>
+    </w:p>
+    <w:p/>
+    <w:p>
+      <w:r>
+        <w:t xml:space="preserve">Troops are deployed by their owning actors during strategy execution, and remain in place throughout the week until the next strategy execution. </w:t>
+      </w:r>
+    </w:p>
+    <w:p>
+      <w:pPr>
+        <w:pStyle w:val="Heading2"/>
+      </w:pPr>
+      <w:bookmarkStart w:id="11" w:name="_Ref311711453"/>
+      <w:r>
+        <w:t>Activity Assignment</w:t>
+      </w:r>
+      <w:bookmarkEnd w:id="11"/>
+    </w:p>
+    <w:p/>
+    <w:p>
+      <w:r>
+        <w:t>Force and organization group personnel deployed to a neighborhood can be assigned activities in that neighborhood: patrolling, guarding, law enforcement, various kinds of humanitarian relief, and so forth (see Section TBD for the complete list, and a description of each).  These activities affect the attitudes of the civilian population.  Activities are assigned by the actors during strategy execution, and like deployments take place over the following week.</w:t>
+      </w:r>
+    </w:p>
+    <w:p>
+      <w:r>
+        <w:lastRenderedPageBreak/>
+        <w:t xml:space="preserve">Civilians are displaced by assigning them the </w:t>
+      </w:r>
+      <w:r>
+        <w:rPr>
+          <w:b/>
+        </w:rPr>
+        <w:t>DISPLACED</w:t>
+      </w:r>
+      <w:r>
+        <w:t xml:space="preserve"> or </w:t>
+      </w:r>
+      <w:r>
+        <w:rPr>
+          <w:b/>
+        </w:rPr>
+        <w:t>IN_CAMPS</w:t>
+      </w:r>
+      <w:r>
+        <w:t xml:space="preserve"> activities, which are assigned not by actors but by the System agent; see Section TBD.</w:t>
+      </w:r>
+    </w:p>
+    <w:p/>
+    <w:p>
+      <w:pPr>
+        <w:pStyle w:val="Heading2"/>
+      </w:pPr>
+      <w:r>
+        <w:t>Units</w:t>
+      </w:r>
+    </w:p>
+    <w:p/>
+    <w:p>
+      <w:r>
+        <w:t xml:space="preserve">All deployed personnel, and all civilian personnel, are placed in </w:t>
+      </w:r>
+      <w:r>
+        <w:rPr>
+          <w:i/>
+        </w:rPr>
+        <w:t>units</w:t>
+      </w:r>
+      <w:r>
+        <w:t xml:space="preserve">.  The name derives from the classic military term; in Athena it simply means a collection of personnel belonging to the same group and assigned the same activity.  Units have no distinctive or long-running identity; they are created during strategy execution and represent the location and activity of group personnel over the following week.  If personnel from force group </w:t>
+      </w:r>
+      <w:proofErr w:type="gramStart"/>
+      <w:r>
+        <w:t>A</w:t>
+      </w:r>
+      <w:proofErr w:type="gramEnd"/>
+      <w:r>
+        <w:t xml:space="preserve"> are deployed to neighborhood B, and assigned various activities, then A will have at least one unit for each activity, plus an additional unit for those personnel that remain unassigned.</w:t>
+      </w:r>
+    </w:p>
+    <w:p/>
+    <w:p>
+      <w:r>
+        <w:t>Units are useful for visualization; and many of the subsequent models in the Ground Area operate on units.</w:t>
+      </w:r>
+    </w:p>
+    <w:p/>
+    <w:p>
+      <w:pPr>
+        <w:pStyle w:val="Heading2"/>
+      </w:pPr>
+      <w:r>
+        <w:t>Security and Volatility</w:t>
+      </w:r>
+    </w:p>
+    <w:p/>
+    <w:p/>
+    <w:p/>
+    <w:p/>
+    <w:p/>
+    <w:p/>
+    <w:p>
+      <w:bookmarkStart w:id="12" w:name="_GoBack"/>
+      <w:bookmarkEnd w:id="12"/>
+    </w:p>
     <w:p>
       <w:pPr>
         <w:pStyle w:val="Heading1"/>
       </w:pPr>
-      <w:bookmarkStart w:id="8" w:name="_Ref311700038"/>
+      <w:bookmarkStart w:id="13" w:name="_Ref311700038"/>
+      <w:bookmarkStart w:id="14" w:name="_Toc311700639"/>
       <w:r>
         <w:lastRenderedPageBreak/>
         <w:t>Demographics</w:t>
       </w:r>
-      <w:bookmarkEnd w:id="8"/>
+      <w:bookmarkEnd w:id="13"/>
+      <w:bookmarkEnd w:id="14"/>
     </w:p>
     <w:p/>
     <w:p>
@@ -2294,10 +3311,119 @@
         <w:t xml:space="preserve">The </w:t>
       </w:r>
       <w:r>
+        <w:t xml:space="preserve">Demographics </w:t>
+      </w:r>
+      <w:r>
+        <w:t>Area</w:t>
+      </w:r>
+      <w:r>
+        <w:t xml:space="preserve"> is closely tied to the Ground </w:t>
+      </w:r>
+      <w:r>
+        <w:t>Area</w:t>
+      </w:r>
+      <w:r>
+        <w:t xml:space="preserve">, as it is concerned with how many civilians there are and where they live. </w:t>
+      </w:r>
+      <w:r>
+        <w:t xml:space="preserve"> The Demographics model proper</w:t>
+      </w:r>
+      <w:r>
+        <w:t xml:space="preserve"> is responsible </w:t>
+      </w:r>
+      <w:proofErr w:type="gramStart"/>
+      <w:r>
+        <w:t xml:space="preserve">for </w:t>
+      </w:r>
+      <w:r>
+        <w:t xml:space="preserve"> </w:t>
+      </w:r>
+      <w:r>
+        <w:t>determining</w:t>
+      </w:r>
+      <w:proofErr w:type="gramEnd"/>
+      <w:r>
+        <w:t xml:space="preserve"> the </w:t>
+      </w:r>
+      <w:r>
+        <w:t xml:space="preserve">current population (by group, neighborhood, and playbox), as well as the </w:t>
+      </w:r>
+      <w:r>
+        <w:t xml:space="preserve">size of the labor force, the number of consumers in the local economy, and similar population statistics.  In addition, </w:t>
+      </w:r>
+      <w:r>
+        <w:t>the Demographic Situation (</w:t>
+      </w:r>
+      <w:proofErr w:type="spellStart"/>
+      <w:r>
+        <w:t>demsit</w:t>
+      </w:r>
+      <w:proofErr w:type="spellEnd"/>
+      <w:r>
+        <w:t>) model</w:t>
+      </w:r>
+      <w:r>
+        <w:t xml:space="preserve"> determines the effects of unemployment on each civilian group, which in turn drives attitud</w:t>
+      </w:r>
+      <w:r>
+        <w:t>e change.</w:t>
+      </w:r>
+    </w:p>
+    <w:p/>
+    <w:p>
+      <w:pPr>
+        <w:pStyle w:val="Heading2"/>
+      </w:pPr>
+      <w:r>
+        <w:t>Base Population</w:t>
+      </w:r>
+    </w:p>
+    <w:p/>
+    <w:p>
+      <w:r>
+        <w:t xml:space="preserve">The population is divided into civilian groups (Section TBD); each civilian group resides in a neighborhood.  At time 0, each civilian group has an initial or </w:t>
+      </w:r>
+      <w:r>
         <w:rPr>
           <w:i/>
         </w:rPr>
-        <w:t>Demographics</w:t>
+        <w:t>base</w:t>
+      </w:r>
+      <w:r>
+        <w:t xml:space="preserve"> population.  The base population of the neighborhood is simply the total across the civilian groups, and the base population of the playbox is simply the total across the neighborhoods.  Note that we also track the total population of local neighborhoods (Section </w:t>
+      </w:r>
+      <w:r>
+        <w:fldChar w:fldCharType="begin"/>
+      </w:r>
+      <w:r>
+        <w:instrText xml:space="preserve"> REF _Ref311707964 \r \h </w:instrText>
+      </w:r>
+      <w:r>
+        <w:fldChar w:fldCharType="separate"/>
+      </w:r>
+      <w:r>
+        <w:t>3.2.4</w:t>
+      </w:r>
+      <w:r>
+        <w:fldChar w:fldCharType="end"/>
+      </w:r>
+      <w:r>
+        <w:t>), because that figures into the Economics Area.</w:t>
+      </w:r>
+    </w:p>
+    <w:p/>
+    <w:p>
+      <w:pPr>
+        <w:pStyle w:val="Heading2"/>
+      </w:pPr>
+      <w:r>
+        <w:t>Current Population</w:t>
+      </w:r>
+    </w:p>
+    <w:p/>
+    <w:p>
+      <w:r>
+        <w:t>The</w:t>
       </w:r>
       <w:r>
         <w:t xml:space="preserve"> </w:t>
@@ -2306,16 +3432,217 @@
         <w:rPr>
           <w:i/>
         </w:rPr>
-        <w:t>M</w:t>
+        <w:t>current</w:t>
       </w:r>
       <w:r>
         <w:rPr>
           <w:i/>
         </w:rPr>
-        <w:t>odel</w:t>
-      </w:r>
-      <w:r>
-        <w:t xml:space="preserve"> is closely tied to the Ground Model, as it is concerned with how many civilians there are and where they live.  It is also responsible for determining the size of the labor force, the number of consumers in the local economy, and similar population statistics.  In addition, it determines the effects of unemployment on each civilian group, which in turn drives attitude change in the Attitudes Model.</w:t>
+        <w:t xml:space="preserve"> population</w:t>
+      </w:r>
+      <w:r>
+        <w:t xml:space="preserve"> of civilian groups and of neighborhoods can change over time.  Athena does not model births or natural deaths, but it does model deaths due to civilian collateral damage (Section TBD).  The Demographics model tracks attrition to date, subtracting it from the current population.  In addition, civilian group personnel can be </w:t>
+      </w:r>
+      <w:r>
+        <w:rPr>
+          <w:i/>
+        </w:rPr>
+        <w:t>displaced</w:t>
+      </w:r>
+      <w:r>
+        <w:t xml:space="preserve"> to other neighborhoods (Section TBD), which removes them from the current population of their group and neighborhood, and adds </w:t>
+      </w:r>
+      <w:proofErr w:type="gramStart"/>
+      <w:r>
+        <w:t>them</w:t>
+      </w:r>
+      <w:proofErr w:type="gramEnd"/>
+      <w:r>
+        <w:t xml:space="preserve"> to the current population of the neighborhood to which they are displaced.</w:t>
+      </w:r>
+    </w:p>
+    <w:p/>
+    <w:p>
+      <w:pPr>
+        <w:pStyle w:val="Heading2"/>
+      </w:pPr>
+      <w:r>
+        <w:t>Subsistence Agriculture</w:t>
+      </w:r>
+    </w:p>
+    <w:p/>
+    <w:p>
+      <w:r>
+        <w:t xml:space="preserve">Civilian personnel can support themselves by </w:t>
+      </w:r>
+      <w:r>
+        <w:rPr>
+          <w:i/>
+        </w:rPr>
+        <w:t>subsistence agriculture</w:t>
+      </w:r>
+      <w:r>
+        <w:t xml:space="preserve"> or by participating in the local economy.  In Athena 3 there is a hard line between the two: any given person is in one subset or the other.  The percentage of each civilian group that lives by subsistence agriculture is a scenario input.</w:t>
+      </w:r>
+    </w:p>
+    <w:p/>
+    <w:p>
+      <w:r>
+        <w:t xml:space="preserve">When civilians belonging to a group are displaced from their home neighborhood, it is presumed that subsistence and non-subsistence personnel are displaced in proportion to the </w:t>
+      </w:r>
+      <w:r>
+        <w:lastRenderedPageBreak/>
+        <w:t>size of the two subsets within that group.  If they later return to their homes, they resume their previous ways of life.</w:t>
+      </w:r>
+      <w:r>
+        <w:rPr>
+          <w:rStyle w:val="FootnoteReference"/>
+        </w:rPr>
+        <w:footnoteReference w:id="1"/>
+      </w:r>
+    </w:p>
+    <w:p/>
+    <w:p>
+      <w:r>
+        <w:t>Because subsistence personnel do not (by definition) participate in the local economy, they are neither consumers nor members of the labor force.  As a result, they are not directly affected by high unemployment rates.</w:t>
+      </w:r>
+    </w:p>
+    <w:p/>
+    <w:p>
+      <w:pPr>
+        <w:pStyle w:val="Heading2"/>
+      </w:pPr>
+      <w:r>
+        <w:t xml:space="preserve">Consumers and </w:t>
+      </w:r>
+      <w:r>
+        <w:t>Workers</w:t>
+      </w:r>
+    </w:p>
+    <w:p/>
+    <w:p>
+      <w:r>
+        <w:t>All non-subsistence-agriculture personnel are presumed to be</w:t>
+      </w:r>
+      <w:r>
+        <w:t xml:space="preserve"> </w:t>
+      </w:r>
+      <w:r>
+        <w:rPr>
+          <w:i/>
+        </w:rPr>
+        <w:t>consumers</w:t>
+      </w:r>
+      <w:r>
+        <w:t xml:space="preserve"> in the local economy;</w:t>
+      </w:r>
+      <w:r>
+        <w:rPr>
+          <w:rStyle w:val="FootnoteReference"/>
+        </w:rPr>
+        <w:footnoteReference w:id="2"/>
+      </w:r>
+      <w:r>
+        <w:t xml:space="preserve"> the total number of consumers drives the size of the economy.</w:t>
+      </w:r>
+    </w:p>
+    <w:p/>
+    <w:p>
+      <w:r>
+        <w:t xml:space="preserve">In each group, only a percentage of the consumers (nominally 60%) are members of the </w:t>
+      </w:r>
+      <w:r>
+        <w:rPr>
+          <w:i/>
+        </w:rPr>
+        <w:t>labor force</w:t>
+      </w:r>
+      <w:r>
+        <w:t>.  For civilians displaced from their homes, whether they remain within their own neighborhood or are displaced to another neighborhood, the percentage drops to 40%.  Displaced civilians who are settled in camps do not contribute to the labor force at all.</w:t>
+      </w:r>
+    </w:p>
+    <w:p/>
+    <w:p>
+      <w:pPr>
+        <w:pStyle w:val="Heading2"/>
+      </w:pPr>
+      <w:r>
+        <w:t>Demographic Situations</w:t>
+      </w:r>
+    </w:p>
+    <w:p/>
+    <w:p>
+      <w:r>
+        <w:rPr>
+          <w:i/>
+        </w:rPr>
+        <w:t>Demographic situations</w:t>
+      </w:r>
+      <w:r>
+        <w:t xml:space="preserve"> are situations detected by the Demographic model that affect the attitudes of the civilians.  Athena 3 defines only one demographic situation, or “</w:t>
+      </w:r>
+      <w:proofErr w:type="spellStart"/>
+      <w:r>
+        <w:t>demsit</w:t>
+      </w:r>
+      <w:proofErr w:type="spellEnd"/>
+      <w:r>
+        <w:t>”, the Unemployment situation.</w:t>
+      </w:r>
+    </w:p>
+    <w:p/>
+    <w:p>
+      <w:r>
+        <w:t>The unemployment rate is computed for the entire playbox by the Economics model.  It affects civilian groups in proportion to the number of workers in each group.  Given that, high unemployment affects civilians in two ways:</w:t>
+      </w:r>
+    </w:p>
+    <w:p/>
+    <w:p>
+      <w:pPr>
+        <w:pStyle w:val="ListParagraph"/>
+        <w:numPr>
+          <w:ilvl w:val="0"/>
+          <w:numId w:val="16"/>
+        </w:numPr>
+      </w:pPr>
+      <w:r>
+        <w:t>Directly, by economic hardship to members of the group.  Groups with a high Subsistence Agriculture Percentage are relatively immune to this.</w:t>
+      </w:r>
+    </w:p>
+    <w:p>
+      <w:pPr>
+        <w:pStyle w:val="ListParagraph"/>
+      </w:pPr>
+    </w:p>
+    <w:p>
+      <w:pPr>
+        <w:pStyle w:val="ListParagraph"/>
+        <w:numPr>
+          <w:ilvl w:val="0"/>
+          <w:numId w:val="16"/>
+        </w:numPr>
+      </w:pPr>
+      <w:r>
+        <w:t>Indirectly, by the presence of numbers of unemployed workers in the neighborhood.</w:t>
+      </w:r>
+    </w:p>
+    <w:p>
+      <w:pPr>
+        <w:pStyle w:val="ListParagraph"/>
+      </w:pPr>
+    </w:p>
+    <w:p>
+      <w:r>
+        <w:t xml:space="preserve">See the </w:t>
+      </w:r>
+      <w:r>
+        <w:rPr>
+          <w:i/>
+        </w:rPr>
+        <w:t>Athena Rules</w:t>
+      </w:r>
+      <w:r>
+        <w:t xml:space="preserve"> document for specifics.</w:t>
       </w:r>
     </w:p>
     <w:p/>
@@ -2323,12 +3650,14 @@
       <w:pPr>
         <w:pStyle w:val="Heading1"/>
       </w:pPr>
-      <w:bookmarkStart w:id="9" w:name="_Ref311700044"/>
+      <w:bookmarkStart w:id="15" w:name="_Ref311700044"/>
+      <w:bookmarkStart w:id="16" w:name="_Toc311700640"/>
       <w:r>
         <w:lastRenderedPageBreak/>
         <w:t>Attitudes</w:t>
       </w:r>
-      <w:bookmarkEnd w:id="9"/>
+      <w:bookmarkEnd w:id="15"/>
+      <w:bookmarkEnd w:id="16"/>
     </w:p>
     <w:p/>
     <w:p>
@@ -2453,12 +3782,14 @@
       <w:pPr>
         <w:pStyle w:val="Heading1"/>
       </w:pPr>
-      <w:bookmarkStart w:id="10" w:name="_Ref311700050"/>
+      <w:bookmarkStart w:id="17" w:name="_Ref311700050"/>
+      <w:bookmarkStart w:id="18" w:name="_Toc311700641"/>
       <w:r>
         <w:lastRenderedPageBreak/>
         <w:t>Politics</w:t>
       </w:r>
-      <w:bookmarkEnd w:id="10"/>
+      <w:bookmarkEnd w:id="17"/>
+      <w:bookmarkEnd w:id="18"/>
     </w:p>
     <w:p/>
     <w:p>
@@ -2498,12 +3829,14 @@
       <w:pPr>
         <w:pStyle w:val="Heading1"/>
       </w:pPr>
-      <w:bookmarkStart w:id="11" w:name="_Ref311700057"/>
+      <w:bookmarkStart w:id="19" w:name="_Ref311700057"/>
+      <w:bookmarkStart w:id="20" w:name="_Toc311700642"/>
       <w:r>
         <w:lastRenderedPageBreak/>
         <w:t>Economics</w:t>
       </w:r>
-      <w:bookmarkEnd w:id="11"/>
+      <w:bookmarkEnd w:id="19"/>
+      <w:bookmarkEnd w:id="20"/>
     </w:p>
     <w:p/>
     <w:p>
@@ -2516,28 +3849,30 @@
       <w:pPr>
         <w:pStyle w:val="Heading1"/>
       </w:pPr>
-      <w:bookmarkStart w:id="12" w:name="_Ref311636060"/>
+      <w:bookmarkStart w:id="21" w:name="_Ref311636060"/>
+      <w:bookmarkStart w:id="22" w:name="_Toc311700643"/>
       <w:r>
         <w:lastRenderedPageBreak/>
         <w:t>Information</w:t>
       </w:r>
-      <w:bookmarkEnd w:id="12"/>
+      <w:bookmarkEnd w:id="21"/>
+      <w:bookmarkEnd w:id="22"/>
     </w:p>
     <w:p/>
     <w:p>
       <w:pPr>
         <w:pStyle w:val="Heading1"/>
       </w:pPr>
-      <w:bookmarkStart w:id="13" w:name="_Toc311621800"/>
-      <w:bookmarkStart w:id="14" w:name="_Ref311638522"/>
-      <w:bookmarkStart w:id="15" w:name="_Ref311699814"/>
+      <w:bookmarkStart w:id="23" w:name="_Ref311638522"/>
+      <w:bookmarkStart w:id="24" w:name="_Ref311699814"/>
+      <w:bookmarkStart w:id="25" w:name="_Toc311700644"/>
       <w:r>
         <w:lastRenderedPageBreak/>
         <w:t>Athena Objects</w:t>
       </w:r>
-      <w:bookmarkEnd w:id="13"/>
-      <w:bookmarkEnd w:id="14"/>
-      <w:bookmarkEnd w:id="15"/>
+      <w:bookmarkEnd w:id="23"/>
+      <w:bookmarkEnd w:id="24"/>
+      <w:bookmarkEnd w:id="25"/>
     </w:p>
     <w:p/>
     <w:p>
@@ -2549,11 +3884,11 @@
       <w:pPr>
         <w:pStyle w:val="Heading2"/>
       </w:pPr>
-      <w:bookmarkStart w:id="16" w:name="_Toc311621801"/>
+      <w:bookmarkStart w:id="26" w:name="_Toc311700645"/>
       <w:r>
         <w:t>The Playbox</w:t>
       </w:r>
-      <w:bookmarkEnd w:id="16"/>
+      <w:bookmarkEnd w:id="26"/>
     </w:p>
     <w:p/>
     <w:p/>
@@ -2628,7 +3963,7 @@
         <w:rStyle w:val="PageNumber"/>
         <w:noProof/>
       </w:rPr>
-      <w:t>7</w:t>
+      <w:t>13</w:t>
     </w:r>
     <w:r>
       <w:rPr>
@@ -2662,6 +3997,46 @@
     <w:p/>
     <w:p/>
   </w:footnote>
+  <w:footnote w:id="1">
+    <w:p>
+      <w:pPr>
+        <w:pStyle w:val="FootnoteText"/>
+      </w:pPr>
+      <w:r>
+        <w:rPr>
+          <w:rStyle w:val="FootnoteReference"/>
+        </w:rPr>
+        <w:footnoteRef/>
+      </w:r>
+      <w:r>
+        <w:t xml:space="preserve"> This is not realistic; displaced subsistence farmers usually lose their land and livestock, and hence cannot easily go back to subsistence agriculture. </w:t>
+      </w:r>
+    </w:p>
+  </w:footnote>
+  <w:footnote w:id="2">
+    <w:p>
+      <w:pPr>
+        <w:pStyle w:val="FootnoteText"/>
+      </w:pPr>
+      <w:r>
+        <w:rPr>
+          <w:rStyle w:val="FootnoteReference"/>
+        </w:rPr>
+        <w:footnoteRef/>
+      </w:r>
+      <w:r>
+        <w:t xml:space="preserve"> </w:t>
+      </w:r>
+      <w:proofErr w:type="gramStart"/>
+      <w:r>
+        <w:t>Except, of course, in non-local neighborhoods.</w:t>
+      </w:r>
+      <w:proofErr w:type="gramEnd"/>
+      <w:r>
+        <w:t xml:space="preserve">  The number of consumers and laborers in these neighborhoods is ignored.</w:t>
+      </w:r>
+    </w:p>
+  </w:footnote>
 </w:footnotes>
 </file>
 
@@ -2707,6 +4082,119 @@
 <file path=word/numbering.xml><?xml version="1.0" encoding="utf-8"?>
 <w:numbering xmlns:wpc="http://schemas.microsoft.com/office/word/2010/wordprocessingCanvas" xmlns:mc="http://schemas.openxmlformats.org/markup-compatibility/2006" xmlns:o="urn:schemas-microsoft-com:office:office" xmlns:r="http://schemas.openxmlformats.org/officeDocument/2006/relationships" xmlns:m="http://schemas.openxmlformats.org/officeDocument/2006/math" xmlns:v="urn:schemas-microsoft-com:vml" xmlns:wp14="http://schemas.microsoft.com/office/word/2010/wordprocessingDrawing" xmlns:wp="http://schemas.openxmlformats.org/drawingml/2006/wordprocessingDrawing" xmlns:w10="urn:schemas-microsoft-com:office:word" xmlns:w="http://schemas.openxmlformats.org/wordprocessingml/2006/main" xmlns:w14="http://schemas.microsoft.com/office/word/2010/wordml" xmlns:wpg="http://schemas.microsoft.com/office/word/2010/wordprocessingGroup" xmlns:wpi="http://schemas.microsoft.com/office/word/2010/wordprocessingInk" xmlns:wne="http://schemas.microsoft.com/office/word/2006/wordml" xmlns:wps="http://schemas.microsoft.com/office/word/2010/wordprocessingShape" mc:Ignorable="w14 wp14">
   <w:abstractNum w:abstractNumId="0">
+    <w:nsid w:val="03BC731D"/>
+    <w:multiLevelType w:val="hybridMultilevel"/>
+    <w:tmpl w:val="C8143BDA"/>
+    <w:lvl w:ilvl="0" w:tplc="04090001">
+      <w:start w:val="1"/>
+      <w:numFmt w:val="bullet"/>
+      <w:lvlText w:val=""/>
+      <w:lvlJc w:val="left"/>
+      <w:pPr>
+        <w:ind w:left="720" w:hanging="360"/>
+      </w:pPr>
+      <w:rPr>
+        <w:rFonts w:ascii="Symbol" w:hAnsi="Symbol" w:hint="default"/>
+      </w:rPr>
+    </w:lvl>
+    <w:lvl w:ilvl="1" w:tplc="04090003" w:tentative="1">
+      <w:start w:val="1"/>
+      <w:numFmt w:val="bullet"/>
+      <w:lvlText w:val="o"/>
+      <w:lvlJc w:val="left"/>
+      <w:pPr>
+        <w:ind w:left="1440" w:hanging="360"/>
+      </w:pPr>
+      <w:rPr>
+        <w:rFonts w:ascii="Courier New" w:hAnsi="Courier New" w:cs="Courier New" w:hint="default"/>
+      </w:rPr>
+    </w:lvl>
+    <w:lvl w:ilvl="2" w:tplc="04090005" w:tentative="1">
+      <w:start w:val="1"/>
+      <w:numFmt w:val="bullet"/>
+      <w:lvlText w:val=""/>
+      <w:lvlJc w:val="left"/>
+      <w:pPr>
+        <w:ind w:left="2160" w:hanging="360"/>
+      </w:pPr>
+      <w:rPr>
+        <w:rFonts w:ascii="Wingdings" w:hAnsi="Wingdings" w:hint="default"/>
+      </w:rPr>
+    </w:lvl>
+    <w:lvl w:ilvl="3" w:tplc="04090001" w:tentative="1">
+      <w:start w:val="1"/>
+      <w:numFmt w:val="bullet"/>
+      <w:lvlText w:val=""/>
+      <w:lvlJc w:val="left"/>
+      <w:pPr>
+        <w:ind w:left="2880" w:hanging="360"/>
+      </w:pPr>
+      <w:rPr>
+        <w:rFonts w:ascii="Symbol" w:hAnsi="Symbol" w:hint="default"/>
+      </w:rPr>
+    </w:lvl>
+    <w:lvl w:ilvl="4" w:tplc="04090003" w:tentative="1">
+      <w:start w:val="1"/>
+      <w:numFmt w:val="bullet"/>
+      <w:lvlText w:val="o"/>
+      <w:lvlJc w:val="left"/>
+      <w:pPr>
+        <w:ind w:left="3600" w:hanging="360"/>
+      </w:pPr>
+      <w:rPr>
+        <w:rFonts w:ascii="Courier New" w:hAnsi="Courier New" w:cs="Courier New" w:hint="default"/>
+      </w:rPr>
+    </w:lvl>
+    <w:lvl w:ilvl="5" w:tplc="04090005" w:tentative="1">
+      <w:start w:val="1"/>
+      <w:numFmt w:val="bullet"/>
+      <w:lvlText w:val=""/>
+      <w:lvlJc w:val="left"/>
+      <w:pPr>
+        <w:ind w:left="4320" w:hanging="360"/>
+      </w:pPr>
+      <w:rPr>
+        <w:rFonts w:ascii="Wingdings" w:hAnsi="Wingdings" w:hint="default"/>
+      </w:rPr>
+    </w:lvl>
+    <w:lvl w:ilvl="6" w:tplc="04090001" w:tentative="1">
+      <w:start w:val="1"/>
+      <w:numFmt w:val="bullet"/>
+      <w:lvlText w:val=""/>
+      <w:lvlJc w:val="left"/>
+      <w:pPr>
+        <w:ind w:left="5040" w:hanging="360"/>
+      </w:pPr>
+      <w:rPr>
+        <w:rFonts w:ascii="Symbol" w:hAnsi="Symbol" w:hint="default"/>
+      </w:rPr>
+    </w:lvl>
+    <w:lvl w:ilvl="7" w:tplc="04090003" w:tentative="1">
+      <w:start w:val="1"/>
+      <w:numFmt w:val="bullet"/>
+      <w:lvlText w:val="o"/>
+      <w:lvlJc w:val="left"/>
+      <w:pPr>
+        <w:ind w:left="5760" w:hanging="360"/>
+      </w:pPr>
+      <w:rPr>
+        <w:rFonts w:ascii="Courier New" w:hAnsi="Courier New" w:cs="Courier New" w:hint="default"/>
+      </w:rPr>
+    </w:lvl>
+    <w:lvl w:ilvl="8" w:tplc="04090005" w:tentative="1">
+      <w:start w:val="1"/>
+      <w:numFmt w:val="bullet"/>
+      <w:lvlText w:val=""/>
+      <w:lvlJc w:val="left"/>
+      <w:pPr>
+        <w:ind w:left="6480" w:hanging="360"/>
+      </w:pPr>
+      <w:rPr>
+        <w:rFonts w:ascii="Wingdings" w:hAnsi="Wingdings" w:hint="default"/>
+      </w:rPr>
+    </w:lvl>
+  </w:abstractNum>
+  <w:abstractNum w:abstractNumId="1">
     <w:nsid w:val="0B920270"/>
     <w:multiLevelType w:val="hybridMultilevel"/>
     <w:tmpl w:val="643CEF5C"/>
@@ -2819,7 +4307,7 @@
       </w:rPr>
     </w:lvl>
   </w:abstractNum>
-  <w:abstractNum w:abstractNumId="1">
+  <w:abstractNum w:abstractNumId="2">
     <w:nsid w:val="0F6C54A4"/>
     <w:multiLevelType w:val="multilevel"/>
     <w:tmpl w:val="D2861F2A"/>
@@ -2906,7 +4394,7 @@
       </w:pPr>
     </w:lvl>
   </w:abstractNum>
-  <w:abstractNum w:abstractNumId="2">
+  <w:abstractNum w:abstractNumId="3">
     <w:nsid w:val="152A1C30"/>
     <w:multiLevelType w:val="hybridMultilevel"/>
     <w:tmpl w:val="194CFC40"/>
@@ -3019,7 +4507,7 @@
       </w:rPr>
     </w:lvl>
   </w:abstractNum>
-  <w:abstractNum w:abstractNumId="3">
+  <w:abstractNum w:abstractNumId="4">
     <w:nsid w:val="18AC31E3"/>
     <w:multiLevelType w:val="multilevel"/>
     <w:tmpl w:val="0DC80A00"/>
@@ -3130,7 +4618,7 @@
       </w:rPr>
     </w:lvl>
   </w:abstractNum>
-  <w:abstractNum w:abstractNumId="4">
+  <w:abstractNum w:abstractNumId="5">
     <w:nsid w:val="1A9E5C71"/>
     <w:multiLevelType w:val="multilevel"/>
     <w:tmpl w:val="4C1EAE82"/>
@@ -3241,7 +4729,7 @@
       </w:rPr>
     </w:lvl>
   </w:abstractNum>
-  <w:abstractNum w:abstractNumId="5">
+  <w:abstractNum w:abstractNumId="6">
     <w:nsid w:val="237330DA"/>
     <w:multiLevelType w:val="multilevel"/>
     <w:tmpl w:val="96EE8F36"/>
@@ -3301,7 +4789,7 @@
       <w:lvlJc w:val="left"/>
     </w:lvl>
   </w:abstractNum>
-  <w:abstractNum w:abstractNumId="6">
+  <w:abstractNum w:abstractNumId="7">
     <w:nsid w:val="3E8A0809"/>
     <w:multiLevelType w:val="multilevel"/>
     <w:tmpl w:val="E9C0F6F0"/>
@@ -3388,7 +4876,7 @@
       </w:pPr>
     </w:lvl>
   </w:abstractNum>
-  <w:abstractNum w:abstractNumId="7">
+  <w:abstractNum w:abstractNumId="8">
     <w:nsid w:val="45E774C4"/>
     <w:multiLevelType w:val="multilevel"/>
     <w:tmpl w:val="D714DB34"/>
@@ -3448,7 +4936,7 @@
       <w:lvlJc w:val="left"/>
     </w:lvl>
   </w:abstractNum>
-  <w:abstractNum w:abstractNumId="8">
+  <w:abstractNum w:abstractNumId="9">
     <w:nsid w:val="4FB22330"/>
     <w:multiLevelType w:val="hybridMultilevel"/>
     <w:tmpl w:val="20687F50"/>
@@ -3561,7 +5049,7 @@
       </w:rPr>
     </w:lvl>
   </w:abstractNum>
-  <w:abstractNum w:abstractNumId="9">
+  <w:abstractNum w:abstractNumId="10">
     <w:nsid w:val="50E35C12"/>
     <w:multiLevelType w:val="multilevel"/>
     <w:tmpl w:val="86D2B552"/>
@@ -3711,7 +5199,7 @@
       </w:rPr>
     </w:lvl>
   </w:abstractNum>
-  <w:abstractNum w:abstractNumId="10">
+  <w:abstractNum w:abstractNumId="11">
     <w:nsid w:val="5A437E9C"/>
     <w:multiLevelType w:val="hybridMultilevel"/>
     <w:tmpl w:val="051C69CC"/>
@@ -3824,7 +5312,7 @@
       </w:rPr>
     </w:lvl>
   </w:abstractNum>
-  <w:abstractNum w:abstractNumId="11">
+  <w:abstractNum w:abstractNumId="12">
     <w:nsid w:val="6A383EE7"/>
     <w:multiLevelType w:val="hybridMultilevel"/>
     <w:tmpl w:val="B2502CBE"/>
@@ -3937,7 +5425,7 @@
       </w:rPr>
     </w:lvl>
   </w:abstractNum>
-  <w:abstractNum w:abstractNumId="12">
+  <w:abstractNum w:abstractNumId="13">
     <w:nsid w:val="6AF9320F"/>
     <w:multiLevelType w:val="multilevel"/>
     <w:tmpl w:val="3434338E"/>
@@ -4024,7 +5512,7 @@
       </w:pPr>
     </w:lvl>
   </w:abstractNum>
-  <w:abstractNum w:abstractNumId="13">
+  <w:abstractNum w:abstractNumId="14">
     <w:nsid w:val="71F75069"/>
     <w:multiLevelType w:val="hybridMultilevel"/>
     <w:tmpl w:val="452ACE70"/>
@@ -4137,7 +5625,7 @@
       </w:rPr>
     </w:lvl>
   </w:abstractNum>
-  <w:abstractNum w:abstractNumId="14">
+  <w:abstractNum w:abstractNumId="15">
     <w:nsid w:val="7D0E6529"/>
     <w:multiLevelType w:val="multilevel"/>
     <w:tmpl w:val="38846A36"/>
@@ -4225,49 +5713,52 @@
     </w:lvl>
   </w:abstractNum>
   <w:num w:numId="1">
+    <w:abstractNumId w:val="10"/>
+  </w:num>
+  <w:num w:numId="2">
+    <w:abstractNumId w:val="8"/>
+  </w:num>
+  <w:num w:numId="3">
+    <w:abstractNumId w:val="6"/>
+  </w:num>
+  <w:num w:numId="4">
+    <w:abstractNumId w:val="7"/>
+  </w:num>
+  <w:num w:numId="5">
+    <w:abstractNumId w:val="15"/>
+  </w:num>
+  <w:num w:numId="6">
+    <w:abstractNumId w:val="5"/>
+  </w:num>
+  <w:num w:numId="7">
+    <w:abstractNumId w:val="4"/>
+  </w:num>
+  <w:num w:numId="8">
+    <w:abstractNumId w:val="2"/>
+  </w:num>
+  <w:num w:numId="9">
+    <w:abstractNumId w:val="13"/>
+  </w:num>
+  <w:num w:numId="10">
+    <w:abstractNumId w:val="11"/>
+  </w:num>
+  <w:num w:numId="11">
+    <w:abstractNumId w:val="3"/>
+  </w:num>
+  <w:num w:numId="12">
+    <w:abstractNumId w:val="1"/>
+  </w:num>
+  <w:num w:numId="13">
     <w:abstractNumId w:val="9"/>
   </w:num>
-  <w:num w:numId="2">
-    <w:abstractNumId w:val="7"/>
-  </w:num>
-  <w:num w:numId="3">
-    <w:abstractNumId w:val="5"/>
-  </w:num>
-  <w:num w:numId="4">
-    <w:abstractNumId w:val="6"/>
-  </w:num>
-  <w:num w:numId="5">
+  <w:num w:numId="14">
     <w:abstractNumId w:val="14"/>
   </w:num>
-  <w:num w:numId="6">
-    <w:abstractNumId w:val="4"/>
-  </w:num>
-  <w:num w:numId="7">
-    <w:abstractNumId w:val="3"/>
-  </w:num>
-  <w:num w:numId="8">
-    <w:abstractNumId w:val="1"/>
-  </w:num>
-  <w:num w:numId="9">
+  <w:num w:numId="15">
     <w:abstractNumId w:val="12"/>
   </w:num>
-  <w:num w:numId="10">
-    <w:abstractNumId w:val="10"/>
-  </w:num>
-  <w:num w:numId="11">
-    <w:abstractNumId w:val="2"/>
-  </w:num>
-  <w:num w:numId="12">
+  <w:num w:numId="16">
     <w:abstractNumId w:val="0"/>
-  </w:num>
-  <w:num w:numId="13">
-    <w:abstractNumId w:val="8"/>
-  </w:num>
-  <w:num w:numId="14">
-    <w:abstractNumId w:val="13"/>
-  </w:num>
-  <w:num w:numId="15">
-    <w:abstractNumId w:val="11"/>
   </w:num>
   <w:numIdMacAtCleanup w:val="11"/>
 </w:numbering>
@@ -7550,7 +9041,7 @@
 </file>
 
 <file path=customXml/itemProps1.xml><?xml version="1.0" encoding="utf-8"?>
-<ds:datastoreItem xmlns:ds="http://schemas.openxmlformats.org/officeDocument/2006/customXml" ds:itemID="{EADF525E-E4FF-44D6-9C0B-AF428091B08B}">
+<ds:datastoreItem xmlns:ds="http://schemas.openxmlformats.org/officeDocument/2006/customXml" ds:itemID="{60F3D294-6AF3-451A-8905-C3C24BD53B49}">
   <ds:schemaRefs>
     <ds:schemaRef ds:uri="http://schemas.openxmlformats.org/officeDocument/2006/bibliography"/>
   </ds:schemaRefs>

</xml_diff>

<commit_message>
AUG changes; nearly finished with Ground section
</commit_message>
<xml_diff>
--- a/docs/dev/aug.docx
+++ b/docs/dev/aug.docx
@@ -1,6 +1,6 @@
 
 <file path=word/document.xml><?xml version="1.0" encoding="utf-8"?>
-<w:document xmlns:wpc="http://schemas.microsoft.com/office/word/2010/wordprocessingCanvas" xmlns:mc="http://schemas.openxmlformats.org/markup-compatibility/2006" xmlns:o="urn:schemas-microsoft-com:office:office" xmlns:r="http://schemas.openxmlformats.org/officeDocument/2006/relationships" xmlns:m="http://schemas.openxmlformats.org/officeDocument/2006/math" xmlns:v="urn:schemas-microsoft-com:vml" xmlns:wp14="http://schemas.microsoft.com/office/word/2010/wordprocessingDrawing" xmlns:wp="http://schemas.openxmlformats.org/drawingml/2006/wordprocessingDrawing" xmlns:w10="urn:schemas-microsoft-com:office:word" xmlns:w="http://schemas.openxmlformats.org/wordprocessingml/2006/main" xmlns:w14="http://schemas.microsoft.com/office/word/2010/wordml" xmlns:wpg="http://schemas.microsoft.com/office/word/2010/wordprocessingGroup" xmlns:wpi="http://schemas.microsoft.com/office/word/2010/wordprocessingInk" xmlns:wne="http://schemas.microsoft.com/office/word/2006/wordml" xmlns:wps="http://schemas.microsoft.com/office/word/2010/wordprocessingShape" mc:Ignorable="w14 wp14">
+<w:document xmlns:wpc="http://schemas.microsoft.com/office/word/2010/wordprocessingCanvas" xmlns:mo="http://schemas.microsoft.com/office/mac/office/2008/main" xmlns:mc="http://schemas.openxmlformats.org/markup-compatibility/2006" xmlns:mv="urn:schemas-microsoft-com:mac:vml" xmlns:o="urn:schemas-microsoft-com:office:office" xmlns:r="http://schemas.openxmlformats.org/officeDocument/2006/relationships" xmlns:m="http://schemas.openxmlformats.org/officeDocument/2006/math" xmlns:v="urn:schemas-microsoft-com:vml" xmlns:wp14="http://schemas.microsoft.com/office/word/2010/wordprocessingDrawing" xmlns:wp="http://schemas.openxmlformats.org/drawingml/2006/wordprocessingDrawing" xmlns:w10="urn:schemas-microsoft-com:office:word" xmlns:w="http://schemas.openxmlformats.org/wordprocessingml/2006/main" xmlns:w14="http://schemas.microsoft.com/office/word/2010/wordml" xmlns:wpg="http://schemas.microsoft.com/office/word/2010/wordprocessingGroup" xmlns:wpi="http://schemas.microsoft.com/office/word/2010/wordprocessingInk" xmlns:wne="http://schemas.microsoft.com/office/word/2006/wordml" xmlns:wps="http://schemas.microsoft.com/office/word/2010/wordprocessingShape" mc:Ignorable="w14 wp14">
   <w:body>
     <w:p>
       <w:pPr>
@@ -94,13 +94,8 @@
         <w:jc w:val="center"/>
       </w:pPr>
       <w:r>
-        <w:t xml:space="preserve">William H. </w:t>
-      </w:r>
-      <w:proofErr w:type="spellStart"/>
-      <w:r>
-        <w:t>Duquette</w:t>
-      </w:r>
-      <w:proofErr w:type="spellEnd"/>
+        <w:t>William H. Duquette</w:t>
+      </w:r>
     </w:p>
     <w:p>
       <w:pPr>
@@ -202,7 +197,7 @@
       <w:pPr>
         <w:pStyle w:val="TOC1"/>
         <w:tabs>
-          <w:tab w:val="left" w:pos="480"/>
+          <w:tab w:val="left" w:pos="405"/>
           <w:tab w:val="right" w:leader="dot" w:pos="9710"/>
         </w:tabs>
         <w:rPr>
@@ -210,8 +205,9 @@
           <w:b w:val="0"/>
           <w:caps w:val="0"/>
           <w:noProof/>
-          <w:sz w:val="22"/>
-          <w:szCs w:val="22"/>
+          <w:sz w:val="24"/>
+          <w:szCs w:val="24"/>
+          <w:lang w:eastAsia="ja-JP"/>
         </w:rPr>
       </w:pPr>
       <w:r>
@@ -243,8 +239,9 @@
           <w:b w:val="0"/>
           <w:caps w:val="0"/>
           <w:noProof/>
-          <w:sz w:val="22"/>
-          <w:szCs w:val="22"/>
+          <w:sz w:val="24"/>
+          <w:szCs w:val="24"/>
+          <w:lang w:eastAsia="ja-JP"/>
         </w:rPr>
         <w:tab/>
       </w:r>
@@ -270,7 +267,7 @@
         <w:rPr>
           <w:noProof/>
         </w:rPr>
-        <w:instrText xml:space="preserve"> PAGEREF _Toc311700631 \h </w:instrText>
+        <w:instrText xml:space="preserve"> PAGEREF _Toc185637573 \h </w:instrText>
       </w:r>
       <w:r>
         <w:rPr>
@@ -299,10 +296,15 @@
     <w:p>
       <w:pPr>
         <w:pStyle w:val="TOC2"/>
+        <w:tabs>
+          <w:tab w:val="clear" w:pos="720"/>
+          <w:tab w:val="left" w:pos="743"/>
+        </w:tabs>
         <w:rPr>
           <w:rFonts w:eastAsiaTheme="minorEastAsia" w:cstheme="minorBidi"/>
-          <w:sz w:val="22"/>
-          <w:szCs w:val="22"/>
+          <w:sz w:val="24"/>
+          <w:szCs w:val="24"/>
+          <w:lang w:eastAsia="ja-JP"/>
         </w:rPr>
       </w:pPr>
       <w:r>
@@ -311,8 +313,9 @@
       <w:r>
         <w:rPr>
           <w:rFonts w:eastAsiaTheme="minorEastAsia" w:cstheme="minorBidi"/>
-          <w:sz w:val="22"/>
-          <w:szCs w:val="22"/>
+          <w:sz w:val="24"/>
+          <w:szCs w:val="24"/>
+          <w:lang w:eastAsia="ja-JP"/>
         </w:rPr>
         <w:tab/>
       </w:r>
@@ -326,7 +329,7 @@
         <w:fldChar w:fldCharType="begin"/>
       </w:r>
       <w:r>
-        <w:instrText xml:space="preserve"> PAGEREF _Toc311700632 \h </w:instrText>
+        <w:instrText xml:space="preserve"> PAGEREF _Toc185637574 \h </w:instrText>
       </w:r>
       <w:r>
         <w:fldChar w:fldCharType="separate"/>
@@ -341,10 +344,15 @@
     <w:p>
       <w:pPr>
         <w:pStyle w:val="TOC2"/>
+        <w:tabs>
+          <w:tab w:val="clear" w:pos="720"/>
+          <w:tab w:val="left" w:pos="743"/>
+        </w:tabs>
         <w:rPr>
           <w:rFonts w:eastAsiaTheme="minorEastAsia" w:cstheme="minorBidi"/>
-          <w:sz w:val="22"/>
-          <w:szCs w:val="22"/>
+          <w:sz w:val="24"/>
+          <w:szCs w:val="24"/>
+          <w:lang w:eastAsia="ja-JP"/>
         </w:rPr>
       </w:pPr>
       <w:r>
@@ -353,8 +361,9 @@
       <w:r>
         <w:rPr>
           <w:rFonts w:eastAsiaTheme="minorEastAsia" w:cstheme="minorBidi"/>
-          <w:sz w:val="22"/>
-          <w:szCs w:val="22"/>
+          <w:sz w:val="24"/>
+          <w:szCs w:val="24"/>
+          <w:lang w:eastAsia="ja-JP"/>
         </w:rPr>
         <w:tab/>
       </w:r>
@@ -368,7 +377,7 @@
         <w:fldChar w:fldCharType="begin"/>
       </w:r>
       <w:r>
-        <w:instrText xml:space="preserve"> PAGEREF _Toc311700633 \h </w:instrText>
+        <w:instrText xml:space="preserve"> PAGEREF _Toc185637575 \h </w:instrText>
       </w:r>
       <w:r>
         <w:fldChar w:fldCharType="separate"/>
@@ -383,10 +392,15 @@
     <w:p>
       <w:pPr>
         <w:pStyle w:val="TOC2"/>
+        <w:tabs>
+          <w:tab w:val="clear" w:pos="720"/>
+          <w:tab w:val="left" w:pos="743"/>
+        </w:tabs>
         <w:rPr>
           <w:rFonts w:eastAsiaTheme="minorEastAsia" w:cstheme="minorBidi"/>
-          <w:sz w:val="22"/>
-          <w:szCs w:val="22"/>
+          <w:sz w:val="24"/>
+          <w:szCs w:val="24"/>
+          <w:lang w:eastAsia="ja-JP"/>
         </w:rPr>
       </w:pPr>
       <w:r>
@@ -395,8 +409,9 @@
       <w:r>
         <w:rPr>
           <w:rFonts w:eastAsiaTheme="minorEastAsia" w:cstheme="minorBidi"/>
-          <w:sz w:val="22"/>
-          <w:szCs w:val="22"/>
+          <w:sz w:val="24"/>
+          <w:szCs w:val="24"/>
+          <w:lang w:eastAsia="ja-JP"/>
         </w:rPr>
         <w:tab/>
       </w:r>
@@ -410,7 +425,7 @@
         <w:fldChar w:fldCharType="begin"/>
       </w:r>
       <w:r>
-        <w:instrText xml:space="preserve"> PAGEREF _Toc311700634 \h </w:instrText>
+        <w:instrText xml:space="preserve"> PAGEREF _Toc185637576 \h </w:instrText>
       </w:r>
       <w:r>
         <w:fldChar w:fldCharType="separate"/>
@@ -426,7 +441,7 @@
       <w:pPr>
         <w:pStyle w:val="TOC1"/>
         <w:tabs>
-          <w:tab w:val="left" w:pos="480"/>
+          <w:tab w:val="left" w:pos="405"/>
           <w:tab w:val="right" w:leader="dot" w:pos="9710"/>
         </w:tabs>
         <w:rPr>
@@ -434,8 +449,9 @@
           <w:b w:val="0"/>
           <w:caps w:val="0"/>
           <w:noProof/>
-          <w:sz w:val="22"/>
-          <w:szCs w:val="22"/>
+          <w:sz w:val="24"/>
+          <w:szCs w:val="24"/>
+          <w:lang w:eastAsia="ja-JP"/>
         </w:rPr>
       </w:pPr>
       <w:r>
@@ -450,8 +466,9 @@
           <w:b w:val="0"/>
           <w:caps w:val="0"/>
           <w:noProof/>
-          <w:sz w:val="22"/>
-          <w:szCs w:val="22"/>
+          <w:sz w:val="24"/>
+          <w:szCs w:val="24"/>
+          <w:lang w:eastAsia="ja-JP"/>
         </w:rPr>
         <w:tab/>
       </w:r>
@@ -477,7 +494,7 @@
         <w:rPr>
           <w:noProof/>
         </w:rPr>
-        <w:instrText xml:space="preserve"> PAGEREF _Toc311700635 \h </w:instrText>
+        <w:instrText xml:space="preserve"> PAGEREF _Toc185637577 \h </w:instrText>
       </w:r>
       <w:r>
         <w:rPr>
@@ -506,10 +523,15 @@
     <w:p>
       <w:pPr>
         <w:pStyle w:val="TOC2"/>
+        <w:tabs>
+          <w:tab w:val="clear" w:pos="720"/>
+          <w:tab w:val="left" w:pos="743"/>
+        </w:tabs>
         <w:rPr>
           <w:rFonts w:eastAsiaTheme="minorEastAsia" w:cstheme="minorBidi"/>
-          <w:sz w:val="22"/>
-          <w:szCs w:val="22"/>
+          <w:sz w:val="24"/>
+          <w:szCs w:val="24"/>
+          <w:lang w:eastAsia="ja-JP"/>
         </w:rPr>
       </w:pPr>
       <w:r>
@@ -518,8 +540,9 @@
       <w:r>
         <w:rPr>
           <w:rFonts w:eastAsiaTheme="minorEastAsia" w:cstheme="minorBidi"/>
-          <w:sz w:val="22"/>
-          <w:szCs w:val="22"/>
+          <w:sz w:val="24"/>
+          <w:szCs w:val="24"/>
+          <w:lang w:eastAsia="ja-JP"/>
         </w:rPr>
         <w:tab/>
       </w:r>
@@ -533,7 +556,7 @@
         <w:fldChar w:fldCharType="begin"/>
       </w:r>
       <w:r>
-        <w:instrText xml:space="preserve"> PAGEREF _Toc311700636 \h </w:instrText>
+        <w:instrText xml:space="preserve"> PAGEREF _Toc185637578 \h </w:instrText>
       </w:r>
       <w:r>
         <w:fldChar w:fldCharType="separate"/>
@@ -548,10 +571,15 @@
     <w:p>
       <w:pPr>
         <w:pStyle w:val="TOC2"/>
+        <w:tabs>
+          <w:tab w:val="clear" w:pos="720"/>
+          <w:tab w:val="left" w:pos="743"/>
+        </w:tabs>
         <w:rPr>
           <w:rFonts w:eastAsiaTheme="minorEastAsia" w:cstheme="minorBidi"/>
-          <w:sz w:val="22"/>
-          <w:szCs w:val="22"/>
+          <w:sz w:val="24"/>
+          <w:szCs w:val="24"/>
+          <w:lang w:eastAsia="ja-JP"/>
         </w:rPr>
       </w:pPr>
       <w:r>
@@ -560,8 +588,9 @@
       <w:r>
         <w:rPr>
           <w:rFonts w:eastAsiaTheme="minorEastAsia" w:cstheme="minorBidi"/>
-          <w:sz w:val="22"/>
-          <w:szCs w:val="22"/>
+          <w:sz w:val="24"/>
+          <w:szCs w:val="24"/>
+          <w:lang w:eastAsia="ja-JP"/>
         </w:rPr>
         <w:tab/>
       </w:r>
@@ -575,7 +604,7 @@
         <w:fldChar w:fldCharType="begin"/>
       </w:r>
       <w:r>
-        <w:instrText xml:space="preserve"> PAGEREF _Toc311700637 \h </w:instrText>
+        <w:instrText xml:space="preserve"> PAGEREF _Toc185637579 \h </w:instrText>
       </w:r>
       <w:r>
         <w:fldChar w:fldCharType="separate"/>
@@ -591,7 +620,7 @@
       <w:pPr>
         <w:pStyle w:val="TOC1"/>
         <w:tabs>
-          <w:tab w:val="left" w:pos="480"/>
+          <w:tab w:val="left" w:pos="405"/>
           <w:tab w:val="right" w:leader="dot" w:pos="9710"/>
         </w:tabs>
         <w:rPr>
@@ -599,8 +628,9 @@
           <w:b w:val="0"/>
           <w:caps w:val="0"/>
           <w:noProof/>
-          <w:sz w:val="22"/>
-          <w:szCs w:val="22"/>
+          <w:sz w:val="24"/>
+          <w:szCs w:val="24"/>
+          <w:lang w:eastAsia="ja-JP"/>
         </w:rPr>
       </w:pPr>
       <w:r>
@@ -615,8 +645,9 @@
           <w:b w:val="0"/>
           <w:caps w:val="0"/>
           <w:noProof/>
-          <w:sz w:val="22"/>
-          <w:szCs w:val="22"/>
+          <w:sz w:val="24"/>
+          <w:szCs w:val="24"/>
+          <w:lang w:eastAsia="ja-JP"/>
         </w:rPr>
         <w:tab/>
       </w:r>
@@ -642,7 +673,7 @@
         <w:rPr>
           <w:noProof/>
         </w:rPr>
-        <w:instrText xml:space="preserve"> PAGEREF _Toc311700638 \h </w:instrText>
+        <w:instrText xml:space="preserve"> PAGEREF _Toc185637580 \h </w:instrText>
       </w:r>
       <w:r>
         <w:rPr>
@@ -665,6 +696,529 @@
         <w:rPr>
           <w:noProof/>
         </w:rPr>
+        <w:fldChar w:fldCharType="end"/>
+      </w:r>
+    </w:p>
+    <w:p>
+      <w:pPr>
+        <w:pStyle w:val="TOC2"/>
+        <w:tabs>
+          <w:tab w:val="clear" w:pos="720"/>
+          <w:tab w:val="left" w:pos="743"/>
+        </w:tabs>
+        <w:rPr>
+          <w:rFonts w:eastAsiaTheme="minorEastAsia" w:cstheme="minorBidi"/>
+          <w:sz w:val="24"/>
+          <w:szCs w:val="24"/>
+          <w:lang w:eastAsia="ja-JP"/>
+        </w:rPr>
+      </w:pPr>
+      <w:r>
+        <w:t>3.1</w:t>
+      </w:r>
+      <w:r>
+        <w:rPr>
+          <w:rFonts w:eastAsiaTheme="minorEastAsia" w:cstheme="minorBidi"/>
+          <w:sz w:val="24"/>
+          <w:szCs w:val="24"/>
+          <w:lang w:eastAsia="ja-JP"/>
+        </w:rPr>
+        <w:tab/>
+      </w:r>
+      <w:r>
+        <w:t>Simulated Time</w:t>
+      </w:r>
+      <w:r>
+        <w:tab/>
+      </w:r>
+      <w:r>
+        <w:fldChar w:fldCharType="begin"/>
+      </w:r>
+      <w:r>
+        <w:instrText xml:space="preserve"> PAGEREF _Toc185637581 \h </w:instrText>
+      </w:r>
+      <w:r>
+        <w:fldChar w:fldCharType="separate"/>
+      </w:r>
+      <w:r>
+        <w:t>10</w:t>
+      </w:r>
+      <w:r>
+        <w:fldChar w:fldCharType="end"/>
+      </w:r>
+    </w:p>
+    <w:p>
+      <w:pPr>
+        <w:pStyle w:val="TOC2"/>
+        <w:tabs>
+          <w:tab w:val="clear" w:pos="720"/>
+          <w:tab w:val="left" w:pos="743"/>
+        </w:tabs>
+        <w:rPr>
+          <w:rFonts w:eastAsiaTheme="minorEastAsia" w:cstheme="minorBidi"/>
+          <w:sz w:val="24"/>
+          <w:szCs w:val="24"/>
+          <w:lang w:eastAsia="ja-JP"/>
+        </w:rPr>
+      </w:pPr>
+      <w:r>
+        <w:t>3.2</w:t>
+      </w:r>
+      <w:r>
+        <w:rPr>
+          <w:rFonts w:eastAsiaTheme="minorEastAsia" w:cstheme="minorBidi"/>
+          <w:sz w:val="24"/>
+          <w:szCs w:val="24"/>
+          <w:lang w:eastAsia="ja-JP"/>
+        </w:rPr>
+        <w:tab/>
+      </w:r>
+      <w:r>
+        <w:t>The Playbox</w:t>
+      </w:r>
+      <w:r>
+        <w:tab/>
+      </w:r>
+      <w:r>
+        <w:fldChar w:fldCharType="begin"/>
+      </w:r>
+      <w:r>
+        <w:instrText xml:space="preserve"> PAGEREF _Toc185637582 \h </w:instrText>
+      </w:r>
+      <w:r>
+        <w:fldChar w:fldCharType="separate"/>
+      </w:r>
+      <w:r>
+        <w:t>10</w:t>
+      </w:r>
+      <w:r>
+        <w:fldChar w:fldCharType="end"/>
+      </w:r>
+    </w:p>
+    <w:p>
+      <w:pPr>
+        <w:pStyle w:val="TOC3"/>
+        <w:tabs>
+          <w:tab w:val="left" w:pos="1134"/>
+        </w:tabs>
+        <w:rPr>
+          <w:rFonts w:eastAsiaTheme="minorEastAsia" w:cstheme="minorBidi"/>
+          <w:sz w:val="24"/>
+          <w:szCs w:val="24"/>
+          <w:lang w:eastAsia="ja-JP"/>
+        </w:rPr>
+      </w:pPr>
+      <w:r>
+        <w:t>3.2.1</w:t>
+      </w:r>
+      <w:r>
+        <w:rPr>
+          <w:rFonts w:eastAsiaTheme="minorEastAsia" w:cstheme="minorBidi"/>
+          <w:sz w:val="24"/>
+          <w:szCs w:val="24"/>
+          <w:lang w:eastAsia="ja-JP"/>
+        </w:rPr>
+        <w:tab/>
+      </w:r>
+      <w:r>
+        <w:t>Neighborhoods</w:t>
+      </w:r>
+      <w:r>
+        <w:tab/>
+      </w:r>
+      <w:r>
+        <w:fldChar w:fldCharType="begin"/>
+      </w:r>
+      <w:r>
+        <w:instrText xml:space="preserve"> PAGEREF _Toc185637583 \h </w:instrText>
+      </w:r>
+      <w:r>
+        <w:fldChar w:fldCharType="separate"/>
+      </w:r>
+      <w:r>
+        <w:t>10</w:t>
+      </w:r>
+      <w:r>
+        <w:fldChar w:fldCharType="end"/>
+      </w:r>
+    </w:p>
+    <w:p>
+      <w:pPr>
+        <w:pStyle w:val="TOC3"/>
+        <w:tabs>
+          <w:tab w:val="left" w:pos="1134"/>
+        </w:tabs>
+        <w:rPr>
+          <w:rFonts w:eastAsiaTheme="minorEastAsia" w:cstheme="minorBidi"/>
+          <w:sz w:val="24"/>
+          <w:szCs w:val="24"/>
+          <w:lang w:eastAsia="ja-JP"/>
+        </w:rPr>
+      </w:pPr>
+      <w:r>
+        <w:t>3.2.2</w:t>
+      </w:r>
+      <w:r>
+        <w:rPr>
+          <w:rFonts w:eastAsiaTheme="minorEastAsia" w:cstheme="minorBidi"/>
+          <w:sz w:val="24"/>
+          <w:szCs w:val="24"/>
+          <w:lang w:eastAsia="ja-JP"/>
+        </w:rPr>
+        <w:tab/>
+      </w:r>
+      <w:r>
+        <w:t>Neighborhood Proximity</w:t>
+      </w:r>
+      <w:r>
+        <w:tab/>
+      </w:r>
+      <w:r>
+        <w:fldChar w:fldCharType="begin"/>
+      </w:r>
+      <w:r>
+        <w:instrText xml:space="preserve"> PAGEREF _Toc185637584 \h </w:instrText>
+      </w:r>
+      <w:r>
+        <w:fldChar w:fldCharType="separate"/>
+      </w:r>
+      <w:r>
+        <w:t>11</w:t>
+      </w:r>
+      <w:r>
+        <w:fldChar w:fldCharType="end"/>
+      </w:r>
+    </w:p>
+    <w:p>
+      <w:pPr>
+        <w:pStyle w:val="TOC3"/>
+        <w:tabs>
+          <w:tab w:val="left" w:pos="1134"/>
+        </w:tabs>
+        <w:rPr>
+          <w:rFonts w:eastAsiaTheme="minorEastAsia" w:cstheme="minorBidi"/>
+          <w:sz w:val="24"/>
+          <w:szCs w:val="24"/>
+          <w:lang w:eastAsia="ja-JP"/>
+        </w:rPr>
+      </w:pPr>
+      <w:r>
+        <w:t>3.2.3</w:t>
+      </w:r>
+      <w:r>
+        <w:rPr>
+          <w:rFonts w:eastAsiaTheme="minorEastAsia" w:cstheme="minorBidi"/>
+          <w:sz w:val="24"/>
+          <w:szCs w:val="24"/>
+          <w:lang w:eastAsia="ja-JP"/>
+        </w:rPr>
+        <w:tab/>
+      </w:r>
+      <w:r>
+        <w:t>Neighborhood Effects Delay</w:t>
+      </w:r>
+      <w:r>
+        <w:tab/>
+      </w:r>
+      <w:r>
+        <w:fldChar w:fldCharType="begin"/>
+      </w:r>
+      <w:r>
+        <w:instrText xml:space="preserve"> PAGEREF _Toc185637585 \h </w:instrText>
+      </w:r>
+      <w:r>
+        <w:fldChar w:fldCharType="separate"/>
+      </w:r>
+      <w:r>
+        <w:t>11</w:t>
+      </w:r>
+      <w:r>
+        <w:fldChar w:fldCharType="end"/>
+      </w:r>
+    </w:p>
+    <w:p>
+      <w:pPr>
+        <w:pStyle w:val="TOC3"/>
+        <w:tabs>
+          <w:tab w:val="left" w:pos="1134"/>
+        </w:tabs>
+        <w:rPr>
+          <w:rFonts w:eastAsiaTheme="minorEastAsia" w:cstheme="minorBidi"/>
+          <w:sz w:val="24"/>
+          <w:szCs w:val="24"/>
+          <w:lang w:eastAsia="ja-JP"/>
+        </w:rPr>
+      </w:pPr>
+      <w:r>
+        <w:t>3.2.4</w:t>
+      </w:r>
+      <w:r>
+        <w:rPr>
+          <w:rFonts w:eastAsiaTheme="minorEastAsia" w:cstheme="minorBidi"/>
+          <w:sz w:val="24"/>
+          <w:szCs w:val="24"/>
+          <w:lang w:eastAsia="ja-JP"/>
+        </w:rPr>
+        <w:tab/>
+      </w:r>
+      <w:r>
+        <w:t>Local vs. Non-Local Neighborhoods</w:t>
+      </w:r>
+      <w:r>
+        <w:tab/>
+      </w:r>
+      <w:r>
+        <w:fldChar w:fldCharType="begin"/>
+      </w:r>
+      <w:r>
+        <w:instrText xml:space="preserve"> PAGEREF _Toc185637586 \h </w:instrText>
+      </w:r>
+      <w:r>
+        <w:fldChar w:fldCharType="separate"/>
+      </w:r>
+      <w:r>
+        <w:t>11</w:t>
+      </w:r>
+      <w:r>
+        <w:fldChar w:fldCharType="end"/>
+      </w:r>
+    </w:p>
+    <w:p>
+      <w:pPr>
+        <w:pStyle w:val="TOC3"/>
+        <w:tabs>
+          <w:tab w:val="left" w:pos="1134"/>
+        </w:tabs>
+        <w:rPr>
+          <w:rFonts w:eastAsiaTheme="minorEastAsia" w:cstheme="minorBidi"/>
+          <w:sz w:val="24"/>
+          <w:szCs w:val="24"/>
+          <w:lang w:eastAsia="ja-JP"/>
+        </w:rPr>
+      </w:pPr>
+      <w:r>
+        <w:t>3.2.5</w:t>
+      </w:r>
+      <w:r>
+        <w:rPr>
+          <w:rFonts w:eastAsiaTheme="minorEastAsia" w:cstheme="minorBidi"/>
+          <w:sz w:val="24"/>
+          <w:szCs w:val="24"/>
+          <w:lang w:eastAsia="ja-JP"/>
+        </w:rPr>
+        <w:tab/>
+      </w:r>
+      <w:r>
+        <w:t>Production Capacity</w:t>
+      </w:r>
+      <w:r>
+        <w:tab/>
+      </w:r>
+      <w:r>
+        <w:fldChar w:fldCharType="begin"/>
+      </w:r>
+      <w:r>
+        <w:instrText xml:space="preserve"> PAGEREF _Toc185637587 \h </w:instrText>
+      </w:r>
+      <w:r>
+        <w:fldChar w:fldCharType="separate"/>
+      </w:r>
+      <w:r>
+        <w:t>12</w:t>
+      </w:r>
+      <w:r>
+        <w:fldChar w:fldCharType="end"/>
+      </w:r>
+    </w:p>
+    <w:p>
+      <w:pPr>
+        <w:pStyle w:val="TOC2"/>
+        <w:tabs>
+          <w:tab w:val="clear" w:pos="720"/>
+          <w:tab w:val="left" w:pos="743"/>
+        </w:tabs>
+        <w:rPr>
+          <w:rFonts w:eastAsiaTheme="minorEastAsia" w:cstheme="minorBidi"/>
+          <w:sz w:val="24"/>
+          <w:szCs w:val="24"/>
+          <w:lang w:eastAsia="ja-JP"/>
+        </w:rPr>
+      </w:pPr>
+      <w:r>
+        <w:t>3.3</w:t>
+      </w:r>
+      <w:r>
+        <w:rPr>
+          <w:rFonts w:eastAsiaTheme="minorEastAsia" w:cstheme="minorBidi"/>
+          <w:sz w:val="24"/>
+          <w:szCs w:val="24"/>
+          <w:lang w:eastAsia="ja-JP"/>
+        </w:rPr>
+        <w:tab/>
+      </w:r>
+      <w:r>
+        <w:t>Deployment</w:t>
+      </w:r>
+      <w:r>
+        <w:tab/>
+      </w:r>
+      <w:r>
+        <w:fldChar w:fldCharType="begin"/>
+      </w:r>
+      <w:r>
+        <w:instrText xml:space="preserve"> PAGEREF _Toc185637588 \h </w:instrText>
+      </w:r>
+      <w:r>
+        <w:fldChar w:fldCharType="separate"/>
+      </w:r>
+      <w:r>
+        <w:t>12</w:t>
+      </w:r>
+      <w:r>
+        <w:fldChar w:fldCharType="end"/>
+      </w:r>
+    </w:p>
+    <w:p>
+      <w:pPr>
+        <w:pStyle w:val="TOC2"/>
+        <w:tabs>
+          <w:tab w:val="clear" w:pos="720"/>
+          <w:tab w:val="left" w:pos="743"/>
+        </w:tabs>
+        <w:rPr>
+          <w:rFonts w:eastAsiaTheme="minorEastAsia" w:cstheme="minorBidi"/>
+          <w:sz w:val="24"/>
+          <w:szCs w:val="24"/>
+          <w:lang w:eastAsia="ja-JP"/>
+        </w:rPr>
+      </w:pPr>
+      <w:r>
+        <w:t>3.4</w:t>
+      </w:r>
+      <w:r>
+        <w:rPr>
+          <w:rFonts w:eastAsiaTheme="minorEastAsia" w:cstheme="minorBidi"/>
+          <w:sz w:val="24"/>
+          <w:szCs w:val="24"/>
+          <w:lang w:eastAsia="ja-JP"/>
+        </w:rPr>
+        <w:tab/>
+      </w:r>
+      <w:r>
+        <w:t>Activity Assignment</w:t>
+      </w:r>
+      <w:r>
+        <w:tab/>
+      </w:r>
+      <w:r>
+        <w:fldChar w:fldCharType="begin"/>
+      </w:r>
+      <w:r>
+        <w:instrText xml:space="preserve"> PAGEREF _Toc185637589 \h </w:instrText>
+      </w:r>
+      <w:r>
+        <w:fldChar w:fldCharType="separate"/>
+      </w:r>
+      <w:r>
+        <w:t>12</w:t>
+      </w:r>
+      <w:r>
+        <w:fldChar w:fldCharType="end"/>
+      </w:r>
+    </w:p>
+    <w:p>
+      <w:pPr>
+        <w:pStyle w:val="TOC2"/>
+        <w:tabs>
+          <w:tab w:val="clear" w:pos="720"/>
+          <w:tab w:val="left" w:pos="743"/>
+        </w:tabs>
+        <w:rPr>
+          <w:rFonts w:eastAsiaTheme="minorEastAsia" w:cstheme="minorBidi"/>
+          <w:sz w:val="24"/>
+          <w:szCs w:val="24"/>
+          <w:lang w:eastAsia="ja-JP"/>
+        </w:rPr>
+      </w:pPr>
+      <w:r>
+        <w:t>3.5</w:t>
+      </w:r>
+      <w:r>
+        <w:rPr>
+          <w:rFonts w:eastAsiaTheme="minorEastAsia" w:cstheme="minorBidi"/>
+          <w:sz w:val="24"/>
+          <w:szCs w:val="24"/>
+          <w:lang w:eastAsia="ja-JP"/>
+        </w:rPr>
+        <w:tab/>
+      </w:r>
+      <w:r>
+        <w:t>Units</w:t>
+      </w:r>
+      <w:r>
+        <w:tab/>
+      </w:r>
+      <w:r>
+        <w:fldChar w:fldCharType="begin"/>
+      </w:r>
+      <w:r>
+        <w:instrText xml:space="preserve"> PAGEREF _Toc185637590 \h </w:instrText>
+      </w:r>
+      <w:r>
+        <w:fldChar w:fldCharType="separate"/>
+      </w:r>
+      <w:r>
+        <w:t>13</w:t>
+      </w:r>
+      <w:r>
+        <w:fldChar w:fldCharType="end"/>
+      </w:r>
+    </w:p>
+    <w:p>
+      <w:pPr>
+        <w:pStyle w:val="TOC2"/>
+        <w:tabs>
+          <w:tab w:val="clear" w:pos="720"/>
+          <w:tab w:val="left" w:pos="743"/>
+        </w:tabs>
+        <w:rPr>
+          <w:rFonts w:eastAsiaTheme="minorEastAsia" w:cstheme="minorBidi"/>
+          <w:sz w:val="24"/>
+          <w:szCs w:val="24"/>
+          <w:lang w:eastAsia="ja-JP"/>
+        </w:rPr>
+      </w:pPr>
+      <w:r>
+        <w:t>3.6</w:t>
+      </w:r>
+      <w:r>
+        <w:rPr>
+          <w:rFonts w:eastAsiaTheme="minorEastAsia" w:cstheme="minorBidi"/>
+          <w:sz w:val="24"/>
+          <w:szCs w:val="24"/>
+          <w:lang w:eastAsia="ja-JP"/>
+        </w:rPr>
+        <w:tab/>
+      </w:r>
+      <w:r>
+        <w:t>Security and Volatility</w:t>
+      </w:r>
+      <w:r>
+        <w:tab/>
+      </w:r>
+      <w:r>
+        <w:fldChar w:fldCharType="begin"/>
+      </w:r>
+      <w:r>
+        <w:instrText xml:space="preserve"> PAGEREF _Toc185637591 \h </w:instrText>
+      </w:r>
+      <w:r>
+        <w:fldChar w:fldCharType="separate"/>
+      </w:r>
+      <w:r>
+        <w:t>13</w:t>
+      </w:r>
+      <w:r>
         <w:fldChar w:fldCharType="end"/>
       </w:r>
     </w:p>
@@ -672,7 +1226,7 @@
       <w:pPr>
         <w:pStyle w:val="TOC1"/>
         <w:tabs>
-          <w:tab w:val="left" w:pos="480"/>
+          <w:tab w:val="left" w:pos="405"/>
           <w:tab w:val="right" w:leader="dot" w:pos="9710"/>
         </w:tabs>
         <w:rPr>
@@ -680,8 +1234,9 @@
           <w:b w:val="0"/>
           <w:caps w:val="0"/>
           <w:noProof/>
-          <w:sz w:val="22"/>
-          <w:szCs w:val="22"/>
+          <w:sz w:val="24"/>
+          <w:szCs w:val="24"/>
+          <w:lang w:eastAsia="ja-JP"/>
         </w:rPr>
       </w:pPr>
       <w:r>
@@ -696,8 +1251,9 @@
           <w:b w:val="0"/>
           <w:caps w:val="0"/>
           <w:noProof/>
-          <w:sz w:val="22"/>
-          <w:szCs w:val="22"/>
+          <w:sz w:val="24"/>
+          <w:szCs w:val="24"/>
+          <w:lang w:eastAsia="ja-JP"/>
         </w:rPr>
         <w:tab/>
       </w:r>
@@ -723,7 +1279,7 @@
         <w:rPr>
           <w:noProof/>
         </w:rPr>
-        <w:instrText xml:space="preserve"> PAGEREF _Toc311700639 \h </w:instrText>
+        <w:instrText xml:space="preserve"> PAGEREF _Toc185637592 \h </w:instrText>
       </w:r>
       <w:r>
         <w:rPr>
@@ -740,12 +1296,252 @@
         <w:rPr>
           <w:noProof/>
         </w:rPr>
-        <w:t>11</w:t>
+        <w:t>14</w:t>
       </w:r>
       <w:r>
         <w:rPr>
           <w:noProof/>
         </w:rPr>
+        <w:fldChar w:fldCharType="end"/>
+      </w:r>
+    </w:p>
+    <w:p>
+      <w:pPr>
+        <w:pStyle w:val="TOC2"/>
+        <w:tabs>
+          <w:tab w:val="clear" w:pos="720"/>
+          <w:tab w:val="left" w:pos="743"/>
+        </w:tabs>
+        <w:rPr>
+          <w:rFonts w:eastAsiaTheme="minorEastAsia" w:cstheme="minorBidi"/>
+          <w:sz w:val="24"/>
+          <w:szCs w:val="24"/>
+          <w:lang w:eastAsia="ja-JP"/>
+        </w:rPr>
+      </w:pPr>
+      <w:r>
+        <w:t>4.1</w:t>
+      </w:r>
+      <w:r>
+        <w:rPr>
+          <w:rFonts w:eastAsiaTheme="minorEastAsia" w:cstheme="minorBidi"/>
+          <w:sz w:val="24"/>
+          <w:szCs w:val="24"/>
+          <w:lang w:eastAsia="ja-JP"/>
+        </w:rPr>
+        <w:tab/>
+      </w:r>
+      <w:r>
+        <w:t>Base Population</w:t>
+      </w:r>
+      <w:r>
+        <w:tab/>
+      </w:r>
+      <w:r>
+        <w:fldChar w:fldCharType="begin"/>
+      </w:r>
+      <w:r>
+        <w:instrText xml:space="preserve"> PAGEREF _Toc185637593 \h </w:instrText>
+      </w:r>
+      <w:r>
+        <w:fldChar w:fldCharType="separate"/>
+      </w:r>
+      <w:r>
+        <w:t>14</w:t>
+      </w:r>
+      <w:r>
+        <w:fldChar w:fldCharType="end"/>
+      </w:r>
+    </w:p>
+    <w:p>
+      <w:pPr>
+        <w:pStyle w:val="TOC2"/>
+        <w:tabs>
+          <w:tab w:val="clear" w:pos="720"/>
+          <w:tab w:val="left" w:pos="743"/>
+        </w:tabs>
+        <w:rPr>
+          <w:rFonts w:eastAsiaTheme="minorEastAsia" w:cstheme="minorBidi"/>
+          <w:sz w:val="24"/>
+          <w:szCs w:val="24"/>
+          <w:lang w:eastAsia="ja-JP"/>
+        </w:rPr>
+      </w:pPr>
+      <w:r>
+        <w:t>4.2</w:t>
+      </w:r>
+      <w:r>
+        <w:rPr>
+          <w:rFonts w:eastAsiaTheme="minorEastAsia" w:cstheme="minorBidi"/>
+          <w:sz w:val="24"/>
+          <w:szCs w:val="24"/>
+          <w:lang w:eastAsia="ja-JP"/>
+        </w:rPr>
+        <w:tab/>
+      </w:r>
+      <w:r>
+        <w:t>Current Population</w:t>
+      </w:r>
+      <w:r>
+        <w:tab/>
+      </w:r>
+      <w:r>
+        <w:fldChar w:fldCharType="begin"/>
+      </w:r>
+      <w:r>
+        <w:instrText xml:space="preserve"> PAGEREF _Toc185637594 \h </w:instrText>
+      </w:r>
+      <w:r>
+        <w:fldChar w:fldCharType="separate"/>
+      </w:r>
+      <w:r>
+        <w:t>14</w:t>
+      </w:r>
+      <w:r>
+        <w:fldChar w:fldCharType="end"/>
+      </w:r>
+    </w:p>
+    <w:p>
+      <w:pPr>
+        <w:pStyle w:val="TOC2"/>
+        <w:tabs>
+          <w:tab w:val="clear" w:pos="720"/>
+          <w:tab w:val="left" w:pos="743"/>
+        </w:tabs>
+        <w:rPr>
+          <w:rFonts w:eastAsiaTheme="minorEastAsia" w:cstheme="minorBidi"/>
+          <w:sz w:val="24"/>
+          <w:szCs w:val="24"/>
+          <w:lang w:eastAsia="ja-JP"/>
+        </w:rPr>
+      </w:pPr>
+      <w:r>
+        <w:t>4.3</w:t>
+      </w:r>
+      <w:r>
+        <w:rPr>
+          <w:rFonts w:eastAsiaTheme="minorEastAsia" w:cstheme="minorBidi"/>
+          <w:sz w:val="24"/>
+          <w:szCs w:val="24"/>
+          <w:lang w:eastAsia="ja-JP"/>
+        </w:rPr>
+        <w:tab/>
+      </w:r>
+      <w:r>
+        <w:t>Subsistence Agriculture</w:t>
+      </w:r>
+      <w:r>
+        <w:tab/>
+      </w:r>
+      <w:r>
+        <w:fldChar w:fldCharType="begin"/>
+      </w:r>
+      <w:r>
+        <w:instrText xml:space="preserve"> PAGEREF _Toc185637595 \h </w:instrText>
+      </w:r>
+      <w:r>
+        <w:fldChar w:fldCharType="separate"/>
+      </w:r>
+      <w:r>
+        <w:t>14</w:t>
+      </w:r>
+      <w:r>
+        <w:fldChar w:fldCharType="end"/>
+      </w:r>
+    </w:p>
+    <w:p>
+      <w:pPr>
+        <w:pStyle w:val="TOC2"/>
+        <w:tabs>
+          <w:tab w:val="clear" w:pos="720"/>
+          <w:tab w:val="left" w:pos="743"/>
+        </w:tabs>
+        <w:rPr>
+          <w:rFonts w:eastAsiaTheme="minorEastAsia" w:cstheme="minorBidi"/>
+          <w:sz w:val="24"/>
+          <w:szCs w:val="24"/>
+          <w:lang w:eastAsia="ja-JP"/>
+        </w:rPr>
+      </w:pPr>
+      <w:r>
+        <w:t>4.4</w:t>
+      </w:r>
+      <w:r>
+        <w:rPr>
+          <w:rFonts w:eastAsiaTheme="minorEastAsia" w:cstheme="minorBidi"/>
+          <w:sz w:val="24"/>
+          <w:szCs w:val="24"/>
+          <w:lang w:eastAsia="ja-JP"/>
+        </w:rPr>
+        <w:tab/>
+      </w:r>
+      <w:r>
+        <w:t>Consumers and Workers</w:t>
+      </w:r>
+      <w:r>
+        <w:tab/>
+      </w:r>
+      <w:r>
+        <w:fldChar w:fldCharType="begin"/>
+      </w:r>
+      <w:r>
+        <w:instrText xml:space="preserve"> PAGEREF _Toc185637596 \h </w:instrText>
+      </w:r>
+      <w:r>
+        <w:fldChar w:fldCharType="separate"/>
+      </w:r>
+      <w:r>
+        <w:t>15</w:t>
+      </w:r>
+      <w:r>
+        <w:fldChar w:fldCharType="end"/>
+      </w:r>
+    </w:p>
+    <w:p>
+      <w:pPr>
+        <w:pStyle w:val="TOC2"/>
+        <w:tabs>
+          <w:tab w:val="clear" w:pos="720"/>
+          <w:tab w:val="left" w:pos="743"/>
+        </w:tabs>
+        <w:rPr>
+          <w:rFonts w:eastAsiaTheme="minorEastAsia" w:cstheme="minorBidi"/>
+          <w:sz w:val="24"/>
+          <w:szCs w:val="24"/>
+          <w:lang w:eastAsia="ja-JP"/>
+        </w:rPr>
+      </w:pPr>
+      <w:r>
+        <w:t>4.5</w:t>
+      </w:r>
+      <w:r>
+        <w:rPr>
+          <w:rFonts w:eastAsiaTheme="minorEastAsia" w:cstheme="minorBidi"/>
+          <w:sz w:val="24"/>
+          <w:szCs w:val="24"/>
+          <w:lang w:eastAsia="ja-JP"/>
+        </w:rPr>
+        <w:tab/>
+      </w:r>
+      <w:r>
+        <w:t>Demographic Situations</w:t>
+      </w:r>
+      <w:r>
+        <w:tab/>
+      </w:r>
+      <w:r>
+        <w:fldChar w:fldCharType="begin"/>
+      </w:r>
+      <w:r>
+        <w:instrText xml:space="preserve"> PAGEREF _Toc185637597 \h </w:instrText>
+      </w:r>
+      <w:r>
+        <w:fldChar w:fldCharType="separate"/>
+      </w:r>
+      <w:r>
+        <w:t>15</w:t>
+      </w:r>
+      <w:r>
         <w:fldChar w:fldCharType="end"/>
       </w:r>
     </w:p>
@@ -753,7 +1549,7 @@
       <w:pPr>
         <w:pStyle w:val="TOC1"/>
         <w:tabs>
-          <w:tab w:val="left" w:pos="480"/>
+          <w:tab w:val="left" w:pos="405"/>
           <w:tab w:val="right" w:leader="dot" w:pos="9710"/>
         </w:tabs>
         <w:rPr>
@@ -761,8 +1557,9 @@
           <w:b w:val="0"/>
           <w:caps w:val="0"/>
           <w:noProof/>
-          <w:sz w:val="22"/>
-          <w:szCs w:val="22"/>
+          <w:sz w:val="24"/>
+          <w:szCs w:val="24"/>
+          <w:lang w:eastAsia="ja-JP"/>
         </w:rPr>
       </w:pPr>
       <w:r>
@@ -777,8 +1574,9 @@
           <w:b w:val="0"/>
           <w:caps w:val="0"/>
           <w:noProof/>
-          <w:sz w:val="22"/>
-          <w:szCs w:val="22"/>
+          <w:sz w:val="24"/>
+          <w:szCs w:val="24"/>
+          <w:lang w:eastAsia="ja-JP"/>
         </w:rPr>
         <w:tab/>
       </w:r>
@@ -804,7 +1602,7 @@
         <w:rPr>
           <w:noProof/>
         </w:rPr>
-        <w:instrText xml:space="preserve"> PAGEREF _Toc311700640 \h </w:instrText>
+        <w:instrText xml:space="preserve"> PAGEREF _Toc185637598 \h </w:instrText>
       </w:r>
       <w:r>
         <w:rPr>
@@ -821,7 +1619,7 @@
         <w:rPr>
           <w:noProof/>
         </w:rPr>
-        <w:t>12</w:t>
+        <w:t>16</w:t>
       </w:r>
       <w:r>
         <w:rPr>
@@ -834,7 +1632,7 @@
       <w:pPr>
         <w:pStyle w:val="TOC1"/>
         <w:tabs>
-          <w:tab w:val="left" w:pos="480"/>
+          <w:tab w:val="left" w:pos="405"/>
           <w:tab w:val="right" w:leader="dot" w:pos="9710"/>
         </w:tabs>
         <w:rPr>
@@ -842,8 +1640,9 @@
           <w:b w:val="0"/>
           <w:caps w:val="0"/>
           <w:noProof/>
-          <w:sz w:val="22"/>
-          <w:szCs w:val="22"/>
+          <w:sz w:val="24"/>
+          <w:szCs w:val="24"/>
+          <w:lang w:eastAsia="ja-JP"/>
         </w:rPr>
       </w:pPr>
       <w:r>
@@ -858,8 +1657,9 @@
           <w:b w:val="0"/>
           <w:caps w:val="0"/>
           <w:noProof/>
-          <w:sz w:val="22"/>
-          <w:szCs w:val="22"/>
+          <w:sz w:val="24"/>
+          <w:szCs w:val="24"/>
+          <w:lang w:eastAsia="ja-JP"/>
         </w:rPr>
         <w:tab/>
       </w:r>
@@ -885,7 +1685,7 @@
         <w:rPr>
           <w:noProof/>
         </w:rPr>
-        <w:instrText xml:space="preserve"> PAGEREF _Toc311700641 \h </w:instrText>
+        <w:instrText xml:space="preserve"> PAGEREF _Toc185637599 \h </w:instrText>
       </w:r>
       <w:r>
         <w:rPr>
@@ -902,7 +1702,7 @@
         <w:rPr>
           <w:noProof/>
         </w:rPr>
-        <w:t>13</w:t>
+        <w:t>17</w:t>
       </w:r>
       <w:r>
         <w:rPr>
@@ -915,7 +1715,7 @@
       <w:pPr>
         <w:pStyle w:val="TOC1"/>
         <w:tabs>
-          <w:tab w:val="left" w:pos="480"/>
+          <w:tab w:val="left" w:pos="405"/>
           <w:tab w:val="right" w:leader="dot" w:pos="9710"/>
         </w:tabs>
         <w:rPr>
@@ -923,8 +1723,9 @@
           <w:b w:val="0"/>
           <w:caps w:val="0"/>
           <w:noProof/>
-          <w:sz w:val="22"/>
-          <w:szCs w:val="22"/>
+          <w:sz w:val="24"/>
+          <w:szCs w:val="24"/>
+          <w:lang w:eastAsia="ja-JP"/>
         </w:rPr>
       </w:pPr>
       <w:r>
@@ -939,8 +1740,9 @@
           <w:b w:val="0"/>
           <w:caps w:val="0"/>
           <w:noProof/>
-          <w:sz w:val="22"/>
-          <w:szCs w:val="22"/>
+          <w:sz w:val="24"/>
+          <w:szCs w:val="24"/>
+          <w:lang w:eastAsia="ja-JP"/>
         </w:rPr>
         <w:tab/>
       </w:r>
@@ -966,7 +1768,7 @@
         <w:rPr>
           <w:noProof/>
         </w:rPr>
-        <w:instrText xml:space="preserve"> PAGEREF _Toc311700642 \h </w:instrText>
+        <w:instrText xml:space="preserve"> PAGEREF _Toc185637600 \h </w:instrText>
       </w:r>
       <w:r>
         <w:rPr>
@@ -983,7 +1785,7 @@
         <w:rPr>
           <w:noProof/>
         </w:rPr>
-        <w:t>14</w:t>
+        <w:t>18</w:t>
       </w:r>
       <w:r>
         <w:rPr>
@@ -996,7 +1798,7 @@
       <w:pPr>
         <w:pStyle w:val="TOC1"/>
         <w:tabs>
-          <w:tab w:val="left" w:pos="480"/>
+          <w:tab w:val="left" w:pos="405"/>
           <w:tab w:val="right" w:leader="dot" w:pos="9710"/>
         </w:tabs>
         <w:rPr>
@@ -1004,8 +1806,9 @@
           <w:b w:val="0"/>
           <w:caps w:val="0"/>
           <w:noProof/>
-          <w:sz w:val="22"/>
-          <w:szCs w:val="22"/>
+          <w:sz w:val="24"/>
+          <w:szCs w:val="24"/>
+          <w:lang w:eastAsia="ja-JP"/>
         </w:rPr>
       </w:pPr>
       <w:r>
@@ -1020,8 +1823,9 @@
           <w:b w:val="0"/>
           <w:caps w:val="0"/>
           <w:noProof/>
-          <w:sz w:val="22"/>
-          <w:szCs w:val="22"/>
+          <w:sz w:val="24"/>
+          <w:szCs w:val="24"/>
+          <w:lang w:eastAsia="ja-JP"/>
         </w:rPr>
         <w:tab/>
       </w:r>
@@ -1047,7 +1851,7 @@
         <w:rPr>
           <w:noProof/>
         </w:rPr>
-        <w:instrText xml:space="preserve"> PAGEREF _Toc311700643 \h </w:instrText>
+        <w:instrText xml:space="preserve"> PAGEREF _Toc185637601 \h </w:instrText>
       </w:r>
       <w:r>
         <w:rPr>
@@ -1064,7 +1868,7 @@
         <w:rPr>
           <w:noProof/>
         </w:rPr>
-        <w:t>15</w:t>
+        <w:t>19</w:t>
       </w:r>
       <w:r>
         <w:rPr>
@@ -1077,7 +1881,7 @@
       <w:pPr>
         <w:pStyle w:val="TOC1"/>
         <w:tabs>
-          <w:tab w:val="left" w:pos="480"/>
+          <w:tab w:val="left" w:pos="405"/>
           <w:tab w:val="right" w:leader="dot" w:pos="9710"/>
         </w:tabs>
         <w:rPr>
@@ -1085,8 +1889,9 @@
           <w:b w:val="0"/>
           <w:caps w:val="0"/>
           <w:noProof/>
-          <w:sz w:val="22"/>
-          <w:szCs w:val="22"/>
+          <w:sz w:val="24"/>
+          <w:szCs w:val="24"/>
+          <w:lang w:eastAsia="ja-JP"/>
         </w:rPr>
       </w:pPr>
       <w:r>
@@ -1101,8 +1906,9 @@
           <w:b w:val="0"/>
           <w:caps w:val="0"/>
           <w:noProof/>
-          <w:sz w:val="22"/>
-          <w:szCs w:val="22"/>
+          <w:sz w:val="24"/>
+          <w:szCs w:val="24"/>
+          <w:lang w:eastAsia="ja-JP"/>
         </w:rPr>
         <w:tab/>
       </w:r>
@@ -1128,7 +1934,7 @@
         <w:rPr>
           <w:noProof/>
         </w:rPr>
-        <w:instrText xml:space="preserve"> PAGEREF _Toc311700644 \h </w:instrText>
+        <w:instrText xml:space="preserve"> PAGEREF _Toc185637602 \h </w:instrText>
       </w:r>
       <w:r>
         <w:rPr>
@@ -1145,7 +1951,7 @@
         <w:rPr>
           <w:noProof/>
         </w:rPr>
-        <w:t>16</w:t>
+        <w:t>20</w:t>
       </w:r>
       <w:r>
         <w:rPr>
@@ -1157,10 +1963,15 @@
     <w:p>
       <w:pPr>
         <w:pStyle w:val="TOC2"/>
+        <w:tabs>
+          <w:tab w:val="clear" w:pos="720"/>
+          <w:tab w:val="left" w:pos="743"/>
+        </w:tabs>
         <w:rPr>
           <w:rFonts w:eastAsiaTheme="minorEastAsia" w:cstheme="minorBidi"/>
-          <w:sz w:val="22"/>
-          <w:szCs w:val="22"/>
+          <w:sz w:val="24"/>
+          <w:szCs w:val="24"/>
+          <w:lang w:eastAsia="ja-JP"/>
         </w:rPr>
       </w:pPr>
       <w:r>
@@ -1169,8 +1980,9 @@
       <w:r>
         <w:rPr>
           <w:rFonts w:eastAsiaTheme="minorEastAsia" w:cstheme="minorBidi"/>
-          <w:sz w:val="22"/>
-          <w:szCs w:val="22"/>
+          <w:sz w:val="24"/>
+          <w:szCs w:val="24"/>
+          <w:lang w:eastAsia="ja-JP"/>
         </w:rPr>
         <w:tab/>
       </w:r>
@@ -1184,13 +1996,13 @@
         <w:fldChar w:fldCharType="begin"/>
       </w:r>
       <w:r>
-        <w:instrText xml:space="preserve"> PAGEREF _Toc311700645 \h </w:instrText>
+        <w:instrText xml:space="preserve"> PAGEREF _Toc185637603 \h </w:instrText>
       </w:r>
       <w:r>
         <w:fldChar w:fldCharType="separate"/>
       </w:r>
       <w:r>
-        <w:t>16</w:t>
+        <w:t>20</w:t>
       </w:r>
       <w:r>
         <w:fldChar w:fldCharType="end"/>
@@ -1208,7 +2020,7 @@
       <w:pPr>
         <w:pStyle w:val="Heading1"/>
       </w:pPr>
-      <w:bookmarkStart w:id="0" w:name="_Toc311700631"/>
+      <w:bookmarkStart w:id="0" w:name="_Toc185637573"/>
       <w:r>
         <w:lastRenderedPageBreak/>
         <w:t>Introduction</w:t>
@@ -1280,7 +2092,7 @@
       <w:r>
         <w:t xml:space="preserve"> </w:t>
       </w:r>
-      <w:bookmarkStart w:id="1" w:name="_Toc311700632"/>
+      <w:bookmarkStart w:id="1" w:name="_Toc185637574"/>
       <w:r>
         <w:t>Overview</w:t>
       </w:r>
@@ -1399,7 +2211,7 @@
       <w:pPr>
         <w:pStyle w:val="Heading2"/>
       </w:pPr>
-      <w:bookmarkStart w:id="2" w:name="_Toc311700633"/>
+      <w:bookmarkStart w:id="2" w:name="_Toc185637575"/>
       <w:r>
         <w:t>Other Documents</w:t>
       </w:r>
@@ -1570,7 +2382,7 @@
       <w:pPr>
         <w:pStyle w:val="Heading2"/>
       </w:pPr>
-      <w:bookmarkStart w:id="3" w:name="_Toc311700634"/>
+      <w:bookmarkStart w:id="3" w:name="_Toc185637576"/>
       <w:r>
         <w:t>Changes for Athena 3</w:t>
       </w:r>
@@ -1700,7 +2512,7 @@
         <w:pStyle w:val="Heading1"/>
       </w:pPr>
       <w:bookmarkStart w:id="4" w:name="_Ref311625408"/>
-      <w:bookmarkStart w:id="5" w:name="_Toc311700635"/>
+      <w:bookmarkStart w:id="5" w:name="_Toc185637577"/>
       <w:r>
         <w:lastRenderedPageBreak/>
         <w:t xml:space="preserve">Athena </w:t>
@@ -1717,15 +2529,7 @@
     <w:p/>
     <w:p>
       <w:r>
-        <w:t xml:space="preserve">Athena is a collection of many models that involve the relations and interactions between a </w:t>
-      </w:r>
-      <w:proofErr w:type="gramStart"/>
-      <w:r>
-        <w:t>number</w:t>
-      </w:r>
-      <w:proofErr w:type="gramEnd"/>
-      <w:r>
-        <w:t xml:space="preserve"> of kinds of simulation object.  This section gives a brief overview of the most important kinds of simulation object, and of the six major modeling areas.  The various kinds of simulation object are documented in detail in Section </w:t>
+        <w:t xml:space="preserve">Athena is a collection of many models that involve the relations and interactions between a number of kinds of simulation object.  This section gives a brief overview of the most important kinds of simulation object, and of the six major modeling areas.  The various kinds of simulation object are documented in detail in Section </w:t>
       </w:r>
       <w:r>
         <w:fldChar w:fldCharType="begin"/>
@@ -1814,7 +2618,7 @@
       <w:pPr>
         <w:pStyle w:val="Heading2"/>
       </w:pPr>
-      <w:bookmarkStart w:id="6" w:name="_Toc311700636"/>
+      <w:bookmarkStart w:id="6" w:name="_Toc185637578"/>
       <w:r>
         <w:t>The Simulation and its Objects</w:t>
       </w:r>
@@ -2197,7 +3001,7 @@
       <w:pPr>
         <w:pStyle w:val="Heading2"/>
       </w:pPr>
-      <w:bookmarkStart w:id="7" w:name="_Toc311700637"/>
+      <w:bookmarkStart w:id="7" w:name="_Toc185637579"/>
       <w:r>
         <w:t>The Six Modeling Areas</w:t>
       </w:r>
@@ -2705,7 +3509,7 @@
         <w:pStyle w:val="Heading1"/>
       </w:pPr>
       <w:bookmarkStart w:id="8" w:name="_Ref311699850"/>
-      <w:bookmarkStart w:id="9" w:name="_Toc311700638"/>
+      <w:bookmarkStart w:id="9" w:name="_Toc185637580"/>
       <w:r>
         <w:lastRenderedPageBreak/>
         <w:t>Ground</w:t>
@@ -2854,34 +3658,30 @@
       <w:pPr>
         <w:pStyle w:val="Heading2"/>
       </w:pPr>
+      <w:bookmarkStart w:id="10" w:name="_Toc185637581"/>
       <w:r>
         <w:t>Simulated</w:t>
       </w:r>
       <w:r>
         <w:t xml:space="preserve"> Time</w:t>
       </w:r>
-    </w:p>
-    <w:p/>
-    <w:p>
-      <w:r>
-        <w:t xml:space="preserve">Athena measures the passage of time in integer days.  It is a time-step simulation, with a step-size of one day; however, most simulated happenings take place week-by-week, </w:t>
-      </w:r>
-      <w:proofErr w:type="gramStart"/>
-      <w:r>
-        <w:t>e.g</w:t>
-      </w:r>
-      <w:proofErr w:type="gramEnd"/>
-      <w:r>
-        <w:t xml:space="preserve">., combat attrition is assessed once each week. </w:t>
+      <w:bookmarkEnd w:id="10"/>
+    </w:p>
+    <w:p/>
+    <w:p>
+      <w:r>
+        <w:t xml:space="preserve">Athena measures the passage of time in integer days.  It is a time-step simulation, with a step-size of one day; however, most simulated happenings take place week-by-week, e.g., combat attrition is assessed once each week. </w:t>
       </w:r>
     </w:p>
     <w:p>
       <w:pPr>
         <w:pStyle w:val="Heading2"/>
       </w:pPr>
+      <w:bookmarkStart w:id="11" w:name="_Toc185637582"/>
       <w:r>
         <w:t>The Playbox</w:t>
       </w:r>
+      <w:bookmarkEnd w:id="11"/>
     </w:p>
     <w:p/>
     <w:p>
@@ -2903,9 +3703,11 @@
       <w:pPr>
         <w:pStyle w:val="Heading3"/>
       </w:pPr>
+      <w:bookmarkStart w:id="12" w:name="_Toc185637583"/>
       <w:r>
         <w:t>Neighborhoods</w:t>
       </w:r>
+      <w:bookmarkEnd w:id="12"/>
     </w:p>
     <w:p/>
     <w:p>
@@ -2930,9 +3732,11 @@
       <w:pPr>
         <w:pStyle w:val="Heading3"/>
       </w:pPr>
+      <w:bookmarkStart w:id="13" w:name="_Toc185637584"/>
       <w:r>
         <w:t>Neighborhood Proximity</w:t>
       </w:r>
+      <w:bookmarkEnd w:id="13"/>
     </w:p>
     <w:p/>
     <w:p>
@@ -2952,15 +3756,7 @@
         <w:t>neighborhood proximity</w:t>
       </w:r>
       <w:r>
-        <w:t xml:space="preserve">; it is defined as the distance between two neighborhoods from the point of view of the residents of the first neighborhood.  More specifically, we say that with respect to neighborhood </w:t>
-      </w:r>
-      <w:proofErr w:type="gramStart"/>
-      <w:r>
-        <w:t>A</w:t>
-      </w:r>
-      <w:proofErr w:type="gramEnd"/>
-      <w:r>
-        <w:t>, neighborhood B is near, far, or remote.  The degree to which A is affected by events in B tapers off with distance, and is zero if B is remote.</w:t>
+        <w:t>; it is defined as the distance between two neighborhoods from the point of view of the residents of the first neighborhood.  More specifically, we say that with respect to neighborhood A, neighborhood B is near, far, or remote.  The degree to which A is affected by events in B tapers off with distance, and is zero if B is remote.</w:t>
       </w:r>
     </w:p>
     <w:p/>
@@ -2973,9 +3769,11 @@
       <w:pPr>
         <w:pStyle w:val="Heading3"/>
       </w:pPr>
+      <w:bookmarkStart w:id="14" w:name="_Toc185637585"/>
       <w:r>
         <w:t>Neighborhood Effects Delay</w:t>
       </w:r>
+      <w:bookmarkEnd w:id="14"/>
     </w:p>
     <w:p/>
     <w:p>
@@ -2986,26 +3784,20 @@
     <w:p/>
     <w:p>
       <w:r>
-        <w:t xml:space="preserve">This portion of the model was inherited from JNEM, and makes good sense in a scenario where events are occurring minute by minute, hour by hour.  In Athena, events take place day by day, and more usually week by week.  The effects </w:t>
-      </w:r>
-      <w:proofErr w:type="gramStart"/>
-      <w:r>
-        <w:t>delay  makes</w:t>
-      </w:r>
-      <w:proofErr w:type="gramEnd"/>
-      <w:r>
-        <w:t xml:space="preserve"> much less sense at this timescale, and in an era of modern communications and transport; consequently, it is likely to be removed in a future version.</w:t>
+        <w:t>This portion of the model was inherited from JNEM, and makes good sense in a scenario where events are occurring minute by minute, hour by hour.  In Athena, events take place day by day, and more usually week by week.  The effects delay  makes much less sense at this timescale, and in an era of modern communications and transport; consequently, it is likely to be removed in a future version.</w:t>
       </w:r>
     </w:p>
     <w:p>
       <w:pPr>
         <w:pStyle w:val="Heading3"/>
       </w:pPr>
-      <w:bookmarkStart w:id="10" w:name="_Ref311707964"/>
+      <w:bookmarkStart w:id="15" w:name="_Ref311707964"/>
+      <w:bookmarkStart w:id="16" w:name="_Toc185637586"/>
       <w:r>
         <w:t>Local vs. Non-Local Neighborhoods</w:t>
       </w:r>
-      <w:bookmarkEnd w:id="10"/>
+      <w:bookmarkEnd w:id="15"/>
+      <w:bookmarkEnd w:id="16"/>
     </w:p>
     <w:p/>
     <w:p>
@@ -3030,15 +3822,7 @@
     </w:p>
     <w:p>
       <w:r>
-        <w:t xml:space="preserve">Athena assumes that the neighborhoods that make up the playbox are more or less and contiguous and have a single more or less unified economy.  Sometimes, however, it can be convenient to include neighborhoods </w:t>
-      </w:r>
-      <w:proofErr w:type="spellStart"/>
-      <w:r>
-        <w:t>neighborhoods</w:t>
-      </w:r>
-      <w:proofErr w:type="spellEnd"/>
-      <w:r>
-        <w:t xml:space="preserve"> in the scenario that are outside the </w:t>
+        <w:t xml:space="preserve">Athena assumes that the neighborhoods that make up the playbox are more or less and contiguous and have a single more or less unified economy.  Sometimes, however, it can be convenient to include neighborhoods neighborhoods in the scenario that are outside the </w:t>
       </w:r>
       <w:r>
         <w:lastRenderedPageBreak/>
@@ -3068,9 +3852,11 @@
       <w:pPr>
         <w:pStyle w:val="Heading3"/>
       </w:pPr>
+      <w:bookmarkStart w:id="17" w:name="_Toc185637587"/>
       <w:r>
         <w:t>Production Capacity</w:t>
       </w:r>
+      <w:bookmarkEnd w:id="17"/>
     </w:p>
     <w:p/>
     <w:p>
@@ -3084,13 +3870,7 @@
     <w:p/>
     <w:p>
       <w:r>
-        <w:t xml:space="preserve">The Economics model assigns production capacity (e.g., factories, farms, and other businesses) to neighborhoods at time 0 based on the size of the economy in dollars and the size of the labor force in each neighborhood.  Each neighborhood is then assigned a production capacity factor (PCF) of 1.0 that reflects this initial production capacity.  The PCF of a given neighborhood can be increased or decreased over time by actors or by the analyst to reflect </w:t>
-      </w:r>
-      <w:r>
-        <w:t>construction of new facilities</w:t>
-      </w:r>
-      <w:r>
-        <w:t xml:space="preserve"> or damage to infrastructure, thus increasing or decreasing the production capacity of the economy as a whole.</w:t>
+        <w:t>The Economics model assigns production capacity (e.g., factories, farms, and other businesses) to neighborhoods at time 0 based on the size of the economy in dollars and the size of the labor force in each neighborhood.  Each neighborhood is then assigned a production capacity factor (PCF) of 1.0 that reflects this initial production capacity.  The PCF of a given neighborhood can be increased or decreased over time by actors or by the analyst to reflect construction of new facilities or damage to infrastructure, thus increasing or decreasing the production capacity of the economy as a whole.</w:t>
       </w:r>
     </w:p>
     <w:p/>
@@ -3104,9 +3884,11 @@
       <w:pPr>
         <w:pStyle w:val="Heading2"/>
       </w:pPr>
+      <w:bookmarkStart w:id="18" w:name="_Toc185637588"/>
       <w:r>
         <w:t>Deployment</w:t>
       </w:r>
+      <w:bookmarkEnd w:id="18"/>
     </w:p>
     <w:p/>
     <w:p>
@@ -3165,19 +3947,7 @@
         <w:t xml:space="preserve">.  </w:t>
       </w:r>
       <w:r>
-        <w:t xml:space="preserve">It is also necessary to know where </w:t>
-      </w:r>
-      <w:r>
-        <w:t xml:space="preserve">force and organization group personnel </w:t>
-      </w:r>
-      <w:r>
-        <w:t>were</w:t>
-      </w:r>
-      <w:r>
-        <w:t xml:space="preserve"> located prior to the start of the simulation</w:t>
-      </w:r>
-      <w:r>
-        <w:t xml:space="preserve">; this is called the </w:t>
+        <w:t xml:space="preserve">It is also necessary to know where force and organization group personnel were located prior to the start of the simulation; this is called the </w:t>
       </w:r>
       <w:r>
         <w:rPr>
@@ -3199,11 +3969,13 @@
       <w:pPr>
         <w:pStyle w:val="Heading2"/>
       </w:pPr>
-      <w:bookmarkStart w:id="11" w:name="_Ref311711453"/>
+      <w:bookmarkStart w:id="19" w:name="_Ref311711453"/>
+      <w:bookmarkStart w:id="20" w:name="_Toc185637589"/>
       <w:r>
         <w:t>Activity Assignment</w:t>
       </w:r>
-      <w:bookmarkEnd w:id="11"/>
+      <w:bookmarkEnd w:id="19"/>
+      <w:bookmarkEnd w:id="20"/>
     </w:p>
     <w:p/>
     <w:p>
@@ -3214,6 +3986,30 @@
     <w:p>
       <w:r>
         <w:lastRenderedPageBreak/>
+        <w:t xml:space="preserve">Force and organization group activities have security requirements; a body of troops might be tasked to do humanitarian relief of some kind, but if they have insufficient security in the neighborhood their efforts will be of no avail.  (See Sections </w:t>
+      </w:r>
+      <w:r>
+        <w:fldChar w:fldCharType="begin"/>
+      </w:r>
+      <w:r>
+        <w:instrText xml:space="preserve"> REF _Ref185639112 \r \h </w:instrText>
+      </w:r>
+      <w:r>
+        <w:fldChar w:fldCharType="separate"/>
+      </w:r>
+      <w:r>
+        <w:t>3.6</w:t>
+      </w:r>
+      <w:r>
+        <w:fldChar w:fldCharType="end"/>
+      </w:r>
+      <w:r>
+        <w:t xml:space="preserve"> and TBD.)</w:t>
+      </w:r>
+    </w:p>
+    <w:p/>
+    <w:p>
+      <w:r>
         <w:t xml:space="preserve">Civilians are displaced by assigning them the </w:t>
       </w:r>
       <w:r>
@@ -3240,9 +4036,11 @@
       <w:pPr>
         <w:pStyle w:val="Heading2"/>
       </w:pPr>
+      <w:bookmarkStart w:id="21" w:name="_Toc185637590"/>
       <w:r>
         <w:t>Units</w:t>
       </w:r>
+      <w:bookmarkEnd w:id="21"/>
     </w:p>
     <w:p/>
     <w:p>
@@ -3256,15 +4054,7 @@
         <w:t>units</w:t>
       </w:r>
       <w:r>
-        <w:t xml:space="preserve">.  The name derives from the classic military term; in Athena it simply means a collection of personnel belonging to the same group and assigned the same activity.  Units have no distinctive or long-running identity; they are created during strategy execution and represent the location and activity of group personnel over the following week.  If personnel from force group </w:t>
-      </w:r>
-      <w:proofErr w:type="gramStart"/>
-      <w:r>
-        <w:t>A</w:t>
-      </w:r>
-      <w:proofErr w:type="gramEnd"/>
-      <w:r>
-        <w:t xml:space="preserve"> are deployed to neighborhood B, and assigned various activities, then A will have at least one unit for each activity, plus an additional unit for those personnel that remain unassigned.</w:t>
+        <w:t>.  The name derives from the classic military term; in Athena it simply means a collection of personnel belonging to the same group and assigned the same activity.  Units have no distinctive or long-running identity; they are created during strategy execution and represent the location and activity of group personnel over the following week.  If personnel from force group A are deployed to neighborhood B, and assigned various activities, then A will have at least one unit for each activity, plus an additional unit for those personnel that remain unassigned.</w:t>
       </w:r>
     </w:p>
     <w:p/>
@@ -3278,32 +4068,818 @@
       <w:pPr>
         <w:pStyle w:val="Heading2"/>
       </w:pPr>
-      <w:r>
-        <w:t>Security and Volatility</w:t>
-      </w:r>
-    </w:p>
-    <w:p/>
-    <w:p/>
-    <w:p/>
-    <w:p/>
-    <w:p/>
-    <w:p/>
-    <w:p>
-      <w:bookmarkStart w:id="12" w:name="_GoBack"/>
-      <w:bookmarkEnd w:id="12"/>
-    </w:p>
+      <w:bookmarkStart w:id="22" w:name="_Toc185637591"/>
+      <w:bookmarkStart w:id="23" w:name="_Ref185639112"/>
+      <w:r>
+        <w:t>Volatility and Security</w:t>
+      </w:r>
+      <w:bookmarkEnd w:id="22"/>
+      <w:bookmarkEnd w:id="23"/>
+    </w:p>
+    <w:p/>
+    <w:p>
+      <w:r>
+        <w:t xml:space="preserve">A neighborhood can be a safe or unsafe place to be for the people within it—and to a great extent, that depends on who they are and who is in the neighborhood with them.  Athena computes two measures, the </w:t>
+      </w:r>
+      <w:r>
+        <w:rPr>
+          <w:i/>
+        </w:rPr>
+        <w:t>volatility</w:t>
+      </w:r>
+      <w:r>
+        <w:t xml:space="preserve"> of each neighborhood and the </w:t>
+      </w:r>
+      <w:r>
+        <w:rPr>
+          <w:i/>
+        </w:rPr>
+        <w:t>security</w:t>
+      </w:r>
+      <w:r>
+        <w:t xml:space="preserve"> of each group in each neighborhood.</w:t>
+      </w:r>
+    </w:p>
+    <w:p/>
+    <w:p>
+      <w:r>
+        <w:t xml:space="preserve">Both depend on the personnel in the neighborhood and in nearby neighborhoods, and on their relationships with each other (see Section </w:t>
+      </w:r>
+      <w:r>
+        <w:fldChar w:fldCharType="begin"/>
+      </w:r>
+      <w:r>
+        <w:instrText xml:space="preserve"> REF _Ref311700044 \r \h </w:instrText>
+      </w:r>
+      <w:r>
+        <w:fldChar w:fldCharType="separate"/>
+      </w:r>
+      <w:r>
+        <w:t>5</w:t>
+      </w:r>
+      <w:r>
+        <w:fldChar w:fldCharType="end"/>
+      </w:r>
+      <w:r>
+        <w:t xml:space="preserve"> for more on relationships).  </w:t>
+      </w:r>
+    </w:p>
+    <w:p/>
+    <w:p>
+      <w:r>
+        <w:t>First, e</w:t>
+      </w:r>
+      <w:r>
+        <w:t xml:space="preserve">ach group in the neighborhood (whether civilian, force, or organization) can project a certain amount of force, given the kind of group it is and the number of personnel present. </w:t>
+      </w:r>
+      <w:r>
+        <w:t xml:space="preserve"> This is its power to defend itself. </w:t>
+      </w:r>
+      <w:r>
+        <w:t xml:space="preserve"> Civilian groups project minimal force</w:t>
+      </w:r>
+      <w:r>
+        <w:t xml:space="preserve"> per person</w:t>
+      </w:r>
+      <w:r>
+        <w:t>, given that civilian groups include the very old and the very young, and many adults who are not inclined to project force.  Force groups exist to project force, and do it rather better; their effectiveness depends on the kind of force they are.  Regular military projects the most</w:t>
+      </w:r>
+      <w:r>
+        <w:t xml:space="preserve"> force per person</w:t>
+      </w:r>
+      <w:r>
+        <w:t>.  Of organization groups, only contractors project any force (private security guards)—more than civilians but less than any force group.  (See Section TBD for more on the different kinds of group.)</w:t>
+      </w:r>
+    </w:p>
+    <w:p/>
+    <w:p>
+      <w:r>
+        <w:t xml:space="preserve">But a group’s ability to defend itself does not depend solely on its own force—they may have friends to help them; and unless they have enemies they will not need to defend themselves.  </w:t>
+      </w:r>
+      <w:r>
+        <w:lastRenderedPageBreak/>
+        <w:t>Athena totals up the force available to each group, including friends in the same neighborhood and (to a lesser degree) friends in nearby neighborhoods; and similarly it totals up the force available to the group’s enemies in the same neighborhood and (to  lesser degree) in nearby neighborhoods.</w:t>
+      </w:r>
+    </w:p>
+    <w:p/>
+    <w:p>
+      <w:r>
+        <w:t xml:space="preserve">The </w:t>
+      </w:r>
+      <w:r>
+        <w:rPr>
+          <w:i/>
+        </w:rPr>
+        <w:t>v</w:t>
+      </w:r>
+      <w:r>
+        <w:rPr>
+          <w:i/>
+        </w:rPr>
+        <w:t>olatility</w:t>
+      </w:r>
+      <w:r>
+        <w:t xml:space="preserve"> </w:t>
+      </w:r>
+      <w:r>
+        <w:t xml:space="preserve">of a neighborhood </w:t>
+      </w:r>
+      <w:r>
+        <w:t>ranges from 0 to 100, and is a measure of how dangerous the neighborhood is to a random passerby given the degree of enmity present in the neighborhood, i.e., how likely a person is to get caught up in random violence that does not directly concern him.</w:t>
+      </w:r>
+    </w:p>
+    <w:p/>
+    <w:p>
+      <w:r>
+        <w:t xml:space="preserve">Danger to a group comes from its enemies and from the kind of random violence measured by volatility.  We capture this </w:t>
+      </w:r>
+      <w:r>
+        <w:t xml:space="preserve">as the </w:t>
+      </w:r>
+      <w:r>
+        <w:rPr>
+          <w:i/>
+        </w:rPr>
+        <w:t>security</w:t>
+      </w:r>
+      <w:r>
+        <w:t xml:space="preserve"> of the group in the neighborhood.  Security is an abstract measure ranging from -100 to 100.  For actual use we convert it to a qualitative measure (high, medium, low, or none), or to a multiplicative factor using a Z-curve function.</w:t>
+      </w:r>
+      <w:r>
+        <w:rPr>
+          <w:rStyle w:val="FootnoteReference"/>
+        </w:rPr>
+        <w:footnoteReference w:id="1"/>
+      </w:r>
+    </w:p>
+    <w:p/>
+    <w:p>
+      <w:r>
+        <w:t xml:space="preserve">In Athena 3, </w:t>
+      </w:r>
+      <w:r>
+        <w:rPr>
+          <w:i/>
+        </w:rPr>
+        <w:t>volatility</w:t>
+      </w:r>
+      <w:r>
+        <w:t xml:space="preserve"> is primarily a component of </w:t>
+      </w:r>
+      <w:r>
+        <w:rPr>
+          <w:i/>
+        </w:rPr>
+        <w:t>security</w:t>
+      </w:r>
+      <w:r>
+        <w:t xml:space="preserve">, whereas </w:t>
+      </w:r>
+      <w:r>
+        <w:rPr>
+          <w:i/>
+        </w:rPr>
+        <w:t>security</w:t>
+      </w:r>
+      <w:r>
+        <w:t xml:space="preserve"> affects many things, including:</w:t>
+      </w:r>
+    </w:p>
+    <w:p/>
+    <w:p>
+      <w:pPr>
+        <w:pStyle w:val="ListParagraph"/>
+        <w:numPr>
+          <w:ilvl w:val="0"/>
+          <w:numId w:val="17"/>
+        </w:numPr>
+      </w:pPr>
+      <w:r>
+        <w:t>Whether force and organization groups can carry out particular activities in a neighborhood.</w:t>
+      </w:r>
+    </w:p>
+    <w:p>
+      <w:pPr>
+        <w:pStyle w:val="ListParagraph"/>
+      </w:pPr>
+    </w:p>
+    <w:p>
+      <w:pPr>
+        <w:pStyle w:val="ListParagraph"/>
+        <w:numPr>
+          <w:ilvl w:val="0"/>
+          <w:numId w:val="17"/>
+        </w:numPr>
+      </w:pPr>
+      <w:r>
+        <w:t xml:space="preserve">The degree to which groups can actively support the actors of their choice. </w:t>
+      </w:r>
+    </w:p>
+    <w:p/>
+    <w:p>
+      <w:r>
+        <w:t>The addition of a military force to a neighborhood can greatly change the security of all groups in the neighborhood.  In Athena 3, this change is due purely to the number of troops and the relationship between the force group and the other groups in the neighborhood: the security of the force group’s enemies will decrease, and the security of the force group’s friends will increase.</w:t>
+      </w:r>
+    </w:p>
+    <w:p/>
+    <w:p>
+      <w:r>
+        <w:t>Consequently, further work needs to be done here; a force assigned peacekeeping duties should have a different effect than a group intending rapine and pillage.</w:t>
+      </w:r>
+    </w:p>
+    <w:p/>
+    <w:p>
+      <w:pPr>
+        <w:pStyle w:val="Heading2"/>
+      </w:pPr>
+      <w:r>
+        <w:t>Coverage</w:t>
+      </w:r>
+    </w:p>
+    <w:p/>
+    <w:p>
+      <w:r>
+        <w:rPr>
+          <w:i/>
+        </w:rPr>
+        <w:t>Coverage</w:t>
+      </w:r>
+      <w:r>
+        <w:t xml:space="preserve"> is a measure, from 0.0 to 1.0, of the fraction of a neighborhood or group affected by some situation.  The notion of coverage is used </w:t>
+      </w:r>
+      <w:r>
+        <w:t>in a number of places in Athena:</w:t>
+      </w:r>
+    </w:p>
+    <w:p/>
+    <w:p>
+      <w:pPr>
+        <w:pStyle w:val="ListParagraph"/>
+        <w:numPr>
+          <w:ilvl w:val="0"/>
+          <w:numId w:val="18"/>
+        </w:numPr>
+      </w:pPr>
+      <w:r>
+        <w:t xml:space="preserve">Environmental situations are assigned a coverage when they are created. (Section </w:t>
+      </w:r>
+      <w:r>
+        <w:fldChar w:fldCharType="begin"/>
+      </w:r>
+      <w:r>
+        <w:instrText xml:space="preserve"> REF _Ref185646748 \r \h </w:instrText>
+      </w:r>
+      <w:r>
+        <w:fldChar w:fldCharType="separate"/>
+      </w:r>
+      <w:r>
+        <w:t>3.9</w:t>
+      </w:r>
+      <w:r>
+        <w:fldChar w:fldCharType="end"/>
+      </w:r>
+      <w:r>
+        <w:t>)</w:t>
+      </w:r>
+    </w:p>
+    <w:p>
+      <w:pPr>
+        <w:pStyle w:val="ListParagraph"/>
+      </w:pPr>
+    </w:p>
+    <w:p>
+      <w:pPr>
+        <w:pStyle w:val="ListParagraph"/>
+        <w:numPr>
+          <w:ilvl w:val="0"/>
+          <w:numId w:val="18"/>
+        </w:numPr>
+      </w:pPr>
+      <w:r>
+        <w:t>Coverage is computed for the mere presence of a military force deployed in a neighborhood.</w:t>
+      </w:r>
+    </w:p>
+    <w:p/>
+    <w:p>
+      <w:pPr>
+        <w:pStyle w:val="ListParagraph"/>
+        <w:numPr>
+          <w:ilvl w:val="0"/>
+          <w:numId w:val="18"/>
+        </w:numPr>
+      </w:pPr>
+      <w:r>
+        <w:t xml:space="preserve">Coverage is computed for activities assigned to groups of all kinds. (Section </w:t>
+      </w:r>
+      <w:r>
+        <w:fldChar w:fldCharType="begin"/>
+      </w:r>
+      <w:r>
+        <w:instrText xml:space="preserve"> REF _Ref311711453 \r \h </w:instrText>
+      </w:r>
+      <w:r>
+        <w:fldChar w:fldCharType="separate"/>
+      </w:r>
+      <w:r>
+        <w:t>3.4</w:t>
+      </w:r>
+      <w:r>
+        <w:fldChar w:fldCharType="end"/>
+      </w:r>
+      <w:r>
+        <w:t>)</w:t>
+      </w:r>
+    </w:p>
+    <w:p/>
+    <w:p>
+      <w:r>
+        <w:t xml:space="preserve">For environmental situations, the coverage is simply an input.  For presence and activities, </w:t>
+      </w:r>
+      <w:r>
+        <w:t xml:space="preserve">it is a function </w:t>
+      </w:r>
+      <w:r>
+        <w:t xml:space="preserve">defined by </w:t>
+      </w:r>
+      <w:r>
+        <w:t xml:space="preserve">the number of troops </w:t>
+      </w:r>
+      <w:r>
+        <w:t xml:space="preserve">required to achieve 2/3rds coverage given the size of the population.  For presence, for example, presence coverage is 2/3rds when there are 25 troops present for each 1000 people in the civilian population.  Coverage drops to zero when there are no troops present or engaged in the activity, and increases asymptotically to 1.0 as troops are added above the 2/3rds mark. </w:t>
+      </w:r>
+    </w:p>
+    <w:p/>
+    <w:p>
+      <w:r>
+        <w:t>Assigned activities usually have a security requirement.  If there are 25 troops per 1000 people assigned to do the “CMO – Healthcare” activity, but the security of those troops is low, they cannot carry out the activity effectively and hence the coverage of that activity by those troops is 0.0.</w:t>
+      </w:r>
+    </w:p>
+    <w:p/>
+    <w:p>
+      <w:r>
+        <w:t>The coverage fraction is used as a multiplier in the relevant rule set in the Driver Assessment Model (</w:t>
+      </w:r>
+      <w:r>
+        <w:t xml:space="preserve">Section </w:t>
+      </w:r>
+      <w:r>
+        <w:fldChar w:fldCharType="begin"/>
+      </w:r>
+      <w:r>
+        <w:instrText xml:space="preserve"> REF _Ref185646626 \r \h </w:instrText>
+      </w:r>
+      <w:r>
+        <w:fldChar w:fldCharType="separate"/>
+      </w:r>
+      <w:r>
+        <w:t>5.6</w:t>
+      </w:r>
+      <w:r>
+        <w:fldChar w:fldCharType="end"/>
+      </w:r>
+      <w:r>
+        <w:t xml:space="preserve">); </w:t>
+      </w:r>
+      <w:r>
+        <w:t xml:space="preserve">and presence coverage is used in a variety of places, most notably in the Athena Attrition Model (Section </w:t>
+      </w:r>
+      <w:r>
+        <w:fldChar w:fldCharType="begin"/>
+      </w:r>
+      <w:r>
+        <w:instrText xml:space="preserve"> REF _Ref185647255 \r \h </w:instrText>
+      </w:r>
+      <w:r>
+        <w:fldChar w:fldCharType="separate"/>
+      </w:r>
+      <w:r>
+        <w:t>3.10</w:t>
+      </w:r>
+      <w:r>
+        <w:fldChar w:fldCharType="end"/>
+      </w:r>
+      <w:r>
+        <w:t>).</w:t>
+      </w:r>
+    </w:p>
+    <w:p>
+      <w:pPr>
+        <w:pStyle w:val="Heading2"/>
+      </w:pPr>
+      <w:r>
+        <w:t xml:space="preserve">Activity </w:t>
+      </w:r>
+      <w:r>
+        <w:t>Situations</w:t>
+      </w:r>
+    </w:p>
+    <w:p/>
+    <w:p>
+      <w:r>
+        <w:t xml:space="preserve">When a group is conducting an activity of a particular type in a neighborhood with coverage greater than 0.0, we have what we call an </w:t>
+      </w:r>
+      <w:r>
+        <w:rPr>
+          <w:i/>
+        </w:rPr>
+        <w:t>activity situation</w:t>
+      </w:r>
+      <w:r>
+        <w:t>,</w:t>
+      </w:r>
+      <w:r>
+        <w:rPr>
+          <w:rStyle w:val="FootnoteReference"/>
+        </w:rPr>
+        <w:footnoteReference w:id="2"/>
+      </w:r>
+      <w:r>
+        <w:t xml:space="preserve"> or “actsit”.  Activity situations are created when coverage exceeds 0.0, and are destroyed when coverage returns to 0.0.  So long as the situation persists it will have affects on civilian attitudes</w:t>
+      </w:r>
+      <w:r>
+        <w:t xml:space="preserve"> as determined by the relevant rule set in the Driver Assessment Model; see Section </w:t>
+      </w:r>
+      <w:r>
+        <w:fldChar w:fldCharType="begin"/>
+      </w:r>
+      <w:r>
+        <w:instrText xml:space="preserve"> REF _Ref185646626 \r \h </w:instrText>
+      </w:r>
+      <w:r>
+        <w:fldChar w:fldCharType="separate"/>
+      </w:r>
+      <w:r>
+        <w:t>5.6</w:t>
+      </w:r>
+      <w:r>
+        <w:fldChar w:fldCharType="end"/>
+      </w:r>
+      <w:r>
+        <w:t xml:space="preserve"> and the </w:t>
+      </w:r>
+      <w:r>
+        <w:rPr>
+          <w:i/>
+        </w:rPr>
+        <w:t>Athena Rules</w:t>
+      </w:r>
+      <w:r>
+        <w:t xml:space="preserve"> document.</w:t>
+      </w:r>
+    </w:p>
+    <w:p/>
+    <w:p>
+      <w:r>
+        <w:t>Force and organization group activities can mitigate particular environmental situations, e.g., the “CMO – Healthcare” activity will have a greater effect on civilian attitudes when there is a “Disease” environmental situation in the neighborhood.</w:t>
+      </w:r>
+    </w:p>
+    <w:p>
+      <w:pPr>
+        <w:pStyle w:val="Heading2"/>
+      </w:pPr>
+      <w:bookmarkStart w:id="24" w:name="_Ref185646748"/>
+      <w:r>
+        <w:t>Environmental Situations</w:t>
+      </w:r>
+      <w:bookmarkEnd w:id="24"/>
+    </w:p>
+    <w:p/>
+    <w:p>
+      <w:r>
+        <w:rPr>
+          <w:i/>
+        </w:rPr>
+        <w:t>Environmental situations</w:t>
+      </w:r>
+      <w:r>
+        <w:t>, or “ensits,” represent problems in a neighborhood’s environment that adversely affect the resident civilians, e.g., pow</w:t>
+      </w:r>
+      <w:r>
+        <w:t>er outages and food shortages; see Section TBD for the complete list.</w:t>
+      </w:r>
+    </w:p>
+    <w:p>
+      <w:r>
+        <w:lastRenderedPageBreak/>
+        <w:t xml:space="preserve">Environmental situations are usually created by the analyst, or by actors using the </w:t>
+      </w:r>
+      <w:r>
+        <w:rPr>
+          <w:b/>
+        </w:rPr>
+        <w:t>EXECUTIVE</w:t>
+      </w:r>
+      <w:r>
+        <w:t xml:space="preserve"> tactic.  An ensit will typically have a big negative effect on satisfaction on inception, a continuing negative effect so long as the situation persists, and a big positive effect when the situation is resolved.</w:t>
+      </w:r>
+    </w:p>
+    <w:p/>
+    <w:p>
+      <w:r>
+        <w:t xml:space="preserve">The duration of an ensit can be set when the ensit is created; it can also be resolved explicitly by the analyst or by an actor using the </w:t>
+      </w:r>
+      <w:r>
+        <w:rPr>
+          <w:b/>
+        </w:rPr>
+        <w:t>EXECUTIVE</w:t>
+      </w:r>
+      <w:r>
+        <w:t xml:space="preserve"> tactic.  Each ensit also has a coverage fraction, nominally 1.0, which can be decreased to decrease the ensit’s effects.</w:t>
+      </w:r>
+    </w:p>
+    <w:p/>
+    <w:p>
+      <w:r>
+        <w:t xml:space="preserve">The effect of certain environmental situations can be mitigated by </w:t>
+      </w:r>
+      <w:r>
+        <w:t xml:space="preserve">appropriate force and organization group activities, as indicated in the </w:t>
+      </w:r>
+      <w:r>
+        <w:rPr>
+          <w:i/>
+        </w:rPr>
+        <w:t>Athena Rules</w:t>
+      </w:r>
+      <w:r>
+        <w:t xml:space="preserve"> document.</w:t>
+      </w:r>
+    </w:p>
+    <w:p/>
+    <w:p>
+      <w:r>
+        <w:t>The environmental situation model is one of the oldest parts of Athena, being adopted with minimal changes from JNEM.  It was designed for five-day real-time training exercises with the intent of rewarding commanders for quick resolution and punish them for delayed or omitted resolution of the problems represented by the ensits.  As such, it will tend to run “hot”; when ensits are used in an Athena scenario, the analyst should monitor them closely, and should consider using smaller coverage fractions to reduce the effects if they are overstated.</w:t>
+      </w:r>
+    </w:p>
+    <w:p/>
+    <w:p>
+      <w:r>
+        <w:t xml:space="preserve">In the future, it is likely that many of the existing ensit types (e.g., power outages) will be replaced by service-oriented models like the current Essential Non-Infrastructure (ENI) Services model (Section </w:t>
+      </w:r>
+      <w:r>
+        <w:fldChar w:fldCharType="begin"/>
+      </w:r>
+      <w:r>
+        <w:instrText xml:space="preserve"> REF _Ref185650440 \r \h </w:instrText>
+      </w:r>
+      <w:r>
+        <w:fldChar w:fldCharType="separate"/>
+      </w:r>
+      <w:r>
+        <w:t>3.11</w:t>
+      </w:r>
+      <w:r>
+        <w:fldChar w:fldCharType="end"/>
+      </w:r>
+      <w:r>
+        <w:t>), which is more suited to the Athena time frame.</w:t>
+      </w:r>
+    </w:p>
+    <w:p/>
+    <w:p>
+      <w:pPr>
+        <w:pStyle w:val="Heading2"/>
+      </w:pPr>
+      <w:bookmarkStart w:id="25" w:name="_Ref185647255"/>
+      <w:r>
+        <w:t>Athena Attrition Model</w:t>
+      </w:r>
+      <w:bookmarkEnd w:id="25"/>
+    </w:p>
+    <w:p/>
+    <w:p>
+      <w:r>
+        <w:t>Athena was designed to support Stability and Recovery Operations (S&amp;RO); i.e., to model regions in which the heavy metal force-on-force battles are over (or have not yet begun).  Thus, Athena 3 does not model full-on force-on-force attrition.  Rather, it deals with two kinds of conflict: the efforts of conventional uniformed forces to hunt down and kill non-uniformed insurgent/terrorist forces, and the efforts of these non-uniformed insurgents and terrorists to use guerilla tactics against the uniformed forces.  Such combat results in attrition to the relevant forces, thus reducing their numbers in the playbox, and also in civilian collateral damage with the relevant effects on civilian attitudes.</w:t>
+      </w:r>
+    </w:p>
+    <w:p/>
+    <w:p>
+      <w:r>
+        <w:t>In short, uniformed forces can seek to attack non-uniformed forces, and non-uniformed forces can seek to attack uniformed forces, neighborhood by neighborhood.</w:t>
+      </w:r>
+    </w:p>
+    <w:p/>
+    <w:p>
+      <w:pPr>
+        <w:pStyle w:val="Heading3"/>
+      </w:pPr>
+      <w:r>
+        <w:t>Rules of Engagement</w:t>
+      </w:r>
+    </w:p>
+    <w:p/>
+    <w:p>
+      <w:r>
+        <w:t xml:space="preserve">Whether force </w:t>
+      </w:r>
+      <w:r>
+        <w:t xml:space="preserve">group </w:t>
+      </w:r>
+      <w:r>
+        <w:t>A seeks to attack force</w:t>
+      </w:r>
+      <w:r>
+        <w:t xml:space="preserve"> group</w:t>
+      </w:r>
+      <w:r>
+        <w:t xml:space="preserve"> B in neighborhood N is determined by A’s rules of engagement</w:t>
+      </w:r>
+      <w:r>
+        <w:t xml:space="preserve"> (ROE)</w:t>
+      </w:r>
+      <w:r>
+        <w:t xml:space="preserve">, which are set according to the strategy of the actor that owns </w:t>
+      </w:r>
+      <w:r>
+        <w:t>group</w:t>
+      </w:r>
+      <w:r>
+        <w:t xml:space="preserve"> A.  Using the </w:t>
+      </w:r>
+      <w:r>
+        <w:rPr>
+          <w:b/>
+        </w:rPr>
+        <w:t>ATTROE</w:t>
+      </w:r>
+      <w:r>
+        <w:t xml:space="preserve"> tactic, the actor can direct that A may attack B in neighborhood N </w:t>
+      </w:r>
+      <w:r>
+        <w:lastRenderedPageBreak/>
+        <w:t>up to some number of times over the next week.  If A is a non-uniformed group, then the actor may also specify whether A is to minimize its own losses or maximize damage to B.</w:t>
+      </w:r>
+    </w:p>
+    <w:p/>
+    <w:p>
+      <w:r>
+        <w:t>In the current model, civilian collateral damage occurs when a uniformed force attacks a non-uniformed force, and when a uniformed force defends itself against attack by a non-uniformed force.  Thus, uniformed forces also have a defending ROE in each neighborhood, which determined whether and how quickly they fire back at attacking non-uniformed forces.  This directly affects the quantity of civilian casualties.</w:t>
+      </w:r>
+    </w:p>
+    <w:p/>
+    <w:p>
+      <w:pPr>
+        <w:pStyle w:val="Heading3"/>
+      </w:pPr>
+      <w:r>
+        <w:t>Presence and Intelligence</w:t>
+      </w:r>
+    </w:p>
+    <w:p/>
+    <w:p>
+      <w:r>
+        <w:t>Just because force group A has been directed to attack force group B in neighborhood N, it is not certain that it will be able to.  Whether attacks occur or not depend on a number of circumstances:</w:t>
+      </w:r>
+    </w:p>
+    <w:p/>
+    <w:p>
+      <w:pPr>
+        <w:pStyle w:val="ListParagraph"/>
+        <w:numPr>
+          <w:ilvl w:val="0"/>
+          <w:numId w:val="19"/>
+        </w:numPr>
+      </w:pPr>
+      <w:r>
+        <w:t>Both A and B must have troops in neighborhood N.</w:t>
+      </w:r>
+    </w:p>
+    <w:p>
+      <w:pPr>
+        <w:pStyle w:val="ListParagraph"/>
+        <w:numPr>
+          <w:ilvl w:val="0"/>
+          <w:numId w:val="19"/>
+        </w:numPr>
+      </w:pPr>
+      <w:r>
+        <w:t>The more troops A has, the more likely it is to be able to find and attack B.</w:t>
+      </w:r>
+    </w:p>
+    <w:p>
+      <w:pPr>
+        <w:pStyle w:val="ListParagraph"/>
+        <w:numPr>
+          <w:ilvl w:val="0"/>
+          <w:numId w:val="19"/>
+        </w:numPr>
+      </w:pPr>
+      <w:r>
+        <w:t>The more troops B has, the more easy it is to find.</w:t>
+      </w:r>
+    </w:p>
+    <w:p>
+      <w:pPr>
+        <w:pStyle w:val="ListParagraph"/>
+        <w:numPr>
+          <w:ilvl w:val="0"/>
+          <w:numId w:val="19"/>
+        </w:numPr>
+      </w:pPr>
+      <w:r>
+        <w:t xml:space="preserve">Intelligence, as indicated by the cooperation of the neighborhood with both groups, also plays a role.  </w:t>
+      </w:r>
+    </w:p>
+    <w:p>
+      <w:pPr>
+        <w:pStyle w:val="ListParagraph"/>
+        <w:numPr>
+          <w:ilvl w:val="1"/>
+          <w:numId w:val="19"/>
+        </w:numPr>
+      </w:pPr>
+      <w:r>
+        <w:t>If A gets better cooperation than B, it will have an easier time finding and attack B.</w:t>
+      </w:r>
+    </w:p>
+    <w:p>
+      <w:pPr>
+        <w:pStyle w:val="ListParagraph"/>
+        <w:numPr>
+          <w:ilvl w:val="1"/>
+          <w:numId w:val="19"/>
+        </w:numPr>
+      </w:pPr>
+      <w:r>
+        <w:t>If A gets worse cooperation, then it will have a harder time.</w:t>
+      </w:r>
+    </w:p>
+    <w:p>
+      <w:pPr>
+        <w:pStyle w:val="ListParagraph"/>
+        <w:numPr>
+          <w:ilvl w:val="1"/>
+          <w:numId w:val="19"/>
+        </w:numPr>
+      </w:pPr>
+      <w:r>
+        <w:t>If A is a non-uniformed force, then the expected losses must be acceptable, and this also depends on the quality of the intelligence received by A, as indicated by the neighborhood cooperation.</w:t>
+      </w:r>
+    </w:p>
+    <w:p/>
+    <w:p>
+      <w:r>
+        <w:t xml:space="preserve">Cooperation is discussed in Section </w:t>
+      </w:r>
+      <w:r>
+        <w:fldChar w:fldCharType="begin"/>
+      </w:r>
+      <w:r>
+        <w:instrText xml:space="preserve"> REF _Ref185651673 \r \h </w:instrText>
+      </w:r>
+      <w:r>
+        <w:fldChar w:fldCharType="separate"/>
+      </w:r>
+      <w:r>
+        <w:t>5.5</w:t>
+      </w:r>
+      <w:r>
+        <w:fldChar w:fldCharType="end"/>
+      </w:r>
+      <w:r>
+        <w:t>.</w:t>
+      </w:r>
+    </w:p>
+    <w:p/>
+    <w:p>
+      <w:bookmarkStart w:id="26" w:name="_GoBack"/>
+      <w:bookmarkEnd w:id="26"/>
+    </w:p>
+    <w:p/>
+    <w:p/>
+    <w:p>
+      <w:pPr>
+        <w:pStyle w:val="Heading2"/>
+      </w:pPr>
+      <w:bookmarkStart w:id="27" w:name="_Ref185650440"/>
+      <w:r>
+        <w:t>Essential Non-Infrastructure (ENI) Services</w:t>
+      </w:r>
+      <w:bookmarkEnd w:id="27"/>
+    </w:p>
+    <w:p>
+      <w:r>
+        <w:t xml:space="preserve">  </w:t>
+      </w:r>
+    </w:p>
+    <w:p/>
+    <w:p/>
+    <w:p/>
+    <w:p/>
+    <w:p/>
     <w:p>
       <w:pPr>
         <w:pStyle w:val="Heading1"/>
       </w:pPr>
-      <w:bookmarkStart w:id="13" w:name="_Ref311700038"/>
-      <w:bookmarkStart w:id="14" w:name="_Toc311700639"/>
+      <w:bookmarkStart w:id="28" w:name="_Ref311700038"/>
+      <w:bookmarkStart w:id="29" w:name="_Toc185637592"/>
       <w:r>
         <w:lastRenderedPageBreak/>
         <w:t>Demographics</w:t>
       </w:r>
-      <w:bookmarkEnd w:id="13"/>
-      <w:bookmarkEnd w:id="14"/>
+      <w:bookmarkEnd w:id="28"/>
+      <w:bookmarkEnd w:id="29"/>
     </w:p>
     <w:p/>
     <w:p>
@@ -3329,21 +4905,13 @@
         <w:t xml:space="preserve"> The Demographics model proper</w:t>
       </w:r>
       <w:r>
-        <w:t xml:space="preserve"> is responsible </w:t>
-      </w:r>
-      <w:proofErr w:type="gramStart"/>
-      <w:r>
-        <w:t xml:space="preserve">for </w:t>
+        <w:t xml:space="preserve"> is responsible for </w:t>
       </w:r>
       <w:r>
         <w:t xml:space="preserve"> </w:t>
       </w:r>
       <w:r>
-        <w:t>determining</w:t>
-      </w:r>
-      <w:proofErr w:type="gramEnd"/>
-      <w:r>
-        <w:t xml:space="preserve"> the </w:t>
+        <w:t xml:space="preserve">determining the </w:t>
       </w:r>
       <w:r>
         <w:t xml:space="preserve">current population (by group, neighborhood, and playbox), as well as the </w:t>
@@ -3352,15 +4920,7 @@
         <w:t xml:space="preserve">size of the labor force, the number of consumers in the local economy, and similar population statistics.  In addition, </w:t>
       </w:r>
       <w:r>
-        <w:t>the Demographic Situation (</w:t>
-      </w:r>
-      <w:proofErr w:type="spellStart"/>
-      <w:r>
-        <w:t>demsit</w:t>
-      </w:r>
-      <w:proofErr w:type="spellEnd"/>
-      <w:r>
-        <w:t>) model</w:t>
+        <w:t>the Demographic Situation (demsit) model</w:t>
       </w:r>
       <w:r>
         <w:t xml:space="preserve"> determines the effects of unemployment on each civilian group, which in turn drives attitud</w:t>
@@ -3374,9 +4934,11 @@
       <w:pPr>
         <w:pStyle w:val="Heading2"/>
       </w:pPr>
+      <w:bookmarkStart w:id="30" w:name="_Toc185637593"/>
       <w:r>
         <w:t>Base Population</w:t>
       </w:r>
+      <w:bookmarkEnd w:id="30"/>
     </w:p>
     <w:p/>
     <w:p>
@@ -3416,9 +4978,11 @@
       <w:pPr>
         <w:pStyle w:val="Heading2"/>
       </w:pPr>
+      <w:bookmarkStart w:id="31" w:name="_Toc185637594"/>
       <w:r>
         <w:t>Current Population</w:t>
       </w:r>
+      <w:bookmarkEnd w:id="31"/>
     </w:p>
     <w:p/>
     <w:p>
@@ -3450,15 +5014,7 @@
         <w:t>displaced</w:t>
       </w:r>
       <w:r>
-        <w:t xml:space="preserve"> to other neighborhoods (Section TBD), which removes them from the current population of their group and neighborhood, and adds </w:t>
-      </w:r>
-      <w:proofErr w:type="gramStart"/>
-      <w:r>
-        <w:t>them</w:t>
-      </w:r>
-      <w:proofErr w:type="gramEnd"/>
-      <w:r>
-        <w:t xml:space="preserve"> to the current population of the neighborhood to which they are displaced.</w:t>
+        <w:t xml:space="preserve"> to other neighborhoods (Section TBD), which removes them from the current population of their group and neighborhood, and adds them to the current population of the neighborhood to which they are displaced.</w:t>
       </w:r>
     </w:p>
     <w:p/>
@@ -3466,9 +5022,11 @@
       <w:pPr>
         <w:pStyle w:val="Heading2"/>
       </w:pPr>
+      <w:bookmarkStart w:id="32" w:name="_Toc185637595"/>
       <w:r>
         <w:t>Subsistence Agriculture</w:t>
       </w:r>
+      <w:bookmarkEnd w:id="32"/>
     </w:p>
     <w:p/>
     <w:p>
@@ -3498,7 +5056,7 @@
         <w:rPr>
           <w:rStyle w:val="FootnoteReference"/>
         </w:rPr>
-        <w:footnoteReference w:id="1"/>
+        <w:footnoteReference w:id="3"/>
       </w:r>
     </w:p>
     <w:p/>
@@ -3512,12 +5070,14 @@
       <w:pPr>
         <w:pStyle w:val="Heading2"/>
       </w:pPr>
+      <w:bookmarkStart w:id="33" w:name="_Toc185637596"/>
       <w:r>
         <w:t xml:space="preserve">Consumers and </w:t>
       </w:r>
       <w:r>
         <w:t>Workers</w:t>
       </w:r>
+      <w:bookmarkEnd w:id="33"/>
     </w:p>
     <w:p/>
     <w:p>
@@ -3540,7 +5100,7 @@
         <w:rPr>
           <w:rStyle w:val="FootnoteReference"/>
         </w:rPr>
-        <w:footnoteReference w:id="2"/>
+        <w:footnoteReference w:id="4"/>
       </w:r>
       <w:r>
         <w:t xml:space="preserve"> the total number of consumers drives the size of the economy.</w:t>
@@ -3566,9 +5126,11 @@
       <w:pPr>
         <w:pStyle w:val="Heading2"/>
       </w:pPr>
+      <w:bookmarkStart w:id="34" w:name="_Toc185637597"/>
       <w:r>
         <w:t>Demographic Situations</w:t>
       </w:r>
+      <w:bookmarkEnd w:id="34"/>
     </w:p>
     <w:p/>
     <w:p>
@@ -3579,15 +5141,7 @@
         <w:t>Demographic situations</w:t>
       </w:r>
       <w:r>
-        <w:t xml:space="preserve"> are situations detected by the Demographic model that affect the attitudes of the civilians.  Athena 3 defines only one demographic situation, or “</w:t>
-      </w:r>
-      <w:proofErr w:type="spellStart"/>
-      <w:r>
-        <w:t>demsit</w:t>
-      </w:r>
-      <w:proofErr w:type="spellEnd"/>
-      <w:r>
-        <w:t>”, the Unemployment situation.</w:t>
+        <w:t xml:space="preserve"> are situations detected by the Demographic model that affect the attitudes of the civilians.  Athena 3 defines only one demographic situation, or “demsit”, the Unemployment situation.</w:t>
       </w:r>
     </w:p>
     <w:p/>
@@ -3650,14 +5204,14 @@
       <w:pPr>
         <w:pStyle w:val="Heading1"/>
       </w:pPr>
-      <w:bookmarkStart w:id="15" w:name="_Ref311700044"/>
-      <w:bookmarkStart w:id="16" w:name="_Toc311700640"/>
+      <w:bookmarkStart w:id="35" w:name="_Ref311700044"/>
+      <w:bookmarkStart w:id="36" w:name="_Toc185637598"/>
       <w:r>
         <w:lastRenderedPageBreak/>
         <w:t>Attitudes</w:t>
       </w:r>
-      <w:bookmarkEnd w:id="15"/>
-      <w:bookmarkEnd w:id="16"/>
+      <w:bookmarkEnd w:id="35"/>
+      <w:bookmarkEnd w:id="36"/>
     </w:p>
     <w:p/>
     <w:p>
@@ -3762,7 +5316,6 @@
       <w:r>
         <w:t xml:space="preserve">Note that the term </w:t>
       </w:r>
-      <w:proofErr w:type="gramStart"/>
       <w:r>
         <w:rPr>
           <w:i/>
@@ -3770,26 +5323,80 @@
         <w:t>attitudes</w:t>
       </w:r>
       <w:r>
-        <w:t xml:space="preserve"> properly applies</w:t>
-      </w:r>
-      <w:proofErr w:type="gramEnd"/>
-      <w:r>
-        <w:t xml:space="preserve"> to satisfaction and cooperation levels, which are managed by the Athena Regional Attitudes Model (ARAM).  However, the relationships (which derive from the belief systems, among other things) are also attitudes in a wider sense.</w:t>
-      </w:r>
+        <w:t xml:space="preserve"> properly applies to satisfaction and cooperation levels, which are managed by the Athena Regional Attitudes Model (ARAM).  However, the relationships (which derive from the belief systems, among other things) are also attitudes in a wider sense.</w:t>
+      </w:r>
+    </w:p>
+    <w:p/>
+    <w:p>
+      <w:pPr>
+        <w:pStyle w:val="Heading2"/>
+      </w:pPr>
+      <w:r>
+        <w:t>Belief Systems and Affinities</w:t>
+      </w:r>
+    </w:p>
+    <w:p/>
+    <w:p>
+      <w:pPr>
+        <w:pStyle w:val="Heading2"/>
+      </w:pPr>
+      <w:r>
+        <w:t>Horizontal Relationships</w:t>
+      </w:r>
+    </w:p>
+    <w:p/>
+    <w:p>
+      <w:pPr>
+        <w:pStyle w:val="Heading2"/>
+      </w:pPr>
+      <w:r>
+        <w:t>Vertical Relationships</w:t>
+      </w:r>
+    </w:p>
+    <w:p/>
+    <w:p>
+      <w:pPr>
+        <w:pStyle w:val="Heading2"/>
+      </w:pPr>
+      <w:r>
+        <w:t>Satisfaction Levels</w:t>
+      </w:r>
+    </w:p>
+    <w:p/>
+    <w:p>
+      <w:pPr>
+        <w:pStyle w:val="Heading2"/>
+      </w:pPr>
+      <w:bookmarkStart w:id="37" w:name="_Ref185651673"/>
+      <w:r>
+        <w:t>Cooperation Levels</w:t>
+      </w:r>
+      <w:bookmarkEnd w:id="37"/>
+    </w:p>
+    <w:p/>
+    <w:p>
+      <w:pPr>
+        <w:pStyle w:val="Heading2"/>
+      </w:pPr>
+      <w:bookmarkStart w:id="38" w:name="_Ref185646626"/>
+      <w:r>
+        <w:t>The Driver Assessment Model (DAM)</w:t>
+      </w:r>
+      <w:bookmarkEnd w:id="38"/>
     </w:p>
     <w:p/>
     <w:p>
       <w:pPr>
         <w:pStyle w:val="Heading1"/>
       </w:pPr>
-      <w:bookmarkStart w:id="17" w:name="_Ref311700050"/>
-      <w:bookmarkStart w:id="18" w:name="_Toc311700641"/>
+      <w:bookmarkStart w:id="39" w:name="_Ref311700050"/>
+      <w:bookmarkStart w:id="40" w:name="_Toc185637599"/>
       <w:r>
         <w:lastRenderedPageBreak/>
         <w:t>Politics</w:t>
       </w:r>
-      <w:bookmarkEnd w:id="17"/>
-      <w:bookmarkEnd w:id="18"/>
+      <w:bookmarkEnd w:id="39"/>
+      <w:bookmarkEnd w:id="40"/>
     </w:p>
     <w:p/>
     <w:p>
@@ -3829,14 +5436,14 @@
       <w:pPr>
         <w:pStyle w:val="Heading1"/>
       </w:pPr>
-      <w:bookmarkStart w:id="19" w:name="_Ref311700057"/>
-      <w:bookmarkStart w:id="20" w:name="_Toc311700642"/>
+      <w:bookmarkStart w:id="41" w:name="_Ref311700057"/>
+      <w:bookmarkStart w:id="42" w:name="_Toc185637600"/>
       <w:r>
         <w:lastRenderedPageBreak/>
         <w:t>Economics</w:t>
       </w:r>
-      <w:bookmarkEnd w:id="19"/>
-      <w:bookmarkEnd w:id="20"/>
+      <w:bookmarkEnd w:id="41"/>
+      <w:bookmarkEnd w:id="42"/>
     </w:p>
     <w:p/>
     <w:p>
@@ -3849,30 +5456,30 @@
       <w:pPr>
         <w:pStyle w:val="Heading1"/>
       </w:pPr>
-      <w:bookmarkStart w:id="21" w:name="_Ref311636060"/>
-      <w:bookmarkStart w:id="22" w:name="_Toc311700643"/>
+      <w:bookmarkStart w:id="43" w:name="_Ref311636060"/>
+      <w:bookmarkStart w:id="44" w:name="_Toc185637601"/>
       <w:r>
         <w:lastRenderedPageBreak/>
         <w:t>Information</w:t>
       </w:r>
-      <w:bookmarkEnd w:id="21"/>
-      <w:bookmarkEnd w:id="22"/>
+      <w:bookmarkEnd w:id="43"/>
+      <w:bookmarkEnd w:id="44"/>
     </w:p>
     <w:p/>
     <w:p>
       <w:pPr>
         <w:pStyle w:val="Heading1"/>
       </w:pPr>
-      <w:bookmarkStart w:id="23" w:name="_Ref311638522"/>
-      <w:bookmarkStart w:id="24" w:name="_Ref311699814"/>
-      <w:bookmarkStart w:id="25" w:name="_Toc311700644"/>
+      <w:bookmarkStart w:id="45" w:name="_Ref311638522"/>
+      <w:bookmarkStart w:id="46" w:name="_Ref311699814"/>
+      <w:bookmarkStart w:id="47" w:name="_Toc185637602"/>
       <w:r>
         <w:lastRenderedPageBreak/>
         <w:t>Athena Objects</w:t>
       </w:r>
-      <w:bookmarkEnd w:id="23"/>
-      <w:bookmarkEnd w:id="24"/>
-      <w:bookmarkEnd w:id="25"/>
+      <w:bookmarkEnd w:id="45"/>
+      <w:bookmarkEnd w:id="46"/>
+      <w:bookmarkEnd w:id="47"/>
     </w:p>
     <w:p/>
     <w:p>
@@ -3884,11 +5491,11 @@
       <w:pPr>
         <w:pStyle w:val="Heading2"/>
       </w:pPr>
-      <w:bookmarkStart w:id="26" w:name="_Toc311700645"/>
+      <w:bookmarkStart w:id="48" w:name="_Toc185637603"/>
       <w:r>
         <w:t>The Playbox</w:t>
       </w:r>
-      <w:bookmarkEnd w:id="26"/>
+      <w:bookmarkEnd w:id="48"/>
     </w:p>
     <w:p/>
     <w:p/>
@@ -3905,7 +5512,7 @@
 </file>
 
 <file path=word/endnotes.xml><?xml version="1.0" encoding="utf-8"?>
-<w:endnotes xmlns:wpc="http://schemas.microsoft.com/office/word/2010/wordprocessingCanvas" xmlns:mc="http://schemas.openxmlformats.org/markup-compatibility/2006" xmlns:o="urn:schemas-microsoft-com:office:office" xmlns:r="http://schemas.openxmlformats.org/officeDocument/2006/relationships" xmlns:m="http://schemas.openxmlformats.org/officeDocument/2006/math" xmlns:v="urn:schemas-microsoft-com:vml" xmlns:wp14="http://schemas.microsoft.com/office/word/2010/wordprocessingDrawing" xmlns:wp="http://schemas.openxmlformats.org/drawingml/2006/wordprocessingDrawing" xmlns:w10="urn:schemas-microsoft-com:office:word" xmlns:w="http://schemas.openxmlformats.org/wordprocessingml/2006/main" xmlns:w14="http://schemas.microsoft.com/office/word/2010/wordml" xmlns:wpg="http://schemas.microsoft.com/office/word/2010/wordprocessingGroup" xmlns:wpi="http://schemas.microsoft.com/office/word/2010/wordprocessingInk" xmlns:wne="http://schemas.microsoft.com/office/word/2006/wordml" xmlns:wps="http://schemas.microsoft.com/office/word/2010/wordprocessingShape" mc:Ignorable="w14 wp14">
+<w:endnotes xmlns:wpc="http://schemas.microsoft.com/office/word/2010/wordprocessingCanvas" xmlns:mo="http://schemas.microsoft.com/office/mac/office/2008/main" xmlns:mc="http://schemas.openxmlformats.org/markup-compatibility/2006" xmlns:mv="urn:schemas-microsoft-com:mac:vml" xmlns:o="urn:schemas-microsoft-com:office:office" xmlns:r="http://schemas.openxmlformats.org/officeDocument/2006/relationships" xmlns:m="http://schemas.openxmlformats.org/officeDocument/2006/math" xmlns:v="urn:schemas-microsoft-com:vml" xmlns:wp14="http://schemas.microsoft.com/office/word/2010/wordprocessingDrawing" xmlns:wp="http://schemas.openxmlformats.org/drawingml/2006/wordprocessingDrawing" xmlns:w10="urn:schemas-microsoft-com:office:word" xmlns:w="http://schemas.openxmlformats.org/wordprocessingml/2006/main" xmlns:w14="http://schemas.microsoft.com/office/word/2010/wordml" xmlns:wpg="http://schemas.microsoft.com/office/word/2010/wordprocessingGroup" xmlns:wpi="http://schemas.microsoft.com/office/word/2010/wordprocessingInk" xmlns:wne="http://schemas.microsoft.com/office/word/2006/wordml" xmlns:wps="http://schemas.microsoft.com/office/word/2010/wordprocessingShape" mc:Ignorable="w14 wp14">
   <w:endnote w:type="separator" w:id="-1">
     <w:p>
       <w:r>
@@ -3928,7 +5535,7 @@
 </file>
 
 <file path=word/footer1.xml><?xml version="1.0" encoding="utf-8"?>
-<w:ftr xmlns:wpc="http://schemas.microsoft.com/office/word/2010/wordprocessingCanvas" xmlns:mc="http://schemas.openxmlformats.org/markup-compatibility/2006" xmlns:o="urn:schemas-microsoft-com:office:office" xmlns:r="http://schemas.openxmlformats.org/officeDocument/2006/relationships" xmlns:m="http://schemas.openxmlformats.org/officeDocument/2006/math" xmlns:v="urn:schemas-microsoft-com:vml" xmlns:wp14="http://schemas.microsoft.com/office/word/2010/wordprocessingDrawing" xmlns:wp="http://schemas.openxmlformats.org/drawingml/2006/wordprocessingDrawing" xmlns:w10="urn:schemas-microsoft-com:office:word" xmlns:w="http://schemas.openxmlformats.org/wordprocessingml/2006/main" xmlns:w14="http://schemas.microsoft.com/office/word/2010/wordml" xmlns:wpg="http://schemas.microsoft.com/office/word/2010/wordprocessingGroup" xmlns:wpi="http://schemas.microsoft.com/office/word/2010/wordprocessingInk" xmlns:wne="http://schemas.microsoft.com/office/word/2006/wordml" xmlns:wps="http://schemas.microsoft.com/office/word/2010/wordprocessingShape" mc:Ignorable="w14 wp14">
+<w:ftr xmlns:wpc="http://schemas.microsoft.com/office/word/2010/wordprocessingCanvas" xmlns:mo="http://schemas.microsoft.com/office/mac/office/2008/main" xmlns:mc="http://schemas.openxmlformats.org/markup-compatibility/2006" xmlns:mv="urn:schemas-microsoft-com:mac:vml" xmlns:o="urn:schemas-microsoft-com:office:office" xmlns:r="http://schemas.openxmlformats.org/officeDocument/2006/relationships" xmlns:m="http://schemas.openxmlformats.org/officeDocument/2006/math" xmlns:v="urn:schemas-microsoft-com:vml" xmlns:wp14="http://schemas.microsoft.com/office/word/2010/wordprocessingDrawing" xmlns:wp="http://schemas.openxmlformats.org/drawingml/2006/wordprocessingDrawing" xmlns:w10="urn:schemas-microsoft-com:office:word" xmlns:w="http://schemas.openxmlformats.org/wordprocessingml/2006/main" xmlns:w14="http://schemas.microsoft.com/office/word/2010/wordml" xmlns:wpg="http://schemas.microsoft.com/office/word/2010/wordprocessingGroup" xmlns:wpi="http://schemas.microsoft.com/office/word/2010/wordprocessingInk" xmlns:wne="http://schemas.microsoft.com/office/word/2006/wordml" xmlns:wps="http://schemas.microsoft.com/office/word/2010/wordprocessingShape" mc:Ignorable="w14 wp14">
   <w:p>
     <w:pPr>
       <w:pStyle w:val="Header"/>
@@ -3963,7 +5570,7 @@
         <w:rStyle w:val="PageNumber"/>
         <w:noProof/>
       </w:rPr>
-      <w:t>13</w:t>
+      <w:t>17</w:t>
     </w:r>
     <w:r>
       <w:rPr>
@@ -3978,7 +5585,7 @@
 </file>
 
 <file path=word/footnotes.xml><?xml version="1.0" encoding="utf-8"?>
-<w:footnotes xmlns:wpc="http://schemas.microsoft.com/office/word/2010/wordprocessingCanvas" xmlns:mc="http://schemas.openxmlformats.org/markup-compatibility/2006" xmlns:o="urn:schemas-microsoft-com:office:office" xmlns:r="http://schemas.openxmlformats.org/officeDocument/2006/relationships" xmlns:m="http://schemas.openxmlformats.org/officeDocument/2006/math" xmlns:v="urn:schemas-microsoft-com:vml" xmlns:wp14="http://schemas.microsoft.com/office/word/2010/wordprocessingDrawing" xmlns:wp="http://schemas.openxmlformats.org/drawingml/2006/wordprocessingDrawing" xmlns:w10="urn:schemas-microsoft-com:office:word" xmlns:w="http://schemas.openxmlformats.org/wordprocessingml/2006/main" xmlns:w14="http://schemas.microsoft.com/office/word/2010/wordml" xmlns:wpg="http://schemas.microsoft.com/office/word/2010/wordprocessingGroup" xmlns:wpi="http://schemas.microsoft.com/office/word/2010/wordprocessingInk" xmlns:wne="http://schemas.microsoft.com/office/word/2006/wordml" xmlns:wps="http://schemas.microsoft.com/office/word/2010/wordprocessingShape" mc:Ignorable="w14 wp14">
+<w:footnotes xmlns:wpc="http://schemas.microsoft.com/office/word/2010/wordprocessingCanvas" xmlns:mo="http://schemas.microsoft.com/office/mac/office/2008/main" xmlns:mc="http://schemas.openxmlformats.org/markup-compatibility/2006" xmlns:mv="urn:schemas-microsoft-com:mac:vml" xmlns:o="urn:schemas-microsoft-com:office:office" xmlns:r="http://schemas.openxmlformats.org/officeDocument/2006/relationships" xmlns:m="http://schemas.openxmlformats.org/officeDocument/2006/math" xmlns:v="urn:schemas-microsoft-com:vml" xmlns:wp14="http://schemas.microsoft.com/office/word/2010/wordprocessingDrawing" xmlns:wp="http://schemas.openxmlformats.org/drawingml/2006/wordprocessingDrawing" xmlns:w10="urn:schemas-microsoft-com:office:word" xmlns:w="http://schemas.openxmlformats.org/wordprocessingml/2006/main" xmlns:w14="http://schemas.microsoft.com/office/word/2010/wordml" xmlns:wpg="http://schemas.microsoft.com/office/word/2010/wordprocessingGroup" xmlns:wpi="http://schemas.microsoft.com/office/word/2010/wordprocessingInk" xmlns:wne="http://schemas.microsoft.com/office/word/2006/wordml" xmlns:wps="http://schemas.microsoft.com/office/word/2010/wordprocessingShape" mc:Ignorable="w14 wp14">
   <w:footnote w:type="separator" w:id="-1">
     <w:p>
       <w:r>
@@ -4009,7 +5616,16 @@
         <w:footnoteRef/>
       </w:r>
       <w:r>
-        <w:t xml:space="preserve"> This is not realistic; displaced subsistence farmers usually lose their land and livestock, and hence cannot easily go back to subsistence agriculture. </w:t>
+        <w:t xml:space="preserve"> A piece-wise linear approximation to an S-curve.  See the </w:t>
+      </w:r>
+      <w:r>
+        <w:rPr>
+          <w:i/>
+        </w:rPr>
+        <w:t>Mars Analyst’s Guide</w:t>
+      </w:r>
+      <w:r>
+        <w:t xml:space="preserve"> for details.</w:t>
       </w:r>
     </w:p>
   </w:footnote>
@@ -4025,15 +5641,39 @@
         <w:footnoteRef/>
       </w:r>
       <w:r>
-        <w:t xml:space="preserve"> </w:t>
-      </w:r>
-      <w:proofErr w:type="gramStart"/>
-      <w:r>
-        <w:t>Except, of course, in non-local neighborhoods.</w:t>
-      </w:r>
-      <w:proofErr w:type="gramEnd"/>
-      <w:r>
-        <w:t xml:space="preserve">  The number of consumers and laborers in these neighborhoods is ignored.</w:t>
+        <w:t xml:space="preserve"> For the purposes of this section, both mere presence and assigned activities count as activities.</w:t>
+      </w:r>
+    </w:p>
+  </w:footnote>
+  <w:footnote w:id="3">
+    <w:p>
+      <w:pPr>
+        <w:pStyle w:val="FootnoteText"/>
+      </w:pPr>
+      <w:r>
+        <w:rPr>
+          <w:rStyle w:val="FootnoteReference"/>
+        </w:rPr>
+        <w:footnoteRef/>
+      </w:r>
+      <w:r>
+        <w:t xml:space="preserve"> This is not realistic; displaced subsistence farmers usually lose their land and livestock, and hence cannot easily go back to subsistence agriculture. </w:t>
+      </w:r>
+    </w:p>
+  </w:footnote>
+  <w:footnote w:id="4">
+    <w:p>
+      <w:pPr>
+        <w:pStyle w:val="FootnoteText"/>
+      </w:pPr>
+      <w:r>
+        <w:rPr>
+          <w:rStyle w:val="FootnoteReference"/>
+        </w:rPr>
+        <w:footnoteRef/>
+      </w:r>
+      <w:r>
+        <w:t xml:space="preserve"> Except, of course, in non-local neighborhoods.  The number of consumers and laborers in these neighborhoods is ignored.</w:t>
       </w:r>
     </w:p>
   </w:footnote>
@@ -4041,7 +5681,7 @@
 </file>
 
 <file path=word/header1.xml><?xml version="1.0" encoding="utf-8"?>
-<w:hdr xmlns:wpc="http://schemas.microsoft.com/office/word/2010/wordprocessingCanvas" xmlns:mc="http://schemas.openxmlformats.org/markup-compatibility/2006" xmlns:o="urn:schemas-microsoft-com:office:office" xmlns:r="http://schemas.openxmlformats.org/officeDocument/2006/relationships" xmlns:m="http://schemas.openxmlformats.org/officeDocument/2006/math" xmlns:v="urn:schemas-microsoft-com:vml" xmlns:wp14="http://schemas.microsoft.com/office/word/2010/wordprocessingDrawing" xmlns:wp="http://schemas.openxmlformats.org/drawingml/2006/wordprocessingDrawing" xmlns:w10="urn:schemas-microsoft-com:office:word" xmlns:w="http://schemas.openxmlformats.org/wordprocessingml/2006/main" xmlns:w14="http://schemas.microsoft.com/office/word/2010/wordml" xmlns:wpg="http://schemas.microsoft.com/office/word/2010/wordprocessingGroup" xmlns:wpi="http://schemas.microsoft.com/office/word/2010/wordprocessingInk" xmlns:wne="http://schemas.microsoft.com/office/word/2006/wordml" xmlns:wps="http://schemas.microsoft.com/office/word/2010/wordprocessingShape" mc:Ignorable="w14 wp14">
+<w:hdr xmlns:wpc="http://schemas.microsoft.com/office/word/2010/wordprocessingCanvas" xmlns:mo="http://schemas.microsoft.com/office/mac/office/2008/main" xmlns:mc="http://schemas.openxmlformats.org/markup-compatibility/2006" xmlns:mv="urn:schemas-microsoft-com:mac:vml" xmlns:o="urn:schemas-microsoft-com:office:office" xmlns:r="http://schemas.openxmlformats.org/officeDocument/2006/relationships" xmlns:m="http://schemas.openxmlformats.org/officeDocument/2006/math" xmlns:v="urn:schemas-microsoft-com:vml" xmlns:wp14="http://schemas.microsoft.com/office/word/2010/wordprocessingDrawing" xmlns:wp="http://schemas.openxmlformats.org/drawingml/2006/wordprocessingDrawing" xmlns:w10="urn:schemas-microsoft-com:office:word" xmlns:w="http://schemas.openxmlformats.org/wordprocessingml/2006/main" xmlns:w14="http://schemas.microsoft.com/office/word/2010/wordml" xmlns:wpg="http://schemas.microsoft.com/office/word/2010/wordprocessingGroup" xmlns:wpi="http://schemas.microsoft.com/office/word/2010/wordprocessingInk" xmlns:wne="http://schemas.microsoft.com/office/word/2006/wordml" xmlns:wps="http://schemas.microsoft.com/office/word/2010/wordprocessingShape" mc:Ignorable="w14 wp14">
   <w:p>
     <w:pPr>
       <w:pStyle w:val="Header"/>
@@ -4080,7 +5720,7 @@
 </file>
 
 <file path=word/numbering.xml><?xml version="1.0" encoding="utf-8"?>
-<w:numbering xmlns:wpc="http://schemas.microsoft.com/office/word/2010/wordprocessingCanvas" xmlns:mc="http://schemas.openxmlformats.org/markup-compatibility/2006" xmlns:o="urn:schemas-microsoft-com:office:office" xmlns:r="http://schemas.openxmlformats.org/officeDocument/2006/relationships" xmlns:m="http://schemas.openxmlformats.org/officeDocument/2006/math" xmlns:v="urn:schemas-microsoft-com:vml" xmlns:wp14="http://schemas.microsoft.com/office/word/2010/wordprocessingDrawing" xmlns:wp="http://schemas.openxmlformats.org/drawingml/2006/wordprocessingDrawing" xmlns:w10="urn:schemas-microsoft-com:office:word" xmlns:w="http://schemas.openxmlformats.org/wordprocessingml/2006/main" xmlns:w14="http://schemas.microsoft.com/office/word/2010/wordml" xmlns:wpg="http://schemas.microsoft.com/office/word/2010/wordprocessingGroup" xmlns:wpi="http://schemas.microsoft.com/office/word/2010/wordprocessingInk" xmlns:wne="http://schemas.microsoft.com/office/word/2006/wordml" xmlns:wps="http://schemas.microsoft.com/office/word/2010/wordprocessingShape" mc:Ignorable="w14 wp14">
+<w:numbering xmlns:wpc="http://schemas.microsoft.com/office/word/2010/wordprocessingCanvas" xmlns:mo="http://schemas.microsoft.com/office/mac/office/2008/main" xmlns:mc="http://schemas.openxmlformats.org/markup-compatibility/2006" xmlns:mv="urn:schemas-microsoft-com:mac:vml" xmlns:o="urn:schemas-microsoft-com:office:office" xmlns:r="http://schemas.openxmlformats.org/officeDocument/2006/relationships" xmlns:m="http://schemas.openxmlformats.org/officeDocument/2006/math" xmlns:v="urn:schemas-microsoft-com:vml" xmlns:wp14="http://schemas.microsoft.com/office/word/2010/wordprocessingDrawing" xmlns:wp="http://schemas.openxmlformats.org/drawingml/2006/wordprocessingDrawing" xmlns:w10="urn:schemas-microsoft-com:office:word" xmlns:w="http://schemas.openxmlformats.org/wordprocessingml/2006/main" xmlns:w14="http://schemas.microsoft.com/office/word/2010/wordml" xmlns:wpg="http://schemas.microsoft.com/office/word/2010/wordprocessingGroup" xmlns:wpi="http://schemas.microsoft.com/office/word/2010/wordprocessingInk" xmlns:wne="http://schemas.microsoft.com/office/word/2006/wordml" xmlns:wps="http://schemas.microsoft.com/office/word/2010/wordprocessingShape" mc:Ignorable="w14 wp14">
   <w:abstractNum w:abstractNumId="0">
     <w:nsid w:val="03BC731D"/>
     <w:multiLevelType w:val="hybridMultilevel"/>
@@ -4619,6 +6259,119 @@
     </w:lvl>
   </w:abstractNum>
   <w:abstractNum w:abstractNumId="5">
+    <w:nsid w:val="1A513D4E"/>
+    <w:multiLevelType w:val="hybridMultilevel"/>
+    <w:tmpl w:val="3B988F4E"/>
+    <w:lvl w:ilvl="0" w:tplc="04090001">
+      <w:start w:val="1"/>
+      <w:numFmt w:val="bullet"/>
+      <w:lvlText w:val=""/>
+      <w:lvlJc w:val="left"/>
+      <w:pPr>
+        <w:ind w:left="720" w:hanging="360"/>
+      </w:pPr>
+      <w:rPr>
+        <w:rFonts w:ascii="Symbol" w:hAnsi="Symbol" w:hint="default"/>
+      </w:rPr>
+    </w:lvl>
+    <w:lvl w:ilvl="1" w:tplc="04090003">
+      <w:start w:val="1"/>
+      <w:numFmt w:val="bullet"/>
+      <w:lvlText w:val="o"/>
+      <w:lvlJc w:val="left"/>
+      <w:pPr>
+        <w:ind w:left="1440" w:hanging="360"/>
+      </w:pPr>
+      <w:rPr>
+        <w:rFonts w:ascii="Courier" w:hAnsi="Courier" w:hint="default"/>
+      </w:rPr>
+    </w:lvl>
+    <w:lvl w:ilvl="2" w:tplc="04090005" w:tentative="1">
+      <w:start w:val="1"/>
+      <w:numFmt w:val="bullet"/>
+      <w:lvlText w:val=""/>
+      <w:lvlJc w:val="left"/>
+      <w:pPr>
+        <w:ind w:left="2160" w:hanging="360"/>
+      </w:pPr>
+      <w:rPr>
+        <w:rFonts w:ascii="Wingdings" w:hAnsi="Wingdings" w:hint="default"/>
+      </w:rPr>
+    </w:lvl>
+    <w:lvl w:ilvl="3" w:tplc="04090001" w:tentative="1">
+      <w:start w:val="1"/>
+      <w:numFmt w:val="bullet"/>
+      <w:lvlText w:val=""/>
+      <w:lvlJc w:val="left"/>
+      <w:pPr>
+        <w:ind w:left="2880" w:hanging="360"/>
+      </w:pPr>
+      <w:rPr>
+        <w:rFonts w:ascii="Symbol" w:hAnsi="Symbol" w:hint="default"/>
+      </w:rPr>
+    </w:lvl>
+    <w:lvl w:ilvl="4" w:tplc="04090003" w:tentative="1">
+      <w:start w:val="1"/>
+      <w:numFmt w:val="bullet"/>
+      <w:lvlText w:val="o"/>
+      <w:lvlJc w:val="left"/>
+      <w:pPr>
+        <w:ind w:left="3600" w:hanging="360"/>
+      </w:pPr>
+      <w:rPr>
+        <w:rFonts w:ascii="Courier" w:hAnsi="Courier" w:hint="default"/>
+      </w:rPr>
+    </w:lvl>
+    <w:lvl w:ilvl="5" w:tplc="04090005" w:tentative="1">
+      <w:start w:val="1"/>
+      <w:numFmt w:val="bullet"/>
+      <w:lvlText w:val=""/>
+      <w:lvlJc w:val="left"/>
+      <w:pPr>
+        <w:ind w:left="4320" w:hanging="360"/>
+      </w:pPr>
+      <w:rPr>
+        <w:rFonts w:ascii="Wingdings" w:hAnsi="Wingdings" w:hint="default"/>
+      </w:rPr>
+    </w:lvl>
+    <w:lvl w:ilvl="6" w:tplc="04090001" w:tentative="1">
+      <w:start w:val="1"/>
+      <w:numFmt w:val="bullet"/>
+      <w:lvlText w:val=""/>
+      <w:lvlJc w:val="left"/>
+      <w:pPr>
+        <w:ind w:left="5040" w:hanging="360"/>
+      </w:pPr>
+      <w:rPr>
+        <w:rFonts w:ascii="Symbol" w:hAnsi="Symbol" w:hint="default"/>
+      </w:rPr>
+    </w:lvl>
+    <w:lvl w:ilvl="7" w:tplc="04090003" w:tentative="1">
+      <w:start w:val="1"/>
+      <w:numFmt w:val="bullet"/>
+      <w:lvlText w:val="o"/>
+      <w:lvlJc w:val="left"/>
+      <w:pPr>
+        <w:ind w:left="5760" w:hanging="360"/>
+      </w:pPr>
+      <w:rPr>
+        <w:rFonts w:ascii="Courier" w:hAnsi="Courier" w:hint="default"/>
+      </w:rPr>
+    </w:lvl>
+    <w:lvl w:ilvl="8" w:tplc="04090005" w:tentative="1">
+      <w:start w:val="1"/>
+      <w:numFmt w:val="bullet"/>
+      <w:lvlText w:val=""/>
+      <w:lvlJc w:val="left"/>
+      <w:pPr>
+        <w:ind w:left="6480" w:hanging="360"/>
+      </w:pPr>
+      <w:rPr>
+        <w:rFonts w:ascii="Wingdings" w:hAnsi="Wingdings" w:hint="default"/>
+      </w:rPr>
+    </w:lvl>
+  </w:abstractNum>
+  <w:abstractNum w:abstractNumId="6">
     <w:nsid w:val="1A9E5C71"/>
     <w:multiLevelType w:val="multilevel"/>
     <w:tmpl w:val="4C1EAE82"/>
@@ -4729,7 +6482,7 @@
       </w:rPr>
     </w:lvl>
   </w:abstractNum>
-  <w:abstractNum w:abstractNumId="6">
+  <w:abstractNum w:abstractNumId="7">
     <w:nsid w:val="237330DA"/>
     <w:multiLevelType w:val="multilevel"/>
     <w:tmpl w:val="96EE8F36"/>
@@ -4789,7 +6542,7 @@
       <w:lvlJc w:val="left"/>
     </w:lvl>
   </w:abstractNum>
-  <w:abstractNum w:abstractNumId="7">
+  <w:abstractNum w:abstractNumId="8">
     <w:nsid w:val="3E8A0809"/>
     <w:multiLevelType w:val="multilevel"/>
     <w:tmpl w:val="E9C0F6F0"/>
@@ -4876,7 +6629,7 @@
       </w:pPr>
     </w:lvl>
   </w:abstractNum>
-  <w:abstractNum w:abstractNumId="8">
+  <w:abstractNum w:abstractNumId="9">
     <w:nsid w:val="45E774C4"/>
     <w:multiLevelType w:val="multilevel"/>
     <w:tmpl w:val="D714DB34"/>
@@ -4936,7 +6689,7 @@
       <w:lvlJc w:val="left"/>
     </w:lvl>
   </w:abstractNum>
-  <w:abstractNum w:abstractNumId="9">
+  <w:abstractNum w:abstractNumId="10">
     <w:nsid w:val="4FB22330"/>
     <w:multiLevelType w:val="hybridMultilevel"/>
     <w:tmpl w:val="20687F50"/>
@@ -5049,10 +6802,10 @@
       </w:rPr>
     </w:lvl>
   </w:abstractNum>
-  <w:abstractNum w:abstractNumId="10">
+  <w:abstractNum w:abstractNumId="11">
     <w:nsid w:val="50E35C12"/>
     <w:multiLevelType w:val="multilevel"/>
-    <w:tmpl w:val="86D2B552"/>
+    <w:tmpl w:val="5C68802C"/>
     <w:lvl w:ilvl="0">
       <w:start w:val="1"/>
       <w:numFmt w:val="decimal"/>
@@ -5199,7 +6952,7 @@
       </w:rPr>
     </w:lvl>
   </w:abstractNum>
-  <w:abstractNum w:abstractNumId="11">
+  <w:abstractNum w:abstractNumId="12">
     <w:nsid w:val="5A437E9C"/>
     <w:multiLevelType w:val="hybridMultilevel"/>
     <w:tmpl w:val="051C69CC"/>
@@ -5312,7 +7065,7 @@
       </w:rPr>
     </w:lvl>
   </w:abstractNum>
-  <w:abstractNum w:abstractNumId="12">
+  <w:abstractNum w:abstractNumId="13">
     <w:nsid w:val="6A383EE7"/>
     <w:multiLevelType w:val="hybridMultilevel"/>
     <w:tmpl w:val="B2502CBE"/>
@@ -5425,7 +7178,7 @@
       </w:rPr>
     </w:lvl>
   </w:abstractNum>
-  <w:abstractNum w:abstractNumId="13">
+  <w:abstractNum w:abstractNumId="14">
     <w:nsid w:val="6AF9320F"/>
     <w:multiLevelType w:val="multilevel"/>
     <w:tmpl w:val="3434338E"/>
@@ -5512,7 +7265,120 @@
       </w:pPr>
     </w:lvl>
   </w:abstractNum>
-  <w:abstractNum w:abstractNumId="14">
+  <w:abstractNum w:abstractNumId="15">
+    <w:nsid w:val="6EB15BCB"/>
+    <w:multiLevelType w:val="hybridMultilevel"/>
+    <w:tmpl w:val="7EE6D950"/>
+    <w:lvl w:ilvl="0" w:tplc="04090001">
+      <w:start w:val="1"/>
+      <w:numFmt w:val="bullet"/>
+      <w:lvlText w:val=""/>
+      <w:lvlJc w:val="left"/>
+      <w:pPr>
+        <w:ind w:left="720" w:hanging="360"/>
+      </w:pPr>
+      <w:rPr>
+        <w:rFonts w:ascii="Symbol" w:hAnsi="Symbol" w:hint="default"/>
+      </w:rPr>
+    </w:lvl>
+    <w:lvl w:ilvl="1" w:tplc="04090003" w:tentative="1">
+      <w:start w:val="1"/>
+      <w:numFmt w:val="bullet"/>
+      <w:lvlText w:val="o"/>
+      <w:lvlJc w:val="left"/>
+      <w:pPr>
+        <w:ind w:left="1440" w:hanging="360"/>
+      </w:pPr>
+      <w:rPr>
+        <w:rFonts w:ascii="Courier" w:hAnsi="Courier" w:hint="default"/>
+      </w:rPr>
+    </w:lvl>
+    <w:lvl w:ilvl="2" w:tplc="04090005" w:tentative="1">
+      <w:start w:val="1"/>
+      <w:numFmt w:val="bullet"/>
+      <w:lvlText w:val=""/>
+      <w:lvlJc w:val="left"/>
+      <w:pPr>
+        <w:ind w:left="2160" w:hanging="360"/>
+      </w:pPr>
+      <w:rPr>
+        <w:rFonts w:ascii="Wingdings" w:hAnsi="Wingdings" w:hint="default"/>
+      </w:rPr>
+    </w:lvl>
+    <w:lvl w:ilvl="3" w:tplc="04090001" w:tentative="1">
+      <w:start w:val="1"/>
+      <w:numFmt w:val="bullet"/>
+      <w:lvlText w:val=""/>
+      <w:lvlJc w:val="left"/>
+      <w:pPr>
+        <w:ind w:left="2880" w:hanging="360"/>
+      </w:pPr>
+      <w:rPr>
+        <w:rFonts w:ascii="Symbol" w:hAnsi="Symbol" w:hint="default"/>
+      </w:rPr>
+    </w:lvl>
+    <w:lvl w:ilvl="4" w:tplc="04090003" w:tentative="1">
+      <w:start w:val="1"/>
+      <w:numFmt w:val="bullet"/>
+      <w:lvlText w:val="o"/>
+      <w:lvlJc w:val="left"/>
+      <w:pPr>
+        <w:ind w:left="3600" w:hanging="360"/>
+      </w:pPr>
+      <w:rPr>
+        <w:rFonts w:ascii="Courier" w:hAnsi="Courier" w:hint="default"/>
+      </w:rPr>
+    </w:lvl>
+    <w:lvl w:ilvl="5" w:tplc="04090005" w:tentative="1">
+      <w:start w:val="1"/>
+      <w:numFmt w:val="bullet"/>
+      <w:lvlText w:val=""/>
+      <w:lvlJc w:val="left"/>
+      <w:pPr>
+        <w:ind w:left="4320" w:hanging="360"/>
+      </w:pPr>
+      <w:rPr>
+        <w:rFonts w:ascii="Wingdings" w:hAnsi="Wingdings" w:hint="default"/>
+      </w:rPr>
+    </w:lvl>
+    <w:lvl w:ilvl="6" w:tplc="04090001" w:tentative="1">
+      <w:start w:val="1"/>
+      <w:numFmt w:val="bullet"/>
+      <w:lvlText w:val=""/>
+      <w:lvlJc w:val="left"/>
+      <w:pPr>
+        <w:ind w:left="5040" w:hanging="360"/>
+      </w:pPr>
+      <w:rPr>
+        <w:rFonts w:ascii="Symbol" w:hAnsi="Symbol" w:hint="default"/>
+      </w:rPr>
+    </w:lvl>
+    <w:lvl w:ilvl="7" w:tplc="04090003" w:tentative="1">
+      <w:start w:val="1"/>
+      <w:numFmt w:val="bullet"/>
+      <w:lvlText w:val="o"/>
+      <w:lvlJc w:val="left"/>
+      <w:pPr>
+        <w:ind w:left="5760" w:hanging="360"/>
+      </w:pPr>
+      <w:rPr>
+        <w:rFonts w:ascii="Courier" w:hAnsi="Courier" w:hint="default"/>
+      </w:rPr>
+    </w:lvl>
+    <w:lvl w:ilvl="8" w:tplc="04090005" w:tentative="1">
+      <w:start w:val="1"/>
+      <w:numFmt w:val="bullet"/>
+      <w:lvlText w:val=""/>
+      <w:lvlJc w:val="left"/>
+      <w:pPr>
+        <w:ind w:left="6480" w:hanging="360"/>
+      </w:pPr>
+      <w:rPr>
+        <w:rFonts w:ascii="Wingdings" w:hAnsi="Wingdings" w:hint="default"/>
+      </w:rPr>
+    </w:lvl>
+  </w:abstractNum>
+  <w:abstractNum w:abstractNumId="16">
     <w:nsid w:val="71F75069"/>
     <w:multiLevelType w:val="hybridMultilevel"/>
     <w:tmpl w:val="452ACE70"/>
@@ -5625,7 +7491,120 @@
       </w:rPr>
     </w:lvl>
   </w:abstractNum>
-  <w:abstractNum w:abstractNumId="15">
+  <w:abstractNum w:abstractNumId="17">
+    <w:nsid w:val="79C96357"/>
+    <w:multiLevelType w:val="hybridMultilevel"/>
+    <w:tmpl w:val="B5B431D8"/>
+    <w:lvl w:ilvl="0" w:tplc="04090001">
+      <w:start w:val="1"/>
+      <w:numFmt w:val="bullet"/>
+      <w:lvlText w:val=""/>
+      <w:lvlJc w:val="left"/>
+      <w:pPr>
+        <w:ind w:left="720" w:hanging="360"/>
+      </w:pPr>
+      <w:rPr>
+        <w:rFonts w:ascii="Symbol" w:hAnsi="Symbol" w:hint="default"/>
+      </w:rPr>
+    </w:lvl>
+    <w:lvl w:ilvl="1" w:tplc="04090003" w:tentative="1">
+      <w:start w:val="1"/>
+      <w:numFmt w:val="bullet"/>
+      <w:lvlText w:val="o"/>
+      <w:lvlJc w:val="left"/>
+      <w:pPr>
+        <w:ind w:left="1440" w:hanging="360"/>
+      </w:pPr>
+      <w:rPr>
+        <w:rFonts w:ascii="Courier" w:hAnsi="Courier" w:hint="default"/>
+      </w:rPr>
+    </w:lvl>
+    <w:lvl w:ilvl="2" w:tplc="04090005" w:tentative="1">
+      <w:start w:val="1"/>
+      <w:numFmt w:val="bullet"/>
+      <w:lvlText w:val=""/>
+      <w:lvlJc w:val="left"/>
+      <w:pPr>
+        <w:ind w:left="2160" w:hanging="360"/>
+      </w:pPr>
+      <w:rPr>
+        <w:rFonts w:ascii="Wingdings" w:hAnsi="Wingdings" w:hint="default"/>
+      </w:rPr>
+    </w:lvl>
+    <w:lvl w:ilvl="3" w:tplc="04090001" w:tentative="1">
+      <w:start w:val="1"/>
+      <w:numFmt w:val="bullet"/>
+      <w:lvlText w:val=""/>
+      <w:lvlJc w:val="left"/>
+      <w:pPr>
+        <w:ind w:left="2880" w:hanging="360"/>
+      </w:pPr>
+      <w:rPr>
+        <w:rFonts w:ascii="Symbol" w:hAnsi="Symbol" w:hint="default"/>
+      </w:rPr>
+    </w:lvl>
+    <w:lvl w:ilvl="4" w:tplc="04090003" w:tentative="1">
+      <w:start w:val="1"/>
+      <w:numFmt w:val="bullet"/>
+      <w:lvlText w:val="o"/>
+      <w:lvlJc w:val="left"/>
+      <w:pPr>
+        <w:ind w:left="3600" w:hanging="360"/>
+      </w:pPr>
+      <w:rPr>
+        <w:rFonts w:ascii="Courier" w:hAnsi="Courier" w:hint="default"/>
+      </w:rPr>
+    </w:lvl>
+    <w:lvl w:ilvl="5" w:tplc="04090005" w:tentative="1">
+      <w:start w:val="1"/>
+      <w:numFmt w:val="bullet"/>
+      <w:lvlText w:val=""/>
+      <w:lvlJc w:val="left"/>
+      <w:pPr>
+        <w:ind w:left="4320" w:hanging="360"/>
+      </w:pPr>
+      <w:rPr>
+        <w:rFonts w:ascii="Wingdings" w:hAnsi="Wingdings" w:hint="default"/>
+      </w:rPr>
+    </w:lvl>
+    <w:lvl w:ilvl="6" w:tplc="04090001" w:tentative="1">
+      <w:start w:val="1"/>
+      <w:numFmt w:val="bullet"/>
+      <w:lvlText w:val=""/>
+      <w:lvlJc w:val="left"/>
+      <w:pPr>
+        <w:ind w:left="5040" w:hanging="360"/>
+      </w:pPr>
+      <w:rPr>
+        <w:rFonts w:ascii="Symbol" w:hAnsi="Symbol" w:hint="default"/>
+      </w:rPr>
+    </w:lvl>
+    <w:lvl w:ilvl="7" w:tplc="04090003" w:tentative="1">
+      <w:start w:val="1"/>
+      <w:numFmt w:val="bullet"/>
+      <w:lvlText w:val="o"/>
+      <w:lvlJc w:val="left"/>
+      <w:pPr>
+        <w:ind w:left="5760" w:hanging="360"/>
+      </w:pPr>
+      <w:rPr>
+        <w:rFonts w:ascii="Courier" w:hAnsi="Courier" w:hint="default"/>
+      </w:rPr>
+    </w:lvl>
+    <w:lvl w:ilvl="8" w:tplc="04090005" w:tentative="1">
+      <w:start w:val="1"/>
+      <w:numFmt w:val="bullet"/>
+      <w:lvlText w:val=""/>
+      <w:lvlJc w:val="left"/>
+      <w:pPr>
+        <w:ind w:left="6480" w:hanging="360"/>
+      </w:pPr>
+      <w:rPr>
+        <w:rFonts w:ascii="Wingdings" w:hAnsi="Wingdings" w:hint="default"/>
+      </w:rPr>
+    </w:lvl>
+  </w:abstractNum>
+  <w:abstractNum w:abstractNumId="18">
     <w:nsid w:val="7D0E6529"/>
     <w:multiLevelType w:val="multilevel"/>
     <w:tmpl w:val="38846A36"/>
@@ -5713,22 +7692,22 @@
     </w:lvl>
   </w:abstractNum>
   <w:num w:numId="1">
-    <w:abstractNumId w:val="10"/>
+    <w:abstractNumId w:val="11"/>
   </w:num>
   <w:num w:numId="2">
+    <w:abstractNumId w:val="9"/>
+  </w:num>
+  <w:num w:numId="3">
+    <w:abstractNumId w:val="7"/>
+  </w:num>
+  <w:num w:numId="4">
     <w:abstractNumId w:val="8"/>
   </w:num>
-  <w:num w:numId="3">
-    <w:abstractNumId w:val="6"/>
-  </w:num>
-  <w:num w:numId="4">
-    <w:abstractNumId w:val="7"/>
-  </w:num>
   <w:num w:numId="5">
-    <w:abstractNumId w:val="15"/>
+    <w:abstractNumId w:val="18"/>
   </w:num>
   <w:num w:numId="6">
-    <w:abstractNumId w:val="5"/>
+    <w:abstractNumId w:val="6"/>
   </w:num>
   <w:num w:numId="7">
     <w:abstractNumId w:val="4"/>
@@ -5737,10 +7716,10 @@
     <w:abstractNumId w:val="2"/>
   </w:num>
   <w:num w:numId="9">
-    <w:abstractNumId w:val="13"/>
+    <w:abstractNumId w:val="14"/>
   </w:num>
   <w:num w:numId="10">
-    <w:abstractNumId w:val="11"/>
+    <w:abstractNumId w:val="12"/>
   </w:num>
   <w:num w:numId="11">
     <w:abstractNumId w:val="3"/>
@@ -5749,16 +7728,25 @@
     <w:abstractNumId w:val="1"/>
   </w:num>
   <w:num w:numId="13">
-    <w:abstractNumId w:val="9"/>
+    <w:abstractNumId w:val="10"/>
   </w:num>
   <w:num w:numId="14">
-    <w:abstractNumId w:val="14"/>
+    <w:abstractNumId w:val="16"/>
   </w:num>
   <w:num w:numId="15">
-    <w:abstractNumId w:val="12"/>
+    <w:abstractNumId w:val="13"/>
   </w:num>
   <w:num w:numId="16">
     <w:abstractNumId w:val="0"/>
+  </w:num>
+  <w:num w:numId="17">
+    <w:abstractNumId w:val="15"/>
+  </w:num>
+  <w:num w:numId="18">
+    <w:abstractNumId w:val="17"/>
+  </w:num>
+  <w:num w:numId="19">
+    <w:abstractNumId w:val="5"/>
   </w:num>
   <w:numIdMacAtCleanup w:val="11"/>
 </w:numbering>
@@ -5775,7 +7763,7 @@
     </w:rPrDefault>
     <w:pPrDefault/>
   </w:docDefaults>
-  <w:latentStyles w:defLockedState="0" w:defUIPriority="99" w:defSemiHidden="1" w:defUnhideWhenUsed="1" w:defQFormat="0" w:count="267">
+  <w:latentStyles w:defLockedState="0" w:defUIPriority="99" w:defSemiHidden="1" w:defUnhideWhenUsed="1" w:defQFormat="0" w:count="276">
     <w:lsdException w:name="Normal" w:semiHidden="0" w:uiPriority="0" w:unhideWhenUsed="0" w:qFormat="1"/>
     <w:lsdException w:name="heading 1" w:semiHidden="0" w:uiPriority="0" w:unhideWhenUsed="0" w:qFormat="1"/>
     <w:lsdException w:name="heading 2" w:semiHidden="0" w:uiPriority="0" w:unhideWhenUsed="0" w:qFormat="1"/>
@@ -5956,14 +7944,19 @@
     <w:basedOn w:val="Normal"/>
     <w:next w:val="Normal"/>
     <w:qFormat/>
-    <w:rsid w:val="00976E6A"/>
+    <w:rsid w:val="003819F9"/>
     <w:pPr>
       <w:keepNext/>
       <w:numPr>
         <w:ilvl w:val="1"/>
         <w:numId w:val="1"/>
       </w:numPr>
+      <w:tabs>
+        <w:tab w:val="clear" w:pos="576"/>
+        <w:tab w:val="num" w:pos="720"/>
+      </w:tabs>
       <w:spacing w:before="240" w:after="60"/>
+      <w:ind w:left="720" w:hanging="720"/>
       <w:outlineLvl w:val="1"/>
     </w:pPr>
     <w:rPr>
@@ -6379,7 +8372,6 @@
     <w:rsid w:val="00D44D40"/>
     <w:pPr>
       <w:tabs>
-        <w:tab w:val="clear" w:pos="576"/>
         <w:tab w:val="left" w:pos="1152"/>
       </w:tabs>
       <w:spacing w:before="60"/>
@@ -7237,11 +9229,36 @@
       <w:lang w:eastAsia="ja-JP"/>
     </w:rPr>
   </w:style>
+  <w:style w:type="paragraph" w:styleId="DocumentMap">
+    <w:name w:val="Document Map"/>
+    <w:basedOn w:val="Normal"/>
+    <w:link w:val="DocumentMapChar"/>
+    <w:uiPriority w:val="99"/>
+    <w:semiHidden/>
+    <w:unhideWhenUsed/>
+    <w:rsid w:val="006B0577"/>
+    <w:rPr>
+      <w:rFonts w:ascii="Lucida Grande" w:hAnsi="Lucida Grande" w:cs="Lucida Grande"/>
+    </w:rPr>
+  </w:style>
+  <w:style w:type="character" w:customStyle="1" w:styleId="DocumentMapChar">
+    <w:name w:val="Document Map Char"/>
+    <w:basedOn w:val="DefaultParagraphFont"/>
+    <w:link w:val="DocumentMap"/>
+    <w:uiPriority w:val="99"/>
+    <w:semiHidden/>
+    <w:rsid w:val="006B0577"/>
+    <w:rPr>
+      <w:rFonts w:ascii="Lucida Grande" w:hAnsi="Lucida Grande" w:cs="Lucida Grande"/>
+      <w:sz w:val="24"/>
+      <w:szCs w:val="24"/>
+    </w:rPr>
+  </w:style>
 </w:styles>
 </file>
 
 <file path=word/stylesWithEffects.xml><?xml version="1.0" encoding="utf-8"?>
-<w:styles xmlns:wpc="http://schemas.microsoft.com/office/word/2010/wordprocessingCanvas" xmlns:mc="http://schemas.openxmlformats.org/markup-compatibility/2006" xmlns:o="urn:schemas-microsoft-com:office:office" xmlns:r="http://schemas.openxmlformats.org/officeDocument/2006/relationships" xmlns:m="http://schemas.openxmlformats.org/officeDocument/2006/math" xmlns:v="urn:schemas-microsoft-com:vml" xmlns:wp14="http://schemas.microsoft.com/office/word/2010/wordprocessingDrawing" xmlns:wp="http://schemas.openxmlformats.org/drawingml/2006/wordprocessingDrawing" xmlns:w10="urn:schemas-microsoft-com:office:word" xmlns:w="http://schemas.openxmlformats.org/wordprocessingml/2006/main" xmlns:w14="http://schemas.microsoft.com/office/word/2010/wordml" xmlns:wpg="http://schemas.microsoft.com/office/word/2010/wordprocessingGroup" xmlns:wpi="http://schemas.microsoft.com/office/word/2010/wordprocessingInk" xmlns:wne="http://schemas.microsoft.com/office/word/2006/wordml" xmlns:wps="http://schemas.microsoft.com/office/word/2010/wordprocessingShape" mc:Ignorable="w14 wp14">
+<w:styles xmlns:wpc="http://schemas.microsoft.com/office/word/2010/wordprocessingCanvas" xmlns:mo="http://schemas.microsoft.com/office/mac/office/2008/main" xmlns:mc="http://schemas.openxmlformats.org/markup-compatibility/2006" xmlns:mv="urn:schemas-microsoft-com:mac:vml" xmlns:o="urn:schemas-microsoft-com:office:office" xmlns:r="http://schemas.openxmlformats.org/officeDocument/2006/relationships" xmlns:m="http://schemas.openxmlformats.org/officeDocument/2006/math" xmlns:v="urn:schemas-microsoft-com:vml" xmlns:wp14="http://schemas.microsoft.com/office/word/2010/wordprocessingDrawing" xmlns:wp="http://schemas.openxmlformats.org/drawingml/2006/wordprocessingDrawing" xmlns:w10="urn:schemas-microsoft-com:office:word" xmlns:w="http://schemas.openxmlformats.org/wordprocessingml/2006/main" xmlns:w14="http://schemas.microsoft.com/office/word/2010/wordml" xmlns:wpg="http://schemas.microsoft.com/office/word/2010/wordprocessingGroup" xmlns:wpi="http://schemas.microsoft.com/office/word/2010/wordprocessingInk" xmlns:wne="http://schemas.microsoft.com/office/word/2006/wordml" xmlns:wps="http://schemas.microsoft.com/office/word/2010/wordprocessingShape" mc:Ignorable="w14 wp14">
   <w:docDefaults>
     <w:rPrDefault>
       <w:rPr>
@@ -7251,7 +9268,7 @@
     </w:rPrDefault>
     <w:pPrDefault/>
   </w:docDefaults>
-  <w:latentStyles w:defLockedState="0" w:defUIPriority="99" w:defSemiHidden="1" w:defUnhideWhenUsed="1" w:defQFormat="0" w:count="267">
+  <w:latentStyles w:defLockedState="0" w:defUIPriority="99" w:defSemiHidden="1" w:defUnhideWhenUsed="1" w:defQFormat="0" w:count="276">
     <w:lsdException w:name="Normal" w:semiHidden="0" w:uiPriority="0" w:unhideWhenUsed="0" w:qFormat="1"/>
     <w:lsdException w:name="heading 1" w:semiHidden="0" w:uiPriority="0" w:unhideWhenUsed="0" w:qFormat="1"/>
     <w:lsdException w:name="heading 2" w:semiHidden="0" w:uiPriority="0" w:unhideWhenUsed="0" w:qFormat="1"/>
@@ -7432,14 +9449,19 @@
     <w:basedOn w:val="Normal"/>
     <w:next w:val="Normal"/>
     <w:qFormat/>
-    <w:rsid w:val="00976E6A"/>
+    <w:rsid w:val="003819F9"/>
     <w:pPr>
       <w:keepNext/>
       <w:numPr>
         <w:ilvl w:val="1"/>
         <w:numId w:val="1"/>
       </w:numPr>
+      <w:tabs>
+        <w:tab w:val="clear" w:pos="576"/>
+        <w:tab w:val="num" w:pos="720"/>
+      </w:tabs>
       <w:spacing w:before="240" w:after="60"/>
+      <w:ind w:left="720" w:hanging="720"/>
       <w:outlineLvl w:val="1"/>
     </w:pPr>
     <w:rPr>
@@ -7855,7 +9877,6 @@
     <w:rsid w:val="00D44D40"/>
     <w:pPr>
       <w:tabs>
-        <w:tab w:val="clear" w:pos="576"/>
         <w:tab w:val="left" w:pos="1152"/>
       </w:tabs>
       <w:spacing w:before="60"/>
@@ -8711,6 +10732,31 @@
       <w:rFonts w:ascii="Times New Roman" w:eastAsiaTheme="minorEastAsia" w:hAnsi="Times New Roman" w:cstheme="minorBidi"/>
       <w:szCs w:val="20"/>
       <w:lang w:eastAsia="ja-JP"/>
+    </w:rPr>
+  </w:style>
+  <w:style w:type="paragraph" w:styleId="DocumentMap">
+    <w:name w:val="Document Map"/>
+    <w:basedOn w:val="Normal"/>
+    <w:link w:val="DocumentMapChar"/>
+    <w:uiPriority w:val="99"/>
+    <w:semiHidden/>
+    <w:unhideWhenUsed/>
+    <w:rsid w:val="006B0577"/>
+    <w:rPr>
+      <w:rFonts w:ascii="Lucida Grande" w:hAnsi="Lucida Grande" w:cs="Lucida Grande"/>
+    </w:rPr>
+  </w:style>
+  <w:style w:type="character" w:customStyle="1" w:styleId="DocumentMapChar">
+    <w:name w:val="Document Map Char"/>
+    <w:basedOn w:val="DefaultParagraphFont"/>
+    <w:link w:val="DocumentMap"/>
+    <w:uiPriority w:val="99"/>
+    <w:semiHidden/>
+    <w:rsid w:val="006B0577"/>
+    <w:rPr>
+      <w:rFonts w:ascii="Lucida Grande" w:hAnsi="Lucida Grande" w:cs="Lucida Grande"/>
+      <w:sz w:val="24"/>
+      <w:szCs w:val="24"/>
     </w:rPr>
   </w:style>
 </w:styles>
@@ -9041,7 +11087,7 @@
 </file>
 
 <file path=customXml/itemProps1.xml><?xml version="1.0" encoding="utf-8"?>
-<ds:datastoreItem xmlns:ds="http://schemas.openxmlformats.org/officeDocument/2006/customXml" ds:itemID="{60F3D294-6AF3-451A-8905-C3C24BD53B49}">
+<ds:datastoreItem xmlns:ds="http://schemas.openxmlformats.org/officeDocument/2006/customXml" ds:itemID="{EDD18A80-043D-BB41-B825-EAE5AE086CCB}">
   <ds:schemaRefs>
     <ds:schemaRef ds:uri="http://schemas.openxmlformats.org/officeDocument/2006/bibliography"/>
   </ds:schemaRefs>

</xml_diff>

<commit_message>
AUG changes; finished Ground section.
</commit_message>
<xml_diff>
--- a/docs/dev/aug.docx
+++ b/docs/dev/aug.docx
@@ -11,6 +11,8 @@
       <w:pPr>
         <w:pStyle w:val="Title"/>
       </w:pPr>
+      <w:bookmarkStart w:id="0" w:name="_Ref185652332"/>
+      <w:bookmarkEnd w:id="0"/>
     </w:p>
     <w:p>
       <w:pPr>
@@ -2020,12 +2022,12 @@
       <w:pPr>
         <w:pStyle w:val="Heading1"/>
       </w:pPr>
-      <w:bookmarkStart w:id="0" w:name="_Toc185637573"/>
+      <w:bookmarkStart w:id="1" w:name="_Toc185637573"/>
       <w:r>
         <w:lastRenderedPageBreak/>
         <w:t>Introduction</w:t>
       </w:r>
-      <w:bookmarkEnd w:id="0"/>
+      <w:bookmarkEnd w:id="1"/>
     </w:p>
     <w:p/>
     <w:p>
@@ -2092,14 +2094,14 @@
       <w:r>
         <w:t xml:space="preserve"> </w:t>
       </w:r>
-      <w:bookmarkStart w:id="1" w:name="_Toc185637574"/>
+      <w:bookmarkStart w:id="2" w:name="_Toc185637574"/>
       <w:r>
         <w:t>Overview</w:t>
       </w:r>
       <w:r>
         <w:t xml:space="preserve"> of This Document</w:t>
       </w:r>
-      <w:bookmarkEnd w:id="1"/>
+      <w:bookmarkEnd w:id="2"/>
     </w:p>
     <w:p/>
     <w:p>
@@ -2211,11 +2213,11 @@
       <w:pPr>
         <w:pStyle w:val="Heading2"/>
       </w:pPr>
-      <w:bookmarkStart w:id="2" w:name="_Toc185637575"/>
+      <w:bookmarkStart w:id="3" w:name="_Toc185637575"/>
       <w:r>
         <w:t>Other Documents</w:t>
       </w:r>
-      <w:bookmarkEnd w:id="2"/>
+      <w:bookmarkEnd w:id="3"/>
       <w:r>
         <w:t xml:space="preserve"> </w:t>
       </w:r>
@@ -2382,11 +2384,11 @@
       <w:pPr>
         <w:pStyle w:val="Heading2"/>
       </w:pPr>
-      <w:bookmarkStart w:id="3" w:name="_Toc185637576"/>
+      <w:bookmarkStart w:id="4" w:name="_Toc185637576"/>
       <w:r>
         <w:t>Changes for Athena 3</w:t>
       </w:r>
-      <w:bookmarkEnd w:id="3"/>
+      <w:bookmarkEnd w:id="4"/>
     </w:p>
     <w:p/>
     <w:p>
@@ -2511,8 +2513,8 @@
       <w:pPr>
         <w:pStyle w:val="Heading1"/>
       </w:pPr>
-      <w:bookmarkStart w:id="4" w:name="_Ref311625408"/>
-      <w:bookmarkStart w:id="5" w:name="_Toc185637577"/>
+      <w:bookmarkStart w:id="5" w:name="_Ref311625408"/>
+      <w:bookmarkStart w:id="6" w:name="_Toc185637577"/>
       <w:r>
         <w:lastRenderedPageBreak/>
         <w:t xml:space="preserve">Athena </w:t>
@@ -2523,8 +2525,8 @@
       <w:r>
         <w:t>Overview</w:t>
       </w:r>
-      <w:bookmarkEnd w:id="4"/>
       <w:bookmarkEnd w:id="5"/>
+      <w:bookmarkEnd w:id="6"/>
     </w:p>
     <w:p/>
     <w:p>
@@ -2618,11 +2620,11 @@
       <w:pPr>
         <w:pStyle w:val="Heading2"/>
       </w:pPr>
-      <w:bookmarkStart w:id="6" w:name="_Toc185637578"/>
+      <w:bookmarkStart w:id="7" w:name="_Toc185637578"/>
       <w:r>
         <w:t>The Simulation and its Objects</w:t>
       </w:r>
-      <w:bookmarkEnd w:id="6"/>
+      <w:bookmarkEnd w:id="7"/>
     </w:p>
     <w:p/>
     <w:p>
@@ -3001,11 +3003,11 @@
       <w:pPr>
         <w:pStyle w:val="Heading2"/>
       </w:pPr>
-      <w:bookmarkStart w:id="7" w:name="_Toc185637579"/>
+      <w:bookmarkStart w:id="8" w:name="_Toc185637579"/>
       <w:r>
         <w:t>The Six Modeling Areas</w:t>
       </w:r>
-      <w:bookmarkEnd w:id="7"/>
+      <w:bookmarkEnd w:id="8"/>
     </w:p>
     <w:p/>
     <w:p>
@@ -3508,14 +3510,14 @@
       <w:pPr>
         <w:pStyle w:val="Heading1"/>
       </w:pPr>
-      <w:bookmarkStart w:id="8" w:name="_Ref311699850"/>
-      <w:bookmarkStart w:id="9" w:name="_Toc185637580"/>
+      <w:bookmarkStart w:id="9" w:name="_Ref311699850"/>
+      <w:bookmarkStart w:id="10" w:name="_Toc185637580"/>
       <w:r>
         <w:lastRenderedPageBreak/>
         <w:t>Ground</w:t>
       </w:r>
-      <w:bookmarkEnd w:id="8"/>
       <w:bookmarkEnd w:id="9"/>
+      <w:bookmarkEnd w:id="10"/>
     </w:p>
     <w:p>
       <w:pPr>
@@ -3658,14 +3660,14 @@
       <w:pPr>
         <w:pStyle w:val="Heading2"/>
       </w:pPr>
-      <w:bookmarkStart w:id="10" w:name="_Toc185637581"/>
+      <w:bookmarkStart w:id="11" w:name="_Toc185637581"/>
       <w:r>
         <w:t>Simulated</w:t>
       </w:r>
       <w:r>
         <w:t xml:space="preserve"> Time</w:t>
       </w:r>
-      <w:bookmarkEnd w:id="10"/>
+      <w:bookmarkEnd w:id="11"/>
     </w:p>
     <w:p/>
     <w:p>
@@ -3677,11 +3679,11 @@
       <w:pPr>
         <w:pStyle w:val="Heading2"/>
       </w:pPr>
-      <w:bookmarkStart w:id="11" w:name="_Toc185637582"/>
+      <w:bookmarkStart w:id="12" w:name="_Toc185637582"/>
       <w:r>
         <w:t>The Playbox</w:t>
       </w:r>
-      <w:bookmarkEnd w:id="11"/>
+      <w:bookmarkEnd w:id="12"/>
     </w:p>
     <w:p/>
     <w:p>
@@ -3703,11 +3705,11 @@
       <w:pPr>
         <w:pStyle w:val="Heading3"/>
       </w:pPr>
-      <w:bookmarkStart w:id="12" w:name="_Toc185637583"/>
+      <w:bookmarkStart w:id="13" w:name="_Toc185637583"/>
       <w:r>
         <w:t>Neighborhoods</w:t>
       </w:r>
-      <w:bookmarkEnd w:id="12"/>
+      <w:bookmarkEnd w:id="13"/>
     </w:p>
     <w:p/>
     <w:p>
@@ -3732,11 +3734,11 @@
       <w:pPr>
         <w:pStyle w:val="Heading3"/>
       </w:pPr>
-      <w:bookmarkStart w:id="13" w:name="_Toc185637584"/>
+      <w:bookmarkStart w:id="14" w:name="_Toc185637584"/>
       <w:r>
         <w:t>Neighborhood Proximity</w:t>
       </w:r>
-      <w:bookmarkEnd w:id="13"/>
+      <w:bookmarkEnd w:id="14"/>
     </w:p>
     <w:p/>
     <w:p>
@@ -3769,11 +3771,11 @@
       <w:pPr>
         <w:pStyle w:val="Heading3"/>
       </w:pPr>
-      <w:bookmarkStart w:id="14" w:name="_Toc185637585"/>
+      <w:bookmarkStart w:id="15" w:name="_Toc185637585"/>
       <w:r>
         <w:t>Neighborhood Effects Delay</w:t>
       </w:r>
-      <w:bookmarkEnd w:id="14"/>
+      <w:bookmarkEnd w:id="15"/>
     </w:p>
     <w:p/>
     <w:p>
@@ -3791,13 +3793,13 @@
       <w:pPr>
         <w:pStyle w:val="Heading3"/>
       </w:pPr>
-      <w:bookmarkStart w:id="15" w:name="_Ref311707964"/>
-      <w:bookmarkStart w:id="16" w:name="_Toc185637586"/>
+      <w:bookmarkStart w:id="16" w:name="_Ref311707964"/>
+      <w:bookmarkStart w:id="17" w:name="_Toc185637586"/>
       <w:r>
         <w:t>Local vs. Non-Local Neighborhoods</w:t>
       </w:r>
-      <w:bookmarkEnd w:id="15"/>
       <w:bookmarkEnd w:id="16"/>
+      <w:bookmarkEnd w:id="17"/>
     </w:p>
     <w:p/>
     <w:p>
@@ -3852,11 +3854,11 @@
       <w:pPr>
         <w:pStyle w:val="Heading3"/>
       </w:pPr>
-      <w:bookmarkStart w:id="17" w:name="_Toc185637587"/>
+      <w:bookmarkStart w:id="18" w:name="_Toc185637587"/>
       <w:r>
         <w:t>Production Capacity</w:t>
       </w:r>
-      <w:bookmarkEnd w:id="17"/>
+      <w:bookmarkEnd w:id="18"/>
     </w:p>
     <w:p/>
     <w:p>
@@ -3884,11 +3886,11 @@
       <w:pPr>
         <w:pStyle w:val="Heading2"/>
       </w:pPr>
-      <w:bookmarkStart w:id="18" w:name="_Toc185637588"/>
+      <w:bookmarkStart w:id="19" w:name="_Toc185637588"/>
       <w:r>
         <w:t>Deployment</w:t>
       </w:r>
-      <w:bookmarkEnd w:id="18"/>
+      <w:bookmarkEnd w:id="19"/>
     </w:p>
     <w:p/>
     <w:p>
@@ -3969,13 +3971,13 @@
       <w:pPr>
         <w:pStyle w:val="Heading2"/>
       </w:pPr>
-      <w:bookmarkStart w:id="19" w:name="_Ref311711453"/>
-      <w:bookmarkStart w:id="20" w:name="_Toc185637589"/>
+      <w:bookmarkStart w:id="20" w:name="_Ref311711453"/>
+      <w:bookmarkStart w:id="21" w:name="_Toc185637589"/>
       <w:r>
         <w:t>Activity Assignment</w:t>
       </w:r>
-      <w:bookmarkEnd w:id="19"/>
       <w:bookmarkEnd w:id="20"/>
+      <w:bookmarkEnd w:id="21"/>
     </w:p>
     <w:p/>
     <w:p>
@@ -4036,11 +4038,11 @@
       <w:pPr>
         <w:pStyle w:val="Heading2"/>
       </w:pPr>
-      <w:bookmarkStart w:id="21" w:name="_Toc185637590"/>
+      <w:bookmarkStart w:id="22" w:name="_Toc185637590"/>
       <w:r>
         <w:t>Units</w:t>
       </w:r>
-      <w:bookmarkEnd w:id="21"/>
+      <w:bookmarkEnd w:id="22"/>
     </w:p>
     <w:p/>
     <w:p>
@@ -4068,13 +4070,13 @@
       <w:pPr>
         <w:pStyle w:val="Heading2"/>
       </w:pPr>
-      <w:bookmarkStart w:id="22" w:name="_Toc185637591"/>
-      <w:bookmarkStart w:id="23" w:name="_Ref185639112"/>
+      <w:bookmarkStart w:id="23" w:name="_Toc185637591"/>
+      <w:bookmarkStart w:id="24" w:name="_Ref185639112"/>
       <w:r>
         <w:t>Volatility and Security</w:t>
       </w:r>
-      <w:bookmarkEnd w:id="22"/>
       <w:bookmarkEnd w:id="23"/>
+      <w:bookmarkEnd w:id="24"/>
     </w:p>
     <w:p/>
     <w:p>
@@ -4537,11 +4539,11 @@
       <w:pPr>
         <w:pStyle w:val="Heading2"/>
       </w:pPr>
-      <w:bookmarkStart w:id="24" w:name="_Ref185646748"/>
+      <w:bookmarkStart w:id="25" w:name="_Ref185646748"/>
       <w:r>
         <w:t>Environmental Situations</w:t>
       </w:r>
-      <w:bookmarkEnd w:id="24"/>
+      <w:bookmarkEnd w:id="25"/>
     </w:p>
     <w:p/>
     <w:p>
@@ -4641,11 +4643,11 @@
       <w:pPr>
         <w:pStyle w:val="Heading2"/>
       </w:pPr>
-      <w:bookmarkStart w:id="25" w:name="_Ref185647255"/>
+      <w:bookmarkStart w:id="26" w:name="_Ref185647255"/>
       <w:r>
         <w:t>Athena Attrition Model</w:t>
       </w:r>
-      <w:bookmarkEnd w:id="25"/>
+      <w:bookmarkEnd w:id="26"/>
     </w:p>
     <w:p/>
     <w:p>
@@ -4843,10 +4845,127 @@
     </w:p>
     <w:p/>
     <w:p>
-      <w:bookmarkStart w:id="26" w:name="_GoBack"/>
-      <w:bookmarkEnd w:id="26"/>
-    </w:p>
-    <w:p/>
+      <w:pPr>
+        <w:pStyle w:val="Heading3"/>
+      </w:pPr>
+      <w:r>
+        <w:t>Attrition Assessment</w:t>
+      </w:r>
+    </w:p>
+    <w:p/>
+    <w:p>
+      <w:r>
+        <w:t xml:space="preserve">The number of successful attacks by all parties, and the resulting civilian casualties, are assessed at the end of each week just prior to the next strategy execution.  The casualties are then given to the Driver Assessment Model (Section </w:t>
+      </w:r>
+      <w:r>
+        <w:fldChar w:fldCharType="begin"/>
+      </w:r>
+      <w:r>
+        <w:instrText xml:space="preserve"> REF _Ref185646626 \r \h </w:instrText>
+      </w:r>
+      <w:r>
+        <w:fldChar w:fldCharType="separate"/>
+      </w:r>
+      <w:r>
+        <w:t>5.6</w:t>
+      </w:r>
+      <w:r>
+        <w:fldChar w:fldCharType="end"/>
+      </w:r>
+      <w:r>
+        <w:t>) so that the attitude changes can be assessed.</w:t>
+      </w:r>
+    </w:p>
+    <w:p>
+      <w:pPr>
+        <w:pStyle w:val="Heading3"/>
+      </w:pPr>
+      <w:r>
+        <w:t>Magic Attrition</w:t>
+      </w:r>
+    </w:p>
+    <w:p/>
+    <w:p>
+      <w:r>
+        <w:t xml:space="preserve">The Athena Attrition Model does not address terror bombings, assassinations of political figures, or deaths due to other kinds of armed combat than those described above.  And yet, these kinds of deaths occur.  For this reason Athena provides the ability to do “magic attrition,” which can be initiated by the analyst, or by an actor or the </w:t>
+      </w:r>
+      <w:r>
+        <w:rPr>
+          <w:b/>
+        </w:rPr>
+        <w:t>SYSTEM</w:t>
+      </w:r>
+      <w:r>
+        <w:t xml:space="preserve"> agent using the </w:t>
+      </w:r>
+      <w:r>
+        <w:rPr>
+          <w:b/>
+        </w:rPr>
+        <w:lastRenderedPageBreak/>
+        <w:t>EXECUTIVE</w:t>
+      </w:r>
+      <w:r>
+        <w:t xml:space="preserve"> tactic.  Magic attrition can affect members of any group; and in particular, civilian casualties will be assessed by the Driver Assessment Model just like casualties resulting from the kinds of combat Athena </w:t>
+      </w:r>
+      <w:r>
+        <w:rPr>
+          <w:i/>
+        </w:rPr>
+        <w:t>does</w:t>
+      </w:r>
+      <w:r>
+        <w:t xml:space="preserve"> model.</w:t>
+      </w:r>
+    </w:p>
+    <w:p/>
+    <w:p>
+      <w:r>
+        <w:t>Note that magic attrition should not be used for civilian deaths due to natural disasters, epidemics, or other causes that do not involve combat.  For those kinds of things, the attitude effects should be handled by either environmental situations (Section</w:t>
+      </w:r>
+      <w:r>
+        <w:t xml:space="preserve"> </w:t>
+      </w:r>
+      <w:r>
+        <w:fldChar w:fldCharType="begin"/>
+      </w:r>
+      <w:r>
+        <w:instrText xml:space="preserve"> REF _Ref185646748 \r \h </w:instrText>
+      </w:r>
+      <w:r>
+        <w:fldChar w:fldCharType="separate"/>
+      </w:r>
+      <w:r>
+        <w:t>3.9</w:t>
+      </w:r>
+      <w:r>
+        <w:fldChar w:fldCharType="end"/>
+      </w:r>
+      <w:r>
+        <w:t xml:space="preserve">) or magic attitude drivers (Section </w:t>
+      </w:r>
+      <w:r>
+        <w:fldChar w:fldCharType="begin"/>
+      </w:r>
+      <w:r>
+        <w:instrText xml:space="preserve"> REF _Ref185652359 \r \h </w:instrText>
+      </w:r>
+      <w:r>
+        <w:fldChar w:fldCharType="separate"/>
+      </w:r>
+      <w:r>
+        <w:t>5.7</w:t>
+      </w:r>
+      <w:r>
+        <w:fldChar w:fldCharType="end"/>
+      </w:r>
+      <w:r>
+        <w:t>)</w:t>
+      </w:r>
+      <w:r>
+        <w:t>.</w:t>
+      </w:r>
+    </w:p>
     <w:p/>
     <w:p>
       <w:pPr>
@@ -4863,8 +4982,495 @@
         <w:t xml:space="preserve">  </w:t>
       </w:r>
     </w:p>
-    <w:p/>
-    <w:p/>
+    <w:p>
+      <w:r>
+        <w:t>Essential Non-Infrastructure (ENI) Services are services provided to civilians in a neighborhood by an actor, the absence of which causes hardship but which do not require substantial infrastructure to provide.  Provision of services is controlled by the actor’s strategy, and can be targeted to specific groups in the neighborhood, ignoring others.</w:t>
+      </w:r>
+    </w:p>
+    <w:p/>
+    <w:p>
+      <w:pPr>
+        <w:pStyle w:val="Heading3"/>
+      </w:pPr>
+      <w:r>
+        <w:t>The Notion of a Service</w:t>
+      </w:r>
+    </w:p>
+    <w:p/>
+    <w:p>
+      <w:r>
+        <w:t xml:space="preserve">A service is something provided to the civilians (possibly by their own efforts, as enabled or supported by actors) that has a level that can increase or decrease over time.  Examples are power service, postal service, communications, water supply, the court system and other governmental services, and the like (though not law enforcement, as that’s an assigned activity).  We call the level of service for a particular service the </w:t>
+      </w:r>
+      <w:r>
+        <w:rPr>
+          <w:i/>
+        </w:rPr>
+        <w:t>LOS</w:t>
+      </w:r>
+      <w:r>
+        <w:t>.  For any given service there are four specific levels of service that are of interest:</w:t>
+      </w:r>
+    </w:p>
+    <w:p/>
+    <w:p>
+      <w:r>
+        <w:rPr>
+          <w:b/>
+        </w:rPr>
+        <w:t>The Actual Level of Service (ALOS)</w:t>
+      </w:r>
+    </w:p>
+    <w:p>
+      <w:pPr>
+        <w:ind w:left="360"/>
+      </w:pPr>
+      <w:r>
+        <w:t>How much of the service is the group actually receiving at the present time?</w:t>
+      </w:r>
+    </w:p>
+    <w:p/>
+    <w:p>
+      <w:r>
+        <w:rPr>
+          <w:b/>
+        </w:rPr>
+        <w:t>The Required Level of Service (RLOS)</w:t>
+      </w:r>
+    </w:p>
+    <w:p>
+      <w:pPr>
+        <w:ind w:left="360"/>
+      </w:pPr>
+      <w:r>
+        <w:t>How much of the service does the group need to live without significant hardship?</w:t>
+      </w:r>
+    </w:p>
+    <w:p/>
+    <w:p>
+      <w:r>
+        <w:rPr>
+          <w:b/>
+        </w:rPr>
+        <w:t>The Expected Level of Service (ELOS)</w:t>
+      </w:r>
+    </w:p>
+    <w:p>
+      <w:pPr>
+        <w:ind w:left="360"/>
+      </w:pPr>
+      <w:r>
+        <w:t>How much of the service is the group accustomed to getting?</w:t>
+      </w:r>
+    </w:p>
+    <w:p>
+      <w:pPr>
+        <w:ind w:left="360"/>
+      </w:pPr>
+    </w:p>
+    <w:p>
+      <w:pPr>
+        <w:rPr>
+          <w:b/>
+        </w:rPr>
+      </w:pPr>
+      <w:r>
+        <w:rPr>
+          <w:b/>
+        </w:rPr>
+        <w:t>The Saturation Level of Service (SLOS)</w:t>
+      </w:r>
+    </w:p>
+    <w:p>
+      <w:pPr>
+        <w:ind w:left="360"/>
+      </w:pPr>
+      <w:r>
+        <w:t>What’s the level of the service which saturates the demand?  Once the civilians have all they want, they don’t care if more is available.</w:t>
+      </w:r>
+    </w:p>
+    <w:p>
+      <w:pPr>
+        <w:ind w:left="360"/>
+      </w:pPr>
+    </w:p>
+    <w:p>
+      <w:r>
+        <w:t>The units appropriate for measuring a particular the level of a particular service will vary from service to service.</w:t>
+      </w:r>
+    </w:p>
+    <w:p>
+      <w:pPr>
+        <w:ind w:left="360"/>
+      </w:pPr>
+    </w:p>
+    <w:p>
+      <w:r>
+        <w:lastRenderedPageBreak/>
+        <w:t>The expected level of service will slowly approach the actual level of service over time; in other words, the civilians will eventually become accustomed to whatever level of service they receive.  Expectations will rise more quickly than they will fall: we become accustomed to good things more quickly than we become resigned to bad things.</w:t>
+      </w:r>
+    </w:p>
+    <w:p/>
+    <w:p>
+      <w:r>
+        <w:t>For example, i</w:t>
+      </w:r>
+      <w:r>
+        <w:t xml:space="preserve">n most of America ELOS for the power supply simply </w:t>
+      </w:r>
+      <w:r>
+        <w:rPr>
+          <w:i/>
+        </w:rPr>
+        <w:t>is</w:t>
+      </w:r>
+      <w:r>
+        <w:t xml:space="preserve"> the SLOS.  We most of us have all the power we are willing to buy.</w:t>
+      </w:r>
+      <w:r>
+        <w:t xml:space="preserve">  If the power is out, we are immediately unhappy, and would takes us quite a while to get used even to power provided on a regular if intermittent schedule; but when the power goes back on, we get used to it with great rapidity.</w:t>
+      </w:r>
+    </w:p>
+    <w:p/>
+    <w:p>
+      <w:r>
+        <w:t>Civilian attitudes improve when the ALOS is greater than expected (though not more than the SLOS), and worsen when the ALOS is less than expected, and especially if it is less than required.</w:t>
+      </w:r>
+    </w:p>
+    <w:p/>
+    <w:p>
+      <w:r>
+        <w:t>There are four cases of particular interest:</w:t>
+      </w:r>
+    </w:p>
+    <w:p/>
+    <w:p>
+      <w:pPr>
+        <w:pStyle w:val="ListParagraph"/>
+        <w:numPr>
+          <w:ilvl w:val="0"/>
+          <w:numId w:val="20"/>
+        </w:numPr>
+      </w:pPr>
+      <w:r>
+        <w:t xml:space="preserve">Case R-: </w:t>
+      </w:r>
+      <w:r>
+        <w:t>Service is less than required</w:t>
+      </w:r>
+    </w:p>
+    <w:p>
+      <w:pPr>
+        <w:pStyle w:val="ListParagraph"/>
+        <w:numPr>
+          <w:ilvl w:val="0"/>
+          <w:numId w:val="20"/>
+        </w:numPr>
+      </w:pPr>
+      <w:r>
+        <w:t xml:space="preserve">Case E-: </w:t>
+      </w:r>
+      <w:r>
+        <w:t>Service is less than expected</w:t>
+      </w:r>
+    </w:p>
+    <w:p>
+      <w:pPr>
+        <w:pStyle w:val="ListParagraph"/>
+        <w:numPr>
+          <w:ilvl w:val="0"/>
+          <w:numId w:val="20"/>
+        </w:numPr>
+      </w:pPr>
+      <w:r>
+        <w:t xml:space="preserve">Case E: </w:t>
+      </w:r>
+      <w:r>
+        <w:t>Service meets expectations</w:t>
+      </w:r>
+    </w:p>
+    <w:p>
+      <w:pPr>
+        <w:pStyle w:val="ListParagraph"/>
+        <w:numPr>
+          <w:ilvl w:val="0"/>
+          <w:numId w:val="20"/>
+        </w:numPr>
+      </w:pPr>
+      <w:r>
+        <w:t>Case E+: Service is better than expected</w:t>
+      </w:r>
+    </w:p>
+    <w:p/>
+    <w:p>
+      <w:r>
+        <w:t>Note that case R- trumps all of the others; and that case E+ can only occur if the expected level of service is less than saturation.</w:t>
+      </w:r>
+    </w:p>
+    <w:p/>
+    <w:p>
+      <w:r>
+        <w:t>At the present time we have used this paradigm only for ENI services; we expect to make use of it for infrastructure-based services in the future.</w:t>
+      </w:r>
+    </w:p>
+    <w:p/>
+    <w:p>
+      <w:pPr>
+        <w:pStyle w:val="Heading3"/>
+      </w:pPr>
+      <w:r>
+        <w:t>Services vs. Environmental Situations</w:t>
+      </w:r>
+    </w:p>
+    <w:p/>
+    <w:p>
+      <w:r>
+        <w:t xml:space="preserve">As such, </w:t>
+      </w:r>
+      <w:r>
+        <w:t>the s</w:t>
+      </w:r>
+      <w:r>
+        <w:t xml:space="preserve">ervice paradigm is an improvement over the Environmental Situation paradigm for services like the power system and the water supply.   Using the power system for illustrative purposes, the ensit paradigm implicitly assumes that the ALOS is normally at its expected value, and that when problems occur it drops down to 0.0.  Horrors ensue until the problem is resolved, at which point it service returns to its previously expected level.  </w:t>
+      </w:r>
+    </w:p>
+    <w:p/>
+    <w:p>
+      <w:r>
+        <w:t>In a long-run scenario, however, it is quite possible that the power service may be substandard (though not zero) for quite long periods of time.</w:t>
+      </w:r>
+      <w:r>
+        <w:t xml:space="preserve">  Power for 12 hours a day is much better than no power at all; and after a few weeks’ time, the civilians will begin to adjust to it (and the attitude effects will cease).  If power then drops to 4 hours a day, they will again react negatively; but if it returns to 24 hours a day they will react positively.</w:t>
+      </w:r>
+    </w:p>
+    <w:p/>
+    <w:p>
+      <w:r>
+        <w:t>We expect service-orient models to replace many of the existing ensit types as time goes on.</w:t>
+      </w:r>
+    </w:p>
+    <w:p/>
+    <w:p>
+      <w:pPr>
+        <w:pStyle w:val="Heading3"/>
+      </w:pPr>
+      <w:r>
+        <w:lastRenderedPageBreak/>
+        <w:t>Measurement of E</w:t>
+      </w:r>
+      <w:r>
+        <w:t>NI</w:t>
+      </w:r>
+      <w:r>
+        <w:t xml:space="preserve"> Services</w:t>
+      </w:r>
+    </w:p>
+    <w:p/>
+    <w:p>
+      <w:r>
+        <w:t xml:space="preserve">Actors provide ENI services to groups in neighborhoods by spending money on them using the </w:t>
+      </w:r>
+      <w:r>
+        <w:rPr>
+          <w:b/>
+        </w:rPr>
+        <w:t>FUNDENI</w:t>
+      </w:r>
+      <w:r>
+        <w:t xml:space="preserve"> tactic.  No infrastructure is required, by definition; and we assume that every dollar spent translates (not necessarily linearly) into service provided.</w:t>
+      </w:r>
+    </w:p>
+    <w:p/>
+    <w:p>
+      <w:r>
+        <w:t>For convenience, w</w:t>
+      </w:r>
+      <w:r>
+        <w:t xml:space="preserve">e measure the provision of ENI services </w:t>
+      </w:r>
+      <w:r>
+        <w:t xml:space="preserve">to a group </w:t>
+      </w:r>
+      <w:r>
+        <w:t>in a neighborhood as a fraction of the saturation level of service (SLOS)</w:t>
+      </w:r>
+      <w:r>
+        <w:t xml:space="preserve"> for that group</w:t>
+      </w:r>
+      <w:r>
+        <w:t>: 0.0 implies no service, and 1.0 implies the saturation level of service.  Then, we specify the saturation level of service by the</w:t>
+      </w:r>
+      <w:r>
+        <w:t xml:space="preserve"> per capita</w:t>
+      </w:r>
+      <w:r>
+        <w:t xml:space="preserve"> funding required </w:t>
+      </w:r>
+      <w:r>
+        <w:t>to achieve it.  If actors provide funding for more than the saturation level of service, the ALOS will be greater than 1.0.</w:t>
+      </w:r>
+    </w:p>
+    <w:p/>
+    <w:p>
+      <w:pPr>
+        <w:pStyle w:val="Heading3"/>
+      </w:pPr>
+      <w:r>
+        <w:t>Required Level of ENI Services</w:t>
+      </w:r>
+    </w:p>
+    <w:p/>
+    <w:p>
+      <w:r>
+        <w:t>The required level of ENI services is set in the model parameter database as a fraction of the saturation level of service,  according to the urbanization level of the neighborhood.</w:t>
+      </w:r>
+    </w:p>
+    <w:p/>
+    <w:p>
+      <w:pPr>
+        <w:pStyle w:val="Heading3"/>
+      </w:pPr>
+      <w:r>
+        <w:t xml:space="preserve">Status Quo ENI </w:t>
+      </w:r>
+      <w:r>
+        <w:t>Funding</w:t>
+      </w:r>
+    </w:p>
+    <w:p/>
+    <w:p>
+      <w:r>
+        <w:t xml:space="preserve">The level of ENI service provided to a particular group depends on the actor’s strategies; but how the actors execute their strategies depends on the current state of affairs, which includes some level of spending on ENI Services.  Thus, we need to know the funding for ENI services prior to time 0; this is a scenario input called the </w:t>
+      </w:r>
+      <w:r>
+        <w:rPr>
+          <w:i/>
+        </w:rPr>
+        <w:t>status quo ENI funding</w:t>
+      </w:r>
+      <w:r>
+        <w:t>.</w:t>
+      </w:r>
+    </w:p>
+    <w:p/>
+    <w:p>
+      <w:pPr>
+        <w:pStyle w:val="Heading3"/>
+      </w:pPr>
+      <w:r>
+        <w:t>Effects of ENI Services</w:t>
+      </w:r>
+    </w:p>
+    <w:p/>
+    <w:p>
+      <w:r>
+        <w:t>The current level of ENI services affects two things:</w:t>
+      </w:r>
+    </w:p>
+    <w:p/>
+    <w:p>
+      <w:pPr>
+        <w:pStyle w:val="ListParagraph"/>
+        <w:numPr>
+          <w:ilvl w:val="0"/>
+          <w:numId w:val="21"/>
+        </w:numPr>
+      </w:pPr>
+      <w:r>
+        <w:t xml:space="preserve">Civilian satisfaction levels; see Section </w:t>
+      </w:r>
+      <w:r>
+        <w:fldChar w:fldCharType="begin"/>
+      </w:r>
+      <w:r>
+        <w:instrText xml:space="preserve"> REF _Ref185646626 \r \h </w:instrText>
+      </w:r>
+      <w:r>
+        <w:fldChar w:fldCharType="separate"/>
+      </w:r>
+      <w:r>
+        <w:t>5.6</w:t>
+      </w:r>
+      <w:r>
+        <w:fldChar w:fldCharType="end"/>
+      </w:r>
+      <w:r>
+        <w:t>.</w:t>
+      </w:r>
+    </w:p>
+    <w:p>
+      <w:pPr>
+        <w:pStyle w:val="ListParagraph"/>
+        <w:numPr>
+          <w:ilvl w:val="0"/>
+          <w:numId w:val="21"/>
+        </w:numPr>
+      </w:pPr>
+      <w:r>
+        <w:t xml:space="preserve">The vertical relationships of civilian groups with actors; see Section </w:t>
+      </w:r>
+      <w:r>
+        <w:fldChar w:fldCharType="begin"/>
+      </w:r>
+      <w:r>
+        <w:instrText xml:space="preserve"> REF _Ref185658921 \r \h </w:instrText>
+      </w:r>
+      <w:r>
+        <w:fldChar w:fldCharType="separate"/>
+      </w:r>
+      <w:r>
+        <w:t>5.3</w:t>
+      </w:r>
+      <w:r>
+        <w:fldChar w:fldCharType="end"/>
+      </w:r>
+      <w:r>
+        <w:t>.</w:t>
+      </w:r>
+    </w:p>
+    <w:p/>
+    <w:p>
+      <w:r>
+        <w:t>In each case, the fundamental questions are whether the civilians are receiving the required level of service; and if so, whether they are receiving more or less service than they expect.</w:t>
+      </w:r>
+    </w:p>
+    <w:p/>
+    <w:p>
+      <w:r>
+        <w:t>In terms of the vertical relationships, it also matters whether or not the actor providing the service has control of the group’s neighborhood; see Section</w:t>
+      </w:r>
+      <w:r>
+        <w:t xml:space="preserve"> </w:t>
+      </w:r>
+      <w:r>
+        <w:fldChar w:fldCharType="begin"/>
+      </w:r>
+      <w:r>
+        <w:instrText xml:space="preserve"> REF _Ref185658921 \r \h </w:instrText>
+      </w:r>
+      <w:r>
+        <w:fldChar w:fldCharType="separate"/>
+      </w:r>
+      <w:r>
+        <w:t>5.3</w:t>
+      </w:r>
+      <w:r>
+        <w:fldChar w:fldCharType="end"/>
+      </w:r>
+      <w:r>
+        <w:t xml:space="preserve"> (and the </w:t>
+      </w:r>
+      <w:r>
+        <w:rPr>
+          <w:i/>
+        </w:rPr>
+        <w:t>Athena Analyst’s Guide</w:t>
+      </w:r>
+      <w:r>
+        <w:t>) for details.</w:t>
+      </w:r>
+      <w:bookmarkStart w:id="28" w:name="_GoBack"/>
+      <w:bookmarkEnd w:id="28"/>
+    </w:p>
     <w:p/>
     <w:p/>
     <w:p/>
@@ -4872,14 +5478,14 @@
       <w:pPr>
         <w:pStyle w:val="Heading1"/>
       </w:pPr>
-      <w:bookmarkStart w:id="28" w:name="_Ref311700038"/>
-      <w:bookmarkStart w:id="29" w:name="_Toc185637592"/>
+      <w:bookmarkStart w:id="29" w:name="_Ref311700038"/>
+      <w:bookmarkStart w:id="30" w:name="_Toc185637592"/>
       <w:r>
         <w:lastRenderedPageBreak/>
         <w:t>Demographics</w:t>
       </w:r>
-      <w:bookmarkEnd w:id="28"/>
       <w:bookmarkEnd w:id="29"/>
+      <w:bookmarkEnd w:id="30"/>
     </w:p>
     <w:p/>
     <w:p>
@@ -4934,11 +5540,11 @@
       <w:pPr>
         <w:pStyle w:val="Heading2"/>
       </w:pPr>
-      <w:bookmarkStart w:id="30" w:name="_Toc185637593"/>
+      <w:bookmarkStart w:id="31" w:name="_Toc185637593"/>
       <w:r>
         <w:t>Base Population</w:t>
       </w:r>
-      <w:bookmarkEnd w:id="30"/>
+      <w:bookmarkEnd w:id="31"/>
     </w:p>
     <w:p/>
     <w:p>
@@ -4978,11 +5584,11 @@
       <w:pPr>
         <w:pStyle w:val="Heading2"/>
       </w:pPr>
-      <w:bookmarkStart w:id="31" w:name="_Toc185637594"/>
+      <w:bookmarkStart w:id="32" w:name="_Toc185637594"/>
       <w:r>
         <w:t>Current Population</w:t>
       </w:r>
-      <w:bookmarkEnd w:id="31"/>
+      <w:bookmarkEnd w:id="32"/>
     </w:p>
     <w:p/>
     <w:p>
@@ -5022,11 +5628,11 @@
       <w:pPr>
         <w:pStyle w:val="Heading2"/>
       </w:pPr>
-      <w:bookmarkStart w:id="32" w:name="_Toc185637595"/>
+      <w:bookmarkStart w:id="33" w:name="_Toc185637595"/>
       <w:r>
         <w:t>Subsistence Agriculture</w:t>
       </w:r>
-      <w:bookmarkEnd w:id="32"/>
+      <w:bookmarkEnd w:id="33"/>
     </w:p>
     <w:p/>
     <w:p>
@@ -5070,14 +5676,14 @@
       <w:pPr>
         <w:pStyle w:val="Heading2"/>
       </w:pPr>
-      <w:bookmarkStart w:id="33" w:name="_Toc185637596"/>
+      <w:bookmarkStart w:id="34" w:name="_Toc185637596"/>
       <w:r>
         <w:t xml:space="preserve">Consumers and </w:t>
       </w:r>
       <w:r>
         <w:t>Workers</w:t>
       </w:r>
-      <w:bookmarkEnd w:id="33"/>
+      <w:bookmarkEnd w:id="34"/>
     </w:p>
     <w:p/>
     <w:p>
@@ -5126,11 +5732,11 @@
       <w:pPr>
         <w:pStyle w:val="Heading2"/>
       </w:pPr>
-      <w:bookmarkStart w:id="34" w:name="_Toc185637597"/>
+      <w:bookmarkStart w:id="35" w:name="_Toc185637597"/>
       <w:r>
         <w:t>Demographic Situations</w:t>
       </w:r>
-      <w:bookmarkEnd w:id="34"/>
+      <w:bookmarkEnd w:id="35"/>
     </w:p>
     <w:p/>
     <w:p>
@@ -5204,14 +5810,14 @@
       <w:pPr>
         <w:pStyle w:val="Heading1"/>
       </w:pPr>
-      <w:bookmarkStart w:id="35" w:name="_Ref311700044"/>
-      <w:bookmarkStart w:id="36" w:name="_Toc185637598"/>
+      <w:bookmarkStart w:id="36" w:name="_Ref311700044"/>
+      <w:bookmarkStart w:id="37" w:name="_Toc185637598"/>
       <w:r>
         <w:lastRenderedPageBreak/>
         <w:t>Attitudes</w:t>
       </w:r>
-      <w:bookmarkEnd w:id="35"/>
       <w:bookmarkEnd w:id="36"/>
+      <w:bookmarkEnd w:id="37"/>
     </w:p>
     <w:p/>
     <w:p>
@@ -5349,9 +5955,11 @@
       <w:pPr>
         <w:pStyle w:val="Heading2"/>
       </w:pPr>
+      <w:bookmarkStart w:id="38" w:name="_Ref185658921"/>
       <w:r>
         <w:t>Vertical Relationships</w:t>
       </w:r>
+      <w:bookmarkEnd w:id="38"/>
     </w:p>
     <w:p/>
     <w:p>
@@ -5367,36 +5975,46 @@
       <w:pPr>
         <w:pStyle w:val="Heading2"/>
       </w:pPr>
-      <w:bookmarkStart w:id="37" w:name="_Ref185651673"/>
+      <w:bookmarkStart w:id="39" w:name="_Ref185651673"/>
       <w:r>
         <w:t>Cooperation Levels</w:t>
       </w:r>
-      <w:bookmarkEnd w:id="37"/>
+      <w:bookmarkEnd w:id="39"/>
     </w:p>
     <w:p/>
     <w:p>
       <w:pPr>
         <w:pStyle w:val="Heading2"/>
       </w:pPr>
-      <w:bookmarkStart w:id="38" w:name="_Ref185646626"/>
+      <w:bookmarkStart w:id="40" w:name="_Ref185646626"/>
       <w:r>
         <w:t>The Driver Assessment Model (DAM)</w:t>
       </w:r>
-      <w:bookmarkEnd w:id="38"/>
+      <w:bookmarkEnd w:id="40"/>
+    </w:p>
+    <w:p>
+      <w:pPr>
+        <w:pStyle w:val="Heading2"/>
+      </w:pPr>
+      <w:bookmarkStart w:id="41" w:name="_Ref185652359"/>
+      <w:r>
+        <w:t>Magic Attitude Drivers</w:t>
+      </w:r>
+      <w:bookmarkEnd w:id="41"/>
     </w:p>
     <w:p/>
     <w:p>
       <w:pPr>
         <w:pStyle w:val="Heading1"/>
       </w:pPr>
-      <w:bookmarkStart w:id="39" w:name="_Ref311700050"/>
-      <w:bookmarkStart w:id="40" w:name="_Toc185637599"/>
+      <w:bookmarkStart w:id="42" w:name="_Ref311700050"/>
+      <w:bookmarkStart w:id="43" w:name="_Toc185637599"/>
       <w:r>
         <w:lastRenderedPageBreak/>
         <w:t>Politics</w:t>
       </w:r>
-      <w:bookmarkEnd w:id="39"/>
-      <w:bookmarkEnd w:id="40"/>
+      <w:bookmarkEnd w:id="42"/>
+      <w:bookmarkEnd w:id="43"/>
     </w:p>
     <w:p/>
     <w:p>
@@ -5436,14 +6054,14 @@
       <w:pPr>
         <w:pStyle w:val="Heading1"/>
       </w:pPr>
-      <w:bookmarkStart w:id="41" w:name="_Ref311700057"/>
-      <w:bookmarkStart w:id="42" w:name="_Toc185637600"/>
+      <w:bookmarkStart w:id="44" w:name="_Ref311700057"/>
+      <w:bookmarkStart w:id="45" w:name="_Toc185637600"/>
       <w:r>
         <w:lastRenderedPageBreak/>
         <w:t>Economics</w:t>
       </w:r>
-      <w:bookmarkEnd w:id="41"/>
-      <w:bookmarkEnd w:id="42"/>
+      <w:bookmarkEnd w:id="44"/>
+      <w:bookmarkEnd w:id="45"/>
     </w:p>
     <w:p/>
     <w:p>
@@ -5456,30 +6074,30 @@
       <w:pPr>
         <w:pStyle w:val="Heading1"/>
       </w:pPr>
-      <w:bookmarkStart w:id="43" w:name="_Ref311636060"/>
-      <w:bookmarkStart w:id="44" w:name="_Toc185637601"/>
+      <w:bookmarkStart w:id="46" w:name="_Ref311636060"/>
+      <w:bookmarkStart w:id="47" w:name="_Toc185637601"/>
       <w:r>
         <w:lastRenderedPageBreak/>
         <w:t>Information</w:t>
       </w:r>
-      <w:bookmarkEnd w:id="43"/>
-      <w:bookmarkEnd w:id="44"/>
+      <w:bookmarkEnd w:id="46"/>
+      <w:bookmarkEnd w:id="47"/>
     </w:p>
     <w:p/>
     <w:p>
       <w:pPr>
         <w:pStyle w:val="Heading1"/>
       </w:pPr>
-      <w:bookmarkStart w:id="45" w:name="_Ref311638522"/>
-      <w:bookmarkStart w:id="46" w:name="_Ref311699814"/>
-      <w:bookmarkStart w:id="47" w:name="_Toc185637602"/>
+      <w:bookmarkStart w:id="48" w:name="_Ref311638522"/>
+      <w:bookmarkStart w:id="49" w:name="_Ref311699814"/>
+      <w:bookmarkStart w:id="50" w:name="_Toc185637602"/>
       <w:r>
         <w:lastRenderedPageBreak/>
         <w:t>Athena Objects</w:t>
       </w:r>
-      <w:bookmarkEnd w:id="45"/>
-      <w:bookmarkEnd w:id="46"/>
-      <w:bookmarkEnd w:id="47"/>
+      <w:bookmarkEnd w:id="48"/>
+      <w:bookmarkEnd w:id="49"/>
+      <w:bookmarkEnd w:id="50"/>
     </w:p>
     <w:p/>
     <w:p>
@@ -5491,11 +6109,11 @@
       <w:pPr>
         <w:pStyle w:val="Heading2"/>
       </w:pPr>
-      <w:bookmarkStart w:id="48" w:name="_Toc185637603"/>
+      <w:bookmarkStart w:id="51" w:name="_Toc185637603"/>
       <w:r>
         <w:t>The Playbox</w:t>
       </w:r>
-      <w:bookmarkEnd w:id="48"/>
+      <w:bookmarkEnd w:id="51"/>
     </w:p>
     <w:p/>
     <w:p/>
@@ -5570,7 +6188,7 @@
         <w:rStyle w:val="PageNumber"/>
         <w:noProof/>
       </w:rPr>
-      <w:t>17</w:t>
+      <w:t>21</w:t>
     </w:r>
     <w:r>
       <w:rPr>
@@ -6483,6 +7101,119 @@
     </w:lvl>
   </w:abstractNum>
   <w:abstractNum w:abstractNumId="7">
+    <w:nsid w:val="1DE22727"/>
+    <w:multiLevelType w:val="hybridMultilevel"/>
+    <w:tmpl w:val="71962A1C"/>
+    <w:lvl w:ilvl="0" w:tplc="04090001">
+      <w:start w:val="1"/>
+      <w:numFmt w:val="bullet"/>
+      <w:lvlText w:val=""/>
+      <w:lvlJc w:val="left"/>
+      <w:pPr>
+        <w:ind w:left="720" w:hanging="360"/>
+      </w:pPr>
+      <w:rPr>
+        <w:rFonts w:ascii="Symbol" w:hAnsi="Symbol" w:hint="default"/>
+      </w:rPr>
+    </w:lvl>
+    <w:lvl w:ilvl="1" w:tplc="04090003" w:tentative="1">
+      <w:start w:val="1"/>
+      <w:numFmt w:val="bullet"/>
+      <w:lvlText w:val="o"/>
+      <w:lvlJc w:val="left"/>
+      <w:pPr>
+        <w:ind w:left="1440" w:hanging="360"/>
+      </w:pPr>
+      <w:rPr>
+        <w:rFonts w:ascii="Courier" w:hAnsi="Courier" w:hint="default"/>
+      </w:rPr>
+    </w:lvl>
+    <w:lvl w:ilvl="2" w:tplc="04090005" w:tentative="1">
+      <w:start w:val="1"/>
+      <w:numFmt w:val="bullet"/>
+      <w:lvlText w:val=""/>
+      <w:lvlJc w:val="left"/>
+      <w:pPr>
+        <w:ind w:left="2160" w:hanging="360"/>
+      </w:pPr>
+      <w:rPr>
+        <w:rFonts w:ascii="Wingdings" w:hAnsi="Wingdings" w:hint="default"/>
+      </w:rPr>
+    </w:lvl>
+    <w:lvl w:ilvl="3" w:tplc="04090001" w:tentative="1">
+      <w:start w:val="1"/>
+      <w:numFmt w:val="bullet"/>
+      <w:lvlText w:val=""/>
+      <w:lvlJc w:val="left"/>
+      <w:pPr>
+        <w:ind w:left="2880" w:hanging="360"/>
+      </w:pPr>
+      <w:rPr>
+        <w:rFonts w:ascii="Symbol" w:hAnsi="Symbol" w:hint="default"/>
+      </w:rPr>
+    </w:lvl>
+    <w:lvl w:ilvl="4" w:tplc="04090003" w:tentative="1">
+      <w:start w:val="1"/>
+      <w:numFmt w:val="bullet"/>
+      <w:lvlText w:val="o"/>
+      <w:lvlJc w:val="left"/>
+      <w:pPr>
+        <w:ind w:left="3600" w:hanging="360"/>
+      </w:pPr>
+      <w:rPr>
+        <w:rFonts w:ascii="Courier" w:hAnsi="Courier" w:hint="default"/>
+      </w:rPr>
+    </w:lvl>
+    <w:lvl w:ilvl="5" w:tplc="04090005" w:tentative="1">
+      <w:start w:val="1"/>
+      <w:numFmt w:val="bullet"/>
+      <w:lvlText w:val=""/>
+      <w:lvlJc w:val="left"/>
+      <w:pPr>
+        <w:ind w:left="4320" w:hanging="360"/>
+      </w:pPr>
+      <w:rPr>
+        <w:rFonts w:ascii="Wingdings" w:hAnsi="Wingdings" w:hint="default"/>
+      </w:rPr>
+    </w:lvl>
+    <w:lvl w:ilvl="6" w:tplc="04090001" w:tentative="1">
+      <w:start w:val="1"/>
+      <w:numFmt w:val="bullet"/>
+      <w:lvlText w:val=""/>
+      <w:lvlJc w:val="left"/>
+      <w:pPr>
+        <w:ind w:left="5040" w:hanging="360"/>
+      </w:pPr>
+      <w:rPr>
+        <w:rFonts w:ascii="Symbol" w:hAnsi="Symbol" w:hint="default"/>
+      </w:rPr>
+    </w:lvl>
+    <w:lvl w:ilvl="7" w:tplc="04090003" w:tentative="1">
+      <w:start w:val="1"/>
+      <w:numFmt w:val="bullet"/>
+      <w:lvlText w:val="o"/>
+      <w:lvlJc w:val="left"/>
+      <w:pPr>
+        <w:ind w:left="5760" w:hanging="360"/>
+      </w:pPr>
+      <w:rPr>
+        <w:rFonts w:ascii="Courier" w:hAnsi="Courier" w:hint="default"/>
+      </w:rPr>
+    </w:lvl>
+    <w:lvl w:ilvl="8" w:tplc="04090005" w:tentative="1">
+      <w:start w:val="1"/>
+      <w:numFmt w:val="bullet"/>
+      <w:lvlText w:val=""/>
+      <w:lvlJc w:val="left"/>
+      <w:pPr>
+        <w:ind w:left="6480" w:hanging="360"/>
+      </w:pPr>
+      <w:rPr>
+        <w:rFonts w:ascii="Wingdings" w:hAnsi="Wingdings" w:hint="default"/>
+      </w:rPr>
+    </w:lvl>
+  </w:abstractNum>
+  <w:abstractNum w:abstractNumId="8">
     <w:nsid w:val="237330DA"/>
     <w:multiLevelType w:val="multilevel"/>
     <w:tmpl w:val="96EE8F36"/>
@@ -6542,7 +7273,7 @@
       <w:lvlJc w:val="left"/>
     </w:lvl>
   </w:abstractNum>
-  <w:abstractNum w:abstractNumId="8">
+  <w:abstractNum w:abstractNumId="9">
     <w:nsid w:val="3E8A0809"/>
     <w:multiLevelType w:val="multilevel"/>
     <w:tmpl w:val="E9C0F6F0"/>
@@ -6629,7 +7360,7 @@
       </w:pPr>
     </w:lvl>
   </w:abstractNum>
-  <w:abstractNum w:abstractNumId="9">
+  <w:abstractNum w:abstractNumId="10">
     <w:nsid w:val="45E774C4"/>
     <w:multiLevelType w:val="multilevel"/>
     <w:tmpl w:val="D714DB34"/>
@@ -6689,7 +7420,7 @@
       <w:lvlJc w:val="left"/>
     </w:lvl>
   </w:abstractNum>
-  <w:abstractNum w:abstractNumId="10">
+  <w:abstractNum w:abstractNumId="11">
     <w:nsid w:val="4FB22330"/>
     <w:multiLevelType w:val="hybridMultilevel"/>
     <w:tmpl w:val="20687F50"/>
@@ -6802,7 +7533,7 @@
       </w:rPr>
     </w:lvl>
   </w:abstractNum>
-  <w:abstractNum w:abstractNumId="11">
+  <w:abstractNum w:abstractNumId="12">
     <w:nsid w:val="50E35C12"/>
     <w:multiLevelType w:val="multilevel"/>
     <w:tmpl w:val="5C68802C"/>
@@ -6952,7 +7683,7 @@
       </w:rPr>
     </w:lvl>
   </w:abstractNum>
-  <w:abstractNum w:abstractNumId="12">
+  <w:abstractNum w:abstractNumId="13">
     <w:nsid w:val="5A437E9C"/>
     <w:multiLevelType w:val="hybridMultilevel"/>
     <w:tmpl w:val="051C69CC"/>
@@ -7065,7 +7796,7 @@
       </w:rPr>
     </w:lvl>
   </w:abstractNum>
-  <w:abstractNum w:abstractNumId="13">
+  <w:abstractNum w:abstractNumId="14">
     <w:nsid w:val="6A383EE7"/>
     <w:multiLevelType w:val="hybridMultilevel"/>
     <w:tmpl w:val="B2502CBE"/>
@@ -7178,7 +7909,7 @@
       </w:rPr>
     </w:lvl>
   </w:abstractNum>
-  <w:abstractNum w:abstractNumId="14">
+  <w:abstractNum w:abstractNumId="15">
     <w:nsid w:val="6AF9320F"/>
     <w:multiLevelType w:val="multilevel"/>
     <w:tmpl w:val="3434338E"/>
@@ -7265,7 +7996,120 @@
       </w:pPr>
     </w:lvl>
   </w:abstractNum>
-  <w:abstractNum w:abstractNumId="15">
+  <w:abstractNum w:abstractNumId="16">
+    <w:nsid w:val="6BF5544C"/>
+    <w:multiLevelType w:val="hybridMultilevel"/>
+    <w:tmpl w:val="4DECE702"/>
+    <w:lvl w:ilvl="0" w:tplc="04090001">
+      <w:start w:val="1"/>
+      <w:numFmt w:val="bullet"/>
+      <w:lvlText w:val=""/>
+      <w:lvlJc w:val="left"/>
+      <w:pPr>
+        <w:ind w:left="720" w:hanging="360"/>
+      </w:pPr>
+      <w:rPr>
+        <w:rFonts w:ascii="Symbol" w:hAnsi="Symbol" w:hint="default"/>
+      </w:rPr>
+    </w:lvl>
+    <w:lvl w:ilvl="1" w:tplc="04090003" w:tentative="1">
+      <w:start w:val="1"/>
+      <w:numFmt w:val="bullet"/>
+      <w:lvlText w:val="o"/>
+      <w:lvlJc w:val="left"/>
+      <w:pPr>
+        <w:ind w:left="1440" w:hanging="360"/>
+      </w:pPr>
+      <w:rPr>
+        <w:rFonts w:ascii="Courier" w:hAnsi="Courier" w:hint="default"/>
+      </w:rPr>
+    </w:lvl>
+    <w:lvl w:ilvl="2" w:tplc="04090005" w:tentative="1">
+      <w:start w:val="1"/>
+      <w:numFmt w:val="bullet"/>
+      <w:lvlText w:val=""/>
+      <w:lvlJc w:val="left"/>
+      <w:pPr>
+        <w:ind w:left="2160" w:hanging="360"/>
+      </w:pPr>
+      <w:rPr>
+        <w:rFonts w:ascii="Wingdings" w:hAnsi="Wingdings" w:hint="default"/>
+      </w:rPr>
+    </w:lvl>
+    <w:lvl w:ilvl="3" w:tplc="04090001" w:tentative="1">
+      <w:start w:val="1"/>
+      <w:numFmt w:val="bullet"/>
+      <w:lvlText w:val=""/>
+      <w:lvlJc w:val="left"/>
+      <w:pPr>
+        <w:ind w:left="2880" w:hanging="360"/>
+      </w:pPr>
+      <w:rPr>
+        <w:rFonts w:ascii="Symbol" w:hAnsi="Symbol" w:hint="default"/>
+      </w:rPr>
+    </w:lvl>
+    <w:lvl w:ilvl="4" w:tplc="04090003" w:tentative="1">
+      <w:start w:val="1"/>
+      <w:numFmt w:val="bullet"/>
+      <w:lvlText w:val="o"/>
+      <w:lvlJc w:val="left"/>
+      <w:pPr>
+        <w:ind w:left="3600" w:hanging="360"/>
+      </w:pPr>
+      <w:rPr>
+        <w:rFonts w:ascii="Courier" w:hAnsi="Courier" w:hint="default"/>
+      </w:rPr>
+    </w:lvl>
+    <w:lvl w:ilvl="5" w:tplc="04090005" w:tentative="1">
+      <w:start w:val="1"/>
+      <w:numFmt w:val="bullet"/>
+      <w:lvlText w:val=""/>
+      <w:lvlJc w:val="left"/>
+      <w:pPr>
+        <w:ind w:left="4320" w:hanging="360"/>
+      </w:pPr>
+      <w:rPr>
+        <w:rFonts w:ascii="Wingdings" w:hAnsi="Wingdings" w:hint="default"/>
+      </w:rPr>
+    </w:lvl>
+    <w:lvl w:ilvl="6" w:tplc="04090001" w:tentative="1">
+      <w:start w:val="1"/>
+      <w:numFmt w:val="bullet"/>
+      <w:lvlText w:val=""/>
+      <w:lvlJc w:val="left"/>
+      <w:pPr>
+        <w:ind w:left="5040" w:hanging="360"/>
+      </w:pPr>
+      <w:rPr>
+        <w:rFonts w:ascii="Symbol" w:hAnsi="Symbol" w:hint="default"/>
+      </w:rPr>
+    </w:lvl>
+    <w:lvl w:ilvl="7" w:tplc="04090003" w:tentative="1">
+      <w:start w:val="1"/>
+      <w:numFmt w:val="bullet"/>
+      <w:lvlText w:val="o"/>
+      <w:lvlJc w:val="left"/>
+      <w:pPr>
+        <w:ind w:left="5760" w:hanging="360"/>
+      </w:pPr>
+      <w:rPr>
+        <w:rFonts w:ascii="Courier" w:hAnsi="Courier" w:hint="default"/>
+      </w:rPr>
+    </w:lvl>
+    <w:lvl w:ilvl="8" w:tplc="04090005" w:tentative="1">
+      <w:start w:val="1"/>
+      <w:numFmt w:val="bullet"/>
+      <w:lvlText w:val=""/>
+      <w:lvlJc w:val="left"/>
+      <w:pPr>
+        <w:ind w:left="6480" w:hanging="360"/>
+      </w:pPr>
+      <w:rPr>
+        <w:rFonts w:ascii="Wingdings" w:hAnsi="Wingdings" w:hint="default"/>
+      </w:rPr>
+    </w:lvl>
+  </w:abstractNum>
+  <w:abstractNum w:abstractNumId="17">
     <w:nsid w:val="6EB15BCB"/>
     <w:multiLevelType w:val="hybridMultilevel"/>
     <w:tmpl w:val="7EE6D950"/>
@@ -7378,7 +8222,7 @@
       </w:rPr>
     </w:lvl>
   </w:abstractNum>
-  <w:abstractNum w:abstractNumId="16">
+  <w:abstractNum w:abstractNumId="18">
     <w:nsid w:val="71F75069"/>
     <w:multiLevelType w:val="hybridMultilevel"/>
     <w:tmpl w:val="452ACE70"/>
@@ -7491,7 +8335,7 @@
       </w:rPr>
     </w:lvl>
   </w:abstractNum>
-  <w:abstractNum w:abstractNumId="17">
+  <w:abstractNum w:abstractNumId="19">
     <w:nsid w:val="79C96357"/>
     <w:multiLevelType w:val="hybridMultilevel"/>
     <w:tmpl w:val="B5B431D8"/>
@@ -7604,7 +8448,7 @@
       </w:rPr>
     </w:lvl>
   </w:abstractNum>
-  <w:abstractNum w:abstractNumId="18">
+  <w:abstractNum w:abstractNumId="20">
     <w:nsid w:val="7D0E6529"/>
     <w:multiLevelType w:val="multilevel"/>
     <w:tmpl w:val="38846A36"/>
@@ -7692,19 +8536,19 @@
     </w:lvl>
   </w:abstractNum>
   <w:num w:numId="1">
-    <w:abstractNumId w:val="11"/>
+    <w:abstractNumId w:val="12"/>
   </w:num>
   <w:num w:numId="2">
+    <w:abstractNumId w:val="10"/>
+  </w:num>
+  <w:num w:numId="3">
+    <w:abstractNumId w:val="8"/>
+  </w:num>
+  <w:num w:numId="4">
     <w:abstractNumId w:val="9"/>
   </w:num>
-  <w:num w:numId="3">
-    <w:abstractNumId w:val="7"/>
-  </w:num>
-  <w:num w:numId="4">
-    <w:abstractNumId w:val="8"/>
-  </w:num>
   <w:num w:numId="5">
-    <w:abstractNumId w:val="18"/>
+    <w:abstractNumId w:val="20"/>
   </w:num>
   <w:num w:numId="6">
     <w:abstractNumId w:val="6"/>
@@ -7716,10 +8560,10 @@
     <w:abstractNumId w:val="2"/>
   </w:num>
   <w:num w:numId="9">
-    <w:abstractNumId w:val="14"/>
+    <w:abstractNumId w:val="15"/>
   </w:num>
   <w:num w:numId="10">
-    <w:abstractNumId w:val="12"/>
+    <w:abstractNumId w:val="13"/>
   </w:num>
   <w:num w:numId="11">
     <w:abstractNumId w:val="3"/>
@@ -7728,25 +8572,31 @@
     <w:abstractNumId w:val="1"/>
   </w:num>
   <w:num w:numId="13">
-    <w:abstractNumId w:val="10"/>
+    <w:abstractNumId w:val="11"/>
   </w:num>
   <w:num w:numId="14">
-    <w:abstractNumId w:val="16"/>
+    <w:abstractNumId w:val="18"/>
   </w:num>
   <w:num w:numId="15">
-    <w:abstractNumId w:val="13"/>
+    <w:abstractNumId w:val="14"/>
   </w:num>
   <w:num w:numId="16">
     <w:abstractNumId w:val="0"/>
   </w:num>
   <w:num w:numId="17">
-    <w:abstractNumId w:val="15"/>
+    <w:abstractNumId w:val="17"/>
   </w:num>
   <w:num w:numId="18">
-    <w:abstractNumId w:val="17"/>
+    <w:abstractNumId w:val="19"/>
   </w:num>
   <w:num w:numId="19">
     <w:abstractNumId w:val="5"/>
+  </w:num>
+  <w:num w:numId="20">
+    <w:abstractNumId w:val="7"/>
+  </w:num>
+  <w:num w:numId="21">
+    <w:abstractNumId w:val="16"/>
   </w:num>
   <w:numIdMacAtCleanup w:val="11"/>
 </w:numbering>
@@ -11087,7 +11937,7 @@
 </file>
 
 <file path=customXml/itemProps1.xml><?xml version="1.0" encoding="utf-8"?>
-<ds:datastoreItem xmlns:ds="http://schemas.openxmlformats.org/officeDocument/2006/customXml" ds:itemID="{EDD18A80-043D-BB41-B825-EAE5AE086CCB}">
+<ds:datastoreItem xmlns:ds="http://schemas.openxmlformats.org/officeDocument/2006/customXml" ds:itemID="{4BF49E03-9BC5-0A40-94EE-ACD7155BAE69}">
   <ds:schemaRefs>
     <ds:schemaRef ds:uri="http://schemas.openxmlformats.org/officeDocument/2006/bibliography"/>
   </ds:schemaRefs>

</xml_diff>

<commit_message>
AUG changes; finished Information section.
</commit_message>
<xml_diff>
--- a/docs/dev/aug.docx
+++ b/docs/dev/aug.docx
@@ -4358,6 +4358,7 @@
         </w:numPr>
       </w:pPr>
       <w:r>
+        <w:lastRenderedPageBreak/>
         <w:t>Coverage is computed for the mere presence of a military force deployed in a neighborhood.</w:t>
       </w:r>
     </w:p>
@@ -5436,10 +5437,7 @@
     <w:p/>
     <w:p>
       <w:r>
-        <w:t>In terms of the vertical relationships, it also matters whether or not the actor providing the service has control of the group’s neighborhood; see Section</w:t>
-      </w:r>
-      <w:r>
-        <w:t xml:space="preserve"> </w:t>
+        <w:t xml:space="preserve">In terms of the vertical relationships, it also matters whether or not the actor providing the service has control of the group’s neighborhood; see Section </w:t>
       </w:r>
       <w:r>
         <w:fldChar w:fldCharType="begin"/>
@@ -5468,8 +5466,6 @@
       <w:r>
         <w:t>) for details.</w:t>
       </w:r>
-      <w:bookmarkStart w:id="28" w:name="_GoBack"/>
-      <w:bookmarkEnd w:id="28"/>
     </w:p>
     <w:p/>
     <w:p/>
@@ -5478,61 +5474,149 @@
       <w:pPr>
         <w:pStyle w:val="Heading1"/>
       </w:pPr>
-      <w:bookmarkStart w:id="29" w:name="_Ref311700038"/>
-      <w:bookmarkStart w:id="30" w:name="_Toc185637592"/>
+      <w:bookmarkStart w:id="28" w:name="_Ref311700038"/>
+      <w:bookmarkStart w:id="29" w:name="_Toc185637592"/>
       <w:r>
         <w:lastRenderedPageBreak/>
         <w:t>Demographics</w:t>
       </w:r>
+      <w:bookmarkEnd w:id="28"/>
       <w:bookmarkEnd w:id="29"/>
+    </w:p>
+    <w:p/>
+    <w:p>
+      <w:r>
+        <w:t xml:space="preserve">The </w:t>
+      </w:r>
+      <w:r>
+        <w:t xml:space="preserve">Demographics </w:t>
+      </w:r>
+      <w:r>
+        <w:t>Area</w:t>
+      </w:r>
+      <w:r>
+        <w:t xml:space="preserve"> is closely tied to the Ground </w:t>
+      </w:r>
+      <w:r>
+        <w:t>Area</w:t>
+      </w:r>
+      <w:r>
+        <w:t xml:space="preserve">, as it is concerned with how many civilians there are and where they live. </w:t>
+      </w:r>
+      <w:r>
+        <w:t xml:space="preserve"> The Demographics model proper</w:t>
+      </w:r>
+      <w:r>
+        <w:t xml:space="preserve"> is responsible for </w:t>
+      </w:r>
+      <w:r>
+        <w:t xml:space="preserve"> </w:t>
+      </w:r>
+      <w:r>
+        <w:t xml:space="preserve">determining the </w:t>
+      </w:r>
+      <w:r>
+        <w:t xml:space="preserve">current population (by group, neighborhood, and playbox), as well as the </w:t>
+      </w:r>
+      <w:r>
+        <w:t xml:space="preserve">size of the labor force, the number of consumers in the local economy, and similar population statistics.  In addition, </w:t>
+      </w:r>
+      <w:r>
+        <w:t>the Demographic Situation (demsit) model</w:t>
+      </w:r>
+      <w:r>
+        <w:t xml:space="preserve"> determines the effects of unemployment on each civilian group, which in turn drives attitud</w:t>
+      </w:r>
+      <w:r>
+        <w:t>e change.</w:t>
+      </w:r>
+    </w:p>
+    <w:p/>
+    <w:p>
+      <w:pPr>
+        <w:pStyle w:val="Heading2"/>
+      </w:pPr>
+      <w:bookmarkStart w:id="30" w:name="_Toc185637593"/>
+      <w:r>
+        <w:t>Base Population</w:t>
+      </w:r>
       <w:bookmarkEnd w:id="30"/>
     </w:p>
     <w:p/>
     <w:p>
       <w:r>
-        <w:t xml:space="preserve">The </w:t>
-      </w:r>
-      <w:r>
-        <w:t xml:space="preserve">Demographics </w:t>
-      </w:r>
-      <w:r>
-        <w:t>Area</w:t>
-      </w:r>
-      <w:r>
-        <w:t xml:space="preserve"> is closely tied to the Ground </w:t>
-      </w:r>
-      <w:r>
-        <w:t>Area</w:t>
-      </w:r>
-      <w:r>
-        <w:t xml:space="preserve">, as it is concerned with how many civilians there are and where they live. </w:t>
-      </w:r>
-      <w:r>
-        <w:t xml:space="preserve"> The Demographics model proper</w:t>
-      </w:r>
-      <w:r>
-        <w:t xml:space="preserve"> is responsible for </w:t>
+        <w:t xml:space="preserve">The population is divided into civilian groups (Section TBD); each civilian group resides in a neighborhood.  At time 0, each civilian group has an initial or </w:t>
+      </w:r>
+      <w:r>
+        <w:rPr>
+          <w:i/>
+        </w:rPr>
+        <w:t>base</w:t>
+      </w:r>
+      <w:r>
+        <w:t xml:space="preserve"> population.  The base population of the neighborhood is simply the total across the civilian groups, and the base population of the playbox is simply the total across the neighborhoods.  Note that we also track the total population of local neighborhoods (Section </w:t>
+      </w:r>
+      <w:r>
+        <w:fldChar w:fldCharType="begin"/>
+      </w:r>
+      <w:r>
+        <w:instrText xml:space="preserve"> REF _Ref311707964 \r \h </w:instrText>
+      </w:r>
+      <w:r>
+        <w:fldChar w:fldCharType="separate"/>
+      </w:r>
+      <w:r>
+        <w:t>3.2.4</w:t>
+      </w:r>
+      <w:r>
+        <w:fldChar w:fldCharType="end"/>
+      </w:r>
+      <w:r>
+        <w:t>), because that figures into the Economics Area.</w:t>
+      </w:r>
+    </w:p>
+    <w:p/>
+    <w:p>
+      <w:pPr>
+        <w:pStyle w:val="Heading2"/>
+      </w:pPr>
+      <w:bookmarkStart w:id="31" w:name="_Toc185637594"/>
+      <w:r>
+        <w:t>Current Population</w:t>
+      </w:r>
+      <w:bookmarkEnd w:id="31"/>
+    </w:p>
+    <w:p/>
+    <w:p>
+      <w:r>
+        <w:t>The</w:t>
       </w:r>
       <w:r>
         <w:t xml:space="preserve"> </w:t>
       </w:r>
       <w:r>
-        <w:t xml:space="preserve">determining the </w:t>
-      </w:r>
-      <w:r>
-        <w:t xml:space="preserve">current population (by group, neighborhood, and playbox), as well as the </w:t>
-      </w:r>
-      <w:r>
-        <w:t xml:space="preserve">size of the labor force, the number of consumers in the local economy, and similar population statistics.  In addition, </w:t>
-      </w:r>
-      <w:r>
-        <w:t>the Demographic Situation (demsit) model</w:t>
-      </w:r>
-      <w:r>
-        <w:t xml:space="preserve"> determines the effects of unemployment on each civilian group, which in turn drives attitud</w:t>
-      </w:r>
-      <w:r>
-        <w:t>e change.</w:t>
+        <w:rPr>
+          <w:i/>
+        </w:rPr>
+        <w:t>current</w:t>
+      </w:r>
+      <w:r>
+        <w:rPr>
+          <w:i/>
+        </w:rPr>
+        <w:t xml:space="preserve"> population</w:t>
+      </w:r>
+      <w:r>
+        <w:t xml:space="preserve"> of civilian groups and of neighborhoods can change over time.  Athena does not model births or natural deaths, but it does model deaths due to civilian collateral damage (Section TBD).  The Demographics model tracks attrition to date, subtracting it from the current population.  In addition, civilian group personnel can be </w:t>
+      </w:r>
+      <w:r>
+        <w:rPr>
+          <w:i/>
+        </w:rPr>
+        <w:t>displaced</w:t>
+      </w:r>
+      <w:r>
+        <w:t xml:space="preserve"> to other neighborhoods (Section TBD), which removes them from the current population of their group and neighborhood, and adds them to the current population of the neighborhood to which they are displaced.</w:t>
       </w:r>
     </w:p>
     <w:p/>
@@ -5540,99 +5624,11 @@
       <w:pPr>
         <w:pStyle w:val="Heading2"/>
       </w:pPr>
-      <w:bookmarkStart w:id="31" w:name="_Toc185637593"/>
-      <w:r>
-        <w:t>Base Population</w:t>
-      </w:r>
-      <w:bookmarkEnd w:id="31"/>
-    </w:p>
-    <w:p/>
-    <w:p>
-      <w:r>
-        <w:t xml:space="preserve">The population is divided into civilian groups (Section TBD); each civilian group resides in a neighborhood.  At time 0, each civilian group has an initial or </w:t>
-      </w:r>
-      <w:r>
-        <w:rPr>
-          <w:i/>
-        </w:rPr>
-        <w:t>base</w:t>
-      </w:r>
-      <w:r>
-        <w:t xml:space="preserve"> population.  The base population of the neighborhood is simply the total across the civilian groups, and the base population of the playbox is simply the total across the neighborhoods.  Note that we also track the total population of local neighborhoods (Section </w:t>
-      </w:r>
-      <w:r>
-        <w:fldChar w:fldCharType="begin"/>
-      </w:r>
-      <w:r>
-        <w:instrText xml:space="preserve"> REF _Ref311707964 \r \h </w:instrText>
-      </w:r>
-      <w:r>
-        <w:fldChar w:fldCharType="separate"/>
-      </w:r>
-      <w:r>
-        <w:t>3.2.4</w:t>
-      </w:r>
-      <w:r>
-        <w:fldChar w:fldCharType="end"/>
-      </w:r>
-      <w:r>
-        <w:t>), because that figures into the Economics Area.</w:t>
-      </w:r>
-    </w:p>
-    <w:p/>
-    <w:p>
-      <w:pPr>
-        <w:pStyle w:val="Heading2"/>
-      </w:pPr>
-      <w:bookmarkStart w:id="32" w:name="_Toc185637594"/>
-      <w:r>
-        <w:t>Current Population</w:t>
+      <w:bookmarkStart w:id="32" w:name="_Toc185637595"/>
+      <w:r>
+        <w:t>Subsistence Agriculture</w:t>
       </w:r>
       <w:bookmarkEnd w:id="32"/>
-    </w:p>
-    <w:p/>
-    <w:p>
-      <w:r>
-        <w:t>The</w:t>
-      </w:r>
-      <w:r>
-        <w:t xml:space="preserve"> </w:t>
-      </w:r>
-      <w:r>
-        <w:rPr>
-          <w:i/>
-        </w:rPr>
-        <w:t>current</w:t>
-      </w:r>
-      <w:r>
-        <w:rPr>
-          <w:i/>
-        </w:rPr>
-        <w:t xml:space="preserve"> population</w:t>
-      </w:r>
-      <w:r>
-        <w:t xml:space="preserve"> of civilian groups and of neighborhoods can change over time.  Athena does not model births or natural deaths, but it does model deaths due to civilian collateral damage (Section TBD).  The Demographics model tracks attrition to date, subtracting it from the current population.  In addition, civilian group personnel can be </w:t>
-      </w:r>
-      <w:r>
-        <w:rPr>
-          <w:i/>
-        </w:rPr>
-        <w:t>displaced</w:t>
-      </w:r>
-      <w:r>
-        <w:t xml:space="preserve"> to other neighborhoods (Section TBD), which removes them from the current population of their group and neighborhood, and adds them to the current population of the neighborhood to which they are displaced.</w:t>
-      </w:r>
-    </w:p>
-    <w:p/>
-    <w:p>
-      <w:pPr>
-        <w:pStyle w:val="Heading2"/>
-      </w:pPr>
-      <w:bookmarkStart w:id="33" w:name="_Toc185637595"/>
-      <w:r>
-        <w:t>Subsistence Agriculture</w:t>
-      </w:r>
-      <w:bookmarkEnd w:id="33"/>
     </w:p>
     <w:p/>
     <w:p>
@@ -5676,67 +5672,67 @@
       <w:pPr>
         <w:pStyle w:val="Heading2"/>
       </w:pPr>
-      <w:bookmarkStart w:id="34" w:name="_Toc185637596"/>
+      <w:bookmarkStart w:id="33" w:name="_Toc185637596"/>
       <w:r>
         <w:t xml:space="preserve">Consumers and </w:t>
       </w:r>
       <w:r>
         <w:t>Workers</w:t>
       </w:r>
+      <w:bookmarkEnd w:id="33"/>
+    </w:p>
+    <w:p/>
+    <w:p>
+      <w:r>
+        <w:t>All non-subsistence-agriculture personnel are presumed to be</w:t>
+      </w:r>
+      <w:r>
+        <w:t xml:space="preserve"> </w:t>
+      </w:r>
+      <w:r>
+        <w:rPr>
+          <w:i/>
+        </w:rPr>
+        <w:t>consumers</w:t>
+      </w:r>
+      <w:r>
+        <w:t xml:space="preserve"> in the local economy;</w:t>
+      </w:r>
+      <w:r>
+        <w:rPr>
+          <w:rStyle w:val="FootnoteReference"/>
+        </w:rPr>
+        <w:footnoteReference w:id="4"/>
+      </w:r>
+      <w:r>
+        <w:t xml:space="preserve"> the total number of consumers drives the size of the economy.</w:t>
+      </w:r>
+    </w:p>
+    <w:p/>
+    <w:p>
+      <w:r>
+        <w:t xml:space="preserve">In each group, only a percentage of the consumers (nominally 60%) are members of the </w:t>
+      </w:r>
+      <w:r>
+        <w:rPr>
+          <w:i/>
+        </w:rPr>
+        <w:t>labor force</w:t>
+      </w:r>
+      <w:r>
+        <w:t>.  For civilians displaced from their homes, whether they remain within their own neighborhood or are displaced to another neighborhood, the percentage drops to 40%.  Displaced civilians who are settled in camps do not contribute to the labor force at all.</w:t>
+      </w:r>
+    </w:p>
+    <w:p/>
+    <w:p>
+      <w:pPr>
+        <w:pStyle w:val="Heading2"/>
+      </w:pPr>
+      <w:bookmarkStart w:id="34" w:name="_Toc185637597"/>
+      <w:r>
+        <w:t>Demographic Situations</w:t>
+      </w:r>
       <w:bookmarkEnd w:id="34"/>
-    </w:p>
-    <w:p/>
-    <w:p>
-      <w:r>
-        <w:t>All non-subsistence-agriculture personnel are presumed to be</w:t>
-      </w:r>
-      <w:r>
-        <w:t xml:space="preserve"> </w:t>
-      </w:r>
-      <w:r>
-        <w:rPr>
-          <w:i/>
-        </w:rPr>
-        <w:t>consumers</w:t>
-      </w:r>
-      <w:r>
-        <w:t xml:space="preserve"> in the local economy;</w:t>
-      </w:r>
-      <w:r>
-        <w:rPr>
-          <w:rStyle w:val="FootnoteReference"/>
-        </w:rPr>
-        <w:footnoteReference w:id="4"/>
-      </w:r>
-      <w:r>
-        <w:t xml:space="preserve"> the total number of consumers drives the size of the economy.</w:t>
-      </w:r>
-    </w:p>
-    <w:p/>
-    <w:p>
-      <w:r>
-        <w:t xml:space="preserve">In each group, only a percentage of the consumers (nominally 60%) are members of the </w:t>
-      </w:r>
-      <w:r>
-        <w:rPr>
-          <w:i/>
-        </w:rPr>
-        <w:t>labor force</w:t>
-      </w:r>
-      <w:r>
-        <w:t>.  For civilians displaced from their homes, whether they remain within their own neighborhood or are displaced to another neighborhood, the percentage drops to 40%.  Displaced civilians who are settled in camps do not contribute to the labor force at all.</w:t>
-      </w:r>
-    </w:p>
-    <w:p/>
-    <w:p>
-      <w:pPr>
-        <w:pStyle w:val="Heading2"/>
-      </w:pPr>
-      <w:bookmarkStart w:id="35" w:name="_Toc185637597"/>
-      <w:r>
-        <w:t>Demographic Situations</w:t>
-      </w:r>
-      <w:bookmarkEnd w:id="35"/>
     </w:p>
     <w:p/>
     <w:p>
@@ -5810,14 +5806,14 @@
       <w:pPr>
         <w:pStyle w:val="Heading1"/>
       </w:pPr>
-      <w:bookmarkStart w:id="36" w:name="_Ref311700044"/>
-      <w:bookmarkStart w:id="37" w:name="_Toc185637598"/>
+      <w:bookmarkStart w:id="35" w:name="_Ref311700044"/>
+      <w:bookmarkStart w:id="36" w:name="_Toc185637598"/>
       <w:r>
         <w:lastRenderedPageBreak/>
         <w:t>Attitudes</w:t>
       </w:r>
+      <w:bookmarkEnd w:id="35"/>
       <w:bookmarkEnd w:id="36"/>
-      <w:bookmarkEnd w:id="37"/>
     </w:p>
     <w:p/>
     <w:p>
@@ -5862,7 +5858,7 @@
         </w:numPr>
       </w:pPr>
       <w:r>
-        <w:t>The vertical relationships between groups and actors</w:t>
+        <w:t>The horizontal relationships between groups</w:t>
       </w:r>
     </w:p>
     <w:p>
@@ -5874,7 +5870,7 @@
         </w:numPr>
       </w:pPr>
       <w:r>
-        <w:t>The horizontal relationships between groups</w:t>
+        <w:t>The vertical relationships between groups and actors</w:t>
       </w:r>
     </w:p>
     <w:p>
@@ -5929,7 +5925,28 @@
         <w:t>attitudes</w:t>
       </w:r>
       <w:r>
-        <w:t xml:space="preserve"> properly applies to satisfaction and cooperation levels, which are managed by the Athena Regional Attitudes Model (ARAM).  However, the relationships (which derive from the belief systems, among other things) are also attitudes in a wider sense.</w:t>
+        <w:t xml:space="preserve"> properly applies to satisfaction and cooperation levels, which are managed by the </w:t>
+      </w:r>
+      <w:r>
+        <w:t>Generalized Regional Attitudes Model (G</w:t>
+      </w:r>
+      <w:r>
+        <w:t>RAM)</w:t>
+      </w:r>
+      <w:r>
+        <w:t xml:space="preserve"> (see the </w:t>
+      </w:r>
+      <w:r>
+        <w:rPr>
+          <w:i/>
+        </w:rPr>
+        <w:t>Mars Analyst’s Guide</w:t>
+      </w:r>
+      <w:r>
+        <w:t>)</w:t>
+      </w:r>
+      <w:r>
+        <w:t>.  However, the relationships (which derive from the belief systems, among other things) are also attitudes in a wider sense.</w:t>
       </w:r>
     </w:p>
     <w:p/>
@@ -5955,10 +5972,30 @@
       <w:pPr>
         <w:pStyle w:val="Heading2"/>
       </w:pPr>
-      <w:bookmarkStart w:id="38" w:name="_Ref185658921"/>
+      <w:bookmarkStart w:id="37" w:name="_Ref185658921"/>
       <w:r>
         <w:t>Vertical Relationships</w:t>
       </w:r>
+      <w:bookmarkEnd w:id="37"/>
+    </w:p>
+    <w:p/>
+    <w:p>
+      <w:pPr>
+        <w:pStyle w:val="Heading2"/>
+      </w:pPr>
+      <w:r>
+        <w:t>Satisfaction Levels</w:t>
+      </w:r>
+    </w:p>
+    <w:p/>
+    <w:p>
+      <w:pPr>
+        <w:pStyle w:val="Heading2"/>
+      </w:pPr>
+      <w:bookmarkStart w:id="38" w:name="_Ref185651673"/>
+      <w:r>
+        <w:t>Cooperation Levels</w:t>
+      </w:r>
       <w:bookmarkEnd w:id="38"/>
     </w:p>
     <w:p/>
@@ -5966,55 +6003,36 @@
       <w:pPr>
         <w:pStyle w:val="Heading2"/>
       </w:pPr>
-      <w:r>
-        <w:t>Satisfaction Levels</w:t>
-      </w:r>
+      <w:bookmarkStart w:id="39" w:name="_Ref185646626"/>
+      <w:r>
+        <w:t>The Driver Assessment Model (DAM)</w:t>
+      </w:r>
+      <w:bookmarkEnd w:id="39"/>
     </w:p>
     <w:p/>
     <w:p>
       <w:pPr>
         <w:pStyle w:val="Heading2"/>
       </w:pPr>
-      <w:bookmarkStart w:id="39" w:name="_Ref185651673"/>
-      <w:r>
-        <w:t>Cooperation Levels</w:t>
-      </w:r>
-      <w:bookmarkEnd w:id="39"/>
-    </w:p>
-    <w:p/>
-    <w:p>
-      <w:pPr>
-        <w:pStyle w:val="Heading2"/>
-      </w:pPr>
-      <w:bookmarkStart w:id="40" w:name="_Ref185646626"/>
-      <w:r>
-        <w:t>The Driver Assessment Model (DAM)</w:t>
+      <w:bookmarkStart w:id="40" w:name="_Ref185652359"/>
+      <w:r>
+        <w:t>Magic Attitude Drivers</w:t>
       </w:r>
       <w:bookmarkEnd w:id="40"/>
     </w:p>
-    <w:p>
-      <w:pPr>
-        <w:pStyle w:val="Heading2"/>
-      </w:pPr>
-      <w:bookmarkStart w:id="41" w:name="_Ref185652359"/>
-      <w:r>
-        <w:t>Magic Attitude Drivers</w:t>
-      </w:r>
-      <w:bookmarkEnd w:id="41"/>
-    </w:p>
     <w:p/>
     <w:p>
       <w:pPr>
         <w:pStyle w:val="Heading1"/>
       </w:pPr>
-      <w:bookmarkStart w:id="42" w:name="_Ref311700050"/>
-      <w:bookmarkStart w:id="43" w:name="_Toc185637599"/>
+      <w:bookmarkStart w:id="41" w:name="_Ref311700050"/>
+      <w:bookmarkStart w:id="42" w:name="_Toc185637599"/>
       <w:r>
         <w:lastRenderedPageBreak/>
         <w:t>Politics</w:t>
       </w:r>
+      <w:bookmarkEnd w:id="41"/>
       <w:bookmarkEnd w:id="42"/>
-      <w:bookmarkEnd w:id="43"/>
     </w:p>
     <w:p/>
     <w:p>
@@ -6054,14 +6072,14 @@
       <w:pPr>
         <w:pStyle w:val="Heading1"/>
       </w:pPr>
-      <w:bookmarkStart w:id="44" w:name="_Ref311700057"/>
-      <w:bookmarkStart w:id="45" w:name="_Toc185637600"/>
+      <w:bookmarkStart w:id="43" w:name="_Ref311700057"/>
+      <w:bookmarkStart w:id="44" w:name="_Toc185637600"/>
       <w:r>
         <w:lastRenderedPageBreak/>
         <w:t>Economics</w:t>
       </w:r>
+      <w:bookmarkEnd w:id="43"/>
       <w:bookmarkEnd w:id="44"/>
-      <w:bookmarkEnd w:id="45"/>
     </w:p>
     <w:p/>
     <w:p>
@@ -6074,16 +6092,155 @@
       <w:pPr>
         <w:pStyle w:val="Heading1"/>
       </w:pPr>
-      <w:bookmarkStart w:id="46" w:name="_Ref311636060"/>
-      <w:bookmarkStart w:id="47" w:name="_Toc185637601"/>
+      <w:bookmarkStart w:id="45" w:name="_Ref311636060"/>
+      <w:bookmarkStart w:id="46" w:name="_Toc185637601"/>
       <w:r>
         <w:lastRenderedPageBreak/>
         <w:t>Information</w:t>
       </w:r>
+      <w:bookmarkEnd w:id="45"/>
       <w:bookmarkEnd w:id="46"/>
+    </w:p>
+    <w:p/>
+    <w:p>
+      <w:r>
+        <w:t>Information is key in the kinds of scenarios Athena has been designed to address.  The Information Area includes the following:</w:t>
+      </w:r>
+    </w:p>
+    <w:p/>
+    <w:p>
+      <w:pPr>
+        <w:pStyle w:val="ListParagraph"/>
+        <w:numPr>
+          <w:ilvl w:val="0"/>
+          <w:numId w:val="22"/>
+        </w:numPr>
+      </w:pPr>
+      <w:r>
+        <w:t>Command and control of troops and organizations</w:t>
+      </w:r>
+    </w:p>
+    <w:p>
+      <w:pPr>
+        <w:pStyle w:val="ListParagraph"/>
+        <w:numPr>
+          <w:ilvl w:val="0"/>
+          <w:numId w:val="22"/>
+        </w:numPr>
+      </w:pPr>
+      <w:r>
+        <w:t>The spread of information within the civilian population and across the playbox</w:t>
+      </w:r>
+    </w:p>
+    <w:p>
+      <w:pPr>
+        <w:pStyle w:val="ListParagraph"/>
+        <w:numPr>
+          <w:ilvl w:val="0"/>
+          <w:numId w:val="22"/>
+        </w:numPr>
+      </w:pPr>
+      <w:r>
+        <w:t>Intelligence received by force groups (and hence by actors) from the civilian population</w:t>
+      </w:r>
+    </w:p>
+    <w:p>
+      <w:pPr>
+        <w:pStyle w:val="ListParagraph"/>
+        <w:numPr>
+          <w:ilvl w:val="0"/>
+          <w:numId w:val="22"/>
+        </w:numPr>
+      </w:pPr>
+      <w:r>
+        <w:t>Information operations: propaganda and other media techniques intended to affect the perceptions of the people in the playbox, so as to:</w:t>
+      </w:r>
+    </w:p>
+    <w:p>
+      <w:pPr>
+        <w:pStyle w:val="ListParagraph"/>
+        <w:numPr>
+          <w:ilvl w:val="1"/>
+          <w:numId w:val="22"/>
+        </w:numPr>
+      </w:pPr>
+      <w:r>
+        <w:t>Increase support for an actor</w:t>
+      </w:r>
+    </w:p>
+    <w:p>
+      <w:pPr>
+        <w:pStyle w:val="ListParagraph"/>
+        <w:numPr>
+          <w:ilvl w:val="1"/>
+          <w:numId w:val="22"/>
+        </w:numPr>
+      </w:pPr>
+      <w:r>
+        <w:t>Decrease support for an actor</w:t>
+      </w:r>
+    </w:p>
+    <w:p>
+      <w:pPr>
+        <w:pStyle w:val="ListParagraph"/>
+        <w:numPr>
+          <w:ilvl w:val="1"/>
+          <w:numId w:val="22"/>
+        </w:numPr>
+      </w:pPr>
+      <w:r>
+        <w:t>Skew an actor’s intel, thus affecting the activities driven by it.</w:t>
+      </w:r>
+    </w:p>
+    <w:p/>
+    <w:p>
+      <w:r>
+        <w:t>At present, Athena’s information modeling is fairly simple:</w:t>
+      </w:r>
+    </w:p>
+    <w:p/>
+    <w:p>
+      <w:pPr>
+        <w:pStyle w:val="ListParagraph"/>
+        <w:numPr>
+          <w:ilvl w:val="0"/>
+          <w:numId w:val="23"/>
+        </w:numPr>
+      </w:pPr>
+      <w:r>
+        <w:t>GRAM tracks the cooperation (willingness to give information) of civilian groups with force groups; cooperation has a numbe</w:t>
+      </w:r>
+      <w:r>
+        <w:t>r of effects across the playbox, and especially on combat.</w:t>
+      </w:r>
+    </w:p>
+    <w:p/>
+    <w:p>
+      <w:pPr>
+        <w:pStyle w:val="ListParagraph"/>
+        <w:numPr>
+          <w:ilvl w:val="0"/>
+          <w:numId w:val="23"/>
+        </w:numPr>
+      </w:pPr>
+      <w:r>
+        <w:t>GRAM includes a simple model of information flow across the playbox as it applies to attitude effects.</w:t>
+      </w:r>
+    </w:p>
+    <w:p/>
+    <w:p>
+      <w:r>
+        <w:t xml:space="preserve">For the rest, information flow is implicit in Athena’s models.  This is </w:t>
+      </w:r>
+      <w:r>
+        <w:t>a</w:t>
+      </w:r>
+      <w:bookmarkStart w:id="47" w:name="_GoBack"/>
       <w:bookmarkEnd w:id="47"/>
-    </w:p>
-    <w:p/>
+      <w:r>
+        <w:t xml:space="preserve"> major area for future work.</w:t>
+      </w:r>
+    </w:p>
     <w:p>
       <w:pPr>
         <w:pStyle w:val="Heading1"/>
@@ -6188,7 +6345,7 @@
         <w:rStyle w:val="PageNumber"/>
         <w:noProof/>
       </w:rPr>
-      <w:t>21</w:t>
+      <w:t>26</w:t>
     </w:r>
     <w:r>
       <w:rPr>
@@ -6340,6 +6497,119 @@
 <file path=word/numbering.xml><?xml version="1.0" encoding="utf-8"?>
 <w:numbering xmlns:wpc="http://schemas.microsoft.com/office/word/2010/wordprocessingCanvas" xmlns:mo="http://schemas.microsoft.com/office/mac/office/2008/main" xmlns:mc="http://schemas.openxmlformats.org/markup-compatibility/2006" xmlns:mv="urn:schemas-microsoft-com:mac:vml" xmlns:o="urn:schemas-microsoft-com:office:office" xmlns:r="http://schemas.openxmlformats.org/officeDocument/2006/relationships" xmlns:m="http://schemas.openxmlformats.org/officeDocument/2006/math" xmlns:v="urn:schemas-microsoft-com:vml" xmlns:wp14="http://schemas.microsoft.com/office/word/2010/wordprocessingDrawing" xmlns:wp="http://schemas.openxmlformats.org/drawingml/2006/wordprocessingDrawing" xmlns:w10="urn:schemas-microsoft-com:office:word" xmlns:w="http://schemas.openxmlformats.org/wordprocessingml/2006/main" xmlns:w14="http://schemas.microsoft.com/office/word/2010/wordml" xmlns:wpg="http://schemas.microsoft.com/office/word/2010/wordprocessingGroup" xmlns:wpi="http://schemas.microsoft.com/office/word/2010/wordprocessingInk" xmlns:wne="http://schemas.microsoft.com/office/word/2006/wordml" xmlns:wps="http://schemas.microsoft.com/office/word/2010/wordprocessingShape" mc:Ignorable="w14 wp14">
   <w:abstractNum w:abstractNumId="0">
+    <w:nsid w:val="023978FA"/>
+    <w:multiLevelType w:val="hybridMultilevel"/>
+    <w:tmpl w:val="BADACAF2"/>
+    <w:lvl w:ilvl="0" w:tplc="04090001">
+      <w:start w:val="1"/>
+      <w:numFmt w:val="bullet"/>
+      <w:lvlText w:val=""/>
+      <w:lvlJc w:val="left"/>
+      <w:pPr>
+        <w:ind w:left="720" w:hanging="360"/>
+      </w:pPr>
+      <w:rPr>
+        <w:rFonts w:ascii="Symbol" w:hAnsi="Symbol" w:hint="default"/>
+      </w:rPr>
+    </w:lvl>
+    <w:lvl w:ilvl="1" w:tplc="04090003" w:tentative="1">
+      <w:start w:val="1"/>
+      <w:numFmt w:val="bullet"/>
+      <w:lvlText w:val="o"/>
+      <w:lvlJc w:val="left"/>
+      <w:pPr>
+        <w:ind w:left="1440" w:hanging="360"/>
+      </w:pPr>
+      <w:rPr>
+        <w:rFonts w:ascii="Courier" w:hAnsi="Courier" w:hint="default"/>
+      </w:rPr>
+    </w:lvl>
+    <w:lvl w:ilvl="2" w:tplc="04090005" w:tentative="1">
+      <w:start w:val="1"/>
+      <w:numFmt w:val="bullet"/>
+      <w:lvlText w:val=""/>
+      <w:lvlJc w:val="left"/>
+      <w:pPr>
+        <w:ind w:left="2160" w:hanging="360"/>
+      </w:pPr>
+      <w:rPr>
+        <w:rFonts w:ascii="Wingdings" w:hAnsi="Wingdings" w:hint="default"/>
+      </w:rPr>
+    </w:lvl>
+    <w:lvl w:ilvl="3" w:tplc="04090001" w:tentative="1">
+      <w:start w:val="1"/>
+      <w:numFmt w:val="bullet"/>
+      <w:lvlText w:val=""/>
+      <w:lvlJc w:val="left"/>
+      <w:pPr>
+        <w:ind w:left="2880" w:hanging="360"/>
+      </w:pPr>
+      <w:rPr>
+        <w:rFonts w:ascii="Symbol" w:hAnsi="Symbol" w:hint="default"/>
+      </w:rPr>
+    </w:lvl>
+    <w:lvl w:ilvl="4" w:tplc="04090003" w:tentative="1">
+      <w:start w:val="1"/>
+      <w:numFmt w:val="bullet"/>
+      <w:lvlText w:val="o"/>
+      <w:lvlJc w:val="left"/>
+      <w:pPr>
+        <w:ind w:left="3600" w:hanging="360"/>
+      </w:pPr>
+      <w:rPr>
+        <w:rFonts w:ascii="Courier" w:hAnsi="Courier" w:hint="default"/>
+      </w:rPr>
+    </w:lvl>
+    <w:lvl w:ilvl="5" w:tplc="04090005" w:tentative="1">
+      <w:start w:val="1"/>
+      <w:numFmt w:val="bullet"/>
+      <w:lvlText w:val=""/>
+      <w:lvlJc w:val="left"/>
+      <w:pPr>
+        <w:ind w:left="4320" w:hanging="360"/>
+      </w:pPr>
+      <w:rPr>
+        <w:rFonts w:ascii="Wingdings" w:hAnsi="Wingdings" w:hint="default"/>
+      </w:rPr>
+    </w:lvl>
+    <w:lvl w:ilvl="6" w:tplc="04090001" w:tentative="1">
+      <w:start w:val="1"/>
+      <w:numFmt w:val="bullet"/>
+      <w:lvlText w:val=""/>
+      <w:lvlJc w:val="left"/>
+      <w:pPr>
+        <w:ind w:left="5040" w:hanging="360"/>
+      </w:pPr>
+      <w:rPr>
+        <w:rFonts w:ascii="Symbol" w:hAnsi="Symbol" w:hint="default"/>
+      </w:rPr>
+    </w:lvl>
+    <w:lvl w:ilvl="7" w:tplc="04090003" w:tentative="1">
+      <w:start w:val="1"/>
+      <w:numFmt w:val="bullet"/>
+      <w:lvlText w:val="o"/>
+      <w:lvlJc w:val="left"/>
+      <w:pPr>
+        <w:ind w:left="5760" w:hanging="360"/>
+      </w:pPr>
+      <w:rPr>
+        <w:rFonts w:ascii="Courier" w:hAnsi="Courier" w:hint="default"/>
+      </w:rPr>
+    </w:lvl>
+    <w:lvl w:ilvl="8" w:tplc="04090005" w:tentative="1">
+      <w:start w:val="1"/>
+      <w:numFmt w:val="bullet"/>
+      <w:lvlText w:val=""/>
+      <w:lvlJc w:val="left"/>
+      <w:pPr>
+        <w:ind w:left="6480" w:hanging="360"/>
+      </w:pPr>
+      <w:rPr>
+        <w:rFonts w:ascii="Wingdings" w:hAnsi="Wingdings" w:hint="default"/>
+      </w:rPr>
+    </w:lvl>
+  </w:abstractNum>
+  <w:abstractNum w:abstractNumId="1">
     <w:nsid w:val="03BC731D"/>
     <w:multiLevelType w:val="hybridMultilevel"/>
     <w:tmpl w:val="C8143BDA"/>
@@ -6452,7 +6722,7 @@
       </w:rPr>
     </w:lvl>
   </w:abstractNum>
-  <w:abstractNum w:abstractNumId="1">
+  <w:abstractNum w:abstractNumId="2">
     <w:nsid w:val="0B920270"/>
     <w:multiLevelType w:val="hybridMultilevel"/>
     <w:tmpl w:val="643CEF5C"/>
@@ -6565,7 +6835,7 @@
       </w:rPr>
     </w:lvl>
   </w:abstractNum>
-  <w:abstractNum w:abstractNumId="2">
+  <w:abstractNum w:abstractNumId="3">
     <w:nsid w:val="0F6C54A4"/>
     <w:multiLevelType w:val="multilevel"/>
     <w:tmpl w:val="D2861F2A"/>
@@ -6652,7 +6922,7 @@
       </w:pPr>
     </w:lvl>
   </w:abstractNum>
-  <w:abstractNum w:abstractNumId="3">
+  <w:abstractNum w:abstractNumId="4">
     <w:nsid w:val="152A1C30"/>
     <w:multiLevelType w:val="hybridMultilevel"/>
     <w:tmpl w:val="194CFC40"/>
@@ -6765,7 +7035,7 @@
       </w:rPr>
     </w:lvl>
   </w:abstractNum>
-  <w:abstractNum w:abstractNumId="4">
+  <w:abstractNum w:abstractNumId="5">
     <w:nsid w:val="18AC31E3"/>
     <w:multiLevelType w:val="multilevel"/>
     <w:tmpl w:val="0DC80A00"/>
@@ -6876,7 +7146,7 @@
       </w:rPr>
     </w:lvl>
   </w:abstractNum>
-  <w:abstractNum w:abstractNumId="5">
+  <w:abstractNum w:abstractNumId="6">
     <w:nsid w:val="1A513D4E"/>
     <w:multiLevelType w:val="hybridMultilevel"/>
     <w:tmpl w:val="3B988F4E"/>
@@ -6989,7 +7259,7 @@
       </w:rPr>
     </w:lvl>
   </w:abstractNum>
-  <w:abstractNum w:abstractNumId="6">
+  <w:abstractNum w:abstractNumId="7">
     <w:nsid w:val="1A9E5C71"/>
     <w:multiLevelType w:val="multilevel"/>
     <w:tmpl w:val="4C1EAE82"/>
@@ -7100,7 +7370,7 @@
       </w:rPr>
     </w:lvl>
   </w:abstractNum>
-  <w:abstractNum w:abstractNumId="7">
+  <w:abstractNum w:abstractNumId="8">
     <w:nsid w:val="1DE22727"/>
     <w:multiLevelType w:val="hybridMultilevel"/>
     <w:tmpl w:val="71962A1C"/>
@@ -7213,7 +7483,7 @@
       </w:rPr>
     </w:lvl>
   </w:abstractNum>
-  <w:abstractNum w:abstractNumId="8">
+  <w:abstractNum w:abstractNumId="9">
     <w:nsid w:val="237330DA"/>
     <w:multiLevelType w:val="multilevel"/>
     <w:tmpl w:val="96EE8F36"/>
@@ -7273,7 +7543,7 @@
       <w:lvlJc w:val="left"/>
     </w:lvl>
   </w:abstractNum>
-  <w:abstractNum w:abstractNumId="9">
+  <w:abstractNum w:abstractNumId="10">
     <w:nsid w:val="3E8A0809"/>
     <w:multiLevelType w:val="multilevel"/>
     <w:tmpl w:val="E9C0F6F0"/>
@@ -7360,7 +7630,7 @@
       </w:pPr>
     </w:lvl>
   </w:abstractNum>
-  <w:abstractNum w:abstractNumId="10">
+  <w:abstractNum w:abstractNumId="11">
     <w:nsid w:val="45E774C4"/>
     <w:multiLevelType w:val="multilevel"/>
     <w:tmpl w:val="D714DB34"/>
@@ -7420,7 +7690,120 @@
       <w:lvlJc w:val="left"/>
     </w:lvl>
   </w:abstractNum>
-  <w:abstractNum w:abstractNumId="11">
+  <w:abstractNum w:abstractNumId="12">
+    <w:nsid w:val="47816CFF"/>
+    <w:multiLevelType w:val="hybridMultilevel"/>
+    <w:tmpl w:val="9EEAE056"/>
+    <w:lvl w:ilvl="0" w:tplc="04090001">
+      <w:start w:val="1"/>
+      <w:numFmt w:val="bullet"/>
+      <w:lvlText w:val=""/>
+      <w:lvlJc w:val="left"/>
+      <w:pPr>
+        <w:ind w:left="720" w:hanging="360"/>
+      </w:pPr>
+      <w:rPr>
+        <w:rFonts w:ascii="Symbol" w:hAnsi="Symbol" w:hint="default"/>
+      </w:rPr>
+    </w:lvl>
+    <w:lvl w:ilvl="1" w:tplc="04090003">
+      <w:start w:val="1"/>
+      <w:numFmt w:val="bullet"/>
+      <w:lvlText w:val="o"/>
+      <w:lvlJc w:val="left"/>
+      <w:pPr>
+        <w:ind w:left="1440" w:hanging="360"/>
+      </w:pPr>
+      <w:rPr>
+        <w:rFonts w:ascii="Courier" w:hAnsi="Courier" w:hint="default"/>
+      </w:rPr>
+    </w:lvl>
+    <w:lvl w:ilvl="2" w:tplc="04090005" w:tentative="1">
+      <w:start w:val="1"/>
+      <w:numFmt w:val="bullet"/>
+      <w:lvlText w:val=""/>
+      <w:lvlJc w:val="left"/>
+      <w:pPr>
+        <w:ind w:left="2160" w:hanging="360"/>
+      </w:pPr>
+      <w:rPr>
+        <w:rFonts w:ascii="Wingdings" w:hAnsi="Wingdings" w:hint="default"/>
+      </w:rPr>
+    </w:lvl>
+    <w:lvl w:ilvl="3" w:tplc="04090001" w:tentative="1">
+      <w:start w:val="1"/>
+      <w:numFmt w:val="bullet"/>
+      <w:lvlText w:val=""/>
+      <w:lvlJc w:val="left"/>
+      <w:pPr>
+        <w:ind w:left="2880" w:hanging="360"/>
+      </w:pPr>
+      <w:rPr>
+        <w:rFonts w:ascii="Symbol" w:hAnsi="Symbol" w:hint="default"/>
+      </w:rPr>
+    </w:lvl>
+    <w:lvl w:ilvl="4" w:tplc="04090003" w:tentative="1">
+      <w:start w:val="1"/>
+      <w:numFmt w:val="bullet"/>
+      <w:lvlText w:val="o"/>
+      <w:lvlJc w:val="left"/>
+      <w:pPr>
+        <w:ind w:left="3600" w:hanging="360"/>
+      </w:pPr>
+      <w:rPr>
+        <w:rFonts w:ascii="Courier" w:hAnsi="Courier" w:hint="default"/>
+      </w:rPr>
+    </w:lvl>
+    <w:lvl w:ilvl="5" w:tplc="04090005" w:tentative="1">
+      <w:start w:val="1"/>
+      <w:numFmt w:val="bullet"/>
+      <w:lvlText w:val=""/>
+      <w:lvlJc w:val="left"/>
+      <w:pPr>
+        <w:ind w:left="4320" w:hanging="360"/>
+      </w:pPr>
+      <w:rPr>
+        <w:rFonts w:ascii="Wingdings" w:hAnsi="Wingdings" w:hint="default"/>
+      </w:rPr>
+    </w:lvl>
+    <w:lvl w:ilvl="6" w:tplc="04090001" w:tentative="1">
+      <w:start w:val="1"/>
+      <w:numFmt w:val="bullet"/>
+      <w:lvlText w:val=""/>
+      <w:lvlJc w:val="left"/>
+      <w:pPr>
+        <w:ind w:left="5040" w:hanging="360"/>
+      </w:pPr>
+      <w:rPr>
+        <w:rFonts w:ascii="Symbol" w:hAnsi="Symbol" w:hint="default"/>
+      </w:rPr>
+    </w:lvl>
+    <w:lvl w:ilvl="7" w:tplc="04090003" w:tentative="1">
+      <w:start w:val="1"/>
+      <w:numFmt w:val="bullet"/>
+      <w:lvlText w:val="o"/>
+      <w:lvlJc w:val="left"/>
+      <w:pPr>
+        <w:ind w:left="5760" w:hanging="360"/>
+      </w:pPr>
+      <w:rPr>
+        <w:rFonts w:ascii="Courier" w:hAnsi="Courier" w:hint="default"/>
+      </w:rPr>
+    </w:lvl>
+    <w:lvl w:ilvl="8" w:tplc="04090005" w:tentative="1">
+      <w:start w:val="1"/>
+      <w:numFmt w:val="bullet"/>
+      <w:lvlText w:val=""/>
+      <w:lvlJc w:val="left"/>
+      <w:pPr>
+        <w:ind w:left="6480" w:hanging="360"/>
+      </w:pPr>
+      <w:rPr>
+        <w:rFonts w:ascii="Wingdings" w:hAnsi="Wingdings" w:hint="default"/>
+      </w:rPr>
+    </w:lvl>
+  </w:abstractNum>
+  <w:abstractNum w:abstractNumId="13">
     <w:nsid w:val="4FB22330"/>
     <w:multiLevelType w:val="hybridMultilevel"/>
     <w:tmpl w:val="20687F50"/>
@@ -7533,7 +7916,7 @@
       </w:rPr>
     </w:lvl>
   </w:abstractNum>
-  <w:abstractNum w:abstractNumId="12">
+  <w:abstractNum w:abstractNumId="14">
     <w:nsid w:val="50E35C12"/>
     <w:multiLevelType w:val="multilevel"/>
     <w:tmpl w:val="5C68802C"/>
@@ -7683,7 +8066,7 @@
       </w:rPr>
     </w:lvl>
   </w:abstractNum>
-  <w:abstractNum w:abstractNumId="13">
+  <w:abstractNum w:abstractNumId="15">
     <w:nsid w:val="5A437E9C"/>
     <w:multiLevelType w:val="hybridMultilevel"/>
     <w:tmpl w:val="051C69CC"/>
@@ -7796,7 +8179,7 @@
       </w:rPr>
     </w:lvl>
   </w:abstractNum>
-  <w:abstractNum w:abstractNumId="14">
+  <w:abstractNum w:abstractNumId="16">
     <w:nsid w:val="6A383EE7"/>
     <w:multiLevelType w:val="hybridMultilevel"/>
     <w:tmpl w:val="B2502CBE"/>
@@ -7909,7 +8292,7 @@
       </w:rPr>
     </w:lvl>
   </w:abstractNum>
-  <w:abstractNum w:abstractNumId="15">
+  <w:abstractNum w:abstractNumId="17">
     <w:nsid w:val="6AF9320F"/>
     <w:multiLevelType w:val="multilevel"/>
     <w:tmpl w:val="3434338E"/>
@@ -7996,7 +8379,7 @@
       </w:pPr>
     </w:lvl>
   </w:abstractNum>
-  <w:abstractNum w:abstractNumId="16">
+  <w:abstractNum w:abstractNumId="18">
     <w:nsid w:val="6BF5544C"/>
     <w:multiLevelType w:val="hybridMultilevel"/>
     <w:tmpl w:val="4DECE702"/>
@@ -8109,7 +8492,7 @@
       </w:rPr>
     </w:lvl>
   </w:abstractNum>
-  <w:abstractNum w:abstractNumId="17">
+  <w:abstractNum w:abstractNumId="19">
     <w:nsid w:val="6EB15BCB"/>
     <w:multiLevelType w:val="hybridMultilevel"/>
     <w:tmpl w:val="7EE6D950"/>
@@ -8222,7 +8605,7 @@
       </w:rPr>
     </w:lvl>
   </w:abstractNum>
-  <w:abstractNum w:abstractNumId="18">
+  <w:abstractNum w:abstractNumId="20">
     <w:nsid w:val="71F75069"/>
     <w:multiLevelType w:val="hybridMultilevel"/>
     <w:tmpl w:val="452ACE70"/>
@@ -8335,7 +8718,120 @@
       </w:rPr>
     </w:lvl>
   </w:abstractNum>
-  <w:abstractNum w:abstractNumId="19">
+  <w:abstractNum w:abstractNumId="21">
+    <w:nsid w:val="76417F03"/>
+    <w:multiLevelType w:val="multilevel"/>
+    <w:tmpl w:val="BADACAF2"/>
+    <w:lvl w:ilvl="0">
+      <w:start w:val="1"/>
+      <w:numFmt w:val="bullet"/>
+      <w:lvlText w:val=""/>
+      <w:lvlJc w:val="left"/>
+      <w:pPr>
+        <w:ind w:left="720" w:hanging="360"/>
+      </w:pPr>
+      <w:rPr>
+        <w:rFonts w:ascii="Symbol" w:hAnsi="Symbol" w:hint="default"/>
+      </w:rPr>
+    </w:lvl>
+    <w:lvl w:ilvl="1">
+      <w:start w:val="1"/>
+      <w:numFmt w:val="bullet"/>
+      <w:lvlText w:val="o"/>
+      <w:lvlJc w:val="left"/>
+      <w:pPr>
+        <w:ind w:left="1440" w:hanging="360"/>
+      </w:pPr>
+      <w:rPr>
+        <w:rFonts w:ascii="Courier" w:hAnsi="Courier" w:hint="default"/>
+      </w:rPr>
+    </w:lvl>
+    <w:lvl w:ilvl="2">
+      <w:start w:val="1"/>
+      <w:numFmt w:val="bullet"/>
+      <w:lvlText w:val=""/>
+      <w:lvlJc w:val="left"/>
+      <w:pPr>
+        <w:ind w:left="2160" w:hanging="360"/>
+      </w:pPr>
+      <w:rPr>
+        <w:rFonts w:ascii="Wingdings" w:hAnsi="Wingdings" w:hint="default"/>
+      </w:rPr>
+    </w:lvl>
+    <w:lvl w:ilvl="3">
+      <w:start w:val="1"/>
+      <w:numFmt w:val="bullet"/>
+      <w:lvlText w:val=""/>
+      <w:lvlJc w:val="left"/>
+      <w:pPr>
+        <w:ind w:left="2880" w:hanging="360"/>
+      </w:pPr>
+      <w:rPr>
+        <w:rFonts w:ascii="Symbol" w:hAnsi="Symbol" w:hint="default"/>
+      </w:rPr>
+    </w:lvl>
+    <w:lvl w:ilvl="4">
+      <w:start w:val="1"/>
+      <w:numFmt w:val="bullet"/>
+      <w:lvlText w:val="o"/>
+      <w:lvlJc w:val="left"/>
+      <w:pPr>
+        <w:ind w:left="3600" w:hanging="360"/>
+      </w:pPr>
+      <w:rPr>
+        <w:rFonts w:ascii="Courier" w:hAnsi="Courier" w:hint="default"/>
+      </w:rPr>
+    </w:lvl>
+    <w:lvl w:ilvl="5">
+      <w:start w:val="1"/>
+      <w:numFmt w:val="bullet"/>
+      <w:lvlText w:val=""/>
+      <w:lvlJc w:val="left"/>
+      <w:pPr>
+        <w:ind w:left="4320" w:hanging="360"/>
+      </w:pPr>
+      <w:rPr>
+        <w:rFonts w:ascii="Wingdings" w:hAnsi="Wingdings" w:hint="default"/>
+      </w:rPr>
+    </w:lvl>
+    <w:lvl w:ilvl="6">
+      <w:start w:val="1"/>
+      <w:numFmt w:val="bullet"/>
+      <w:lvlText w:val=""/>
+      <w:lvlJc w:val="left"/>
+      <w:pPr>
+        <w:ind w:left="5040" w:hanging="360"/>
+      </w:pPr>
+      <w:rPr>
+        <w:rFonts w:ascii="Symbol" w:hAnsi="Symbol" w:hint="default"/>
+      </w:rPr>
+    </w:lvl>
+    <w:lvl w:ilvl="7">
+      <w:start w:val="1"/>
+      <w:numFmt w:val="bullet"/>
+      <w:lvlText w:val="o"/>
+      <w:lvlJc w:val="left"/>
+      <w:pPr>
+        <w:ind w:left="5760" w:hanging="360"/>
+      </w:pPr>
+      <w:rPr>
+        <w:rFonts w:ascii="Courier" w:hAnsi="Courier" w:hint="default"/>
+      </w:rPr>
+    </w:lvl>
+    <w:lvl w:ilvl="8">
+      <w:start w:val="1"/>
+      <w:numFmt w:val="bullet"/>
+      <w:lvlText w:val=""/>
+      <w:lvlJc w:val="left"/>
+      <w:pPr>
+        <w:ind w:left="6480" w:hanging="360"/>
+      </w:pPr>
+      <w:rPr>
+        <w:rFonts w:ascii="Wingdings" w:hAnsi="Wingdings" w:hint="default"/>
+      </w:rPr>
+    </w:lvl>
+  </w:abstractNum>
+  <w:abstractNum w:abstractNumId="22">
     <w:nsid w:val="79C96357"/>
     <w:multiLevelType w:val="hybridMultilevel"/>
     <w:tmpl w:val="B5B431D8"/>
@@ -8448,7 +8944,7 @@
       </w:rPr>
     </w:lvl>
   </w:abstractNum>
-  <w:abstractNum w:abstractNumId="20">
+  <w:abstractNum w:abstractNumId="23">
     <w:nsid w:val="7D0E6529"/>
     <w:multiLevelType w:val="multilevel"/>
     <w:tmpl w:val="38846A36"/>
@@ -8536,67 +9032,76 @@
     </w:lvl>
   </w:abstractNum>
   <w:num w:numId="1">
+    <w:abstractNumId w:val="14"/>
+  </w:num>
+  <w:num w:numId="2">
+    <w:abstractNumId w:val="11"/>
+  </w:num>
+  <w:num w:numId="3">
+    <w:abstractNumId w:val="9"/>
+  </w:num>
+  <w:num w:numId="4">
+    <w:abstractNumId w:val="10"/>
+  </w:num>
+  <w:num w:numId="5">
+    <w:abstractNumId w:val="23"/>
+  </w:num>
+  <w:num w:numId="6">
+    <w:abstractNumId w:val="7"/>
+  </w:num>
+  <w:num w:numId="7">
+    <w:abstractNumId w:val="5"/>
+  </w:num>
+  <w:num w:numId="8">
+    <w:abstractNumId w:val="3"/>
+  </w:num>
+  <w:num w:numId="9">
+    <w:abstractNumId w:val="17"/>
+  </w:num>
+  <w:num w:numId="10">
+    <w:abstractNumId w:val="15"/>
+  </w:num>
+  <w:num w:numId="11">
+    <w:abstractNumId w:val="4"/>
+  </w:num>
+  <w:num w:numId="12">
+    <w:abstractNumId w:val="2"/>
+  </w:num>
+  <w:num w:numId="13">
+    <w:abstractNumId w:val="13"/>
+  </w:num>
+  <w:num w:numId="14">
+    <w:abstractNumId w:val="20"/>
+  </w:num>
+  <w:num w:numId="15">
+    <w:abstractNumId w:val="16"/>
+  </w:num>
+  <w:num w:numId="16">
+    <w:abstractNumId w:val="1"/>
+  </w:num>
+  <w:num w:numId="17">
+    <w:abstractNumId w:val="19"/>
+  </w:num>
+  <w:num w:numId="18">
+    <w:abstractNumId w:val="22"/>
+  </w:num>
+  <w:num w:numId="19">
+    <w:abstractNumId w:val="6"/>
+  </w:num>
+  <w:num w:numId="20">
+    <w:abstractNumId w:val="8"/>
+  </w:num>
+  <w:num w:numId="21">
+    <w:abstractNumId w:val="18"/>
+  </w:num>
+  <w:num w:numId="22">
     <w:abstractNumId w:val="12"/>
   </w:num>
-  <w:num w:numId="2">
-    <w:abstractNumId w:val="10"/>
-  </w:num>
-  <w:num w:numId="3">
-    <w:abstractNumId w:val="8"/>
-  </w:num>
-  <w:num w:numId="4">
-    <w:abstractNumId w:val="9"/>
-  </w:num>
-  <w:num w:numId="5">
-    <w:abstractNumId w:val="20"/>
-  </w:num>
-  <w:num w:numId="6">
-    <w:abstractNumId w:val="6"/>
-  </w:num>
-  <w:num w:numId="7">
-    <w:abstractNumId w:val="4"/>
-  </w:num>
-  <w:num w:numId="8">
-    <w:abstractNumId w:val="2"/>
-  </w:num>
-  <w:num w:numId="9">
-    <w:abstractNumId w:val="15"/>
-  </w:num>
-  <w:num w:numId="10">
-    <w:abstractNumId w:val="13"/>
-  </w:num>
-  <w:num w:numId="11">
-    <w:abstractNumId w:val="3"/>
-  </w:num>
-  <w:num w:numId="12">
-    <w:abstractNumId w:val="1"/>
-  </w:num>
-  <w:num w:numId="13">
-    <w:abstractNumId w:val="11"/>
-  </w:num>
-  <w:num w:numId="14">
-    <w:abstractNumId w:val="18"/>
-  </w:num>
-  <w:num w:numId="15">
-    <w:abstractNumId w:val="14"/>
-  </w:num>
-  <w:num w:numId="16">
+  <w:num w:numId="23">
     <w:abstractNumId w:val="0"/>
   </w:num>
-  <w:num w:numId="17">
-    <w:abstractNumId w:val="17"/>
-  </w:num>
-  <w:num w:numId="18">
-    <w:abstractNumId w:val="19"/>
-  </w:num>
-  <w:num w:numId="19">
-    <w:abstractNumId w:val="5"/>
-  </w:num>
-  <w:num w:numId="20">
-    <w:abstractNumId w:val="7"/>
-  </w:num>
-  <w:num w:numId="21">
-    <w:abstractNumId w:val="16"/>
+  <w:num w:numId="24">
+    <w:abstractNumId w:val="21"/>
   </w:num>
   <w:numIdMacAtCleanup w:val="11"/>
 </w:numbering>
@@ -11937,7 +12442,7 @@
 </file>
 
 <file path=customXml/itemProps1.xml><?xml version="1.0" encoding="utf-8"?>
-<ds:datastoreItem xmlns:ds="http://schemas.openxmlformats.org/officeDocument/2006/customXml" ds:itemID="{4BF49E03-9BC5-0A40-94EE-ACD7155BAE69}">
+<ds:datastoreItem xmlns:ds="http://schemas.openxmlformats.org/officeDocument/2006/customXml" ds:itemID="{4B56EDCC-2F8E-A243-93AA-1588CA000235}">
   <ds:schemaRefs>
     <ds:schemaRef ds:uri="http://schemas.openxmlformats.org/officeDocument/2006/bibliography"/>
   </ds:schemaRefs>

</xml_diff>

<commit_message>
Filled in the Attitudes section for the AUG.
</commit_message>
<xml_diff>
--- a/docs/dev/aug.docx
+++ b/docs/dev/aug.docx
@@ -973,8 +973,6 @@
       <w:r>
         <w:t>Production Capacity</w:t>
       </w:r>
-      <w:bookmarkStart w:id="1" w:name="_GoBack"/>
-      <w:bookmarkEnd w:id="1"/>
       <w:r>
         <w:tab/>
       </w:r>
@@ -2837,86 +2835,86 @@
       <w:pPr>
         <w:pStyle w:val="Heading1"/>
       </w:pPr>
-      <w:bookmarkStart w:id="2" w:name="_Toc312048051"/>
+      <w:bookmarkStart w:id="1" w:name="_Toc312048051"/>
       <w:r>
         <w:lastRenderedPageBreak/>
         <w:t>Introduction</w:t>
       </w:r>
+      <w:bookmarkEnd w:id="1"/>
+    </w:p>
+    <w:p/>
+    <w:p>
+      <w:r>
+        <w:t xml:space="preserve">This document presents the models and software of the Athena 3.1 Stability &amp; Recovery Operations (S&amp;RO) Simulation from the user’s point of view.  </w:t>
+      </w:r>
+      <w:r>
+        <w:t>Users</w:t>
+      </w:r>
+      <w:r>
+        <w:t xml:space="preserve"> are advised to rea</w:t>
+      </w:r>
+      <w:r>
+        <w:t>d this document</w:t>
+      </w:r>
+      <w:r>
+        <w:t xml:space="preserve"> before moving on to the other Athena documents.</w:t>
+      </w:r>
+      <w:r>
+        <w:t xml:space="preserve"> </w:t>
+      </w:r>
+    </w:p>
+    <w:p/>
+    <w:p>
+      <w:r>
+        <w:t xml:space="preserve">The Athena simulation is a decision support tool designed to allow a skilled analyst to consider the intended and unintended consequences of various courses of action that might be taken during Stability &amp; Recovery Operations.  Athena </w:t>
+      </w:r>
+      <w:r>
+        <w:t xml:space="preserve">contains models descended from </w:t>
+      </w:r>
+      <w:r>
+        <w:t xml:space="preserve">the Joint Non-Kinetic Effects Model (JNEM), </w:t>
+      </w:r>
+      <w:r>
+        <w:t>and</w:t>
+      </w:r>
+      <w:r>
+        <w:t xml:space="preserve"> includes many new models and other changes.  In addition, where JNEM is a federated simulation, Athena is a stand-alone single-user application.</w:t>
+      </w:r>
+    </w:p>
+    <w:p/>
+    <w:p>
+      <w:r>
+        <w:t>The intent of Athena’s models is first to capture and make explicit a wide variety of first order causal links, each of which makes sense on the face</w:t>
+      </w:r>
+      <w:r>
+        <w:t xml:space="preserve"> of it, and secondly to present the second and third order consequences of events while preserving the causal chain.</w:t>
+      </w:r>
+    </w:p>
+    <w:p/>
+    <w:p>
+      <w:r>
+        <w:t>Everyone is familiar with the story of the ten blind men and the elephant.  The goal of Athena is to model each of the elephant’s parts, and to link them together so that the man who has the elephant by the tail is sure to get thwacked by the elephant’s trunk (not to</w:t>
+      </w:r>
+      <w:r>
+        <w:t xml:space="preserve"> mention everything in between) and so must pay attention to the entire elephant.</w:t>
+      </w:r>
+    </w:p>
+    <w:p/>
+    <w:p>
+      <w:pPr>
+        <w:pStyle w:val="Heading2"/>
+      </w:pPr>
+      <w:r>
+        <w:t xml:space="preserve"> </w:t>
+      </w:r>
+      <w:bookmarkStart w:id="2" w:name="_Toc312048052"/>
+      <w:r>
+        <w:t>Overview</w:t>
+      </w:r>
+      <w:r>
+        <w:t xml:space="preserve"> of This Document</w:t>
+      </w:r>
       <w:bookmarkEnd w:id="2"/>
-    </w:p>
-    <w:p/>
-    <w:p>
-      <w:r>
-        <w:t xml:space="preserve">This document presents the models and software of the Athena 3.1 Stability &amp; Recovery Operations (S&amp;RO) Simulation from the user’s point of view.  </w:t>
-      </w:r>
-      <w:r>
-        <w:t>Users</w:t>
-      </w:r>
-      <w:r>
-        <w:t xml:space="preserve"> are advised to rea</w:t>
-      </w:r>
-      <w:r>
-        <w:t>d this document</w:t>
-      </w:r>
-      <w:r>
-        <w:t xml:space="preserve"> before moving on to the other Athena documents.</w:t>
-      </w:r>
-      <w:r>
-        <w:t xml:space="preserve"> </w:t>
-      </w:r>
-    </w:p>
-    <w:p/>
-    <w:p>
-      <w:r>
-        <w:t xml:space="preserve">The Athena simulation is a decision support tool designed to allow a skilled analyst to consider the intended and unintended consequences of various courses of action that might be taken during Stability &amp; Recovery Operations.  Athena </w:t>
-      </w:r>
-      <w:r>
-        <w:t xml:space="preserve">contains models descended from </w:t>
-      </w:r>
-      <w:r>
-        <w:t xml:space="preserve">the Joint Non-Kinetic Effects Model (JNEM), </w:t>
-      </w:r>
-      <w:r>
-        <w:t>and</w:t>
-      </w:r>
-      <w:r>
-        <w:t xml:space="preserve"> includes many new models and other changes.  In addition, where JNEM is a federated simulation, Athena is a stand-alone single-user application.</w:t>
-      </w:r>
-    </w:p>
-    <w:p/>
-    <w:p>
-      <w:r>
-        <w:t>The intent of Athena’s models is first to capture and make explicit a wide variety of first order causal links, each of which makes sense on the face</w:t>
-      </w:r>
-      <w:r>
-        <w:t xml:space="preserve"> of it, and secondly to present the second and third order consequences of events while preserving the causal chain.</w:t>
-      </w:r>
-    </w:p>
-    <w:p/>
-    <w:p>
-      <w:r>
-        <w:t>Everyone is familiar with the story of the ten blind men and the elephant.  The goal of Athena is to model each of the elephant’s parts, and to link them together so that the man who has the elephant by the tail is sure to get thwacked by the elephant’s trunk (not to</w:t>
-      </w:r>
-      <w:r>
-        <w:t xml:space="preserve"> mention everything in between) and so must pay attention to the entire elephant.</w:t>
-      </w:r>
-    </w:p>
-    <w:p/>
-    <w:p>
-      <w:pPr>
-        <w:pStyle w:val="Heading2"/>
-      </w:pPr>
-      <w:r>
-        <w:t xml:space="preserve"> </w:t>
-      </w:r>
-      <w:bookmarkStart w:id="3" w:name="_Toc312048052"/>
-      <w:r>
-        <w:t>Overview</w:t>
-      </w:r>
-      <w:r>
-        <w:t xml:space="preserve"> of This Document</w:t>
-      </w:r>
-      <w:bookmarkEnd w:id="3"/>
     </w:p>
     <w:p/>
     <w:p>
@@ -3028,11 +3026,11 @@
       <w:pPr>
         <w:pStyle w:val="Heading2"/>
       </w:pPr>
-      <w:bookmarkStart w:id="4" w:name="_Toc312048053"/>
+      <w:bookmarkStart w:id="3" w:name="_Toc312048053"/>
       <w:r>
         <w:t>Other Documents</w:t>
       </w:r>
-      <w:bookmarkEnd w:id="4"/>
+      <w:bookmarkEnd w:id="3"/>
       <w:r>
         <w:t xml:space="preserve"> </w:t>
       </w:r>
@@ -3199,11 +3197,11 @@
       <w:pPr>
         <w:pStyle w:val="Heading2"/>
       </w:pPr>
-      <w:bookmarkStart w:id="5" w:name="_Toc312048054"/>
+      <w:bookmarkStart w:id="4" w:name="_Toc312048054"/>
       <w:r>
         <w:t>Changes for Athena 3</w:t>
       </w:r>
-      <w:bookmarkEnd w:id="5"/>
+      <w:bookmarkEnd w:id="4"/>
     </w:p>
     <w:p/>
     <w:p>
@@ -3328,8 +3326,8 @@
       <w:pPr>
         <w:pStyle w:val="Heading1"/>
       </w:pPr>
-      <w:bookmarkStart w:id="6" w:name="_Ref311625408"/>
-      <w:bookmarkStart w:id="7" w:name="_Toc312048055"/>
+      <w:bookmarkStart w:id="5" w:name="_Ref311625408"/>
+      <w:bookmarkStart w:id="6" w:name="_Toc312048055"/>
       <w:r>
         <w:lastRenderedPageBreak/>
         <w:t xml:space="preserve">Athena </w:t>
@@ -3340,114 +3338,112 @@
       <w:r>
         <w:t>Overview</w:t>
       </w:r>
+      <w:bookmarkEnd w:id="5"/>
       <w:bookmarkEnd w:id="6"/>
+    </w:p>
+    <w:p/>
+    <w:p>
+      <w:r>
+        <w:t xml:space="preserve">Athena is a collection of many models that involve the relations and interactions between a </w:t>
+      </w:r>
+      <w:r>
+        <w:t>several</w:t>
+      </w:r>
+      <w:r>
+        <w:t xml:space="preserve"> kinds of simulation object.  This section gives a brief overview of the most important kinds of simulation object, and of the six major modeling areas.  The various kinds of simulation object are documented in detail in Section </w:t>
+      </w:r>
+      <w:r>
+        <w:fldChar w:fldCharType="begin"/>
+      </w:r>
+      <w:r>
+        <w:instrText xml:space="preserve"> REF _Ref311699814 \r \h </w:instrText>
+      </w:r>
+      <w:r>
+        <w:fldChar w:fldCharType="separate"/>
+      </w:r>
+      <w:r>
+        <w:t>9</w:t>
+      </w:r>
+      <w:r>
+        <w:fldChar w:fldCharType="end"/>
+      </w:r>
+      <w:r>
+        <w:t xml:space="preserve">; the modeling areas and the models they contain are described more fully in Sections </w:t>
+      </w:r>
+      <w:r>
+        <w:fldChar w:fldCharType="begin"/>
+      </w:r>
+      <w:r>
+        <w:instrText xml:space="preserve"> REF _Ref311699850 \r \h </w:instrText>
+      </w:r>
+      <w:r>
+        <w:fldChar w:fldCharType="separate"/>
+      </w:r>
+      <w:r>
+        <w:t>3</w:t>
+      </w:r>
+      <w:r>
+        <w:fldChar w:fldCharType="end"/>
+      </w:r>
+      <w:r>
+        <w:t xml:space="preserve"> through </w:t>
+      </w:r>
+      <w:r>
+        <w:fldChar w:fldCharType="begin"/>
+      </w:r>
+      <w:r>
+        <w:instrText xml:space="preserve"> REF _Ref311636060 \r \h </w:instrText>
+      </w:r>
+      <w:r>
+        <w:fldChar w:fldCharType="separate"/>
+      </w:r>
+      <w:r>
+        <w:t>8</w:t>
+      </w:r>
+      <w:r>
+        <w:fldChar w:fldCharType="end"/>
+      </w:r>
+      <w:r>
+        <w:t xml:space="preserve">, and are documented in detail in the </w:t>
+      </w:r>
+      <w:r>
+        <w:rPr>
+          <w:i/>
+        </w:rPr>
+        <w:t>Athena Analyst’s Guide</w:t>
+      </w:r>
+      <w:r>
+        <w:t xml:space="preserve">, </w:t>
+      </w:r>
+      <w:r>
+        <w:rPr>
+          <w:i/>
+        </w:rPr>
+        <w:t>Mars Analyst’s Guide</w:t>
+      </w:r>
+      <w:r>
+        <w:t xml:space="preserve">, and </w:t>
+      </w:r>
+      <w:r>
+        <w:rPr>
+          <w:i/>
+        </w:rPr>
+        <w:t>Athena Rules</w:t>
+      </w:r>
+      <w:r>
+        <w:t xml:space="preserve"> documents.</w:t>
+      </w:r>
+    </w:p>
+    <w:p/>
+    <w:p>
+      <w:pPr>
+        <w:pStyle w:val="Heading2"/>
+      </w:pPr>
+      <w:bookmarkStart w:id="7" w:name="_Toc312048056"/>
+      <w:r>
+        <w:t>The Simulation and its Objects</w:t>
+      </w:r>
       <w:bookmarkEnd w:id="7"/>
-    </w:p>
-    <w:p/>
-    <w:p>
-      <w:r>
-        <w:t xml:space="preserve">Athena is a collection of many models that involve the relations and interactions between a </w:t>
-      </w:r>
-      <w:proofErr w:type="gramStart"/>
-      <w:r>
-        <w:t>number</w:t>
-      </w:r>
-      <w:proofErr w:type="gramEnd"/>
-      <w:r>
-        <w:t xml:space="preserve"> of kinds of simulation object.  This section gives a brief overview of the most important kinds of simulation object, and of the six major modeling areas.  The various kinds of simulation object are documented in detail in Section </w:t>
-      </w:r>
-      <w:r>
-        <w:fldChar w:fldCharType="begin"/>
-      </w:r>
-      <w:r>
-        <w:instrText xml:space="preserve"> REF _Ref311699814 \r \h </w:instrText>
-      </w:r>
-      <w:r>
-        <w:fldChar w:fldCharType="separate"/>
-      </w:r>
-      <w:r>
-        <w:t>9</w:t>
-      </w:r>
-      <w:r>
-        <w:fldChar w:fldCharType="end"/>
-      </w:r>
-      <w:r>
-        <w:t xml:space="preserve">; the modeling areas and the models they contain are described more fully in Sections </w:t>
-      </w:r>
-      <w:r>
-        <w:fldChar w:fldCharType="begin"/>
-      </w:r>
-      <w:r>
-        <w:instrText xml:space="preserve"> REF _Ref311699850 \r \h </w:instrText>
-      </w:r>
-      <w:r>
-        <w:fldChar w:fldCharType="separate"/>
-      </w:r>
-      <w:r>
-        <w:t>3</w:t>
-      </w:r>
-      <w:r>
-        <w:fldChar w:fldCharType="end"/>
-      </w:r>
-      <w:r>
-        <w:t xml:space="preserve"> through </w:t>
-      </w:r>
-      <w:r>
-        <w:fldChar w:fldCharType="begin"/>
-      </w:r>
-      <w:r>
-        <w:instrText xml:space="preserve"> REF _Ref311636060 \r \h </w:instrText>
-      </w:r>
-      <w:r>
-        <w:fldChar w:fldCharType="separate"/>
-      </w:r>
-      <w:r>
-        <w:t>8</w:t>
-      </w:r>
-      <w:r>
-        <w:fldChar w:fldCharType="end"/>
-      </w:r>
-      <w:r>
-        <w:t xml:space="preserve">, and are documented in detail in the </w:t>
-      </w:r>
-      <w:r>
-        <w:rPr>
-          <w:i/>
-        </w:rPr>
-        <w:t>Athena Analyst’s Guide</w:t>
-      </w:r>
-      <w:r>
-        <w:t xml:space="preserve">, </w:t>
-      </w:r>
-      <w:r>
-        <w:rPr>
-          <w:i/>
-        </w:rPr>
-        <w:t>Mars Analyst’s Guide</w:t>
-      </w:r>
-      <w:r>
-        <w:t xml:space="preserve">, and </w:t>
-      </w:r>
-      <w:r>
-        <w:rPr>
-          <w:i/>
-        </w:rPr>
-        <w:t>Athena Rules</w:t>
-      </w:r>
-      <w:r>
-        <w:t xml:space="preserve"> documents.</w:t>
-      </w:r>
-    </w:p>
-    <w:p/>
-    <w:p>
-      <w:pPr>
-        <w:pStyle w:val="Heading2"/>
-      </w:pPr>
-      <w:bookmarkStart w:id="8" w:name="_Toc312048056"/>
-      <w:r>
-        <w:t>The Simulation and its Objects</w:t>
-      </w:r>
-      <w:bookmarkEnd w:id="8"/>
     </w:p>
     <w:p/>
     <w:p>
@@ -3826,11 +3822,11 @@
       <w:pPr>
         <w:pStyle w:val="Heading2"/>
       </w:pPr>
-      <w:bookmarkStart w:id="9" w:name="_Toc312048057"/>
+      <w:bookmarkStart w:id="8" w:name="_Toc312048057"/>
       <w:r>
         <w:t>The Six Modeling Areas</w:t>
       </w:r>
-      <w:bookmarkEnd w:id="9"/>
+      <w:bookmarkEnd w:id="8"/>
     </w:p>
     <w:p/>
     <w:p>
@@ -4301,14 +4297,14 @@
       <w:pPr>
         <w:pStyle w:val="Heading1"/>
       </w:pPr>
-      <w:bookmarkStart w:id="10" w:name="_Ref311699850"/>
-      <w:bookmarkStart w:id="11" w:name="_Toc312048058"/>
+      <w:bookmarkStart w:id="9" w:name="_Ref311699850"/>
+      <w:bookmarkStart w:id="10" w:name="_Toc312048058"/>
       <w:r>
         <w:lastRenderedPageBreak/>
         <w:t>Ground</w:t>
       </w:r>
+      <w:bookmarkEnd w:id="9"/>
       <w:bookmarkEnd w:id="10"/>
-      <w:bookmarkEnd w:id="11"/>
     </w:p>
     <w:p>
       <w:pPr>
@@ -4451,64 +4447,64 @@
       <w:pPr>
         <w:pStyle w:val="Heading2"/>
       </w:pPr>
-      <w:bookmarkStart w:id="12" w:name="_Toc312048059"/>
+      <w:bookmarkStart w:id="11" w:name="_Toc312048059"/>
       <w:r>
         <w:t>Simulated</w:t>
       </w:r>
       <w:r>
         <w:t xml:space="preserve"> Time</w:t>
       </w:r>
+      <w:bookmarkEnd w:id="11"/>
+    </w:p>
+    <w:p/>
+    <w:p>
+      <w:r>
+        <w:t xml:space="preserve">Athena measures the passage of time in integer days.  It is a time-step simulation, with a step-size of one day; however, most simulated happenings take place week-by-week, </w:t>
+      </w:r>
+      <w:proofErr w:type="gramStart"/>
+      <w:r>
+        <w:t>e.g</w:t>
+      </w:r>
+      <w:proofErr w:type="gramEnd"/>
+      <w:r>
+        <w:t xml:space="preserve">., combat attrition is assessed once each week. </w:t>
+      </w:r>
+    </w:p>
+    <w:p>
+      <w:pPr>
+        <w:pStyle w:val="Heading2"/>
+      </w:pPr>
+      <w:bookmarkStart w:id="12" w:name="_Toc312048060"/>
+      <w:r>
+        <w:t>The Playbox</w:t>
+      </w:r>
       <w:bookmarkEnd w:id="12"/>
     </w:p>
     <w:p/>
     <w:p>
       <w:r>
-        <w:t xml:space="preserve">Athena measures the passage of time in integer days.  It is a time-step simulation, with a step-size of one day; however, most simulated happenings take place week-by-week, </w:t>
-      </w:r>
-      <w:proofErr w:type="gramStart"/>
-      <w:r>
-        <w:t>e.g</w:t>
-      </w:r>
-      <w:proofErr w:type="gramEnd"/>
-      <w:r>
-        <w:t xml:space="preserve">., combat attrition is assessed once each week. </w:t>
-      </w:r>
-    </w:p>
-    <w:p>
-      <w:pPr>
-        <w:pStyle w:val="Heading2"/>
-      </w:pPr>
-      <w:bookmarkStart w:id="13" w:name="_Toc312048060"/>
-      <w:r>
-        <w:t>The Playbox</w:t>
+        <w:t xml:space="preserve">The playbox is the geographic area in which the simulation takes place.  It is modeled as a collection of polygonal regions called </w:t>
+      </w:r>
+      <w:r>
+        <w:rPr>
+          <w:i/>
+        </w:rPr>
+        <w:t>neighborhoods</w:t>
+      </w:r>
+      <w:r>
+        <w:t>, which are laid out on a map.  In Athena 3, the neighborhoods are simply convenient bins for collecting simulation objects that are near each other; the layout of neighborhood polygons on a map is simply an aid to visualization.</w:t>
+      </w:r>
+    </w:p>
+    <w:p/>
+    <w:p>
+      <w:pPr>
+        <w:pStyle w:val="Heading3"/>
+      </w:pPr>
+      <w:bookmarkStart w:id="13" w:name="_Toc312048061"/>
+      <w:r>
+        <w:t>Neighborhoods</w:t>
       </w:r>
       <w:bookmarkEnd w:id="13"/>
-    </w:p>
-    <w:p/>
-    <w:p>
-      <w:r>
-        <w:t xml:space="preserve">The playbox is the geographic area in which the simulation takes place.  It is modeled as a collection of polygonal regions called </w:t>
-      </w:r>
-      <w:r>
-        <w:rPr>
-          <w:i/>
-        </w:rPr>
-        <w:t>neighborhoods</w:t>
-      </w:r>
-      <w:r>
-        <w:t>, which are laid out on a map.  In Athena 3, the neighborhoods are simply convenient bins for collecting simulation objects that are near each other; the layout of neighborhood polygons on a map is simply an aid to visualization.</w:t>
-      </w:r>
-    </w:p>
-    <w:p/>
-    <w:p>
-      <w:pPr>
-        <w:pStyle w:val="Heading3"/>
-      </w:pPr>
-      <w:bookmarkStart w:id="14" w:name="_Toc312048061"/>
-      <w:r>
-        <w:t>Neighborhoods</w:t>
-      </w:r>
-      <w:bookmarkEnd w:id="14"/>
     </w:p>
     <w:p/>
     <w:p>
@@ -4533,10 +4529,12 @@
       <w:pPr>
         <w:pStyle w:val="Heading3"/>
       </w:pPr>
-      <w:bookmarkStart w:id="15" w:name="_Toc312048062"/>
+      <w:bookmarkStart w:id="14" w:name="_Toc312048062"/>
+      <w:bookmarkStart w:id="15" w:name="_Ref312069357"/>
       <w:r>
         <w:t>Neighborhood Proximity</w:t>
       </w:r>
+      <w:bookmarkEnd w:id="14"/>
       <w:bookmarkEnd w:id="15"/>
     </w:p>
     <w:p/>
@@ -4827,9 +4825,11 @@
       <w:pPr>
         <w:pStyle w:val="Heading2"/>
       </w:pPr>
+      <w:bookmarkStart w:id="20" w:name="_Ref312055438"/>
       <w:r>
         <w:t>Groups</w:t>
       </w:r>
+      <w:bookmarkEnd w:id="20"/>
     </w:p>
     <w:p/>
     <w:p>
@@ -4872,6 +4872,36 @@
       <w:r>
         <w:t>.</w:t>
       </w:r>
+      <w:r>
+        <w:t xml:space="preserve">  Every group has a demeanor, </w:t>
+      </w:r>
+      <w:r>
+        <w:rPr>
+          <w:b/>
+        </w:rPr>
+        <w:t>apathetic</w:t>
+      </w:r>
+      <w:r>
+        <w:t xml:space="preserve">, </w:t>
+      </w:r>
+      <w:r>
+        <w:rPr>
+          <w:b/>
+        </w:rPr>
+        <w:t>average</w:t>
+      </w:r>
+      <w:r>
+        <w:t xml:space="preserve">, or </w:t>
+      </w:r>
+      <w:r>
+        <w:rPr>
+          <w:b/>
+        </w:rPr>
+        <w:t>aggressive</w:t>
+      </w:r>
+      <w:r>
+        <w:t>, that indicates its propensity for violence.</w:t>
+      </w:r>
     </w:p>
     <w:p/>
     <w:p>
@@ -4921,16 +4951,7 @@
         <w:fldChar w:fldCharType="end"/>
       </w:r>
       <w:r>
-        <w:t xml:space="preserve">) and determines how it relates to other groups and actors.  It also has a </w:t>
-      </w:r>
-      <w:r>
-        <w:rPr>
-          <w:i/>
-        </w:rPr>
-        <w:t>demeanor</w:t>
-      </w:r>
-      <w:r>
-        <w:t xml:space="preserve"> (a greater or lesser propensity for violence), greater or lesser </w:t>
+        <w:t xml:space="preserve">) and determines how it relates to other groups and actors.  It also has greater or lesser </w:t>
       </w:r>
       <w:r>
         <w:rPr>
@@ -5211,11 +5232,11 @@
       <w:pPr>
         <w:pStyle w:val="Heading2"/>
       </w:pPr>
-      <w:bookmarkStart w:id="20" w:name="_Toc312048066"/>
+      <w:bookmarkStart w:id="21" w:name="_Toc312048066"/>
       <w:r>
         <w:t>Deployment</w:t>
       </w:r>
-      <w:bookmarkEnd w:id="20"/>
+      <w:bookmarkEnd w:id="21"/>
     </w:p>
     <w:p/>
     <w:p>
@@ -5296,13 +5317,13 @@
       <w:pPr>
         <w:pStyle w:val="Heading2"/>
       </w:pPr>
-      <w:bookmarkStart w:id="21" w:name="_Ref311711453"/>
-      <w:bookmarkStart w:id="22" w:name="_Toc312048067"/>
+      <w:bookmarkStart w:id="22" w:name="_Ref311711453"/>
+      <w:bookmarkStart w:id="23" w:name="_Toc312048067"/>
       <w:r>
         <w:t>Activity Assignment</w:t>
       </w:r>
-      <w:bookmarkEnd w:id="21"/>
       <w:bookmarkEnd w:id="22"/>
+      <w:bookmarkEnd w:id="23"/>
     </w:p>
     <w:p/>
     <w:p>
@@ -5367,11 +5388,11 @@
       <w:pPr>
         <w:pStyle w:val="Heading2"/>
       </w:pPr>
-      <w:bookmarkStart w:id="23" w:name="_Toc312048068"/>
+      <w:bookmarkStart w:id="24" w:name="_Toc312048068"/>
       <w:r>
         <w:t>Units</w:t>
       </w:r>
-      <w:bookmarkEnd w:id="23"/>
+      <w:bookmarkEnd w:id="24"/>
     </w:p>
     <w:p/>
     <w:p>
@@ -5407,13 +5428,13 @@
       <w:pPr>
         <w:pStyle w:val="Heading2"/>
       </w:pPr>
-      <w:bookmarkStart w:id="24" w:name="_Ref185639112"/>
-      <w:bookmarkStart w:id="25" w:name="_Toc312048069"/>
+      <w:bookmarkStart w:id="25" w:name="_Ref185639112"/>
+      <w:bookmarkStart w:id="26" w:name="_Toc312048069"/>
       <w:r>
         <w:t>Volatility and Security</w:t>
       </w:r>
-      <w:bookmarkEnd w:id="24"/>
       <w:bookmarkEnd w:id="25"/>
+      <w:bookmarkEnd w:id="26"/>
     </w:p>
     <w:p/>
     <w:p>
@@ -5655,11 +5676,11 @@
       <w:pPr>
         <w:pStyle w:val="Heading2"/>
       </w:pPr>
-      <w:bookmarkStart w:id="26" w:name="_Toc312048070"/>
+      <w:bookmarkStart w:id="27" w:name="_Toc312048070"/>
       <w:r>
         <w:t>Coverage</w:t>
       </w:r>
-      <w:bookmarkEnd w:id="26"/>
+      <w:bookmarkEnd w:id="27"/>
     </w:p>
     <w:p/>
     <w:p>
@@ -5839,14 +5860,16 @@
       <w:pPr>
         <w:pStyle w:val="Heading2"/>
       </w:pPr>
-      <w:bookmarkStart w:id="27" w:name="_Toc312048071"/>
+      <w:bookmarkStart w:id="28" w:name="_Toc312048071"/>
+      <w:bookmarkStart w:id="29" w:name="_Ref312068898"/>
       <w:r>
         <w:t xml:space="preserve">Activity </w:t>
       </w:r>
       <w:r>
         <w:t>Situations</w:t>
       </w:r>
-      <w:bookmarkEnd w:id="27"/>
+      <w:bookmarkEnd w:id="28"/>
+      <w:bookmarkEnd w:id="29"/>
     </w:p>
     <w:p/>
     <w:p>
@@ -5929,13 +5952,13 @@
       <w:pPr>
         <w:pStyle w:val="Heading2"/>
       </w:pPr>
-      <w:bookmarkStart w:id="28" w:name="_Ref185646748"/>
-      <w:bookmarkStart w:id="29" w:name="_Toc312048072"/>
+      <w:bookmarkStart w:id="30" w:name="_Ref185646748"/>
+      <w:bookmarkStart w:id="31" w:name="_Toc312048072"/>
       <w:r>
         <w:t>Environmental Situations</w:t>
       </w:r>
-      <w:bookmarkEnd w:id="28"/>
-      <w:bookmarkEnd w:id="29"/>
+      <w:bookmarkEnd w:id="30"/>
+      <w:bookmarkEnd w:id="31"/>
     </w:p>
     <w:p/>
     <w:p>
@@ -6114,42 +6137,42 @@
       <w:pPr>
         <w:pStyle w:val="Heading2"/>
       </w:pPr>
-      <w:bookmarkStart w:id="30" w:name="_Ref185647255"/>
-      <w:bookmarkStart w:id="31" w:name="_Toc312048073"/>
+      <w:bookmarkStart w:id="32" w:name="_Ref185647255"/>
+      <w:bookmarkStart w:id="33" w:name="_Toc312048073"/>
       <w:r>
         <w:lastRenderedPageBreak/>
         <w:t>Athena Attrition Model</w:t>
       </w:r>
-      <w:bookmarkEnd w:id="30"/>
-      <w:bookmarkEnd w:id="31"/>
-    </w:p>
-    <w:p/>
-    <w:p>
-      <w:r>
-        <w:t>Athena was designed to support Stability and Recovery Operations (S&amp;RO); i.e., to model regions in which the heavy metal force-on-force battles are over (or have not yet begun).  Thus, Athena 3 does not model full-on force-on-force attrition.  Rather, it deals with two kinds of conflict: the efforts of conventional uniformed forces to hunt down and kill non-uniformed insurgent/terrorist forces, and the efforts of these non-uniformed insurgents and terrorists to use guerilla tactics against the uniformed forces.  Such combat results in attrition to the relevant forces, thus reducing their numbers in the playbox, and also in civilian collateral damage with the relevant effects on civilian attitudes.</w:t>
-      </w:r>
-    </w:p>
-    <w:p/>
-    <w:p>
-      <w:r>
-        <w:t>In short, uniformed forces can seek to attack non-uniformed forces, and non-uniformed forces can seek to attack uniformed forces, neighborhood by neighborhood.</w:t>
-      </w:r>
-    </w:p>
-    <w:p/>
-    <w:p>
-      <w:pPr>
-        <w:pStyle w:val="Heading3"/>
-      </w:pPr>
-      <w:bookmarkStart w:id="32" w:name="_Toc312048074"/>
-      <w:bookmarkStart w:id="33" w:name="_Ref312049570"/>
-      <w:r>
-        <w:t>Rules of Engagement</w:t>
-      </w:r>
       <w:bookmarkEnd w:id="32"/>
       <w:bookmarkEnd w:id="33"/>
     </w:p>
     <w:p/>
     <w:p>
+      <w:r>
+        <w:t>Athena was designed to support Stability and Recovery Operations (S&amp;RO); i.e., to model regions in which the heavy metal force-on-force battles are over (or have not yet begun).  Thus, Athena 3 does not model full-on force-on-force attrition.  Rather, it deals with two kinds of conflict: the efforts of conventional uniformed forces to hunt down and kill non-uniformed insurgent/terrorist forces, and the efforts of these non-uniformed insurgents and terrorists to use guerilla tactics against the uniformed forces.  Such combat results in attrition to the relevant forces, thus reducing their numbers in the playbox, and also in civilian collateral damage with the relevant effects on civilian attitudes.</w:t>
+      </w:r>
+    </w:p>
+    <w:p/>
+    <w:p>
+      <w:r>
+        <w:t>In short, uniformed forces can seek to attack non-uniformed forces, and non-uniformed forces can seek to attack uniformed forces, neighborhood by neighborhood.</w:t>
+      </w:r>
+    </w:p>
+    <w:p/>
+    <w:p>
+      <w:pPr>
+        <w:pStyle w:val="Heading3"/>
+      </w:pPr>
+      <w:bookmarkStart w:id="34" w:name="_Toc312048074"/>
+      <w:bookmarkStart w:id="35" w:name="_Ref312049570"/>
+      <w:r>
+        <w:t>Rules of Engagement</w:t>
+      </w:r>
+      <w:bookmarkEnd w:id="34"/>
+      <w:bookmarkEnd w:id="35"/>
+    </w:p>
+    <w:p/>
+    <w:p>
       <w:proofErr w:type="gramStart"/>
       <w:r>
         <w:t xml:space="preserve">Whether force </w:t>
@@ -6203,11 +6226,11 @@
       <w:pPr>
         <w:pStyle w:val="Heading3"/>
       </w:pPr>
-      <w:bookmarkStart w:id="34" w:name="_Toc312048075"/>
+      <w:bookmarkStart w:id="36" w:name="_Toc312048075"/>
       <w:r>
         <w:t>Presence and Intelligence</w:t>
       </w:r>
-      <w:bookmarkEnd w:id="34"/>
+      <w:bookmarkEnd w:id="36"/>
     </w:p>
     <w:p/>
     <w:p>
@@ -6330,140 +6353,142 @@
       <w:pPr>
         <w:pStyle w:val="Heading3"/>
       </w:pPr>
-      <w:bookmarkStart w:id="35" w:name="_Toc312048076"/>
+      <w:bookmarkStart w:id="37" w:name="_Toc312048076"/>
+      <w:bookmarkStart w:id="38" w:name="_Ref312068878"/>
       <w:r>
         <w:t>Attrition Assessment</w:t>
-      </w:r>
-      <w:bookmarkEnd w:id="35"/>
-    </w:p>
-    <w:p/>
-    <w:p>
-      <w:r>
-        <w:t xml:space="preserve">The number of successful attacks by all parties, and the resulting civilian casualties, are assessed at the end of each week just prior to the next strategy execution.  The casualties are then given to the Driver Assessment Model (Section </w:t>
-      </w:r>
-      <w:r>
-        <w:fldChar w:fldCharType="begin"/>
-      </w:r>
-      <w:r>
-        <w:instrText xml:space="preserve"> REF _Ref185646626 \r \h </w:instrText>
-      </w:r>
-      <w:r>
-        <w:fldChar w:fldCharType="separate"/>
-      </w:r>
-      <w:r>
-        <w:t>5.6</w:t>
-      </w:r>
-      <w:r>
-        <w:fldChar w:fldCharType="end"/>
-      </w:r>
-      <w:r>
-        <w:t>) so that the attitude changes can be assessed.</w:t>
-      </w:r>
-    </w:p>
-    <w:p>
-      <w:pPr>
-        <w:pStyle w:val="Heading3"/>
-      </w:pPr>
-      <w:bookmarkStart w:id="36" w:name="_Toc312048077"/>
-      <w:r>
-        <w:t>Magic Attrition</w:t>
-      </w:r>
-      <w:bookmarkEnd w:id="36"/>
-    </w:p>
-    <w:p/>
-    <w:p>
-      <w:r>
-        <w:t xml:space="preserve">The Athena Attrition Model does not address terror bombings, assassinations of political figures, or deaths due to other kinds of armed combat than those described above.  And yet, these kinds of deaths occur.  For this reason Athena provides the ability to do “magic attrition,” which can be initiated by the analyst, or by an actor or the </w:t>
-      </w:r>
-      <w:r>
-        <w:rPr>
-          <w:b/>
-        </w:rPr>
-        <w:t>SYSTEM</w:t>
-      </w:r>
-      <w:r>
-        <w:t xml:space="preserve"> agent using the </w:t>
-      </w:r>
-      <w:r>
-        <w:rPr>
-          <w:b/>
-        </w:rPr>
-        <w:t>EXECUTIVE</w:t>
-      </w:r>
-      <w:r>
-        <w:t xml:space="preserve"> tactic.  Magic attrition can affect members of any group; and in particular, civilian casualties will be assessed by the Driver Assessment Model just like casualties resulting from the kinds of combat Athena </w:t>
-      </w:r>
-      <w:r>
-        <w:rPr>
-          <w:i/>
-        </w:rPr>
-        <w:t>does</w:t>
-      </w:r>
-      <w:r>
-        <w:t xml:space="preserve"> model.</w:t>
-      </w:r>
-    </w:p>
-    <w:p/>
-    <w:p>
-      <w:r>
-        <w:t>Note that magic attrition should not be used for civilian deaths due to natural disasters, epidemics, or other causes that do not involve combat.  For those kinds of things, the attitude effects should be handled by either environmental situations (Section</w:t>
-      </w:r>
-      <w:r>
-        <w:t xml:space="preserve"> </w:t>
-      </w:r>
-      <w:r>
-        <w:fldChar w:fldCharType="begin"/>
-      </w:r>
-      <w:r>
-        <w:instrText xml:space="preserve"> REF _Ref185646748 \r \h </w:instrText>
-      </w:r>
-      <w:r>
-        <w:fldChar w:fldCharType="separate"/>
-      </w:r>
-      <w:r>
-        <w:t>3.9</w:t>
-      </w:r>
-      <w:r>
-        <w:fldChar w:fldCharType="end"/>
-      </w:r>
-      <w:r>
-        <w:t xml:space="preserve">) or magic attitude drivers (Section </w:t>
-      </w:r>
-      <w:r>
-        <w:fldChar w:fldCharType="begin"/>
-      </w:r>
-      <w:r>
-        <w:instrText xml:space="preserve"> REF _Ref185652359 \r \h </w:instrText>
-      </w:r>
-      <w:r>
-        <w:fldChar w:fldCharType="separate"/>
-      </w:r>
-      <w:r>
-        <w:t>5.7</w:t>
-      </w:r>
-      <w:r>
-        <w:fldChar w:fldCharType="end"/>
-      </w:r>
-      <w:r>
-        <w:t>)</w:t>
-      </w:r>
-      <w:r>
-        <w:t>.</w:t>
-      </w:r>
-    </w:p>
-    <w:p/>
-    <w:p>
-      <w:pPr>
-        <w:pStyle w:val="Heading2"/>
-      </w:pPr>
-      <w:bookmarkStart w:id="37" w:name="_Ref185650440"/>
-      <w:bookmarkStart w:id="38" w:name="_Toc312048078"/>
-      <w:r>
-        <w:t>Essential Non-Infrastructure (ENI) Services</w:t>
       </w:r>
       <w:bookmarkEnd w:id="37"/>
       <w:bookmarkEnd w:id="38"/>
     </w:p>
+    <w:p/>
+    <w:p>
+      <w:r>
+        <w:t xml:space="preserve">The number of successful attacks by all parties, and the resulting civilian casualties, are assessed at the end of each week just prior to the next strategy execution.  The casualties are then given to the Driver Assessment Model (Section </w:t>
+      </w:r>
+      <w:r>
+        <w:fldChar w:fldCharType="begin"/>
+      </w:r>
+      <w:r>
+        <w:instrText xml:space="preserve"> REF _Ref185646626 \r \h </w:instrText>
+      </w:r>
+      <w:r>
+        <w:fldChar w:fldCharType="separate"/>
+      </w:r>
+      <w:r>
+        <w:t>5.6</w:t>
+      </w:r>
+      <w:r>
+        <w:fldChar w:fldCharType="end"/>
+      </w:r>
+      <w:r>
+        <w:t>) so that the attitude changes can be assessed.</w:t>
+      </w:r>
+    </w:p>
+    <w:p>
+      <w:pPr>
+        <w:pStyle w:val="Heading3"/>
+      </w:pPr>
+      <w:bookmarkStart w:id="39" w:name="_Toc312048077"/>
+      <w:r>
+        <w:t>Magic Attrition</w:t>
+      </w:r>
+      <w:bookmarkEnd w:id="39"/>
+    </w:p>
+    <w:p/>
+    <w:p>
+      <w:r>
+        <w:t xml:space="preserve">The Athena Attrition Model does not address terror bombings, assassinations of political figures, or deaths due to other kinds of armed combat than those described above.  And yet, these kinds of deaths occur.  For this reason Athena provides the ability to do “magic attrition,” which can be initiated by the analyst, or by an actor or the </w:t>
+      </w:r>
+      <w:r>
+        <w:rPr>
+          <w:b/>
+        </w:rPr>
+        <w:t>SYSTEM</w:t>
+      </w:r>
+      <w:r>
+        <w:t xml:space="preserve"> agent using the </w:t>
+      </w:r>
+      <w:r>
+        <w:rPr>
+          <w:b/>
+        </w:rPr>
+        <w:t>EXECUTIVE</w:t>
+      </w:r>
+      <w:r>
+        <w:t xml:space="preserve"> tactic.  Magic attrition can affect members of any group; and in particular, civilian casualties will be assessed by the Driver Assessment Model just like casualties resulting from the kinds of combat Athena </w:t>
+      </w:r>
+      <w:r>
+        <w:rPr>
+          <w:i/>
+        </w:rPr>
+        <w:t>does</w:t>
+      </w:r>
+      <w:r>
+        <w:t xml:space="preserve"> model.</w:t>
+      </w:r>
+    </w:p>
+    <w:p/>
+    <w:p>
+      <w:r>
+        <w:t>Note that magic attrition should not be used for civilian deaths due to natural disasters, epidemics, or other causes that do not involve combat.  For those kinds of things, the attitude effects should be handled by either environmental situations (Section</w:t>
+      </w:r>
+      <w:r>
+        <w:t xml:space="preserve"> </w:t>
+      </w:r>
+      <w:r>
+        <w:fldChar w:fldCharType="begin"/>
+      </w:r>
+      <w:r>
+        <w:instrText xml:space="preserve"> REF _Ref185646748 \r \h </w:instrText>
+      </w:r>
+      <w:r>
+        <w:fldChar w:fldCharType="separate"/>
+      </w:r>
+      <w:r>
+        <w:t>3.9</w:t>
+      </w:r>
+      <w:r>
+        <w:fldChar w:fldCharType="end"/>
+      </w:r>
+      <w:r>
+        <w:t xml:space="preserve">) or magic attitude drivers (Section </w:t>
+      </w:r>
+      <w:r>
+        <w:fldChar w:fldCharType="begin"/>
+      </w:r>
+      <w:r>
+        <w:instrText xml:space="preserve"> REF _Ref185652359 \r \h </w:instrText>
+      </w:r>
+      <w:r>
+        <w:fldChar w:fldCharType="separate"/>
+      </w:r>
+      <w:r>
+        <w:t>5.7</w:t>
+      </w:r>
+      <w:r>
+        <w:fldChar w:fldCharType="end"/>
+      </w:r>
+      <w:r>
+        <w:t>)</w:t>
+      </w:r>
+      <w:r>
+        <w:t>.</w:t>
+      </w:r>
+    </w:p>
+    <w:p/>
+    <w:p>
+      <w:pPr>
+        <w:pStyle w:val="Heading2"/>
+      </w:pPr>
+      <w:bookmarkStart w:id="40" w:name="_Ref185650440"/>
+      <w:bookmarkStart w:id="41" w:name="_Toc312048078"/>
+      <w:r>
+        <w:t>Essential Non-Infrastructure (ENI) Services</w:t>
+      </w:r>
+      <w:bookmarkEnd w:id="40"/>
+      <w:bookmarkEnd w:id="41"/>
+    </w:p>
     <w:p>
       <w:r>
         <w:t xml:space="preserve">  </w:t>
@@ -6479,11 +6504,11 @@
       <w:pPr>
         <w:pStyle w:val="Heading3"/>
       </w:pPr>
-      <w:bookmarkStart w:id="39" w:name="_Toc312048079"/>
+      <w:bookmarkStart w:id="42" w:name="_Toc312048079"/>
       <w:r>
         <w:t>The Notion of a Service</w:t>
       </w:r>
-      <w:bookmarkEnd w:id="39"/>
+      <w:bookmarkEnd w:id="42"/>
     </w:p>
     <w:p/>
     <w:p>
@@ -6709,11 +6734,11 @@
       <w:pPr>
         <w:pStyle w:val="Heading3"/>
       </w:pPr>
-      <w:bookmarkStart w:id="40" w:name="_Toc312048080"/>
+      <w:bookmarkStart w:id="43" w:name="_Toc312048080"/>
       <w:r>
         <w:t>Services vs. Environmental Situations</w:t>
       </w:r>
-      <w:bookmarkEnd w:id="40"/>
+      <w:bookmarkEnd w:id="43"/>
     </w:p>
     <w:p/>
     <w:p>
@@ -6771,7 +6796,7 @@
       <w:pPr>
         <w:pStyle w:val="Heading3"/>
       </w:pPr>
-      <w:bookmarkStart w:id="41" w:name="_Toc312048081"/>
+      <w:bookmarkStart w:id="44" w:name="_Toc312048081"/>
       <w:r>
         <w:t>Measurement of E</w:t>
       </w:r>
@@ -6781,7 +6806,7 @@
       <w:r>
         <w:t xml:space="preserve"> Services</w:t>
       </w:r>
-      <w:bookmarkEnd w:id="41"/>
+      <w:bookmarkEnd w:id="44"/>
     </w:p>
     <w:p/>
     <w:p>
@@ -6833,11 +6858,11 @@
       <w:pPr>
         <w:pStyle w:val="Heading3"/>
       </w:pPr>
-      <w:bookmarkStart w:id="42" w:name="_Toc312048082"/>
+      <w:bookmarkStart w:id="45" w:name="_Toc312048082"/>
       <w:r>
         <w:t>Required Level of ENI Services</w:t>
       </w:r>
-      <w:bookmarkEnd w:id="42"/>
+      <w:bookmarkEnd w:id="45"/>
     </w:p>
     <w:p/>
     <w:p>
@@ -6858,14 +6883,14 @@
       <w:pPr>
         <w:pStyle w:val="Heading3"/>
       </w:pPr>
-      <w:bookmarkStart w:id="43" w:name="_Toc312048083"/>
+      <w:bookmarkStart w:id="46" w:name="_Toc312048083"/>
       <w:r>
         <w:t xml:space="preserve">Status Quo ENI </w:t>
       </w:r>
       <w:r>
         <w:t>Funding</w:t>
       </w:r>
-      <w:bookmarkEnd w:id="43"/>
+      <w:bookmarkEnd w:id="46"/>
     </w:p>
     <w:p/>
     <w:p>
@@ -6887,11 +6912,11 @@
       <w:pPr>
         <w:pStyle w:val="Heading3"/>
       </w:pPr>
-      <w:bookmarkStart w:id="44" w:name="_Toc312048084"/>
+      <w:bookmarkStart w:id="47" w:name="_Toc312048084"/>
       <w:r>
         <w:t>Effects of ENI Services</w:t>
       </w:r>
-      <w:bookmarkEnd w:id="44"/>
+      <w:bookmarkEnd w:id="47"/>
     </w:p>
     <w:p/>
     <w:p>
@@ -7006,14 +7031,14 @@
       <w:pPr>
         <w:pStyle w:val="Heading1"/>
       </w:pPr>
-      <w:bookmarkStart w:id="45" w:name="_Ref311700038"/>
-      <w:bookmarkStart w:id="46" w:name="_Toc312048085"/>
+      <w:bookmarkStart w:id="48" w:name="_Ref311700038"/>
+      <w:bookmarkStart w:id="49" w:name="_Toc312048085"/>
       <w:r>
         <w:lastRenderedPageBreak/>
         <w:t>Demographics</w:t>
       </w:r>
-      <w:bookmarkEnd w:id="45"/>
-      <w:bookmarkEnd w:id="46"/>
+      <w:bookmarkEnd w:id="48"/>
+      <w:bookmarkEnd w:id="49"/>
     </w:p>
     <w:p/>
     <w:p>
@@ -7084,11 +7109,11 @@
       <w:pPr>
         <w:pStyle w:val="Heading2"/>
       </w:pPr>
-      <w:bookmarkStart w:id="47" w:name="_Toc312048086"/>
+      <w:bookmarkStart w:id="50" w:name="_Toc312048086"/>
       <w:r>
         <w:t>Base Population</w:t>
       </w:r>
-      <w:bookmarkEnd w:id="47"/>
+      <w:bookmarkEnd w:id="50"/>
     </w:p>
     <w:p/>
     <w:p>
@@ -7128,11 +7153,11 @@
       <w:pPr>
         <w:pStyle w:val="Heading2"/>
       </w:pPr>
-      <w:bookmarkStart w:id="48" w:name="_Toc312048087"/>
+      <w:bookmarkStart w:id="51" w:name="_Toc312048087"/>
       <w:r>
         <w:t>Current Population</w:t>
       </w:r>
-      <w:bookmarkEnd w:id="48"/>
+      <w:bookmarkEnd w:id="51"/>
     </w:p>
     <w:p/>
     <w:p>
@@ -7180,11 +7205,11 @@
       <w:pPr>
         <w:pStyle w:val="Heading2"/>
       </w:pPr>
-      <w:bookmarkStart w:id="49" w:name="_Toc312048088"/>
+      <w:bookmarkStart w:id="52" w:name="_Toc312048088"/>
       <w:r>
         <w:t>Subsistence Agriculture</w:t>
       </w:r>
-      <w:bookmarkEnd w:id="49"/>
+      <w:bookmarkEnd w:id="52"/>
     </w:p>
     <w:p/>
     <w:p>
@@ -7228,14 +7253,14 @@
       <w:pPr>
         <w:pStyle w:val="Heading2"/>
       </w:pPr>
-      <w:bookmarkStart w:id="50" w:name="_Toc312048089"/>
+      <w:bookmarkStart w:id="53" w:name="_Toc312048089"/>
       <w:r>
         <w:t xml:space="preserve">Consumers and </w:t>
       </w:r>
       <w:r>
         <w:t>Workers</w:t>
       </w:r>
-      <w:bookmarkEnd w:id="50"/>
+      <w:bookmarkEnd w:id="53"/>
     </w:p>
     <w:p/>
     <w:p>
@@ -7284,11 +7309,11 @@
       <w:pPr>
         <w:pStyle w:val="Heading2"/>
       </w:pPr>
-      <w:bookmarkStart w:id="51" w:name="_Toc312048090"/>
+      <w:bookmarkStart w:id="54" w:name="_Toc312048090"/>
       <w:r>
         <w:t>Demographic Situations</w:t>
       </w:r>
-      <w:bookmarkEnd w:id="51"/>
+      <w:bookmarkEnd w:id="54"/>
     </w:p>
     <w:p/>
     <w:p>
@@ -7370,14 +7395,14 @@
       <w:pPr>
         <w:pStyle w:val="Heading1"/>
       </w:pPr>
-      <w:bookmarkStart w:id="52" w:name="_Ref311700044"/>
-      <w:bookmarkStart w:id="53" w:name="_Toc312048091"/>
+      <w:bookmarkStart w:id="55" w:name="_Ref311700044"/>
+      <w:bookmarkStart w:id="56" w:name="_Toc312048091"/>
       <w:r>
         <w:lastRenderedPageBreak/>
         <w:t>Attitudes</w:t>
       </w:r>
-      <w:bookmarkEnd w:id="52"/>
-      <w:bookmarkEnd w:id="53"/>
+      <w:bookmarkEnd w:id="55"/>
+      <w:bookmarkEnd w:id="56"/>
     </w:p>
     <w:p/>
     <w:p>
@@ -7482,33 +7507,31 @@
       <w:r>
         <w:t xml:space="preserve">Note that the term </w:t>
       </w:r>
-      <w:proofErr w:type="gramStart"/>
+      <w:r>
+        <w:t>“</w:t>
+      </w:r>
+      <w:r>
+        <w:t>attitudes</w:t>
+      </w:r>
+      <w:r>
+        <w:t>”</w:t>
+      </w:r>
+      <w:r>
+        <w:t xml:space="preserve"> properly applies to satisfaction and cooperation levels, which are managed by the </w:t>
+      </w:r>
+      <w:r>
+        <w:t>Generalized Regional Attitudes Model (G</w:t>
+      </w:r>
+      <w:r>
+        <w:t>RAM)</w:t>
+      </w:r>
+      <w:r>
+        <w:t xml:space="preserve"> (see the </w:t>
+      </w:r>
       <w:r>
         <w:rPr>
           <w:i/>
         </w:rPr>
-        <w:t>attitudes</w:t>
-      </w:r>
-      <w:r>
-        <w:t xml:space="preserve"> properly applies</w:t>
-      </w:r>
-      <w:proofErr w:type="gramEnd"/>
-      <w:r>
-        <w:t xml:space="preserve"> to satisfaction and cooperation levels, which are managed by the </w:t>
-      </w:r>
-      <w:r>
-        <w:t>Generalized Regional Attitudes Model (G</w:t>
-      </w:r>
-      <w:r>
-        <w:t>RAM)</w:t>
-      </w:r>
-      <w:r>
-        <w:t xml:space="preserve"> (see the </w:t>
-      </w:r>
-      <w:r>
-        <w:rPr>
-          <w:i/>
-        </w:rPr>
         <w:t>Mars Analyst’s Guide</w:t>
       </w:r>
       <w:r>
@@ -7523,105 +7546,1473 @@
       <w:pPr>
         <w:pStyle w:val="Heading2"/>
       </w:pPr>
-      <w:bookmarkStart w:id="54" w:name="_Toc312048092"/>
-      <w:bookmarkStart w:id="55" w:name="_Ref312048277"/>
+      <w:bookmarkStart w:id="57" w:name="_Toc312048092"/>
+      <w:bookmarkStart w:id="58" w:name="_Ref312048277"/>
       <w:r>
         <w:t>Belief Systems and Affinities</w:t>
-      </w:r>
-      <w:bookmarkEnd w:id="54"/>
-      <w:bookmarkEnd w:id="55"/>
-    </w:p>
-    <w:p/>
-    <w:p>
-      <w:pPr>
-        <w:pStyle w:val="Heading2"/>
-      </w:pPr>
-      <w:bookmarkStart w:id="56" w:name="_Toc312048093"/>
-      <w:r>
-        <w:t>Horizontal Relationships</w:t>
-      </w:r>
-      <w:bookmarkEnd w:id="56"/>
-    </w:p>
-    <w:p/>
-    <w:p>
-      <w:pPr>
-        <w:pStyle w:val="Heading2"/>
-      </w:pPr>
-      <w:bookmarkStart w:id="57" w:name="_Ref185658921"/>
-      <w:bookmarkStart w:id="58" w:name="_Toc312048094"/>
-      <w:r>
-        <w:t>Vertical Relationships</w:t>
       </w:r>
       <w:bookmarkEnd w:id="57"/>
       <w:bookmarkEnd w:id="58"/>
     </w:p>
     <w:p/>
     <w:p>
+      <w:r>
+        <w:t xml:space="preserve">Every civilian group and actor has a </w:t>
+      </w:r>
+      <w:r>
+        <w:rPr>
+          <w:i/>
+        </w:rPr>
+        <w:t>belief system</w:t>
+      </w:r>
+      <w:r>
+        <w:t>, a statement of the ideas and issues that are important to the group or actor, along with how important they are and how the group or actor feels about those who disagree.  For a civilian group, the group’s belief system is the source of the group’s identity and the basis for its relations with all other groups.  An actor’s belief system may indeed reflect the actor’s deeply held beliefs, or it may be a construct intended to garner support from the civilians.</w:t>
+      </w:r>
+      <w:r>
+        <w:rPr>
+          <w:rStyle w:val="FootnoteReference"/>
+        </w:rPr>
+        <w:footnoteReference w:id="5"/>
+      </w:r>
+    </w:p>
+    <w:p/>
+    <w:p>
+      <w:r>
+        <w:t xml:space="preserve">Given the belief systems of two entities, A and B, we compute the </w:t>
+      </w:r>
+      <w:r>
+        <w:rPr>
+          <w:i/>
+        </w:rPr>
+        <w:t>affinity</w:t>
+      </w:r>
+      <w:r>
+        <w:t xml:space="preserve"> of A with B, and of B with A.  The affinity is a number from 1.0 down to -1.0 that indicates whether A supports or opposes the same things as B.  Note that affinity need not be symmetric.  </w:t>
+      </w:r>
+    </w:p>
+    <w:p/>
+    <w:p>
+      <w:r>
+        <w:t>All horizontal and vertical relationships in Athena are ultimately based on affinities, and hence on belief systems.</w:t>
+      </w:r>
+    </w:p>
+    <w:p/>
+    <w:p>
+      <w:r>
+        <w:t xml:space="preserve">Belief systems and affinities are computed by the Mars Affinity Model (MAM), which is documented in the </w:t>
+      </w:r>
+      <w:r>
+        <w:rPr>
+          <w:i/>
+        </w:rPr>
+        <w:t>Mars Analyst’s Guide</w:t>
+      </w:r>
+      <w:r>
+        <w:t>.</w:t>
+      </w:r>
+    </w:p>
+    <w:p/>
+    <w:p>
+      <w:pPr>
+        <w:pStyle w:val="Heading3"/>
+      </w:pPr>
+      <w:r>
+        <w:lastRenderedPageBreak/>
+        <w:t>Beliefs and Topics</w:t>
+      </w:r>
+    </w:p>
+    <w:p/>
+    <w:p>
+      <w:r>
+        <w:t>A belief system consists of an entity’s beliefs about one or more topics.  A topic is some value, principle, or issue about which there is some disagreement in the playbox.  In Pakistan, for example, Islam is a significant fault line between the Pakistani citizens and the United States.  Topics are chosen by the analyst; there is no default set.</w:t>
+      </w:r>
+    </w:p>
+    <w:p/>
+    <w:p>
+      <w:r>
+        <w:t xml:space="preserve">A belief consists of two values, the entity’s </w:t>
+      </w:r>
+      <w:r>
+        <w:rPr>
+          <w:i/>
+        </w:rPr>
+        <w:t>position</w:t>
+      </w:r>
+      <w:r>
+        <w:t xml:space="preserve"> for or against the topic of interest, sometimes known as the </w:t>
+      </w:r>
+      <w:r>
+        <w:rPr>
+          <w:i/>
+        </w:rPr>
+        <w:t>zeal</w:t>
+      </w:r>
+      <w:r>
+        <w:t xml:space="preserve">, and the entity’s </w:t>
+      </w:r>
+      <w:r>
+        <w:rPr>
+          <w:i/>
+        </w:rPr>
+        <w:t>emphasis</w:t>
+      </w:r>
+      <w:r>
+        <w:t xml:space="preserve"> on agreement or disagreement with that position.  The former indicates how much the entity cares, and the latter determines how it feels about those who agree or disagree.</w:t>
+      </w:r>
+    </w:p>
+    <w:p/>
+    <w:p>
+      <w:r>
+        <w:t>The position and emphasis are usually entered qualitatively, using the following values.  For position, the entity may be:</w:t>
+      </w:r>
+    </w:p>
+    <w:p/>
+    <w:p>
+      <w:pPr>
+        <w:pStyle w:val="ListParagraph"/>
+        <w:numPr>
+          <w:ilvl w:val="0"/>
+          <w:numId w:val="28"/>
+        </w:numPr>
+        <w:rPr>
+          <w:b/>
+        </w:rPr>
+      </w:pPr>
+      <w:r>
+        <w:rPr>
+          <w:b/>
+        </w:rPr>
+        <w:t>Passionately For (P+)</w:t>
+      </w:r>
+    </w:p>
+    <w:p>
+      <w:pPr>
+        <w:pStyle w:val="ListParagraph"/>
+        <w:numPr>
+          <w:ilvl w:val="0"/>
+          <w:numId w:val="28"/>
+        </w:numPr>
+        <w:rPr>
+          <w:b/>
+        </w:rPr>
+      </w:pPr>
+      <w:r>
+        <w:rPr>
+          <w:b/>
+        </w:rPr>
+        <w:t>Strongly For (S+)</w:t>
+      </w:r>
+    </w:p>
+    <w:p>
+      <w:pPr>
+        <w:pStyle w:val="ListParagraph"/>
+        <w:numPr>
+          <w:ilvl w:val="0"/>
+          <w:numId w:val="28"/>
+        </w:numPr>
+        <w:rPr>
+          <w:b/>
+        </w:rPr>
+      </w:pPr>
+      <w:r>
+        <w:rPr>
+          <w:b/>
+        </w:rPr>
+        <w:t>Weakly For (W+)</w:t>
+      </w:r>
+    </w:p>
+    <w:p>
+      <w:pPr>
+        <w:pStyle w:val="ListParagraph"/>
+        <w:numPr>
+          <w:ilvl w:val="0"/>
+          <w:numId w:val="28"/>
+        </w:numPr>
+        <w:rPr>
+          <w:b/>
+        </w:rPr>
+      </w:pPr>
+      <w:r>
+        <w:rPr>
+          <w:b/>
+        </w:rPr>
+        <w:t>Ambivalent (A)</w:t>
+      </w:r>
+    </w:p>
+    <w:p>
+      <w:pPr>
+        <w:pStyle w:val="ListParagraph"/>
+        <w:numPr>
+          <w:ilvl w:val="0"/>
+          <w:numId w:val="28"/>
+        </w:numPr>
+        <w:rPr>
+          <w:b/>
+        </w:rPr>
+      </w:pPr>
+      <w:r>
+        <w:rPr>
+          <w:b/>
+        </w:rPr>
+        <w:t>Weakly Against (W-)</w:t>
+      </w:r>
+    </w:p>
+    <w:p>
+      <w:pPr>
+        <w:pStyle w:val="ListParagraph"/>
+        <w:numPr>
+          <w:ilvl w:val="0"/>
+          <w:numId w:val="28"/>
+        </w:numPr>
+        <w:rPr>
+          <w:b/>
+        </w:rPr>
+      </w:pPr>
+      <w:r>
+        <w:rPr>
+          <w:b/>
+        </w:rPr>
+        <w:t>Strongly Against (S-)</w:t>
+      </w:r>
+    </w:p>
+    <w:p>
+      <w:pPr>
+        <w:pStyle w:val="ListParagraph"/>
+        <w:numPr>
+          <w:ilvl w:val="0"/>
+          <w:numId w:val="28"/>
+        </w:numPr>
+        <w:rPr>
+          <w:b/>
+        </w:rPr>
+      </w:pPr>
+      <w:r>
+        <w:rPr>
+          <w:b/>
+        </w:rPr>
+        <w:t>Passionately Against (P-)</w:t>
+      </w:r>
+    </w:p>
+    <w:p/>
+    <w:p>
+      <w:r>
+        <w:t xml:space="preserve"> The entity may put its emphasis on agreement or disagreement, as follows:</w:t>
+      </w:r>
+    </w:p>
+    <w:p/>
+    <w:p>
+      <w:pPr>
+        <w:pStyle w:val="ListParagraph"/>
+        <w:numPr>
+          <w:ilvl w:val="0"/>
+          <w:numId w:val="29"/>
+        </w:numPr>
+        <w:rPr>
+          <w:b/>
+        </w:rPr>
+      </w:pPr>
+      <w:r>
+        <w:rPr>
+          <w:b/>
+        </w:rPr>
+        <w:t>Agreement—Strong</w:t>
+      </w:r>
+    </w:p>
+    <w:p>
+      <w:pPr>
+        <w:pStyle w:val="ListParagraph"/>
+        <w:numPr>
+          <w:ilvl w:val="0"/>
+          <w:numId w:val="29"/>
+        </w:numPr>
+        <w:rPr>
+          <w:b/>
+        </w:rPr>
+      </w:pPr>
+      <w:r>
+        <w:rPr>
+          <w:b/>
+        </w:rPr>
+        <w:t>Agreement</w:t>
+      </w:r>
+    </w:p>
+    <w:p>
+      <w:pPr>
+        <w:pStyle w:val="ListParagraph"/>
+        <w:numPr>
+          <w:ilvl w:val="0"/>
+          <w:numId w:val="29"/>
+        </w:numPr>
+        <w:rPr>
+          <w:b/>
+        </w:rPr>
+      </w:pPr>
+      <w:r>
+        <w:rPr>
+          <w:b/>
+        </w:rPr>
+        <w:t>Neither</w:t>
+      </w:r>
+    </w:p>
+    <w:p>
+      <w:pPr>
+        <w:pStyle w:val="ListParagraph"/>
+        <w:numPr>
+          <w:ilvl w:val="0"/>
+          <w:numId w:val="29"/>
+        </w:numPr>
+        <w:rPr>
+          <w:b/>
+        </w:rPr>
+      </w:pPr>
+      <w:r>
+        <w:rPr>
+          <w:b/>
+        </w:rPr>
+        <w:t>Disagreement</w:t>
+      </w:r>
+    </w:p>
+    <w:p>
+      <w:pPr>
+        <w:pStyle w:val="ListParagraph"/>
+        <w:numPr>
+          <w:ilvl w:val="0"/>
+          <w:numId w:val="29"/>
+        </w:numPr>
+        <w:rPr>
+          <w:b/>
+        </w:rPr>
+      </w:pPr>
+      <w:r>
+        <w:rPr>
+          <w:b/>
+        </w:rPr>
+        <w:t>Disagreement—Strong</w:t>
+      </w:r>
+    </w:p>
+    <w:p>
+      <w:pPr>
+        <w:pStyle w:val="ListParagraph"/>
+        <w:numPr>
+          <w:ilvl w:val="0"/>
+          <w:numId w:val="29"/>
+        </w:numPr>
+        <w:rPr>
+          <w:b/>
+        </w:rPr>
+      </w:pPr>
+      <w:r>
+        <w:rPr>
+          <w:b/>
+        </w:rPr>
+        <w:t>Disagreement—Extreme</w:t>
+      </w:r>
+    </w:p>
+    <w:p/>
+    <w:p>
+      <w:r>
+        <w:t xml:space="preserve">If the emphasis is on agreement, the entity will tend to have a higher affinity with those entities with whom it agrees on this topic, while to some extent disregarding disagreements. If the emphasis is on disagreement, the entity will tend to have a lower affinity with those with whom it disagrees on this topic, while to some extent disregarding agreements.  </w:t>
+      </w:r>
+    </w:p>
+    <w:p/>
+    <w:p>
+      <w:r>
+        <w:t xml:space="preserve">Note that strong beliefs do not thereby imply a propensity to use violent action (though they may engender violent action in those groups that are so inclined).  Propensity to violence is driven by a group’s </w:t>
+      </w:r>
+      <w:r>
+        <w:rPr>
+          <w:i/>
+        </w:rPr>
+        <w:t>demeanor</w:t>
+      </w:r>
+      <w:r>
+        <w:t xml:space="preserve">; see Section </w:t>
+      </w:r>
+      <w:r>
+        <w:fldChar w:fldCharType="begin"/>
+      </w:r>
+      <w:r>
+        <w:instrText xml:space="preserve"> REF _Ref312055438 \r \h </w:instrText>
+      </w:r>
+      <w:r>
+        <w:fldChar w:fldCharType="separate"/>
+      </w:r>
+      <w:r>
+        <w:t>3.4</w:t>
+      </w:r>
+      <w:r>
+        <w:fldChar w:fldCharType="end"/>
+      </w:r>
+      <w:r>
+        <w:t>.  For example, I might be passionately in favor of chocolate ice cream, and greatly dislike anyone who passionately dislikes chocolate ice cream without being inclined to take violent action against the chocolate ice cream haters.  It depends on my demeanor.</w:t>
+      </w:r>
+    </w:p>
+    <w:p/>
+    <w:p>
+      <w:r>
+        <w:lastRenderedPageBreak/>
+        <w:t xml:space="preserve">Levity aside, a strong position and emphasis on a topic </w:t>
+      </w:r>
+      <w:r>
+        <w:rPr>
+          <w:i/>
+        </w:rPr>
+        <w:t>does</w:t>
+      </w:r>
+      <w:r>
+        <w:t xml:space="preserve"> indicate some willingness to take action.  It simply does not indicate a propensity for violence.</w:t>
+      </w:r>
+    </w:p>
+    <w:p/>
+    <w:p>
+      <w:pPr>
+        <w:pStyle w:val="Heading3"/>
+      </w:pPr>
+      <w:r>
+        <w:t>Affinity</w:t>
+      </w:r>
+    </w:p>
+    <w:p/>
+    <w:p>
+      <w:r>
+        <w:t>The affinity between two entities is computed by comparing their beliefs on each topic, and tallying the effects of their agreements and disagreements given their positions and emphases.</w:t>
+      </w:r>
+    </w:p>
+    <w:p>
+      <w:r>
+        <w:t>As stated above, affinity is a number from -1.0 to 1.0 that is used as the basis for computing relationships.</w:t>
+      </w:r>
+    </w:p>
+    <w:p/>
+    <w:p>
+      <w:r>
+        <w:t>Affinity is computed when the scenario is locked and simulation begins; in Athena 3 it is constant thereafter.  In future versions we expect to allow it to vary.</w:t>
+      </w:r>
+    </w:p>
+    <w:p/>
+    <w:p>
+      <w:pPr>
+        <w:pStyle w:val="Heading3"/>
+      </w:pPr>
+      <w:r>
+        <w:t>Playbox Commonality</w:t>
+      </w:r>
+    </w:p>
+    <w:p/>
+    <w:p>
+      <w:r>
+        <w:t>Selecting the relevant set of topics for a given playbox is more of an art than a science, and by the nature of things the tendency is to accentuate the negative—it is simply more easy to identified fault lines rather than the significant areas of agreement.  When commonality is ignored, however, the resulting affinities tend to indicate that all parties concerned hate each other with a deep and abiding hatred.</w:t>
+      </w:r>
+    </w:p>
+    <w:p/>
+    <w:p>
+      <w:r>
+        <w:t xml:space="preserve">The Mars Affinity Model handles this using the </w:t>
+      </w:r>
+      <w:r>
+        <w:rPr>
+          <w:i/>
+        </w:rPr>
+        <w:t>playbox commonality</w:t>
+      </w:r>
+      <w:r>
+        <w:t xml:space="preserve"> slider, a numeric factor nominally set to 1.0.  We assume that the entities in the playbox have significant commonality, and in fact generally agree on about as many things as they disagree.  More specifically, for each topic entered by the analyst, we add an implicit pseudo-topic of general agreement.</w:t>
+      </w:r>
+    </w:p>
+    <w:p/>
+    <w:p>
+      <w:r>
+        <w:t>The number of these pseudo-topics is determined by the slider.  If it is set to 1.0, there are as many pseudo-topics as real topics.  If it is set to 2.0, there are twice as many; if it is set to 0.5, there are half as many.  Moving the slider up and down will tend to move affinities up and down accordingly.</w:t>
+      </w:r>
+    </w:p>
+    <w:p/>
+    <w:p>
+      <w:pPr>
+        <w:pStyle w:val="Heading3"/>
+      </w:pPr>
+      <w:r>
+        <w:t>Entity Commonality</w:t>
+      </w:r>
+    </w:p>
+    <w:p/>
+    <w:p>
+      <w:r>
+        <w:t xml:space="preserve">The playbox commonality lets you establish the degree of belief that is generally common to all groups in the playbox. But in fact, different entities will share in that common pool of belief to different extents, and foreign groups and actors will often have significantly different beliefs.  Consequently, each group and actor has an </w:t>
+      </w:r>
+      <w:r>
+        <w:rPr>
+          <w:i/>
+        </w:rPr>
+        <w:t>entity commonality</w:t>
+      </w:r>
+      <w:r>
+        <w:t xml:space="preserve"> slider: a number from 0.0 to 1.0 that indicates the extent to which the entity participates in the general consensus indicated by the playbox commonality.  If the entity commonality is 1.0, the entity shares the general consensus completely; if 0.0, not at all.  </w:t>
+      </w:r>
+    </w:p>
+    <w:p/>
+    <w:p>
+      <w:r>
+        <w:lastRenderedPageBreak/>
+        <w:t>Decreasing an entity’s entity commonality will tend to decrease the entity’s affinity with other entities.</w:t>
+      </w:r>
+    </w:p>
+    <w:p/>
+    <w:p>
       <w:pPr>
         <w:pStyle w:val="Heading2"/>
       </w:pPr>
-      <w:bookmarkStart w:id="59" w:name="_Toc312048095"/>
-      <w:bookmarkStart w:id="60" w:name="_Ref312048473"/>
-      <w:bookmarkStart w:id="61" w:name="_Ref312048496"/>
-      <w:r>
-        <w:t>Satisfaction Levels</w:t>
+      <w:bookmarkStart w:id="59" w:name="_Toc312048093"/>
+      <w:r>
+        <w:t>Horizontal Relationships</w:t>
       </w:r>
       <w:bookmarkEnd w:id="59"/>
+    </w:p>
+    <w:p/>
+    <w:p>
+      <w:r>
+        <w:t xml:space="preserve">Every group, whether civilian, force, or organization, has a horizontal relationship with every other group.  The relationship is represented as a number for -1.0 to 1.0, where 1.0 indicates that the groups are bosom friends (every group automatically has a relationship of 1.0 with itself) and -1.0 indicates that the groups are the bitterest of enemies.  The realistic range is </w:t>
+      </w:r>
+      <w:r>
+        <w:t>from about -0.8</w:t>
+      </w:r>
+      <w:r>
+        <w:t xml:space="preserve"> to about +0.8.</w:t>
+      </w:r>
+    </w:p>
+    <w:p/>
+    <w:p>
+      <w:r>
+        <w:t>In Athena 3, these relationships are simply equal to the relevant affinities, and are constant for the duration of the simulation.  Force and organization groups do not have belief systems, but they are owned by actors that do; and for the purpose of computing horizontal relationships we simply presume that they inherit the belief systems of their owners.</w:t>
+      </w:r>
+    </w:p>
+    <w:p/>
+    <w:p>
+      <w:r>
+        <w:t>This horizontal relationship is one of the most basic concepts in Athena, and has significant effects across the entire simulation.</w:t>
+      </w:r>
+    </w:p>
+    <w:p/>
+    <w:p>
+      <w:pPr>
+        <w:pStyle w:val="Heading3"/>
+      </w:pPr>
+      <w:r>
+        <w:t>Relationship Overrides</w:t>
+      </w:r>
+    </w:p>
+    <w:p/>
+    <w:p>
+      <w:r>
+        <w:t>Every computed horizontal relationship can be overridden by an analyst’s preferred value during scenario preparation.</w:t>
+      </w:r>
+    </w:p>
+    <w:p/>
+    <w:p>
+      <w:pPr>
+        <w:pStyle w:val="Heading2"/>
+      </w:pPr>
+      <w:bookmarkStart w:id="60" w:name="_Ref185658921"/>
+      <w:bookmarkStart w:id="61" w:name="_Toc312048094"/>
+      <w:r>
+        <w:t>Vertical Relationships</w:t>
+      </w:r>
       <w:bookmarkEnd w:id="60"/>
       <w:bookmarkEnd w:id="61"/>
     </w:p>
     <w:p/>
     <w:p>
+      <w:r>
+        <w:t>Groups have vertical relationships with actors.  Unlike horizontal relationships, whi</w:t>
+      </w:r>
+      <w:r>
+        <w:t>ch are bidirectional (though as</w:t>
+      </w:r>
+      <w:r>
+        <w:t>ym</w:t>
+      </w:r>
+      <w:r>
+        <w:t>m</w:t>
+      </w:r>
+      <w:r>
+        <w:t>etric), vertical r</w:t>
+      </w:r>
+      <w:r>
+        <w:t>elationships are unidirectional—that is, we measure each group’s relationship to each actor, but not the actor’s relationship to each group.  Actors are what they do, and what they do is determined by their strategies, not by their affinities.</w:t>
+      </w:r>
+    </w:p>
+    <w:p/>
+    <w:p>
+      <w:r>
+        <w:t>Like horizontal relationships, vertical relationships are measured from -1.0 to 1.0, a range which is often expressed qualitatively:</w:t>
+      </w:r>
+    </w:p>
+    <w:p/>
+    <w:p>
+      <w:pPr>
+        <w:pStyle w:val="ListParagraph"/>
+        <w:numPr>
+          <w:ilvl w:val="0"/>
+          <w:numId w:val="30"/>
+        </w:numPr>
+      </w:pPr>
+      <w:r>
+        <w:t>Supports</w:t>
+      </w:r>
+    </w:p>
+    <w:p>
+      <w:pPr>
+        <w:pStyle w:val="ListParagraph"/>
+        <w:numPr>
+          <w:ilvl w:val="0"/>
+          <w:numId w:val="30"/>
+        </w:numPr>
+      </w:pPr>
+      <w:r>
+        <w:t>Likes</w:t>
+      </w:r>
+    </w:p>
+    <w:p>
+      <w:pPr>
+        <w:pStyle w:val="ListParagraph"/>
+        <w:numPr>
+          <w:ilvl w:val="0"/>
+          <w:numId w:val="30"/>
+        </w:numPr>
+      </w:pPr>
+      <w:r>
+        <w:t>Is Indifferent To</w:t>
+      </w:r>
+    </w:p>
+    <w:p>
+      <w:pPr>
+        <w:pStyle w:val="ListParagraph"/>
+        <w:numPr>
+          <w:ilvl w:val="0"/>
+          <w:numId w:val="30"/>
+        </w:numPr>
+      </w:pPr>
+      <w:r>
+        <w:t>Dislikes</w:t>
+      </w:r>
+    </w:p>
+    <w:p>
+      <w:pPr>
+        <w:pStyle w:val="ListParagraph"/>
+        <w:numPr>
+          <w:ilvl w:val="0"/>
+          <w:numId w:val="30"/>
+        </w:numPr>
+      </w:pPr>
+      <w:r>
+        <w:t>Opposes</w:t>
+      </w:r>
+    </w:p>
+    <w:p>
+      <w:pPr>
+        <w:ind w:left="360"/>
+      </w:pPr>
+    </w:p>
+    <w:p>
+      <w:r>
+        <w:lastRenderedPageBreak/>
+        <w:t xml:space="preserve">Vertical relationships play a major role in the political model, for they are the basis for computing each actor’s support and influence and for the determination of neighborhood control (Section </w:t>
+      </w:r>
+      <w:r>
+        <w:fldChar w:fldCharType="begin"/>
+      </w:r>
+      <w:r>
+        <w:instrText xml:space="preserve"> REF _Ref312062919 \r \h </w:instrText>
+      </w:r>
+      <w:r>
+        <w:fldChar w:fldCharType="separate"/>
+      </w:r>
+      <w:r>
+        <w:t>6.2</w:t>
+      </w:r>
+      <w:r>
+        <w:fldChar w:fldCharType="end"/>
+      </w:r>
+      <w:r>
+        <w:t>).</w:t>
+      </w:r>
+    </w:p>
+    <w:p/>
+    <w:p>
+      <w:pPr>
+        <w:pStyle w:val="Heading3"/>
+      </w:pPr>
+      <w:r>
+        <w:t>Force and Organization Groups</w:t>
+      </w:r>
+    </w:p>
+    <w:p/>
+    <w:p>
+      <w:r>
+        <w:t>Every actor has an affinity for every other actor, and every force and organization group is owned by an actor.  A force or organization group’s vertical relationship with its owner is always 1.0, and its vertical relationship with any other actor is simply its owner’s affinity for that actor.</w:t>
+      </w:r>
+    </w:p>
+    <w:p/>
+    <w:p>
+      <w:pPr>
+        <w:pStyle w:val="Heading3"/>
+      </w:pPr>
+      <w:r>
+        <w:t>Civilian Groups</w:t>
+      </w:r>
+    </w:p>
+    <w:p/>
+    <w:p>
+      <w:r>
+        <w:t>The vertical relationship of a civilian group with an actor is rather more complicated, as it can vary dynamically as the simulation runs.  It is based on the affinity of the group for the actor, but this is adjusted by a number of factors:</w:t>
+      </w:r>
+    </w:p>
+    <w:p/>
+    <w:p>
+      <w:pPr>
+        <w:pStyle w:val="ListParagraph"/>
+        <w:numPr>
+          <w:ilvl w:val="0"/>
+          <w:numId w:val="31"/>
+        </w:numPr>
+      </w:pPr>
+      <w:r>
+        <w:t>Whether the actor is or is not in control of the group’s neighborhood</w:t>
+      </w:r>
+    </w:p>
+    <w:p>
+      <w:pPr>
+        <w:pStyle w:val="ListParagraph"/>
+        <w:numPr>
+          <w:ilvl w:val="0"/>
+          <w:numId w:val="31"/>
+        </w:numPr>
+      </w:pPr>
+      <w:r>
+        <w:t xml:space="preserve">How the group’s mood (see Section </w:t>
+      </w:r>
+      <w:r>
+        <w:fldChar w:fldCharType="begin"/>
+      </w:r>
+      <w:r>
+        <w:instrText xml:space="preserve"> REF _Ref312063253 \r \h </w:instrText>
+      </w:r>
+      <w:r>
+        <w:fldChar w:fldCharType="separate"/>
+      </w:r>
+      <w:r>
+        <w:t>5.4</w:t>
+      </w:r>
+      <w:r>
+        <w:fldChar w:fldCharType="end"/>
+      </w:r>
+      <w:r>
+        <w:t>) has changed</w:t>
+      </w:r>
+    </w:p>
+    <w:p>
+      <w:pPr>
+        <w:pStyle w:val="ListParagraph"/>
+        <w:numPr>
+          <w:ilvl w:val="0"/>
+          <w:numId w:val="31"/>
+        </w:numPr>
+      </w:pPr>
+      <w:r>
+        <w:t>Whether and to what extent the actor is providing Essential Non-Infrastructure (ENI) services to the group</w:t>
+      </w:r>
+    </w:p>
+    <w:p/>
+    <w:p>
+      <w:r>
+        <w:t>The baseline for assessing these factors is the start of the simulation; or, later on, the time at which control of the neighborhood last shifted—an actor newly in control is judged on the state of affairs on his watch, rather than his predecessor’s.</w:t>
+      </w:r>
+    </w:p>
+    <w:p/>
+    <w:p>
+      <w:r>
+        <w:t>Future versions of Athena will probably take additional factors into account:</w:t>
+      </w:r>
+    </w:p>
+    <w:p/>
+    <w:p>
+      <w:pPr>
+        <w:pStyle w:val="ListParagraph"/>
+        <w:numPr>
+          <w:ilvl w:val="0"/>
+          <w:numId w:val="32"/>
+        </w:numPr>
+      </w:pPr>
+      <w:r>
+        <w:t>Tactics chosen by the actor, and how they accord with the group’s belief system</w:t>
+      </w:r>
+    </w:p>
+    <w:p>
+      <w:pPr>
+        <w:pStyle w:val="ListParagraph"/>
+        <w:numPr>
+          <w:ilvl w:val="0"/>
+          <w:numId w:val="32"/>
+        </w:numPr>
+      </w:pPr>
+      <w:r>
+        <w:t>Changes in the group’s or actor’s belief systems, resulting in a change in affinity.</w:t>
+      </w:r>
+    </w:p>
+    <w:p/>
+    <w:p>
       <w:pPr>
         <w:pStyle w:val="Heading2"/>
       </w:pPr>
-      <w:bookmarkStart w:id="62" w:name="_Ref185651673"/>
-      <w:bookmarkStart w:id="63" w:name="_Toc312048096"/>
-      <w:r>
-        <w:t>Cooperation Levels</w:t>
+      <w:bookmarkStart w:id="62" w:name="_Toc312048095"/>
+      <w:bookmarkStart w:id="63" w:name="_Ref312048473"/>
+      <w:bookmarkStart w:id="64" w:name="_Ref312048496"/>
+      <w:bookmarkStart w:id="65" w:name="_Ref312063253"/>
+      <w:r>
+        <w:t>Satisfaction Levels</w:t>
       </w:r>
       <w:bookmarkEnd w:id="62"/>
       <w:bookmarkEnd w:id="63"/>
-    </w:p>
-    <w:p/>
-    <w:p>
-      <w:pPr>
-        <w:pStyle w:val="Heading2"/>
-      </w:pPr>
-      <w:bookmarkStart w:id="64" w:name="_Ref185646626"/>
-      <w:bookmarkStart w:id="65" w:name="_Toc312048097"/>
-      <w:r>
-        <w:t>The Driver Assessment Model (DAM)</w:t>
-      </w:r>
       <w:bookmarkEnd w:id="64"/>
       <w:bookmarkEnd w:id="65"/>
     </w:p>
     <w:p/>
     <w:p>
+      <w:r>
+        <w:t xml:space="preserve">Every civilian group has a sense of satisfaction or dissatisfaction with the state of affairs in the playbox.  Satisfaction in this sense is not a feeling, </w:t>
+      </w:r>
+      <w:r>
+        <w:rPr>
+          <w:i/>
+        </w:rPr>
+        <w:t>per se</w:t>
+      </w:r>
+      <w:r>
+        <w:t>, though we often use the language of feelings and take about the group’s “mood” or say that the group “likes” or “dislikes” some event or situation.  Rather, dissatisfaction is the will to change the current state of affairs, and satisfaction is the will to preserve the current state of affairs.</w:t>
+      </w:r>
+    </w:p>
+    <w:p/>
+    <w:p>
+      <w:r>
+        <w:t>Satisfaction is measured as a number from 100.0 to -100.0, where 100.0 is perfectly satisfied and -100.0 is utterly dissatisfied.</w:t>
+      </w:r>
+    </w:p>
+    <w:p/>
+    <w:p>
+      <w:r>
+        <w:t xml:space="preserve">The initial satisfaction levels are set by the analyst during scenario preparation; once simulation begins they vary depending on the events and situations that occur (Section </w:t>
+      </w:r>
+      <w:r>
+        <w:fldChar w:fldCharType="begin"/>
+      </w:r>
+      <w:r>
+        <w:instrText xml:space="preserve"> REF _Ref185646626 \r \h </w:instrText>
+      </w:r>
+      <w:r>
+        <w:fldChar w:fldCharType="separate"/>
+      </w:r>
+      <w:r>
+        <w:t>5.6</w:t>
+      </w:r>
+      <w:r>
+        <w:fldChar w:fldCharType="end"/>
+      </w:r>
+      <w:r>
+        <w:t>).</w:t>
+      </w:r>
+    </w:p>
+    <w:p/>
+    <w:p>
+      <w:pPr>
+        <w:pStyle w:val="Heading3"/>
+      </w:pPr>
+      <w:r>
+        <w:t>The Four Concerns</w:t>
+      </w:r>
+    </w:p>
+    <w:p/>
+    <w:p>
+      <w:r>
+        <w:t xml:space="preserve">We measure satisfaction on four axes, called the four </w:t>
+      </w:r>
+      <w:r>
+        <w:rPr>
+          <w:i/>
+        </w:rPr>
+        <w:t>concerns</w:t>
+      </w:r>
+      <w:r>
+        <w:t xml:space="preserve">, also known as the four </w:t>
+      </w:r>
+      <w:r>
+        <w:rPr>
+          <w:i/>
+        </w:rPr>
+        <w:t>soft factors</w:t>
+      </w:r>
+      <w:r>
+        <w:t>:</w:t>
+      </w:r>
+      <w:r>
+        <w:rPr>
+          <w:rStyle w:val="FootnoteReference"/>
+        </w:rPr>
+        <w:footnoteReference w:id="6"/>
+      </w:r>
+    </w:p>
+    <w:p/>
+    <w:p>
+      <w:r>
+        <w:rPr>
+          <w:b/>
+        </w:rPr>
+        <w:t>Autonomy (AUT):</w:t>
+      </w:r>
+      <w:r>
+        <w:t xml:space="preserve"> Does the group feel that it can maintain order and govern itself with a stable government and a viable economy?</w:t>
+      </w:r>
+    </w:p>
+    <w:p/>
+    <w:p>
+      <w:r>
+        <w:rPr>
+          <w:b/>
+        </w:rPr>
+        <w:t>Safety (SFT):</w:t>
+      </w:r>
+      <w:r>
+        <w:t xml:space="preserve">  Do members of the group fear for their lives, either from hostile attack or from collateral damage from force activities?  This fear includes environmental concerns such as life-threatening disease, starvation, and dying of thirst.</w:t>
+      </w:r>
+    </w:p>
+    <w:p/>
+    <w:p>
+      <w:r>
+        <w:rPr>
+          <w:b/>
+        </w:rPr>
+        <w:t>Culture (CUL):</w:t>
+      </w:r>
+      <w:r>
+        <w:t xml:space="preserve">  Does the group feel that its culture and religion, including cultural and religious sites and artifacts, are respected or denigrated?</w:t>
+      </w:r>
+    </w:p>
+    <w:p/>
+    <w:p>
+      <w:r>
+        <w:rPr>
+          <w:b/>
+        </w:rPr>
+        <w:t>Quality of Life (QOL):</w:t>
+      </w:r>
+      <w:r>
+        <w:t xml:space="preserve">  QOL includes the physical plants that provide services, including water, power, public transportation, commercial markets, hospitals, etc., and those things associated with these services, such as sanitation, health, education, employment, food, clothing, and shelter.</w:t>
+      </w:r>
+    </w:p>
+    <w:p/>
+    <w:p>
+      <w:pPr>
+        <w:pStyle w:val="Heading3"/>
+      </w:pPr>
+      <w:r>
+        <w:t>Saliencies</w:t>
+      </w:r>
+    </w:p>
+    <w:p/>
+    <w:p>
+      <w:r>
+        <w:t xml:space="preserve">Each group has a </w:t>
+      </w:r>
+      <w:r>
+        <w:rPr>
+          <w:i/>
+        </w:rPr>
+        <w:t>saliency</w:t>
+      </w:r>
+      <w:r>
+        <w:t xml:space="preserve"> for each concern: a number from 1.0 to 0.0 that indicates how important that concern is to the group, where 1.0 is crucial and 0.0 is negligible.</w:t>
+      </w:r>
+    </w:p>
+    <w:p/>
+    <w:p>
+      <w:pPr>
+        <w:pStyle w:val="Heading3"/>
+      </w:pPr>
+      <w:r>
+        <w:t>Group Mood</w:t>
+      </w:r>
+    </w:p>
+    <w:p/>
+    <w:p>
+      <w:r>
+        <w:t xml:space="preserve">A group’s </w:t>
+      </w:r>
+      <w:r>
+        <w:rPr>
+          <w:i/>
+        </w:rPr>
+        <w:t>mood</w:t>
+      </w:r>
+      <w:r>
+        <w:t xml:space="preserve"> is the average of its four satisfaction levels, weighted by the group’s saliency for each concern.</w:t>
+      </w:r>
+      <w:r>
+        <w:t xml:space="preserve">  Mood is a convenient summary statistic, and is an input to a number of other models.</w:t>
+      </w:r>
+    </w:p>
+    <w:p>
       <w:pPr>
         <w:pStyle w:val="Heading2"/>
       </w:pPr>
-      <w:bookmarkStart w:id="66" w:name="_Ref185652359"/>
-      <w:bookmarkStart w:id="67" w:name="_Toc312048098"/>
-      <w:r>
-        <w:t>Magic Attitude Drivers</w:t>
+      <w:bookmarkStart w:id="66" w:name="_Ref185651673"/>
+      <w:bookmarkStart w:id="67" w:name="_Toc312048096"/>
+      <w:r>
+        <w:lastRenderedPageBreak/>
+        <w:t>Cooperation Levels</w:t>
       </w:r>
       <w:bookmarkEnd w:id="66"/>
       <w:bookmarkEnd w:id="67"/>
     </w:p>
     <w:p/>
     <w:p>
+      <w:r>
+        <w:t xml:space="preserve">Civilian groups are more or less willing to share information with members of force groups.  Following standard HUMINT terminology, this willingness is called </w:t>
+      </w:r>
+      <w:r>
+        <w:rPr>
+          <w:i/>
+        </w:rPr>
+        <w:t>cooperation</w:t>
+      </w:r>
+      <w:r>
+        <w:t xml:space="preserve">, and each civilian group is said to have a </w:t>
+      </w:r>
+      <w:r>
+        <w:rPr>
+          <w:i/>
+        </w:rPr>
+        <w:t>cooperation level</w:t>
+      </w:r>
+      <w:r>
+        <w:t xml:space="preserve"> with respect to each force group.  The cooperation level is a number from 0 to 100, and represents the probability that a member of the civilian group will give information to a member of the force group.</w:t>
+      </w:r>
+    </w:p>
+    <w:p/>
+    <w:p>
+      <w:r>
+        <w:t>Like satisfaction levels, cooperation levels are initialized during scenario preparation and vary thereafter based on the events and situations that occur</w:t>
+      </w:r>
+      <w:r>
+        <w:t xml:space="preserve"> </w:t>
+      </w:r>
+      <w:r>
+        <w:t xml:space="preserve">(Section </w:t>
+      </w:r>
+      <w:r>
+        <w:fldChar w:fldCharType="begin"/>
+      </w:r>
+      <w:r>
+        <w:instrText xml:space="preserve"> REF _Ref185646626 \r \h </w:instrText>
+      </w:r>
+      <w:r>
+        <w:fldChar w:fldCharType="separate"/>
+      </w:r>
+      <w:r>
+        <w:t>5.6</w:t>
+      </w:r>
+      <w:r>
+        <w:fldChar w:fldCharType="end"/>
+      </w:r>
+      <w:r>
+        <w:t>).</w:t>
+      </w:r>
+    </w:p>
+    <w:p/>
+    <w:p>
+      <w:r>
+        <w:t>Note that having a high cooperation does not imply that the civilian group will overtly aid the force group in any way—they might or might not.</w:t>
+      </w:r>
+    </w:p>
+    <w:p>
+      <w:pPr>
+        <w:pStyle w:val="Heading2"/>
+      </w:pPr>
+      <w:r>
+        <w:t>Trends and Thresholds</w:t>
+      </w:r>
+    </w:p>
+    <w:p>
+      <w:r>
+        <w:br/>
+        <w:t>Each satisfaction and cooperation curve has associated with it an ascending trend and threshold, and a descending trend and threshold; these allow the curve’s value to regress to a mean value, or at least a mean range.  A trend is simply a slope effect (Section TBD) that is applied to the curve each day; the ascending trend increases the level, and the descending trend decreases it.  Each is associated with a threshold.  If the current level is above the ascending threshold, the ascending trend is ignored; if the current level is below the descending trend, the descending threshold is ignored.</w:t>
+      </w:r>
+    </w:p>
+    <w:p/>
+    <w:p>
+      <w:r>
+        <w:t xml:space="preserve">For example, </w:t>
+      </w:r>
+      <w:r>
+        <w:t xml:space="preserve">it might be reasonable to assume that a group’s satisfaction with Quality of Life (QOL) is 0.0 in the long term: the civilians get used to current conditions and don’t think about them one way or another.  This can be modeled </w:t>
+      </w:r>
+      <w:r>
+        <w:t>by setting an ascending trend with an ascending threshold at or just below 0.0, and a descending trend with a descending threshold at our just above zero.  The ascending trend will then drive the current QOL level up to 0.0 and stop, and the descending trend will drive the level down to 0.0 and then stop.</w:t>
+      </w:r>
+    </w:p>
+    <w:p/>
+    <w:p>
+      <w:r>
+        <w:t>All trends default to 0.0, and thus have no effect.</w:t>
+      </w:r>
+    </w:p>
+    <w:p>
+      <w:pPr>
+        <w:pStyle w:val="Heading2"/>
+      </w:pPr>
+      <w:bookmarkStart w:id="68" w:name="_Ref185646626"/>
+      <w:bookmarkStart w:id="69" w:name="_Toc312048097"/>
+      <w:r>
+        <w:t>The Driver Assessment Model (DAM)</w:t>
+      </w:r>
+      <w:bookmarkEnd w:id="68"/>
+      <w:bookmarkEnd w:id="69"/>
+    </w:p>
+    <w:p/>
+    <w:p>
+      <w:r>
+        <w:t xml:space="preserve">The </w:t>
+      </w:r>
+      <w:r>
+        <w:rPr>
+          <w:i/>
+        </w:rPr>
+        <w:t>Driver Assessment Model</w:t>
+      </w:r>
+      <w:r>
+        <w:t xml:space="preserve"> (DAM) is responsible for assessing the satisfaction and cooperation effects of the various events and situations that occur in the simulation, e.g., civilian casualties (Section </w:t>
+      </w:r>
+      <w:r>
+        <w:fldChar w:fldCharType="begin"/>
+      </w:r>
+      <w:r>
+        <w:instrText xml:space="preserve"> REF _Ref312068878 \r \h </w:instrText>
+      </w:r>
+      <w:r>
+        <w:fldChar w:fldCharType="separate"/>
+      </w:r>
+      <w:r>
+        <w:t>3.12.3</w:t>
+      </w:r>
+      <w:r>
+        <w:fldChar w:fldCharType="end"/>
+      </w:r>
+      <w:r>
+        <w:t xml:space="preserve">) and activity situations (Section </w:t>
+      </w:r>
+      <w:r>
+        <w:fldChar w:fldCharType="begin"/>
+      </w:r>
+      <w:r>
+        <w:instrText xml:space="preserve"> REF _Ref312068898 \r \h </w:instrText>
+      </w:r>
+      <w:r>
+        <w:fldChar w:fldCharType="separate"/>
+      </w:r>
+      <w:r>
+        <w:t>3.10</w:t>
+      </w:r>
+      <w:r>
+        <w:fldChar w:fldCharType="end"/>
+      </w:r>
+      <w:r>
+        <w:t xml:space="preserve">).  Collectively, these events and situations are called </w:t>
+      </w:r>
+      <w:r>
+        <w:rPr>
+          <w:i/>
+        </w:rPr>
+        <w:t>drivers</w:t>
+      </w:r>
+      <w:r>
+        <w:t xml:space="preserve">.  Athena contains a rule set for each kind of driver; the rule set assesses the driver, and gives </w:t>
+      </w:r>
+      <w:r>
+        <w:rPr>
+          <w:i/>
+        </w:rPr>
+        <w:t>level inputs</w:t>
+      </w:r>
+      <w:r>
+        <w:t xml:space="preserve"> and </w:t>
+      </w:r>
+      <w:r>
+        <w:rPr>
+          <w:i/>
+        </w:rPr>
+        <w:t>slope inputs</w:t>
+      </w:r>
+      <w:r>
+        <w:t xml:space="preserve"> (see below) to GRAM, which tracks satisfaction and cooperation effects as they play out over time.  These rule sets are documented in detail in the </w:t>
+      </w:r>
+      <w:r>
+        <w:rPr>
+          <w:i/>
+        </w:rPr>
+        <w:t>Athena Rules</w:t>
+      </w:r>
+      <w:r>
+        <w:t xml:space="preserve"> document.</w:t>
+      </w:r>
+    </w:p>
+    <w:p/>
+    <w:p>
+      <w:pPr>
+        <w:pStyle w:val="Heading3"/>
+      </w:pPr>
+      <w:r>
+        <w:lastRenderedPageBreak/>
+        <w:t>Level and Slope Inputs</w:t>
+      </w:r>
+    </w:p>
+    <w:p/>
+    <w:p>
+      <w:r>
+        <w:t xml:space="preserve">A </w:t>
+      </w:r>
+      <w:r>
+        <w:rPr>
+          <w:i/>
+        </w:rPr>
+        <w:t>level input</w:t>
+      </w:r>
+      <w:r>
+        <w:t xml:space="preserve"> is a step change that takes effect over a short period of time, usually two days.  A </w:t>
+      </w:r>
+      <w:r>
+        <w:rPr>
+          <w:i/>
+        </w:rPr>
+        <w:t>slope input</w:t>
+      </w:r>
+      <w:r>
+        <w:t xml:space="preserve"> is a slope (e.g., 5 points per day) that takes effect each day for the duration of a situation.</w:t>
+      </w:r>
+      <w:r>
+        <w:t xml:space="preserve">  Level inputs are usually used to model the effect of significant one-time events, and slope inputs are usually used to model the effect of on-going situations.</w:t>
+      </w:r>
+    </w:p>
+    <w:p/>
+    <w:p>
+      <w:r>
+        <w:t xml:space="preserve">Both kinds of input have a </w:t>
+      </w:r>
+      <w:r>
+        <w:rPr>
+          <w:i/>
+        </w:rPr>
+        <w:t>magnitude</w:t>
+      </w:r>
+      <w:r>
+        <w:t xml:space="preserve"> which is applied to a particular curve.</w:t>
+      </w:r>
+    </w:p>
+    <w:p/>
+    <w:p>
+      <w:pPr>
+        <w:pStyle w:val="Heading3"/>
+      </w:pPr>
+      <w:r>
+        <w:t>Direct and Indirect Effects</w:t>
+      </w:r>
+    </w:p>
+    <w:p/>
+    <w:p>
+      <w:r>
+        <w:t>Every level or slope input targets a specific curve: group A’s satisfaction with QOL, or group B’s cooperation with group C.  This is called the direct effect.  But other groups are affected as well.  If group A takes casualties, for example, the satisfaction of the other groups in the neighborhood will be affected as well.  This is called an indirect effect, and it is usually modified by the relationship between the groups.</w:t>
+      </w:r>
+    </w:p>
+    <w:p/>
+    <w:p>
+      <w:r>
+        <w:t xml:space="preserve">Indirect effects can occur in the same neighborhood, in nearby neighborhoods, and in far-away neighborhoods (see Section </w:t>
+      </w:r>
+      <w:r>
+        <w:fldChar w:fldCharType="begin"/>
+      </w:r>
+      <w:r>
+        <w:instrText xml:space="preserve"> REF _Ref312069357 \r \h </w:instrText>
+      </w:r>
+      <w:r>
+        <w:fldChar w:fldCharType="separate"/>
+      </w:r>
+      <w:r>
+        <w:t>3.2.2</w:t>
+      </w:r>
+      <w:r>
+        <w:fldChar w:fldCharType="end"/>
+      </w:r>
+      <w:r>
+        <w:t xml:space="preserve"> for a discussion of neighborhood proximity).  The spread of indirect effects is determined by the input’s </w:t>
+      </w:r>
+      <w:r>
+        <w:rPr>
+          <w:i/>
+        </w:rPr>
+        <w:t>here factor</w:t>
+      </w:r>
+      <w:r>
+        <w:t xml:space="preserve">, </w:t>
+      </w:r>
+      <w:r>
+        <w:rPr>
+          <w:i/>
+        </w:rPr>
+        <w:t>near factor</w:t>
+      </w:r>
+      <w:r>
+        <w:t xml:space="preserve">, and </w:t>
+      </w:r>
+      <w:r>
+        <w:rPr>
+          <w:i/>
+        </w:rPr>
+        <w:t>far factor</w:t>
+      </w:r>
+      <w:r>
+        <w:t xml:space="preserve">, which is a simple multiplier of 0.0 to 1.0 applied to the magnitude of the indirect effect in the same neighborhood (here factor), in nearby neighborhoods (near factor) and in far-away neighborhoods (far factor).  These factors are also commonly referred to as </w:t>
+      </w:r>
+      <w:r>
+        <w:rPr>
+          <w:i/>
+        </w:rPr>
+        <w:t>s</w:t>
+      </w:r>
+      <w:r>
+        <w:t xml:space="preserve">, </w:t>
+      </w:r>
+      <w:r>
+        <w:rPr>
+          <w:i/>
+        </w:rPr>
+        <w:t>p</w:t>
+      </w:r>
+      <w:r>
+        <w:t xml:space="preserve">, and </w:t>
+      </w:r>
+      <w:r>
+        <w:rPr>
+          <w:i/>
+        </w:rPr>
+        <w:t>q</w:t>
+      </w:r>
+      <w:r>
+        <w:t xml:space="preserve">, respectively.  The here factor, </w:t>
+      </w:r>
+      <w:r>
+        <w:rPr>
+          <w:i/>
+        </w:rPr>
+        <w:t>s</w:t>
+      </w:r>
+      <w:r>
+        <w:t xml:space="preserve">, is 1.0 in all of the built-in rule sets, but may be set to other values by magic attitude drivers (Section </w:t>
+      </w:r>
+      <w:r>
+        <w:fldChar w:fldCharType="begin"/>
+      </w:r>
+      <w:r>
+        <w:instrText xml:space="preserve"> REF _Ref185652359 \r \h </w:instrText>
+      </w:r>
+      <w:r>
+        <w:fldChar w:fldCharType="separate"/>
+      </w:r>
+      <w:r>
+        <w:t>5.8</w:t>
+      </w:r>
+      <w:r>
+        <w:fldChar w:fldCharType="end"/>
+      </w:r>
+      <w:r>
+        <w:t xml:space="preserve">).  The near and far factors, </w:t>
+      </w:r>
+      <w:r>
+        <w:rPr>
+          <w:i/>
+        </w:rPr>
+        <w:t>p</w:t>
+      </w:r>
+      <w:r>
+        <w:t xml:space="preserve"> and </w:t>
+      </w:r>
+      <w:r>
+        <w:rPr>
+          <w:i/>
+        </w:rPr>
+        <w:t>q</w:t>
+      </w:r>
+      <w:r>
+        <w:t xml:space="preserve">, are set in the model parameter database for all of the built-in rule sets; see the </w:t>
+      </w:r>
+      <w:r>
+        <w:rPr>
+          <w:i/>
+        </w:rPr>
+        <w:t>Athena Rules</w:t>
+      </w:r>
+      <w:r>
+        <w:t xml:space="preserve"> document for the default values, or query the model parameter database in the Athena application (Section TBD).  </w:t>
+      </w:r>
+      <w:bookmarkStart w:id="70" w:name="_GoBack"/>
+      <w:bookmarkEnd w:id="70"/>
+    </w:p>
+    <w:p/>
+    <w:p>
+      <w:pPr>
+        <w:pStyle w:val="Heading2"/>
+      </w:pPr>
+      <w:bookmarkStart w:id="71" w:name="_Ref185652359"/>
+      <w:bookmarkStart w:id="72" w:name="_Toc312048098"/>
+      <w:r>
+        <w:t>Magic Attitude Drivers</w:t>
+      </w:r>
+      <w:bookmarkEnd w:id="71"/>
+      <w:bookmarkEnd w:id="72"/>
+    </w:p>
+    <w:p/>
+    <w:p>
+      <w:r>
+        <w:t xml:space="preserve">The Driver Assessment Model’s rule sets cover a wide variety of events and situations, but they don’t cover everything; and in particular, they don’t cover one-of-a-kind events like the assassination of a government leader or the World Trade Center attack.  </w:t>
+      </w:r>
+      <w:r>
+        <w:rPr>
+          <w:i/>
+        </w:rPr>
+        <w:t>Magic Attitude Drivers</w:t>
+      </w:r>
+      <w:r>
+        <w:t xml:space="preserve"> (MADs) allow the analyst to create rule sets “on the fly”.    MADs can be created interactively by the analyst while the simulation is paused; alternatively, they can be created by an </w:t>
+      </w:r>
+      <w:r>
+        <w:rPr>
+          <w:b/>
+        </w:rPr>
+        <w:t xml:space="preserve">EXECUTIVE </w:t>
+      </w:r>
+      <w:r>
+        <w:t>tactic.   One way or another, they can affect both satisfaction and cooperation levels with both slope and level effects.  See Section TBD for the mechanics.</w:t>
+      </w:r>
+    </w:p>
+    <w:p/>
+    <w:p>
       <w:pPr>
         <w:pStyle w:val="Heading1"/>
       </w:pPr>
-      <w:bookmarkStart w:id="68" w:name="_Ref311700050"/>
-      <w:bookmarkStart w:id="69" w:name="_Toc312048099"/>
+      <w:bookmarkStart w:id="73" w:name="_Ref311700050"/>
+      <w:bookmarkStart w:id="74" w:name="_Toc312048099"/>
       <w:r>
         <w:lastRenderedPageBreak/>
         <w:t>Politics</w:t>
       </w:r>
-      <w:bookmarkEnd w:id="68"/>
-      <w:bookmarkEnd w:id="69"/>
+      <w:bookmarkEnd w:id="73"/>
+      <w:bookmarkEnd w:id="74"/>
     </w:p>
     <w:p/>
     <w:p>
@@ -7659,16 +9050,35 @@
     <w:p/>
     <w:p>
       <w:pPr>
+        <w:pStyle w:val="Heading2"/>
+      </w:pPr>
+      <w:r>
+        <w:t>Strategies: Goals, Tactics, and Conditions</w:t>
+      </w:r>
+    </w:p>
+    <w:p/>
+    <w:p>
+      <w:pPr>
+        <w:pStyle w:val="Heading2"/>
+      </w:pPr>
+      <w:bookmarkStart w:id="75" w:name="_Ref312062919"/>
+      <w:r>
+        <w:t>Support, Influence, and Control</w:t>
+      </w:r>
+      <w:bookmarkEnd w:id="75"/>
+    </w:p>
+    <w:p>
+      <w:pPr>
         <w:pStyle w:val="Heading1"/>
       </w:pPr>
-      <w:bookmarkStart w:id="70" w:name="_Ref311700057"/>
-      <w:bookmarkStart w:id="71" w:name="_Toc312048100"/>
+      <w:bookmarkStart w:id="76" w:name="_Ref311700057"/>
+      <w:bookmarkStart w:id="77" w:name="_Toc312048100"/>
       <w:r>
         <w:lastRenderedPageBreak/>
         <w:t>Economics</w:t>
       </w:r>
-      <w:bookmarkEnd w:id="70"/>
-      <w:bookmarkEnd w:id="71"/>
+      <w:bookmarkEnd w:id="76"/>
+      <w:bookmarkEnd w:id="77"/>
     </w:p>
     <w:p/>
     <w:p>
@@ -7681,25 +9091,35 @@
       <w:pPr>
         <w:pStyle w:val="Heading1"/>
       </w:pPr>
-      <w:bookmarkStart w:id="72" w:name="_Ref311636060"/>
-      <w:bookmarkStart w:id="73" w:name="_Toc312048101"/>
+      <w:bookmarkStart w:id="78" w:name="_Ref311636060"/>
+      <w:bookmarkStart w:id="79" w:name="_Toc312048101"/>
       <w:r>
         <w:lastRenderedPageBreak/>
         <w:t>Information</w:t>
       </w:r>
-      <w:bookmarkEnd w:id="72"/>
-      <w:bookmarkEnd w:id="73"/>
-    </w:p>
-    <w:p/>
-    <w:p>
-      <w:r>
-        <w:t xml:space="preserve">Information is </w:t>
-      </w:r>
-      <w:proofErr w:type="gramStart"/>
-      <w:r>
-        <w:t>key</w:t>
-      </w:r>
-      <w:proofErr w:type="gramEnd"/>
+      <w:bookmarkEnd w:id="78"/>
+      <w:bookmarkEnd w:id="79"/>
+    </w:p>
+    <w:p/>
+    <w:p>
+      <w:r>
+        <w:t>Information</w:t>
+      </w:r>
+      <w:r>
+        <w:t>, its use, and its spread</w:t>
+      </w:r>
+      <w:r>
+        <w:t xml:space="preserve"> </w:t>
+      </w:r>
+      <w:r>
+        <w:t>are</w:t>
+      </w:r>
+      <w:r>
+        <w:t xml:space="preserve"> </w:t>
+      </w:r>
+      <w:r>
+        <w:t>crucial</w:t>
+      </w:r>
       <w:r>
         <w:t xml:space="preserve"> in the kinds of scenarios Athena has been designed to address.  The Information Area includes the following:</w:t>
       </w:r>
@@ -7786,15 +9206,16 @@
         </w:numPr>
       </w:pPr>
       <w:r>
-        <w:t xml:space="preserve">Skew an actor’s </w:t>
-      </w:r>
-      <w:proofErr w:type="spellStart"/>
+        <w:t xml:space="preserve">Skew the </w:t>
+      </w:r>
       <w:proofErr w:type="gramStart"/>
       <w:r>
         <w:t>intel</w:t>
       </w:r>
-      <w:proofErr w:type="spellEnd"/>
       <w:proofErr w:type="gramEnd"/>
+      <w:r>
+        <w:t xml:space="preserve"> available to an actor</w:t>
+      </w:r>
       <w:r>
         <w:t>, thus affecting the activities driven by it.</w:t>
       </w:r>
@@ -7847,16 +9268,16 @@
       <w:pPr>
         <w:pStyle w:val="Heading1"/>
       </w:pPr>
-      <w:bookmarkStart w:id="74" w:name="_Ref311638522"/>
-      <w:bookmarkStart w:id="75" w:name="_Ref311699814"/>
-      <w:bookmarkStart w:id="76" w:name="_Toc312048102"/>
+      <w:bookmarkStart w:id="80" w:name="_Ref311638522"/>
+      <w:bookmarkStart w:id="81" w:name="_Ref311699814"/>
+      <w:bookmarkStart w:id="82" w:name="_Toc312048102"/>
       <w:r>
         <w:lastRenderedPageBreak/>
         <w:t>Athena Objects</w:t>
       </w:r>
-      <w:bookmarkEnd w:id="74"/>
-      <w:bookmarkEnd w:id="75"/>
-      <w:bookmarkEnd w:id="76"/>
+      <w:bookmarkEnd w:id="80"/>
+      <w:bookmarkEnd w:id="81"/>
+      <w:bookmarkEnd w:id="82"/>
     </w:p>
     <w:p/>
     <w:p>
@@ -7868,11 +9289,11 @@
       <w:pPr>
         <w:pStyle w:val="Heading2"/>
       </w:pPr>
-      <w:bookmarkStart w:id="77" w:name="_Toc312048103"/>
+      <w:bookmarkStart w:id="83" w:name="_Toc312048103"/>
       <w:r>
         <w:t>The Playbox</w:t>
       </w:r>
-      <w:bookmarkEnd w:id="77"/>
+      <w:bookmarkEnd w:id="83"/>
     </w:p>
     <w:p/>
     <w:p/>
@@ -7947,7 +9368,7 @@
         <w:rStyle w:val="PageNumber"/>
         <w:noProof/>
       </w:rPr>
-      <w:t>3</w:t>
+      <w:t>34</w:t>
     </w:r>
     <w:r>
       <w:rPr>
@@ -8067,6 +9488,51 @@
       <w:proofErr w:type="gramEnd"/>
       <w:r>
         <w:t xml:space="preserve">  The number of consumers and laborers in these neighborhoods is ignored.</w:t>
+      </w:r>
+    </w:p>
+  </w:footnote>
+  <w:footnote w:id="5">
+    <w:p>
+      <w:pPr>
+        <w:pStyle w:val="FootnoteText"/>
+      </w:pPr>
+      <w:r>
+        <w:rPr>
+          <w:rStyle w:val="FootnoteReference"/>
+        </w:rPr>
+        <w:footnoteRef/>
+      </w:r>
+      <w:r>
+        <w:t xml:space="preserve"> </w:t>
+      </w:r>
+      <w:proofErr w:type="gramStart"/>
+      <w:r>
+        <w:t>Cynical?</w:t>
+      </w:r>
+      <w:proofErr w:type="gramEnd"/>
+      <w:r>
+        <w:t xml:space="preserve">  Yes.  </w:t>
+      </w:r>
+      <w:proofErr w:type="gramStart"/>
+      <w:r>
+        <w:t>Your point?</w:t>
+      </w:r>
+      <w:proofErr w:type="gramEnd"/>
+    </w:p>
+  </w:footnote>
+  <w:footnote w:id="6">
+    <w:p>
+      <w:pPr>
+        <w:pStyle w:val="FootnoteText"/>
+      </w:pPr>
+      <w:r>
+        <w:rPr>
+          <w:rStyle w:val="FootnoteReference"/>
+        </w:rPr>
+        <w:footnoteRef/>
+      </w:r>
+      <w:r>
+        <w:t xml:space="preserve"> The Athena team invariably uses the term “concern”; our sponsors seem to prefer the term “soft factor”.</w:t>
       </w:r>
     </w:p>
   </w:footnote>
@@ -8228,6 +9694,119 @@
     </w:lvl>
   </w:abstractNum>
   <w:abstractNum w:abstractNumId="1">
+    <w:nsid w:val="03353A22"/>
+    <w:multiLevelType w:val="hybridMultilevel"/>
+    <w:tmpl w:val="B824D32C"/>
+    <w:lvl w:ilvl="0" w:tplc="04090001">
+      <w:start w:val="1"/>
+      <w:numFmt w:val="bullet"/>
+      <w:lvlText w:val=""/>
+      <w:lvlJc w:val="left"/>
+      <w:pPr>
+        <w:ind w:left="720" w:hanging="360"/>
+      </w:pPr>
+      <w:rPr>
+        <w:rFonts w:ascii="Symbol" w:hAnsi="Symbol" w:hint="default"/>
+      </w:rPr>
+    </w:lvl>
+    <w:lvl w:ilvl="1" w:tplc="04090003" w:tentative="1">
+      <w:start w:val="1"/>
+      <w:numFmt w:val="bullet"/>
+      <w:lvlText w:val="o"/>
+      <w:lvlJc w:val="left"/>
+      <w:pPr>
+        <w:ind w:left="1440" w:hanging="360"/>
+      </w:pPr>
+      <w:rPr>
+        <w:rFonts w:ascii="Courier New" w:hAnsi="Courier New" w:cs="Courier New" w:hint="default"/>
+      </w:rPr>
+    </w:lvl>
+    <w:lvl w:ilvl="2" w:tplc="04090005" w:tentative="1">
+      <w:start w:val="1"/>
+      <w:numFmt w:val="bullet"/>
+      <w:lvlText w:val=""/>
+      <w:lvlJc w:val="left"/>
+      <w:pPr>
+        <w:ind w:left="2160" w:hanging="360"/>
+      </w:pPr>
+      <w:rPr>
+        <w:rFonts w:ascii="Wingdings" w:hAnsi="Wingdings" w:hint="default"/>
+      </w:rPr>
+    </w:lvl>
+    <w:lvl w:ilvl="3" w:tplc="04090001" w:tentative="1">
+      <w:start w:val="1"/>
+      <w:numFmt w:val="bullet"/>
+      <w:lvlText w:val=""/>
+      <w:lvlJc w:val="left"/>
+      <w:pPr>
+        <w:ind w:left="2880" w:hanging="360"/>
+      </w:pPr>
+      <w:rPr>
+        <w:rFonts w:ascii="Symbol" w:hAnsi="Symbol" w:hint="default"/>
+      </w:rPr>
+    </w:lvl>
+    <w:lvl w:ilvl="4" w:tplc="04090003" w:tentative="1">
+      <w:start w:val="1"/>
+      <w:numFmt w:val="bullet"/>
+      <w:lvlText w:val="o"/>
+      <w:lvlJc w:val="left"/>
+      <w:pPr>
+        <w:ind w:left="3600" w:hanging="360"/>
+      </w:pPr>
+      <w:rPr>
+        <w:rFonts w:ascii="Courier New" w:hAnsi="Courier New" w:cs="Courier New" w:hint="default"/>
+      </w:rPr>
+    </w:lvl>
+    <w:lvl w:ilvl="5" w:tplc="04090005" w:tentative="1">
+      <w:start w:val="1"/>
+      <w:numFmt w:val="bullet"/>
+      <w:lvlText w:val=""/>
+      <w:lvlJc w:val="left"/>
+      <w:pPr>
+        <w:ind w:left="4320" w:hanging="360"/>
+      </w:pPr>
+      <w:rPr>
+        <w:rFonts w:ascii="Wingdings" w:hAnsi="Wingdings" w:hint="default"/>
+      </w:rPr>
+    </w:lvl>
+    <w:lvl w:ilvl="6" w:tplc="04090001" w:tentative="1">
+      <w:start w:val="1"/>
+      <w:numFmt w:val="bullet"/>
+      <w:lvlText w:val=""/>
+      <w:lvlJc w:val="left"/>
+      <w:pPr>
+        <w:ind w:left="5040" w:hanging="360"/>
+      </w:pPr>
+      <w:rPr>
+        <w:rFonts w:ascii="Symbol" w:hAnsi="Symbol" w:hint="default"/>
+      </w:rPr>
+    </w:lvl>
+    <w:lvl w:ilvl="7" w:tplc="04090003" w:tentative="1">
+      <w:start w:val="1"/>
+      <w:numFmt w:val="bullet"/>
+      <w:lvlText w:val="o"/>
+      <w:lvlJc w:val="left"/>
+      <w:pPr>
+        <w:ind w:left="5760" w:hanging="360"/>
+      </w:pPr>
+      <w:rPr>
+        <w:rFonts w:ascii="Courier New" w:hAnsi="Courier New" w:cs="Courier New" w:hint="default"/>
+      </w:rPr>
+    </w:lvl>
+    <w:lvl w:ilvl="8" w:tplc="04090005" w:tentative="1">
+      <w:start w:val="1"/>
+      <w:numFmt w:val="bullet"/>
+      <w:lvlText w:val=""/>
+      <w:lvlJc w:val="left"/>
+      <w:pPr>
+        <w:ind w:left="6480" w:hanging="360"/>
+      </w:pPr>
+      <w:rPr>
+        <w:rFonts w:ascii="Wingdings" w:hAnsi="Wingdings" w:hint="default"/>
+      </w:rPr>
+    </w:lvl>
+  </w:abstractNum>
+  <w:abstractNum w:abstractNumId="2">
     <w:nsid w:val="03BC731D"/>
     <w:multiLevelType w:val="hybridMultilevel"/>
     <w:tmpl w:val="C8143BDA"/>
@@ -8340,7 +9919,7 @@
       </w:rPr>
     </w:lvl>
   </w:abstractNum>
-  <w:abstractNum w:abstractNumId="2">
+  <w:abstractNum w:abstractNumId="3">
     <w:nsid w:val="0B920270"/>
     <w:multiLevelType w:val="hybridMultilevel"/>
     <w:tmpl w:val="643CEF5C"/>
@@ -8453,7 +10032,233 @@
       </w:rPr>
     </w:lvl>
   </w:abstractNum>
-  <w:abstractNum w:abstractNumId="3">
+  <w:abstractNum w:abstractNumId="4">
+    <w:nsid w:val="0BAF6F9F"/>
+    <w:multiLevelType w:val="hybridMultilevel"/>
+    <w:tmpl w:val="FC063D90"/>
+    <w:lvl w:ilvl="0" w:tplc="04090001">
+      <w:start w:val="1"/>
+      <w:numFmt w:val="bullet"/>
+      <w:lvlText w:val=""/>
+      <w:lvlJc w:val="left"/>
+      <w:pPr>
+        <w:ind w:left="720" w:hanging="360"/>
+      </w:pPr>
+      <w:rPr>
+        <w:rFonts w:ascii="Symbol" w:hAnsi="Symbol" w:hint="default"/>
+      </w:rPr>
+    </w:lvl>
+    <w:lvl w:ilvl="1" w:tplc="04090003" w:tentative="1">
+      <w:start w:val="1"/>
+      <w:numFmt w:val="bullet"/>
+      <w:lvlText w:val="o"/>
+      <w:lvlJc w:val="left"/>
+      <w:pPr>
+        <w:ind w:left="1440" w:hanging="360"/>
+      </w:pPr>
+      <w:rPr>
+        <w:rFonts w:ascii="Courier New" w:hAnsi="Courier New" w:cs="Courier New" w:hint="default"/>
+      </w:rPr>
+    </w:lvl>
+    <w:lvl w:ilvl="2" w:tplc="04090005" w:tentative="1">
+      <w:start w:val="1"/>
+      <w:numFmt w:val="bullet"/>
+      <w:lvlText w:val=""/>
+      <w:lvlJc w:val="left"/>
+      <w:pPr>
+        <w:ind w:left="2160" w:hanging="360"/>
+      </w:pPr>
+      <w:rPr>
+        <w:rFonts w:ascii="Wingdings" w:hAnsi="Wingdings" w:hint="default"/>
+      </w:rPr>
+    </w:lvl>
+    <w:lvl w:ilvl="3" w:tplc="04090001" w:tentative="1">
+      <w:start w:val="1"/>
+      <w:numFmt w:val="bullet"/>
+      <w:lvlText w:val=""/>
+      <w:lvlJc w:val="left"/>
+      <w:pPr>
+        <w:ind w:left="2880" w:hanging="360"/>
+      </w:pPr>
+      <w:rPr>
+        <w:rFonts w:ascii="Symbol" w:hAnsi="Symbol" w:hint="default"/>
+      </w:rPr>
+    </w:lvl>
+    <w:lvl w:ilvl="4" w:tplc="04090003" w:tentative="1">
+      <w:start w:val="1"/>
+      <w:numFmt w:val="bullet"/>
+      <w:lvlText w:val="o"/>
+      <w:lvlJc w:val="left"/>
+      <w:pPr>
+        <w:ind w:left="3600" w:hanging="360"/>
+      </w:pPr>
+      <w:rPr>
+        <w:rFonts w:ascii="Courier New" w:hAnsi="Courier New" w:cs="Courier New" w:hint="default"/>
+      </w:rPr>
+    </w:lvl>
+    <w:lvl w:ilvl="5" w:tplc="04090005" w:tentative="1">
+      <w:start w:val="1"/>
+      <w:numFmt w:val="bullet"/>
+      <w:lvlText w:val=""/>
+      <w:lvlJc w:val="left"/>
+      <w:pPr>
+        <w:ind w:left="4320" w:hanging="360"/>
+      </w:pPr>
+      <w:rPr>
+        <w:rFonts w:ascii="Wingdings" w:hAnsi="Wingdings" w:hint="default"/>
+      </w:rPr>
+    </w:lvl>
+    <w:lvl w:ilvl="6" w:tplc="04090001" w:tentative="1">
+      <w:start w:val="1"/>
+      <w:numFmt w:val="bullet"/>
+      <w:lvlText w:val=""/>
+      <w:lvlJc w:val="left"/>
+      <w:pPr>
+        <w:ind w:left="5040" w:hanging="360"/>
+      </w:pPr>
+      <w:rPr>
+        <w:rFonts w:ascii="Symbol" w:hAnsi="Symbol" w:hint="default"/>
+      </w:rPr>
+    </w:lvl>
+    <w:lvl w:ilvl="7" w:tplc="04090003" w:tentative="1">
+      <w:start w:val="1"/>
+      <w:numFmt w:val="bullet"/>
+      <w:lvlText w:val="o"/>
+      <w:lvlJc w:val="left"/>
+      <w:pPr>
+        <w:ind w:left="5760" w:hanging="360"/>
+      </w:pPr>
+      <w:rPr>
+        <w:rFonts w:ascii="Courier New" w:hAnsi="Courier New" w:cs="Courier New" w:hint="default"/>
+      </w:rPr>
+    </w:lvl>
+    <w:lvl w:ilvl="8" w:tplc="04090005" w:tentative="1">
+      <w:start w:val="1"/>
+      <w:numFmt w:val="bullet"/>
+      <w:lvlText w:val=""/>
+      <w:lvlJc w:val="left"/>
+      <w:pPr>
+        <w:ind w:left="6480" w:hanging="360"/>
+      </w:pPr>
+      <w:rPr>
+        <w:rFonts w:ascii="Wingdings" w:hAnsi="Wingdings" w:hint="default"/>
+      </w:rPr>
+    </w:lvl>
+  </w:abstractNum>
+  <w:abstractNum w:abstractNumId="5">
+    <w:nsid w:val="0CAB2223"/>
+    <w:multiLevelType w:val="hybridMultilevel"/>
+    <w:tmpl w:val="8BAA9CA4"/>
+    <w:lvl w:ilvl="0" w:tplc="04090001">
+      <w:start w:val="1"/>
+      <w:numFmt w:val="bullet"/>
+      <w:lvlText w:val=""/>
+      <w:lvlJc w:val="left"/>
+      <w:pPr>
+        <w:ind w:left="720" w:hanging="360"/>
+      </w:pPr>
+      <w:rPr>
+        <w:rFonts w:ascii="Symbol" w:hAnsi="Symbol" w:hint="default"/>
+      </w:rPr>
+    </w:lvl>
+    <w:lvl w:ilvl="1" w:tplc="04090003" w:tentative="1">
+      <w:start w:val="1"/>
+      <w:numFmt w:val="bullet"/>
+      <w:lvlText w:val="o"/>
+      <w:lvlJc w:val="left"/>
+      <w:pPr>
+        <w:ind w:left="1440" w:hanging="360"/>
+      </w:pPr>
+      <w:rPr>
+        <w:rFonts w:ascii="Courier New" w:hAnsi="Courier New" w:cs="Courier New" w:hint="default"/>
+      </w:rPr>
+    </w:lvl>
+    <w:lvl w:ilvl="2" w:tplc="04090005" w:tentative="1">
+      <w:start w:val="1"/>
+      <w:numFmt w:val="bullet"/>
+      <w:lvlText w:val=""/>
+      <w:lvlJc w:val="left"/>
+      <w:pPr>
+        <w:ind w:left="2160" w:hanging="360"/>
+      </w:pPr>
+      <w:rPr>
+        <w:rFonts w:ascii="Wingdings" w:hAnsi="Wingdings" w:hint="default"/>
+      </w:rPr>
+    </w:lvl>
+    <w:lvl w:ilvl="3" w:tplc="04090001" w:tentative="1">
+      <w:start w:val="1"/>
+      <w:numFmt w:val="bullet"/>
+      <w:lvlText w:val=""/>
+      <w:lvlJc w:val="left"/>
+      <w:pPr>
+        <w:ind w:left="2880" w:hanging="360"/>
+      </w:pPr>
+      <w:rPr>
+        <w:rFonts w:ascii="Symbol" w:hAnsi="Symbol" w:hint="default"/>
+      </w:rPr>
+    </w:lvl>
+    <w:lvl w:ilvl="4" w:tplc="04090003" w:tentative="1">
+      <w:start w:val="1"/>
+      <w:numFmt w:val="bullet"/>
+      <w:lvlText w:val="o"/>
+      <w:lvlJc w:val="left"/>
+      <w:pPr>
+        <w:ind w:left="3600" w:hanging="360"/>
+      </w:pPr>
+      <w:rPr>
+        <w:rFonts w:ascii="Courier New" w:hAnsi="Courier New" w:cs="Courier New" w:hint="default"/>
+      </w:rPr>
+    </w:lvl>
+    <w:lvl w:ilvl="5" w:tplc="04090005" w:tentative="1">
+      <w:start w:val="1"/>
+      <w:numFmt w:val="bullet"/>
+      <w:lvlText w:val=""/>
+      <w:lvlJc w:val="left"/>
+      <w:pPr>
+        <w:ind w:left="4320" w:hanging="360"/>
+      </w:pPr>
+      <w:rPr>
+        <w:rFonts w:ascii="Wingdings" w:hAnsi="Wingdings" w:hint="default"/>
+      </w:rPr>
+    </w:lvl>
+    <w:lvl w:ilvl="6" w:tplc="04090001" w:tentative="1">
+      <w:start w:val="1"/>
+      <w:numFmt w:val="bullet"/>
+      <w:lvlText w:val=""/>
+      <w:lvlJc w:val="left"/>
+      <w:pPr>
+        <w:ind w:left="5040" w:hanging="360"/>
+      </w:pPr>
+      <w:rPr>
+        <w:rFonts w:ascii="Symbol" w:hAnsi="Symbol" w:hint="default"/>
+      </w:rPr>
+    </w:lvl>
+    <w:lvl w:ilvl="7" w:tplc="04090003" w:tentative="1">
+      <w:start w:val="1"/>
+      <w:numFmt w:val="bullet"/>
+      <w:lvlText w:val="o"/>
+      <w:lvlJc w:val="left"/>
+      <w:pPr>
+        <w:ind w:left="5760" w:hanging="360"/>
+      </w:pPr>
+      <w:rPr>
+        <w:rFonts w:ascii="Courier New" w:hAnsi="Courier New" w:cs="Courier New" w:hint="default"/>
+      </w:rPr>
+    </w:lvl>
+    <w:lvl w:ilvl="8" w:tplc="04090005" w:tentative="1">
+      <w:start w:val="1"/>
+      <w:numFmt w:val="bullet"/>
+      <w:lvlText w:val=""/>
+      <w:lvlJc w:val="left"/>
+      <w:pPr>
+        <w:ind w:left="6480" w:hanging="360"/>
+      </w:pPr>
+      <w:rPr>
+        <w:rFonts w:ascii="Wingdings" w:hAnsi="Wingdings" w:hint="default"/>
+      </w:rPr>
+    </w:lvl>
+  </w:abstractNum>
+  <w:abstractNum w:abstractNumId="6">
     <w:nsid w:val="0F6C54A4"/>
     <w:multiLevelType w:val="multilevel"/>
     <w:tmpl w:val="D2861F2A"/>
@@ -8540,7 +10345,7 @@
       </w:pPr>
     </w:lvl>
   </w:abstractNum>
-  <w:abstractNum w:abstractNumId="4">
+  <w:abstractNum w:abstractNumId="7">
     <w:nsid w:val="152A1C30"/>
     <w:multiLevelType w:val="hybridMultilevel"/>
     <w:tmpl w:val="194CFC40"/>
@@ -8653,7 +10458,7 @@
       </w:rPr>
     </w:lvl>
   </w:abstractNum>
-  <w:abstractNum w:abstractNumId="5">
+  <w:abstractNum w:abstractNumId="8">
     <w:nsid w:val="18AC31E3"/>
     <w:multiLevelType w:val="multilevel"/>
     <w:tmpl w:val="0DC80A00"/>
@@ -8764,7 +10569,7 @@
       </w:rPr>
     </w:lvl>
   </w:abstractNum>
-  <w:abstractNum w:abstractNumId="6">
+  <w:abstractNum w:abstractNumId="9">
     <w:nsid w:val="1A513D4E"/>
     <w:multiLevelType w:val="hybridMultilevel"/>
     <w:tmpl w:val="3B988F4E"/>
@@ -8877,7 +10682,7 @@
       </w:rPr>
     </w:lvl>
   </w:abstractNum>
-  <w:abstractNum w:abstractNumId="7">
+  <w:abstractNum w:abstractNumId="10">
     <w:nsid w:val="1A9E5C71"/>
     <w:multiLevelType w:val="multilevel"/>
     <w:tmpl w:val="4C1EAE82"/>
@@ -8988,7 +10793,7 @@
       </w:rPr>
     </w:lvl>
   </w:abstractNum>
-  <w:abstractNum w:abstractNumId="8">
+  <w:abstractNum w:abstractNumId="11">
     <w:nsid w:val="1DE22727"/>
     <w:multiLevelType w:val="hybridMultilevel"/>
     <w:tmpl w:val="71962A1C"/>
@@ -9101,7 +10906,7 @@
       </w:rPr>
     </w:lvl>
   </w:abstractNum>
-  <w:abstractNum w:abstractNumId="9">
+  <w:abstractNum w:abstractNumId="12">
     <w:nsid w:val="237330DA"/>
     <w:multiLevelType w:val="multilevel"/>
     <w:tmpl w:val="96EE8F36"/>
@@ -9161,7 +10966,7 @@
       <w:lvlJc w:val="left"/>
     </w:lvl>
   </w:abstractNum>
-  <w:abstractNum w:abstractNumId="10">
+  <w:abstractNum w:abstractNumId="13">
     <w:nsid w:val="2CC40DB1"/>
     <w:multiLevelType w:val="hybridMultilevel"/>
     <w:tmpl w:val="FCBAF98E"/>
@@ -9274,7 +11079,7 @@
       </w:rPr>
     </w:lvl>
   </w:abstractNum>
-  <w:abstractNum w:abstractNumId="11">
+  <w:abstractNum w:abstractNumId="14">
     <w:nsid w:val="3E8A0809"/>
     <w:multiLevelType w:val="multilevel"/>
     <w:tmpl w:val="E9C0F6F0"/>
@@ -9361,7 +11166,7 @@
       </w:pPr>
     </w:lvl>
   </w:abstractNum>
-  <w:abstractNum w:abstractNumId="12">
+  <w:abstractNum w:abstractNumId="15">
     <w:nsid w:val="45E774C4"/>
     <w:multiLevelType w:val="multilevel"/>
     <w:tmpl w:val="D714DB34"/>
@@ -9421,7 +11226,7 @@
       <w:lvlJc w:val="left"/>
     </w:lvl>
   </w:abstractNum>
-  <w:abstractNum w:abstractNumId="13">
+  <w:abstractNum w:abstractNumId="16">
     <w:nsid w:val="47816CFF"/>
     <w:multiLevelType w:val="hybridMultilevel"/>
     <w:tmpl w:val="9EEAE056"/>
@@ -9534,7 +11339,7 @@
       </w:rPr>
     </w:lvl>
   </w:abstractNum>
-  <w:abstractNum w:abstractNumId="14">
+  <w:abstractNum w:abstractNumId="17">
     <w:nsid w:val="4FB22330"/>
     <w:multiLevelType w:val="hybridMultilevel"/>
     <w:tmpl w:val="20687F50"/>
@@ -9647,7 +11452,7 @@
       </w:rPr>
     </w:lvl>
   </w:abstractNum>
-  <w:abstractNum w:abstractNumId="15">
+  <w:abstractNum w:abstractNumId="18">
     <w:nsid w:val="50E35C12"/>
     <w:multiLevelType w:val="multilevel"/>
     <w:tmpl w:val="5C68802C"/>
@@ -9797,7 +11602,120 @@
       </w:rPr>
     </w:lvl>
   </w:abstractNum>
-  <w:abstractNum w:abstractNumId="16">
+  <w:abstractNum w:abstractNumId="19">
+    <w:nsid w:val="526E0D20"/>
+    <w:multiLevelType w:val="hybridMultilevel"/>
+    <w:tmpl w:val="83F85952"/>
+    <w:lvl w:ilvl="0" w:tplc="04090001">
+      <w:start w:val="1"/>
+      <w:numFmt w:val="bullet"/>
+      <w:lvlText w:val=""/>
+      <w:lvlJc w:val="left"/>
+      <w:pPr>
+        <w:ind w:left="720" w:hanging="360"/>
+      </w:pPr>
+      <w:rPr>
+        <w:rFonts w:ascii="Symbol" w:hAnsi="Symbol" w:hint="default"/>
+      </w:rPr>
+    </w:lvl>
+    <w:lvl w:ilvl="1" w:tplc="04090003" w:tentative="1">
+      <w:start w:val="1"/>
+      <w:numFmt w:val="bullet"/>
+      <w:lvlText w:val="o"/>
+      <w:lvlJc w:val="left"/>
+      <w:pPr>
+        <w:ind w:left="1440" w:hanging="360"/>
+      </w:pPr>
+      <w:rPr>
+        <w:rFonts w:ascii="Courier New" w:hAnsi="Courier New" w:cs="Courier New" w:hint="default"/>
+      </w:rPr>
+    </w:lvl>
+    <w:lvl w:ilvl="2" w:tplc="04090005" w:tentative="1">
+      <w:start w:val="1"/>
+      <w:numFmt w:val="bullet"/>
+      <w:lvlText w:val=""/>
+      <w:lvlJc w:val="left"/>
+      <w:pPr>
+        <w:ind w:left="2160" w:hanging="360"/>
+      </w:pPr>
+      <w:rPr>
+        <w:rFonts w:ascii="Wingdings" w:hAnsi="Wingdings" w:hint="default"/>
+      </w:rPr>
+    </w:lvl>
+    <w:lvl w:ilvl="3" w:tplc="04090001" w:tentative="1">
+      <w:start w:val="1"/>
+      <w:numFmt w:val="bullet"/>
+      <w:lvlText w:val=""/>
+      <w:lvlJc w:val="left"/>
+      <w:pPr>
+        <w:ind w:left="2880" w:hanging="360"/>
+      </w:pPr>
+      <w:rPr>
+        <w:rFonts w:ascii="Symbol" w:hAnsi="Symbol" w:hint="default"/>
+      </w:rPr>
+    </w:lvl>
+    <w:lvl w:ilvl="4" w:tplc="04090003" w:tentative="1">
+      <w:start w:val="1"/>
+      <w:numFmt w:val="bullet"/>
+      <w:lvlText w:val="o"/>
+      <w:lvlJc w:val="left"/>
+      <w:pPr>
+        <w:ind w:left="3600" w:hanging="360"/>
+      </w:pPr>
+      <w:rPr>
+        <w:rFonts w:ascii="Courier New" w:hAnsi="Courier New" w:cs="Courier New" w:hint="default"/>
+      </w:rPr>
+    </w:lvl>
+    <w:lvl w:ilvl="5" w:tplc="04090005" w:tentative="1">
+      <w:start w:val="1"/>
+      <w:numFmt w:val="bullet"/>
+      <w:lvlText w:val=""/>
+      <w:lvlJc w:val="left"/>
+      <w:pPr>
+        <w:ind w:left="4320" w:hanging="360"/>
+      </w:pPr>
+      <w:rPr>
+        <w:rFonts w:ascii="Wingdings" w:hAnsi="Wingdings" w:hint="default"/>
+      </w:rPr>
+    </w:lvl>
+    <w:lvl w:ilvl="6" w:tplc="04090001" w:tentative="1">
+      <w:start w:val="1"/>
+      <w:numFmt w:val="bullet"/>
+      <w:lvlText w:val=""/>
+      <w:lvlJc w:val="left"/>
+      <w:pPr>
+        <w:ind w:left="5040" w:hanging="360"/>
+      </w:pPr>
+      <w:rPr>
+        <w:rFonts w:ascii="Symbol" w:hAnsi="Symbol" w:hint="default"/>
+      </w:rPr>
+    </w:lvl>
+    <w:lvl w:ilvl="7" w:tplc="04090003" w:tentative="1">
+      <w:start w:val="1"/>
+      <w:numFmt w:val="bullet"/>
+      <w:lvlText w:val="o"/>
+      <w:lvlJc w:val="left"/>
+      <w:pPr>
+        <w:ind w:left="5760" w:hanging="360"/>
+      </w:pPr>
+      <w:rPr>
+        <w:rFonts w:ascii="Courier New" w:hAnsi="Courier New" w:cs="Courier New" w:hint="default"/>
+      </w:rPr>
+    </w:lvl>
+    <w:lvl w:ilvl="8" w:tplc="04090005" w:tentative="1">
+      <w:start w:val="1"/>
+      <w:numFmt w:val="bullet"/>
+      <w:lvlText w:val=""/>
+      <w:lvlJc w:val="left"/>
+      <w:pPr>
+        <w:ind w:left="6480" w:hanging="360"/>
+      </w:pPr>
+      <w:rPr>
+        <w:rFonts w:ascii="Wingdings" w:hAnsi="Wingdings" w:hint="default"/>
+      </w:rPr>
+    </w:lvl>
+  </w:abstractNum>
+  <w:abstractNum w:abstractNumId="20">
     <w:nsid w:val="5A437E9C"/>
     <w:multiLevelType w:val="hybridMultilevel"/>
     <w:tmpl w:val="051C69CC"/>
@@ -9910,7 +11828,7 @@
       </w:rPr>
     </w:lvl>
   </w:abstractNum>
-  <w:abstractNum w:abstractNumId="17">
+  <w:abstractNum w:abstractNumId="21">
     <w:nsid w:val="5E4018DD"/>
     <w:multiLevelType w:val="hybridMultilevel"/>
     <w:tmpl w:val="1B201158"/>
@@ -10023,7 +11941,7 @@
       </w:rPr>
     </w:lvl>
   </w:abstractNum>
-  <w:abstractNum w:abstractNumId="18">
+  <w:abstractNum w:abstractNumId="22">
     <w:nsid w:val="62A93975"/>
     <w:multiLevelType w:val="hybridMultilevel"/>
     <w:tmpl w:val="EAE27FAE"/>
@@ -10136,7 +12054,7 @@
       </w:rPr>
     </w:lvl>
   </w:abstractNum>
-  <w:abstractNum w:abstractNumId="19">
+  <w:abstractNum w:abstractNumId="23">
     <w:nsid w:val="6A383EE7"/>
     <w:multiLevelType w:val="hybridMultilevel"/>
     <w:tmpl w:val="B2502CBE"/>
@@ -10249,7 +12167,7 @@
       </w:rPr>
     </w:lvl>
   </w:abstractNum>
-  <w:abstractNum w:abstractNumId="20">
+  <w:abstractNum w:abstractNumId="24">
     <w:nsid w:val="6AF9320F"/>
     <w:multiLevelType w:val="multilevel"/>
     <w:tmpl w:val="3434338E"/>
@@ -10336,7 +12254,7 @@
       </w:pPr>
     </w:lvl>
   </w:abstractNum>
-  <w:abstractNum w:abstractNumId="21">
+  <w:abstractNum w:abstractNumId="25">
     <w:nsid w:val="6BF5544C"/>
     <w:multiLevelType w:val="hybridMultilevel"/>
     <w:tmpl w:val="4DECE702"/>
@@ -10449,7 +12367,120 @@
       </w:rPr>
     </w:lvl>
   </w:abstractNum>
-  <w:abstractNum w:abstractNumId="22">
+  <w:abstractNum w:abstractNumId="26">
+    <w:nsid w:val="6BF573F8"/>
+    <w:multiLevelType w:val="hybridMultilevel"/>
+    <w:tmpl w:val="84509148"/>
+    <w:lvl w:ilvl="0" w:tplc="04090001">
+      <w:start w:val="1"/>
+      <w:numFmt w:val="bullet"/>
+      <w:lvlText w:val=""/>
+      <w:lvlJc w:val="left"/>
+      <w:pPr>
+        <w:ind w:left="720" w:hanging="360"/>
+      </w:pPr>
+      <w:rPr>
+        <w:rFonts w:ascii="Symbol" w:hAnsi="Symbol" w:hint="default"/>
+      </w:rPr>
+    </w:lvl>
+    <w:lvl w:ilvl="1" w:tplc="04090003" w:tentative="1">
+      <w:start w:val="1"/>
+      <w:numFmt w:val="bullet"/>
+      <w:lvlText w:val="o"/>
+      <w:lvlJc w:val="left"/>
+      <w:pPr>
+        <w:ind w:left="1440" w:hanging="360"/>
+      </w:pPr>
+      <w:rPr>
+        <w:rFonts w:ascii="Courier New" w:hAnsi="Courier New" w:cs="Courier New" w:hint="default"/>
+      </w:rPr>
+    </w:lvl>
+    <w:lvl w:ilvl="2" w:tplc="04090005" w:tentative="1">
+      <w:start w:val="1"/>
+      <w:numFmt w:val="bullet"/>
+      <w:lvlText w:val=""/>
+      <w:lvlJc w:val="left"/>
+      <w:pPr>
+        <w:ind w:left="2160" w:hanging="360"/>
+      </w:pPr>
+      <w:rPr>
+        <w:rFonts w:ascii="Wingdings" w:hAnsi="Wingdings" w:hint="default"/>
+      </w:rPr>
+    </w:lvl>
+    <w:lvl w:ilvl="3" w:tplc="04090001" w:tentative="1">
+      <w:start w:val="1"/>
+      <w:numFmt w:val="bullet"/>
+      <w:lvlText w:val=""/>
+      <w:lvlJc w:val="left"/>
+      <w:pPr>
+        <w:ind w:left="2880" w:hanging="360"/>
+      </w:pPr>
+      <w:rPr>
+        <w:rFonts w:ascii="Symbol" w:hAnsi="Symbol" w:hint="default"/>
+      </w:rPr>
+    </w:lvl>
+    <w:lvl w:ilvl="4" w:tplc="04090003" w:tentative="1">
+      <w:start w:val="1"/>
+      <w:numFmt w:val="bullet"/>
+      <w:lvlText w:val="o"/>
+      <w:lvlJc w:val="left"/>
+      <w:pPr>
+        <w:ind w:left="3600" w:hanging="360"/>
+      </w:pPr>
+      <w:rPr>
+        <w:rFonts w:ascii="Courier New" w:hAnsi="Courier New" w:cs="Courier New" w:hint="default"/>
+      </w:rPr>
+    </w:lvl>
+    <w:lvl w:ilvl="5" w:tplc="04090005" w:tentative="1">
+      <w:start w:val="1"/>
+      <w:numFmt w:val="bullet"/>
+      <w:lvlText w:val=""/>
+      <w:lvlJc w:val="left"/>
+      <w:pPr>
+        <w:ind w:left="4320" w:hanging="360"/>
+      </w:pPr>
+      <w:rPr>
+        <w:rFonts w:ascii="Wingdings" w:hAnsi="Wingdings" w:hint="default"/>
+      </w:rPr>
+    </w:lvl>
+    <w:lvl w:ilvl="6" w:tplc="04090001" w:tentative="1">
+      <w:start w:val="1"/>
+      <w:numFmt w:val="bullet"/>
+      <w:lvlText w:val=""/>
+      <w:lvlJc w:val="left"/>
+      <w:pPr>
+        <w:ind w:left="5040" w:hanging="360"/>
+      </w:pPr>
+      <w:rPr>
+        <w:rFonts w:ascii="Symbol" w:hAnsi="Symbol" w:hint="default"/>
+      </w:rPr>
+    </w:lvl>
+    <w:lvl w:ilvl="7" w:tplc="04090003" w:tentative="1">
+      <w:start w:val="1"/>
+      <w:numFmt w:val="bullet"/>
+      <w:lvlText w:val="o"/>
+      <w:lvlJc w:val="left"/>
+      <w:pPr>
+        <w:ind w:left="5760" w:hanging="360"/>
+      </w:pPr>
+      <w:rPr>
+        <w:rFonts w:ascii="Courier New" w:hAnsi="Courier New" w:cs="Courier New" w:hint="default"/>
+      </w:rPr>
+    </w:lvl>
+    <w:lvl w:ilvl="8" w:tplc="04090005" w:tentative="1">
+      <w:start w:val="1"/>
+      <w:numFmt w:val="bullet"/>
+      <w:lvlText w:val=""/>
+      <w:lvlJc w:val="left"/>
+      <w:pPr>
+        <w:ind w:left="6480" w:hanging="360"/>
+      </w:pPr>
+      <w:rPr>
+        <w:rFonts w:ascii="Wingdings" w:hAnsi="Wingdings" w:hint="default"/>
+      </w:rPr>
+    </w:lvl>
+  </w:abstractNum>
+  <w:abstractNum w:abstractNumId="27">
     <w:nsid w:val="6EB15BCB"/>
     <w:multiLevelType w:val="hybridMultilevel"/>
     <w:tmpl w:val="7EE6D950"/>
@@ -10562,7 +12593,7 @@
       </w:rPr>
     </w:lvl>
   </w:abstractNum>
-  <w:abstractNum w:abstractNumId="23">
+  <w:abstractNum w:abstractNumId="28">
     <w:nsid w:val="71F75069"/>
     <w:multiLevelType w:val="hybridMultilevel"/>
     <w:tmpl w:val="452ACE70"/>
@@ -10675,7 +12706,7 @@
       </w:rPr>
     </w:lvl>
   </w:abstractNum>
-  <w:abstractNum w:abstractNumId="24">
+  <w:abstractNum w:abstractNumId="29">
     <w:nsid w:val="76417F03"/>
     <w:multiLevelType w:val="multilevel"/>
     <w:tmpl w:val="BADACAF2"/>
@@ -10788,7 +12819,7 @@
       </w:rPr>
     </w:lvl>
   </w:abstractNum>
-  <w:abstractNum w:abstractNumId="25">
+  <w:abstractNum w:abstractNumId="30">
     <w:nsid w:val="79C96357"/>
     <w:multiLevelType w:val="hybridMultilevel"/>
     <w:tmpl w:val="B5B431D8"/>
@@ -10901,7 +12932,7 @@
       </w:rPr>
     </w:lvl>
   </w:abstractNum>
-  <w:abstractNum w:abstractNumId="26">
+  <w:abstractNum w:abstractNumId="31">
     <w:nsid w:val="7D0E6529"/>
     <w:multiLevelType w:val="multilevel"/>
     <w:tmpl w:val="38846A36"/>
@@ -10989,85 +13020,100 @@
     </w:lvl>
   </w:abstractNum>
   <w:num w:numId="1">
+    <w:abstractNumId w:val="18"/>
+  </w:num>
+  <w:num w:numId="2">
     <w:abstractNumId w:val="15"/>
   </w:num>
-  <w:num w:numId="2">
+  <w:num w:numId="3">
     <w:abstractNumId w:val="12"/>
   </w:num>
-  <w:num w:numId="3">
+  <w:num w:numId="4">
+    <w:abstractNumId w:val="14"/>
+  </w:num>
+  <w:num w:numId="5">
+    <w:abstractNumId w:val="31"/>
+  </w:num>
+  <w:num w:numId="6">
+    <w:abstractNumId w:val="10"/>
+  </w:num>
+  <w:num w:numId="7">
+    <w:abstractNumId w:val="8"/>
+  </w:num>
+  <w:num w:numId="8">
+    <w:abstractNumId w:val="6"/>
+  </w:num>
+  <w:num w:numId="9">
+    <w:abstractNumId w:val="24"/>
+  </w:num>
+  <w:num w:numId="10">
+    <w:abstractNumId w:val="20"/>
+  </w:num>
+  <w:num w:numId="11">
+    <w:abstractNumId w:val="7"/>
+  </w:num>
+  <w:num w:numId="12">
+    <w:abstractNumId w:val="3"/>
+  </w:num>
+  <w:num w:numId="13">
+    <w:abstractNumId w:val="17"/>
+  </w:num>
+  <w:num w:numId="14">
+    <w:abstractNumId w:val="28"/>
+  </w:num>
+  <w:num w:numId="15">
+    <w:abstractNumId w:val="23"/>
+  </w:num>
+  <w:num w:numId="16">
+    <w:abstractNumId w:val="2"/>
+  </w:num>
+  <w:num w:numId="17">
+    <w:abstractNumId w:val="27"/>
+  </w:num>
+  <w:num w:numId="18">
+    <w:abstractNumId w:val="30"/>
+  </w:num>
+  <w:num w:numId="19">
     <w:abstractNumId w:val="9"/>
   </w:num>
-  <w:num w:numId="4">
+  <w:num w:numId="20">
     <w:abstractNumId w:val="11"/>
   </w:num>
-  <w:num w:numId="5">
-    <w:abstractNumId w:val="26"/>
-  </w:num>
-  <w:num w:numId="6">
-    <w:abstractNumId w:val="7"/>
-  </w:num>
-  <w:num w:numId="7">
-    <w:abstractNumId w:val="5"/>
-  </w:num>
-  <w:num w:numId="8">
-    <w:abstractNumId w:val="3"/>
-  </w:num>
-  <w:num w:numId="9">
-    <w:abstractNumId w:val="20"/>
-  </w:num>
-  <w:num w:numId="10">
-    <w:abstractNumId w:val="16"/>
-  </w:num>
-  <w:num w:numId="11">
-    <w:abstractNumId w:val="4"/>
-  </w:num>
-  <w:num w:numId="12">
-    <w:abstractNumId w:val="2"/>
-  </w:num>
-  <w:num w:numId="13">
-    <w:abstractNumId w:val="14"/>
-  </w:num>
-  <w:num w:numId="14">
-    <w:abstractNumId w:val="23"/>
-  </w:num>
-  <w:num w:numId="15">
-    <w:abstractNumId w:val="19"/>
-  </w:num>
-  <w:num w:numId="16">
-    <w:abstractNumId w:val="1"/>
-  </w:num>
-  <w:num w:numId="17">
-    <w:abstractNumId w:val="22"/>
-  </w:num>
-  <w:num w:numId="18">
+  <w:num w:numId="21">
     <w:abstractNumId w:val="25"/>
   </w:num>
-  <w:num w:numId="19">
-    <w:abstractNumId w:val="6"/>
-  </w:num>
-  <w:num w:numId="20">
-    <w:abstractNumId w:val="8"/>
-  </w:num>
-  <w:num w:numId="21">
-    <w:abstractNumId w:val="21"/>
-  </w:num>
   <w:num w:numId="22">
-    <w:abstractNumId w:val="13"/>
+    <w:abstractNumId w:val="16"/>
   </w:num>
   <w:num w:numId="23">
     <w:abstractNumId w:val="0"/>
   </w:num>
   <w:num w:numId="24">
-    <w:abstractNumId w:val="24"/>
+    <w:abstractNumId w:val="29"/>
   </w:num>
   <w:num w:numId="25">
-    <w:abstractNumId w:val="18"/>
+    <w:abstractNumId w:val="22"/>
   </w:num>
   <w:num w:numId="26">
-    <w:abstractNumId w:val="17"/>
+    <w:abstractNumId w:val="21"/>
   </w:num>
   <w:num w:numId="27">
-    <w:abstractNumId w:val="10"/>
+    <w:abstractNumId w:val="13"/>
+  </w:num>
+  <w:num w:numId="28">
+    <w:abstractNumId w:val="5"/>
+  </w:num>
+  <w:num w:numId="29">
+    <w:abstractNumId w:val="4"/>
+  </w:num>
+  <w:num w:numId="30">
+    <w:abstractNumId w:val="1"/>
+  </w:num>
+  <w:num w:numId="31">
+    <w:abstractNumId w:val="26"/>
+  </w:num>
+  <w:num w:numId="32">
+    <w:abstractNumId w:val="19"/>
   </w:num>
   <w:numIdMacAtCleanup w:val="11"/>
 </w:numbering>
@@ -14408,7 +16454,7 @@
 </file>
 
 <file path=customXml/itemProps1.xml><?xml version="1.0" encoding="utf-8"?>
-<ds:datastoreItem xmlns:ds="http://schemas.openxmlformats.org/officeDocument/2006/customXml" ds:itemID="{857F35E8-7A71-464F-8869-F70BA546EBEA}">
+<ds:datastoreItem xmlns:ds="http://schemas.openxmlformats.org/officeDocument/2006/customXml" ds:itemID="{EB160AAB-2641-4413-87A8-7BB98850E6AE}">
   <ds:schemaRefs>
     <ds:schemaRef ds:uri="http://schemas.openxmlformats.org/officeDocument/2006/bibliography"/>
   </ds:schemaRefs>

</xml_diff>

<commit_message>
Completed the Politics section
</commit_message>
<xml_diff>
--- a/docs/dev/aug.docx
+++ b/docs/dev/aug.docx
@@ -10703,10 +10703,7 @@
         <w:t>able</w:t>
       </w:r>
       <w:r>
-        <w:t xml:space="preserve"> to support B.  </w:t>
-      </w:r>
-      <w:r>
-        <w:t xml:space="preserve">Support is 0 if G does not support A, and increases from there with increases in population, vertical </w:t>
+        <w:t xml:space="preserve"> to support B.  Support is 0 if G does not support A, and increases from there with increases in population, vertical </w:t>
       </w:r>
       <w:proofErr w:type="gramStart"/>
       <w:r>
@@ -10832,6 +10829,221 @@
       </w:pPr>
       <w:r>
         <w:t>Control</w:t>
+      </w:r>
+    </w:p>
+    <w:p/>
+    <w:p>
+      <w:r>
+        <w:t xml:space="preserve">As part of scenario preparation, the analyst specifies which actor is in control of each neighborhood; this includes the possibility that </w:t>
+      </w:r>
+      <w:r>
+        <w:rPr>
+          <w:i/>
+        </w:rPr>
+        <w:t>no</w:t>
+      </w:r>
+      <w:r>
+        <w:t xml:space="preserve"> actor is in control of the neighborhood at the start of the scenario.  Then, at the end of each week Athena looks to see which actor (if any) will be in control for the following week.  </w:t>
+      </w:r>
+    </w:p>
+    <w:p/>
+    <w:p>
+      <w:r>
+        <w:t>Suppose that actor A is in control of neighborhood N:</w:t>
+      </w:r>
+    </w:p>
+    <w:p/>
+    <w:p>
+      <w:pPr>
+        <w:pStyle w:val="ListParagraph"/>
+        <w:numPr>
+          <w:ilvl w:val="0"/>
+          <w:numId w:val="39"/>
+        </w:numPr>
+      </w:pPr>
+      <w:r>
+        <w:t>If actor A has more than the threshold amount of influence (nominally 0.5) in neighborhood N, then actor A remains in control of N.</w:t>
+      </w:r>
+    </w:p>
+    <w:p>
+      <w:pPr>
+        <w:pStyle w:val="ListParagraph"/>
+        <w:numPr>
+          <w:ilvl w:val="0"/>
+          <w:numId w:val="39"/>
+        </w:numPr>
+      </w:pPr>
+      <w:r>
+        <w:t>If A has less than the threshold amount, but more than any other actor, then A remains in control, though in a rather precarious position.</w:t>
+      </w:r>
+    </w:p>
+    <w:p>
+      <w:pPr>
+        <w:pStyle w:val="ListParagraph"/>
+        <w:numPr>
+          <w:ilvl w:val="0"/>
+          <w:numId w:val="39"/>
+        </w:numPr>
+      </w:pPr>
+      <w:r>
+        <w:t xml:space="preserve">If some actor B has more than the threshold amount of influence, then B is now in control; </w:t>
+      </w:r>
+      <w:r>
+        <w:rPr>
+          <w:b/>
+        </w:rPr>
+        <w:t>control has shifted</w:t>
+      </w:r>
+      <w:r>
+        <w:t>.</w:t>
+      </w:r>
+    </w:p>
+    <w:p>
+      <w:pPr>
+        <w:pStyle w:val="ListParagraph"/>
+        <w:numPr>
+          <w:ilvl w:val="0"/>
+          <w:numId w:val="39"/>
+        </w:numPr>
+      </w:pPr>
+      <w:r>
+        <w:t xml:space="preserve">If at least one </w:t>
+      </w:r>
+      <w:r>
+        <w:t xml:space="preserve">actor </w:t>
+      </w:r>
+      <w:r>
+        <w:t xml:space="preserve">has more influence than </w:t>
+      </w:r>
+      <w:proofErr w:type="gramStart"/>
+      <w:r>
+        <w:t>A</w:t>
+      </w:r>
+      <w:proofErr w:type="gramEnd"/>
+      <w:r>
+        <w:t xml:space="preserve"> but no actor </w:t>
+      </w:r>
+      <w:r>
+        <w:t xml:space="preserve">has more than the threshold amount, then no actor has control of the neighborhood; </w:t>
+      </w:r>
+      <w:r>
+        <w:rPr>
+          <w:b/>
+        </w:rPr>
+        <w:t>control has shifted</w:t>
+      </w:r>
+      <w:r>
+        <w:t>.</w:t>
+      </w:r>
+    </w:p>
+    <w:p/>
+    <w:p>
+      <w:r>
+        <w:t>If no actor was in control of N, the rules are simpler:</w:t>
+      </w:r>
+    </w:p>
+    <w:p/>
+    <w:p>
+      <w:pPr>
+        <w:pStyle w:val="ListParagraph"/>
+        <w:numPr>
+          <w:ilvl w:val="0"/>
+          <w:numId w:val="39"/>
+        </w:numPr>
+      </w:pPr>
+      <w:r>
+        <w:t xml:space="preserve">If some actor B has more than the threshold amount of influence, then B is now in control; </w:t>
+      </w:r>
+      <w:r>
+        <w:rPr>
+          <w:b/>
+        </w:rPr>
+        <w:t>control has shifted</w:t>
+      </w:r>
+      <w:r>
+        <w:t>.</w:t>
+      </w:r>
+    </w:p>
+    <w:p/>
+    <w:p>
+      <w:r>
+        <w:t>To put it in another words, the actor in control must be dominated by some other actor to be seen to have lost control; but that other actor might not be powerful enough to take control himself.  Control of the neighborhood is then up for grabs.</w:t>
+      </w:r>
+    </w:p>
+    <w:p/>
+    <w:p>
+      <w:pPr>
+        <w:pStyle w:val="Heading3"/>
+      </w:pPr>
+      <w:r>
+        <w:t>When Control Shifts</w:t>
+      </w:r>
+    </w:p>
+    <w:p/>
+    <w:p>
+      <w:r>
+        <w:t>When control does shift to a different actor, or no actor, the civilians respond to the change:</w:t>
+      </w:r>
+    </w:p>
+    <w:p/>
+    <w:p>
+      <w:pPr>
+        <w:pStyle w:val="ListParagraph"/>
+        <w:numPr>
+          <w:ilvl w:val="0"/>
+          <w:numId w:val="39"/>
+        </w:numPr>
+      </w:pPr>
+      <w:r>
+        <w:t xml:space="preserve">There is a new political situation, and a new baseline is established for computation of vertical relationships (Section </w:t>
+      </w:r>
+      <w:r>
+        <w:fldChar w:fldCharType="begin"/>
+      </w:r>
+      <w:r>
+        <w:instrText xml:space="preserve"> REF _Ref185658921 \r \h </w:instrText>
+      </w:r>
+      <w:r>
+        <w:fldChar w:fldCharType="separate"/>
+      </w:r>
+      <w:r>
+        <w:t>5.3</w:t>
+      </w:r>
+      <w:r>
+        <w:fldChar w:fldCharType="end"/>
+      </w:r>
+      <w:r>
+        <w:t>)</w:t>
+      </w:r>
+    </w:p>
+    <w:p>
+      <w:pPr>
+        <w:pStyle w:val="ListParagraph"/>
+        <w:numPr>
+          <w:ilvl w:val="0"/>
+          <w:numId w:val="39"/>
+        </w:numPr>
+      </w:pPr>
+      <w:r>
+        <w:t xml:space="preserve">The change affects the attitudes of the civilian groups resident in the neighborhood; see the </w:t>
+      </w:r>
+      <w:r>
+        <w:rPr>
+          <w:b/>
+        </w:rPr>
+        <w:t>CONTROL</w:t>
+      </w:r>
+      <w:r>
+        <w:t xml:space="preserve"> rule set in the </w:t>
+      </w:r>
+      <w:r>
+        <w:rPr>
+          <w:i/>
+        </w:rPr>
+        <w:t>Athena Rules</w:t>
+      </w:r>
+      <w:r>
+        <w:t xml:space="preserve"> document.</w:t>
       </w:r>
       <w:bookmarkStart w:id="97" w:name="_GoBack"/>
       <w:bookmarkEnd w:id="97"/>
@@ -11137,7 +11349,7 @@
         <w:rStyle w:val="PageNumber"/>
         <w:noProof/>
       </w:rPr>
-      <w:t>39</w:t>
+      <w:t>35</w:t>
     </w:r>
     <w:r>
       <w:rPr>
@@ -13178,6 +13390,119 @@
     </w:lvl>
   </w:abstractNum>
   <w:abstractNum w:abstractNumId="17">
+    <w:nsid w:val="3EE47744"/>
+    <w:multiLevelType w:val="hybridMultilevel"/>
+    <w:tmpl w:val="A502B7B4"/>
+    <w:lvl w:ilvl="0" w:tplc="04090001">
+      <w:start w:val="1"/>
+      <w:numFmt w:val="bullet"/>
+      <w:lvlText w:val=""/>
+      <w:lvlJc w:val="left"/>
+      <w:pPr>
+        <w:ind w:left="720" w:hanging="360"/>
+      </w:pPr>
+      <w:rPr>
+        <w:rFonts w:ascii="Symbol" w:hAnsi="Symbol" w:hint="default"/>
+      </w:rPr>
+    </w:lvl>
+    <w:lvl w:ilvl="1" w:tplc="04090003" w:tentative="1">
+      <w:start w:val="1"/>
+      <w:numFmt w:val="bullet"/>
+      <w:lvlText w:val="o"/>
+      <w:lvlJc w:val="left"/>
+      <w:pPr>
+        <w:ind w:left="1440" w:hanging="360"/>
+      </w:pPr>
+      <w:rPr>
+        <w:rFonts w:ascii="Courier New" w:hAnsi="Courier New" w:cs="Courier New" w:hint="default"/>
+      </w:rPr>
+    </w:lvl>
+    <w:lvl w:ilvl="2" w:tplc="04090005" w:tentative="1">
+      <w:start w:val="1"/>
+      <w:numFmt w:val="bullet"/>
+      <w:lvlText w:val=""/>
+      <w:lvlJc w:val="left"/>
+      <w:pPr>
+        <w:ind w:left="2160" w:hanging="360"/>
+      </w:pPr>
+      <w:rPr>
+        <w:rFonts w:ascii="Wingdings" w:hAnsi="Wingdings" w:hint="default"/>
+      </w:rPr>
+    </w:lvl>
+    <w:lvl w:ilvl="3" w:tplc="04090001" w:tentative="1">
+      <w:start w:val="1"/>
+      <w:numFmt w:val="bullet"/>
+      <w:lvlText w:val=""/>
+      <w:lvlJc w:val="left"/>
+      <w:pPr>
+        <w:ind w:left="2880" w:hanging="360"/>
+      </w:pPr>
+      <w:rPr>
+        <w:rFonts w:ascii="Symbol" w:hAnsi="Symbol" w:hint="default"/>
+      </w:rPr>
+    </w:lvl>
+    <w:lvl w:ilvl="4" w:tplc="04090003" w:tentative="1">
+      <w:start w:val="1"/>
+      <w:numFmt w:val="bullet"/>
+      <w:lvlText w:val="o"/>
+      <w:lvlJc w:val="left"/>
+      <w:pPr>
+        <w:ind w:left="3600" w:hanging="360"/>
+      </w:pPr>
+      <w:rPr>
+        <w:rFonts w:ascii="Courier New" w:hAnsi="Courier New" w:cs="Courier New" w:hint="default"/>
+      </w:rPr>
+    </w:lvl>
+    <w:lvl w:ilvl="5" w:tplc="04090005" w:tentative="1">
+      <w:start w:val="1"/>
+      <w:numFmt w:val="bullet"/>
+      <w:lvlText w:val=""/>
+      <w:lvlJc w:val="left"/>
+      <w:pPr>
+        <w:ind w:left="4320" w:hanging="360"/>
+      </w:pPr>
+      <w:rPr>
+        <w:rFonts w:ascii="Wingdings" w:hAnsi="Wingdings" w:hint="default"/>
+      </w:rPr>
+    </w:lvl>
+    <w:lvl w:ilvl="6" w:tplc="04090001" w:tentative="1">
+      <w:start w:val="1"/>
+      <w:numFmt w:val="bullet"/>
+      <w:lvlText w:val=""/>
+      <w:lvlJc w:val="left"/>
+      <w:pPr>
+        <w:ind w:left="5040" w:hanging="360"/>
+      </w:pPr>
+      <w:rPr>
+        <w:rFonts w:ascii="Symbol" w:hAnsi="Symbol" w:hint="default"/>
+      </w:rPr>
+    </w:lvl>
+    <w:lvl w:ilvl="7" w:tplc="04090003" w:tentative="1">
+      <w:start w:val="1"/>
+      <w:numFmt w:val="bullet"/>
+      <w:lvlText w:val="o"/>
+      <w:lvlJc w:val="left"/>
+      <w:pPr>
+        <w:ind w:left="5760" w:hanging="360"/>
+      </w:pPr>
+      <w:rPr>
+        <w:rFonts w:ascii="Courier New" w:hAnsi="Courier New" w:cs="Courier New" w:hint="default"/>
+      </w:rPr>
+    </w:lvl>
+    <w:lvl w:ilvl="8" w:tplc="04090005" w:tentative="1">
+      <w:start w:val="1"/>
+      <w:numFmt w:val="bullet"/>
+      <w:lvlText w:val=""/>
+      <w:lvlJc w:val="left"/>
+      <w:pPr>
+        <w:ind w:left="6480" w:hanging="360"/>
+      </w:pPr>
+      <w:rPr>
+        <w:rFonts w:ascii="Wingdings" w:hAnsi="Wingdings" w:hint="default"/>
+      </w:rPr>
+    </w:lvl>
+  </w:abstractNum>
+  <w:abstractNum w:abstractNumId="18">
     <w:nsid w:val="45E774C4"/>
     <w:multiLevelType w:val="multilevel"/>
     <w:tmpl w:val="D714DB34"/>
@@ -13237,7 +13562,7 @@
       <w:lvlJc w:val="left"/>
     </w:lvl>
   </w:abstractNum>
-  <w:abstractNum w:abstractNumId="18">
+  <w:abstractNum w:abstractNumId="19">
     <w:nsid w:val="47816CFF"/>
     <w:multiLevelType w:val="hybridMultilevel"/>
     <w:tmpl w:val="9EEAE056"/>
@@ -13350,7 +13675,7 @@
       </w:rPr>
     </w:lvl>
   </w:abstractNum>
-  <w:abstractNum w:abstractNumId="19">
+  <w:abstractNum w:abstractNumId="20">
     <w:nsid w:val="4FB22330"/>
     <w:multiLevelType w:val="hybridMultilevel"/>
     <w:tmpl w:val="20687F50"/>
@@ -13463,7 +13788,7 @@
       </w:rPr>
     </w:lvl>
   </w:abstractNum>
-  <w:abstractNum w:abstractNumId="20">
+  <w:abstractNum w:abstractNumId="21">
     <w:nsid w:val="50E35C12"/>
     <w:multiLevelType w:val="multilevel"/>
     <w:tmpl w:val="5C68802C"/>
@@ -13613,7 +13938,7 @@
       </w:rPr>
     </w:lvl>
   </w:abstractNum>
-  <w:abstractNum w:abstractNumId="21">
+  <w:abstractNum w:abstractNumId="22">
     <w:nsid w:val="526E0D20"/>
     <w:multiLevelType w:val="hybridMultilevel"/>
     <w:tmpl w:val="83F85952"/>
@@ -13726,7 +14051,7 @@
       </w:rPr>
     </w:lvl>
   </w:abstractNum>
-  <w:abstractNum w:abstractNumId="22">
+  <w:abstractNum w:abstractNumId="23">
     <w:nsid w:val="571D445D"/>
     <w:multiLevelType w:val="hybridMultilevel"/>
     <w:tmpl w:val="11A2CC08"/>
@@ -13839,7 +14164,7 @@
       </w:rPr>
     </w:lvl>
   </w:abstractNum>
-  <w:abstractNum w:abstractNumId="23">
+  <w:abstractNum w:abstractNumId="24">
     <w:nsid w:val="5A437E9C"/>
     <w:multiLevelType w:val="hybridMultilevel"/>
     <w:tmpl w:val="051C69CC"/>
@@ -13952,7 +14277,7 @@
       </w:rPr>
     </w:lvl>
   </w:abstractNum>
-  <w:abstractNum w:abstractNumId="24">
+  <w:abstractNum w:abstractNumId="25">
     <w:nsid w:val="5E4018DD"/>
     <w:multiLevelType w:val="hybridMultilevel"/>
     <w:tmpl w:val="1B201158"/>
@@ -14065,7 +14390,7 @@
       </w:rPr>
     </w:lvl>
   </w:abstractNum>
-  <w:abstractNum w:abstractNumId="25">
+  <w:abstractNum w:abstractNumId="26">
     <w:nsid w:val="62A93975"/>
     <w:multiLevelType w:val="hybridMultilevel"/>
     <w:tmpl w:val="EAE27FAE"/>
@@ -14178,7 +14503,7 @@
       </w:rPr>
     </w:lvl>
   </w:abstractNum>
-  <w:abstractNum w:abstractNumId="26">
+  <w:abstractNum w:abstractNumId="27">
     <w:nsid w:val="67A32C17"/>
     <w:multiLevelType w:val="hybridMultilevel"/>
     <w:tmpl w:val="3C748A62"/>
@@ -14291,7 +14616,7 @@
       </w:rPr>
     </w:lvl>
   </w:abstractNum>
-  <w:abstractNum w:abstractNumId="27">
+  <w:abstractNum w:abstractNumId="28">
     <w:nsid w:val="6A383EE7"/>
     <w:multiLevelType w:val="hybridMultilevel"/>
     <w:tmpl w:val="B2502CBE"/>
@@ -14404,7 +14729,7 @@
       </w:rPr>
     </w:lvl>
   </w:abstractNum>
-  <w:abstractNum w:abstractNumId="28">
+  <w:abstractNum w:abstractNumId="29">
     <w:nsid w:val="6AF9320F"/>
     <w:multiLevelType w:val="multilevel"/>
     <w:tmpl w:val="3434338E"/>
@@ -14491,7 +14816,7 @@
       </w:pPr>
     </w:lvl>
   </w:abstractNum>
-  <w:abstractNum w:abstractNumId="29">
+  <w:abstractNum w:abstractNumId="30">
     <w:nsid w:val="6BF5544C"/>
     <w:multiLevelType w:val="hybridMultilevel"/>
     <w:tmpl w:val="4DECE702"/>
@@ -14604,7 +14929,7 @@
       </w:rPr>
     </w:lvl>
   </w:abstractNum>
-  <w:abstractNum w:abstractNumId="30">
+  <w:abstractNum w:abstractNumId="31">
     <w:nsid w:val="6BF573F8"/>
     <w:multiLevelType w:val="hybridMultilevel"/>
     <w:tmpl w:val="84509148"/>
@@ -14717,7 +15042,7 @@
       </w:rPr>
     </w:lvl>
   </w:abstractNum>
-  <w:abstractNum w:abstractNumId="31">
+  <w:abstractNum w:abstractNumId="32">
     <w:nsid w:val="6EB15BCB"/>
     <w:multiLevelType w:val="hybridMultilevel"/>
     <w:tmpl w:val="7EE6D950"/>
@@ -14830,7 +15155,7 @@
       </w:rPr>
     </w:lvl>
   </w:abstractNum>
-  <w:abstractNum w:abstractNumId="32">
+  <w:abstractNum w:abstractNumId="33">
     <w:nsid w:val="71F75069"/>
     <w:multiLevelType w:val="hybridMultilevel"/>
     <w:tmpl w:val="452ACE70"/>
@@ -14943,7 +15268,7 @@
       </w:rPr>
     </w:lvl>
   </w:abstractNum>
-  <w:abstractNum w:abstractNumId="33">
+  <w:abstractNum w:abstractNumId="34">
     <w:nsid w:val="76417F03"/>
     <w:multiLevelType w:val="multilevel"/>
     <w:tmpl w:val="BADACAF2"/>
@@ -15056,7 +15381,7 @@
       </w:rPr>
     </w:lvl>
   </w:abstractNum>
-  <w:abstractNum w:abstractNumId="34">
+  <w:abstractNum w:abstractNumId="35">
     <w:nsid w:val="78F40C97"/>
     <w:multiLevelType w:val="hybridMultilevel"/>
     <w:tmpl w:val="5B040440"/>
@@ -15169,7 +15494,7 @@
       </w:rPr>
     </w:lvl>
   </w:abstractNum>
-  <w:abstractNum w:abstractNumId="35">
+  <w:abstractNum w:abstractNumId="36">
     <w:nsid w:val="79C96357"/>
     <w:multiLevelType w:val="hybridMultilevel"/>
     <w:tmpl w:val="B5B431D8"/>
@@ -15282,7 +15607,7 @@
       </w:rPr>
     </w:lvl>
   </w:abstractNum>
-  <w:abstractNum w:abstractNumId="36">
+  <w:abstractNum w:abstractNumId="37">
     <w:nsid w:val="7D0E6529"/>
     <w:multiLevelType w:val="multilevel"/>
     <w:tmpl w:val="38846A36"/>
@@ -15369,7 +15694,7 @@
       </w:pPr>
     </w:lvl>
   </w:abstractNum>
-  <w:abstractNum w:abstractNumId="37">
+  <w:abstractNum w:abstractNumId="38">
     <w:nsid w:val="7FA22C38"/>
     <w:multiLevelType w:val="hybridMultilevel"/>
     <w:tmpl w:val="52DC43DE"/>
@@ -15483,10 +15808,10 @@
     </w:lvl>
   </w:abstractNum>
   <w:num w:numId="1">
-    <w:abstractNumId w:val="20"/>
+    <w:abstractNumId w:val="21"/>
   </w:num>
   <w:num w:numId="2">
-    <w:abstractNumId w:val="17"/>
+    <w:abstractNumId w:val="18"/>
   </w:num>
   <w:num w:numId="3">
     <w:abstractNumId w:val="12"/>
@@ -15495,7 +15820,7 @@
     <w:abstractNumId w:val="16"/>
   </w:num>
   <w:num w:numId="5">
-    <w:abstractNumId w:val="36"/>
+    <w:abstractNumId w:val="37"/>
   </w:num>
   <w:num w:numId="6">
     <w:abstractNumId w:val="10"/>
@@ -15507,10 +15832,10 @@
     <w:abstractNumId w:val="6"/>
   </w:num>
   <w:num w:numId="9">
-    <w:abstractNumId w:val="28"/>
+    <w:abstractNumId w:val="29"/>
   </w:num>
   <w:num w:numId="10">
-    <w:abstractNumId w:val="23"/>
+    <w:abstractNumId w:val="24"/>
   </w:num>
   <w:num w:numId="11">
     <w:abstractNumId w:val="7"/>
@@ -15519,22 +15844,22 @@
     <w:abstractNumId w:val="3"/>
   </w:num>
   <w:num w:numId="13">
-    <w:abstractNumId w:val="19"/>
+    <w:abstractNumId w:val="20"/>
   </w:num>
   <w:num w:numId="14">
-    <w:abstractNumId w:val="32"/>
+    <w:abstractNumId w:val="33"/>
   </w:num>
   <w:num w:numId="15">
-    <w:abstractNumId w:val="27"/>
+    <w:abstractNumId w:val="28"/>
   </w:num>
   <w:num w:numId="16">
     <w:abstractNumId w:val="2"/>
   </w:num>
   <w:num w:numId="17">
-    <w:abstractNumId w:val="31"/>
+    <w:abstractNumId w:val="32"/>
   </w:num>
   <w:num w:numId="18">
-    <w:abstractNumId w:val="35"/>
+    <w:abstractNumId w:val="36"/>
   </w:num>
   <w:num w:numId="19">
     <w:abstractNumId w:val="9"/>
@@ -15543,22 +15868,22 @@
     <w:abstractNumId w:val="11"/>
   </w:num>
   <w:num w:numId="21">
-    <w:abstractNumId w:val="29"/>
+    <w:abstractNumId w:val="30"/>
   </w:num>
   <w:num w:numId="22">
-    <w:abstractNumId w:val="18"/>
+    <w:abstractNumId w:val="19"/>
   </w:num>
   <w:num w:numId="23">
     <w:abstractNumId w:val="0"/>
   </w:num>
   <w:num w:numId="24">
-    <w:abstractNumId w:val="33"/>
+    <w:abstractNumId w:val="34"/>
   </w:num>
   <w:num w:numId="25">
-    <w:abstractNumId w:val="25"/>
+    <w:abstractNumId w:val="26"/>
   </w:num>
   <w:num w:numId="26">
-    <w:abstractNumId w:val="24"/>
+    <w:abstractNumId w:val="25"/>
   </w:num>
   <w:num w:numId="27">
     <w:abstractNumId w:val="15"/>
@@ -15573,28 +15898,31 @@
     <w:abstractNumId w:val="1"/>
   </w:num>
   <w:num w:numId="31">
-    <w:abstractNumId w:val="30"/>
+    <w:abstractNumId w:val="31"/>
   </w:num>
   <w:num w:numId="32">
-    <w:abstractNumId w:val="21"/>
+    <w:abstractNumId w:val="22"/>
   </w:num>
   <w:num w:numId="33">
-    <w:abstractNumId w:val="22"/>
+    <w:abstractNumId w:val="23"/>
   </w:num>
   <w:num w:numId="34">
     <w:abstractNumId w:val="13"/>
   </w:num>
   <w:num w:numId="35">
-    <w:abstractNumId w:val="26"/>
+    <w:abstractNumId w:val="27"/>
   </w:num>
   <w:num w:numId="36">
-    <w:abstractNumId w:val="34"/>
+    <w:abstractNumId w:val="35"/>
   </w:num>
   <w:num w:numId="37">
     <w:abstractNumId w:val="14"/>
   </w:num>
   <w:num w:numId="38">
-    <w:abstractNumId w:val="37"/>
+    <w:abstractNumId w:val="38"/>
+  </w:num>
+  <w:num w:numId="39">
+    <w:abstractNumId w:val="17"/>
   </w:num>
   <w:numIdMacAtCleanup w:val="11"/>
 </w:numbering>
@@ -18935,7 +19263,7 @@
 </file>
 
 <file path=customXml/itemProps1.xml><?xml version="1.0" encoding="utf-8"?>
-<ds:datastoreItem xmlns:ds="http://schemas.openxmlformats.org/officeDocument/2006/customXml" ds:itemID="{359A8038-35FC-4AE8-9EA0-58A92DAF6BBF}">
+<ds:datastoreItem xmlns:ds="http://schemas.openxmlformats.org/officeDocument/2006/customXml" ds:itemID="{B4C3CDC5-3A12-4989-A664-E84D62F867B9}">
   <ds:schemaRefs>
     <ds:schemaRef ds:uri="http://schemas.openxmlformats.org/officeDocument/2006/bibliography"/>
   </ds:schemaRefs>

</xml_diff>

<commit_message>
Added to the reference section.
</commit_message>
<xml_diff>
--- a/docs/dev/aug.docx
+++ b/docs/dev/aug.docx
@@ -12037,10 +12037,12 @@
         <w:pStyle w:val="Heading4"/>
       </w:pPr>
       <w:bookmarkStart w:id="98" w:name="_Toc313431213"/>
+      <w:bookmarkStart w:id="99" w:name="_Ref313964929"/>
       <w:r>
         <w:t>Assets</w:t>
       </w:r>
       <w:bookmarkEnd w:id="98"/>
+      <w:bookmarkEnd w:id="99"/>
     </w:p>
     <w:p/>
     <w:p>
@@ -12188,12 +12190,12 @@
       <w:pPr>
         <w:pStyle w:val="Heading4"/>
       </w:pPr>
-      <w:bookmarkStart w:id="99" w:name="_Toc313431214"/>
+      <w:bookmarkStart w:id="100" w:name="_Toc313431214"/>
       <w:r>
         <w:lastRenderedPageBreak/>
         <w:t>Conditions</w:t>
       </w:r>
-      <w:bookmarkEnd w:id="99"/>
+      <w:bookmarkEnd w:id="100"/>
     </w:p>
     <w:p/>
     <w:p>
@@ -12296,11 +12298,11 @@
       <w:pPr>
         <w:pStyle w:val="Heading4"/>
       </w:pPr>
-      <w:bookmarkStart w:id="100" w:name="_Toc313431215"/>
+      <w:bookmarkStart w:id="101" w:name="_Toc313431215"/>
       <w:r>
         <w:t>Goals</w:t>
       </w:r>
-      <w:bookmarkEnd w:id="100"/>
+      <w:bookmarkEnd w:id="101"/>
     </w:p>
     <w:p/>
     <w:p>
@@ -12358,11 +12360,11 @@
       <w:pPr>
         <w:pStyle w:val="Heading4"/>
       </w:pPr>
-      <w:bookmarkStart w:id="101" w:name="_Toc313431216"/>
+      <w:bookmarkStart w:id="102" w:name="_Toc313431216"/>
       <w:r>
         <w:t>Tactics</w:t>
       </w:r>
-      <w:bookmarkEnd w:id="101"/>
+      <w:bookmarkEnd w:id="102"/>
     </w:p>
     <w:p/>
     <w:p>
@@ -12424,11 +12426,11 @@
       <w:pPr>
         <w:pStyle w:val="Heading4"/>
       </w:pPr>
-      <w:bookmarkStart w:id="102" w:name="_Toc313431217"/>
+      <w:bookmarkStart w:id="103" w:name="_Toc313431217"/>
       <w:r>
         <w:t>Strategy Execution</w:t>
       </w:r>
-      <w:bookmarkEnd w:id="102"/>
+      <w:bookmarkEnd w:id="103"/>
     </w:p>
     <w:p/>
     <w:p>
@@ -12548,11 +12550,11 @@
       <w:pPr>
         <w:pStyle w:val="Heading4"/>
       </w:pPr>
-      <w:bookmarkStart w:id="103" w:name="_Toc313431218"/>
+      <w:bookmarkStart w:id="104" w:name="_Toc313431218"/>
       <w:r>
         <w:t>What the Actor Knows, and When He Knows It</w:t>
       </w:r>
-      <w:bookmarkEnd w:id="103"/>
+      <w:bookmarkEnd w:id="104"/>
     </w:p>
     <w:p/>
     <w:p>
@@ -12613,13 +12615,13 @@
       <w:pPr>
         <w:pStyle w:val="Heading3"/>
       </w:pPr>
-      <w:bookmarkStart w:id="104" w:name="_Ref312062919"/>
-      <w:bookmarkStart w:id="105" w:name="_Toc313431219"/>
+      <w:bookmarkStart w:id="105" w:name="_Ref312062919"/>
+      <w:bookmarkStart w:id="106" w:name="_Toc313431219"/>
       <w:r>
         <w:t>Support, Influence, and Control</w:t>
       </w:r>
-      <w:bookmarkEnd w:id="104"/>
       <w:bookmarkEnd w:id="105"/>
+      <w:bookmarkEnd w:id="106"/>
     </w:p>
     <w:p/>
     <w:p>
@@ -12674,11 +12676,13 @@
       <w:pPr>
         <w:pStyle w:val="Heading4"/>
       </w:pPr>
-      <w:bookmarkStart w:id="106" w:name="_Toc313431220"/>
+      <w:bookmarkStart w:id="107" w:name="_Toc313431220"/>
+      <w:bookmarkStart w:id="108" w:name="_Ref313964587"/>
       <w:r>
         <w:t>Support</w:t>
       </w:r>
-      <w:bookmarkEnd w:id="106"/>
+      <w:bookmarkEnd w:id="107"/>
+      <w:bookmarkEnd w:id="108"/>
     </w:p>
     <w:p/>
     <w:p>
@@ -12838,11 +12842,11 @@
       <w:pPr>
         <w:pStyle w:val="Heading4"/>
       </w:pPr>
-      <w:bookmarkStart w:id="107" w:name="_Toc313431221"/>
+      <w:bookmarkStart w:id="109" w:name="_Toc313431221"/>
       <w:r>
         <w:t>Influence</w:t>
       </w:r>
-      <w:bookmarkEnd w:id="107"/>
+      <w:bookmarkEnd w:id="109"/>
     </w:p>
     <w:p/>
     <w:p>
@@ -12870,11 +12874,11 @@
       <w:pPr>
         <w:pStyle w:val="Heading4"/>
       </w:pPr>
-      <w:bookmarkStart w:id="108" w:name="_Toc313431222"/>
+      <w:bookmarkStart w:id="110" w:name="_Toc313431222"/>
       <w:r>
         <w:t>Control</w:t>
       </w:r>
-      <w:bookmarkEnd w:id="108"/>
+      <w:bookmarkEnd w:id="110"/>
     </w:p>
     <w:p/>
     <w:p>
@@ -13020,11 +13024,11 @@
       <w:pPr>
         <w:pStyle w:val="Heading4"/>
       </w:pPr>
-      <w:bookmarkStart w:id="109" w:name="_Toc313431223"/>
+      <w:bookmarkStart w:id="111" w:name="_Toc313431223"/>
       <w:r>
         <w:t>When Control Shifts</w:t>
       </w:r>
-      <w:bookmarkEnd w:id="109"/>
+      <w:bookmarkEnd w:id="111"/>
     </w:p>
     <w:p/>
     <w:p>
@@ -13097,14 +13101,14 @@
       <w:pPr>
         <w:pStyle w:val="Heading2"/>
       </w:pPr>
-      <w:bookmarkStart w:id="110" w:name="_Ref311700057"/>
-      <w:bookmarkStart w:id="111" w:name="_Toc313431224"/>
+      <w:bookmarkStart w:id="112" w:name="_Ref311700057"/>
+      <w:bookmarkStart w:id="113" w:name="_Toc313431224"/>
       <w:r>
         <w:lastRenderedPageBreak/>
         <w:t>Economics</w:t>
       </w:r>
-      <w:bookmarkEnd w:id="110"/>
-      <w:bookmarkEnd w:id="111"/>
+      <w:bookmarkEnd w:id="112"/>
+      <w:bookmarkEnd w:id="113"/>
     </w:p>
     <w:p/>
     <w:p>
@@ -13158,11 +13162,11 @@
       <w:pPr>
         <w:pStyle w:val="Heading3"/>
       </w:pPr>
-      <w:bookmarkStart w:id="112" w:name="_Toc313431225"/>
+      <w:bookmarkStart w:id="114" w:name="_Toc313431225"/>
       <w:r>
         <w:t>Dollars</w:t>
       </w:r>
-      <w:bookmarkEnd w:id="112"/>
+      <w:bookmarkEnd w:id="114"/>
     </w:p>
     <w:p/>
     <w:p>
@@ -13182,11 +13186,11 @@
       <w:pPr>
         <w:pStyle w:val="Heading3"/>
       </w:pPr>
-      <w:bookmarkStart w:id="113" w:name="_Toc313431226"/>
+      <w:bookmarkStart w:id="115" w:name="_Toc313431226"/>
       <w:r>
         <w:t>Sectors</w:t>
       </w:r>
-      <w:bookmarkEnd w:id="113"/>
+      <w:bookmarkEnd w:id="115"/>
     </w:p>
     <w:p/>
     <w:p>
@@ -13401,11 +13405,11 @@
       <w:pPr>
         <w:pStyle w:val="Heading3"/>
       </w:pPr>
-      <w:bookmarkStart w:id="114" w:name="_Toc313431227"/>
+      <w:bookmarkStart w:id="116" w:name="_Toc313431227"/>
       <w:r>
         <w:t>Shape vs. Size</w:t>
       </w:r>
-      <w:bookmarkEnd w:id="114"/>
+      <w:bookmarkEnd w:id="116"/>
     </w:p>
     <w:p/>
     <w:p>
@@ -13539,11 +13543,11 @@
       <w:pPr>
         <w:pStyle w:val="Heading3"/>
       </w:pPr>
-      <w:bookmarkStart w:id="115" w:name="_Toc313431228"/>
+      <w:bookmarkStart w:id="117" w:name="_Toc313431228"/>
       <w:r>
         <w:t>Economic Outputs</w:t>
       </w:r>
-      <w:bookmarkEnd w:id="115"/>
+      <w:bookmarkEnd w:id="117"/>
     </w:p>
     <w:p/>
     <w:p>
@@ -13774,7 +13778,7 @@
       <w:pPr>
         <w:pStyle w:val="Heading3"/>
       </w:pPr>
-      <w:bookmarkStart w:id="116" w:name="_Toc313431229"/>
+      <w:bookmarkStart w:id="118" w:name="_Toc313431229"/>
       <w:r>
         <w:t xml:space="preserve">Neighborhood </w:t>
       </w:r>
@@ -13784,7 +13788,7 @@
       <w:r>
         <w:t>Disaggregation</w:t>
       </w:r>
-      <w:bookmarkEnd w:id="116"/>
+      <w:bookmarkEnd w:id="118"/>
     </w:p>
     <w:p/>
     <w:p>
@@ -13797,11 +13801,11 @@
       <w:pPr>
         <w:pStyle w:val="Heading4"/>
       </w:pPr>
-      <w:bookmarkStart w:id="117" w:name="_Toc313431230"/>
+      <w:bookmarkStart w:id="119" w:name="_Toc313431230"/>
       <w:r>
         <w:t>Neighborhood Aggregation</w:t>
       </w:r>
-      <w:bookmarkEnd w:id="117"/>
+      <w:bookmarkEnd w:id="119"/>
     </w:p>
     <w:p/>
     <w:p>
@@ -13901,11 +13905,11 @@
       <w:pPr>
         <w:pStyle w:val="Heading4"/>
       </w:pPr>
-      <w:bookmarkStart w:id="118" w:name="_Toc313431231"/>
+      <w:bookmarkStart w:id="120" w:name="_Toc313431231"/>
       <w:r>
         <w:t>Neighborhood Disaggregation</w:t>
       </w:r>
-      <w:bookmarkEnd w:id="118"/>
+      <w:bookmarkEnd w:id="120"/>
     </w:p>
     <w:p/>
     <w:p>
@@ -13963,11 +13967,11 @@
       <w:pPr>
         <w:pStyle w:val="Heading3"/>
       </w:pPr>
-      <w:bookmarkStart w:id="119" w:name="_Toc313431232"/>
+      <w:bookmarkStart w:id="121" w:name="_Toc313431232"/>
       <w:r>
         <w:t>Ways to Affect the Economy</w:t>
       </w:r>
-      <w:bookmarkEnd w:id="119"/>
+      <w:bookmarkEnd w:id="121"/>
     </w:p>
     <w:p/>
     <w:p>
@@ -14050,11 +14054,11 @@
       <w:pPr>
         <w:pStyle w:val="Heading3"/>
       </w:pPr>
-      <w:bookmarkStart w:id="120" w:name="_Toc313431233"/>
+      <w:bookmarkStart w:id="122" w:name="_Toc313431233"/>
       <w:r>
         <w:t>Effects of the Economy</w:t>
       </w:r>
-      <w:bookmarkEnd w:id="120"/>
+      <w:bookmarkEnd w:id="122"/>
     </w:p>
     <w:p/>
     <w:p>
@@ -14097,14 +14101,14 @@
       <w:pPr>
         <w:pStyle w:val="Heading2"/>
       </w:pPr>
-      <w:bookmarkStart w:id="121" w:name="_Ref311636060"/>
-      <w:bookmarkStart w:id="122" w:name="_Toc313431234"/>
+      <w:bookmarkStart w:id="123" w:name="_Ref311636060"/>
+      <w:bookmarkStart w:id="124" w:name="_Toc313431234"/>
       <w:r>
         <w:lastRenderedPageBreak/>
         <w:t>Information</w:t>
       </w:r>
-      <w:bookmarkEnd w:id="121"/>
-      <w:bookmarkEnd w:id="122"/>
+      <w:bookmarkEnd w:id="123"/>
+      <w:bookmarkEnd w:id="124"/>
     </w:p>
     <w:p/>
     <w:p>
@@ -14276,12 +14280,12 @@
       <w:pPr>
         <w:pStyle w:val="Heading1"/>
       </w:pPr>
-      <w:bookmarkStart w:id="123" w:name="_Toc313431235"/>
+      <w:bookmarkStart w:id="125" w:name="_Toc313431235"/>
       <w:r>
         <w:lastRenderedPageBreak/>
         <w:t>Part II: Using Athena</w:t>
       </w:r>
-      <w:bookmarkEnd w:id="123"/>
+      <w:bookmarkEnd w:id="125"/>
     </w:p>
     <w:p/>
     <w:p>
@@ -14372,11 +14376,11 @@
       <w:pPr>
         <w:pStyle w:val="Heading3"/>
       </w:pPr>
-      <w:bookmarkStart w:id="124" w:name="_Ref313435926"/>
+      <w:bookmarkStart w:id="126" w:name="_Ref313435926"/>
       <w:r>
         <w:t>Multiple Versions of Athena</w:t>
       </w:r>
-      <w:bookmarkEnd w:id="124"/>
+      <w:bookmarkEnd w:id="126"/>
     </w:p>
     <w:p/>
     <w:p>
@@ -14895,7 +14899,13 @@
         <w:footnoteReference w:id="10"/>
       </w:r>
       <w:r>
-        <w:t>; SQLite bindings are available for most programming languages.  You can browse Athena’s SQL database scheme by entering the address “</w:t>
+        <w:t>; SQLite bindings are available for most programming languages.  You can bro</w:t>
+      </w:r>
+      <w:r>
+        <w:t>wse Athena’s SQL database schema</w:t>
+      </w:r>
+      <w:r>
+        <w:t xml:space="preserve"> by entering the address “</w:t>
       </w:r>
       <w:r>
         <w:rPr>
@@ -15302,11 +15312,11 @@
       <w:pPr>
         <w:pStyle w:val="Heading3"/>
       </w:pPr>
-      <w:bookmarkStart w:id="125" w:name="_Ref313540719"/>
+      <w:bookmarkStart w:id="127" w:name="_Ref313540719"/>
       <w:r>
         <w:t>Batch Mode</w:t>
       </w:r>
-      <w:bookmarkEnd w:id="125"/>
+      <w:bookmarkEnd w:id="127"/>
     </w:p>
     <w:p/>
     <w:p>
@@ -15739,13 +15749,13 @@
         <w:t xml:space="preserve">To process simulation results, use the </w:t>
       </w:r>
       <w:r>
+        <w:rPr>
+          <w:rFonts w:ascii="Courier New" w:hAnsi="Courier New" w:cs="Courier New"/>
+        </w:rPr>
         <w:t>save</w:t>
       </w:r>
       <w:r>
-        <w:t xml:space="preserve"> executive command to save a scenario file after advancing time; this file will contain the results, along with all of the other scenario data. The re</w:t>
-      </w:r>
-      <w:r>
-        <w:t>sults can be viewed in two ways:</w:t>
+        <w:t xml:space="preserve"> executive command to save a scenario file after advancing time; this file will contain the results, along with all of the other scenario data. The results can be viewed in two ways:</w:t>
       </w:r>
     </w:p>
     <w:p/>
@@ -15772,25 +15782,7 @@
       </w:pPr>
       <w:r>
         <w:lastRenderedPageBreak/>
-        <w:t>Second,</w:t>
-      </w:r>
-      <w:r>
-        <w:t xml:space="preserve"> the scenario file is an SQLite</w:t>
-      </w:r>
-      <w:r>
-        <w:t xml:space="preserve"> database; any SQLi</w:t>
-      </w:r>
-      <w:r>
-        <w:t>te</w:t>
-      </w:r>
-      <w:r>
-        <w:t xml:space="preserve"> client can open it and execute queries. </w:t>
-      </w:r>
-      <w:r>
-        <w:t>You</w:t>
-      </w:r>
-      <w:r>
-        <w:t xml:space="preserve"> can browse the schema by running Athena interactively and entering "</w:t>
+        <w:t>Second, the scenario file is an SQLite database; any SQLite client can open it and execute queries. You can browse the schema by running Athena interactively and entering "</w:t>
       </w:r>
       <w:r>
         <w:rPr>
@@ -15823,8 +15815,6 @@
       <w:r>
         <w:t>" into the Detail Browser's address bar.</w:t>
       </w:r>
-      <w:bookmarkStart w:id="126" w:name="_GoBack"/>
-      <w:bookmarkEnd w:id="126"/>
     </w:p>
     <w:p>
       <w:pPr>
@@ -15865,8 +15855,1607 @@
       </w:pPr>
       <w:r>
         <w:lastRenderedPageBreak/>
+        <w:t>Athena Objects</w:t>
+      </w:r>
+    </w:p>
+    <w:p/>
+    <w:p>
+      <w:r>
+        <w:t xml:space="preserve">This section gives a complete description of the data attributes associated with the major Athena objects: neighborhoods, actors, and groups.  This information is also available in the on-line help; however, the emphasis there is on helping the user to enter valid data.  The emphasis here is on how the attributes are used by Athena. </w:t>
+      </w:r>
+    </w:p>
+    <w:p/>
+    <w:p>
+      <w:r>
+        <w:t xml:space="preserve">Each attribute has two names: the human-readable name used in dialog boxes, browsers, and </w:t>
+      </w:r>
+      <w:proofErr w:type="gramStart"/>
+      <w:r>
+        <w:t>reports,</w:t>
+      </w:r>
+      <w:proofErr w:type="gramEnd"/>
+      <w:r>
+        <w:t xml:space="preserve"> and the name used in SQLite database tables.</w:t>
+      </w:r>
+    </w:p>
+    <w:p/>
+    <w:p>
+      <w:pPr>
+        <w:pStyle w:val="Heading3"/>
+      </w:pPr>
+      <w:r>
+        <w:t>Neighborhoods</w:t>
+      </w:r>
+    </w:p>
+    <w:p/>
+    <w:p>
+      <w:r>
+        <w:t>A neighborhood is a polygonal area on the map in which simulation events occur.  Civilian groups live in neighborhoods; force groups operate in neighborhoods; actors attempt to control neighborhoods.</w:t>
+      </w:r>
+    </w:p>
+    <w:p/>
+    <w:p>
+      <w:r>
+        <w:t xml:space="preserve">The following </w:t>
+      </w:r>
+      <w:r>
+        <w:t xml:space="preserve">table shows the attributes </w:t>
+      </w:r>
+      <w:r>
+        <w:t xml:space="preserve">associated </w:t>
+      </w:r>
+      <w:r>
+        <w:t xml:space="preserve">directly </w:t>
+      </w:r>
+      <w:r>
+        <w:t>with each neighborhood.</w:t>
+      </w:r>
+      <w:r>
+        <w:t xml:space="preserve">  In addition to these, each neighborhood has a proximity to every other neighborhood; and of course, many, many things are explicitly related to particular neighborhoods.</w:t>
+      </w:r>
+    </w:p>
+    <w:p/>
+    <w:tbl>
+      <w:tblPr>
+        <w:tblStyle w:val="TableGrid"/>
+        <w:tblW w:w="0" w:type="auto"/>
+        <w:tblLook w:val="04A0" w:firstRow="1" w:lastRow="0" w:firstColumn="1" w:lastColumn="0" w:noHBand="0" w:noVBand="1"/>
+      </w:tblPr>
+      <w:tblGrid>
+        <w:gridCol w:w="2718"/>
+        <w:gridCol w:w="7218"/>
+      </w:tblGrid>
+      <w:tr>
+        <w:trPr>
+          <w:cantSplit/>
+          <w:tblHeader/>
+        </w:trPr>
+        <w:tc>
+          <w:tcPr>
+            <w:tcW w:w="2718" w:type="dxa"/>
+            <w:shd w:val="clear" w:color="auto" w:fill="000000" w:themeFill="text1"/>
+          </w:tcPr>
+          <w:p>
+            <w:r>
+              <w:t>Attribute</w:t>
+            </w:r>
+          </w:p>
+        </w:tc>
+        <w:tc>
+          <w:tcPr>
+            <w:tcW w:w="7218" w:type="dxa"/>
+            <w:shd w:val="clear" w:color="auto" w:fill="000000" w:themeFill="text1"/>
+          </w:tcPr>
+          <w:p>
+            <w:r>
+              <w:t>Description</w:t>
+            </w:r>
+          </w:p>
+        </w:tc>
+      </w:tr>
+      <w:tr>
+        <w:trPr>
+          <w:cantSplit/>
+        </w:trPr>
+        <w:tc>
+          <w:tcPr>
+            <w:tcW w:w="2718" w:type="dxa"/>
+          </w:tcPr>
+          <w:p>
+            <w:r>
+              <w:t>Neighborhood ID</w:t>
+            </w:r>
+          </w:p>
+          <w:p>
+            <w:r>
+              <w:t>(</w:t>
+            </w:r>
+            <w:r>
+              <w:rPr>
+                <w:rFonts w:ascii="Courier New" w:hAnsi="Courier New" w:cs="Courier New"/>
+              </w:rPr>
+              <w:t>n</w:t>
+            </w:r>
+            <w:r>
+              <w:t>)</w:t>
+            </w:r>
+          </w:p>
+        </w:tc>
+        <w:tc>
+          <w:tcPr>
+            <w:tcW w:w="7218" w:type="dxa"/>
+          </w:tcPr>
+          <w:p>
+            <w:r>
+              <w:t>The neighborhood ID, a unique string used to identify this neighborhood.  It should be short, and may consist of capital letters and digits</w:t>
+            </w:r>
+            <w:r>
+              <w:t>.  It must be distinct from all other entity IDs used in the scenario (e.g., group IDs).</w:t>
+            </w:r>
+          </w:p>
+        </w:tc>
+      </w:tr>
+      <w:tr>
+        <w:trPr>
+          <w:cantSplit/>
+        </w:trPr>
+        <w:tc>
+          <w:tcPr>
+            <w:tcW w:w="2718" w:type="dxa"/>
+          </w:tcPr>
+          <w:p>
+            <w:r>
+              <w:t>Long Name</w:t>
+            </w:r>
+          </w:p>
+          <w:p>
+            <w:r>
+              <w:t>(</w:t>
+            </w:r>
+            <w:proofErr w:type="spellStart"/>
+            <w:r>
+              <w:rPr>
+                <w:rFonts w:ascii="Courier New" w:hAnsi="Courier New" w:cs="Courier New"/>
+              </w:rPr>
+              <w:t>long</w:t>
+            </w:r>
+            <w:r>
+              <w:rPr>
+                <w:rFonts w:ascii="Courier New" w:hAnsi="Courier New" w:cs="Courier New"/>
+              </w:rPr>
+              <w:t>name</w:t>
+            </w:r>
+            <w:proofErr w:type="spellEnd"/>
+            <w:r>
+              <w:t>)</w:t>
+            </w:r>
+          </w:p>
+        </w:tc>
+        <w:tc>
+          <w:tcPr>
+            <w:tcW w:w="7218" w:type="dxa"/>
+          </w:tcPr>
+          <w:p>
+            <w:r>
+              <w:t>A longer, human-readable name for use in reports and other output; it may also be used to document the precise meaning of the neighborhood ID, which might otherwise be cryptic.</w:t>
+            </w:r>
+          </w:p>
+        </w:tc>
+      </w:tr>
+      <w:tr>
+        <w:trPr>
+          <w:cantSplit/>
+        </w:trPr>
+        <w:tc>
+          <w:tcPr>
+            <w:tcW w:w="2718" w:type="dxa"/>
+          </w:tcPr>
+          <w:p>
+            <w:r>
+              <w:t>Local Neighborhood?</w:t>
+            </w:r>
+          </w:p>
+          <w:p>
+            <w:r>
+              <w:t>(</w:t>
+            </w:r>
+            <w:r>
+              <w:rPr>
+                <w:rFonts w:ascii="Courier New" w:hAnsi="Courier New" w:cs="Courier New"/>
+              </w:rPr>
+              <w:t>local</w:t>
+            </w:r>
+            <w:r>
+              <w:t>)</w:t>
+            </w:r>
+          </w:p>
+        </w:tc>
+        <w:tc>
+          <w:tcPr>
+            <w:tcW w:w="7218" w:type="dxa"/>
+          </w:tcPr>
+          <w:p>
+            <w:r>
+              <w:t xml:space="preserve">A flag that indicates whether or not this neighborhood is part of the local economy described in Section </w:t>
+            </w:r>
+            <w:r>
+              <w:fldChar w:fldCharType="begin"/>
+            </w:r>
+            <w:r>
+              <w:instrText xml:space="preserve"> REF _Ref311700057 \r \h </w:instrText>
+            </w:r>
+            <w:r>
+              <w:fldChar w:fldCharType="separate"/>
+            </w:r>
+            <w:r>
+              <w:t>7</w:t>
+            </w:r>
+            <w:r>
+              <w:fldChar w:fldCharType="end"/>
+            </w:r>
+            <w:r>
+              <w:t>.  Local neighborhoods contribute consumers, workers, and production capacity to the local economy; non-local neighborhoods do not.</w:t>
+            </w:r>
+          </w:p>
+        </w:tc>
+      </w:tr>
+      <w:tr>
+        <w:trPr>
+          <w:cantSplit/>
+        </w:trPr>
+        <w:tc>
+          <w:tcPr>
+            <w:tcW w:w="2718" w:type="dxa"/>
+          </w:tcPr>
+          <w:p>
+            <w:r>
+              <w:t>Urbanization</w:t>
+            </w:r>
+          </w:p>
+          <w:p>
+            <w:r>
+              <w:t>(</w:t>
+            </w:r>
+            <w:r>
+              <w:rPr>
+                <w:rFonts w:ascii="Courier New" w:hAnsi="Courier New" w:cs="Courier New"/>
+              </w:rPr>
+              <w:t>urbanization</w:t>
+            </w:r>
+            <w:r>
+              <w:t>)</w:t>
+            </w:r>
+          </w:p>
+        </w:tc>
+        <w:tc>
+          <w:tcPr>
+            <w:tcW w:w="7218" w:type="dxa"/>
+          </w:tcPr>
+          <w:p>
+            <w:r>
+              <w:t xml:space="preserve">The urbanization of the neighborhood: one of </w:t>
+            </w:r>
+            <w:r>
+              <w:rPr>
+                <w:b/>
+              </w:rPr>
+              <w:t>Urban</w:t>
+            </w:r>
+            <w:r>
+              <w:t xml:space="preserve">, </w:t>
+            </w:r>
+            <w:r>
+              <w:rPr>
+                <w:b/>
+              </w:rPr>
+              <w:t>Suburban</w:t>
+            </w:r>
+            <w:r>
+              <w:t xml:space="preserve">, </w:t>
+            </w:r>
+            <w:r>
+              <w:rPr>
+                <w:b/>
+              </w:rPr>
+              <w:t>Rural</w:t>
+            </w:r>
+            <w:r>
+              <w:t xml:space="preserve">, or </w:t>
+            </w:r>
+            <w:r>
+              <w:rPr>
+                <w:b/>
+              </w:rPr>
+              <w:t>Isolated</w:t>
+            </w:r>
+            <w:r>
+              <w:t xml:space="preserve">.  Urbanization affects the attrition model (Section </w:t>
+            </w:r>
+            <w:r>
+              <w:fldChar w:fldCharType="begin"/>
+            </w:r>
+            <w:r>
+              <w:instrText xml:space="preserve"> REF _Ref185647255 \r \h </w:instrText>
+            </w:r>
+            <w:r>
+              <w:fldChar w:fldCharType="separate"/>
+            </w:r>
+            <w:r>
+              <w:t>3.12</w:t>
+            </w:r>
+            <w:r>
+              <w:fldChar w:fldCharType="end"/>
+            </w:r>
+            <w:r>
+              <w:t xml:space="preserve">) and the ENI Services model (Section </w:t>
+            </w:r>
+            <w:r>
+              <w:fldChar w:fldCharType="begin"/>
+            </w:r>
+            <w:r>
+              <w:instrText xml:space="preserve"> REF _Ref185650440 \r \h </w:instrText>
+            </w:r>
+            <w:r>
+              <w:fldChar w:fldCharType="separate"/>
+            </w:r>
+            <w:r>
+              <w:t>3.13</w:t>
+            </w:r>
+            <w:r>
+              <w:fldChar w:fldCharType="end"/>
+            </w:r>
+            <w:r>
+              <w:t>).</w:t>
+            </w:r>
+          </w:p>
+        </w:tc>
+      </w:tr>
+      <w:tr>
+        <w:trPr>
+          <w:cantSplit/>
+        </w:trPr>
+        <w:tc>
+          <w:tcPr>
+            <w:tcW w:w="2718" w:type="dxa"/>
+          </w:tcPr>
+          <w:p>
+            <w:r>
+              <w:t>Controller</w:t>
+            </w:r>
+          </w:p>
+          <w:p>
+            <w:r>
+              <w:t>(</w:t>
+            </w:r>
+            <w:r>
+              <w:rPr>
+                <w:rFonts w:ascii="Courier New" w:hAnsi="Courier New" w:cs="Courier New"/>
+              </w:rPr>
+              <w:t>controller</w:t>
+            </w:r>
+            <w:r>
+              <w:t>)</w:t>
+            </w:r>
+          </w:p>
+        </w:tc>
+        <w:tc>
+          <w:tcPr>
+            <w:tcW w:w="7218" w:type="dxa"/>
+          </w:tcPr>
+          <w:p>
+            <w:r>
+              <w:t>The ID of the actor in control of this neighborhood prior to the start of the simulation (if any).  As the simulation runs, the actor in control of the neighborhood may change.</w:t>
+            </w:r>
+          </w:p>
+        </w:tc>
+      </w:tr>
+      <w:tr>
+        <w:trPr>
+          <w:cantSplit/>
+        </w:trPr>
+        <w:tc>
+          <w:tcPr>
+            <w:tcW w:w="2718" w:type="dxa"/>
+          </w:tcPr>
+          <w:p>
+            <w:r>
+              <w:lastRenderedPageBreak/>
+              <w:t>Volatility Gain</w:t>
+            </w:r>
+          </w:p>
+          <w:p>
+            <w:r>
+              <w:t>(</w:t>
+            </w:r>
+            <w:proofErr w:type="spellStart"/>
+            <w:r>
+              <w:rPr>
+                <w:rFonts w:ascii="Courier New" w:hAnsi="Courier New" w:cs="Courier New"/>
+              </w:rPr>
+              <w:t>vtygain</w:t>
+            </w:r>
+            <w:proofErr w:type="spellEnd"/>
+            <w:r>
+              <w:t>)</w:t>
+            </w:r>
+          </w:p>
+        </w:tc>
+        <w:tc>
+          <w:tcPr>
+            <w:tcW w:w="7218" w:type="dxa"/>
+          </w:tcPr>
+          <w:p>
+            <w:r>
+              <w:t xml:space="preserve">A gain control on the volatility of the </w:t>
+            </w:r>
+            <w:proofErr w:type="gramStart"/>
+            <w:r>
+              <w:t>neighborhood,</w:t>
+            </w:r>
+            <w:proofErr w:type="gramEnd"/>
+            <w:r>
+              <w:t xml:space="preserve"> nominally set to 1.0.  Increasing or decreasing the gain increases or decreases the volatility proportionally; this in turn will increase or decrease the security of the groups in the neighborhood.</w:t>
+            </w:r>
+          </w:p>
+          <w:p/>
+          <w:p>
+            <w:r>
+              <w:t>Thus, this control can be used to tweak the security of neighborhoods that are known to be more or less peaceful than one would expect.</w:t>
+            </w:r>
+          </w:p>
+        </w:tc>
+      </w:tr>
+      <w:tr>
+        <w:trPr>
+          <w:cantSplit/>
+        </w:trPr>
+        <w:tc>
+          <w:tcPr>
+            <w:tcW w:w="2718" w:type="dxa"/>
+          </w:tcPr>
+          <w:p>
+            <w:r>
+              <w:t>Polygon</w:t>
+            </w:r>
+          </w:p>
+          <w:p>
+            <w:r>
+              <w:t>(</w:t>
+            </w:r>
+            <w:r>
+              <w:rPr>
+                <w:rFonts w:ascii="Courier New" w:hAnsi="Courier New" w:cs="Courier New"/>
+              </w:rPr>
+              <w:t>polygon</w:t>
+            </w:r>
+            <w:r>
+              <w:t>)</w:t>
+            </w:r>
+          </w:p>
+        </w:tc>
+        <w:tc>
+          <w:tcPr>
+            <w:tcW w:w="7218" w:type="dxa"/>
+          </w:tcPr>
+          <w:p>
+            <w:r>
+              <w:t>The neighborhood’s border, expressed as a list of map coordinates.</w:t>
+            </w:r>
+          </w:p>
+        </w:tc>
+      </w:tr>
+      <w:tr>
+        <w:trPr>
+          <w:cantSplit/>
+        </w:trPr>
+        <w:tc>
+          <w:tcPr>
+            <w:tcW w:w="2718" w:type="dxa"/>
+          </w:tcPr>
+          <w:p>
+            <w:r>
+              <w:t>Reference Point</w:t>
+            </w:r>
+          </w:p>
+          <w:p>
+            <w:r>
+              <w:t>(</w:t>
+            </w:r>
+            <w:proofErr w:type="spellStart"/>
+            <w:r>
+              <w:rPr>
+                <w:rFonts w:ascii="Courier New" w:hAnsi="Courier New" w:cs="Courier New"/>
+              </w:rPr>
+              <w:t>refpoint</w:t>
+            </w:r>
+            <w:proofErr w:type="spellEnd"/>
+            <w:r>
+              <w:t>)</w:t>
+            </w:r>
+          </w:p>
+        </w:tc>
+        <w:tc>
+          <w:tcPr>
+            <w:tcW w:w="7218" w:type="dxa"/>
+          </w:tcPr>
+          <w:p>
+            <w:r>
+              <w:t>The neighborhood’s reference point—a point that is known to be within the neighborhood.  The software uses this point to detect improperly overlapping or nested neighborhoods, and also as a safe place to position icons relative to the polygon.</w:t>
+            </w:r>
+          </w:p>
+        </w:tc>
+      </w:tr>
+      <w:tr>
+        <w:trPr>
+          <w:cantSplit/>
+        </w:trPr>
+        <w:tc>
+          <w:tcPr>
+            <w:tcW w:w="2718" w:type="dxa"/>
+          </w:tcPr>
+          <w:p>
+            <w:r>
+              <w:t>Stacking Order</w:t>
+            </w:r>
+          </w:p>
+          <w:p>
+            <w:r>
+              <w:t>(</w:t>
+            </w:r>
+            <w:proofErr w:type="spellStart"/>
+            <w:r>
+              <w:rPr>
+                <w:rFonts w:ascii="Courier New" w:hAnsi="Courier New" w:cs="Courier New"/>
+              </w:rPr>
+              <w:t>stacking_order</w:t>
+            </w:r>
+            <w:proofErr w:type="spellEnd"/>
+            <w:r>
+              <w:t>)</w:t>
+            </w:r>
+          </w:p>
+        </w:tc>
+        <w:tc>
+          <w:tcPr>
+            <w:tcW w:w="7218" w:type="dxa"/>
+          </w:tcPr>
+          <w:p>
+            <w:r>
+              <w:t>Overlapping neighborhood polygons stack like elements in a drawing program.  When a point on the map is contained is two or more neighborhood polygons, it is presumed to be in the neighborhood at the top of the stacking order.</w:t>
+            </w:r>
+          </w:p>
+        </w:tc>
+      </w:tr>
+      <w:tr>
+        <w:trPr>
+          <w:cantSplit/>
+        </w:trPr>
+        <w:tc>
+          <w:tcPr>
+            <w:tcW w:w="2718" w:type="dxa"/>
+          </w:tcPr>
+          <w:p>
+            <w:r>
+              <w:t>Obscured By</w:t>
+            </w:r>
+          </w:p>
+          <w:p>
+            <w:r>
+              <w:t>(</w:t>
+            </w:r>
+            <w:proofErr w:type="spellStart"/>
+            <w:r>
+              <w:rPr>
+                <w:rFonts w:ascii="Courier New" w:hAnsi="Courier New" w:cs="Courier New"/>
+              </w:rPr>
+              <w:t>obscured_by</w:t>
+            </w:r>
+            <w:proofErr w:type="spellEnd"/>
+            <w:r>
+              <w:t>)</w:t>
+            </w:r>
+          </w:p>
+        </w:tc>
+        <w:tc>
+          <w:tcPr>
+            <w:tcW w:w="7218" w:type="dxa"/>
+          </w:tcPr>
+          <w:p>
+            <w:r>
+              <w:t>It’s an error for a neighborhood higher in the stacking order to cover a lower neighborhood’s reference point.  If this should happen to a neighborhood during scenario development, this attribute will be set to the ID of the offending neighborhood.</w:t>
+            </w:r>
+          </w:p>
+        </w:tc>
+      </w:tr>
+    </w:tbl>
+    <w:p/>
+    <w:p>
+      <w:pPr>
+        <w:pStyle w:val="Heading3"/>
+      </w:pPr>
+      <w:r>
+        <w:t>Actors</w:t>
+      </w:r>
+    </w:p>
+    <w:p/>
+    <w:p>
+      <w:r>
+        <w:t>Actors are the significant decision makers in the playbox.  Actors have</w:t>
+      </w:r>
+      <w:r>
+        <w:t xml:space="preserve"> belief systems, own force and organization groups</w:t>
+      </w:r>
+      <w:proofErr w:type="gramStart"/>
+      <w:r>
+        <w:t>,  and</w:t>
+      </w:r>
+      <w:proofErr w:type="gramEnd"/>
+      <w:r>
+        <w:t xml:space="preserve"> own</w:t>
+      </w:r>
+      <w:r>
+        <w:t xml:space="preserve"> and execute strategies, which consist of goals, tactics, and conditions; see Sections </w:t>
+      </w:r>
+      <w:r>
+        <w:fldChar w:fldCharType="begin"/>
+      </w:r>
+      <w:r>
+        <w:instrText xml:space="preserve"> REF _Ref313964434 \r \h </w:instrText>
+      </w:r>
+      <w:r>
+        <w:fldChar w:fldCharType="separate"/>
+      </w:r>
+      <w:r>
+        <w:t>12</w:t>
+      </w:r>
+      <w:r>
+        <w:fldChar w:fldCharType="end"/>
+      </w:r>
+      <w:r>
+        <w:t xml:space="preserve"> and </w:t>
+      </w:r>
+      <w:r>
+        <w:fldChar w:fldCharType="begin"/>
+      </w:r>
+      <w:r>
+        <w:instrText xml:space="preserve"> REF _Ref313964436 \r \h </w:instrText>
+      </w:r>
+      <w:r>
+        <w:fldChar w:fldCharType="separate"/>
+      </w:r>
+      <w:r>
+        <w:t>13</w:t>
+      </w:r>
+      <w:r>
+        <w:fldChar w:fldCharType="end"/>
+      </w:r>
+      <w:r>
+        <w:t xml:space="preserve"> for information on the different tactic and condition types.  </w:t>
+      </w:r>
+    </w:p>
+    <w:p/>
+    <w:p>
+      <w:r>
+        <w:t>The following data attributes are directly associated with each actor.</w:t>
+      </w:r>
+    </w:p>
+    <w:p/>
+    <w:tbl>
+      <w:tblPr>
+        <w:tblStyle w:val="TableGrid"/>
+        <w:tblW w:w="0" w:type="auto"/>
+        <w:tblLook w:val="04A0" w:firstRow="1" w:lastRow="0" w:firstColumn="1" w:lastColumn="0" w:noHBand="0" w:noVBand="1"/>
+      </w:tblPr>
+      <w:tblGrid>
+        <w:gridCol w:w="2718"/>
+        <w:gridCol w:w="7218"/>
+      </w:tblGrid>
+      <w:tr>
+        <w:trPr>
+          <w:cantSplit/>
+          <w:tblHeader/>
+        </w:trPr>
+        <w:tc>
+          <w:tcPr>
+            <w:tcW w:w="2718" w:type="dxa"/>
+            <w:shd w:val="clear" w:color="auto" w:fill="000000" w:themeFill="text1"/>
+          </w:tcPr>
+          <w:p>
+            <w:r>
+              <w:t>Attribute</w:t>
+            </w:r>
+          </w:p>
+        </w:tc>
+        <w:tc>
+          <w:tcPr>
+            <w:tcW w:w="7218" w:type="dxa"/>
+            <w:shd w:val="clear" w:color="auto" w:fill="000000" w:themeFill="text1"/>
+          </w:tcPr>
+          <w:p>
+            <w:r>
+              <w:t>Description</w:t>
+            </w:r>
+          </w:p>
+        </w:tc>
+      </w:tr>
+      <w:tr>
+        <w:trPr>
+          <w:cantSplit/>
+        </w:trPr>
+        <w:tc>
+          <w:tcPr>
+            <w:tcW w:w="2718" w:type="dxa"/>
+          </w:tcPr>
+          <w:p>
+            <w:r>
+              <w:t>Actor</w:t>
+            </w:r>
+            <w:r>
+              <w:t xml:space="preserve"> ID</w:t>
+            </w:r>
+          </w:p>
+          <w:p>
+            <w:r>
+              <w:t>(</w:t>
+            </w:r>
+            <w:r>
+              <w:rPr>
+                <w:rFonts w:ascii="Courier New" w:hAnsi="Courier New" w:cs="Courier New"/>
+              </w:rPr>
+              <w:t>a</w:t>
+            </w:r>
+            <w:r>
+              <w:t>)</w:t>
+            </w:r>
+          </w:p>
+        </w:tc>
+        <w:tc>
+          <w:tcPr>
+            <w:tcW w:w="7218" w:type="dxa"/>
+          </w:tcPr>
+          <w:p>
+            <w:r>
+              <w:t xml:space="preserve">The </w:t>
+            </w:r>
+            <w:r>
+              <w:t>actor</w:t>
+            </w:r>
+            <w:r>
+              <w:t xml:space="preserve"> ID, a unique string used to identify this </w:t>
+            </w:r>
+            <w:r>
+              <w:t>actor</w:t>
+            </w:r>
+            <w:r>
+              <w:t>.  It should be short, and may consist of capital letters and digits.  It must be distinct from all other entity IDs used in the scenario (e.g., group IDs).</w:t>
+            </w:r>
+          </w:p>
+        </w:tc>
+      </w:tr>
+      <w:tr>
+        <w:trPr>
+          <w:cantSplit/>
+        </w:trPr>
+        <w:tc>
+          <w:tcPr>
+            <w:tcW w:w="2718" w:type="dxa"/>
+          </w:tcPr>
+          <w:p>
+            <w:r>
+              <w:t>Long Name</w:t>
+            </w:r>
+          </w:p>
+          <w:p>
+            <w:r>
+              <w:t>(</w:t>
+            </w:r>
+            <w:proofErr w:type="spellStart"/>
+            <w:r>
+              <w:rPr>
+                <w:rFonts w:ascii="Courier New" w:hAnsi="Courier New" w:cs="Courier New"/>
+              </w:rPr>
+              <w:t>long</w:t>
+            </w:r>
+            <w:r>
+              <w:rPr>
+                <w:rFonts w:ascii="Courier New" w:hAnsi="Courier New" w:cs="Courier New"/>
+              </w:rPr>
+              <w:t>name</w:t>
+            </w:r>
+            <w:proofErr w:type="spellEnd"/>
+            <w:r>
+              <w:t>)</w:t>
+            </w:r>
+          </w:p>
+        </w:tc>
+        <w:tc>
+          <w:tcPr>
+            <w:tcW w:w="7218" w:type="dxa"/>
+          </w:tcPr>
+          <w:p>
+            <w:r>
+              <w:t xml:space="preserve">A longer, human-readable name for use in reports and other output; it may also be used to document the precise meaning of the </w:t>
+            </w:r>
+            <w:r>
+              <w:t>actor</w:t>
+            </w:r>
+            <w:r>
+              <w:t xml:space="preserve"> ID, which might otherwise be cryptic.</w:t>
+            </w:r>
+          </w:p>
+        </w:tc>
+      </w:tr>
+      <w:tr>
+        <w:trPr>
+          <w:cantSplit/>
+        </w:trPr>
+        <w:tc>
+          <w:tcPr>
+            <w:tcW w:w="2718" w:type="dxa"/>
+          </w:tcPr>
+          <w:p>
+            <w:r>
+              <w:lastRenderedPageBreak/>
+              <w:t>Supports</w:t>
+            </w:r>
+          </w:p>
+          <w:p>
+            <w:r>
+              <w:t>(</w:t>
+            </w:r>
+            <w:r>
+              <w:rPr>
+                <w:rFonts w:ascii="Courier New" w:hAnsi="Courier New" w:cs="Courier New"/>
+              </w:rPr>
+              <w:t>supports</w:t>
+            </w:r>
+            <w:r>
+              <w:t>)</w:t>
+            </w:r>
+          </w:p>
+        </w:tc>
+        <w:tc>
+          <w:tcPr>
+            <w:tcW w:w="7218" w:type="dxa"/>
+          </w:tcPr>
+          <w:p>
+            <w:r>
+              <w:t xml:space="preserve">This attribute identifies the actor that usually receives this actor’s political support (Section </w:t>
+            </w:r>
+            <w:r>
+              <w:fldChar w:fldCharType="begin"/>
+            </w:r>
+            <w:r>
+              <w:instrText xml:space="preserve"> REF _Ref313964587 \r \h </w:instrText>
+            </w:r>
+            <w:r>
+              <w:fldChar w:fldCharType="separate"/>
+            </w:r>
+            <w:r>
+              <w:t>6.2.1</w:t>
+            </w:r>
+            <w:r>
+              <w:fldChar w:fldCharType="end"/>
+            </w:r>
+            <w:r>
+              <w:t xml:space="preserve">); it may be an actor’s </w:t>
+            </w:r>
+            <w:proofErr w:type="gramStart"/>
+            <w:r>
+              <w:t>ID,</w:t>
+            </w:r>
+            <w:proofErr w:type="gramEnd"/>
+            <w:r>
+              <w:t xml:space="preserve"> or </w:t>
+            </w:r>
+            <w:r>
+              <w:rPr>
+                <w:b/>
+              </w:rPr>
+              <w:t>SELF</w:t>
+            </w:r>
+            <w:r>
+              <w:t xml:space="preserve"> if the actor usually supports himself, or </w:t>
+            </w:r>
+            <w:r>
+              <w:rPr>
+                <w:b/>
+              </w:rPr>
+              <w:t>NONE</w:t>
+            </w:r>
+            <w:r>
+              <w:t xml:space="preserve"> if the actor doesn’t usually make use of his political support.</w:t>
+            </w:r>
+          </w:p>
+          <w:p/>
+          <w:p>
+            <w:r>
+              <w:t xml:space="preserve">Political support is computed weekly, neighborhood by neighborhood, and by default actors will support each other as determined by this attribute.  However, it is also possible for the actor to override this setting in particular neighborhoods using the </w:t>
+            </w:r>
+            <w:r>
+              <w:rPr>
+                <w:b/>
+              </w:rPr>
+              <w:t>SUPPORT</w:t>
+            </w:r>
+            <w:r>
+              <w:t xml:space="preserve"> tactic (Section TBD); thus, he can support himself in one neighborhood, a different actor in another neighborhood, and no one at all in a third.</w:t>
+            </w:r>
+          </w:p>
+        </w:tc>
+      </w:tr>
+      <w:tr>
+        <w:trPr>
+          <w:cantSplit/>
+        </w:trPr>
+        <w:tc>
+          <w:tcPr>
+            <w:tcW w:w="2718" w:type="dxa"/>
+          </w:tcPr>
+          <w:p>
+            <w:r>
+              <w:t>Cash Reserve</w:t>
+            </w:r>
+          </w:p>
+          <w:p>
+            <w:r>
+              <w:t>(</w:t>
+            </w:r>
+            <w:proofErr w:type="spellStart"/>
+            <w:r>
+              <w:rPr>
+                <w:rFonts w:ascii="Courier New" w:hAnsi="Courier New" w:cs="Courier New"/>
+              </w:rPr>
+              <w:t>cash_reserve</w:t>
+            </w:r>
+            <w:proofErr w:type="spellEnd"/>
+            <w:r>
+              <w:t>)</w:t>
+            </w:r>
+          </w:p>
+        </w:tc>
+        <w:tc>
+          <w:tcPr>
+            <w:tcW w:w="7218" w:type="dxa"/>
+          </w:tcPr>
+          <w:p>
+            <w:r>
+              <w:t>The actor’s cash reserve as of the start of the simulation</w:t>
+            </w:r>
+            <w:r>
+              <w:t>, in dollars</w:t>
+            </w:r>
+            <w:r>
+              <w:t xml:space="preserve">; see Section </w:t>
+            </w:r>
+            <w:r>
+              <w:fldChar w:fldCharType="begin"/>
+            </w:r>
+            <w:r>
+              <w:instrText xml:space="preserve"> REF _Ref313964929 \r \h </w:instrText>
+            </w:r>
+            <w:r>
+              <w:fldChar w:fldCharType="separate"/>
+            </w:r>
+            <w:r>
+              <w:t>6.1.1</w:t>
+            </w:r>
+            <w:r>
+              <w:fldChar w:fldCharType="end"/>
+            </w:r>
+            <w:r>
+              <w:t>.</w:t>
+            </w:r>
+          </w:p>
+        </w:tc>
+      </w:tr>
+      <w:tr>
+        <w:trPr>
+          <w:cantSplit/>
+        </w:trPr>
+        <w:tc>
+          <w:tcPr>
+            <w:tcW w:w="2718" w:type="dxa"/>
+          </w:tcPr>
+          <w:p>
+            <w:r>
+              <w:t>Income</w:t>
+            </w:r>
+          </w:p>
+          <w:p>
+            <w:r>
+              <w:t>(</w:t>
+            </w:r>
+            <w:r>
+              <w:rPr>
+                <w:rFonts w:ascii="Courier New" w:hAnsi="Courier New" w:cs="Courier New"/>
+              </w:rPr>
+              <w:t>income</w:t>
+            </w:r>
+            <w:r>
+              <w:t>)</w:t>
+            </w:r>
+          </w:p>
+        </w:tc>
+        <w:tc>
+          <w:tcPr>
+            <w:tcW w:w="7218" w:type="dxa"/>
+          </w:tcPr>
+          <w:p>
+            <w:r>
+              <w:t xml:space="preserve">The </w:t>
+            </w:r>
+            <w:r>
+              <w:t>actor’s regular income</w:t>
+            </w:r>
+            <w:r>
+              <w:rPr>
+                <w:rStyle w:val="FootnoteReference"/>
+              </w:rPr>
+              <w:footnoteReference w:id="12"/>
+            </w:r>
+            <w:r>
+              <w:t>, in dollars/week.  Income flows into the actor’s cash-on-hand, where it can be used to fund tactics.</w:t>
+            </w:r>
+          </w:p>
+          <w:p/>
+          <w:p>
+            <w:r>
+              <w:t xml:space="preserve">Note that the actor can also receive income from other actors, by way of the </w:t>
+            </w:r>
+            <w:r>
+              <w:rPr>
+                <w:b/>
+              </w:rPr>
+              <w:t>FUND</w:t>
+            </w:r>
+            <w:r>
+              <w:t xml:space="preserve"> tactic.</w:t>
+            </w:r>
+          </w:p>
+        </w:tc>
+      </w:tr>
+      <w:tr>
+        <w:trPr>
+          <w:cantSplit/>
+        </w:trPr>
+        <w:tc>
+          <w:tcPr>
+            <w:tcW w:w="2718" w:type="dxa"/>
+          </w:tcPr>
+          <w:p>
+            <w:r>
+              <w:t>Cash-On-Hand</w:t>
+            </w:r>
+          </w:p>
+          <w:p>
+            <w:r>
+              <w:t>(</w:t>
+            </w:r>
+            <w:proofErr w:type="spellStart"/>
+            <w:r>
+              <w:rPr>
+                <w:rFonts w:ascii="Courier New" w:hAnsi="Courier New" w:cs="Courier New"/>
+              </w:rPr>
+              <w:t>cash</w:t>
+            </w:r>
+            <w:r>
+              <w:rPr>
+                <w:rFonts w:ascii="Courier New" w:hAnsi="Courier New" w:cs="Courier New"/>
+              </w:rPr>
+              <w:t>_</w:t>
+            </w:r>
+            <w:r>
+              <w:rPr>
+                <w:rFonts w:ascii="Courier New" w:hAnsi="Courier New" w:cs="Courier New"/>
+              </w:rPr>
+              <w:t>on</w:t>
+            </w:r>
+            <w:r>
+              <w:rPr>
+                <w:rFonts w:ascii="Courier New" w:hAnsi="Courier New" w:cs="Courier New"/>
+              </w:rPr>
+              <w:t>_</w:t>
+            </w:r>
+            <w:r>
+              <w:rPr>
+                <w:rFonts w:ascii="Courier New" w:hAnsi="Courier New" w:cs="Courier New"/>
+              </w:rPr>
+              <w:t>hand</w:t>
+            </w:r>
+            <w:proofErr w:type="spellEnd"/>
+            <w:r>
+              <w:t>)</w:t>
+            </w:r>
+          </w:p>
+        </w:tc>
+        <w:tc>
+          <w:tcPr>
+            <w:tcW w:w="7218" w:type="dxa"/>
+          </w:tcPr>
+          <w:p>
+            <w:r>
+              <w:t>An actor’s cash-on-hand is the amount of money the actor has available to fund tactics.  The actor receives income into his cash-on-hand each week, and he may also move money between his cash-on-hand and his cash reserve.  Cash-on-hand that is unspent during one week rolls over to the next.</w:t>
+            </w:r>
+          </w:p>
+          <w:p/>
+          <w:p>
+            <w:r>
+              <w:t>This attribute represents the actor’s cash-on-hand at the start of the simulation: the actor’s income, carry-over from the previous week, and any funds received from other actors prior to simulation start.</w:t>
+            </w:r>
+          </w:p>
+        </w:tc>
+      </w:tr>
+    </w:tbl>
+    <w:p/>
+    <w:p>
+      <w:pPr>
+        <w:pStyle w:val="Heading3"/>
+      </w:pPr>
+      <w:r>
+        <w:t>Civilian Groups</w:t>
+      </w:r>
+    </w:p>
+    <w:p/>
+    <w:p>
+      <w:r>
+        <w:t>Civilian groups represent the population of the playbox, broken down by neighborhood, ethnicity, clan membership, political views, or any other criteria the analyst chooses.  The identity of a civilian group is determined by its belief system, which determines its affinity with actors and other groups.</w:t>
+      </w:r>
+    </w:p>
+    <w:p/>
+    <w:p>
+      <w:r>
+        <w:t>The following attributes are directly associated with civilian groups.</w:t>
+      </w:r>
+    </w:p>
+    <w:tbl>
+      <w:tblPr>
+        <w:tblStyle w:val="TableGrid"/>
+        <w:tblW w:w="0" w:type="auto"/>
+        <w:tblLook w:val="04A0" w:firstRow="1" w:lastRow="0" w:firstColumn="1" w:lastColumn="0" w:noHBand="0" w:noVBand="1"/>
+      </w:tblPr>
+      <w:tblGrid>
+        <w:gridCol w:w="2718"/>
+        <w:gridCol w:w="7218"/>
+      </w:tblGrid>
+      <w:tr>
+        <w:trPr>
+          <w:cantSplit/>
+          <w:tblHeader/>
+        </w:trPr>
+        <w:tc>
+          <w:tcPr>
+            <w:tcW w:w="2718" w:type="dxa"/>
+            <w:shd w:val="clear" w:color="auto" w:fill="000000" w:themeFill="text1"/>
+          </w:tcPr>
+          <w:p>
+            <w:r>
+              <w:lastRenderedPageBreak/>
+              <w:t>Attribute</w:t>
+            </w:r>
+          </w:p>
+        </w:tc>
+        <w:tc>
+          <w:tcPr>
+            <w:tcW w:w="7218" w:type="dxa"/>
+            <w:shd w:val="clear" w:color="auto" w:fill="000000" w:themeFill="text1"/>
+          </w:tcPr>
+          <w:p>
+            <w:r>
+              <w:t>Description</w:t>
+            </w:r>
+          </w:p>
+        </w:tc>
+      </w:tr>
+      <w:tr>
+        <w:trPr>
+          <w:cantSplit/>
+        </w:trPr>
+        <w:tc>
+          <w:tcPr>
+            <w:tcW w:w="2718" w:type="dxa"/>
+          </w:tcPr>
+          <w:p>
+            <w:r>
+              <w:t>Group</w:t>
+            </w:r>
+            <w:r>
+              <w:t xml:space="preserve"> ID</w:t>
+            </w:r>
+          </w:p>
+          <w:p>
+            <w:r>
+              <w:t>(</w:t>
+            </w:r>
+            <w:r>
+              <w:rPr>
+                <w:rFonts w:ascii="Courier New" w:hAnsi="Courier New" w:cs="Courier New"/>
+              </w:rPr>
+              <w:t>g</w:t>
+            </w:r>
+            <w:r>
+              <w:t>)</w:t>
+            </w:r>
+          </w:p>
+        </w:tc>
+        <w:tc>
+          <w:tcPr>
+            <w:tcW w:w="7218" w:type="dxa"/>
+          </w:tcPr>
+          <w:p>
+            <w:r>
+              <w:t xml:space="preserve">The </w:t>
+            </w:r>
+            <w:r>
+              <w:t>group</w:t>
+            </w:r>
+            <w:r>
+              <w:t xml:space="preserve"> ID, a unique string used to identify this </w:t>
+            </w:r>
+            <w:r>
+              <w:t>group</w:t>
+            </w:r>
+            <w:r>
+              <w:t xml:space="preserve">.  It should be short, and may consist of capital letters and digits.  It must be distinct from all other entity IDs used in the scenario (e.g., </w:t>
+            </w:r>
+            <w:r>
+              <w:t>actor</w:t>
+            </w:r>
+            <w:r>
+              <w:t xml:space="preserve"> IDs).</w:t>
+            </w:r>
+          </w:p>
+        </w:tc>
+      </w:tr>
+      <w:tr>
+        <w:trPr>
+          <w:cantSplit/>
+        </w:trPr>
+        <w:tc>
+          <w:tcPr>
+            <w:tcW w:w="2718" w:type="dxa"/>
+          </w:tcPr>
+          <w:p>
+            <w:r>
+              <w:t>Long Name</w:t>
+            </w:r>
+          </w:p>
+          <w:p>
+            <w:r>
+              <w:t>(</w:t>
+            </w:r>
+            <w:proofErr w:type="spellStart"/>
+            <w:r>
+              <w:rPr>
+                <w:rFonts w:ascii="Courier New" w:hAnsi="Courier New" w:cs="Courier New"/>
+              </w:rPr>
+              <w:t>long</w:t>
+            </w:r>
+            <w:r>
+              <w:rPr>
+                <w:rFonts w:ascii="Courier New" w:hAnsi="Courier New" w:cs="Courier New"/>
+              </w:rPr>
+              <w:t>name</w:t>
+            </w:r>
+            <w:proofErr w:type="spellEnd"/>
+            <w:r>
+              <w:t>)</w:t>
+            </w:r>
+          </w:p>
+        </w:tc>
+        <w:tc>
+          <w:tcPr>
+            <w:tcW w:w="7218" w:type="dxa"/>
+          </w:tcPr>
+          <w:p>
+            <w:r>
+              <w:t xml:space="preserve">A longer, human-readable name for use in reports and other output; it may also be used to document the precise meaning of the </w:t>
+            </w:r>
+            <w:r>
+              <w:t>group</w:t>
+            </w:r>
+            <w:r>
+              <w:t xml:space="preserve"> ID, which might otherwise be cryptic.</w:t>
+            </w:r>
+          </w:p>
+        </w:tc>
+      </w:tr>
+      <w:tr>
+        <w:trPr>
+          <w:cantSplit/>
+        </w:trPr>
+        <w:tc>
+          <w:tcPr>
+            <w:tcW w:w="2718" w:type="dxa"/>
+          </w:tcPr>
+          <w:p>
+            <w:r>
+              <w:t>Neighborhood</w:t>
+            </w:r>
+          </w:p>
+          <w:p>
+            <w:r>
+              <w:t>(</w:t>
+            </w:r>
+            <w:r>
+              <w:rPr>
+                <w:rFonts w:ascii="Courier New" w:hAnsi="Courier New" w:cs="Courier New"/>
+              </w:rPr>
+              <w:t>n</w:t>
+            </w:r>
+            <w:r>
+              <w:t>)</w:t>
+            </w:r>
+          </w:p>
+        </w:tc>
+        <w:tc>
+          <w:tcPr>
+            <w:tcW w:w="7218" w:type="dxa"/>
+          </w:tcPr>
+          <w:p>
+            <w:r>
+              <w:t>This attribute is the ID of the group’s neighborhood of residence.</w:t>
+            </w:r>
+          </w:p>
+        </w:tc>
+      </w:tr>
+      <w:tr>
+        <w:trPr>
+          <w:cantSplit/>
+        </w:trPr>
+        <w:tc>
+          <w:tcPr>
+            <w:tcW w:w="2718" w:type="dxa"/>
+          </w:tcPr>
+          <w:p>
+            <w:r>
+              <w:t>Demeanor</w:t>
+            </w:r>
+          </w:p>
+          <w:p>
+            <w:r>
+              <w:t>(</w:t>
+            </w:r>
+            <w:r>
+              <w:rPr>
+                <w:rFonts w:ascii="Courier New" w:hAnsi="Courier New" w:cs="Courier New"/>
+              </w:rPr>
+              <w:t>demeanor</w:t>
+            </w:r>
+            <w:r>
+              <w:t>)</w:t>
+            </w:r>
+          </w:p>
+        </w:tc>
+        <w:tc>
+          <w:tcPr>
+            <w:tcW w:w="7218" w:type="dxa"/>
+          </w:tcPr>
+          <w:p>
+            <w:r>
+              <w:t>The demeanor of the group, i.e., its propensity for violence.  The group may be aggressive, average, or apathetic.</w:t>
+            </w:r>
+          </w:p>
+          <w:p/>
+          <w:p>
+            <w:r>
+              <w:t xml:space="preserve">Demeanor affects the group’s ability to project force in the Security model (Section </w:t>
+            </w:r>
+            <w:r>
+              <w:fldChar w:fldCharType="begin"/>
+            </w:r>
+            <w:r>
+              <w:instrText xml:space="preserve"> REF _Ref185639112 \r \h </w:instrText>
+            </w:r>
+            <w:r>
+              <w:fldChar w:fldCharType="separate"/>
+            </w:r>
+            <w:r>
+              <w:t>3.8</w:t>
+            </w:r>
+            <w:r>
+              <w:fldChar w:fldCharType="end"/>
+            </w:r>
+            <w:r>
+              <w:t>).  It has had other uses in the past (i.e., in JNEM) and will likely be used in other models in the future.</w:t>
+            </w:r>
+          </w:p>
+        </w:tc>
+      </w:tr>
+      <w:tr>
+        <w:trPr>
+          <w:cantSplit/>
+        </w:trPr>
+        <w:tc>
+          <w:tcPr>
+            <w:tcW w:w="2718" w:type="dxa"/>
+          </w:tcPr>
+          <w:p>
+            <w:r>
+              <w:t>Base Population</w:t>
+            </w:r>
+          </w:p>
+          <w:p>
+            <w:r>
+              <w:t>(</w:t>
+            </w:r>
+            <w:proofErr w:type="spellStart"/>
+            <w:r>
+              <w:rPr>
+                <w:rFonts w:ascii="Courier New" w:hAnsi="Courier New" w:cs="Courier New"/>
+              </w:rPr>
+              <w:t>basepop</w:t>
+            </w:r>
+            <w:proofErr w:type="spellEnd"/>
+            <w:r>
+              <w:t>)</w:t>
+            </w:r>
+          </w:p>
+        </w:tc>
+        <w:tc>
+          <w:tcPr>
+            <w:tcW w:w="7218" w:type="dxa"/>
+          </w:tcPr>
+          <w:p>
+            <w:r>
+              <w:t>The population of this group in its neighborhood of residence just prior to the start of the simulation.  This population can be reduced by attrition and by displacement to other neighborhoods.</w:t>
+            </w:r>
+          </w:p>
+          <w:p/>
+          <w:p>
+            <w:r>
+              <w:t xml:space="preserve">Population size is one of the more important inputs, as it plays a role in many different models.  See the </w:t>
+            </w:r>
+            <w:r>
+              <w:rPr>
+                <w:i/>
+              </w:rPr>
+              <w:t>Athena Analyst’s Guide</w:t>
+            </w:r>
+            <w:r>
+              <w:t xml:space="preserve"> for details.</w:t>
+            </w:r>
+          </w:p>
+        </w:tc>
+      </w:tr>
+      <w:tr>
+        <w:trPr>
+          <w:cantSplit/>
+        </w:trPr>
+        <w:tc>
+          <w:tcPr>
+            <w:tcW w:w="2718" w:type="dxa"/>
+          </w:tcPr>
+          <w:p>
+            <w:r>
+              <w:t>Subsistence Agriculture Percentage (</w:t>
+            </w:r>
+            <w:r>
+              <w:rPr>
+                <w:rFonts w:ascii="Courier New" w:hAnsi="Courier New" w:cs="Courier New"/>
+              </w:rPr>
+              <w:t>sap</w:t>
+            </w:r>
+            <w:r>
+              <w:t>)</w:t>
+            </w:r>
+          </w:p>
+        </w:tc>
+        <w:tc>
+          <w:tcPr>
+            <w:tcW w:w="7218" w:type="dxa"/>
+          </w:tcPr>
+          <w:p>
+            <w:r>
+              <w:t>The percentage of the group’s population that supports itself by subsistence agriculture.  The subsistence population does not participate in the cash economy as either consumers or workers.  When members of the subsistence population are displaced from their homes, they become consumers, and may become workers as well.</w:t>
+            </w:r>
+            <w:bookmarkStart w:id="128" w:name="_GoBack"/>
+            <w:bookmarkEnd w:id="128"/>
+          </w:p>
+        </w:tc>
+      </w:tr>
+      <w:tr>
+        <w:trPr>
+          <w:cantSplit/>
+        </w:trPr>
+        <w:tc>
+          <w:tcPr>
+            <w:tcW w:w="2718" w:type="dxa"/>
+          </w:tcPr>
+          <w:p>
+            <w:r>
+              <w:t>Color</w:t>
+            </w:r>
+          </w:p>
+          <w:p>
+            <w:r>
+              <w:t>(</w:t>
+            </w:r>
+            <w:r>
+              <w:rPr>
+                <w:rFonts w:ascii="Courier New" w:hAnsi="Courier New" w:cs="Courier New"/>
+              </w:rPr>
+              <w:t>color</w:t>
+            </w:r>
+            <w:r>
+              <w:t>)</w:t>
+            </w:r>
+          </w:p>
+        </w:tc>
+        <w:tc>
+          <w:tcPr>
+            <w:tcW w:w="7218" w:type="dxa"/>
+          </w:tcPr>
+          <w:p>
+            <w:r>
+              <w:t>Athena represents group personnel on the map using icons.  This is the color of this group’s icons.  It can be entered as a hexadecimal RGB string, e.g., red is “</w:t>
+            </w:r>
+            <w:r>
+              <w:rPr>
+                <w:rFonts w:ascii="Courier New" w:hAnsi="Courier New" w:cs="Courier New"/>
+              </w:rPr>
+              <w:t>#FFOOOO</w:t>
+            </w:r>
+            <w:r>
+              <w:t>”; however, it will usually be chosen using the GUI.  The color has no effect on the model results.</w:t>
+            </w:r>
+          </w:p>
+        </w:tc>
+      </w:tr>
+      <w:tr>
+        <w:trPr>
+          <w:cantSplit/>
+        </w:trPr>
+        <w:tc>
+          <w:tcPr>
+            <w:tcW w:w="2718" w:type="dxa"/>
+          </w:tcPr>
+          <w:p>
+            <w:r>
+              <w:t>Unit Shape</w:t>
+            </w:r>
+          </w:p>
+          <w:p>
+            <w:r>
+              <w:t>(</w:t>
+            </w:r>
+            <w:proofErr w:type="spellStart"/>
+            <w:r>
+              <w:rPr>
+                <w:rFonts w:ascii="Courier New" w:hAnsi="Courier New" w:cs="Courier New"/>
+              </w:rPr>
+              <w:t>unit_shape</w:t>
+            </w:r>
+            <w:proofErr w:type="spellEnd"/>
+            <w:r>
+              <w:t>)</w:t>
+            </w:r>
+          </w:p>
+        </w:tc>
+        <w:tc>
+          <w:tcPr>
+            <w:tcW w:w="7218" w:type="dxa"/>
+          </w:tcPr>
+          <w:p>
+            <w:r>
+              <w:t>The shape of the group’s units: friend, enemy, or neutral, as defined in MIL-STD-2525a.  The shape has no effect on the model results.</w:t>
+            </w:r>
+          </w:p>
+        </w:tc>
+      </w:tr>
+    </w:tbl>
+    <w:p/>
+    <w:p/>
+    <w:p>
+      <w:pPr>
+        <w:pStyle w:val="Heading2"/>
+      </w:pPr>
+      <w:bookmarkStart w:id="129" w:name="_Ref313964434"/>
+      <w:r>
+        <w:lastRenderedPageBreak/>
         <w:t>Tactic Types</w:t>
       </w:r>
+      <w:bookmarkEnd w:id="129"/>
     </w:p>
     <w:p/>
     <w:p>
@@ -15879,10 +17468,12 @@
       <w:pPr>
         <w:pStyle w:val="Heading2"/>
       </w:pPr>
+      <w:bookmarkStart w:id="130" w:name="_Ref313964436"/>
       <w:r>
         <w:lastRenderedPageBreak/>
         <w:t>Condition Types</w:t>
       </w:r>
+      <w:bookmarkEnd w:id="130"/>
     </w:p>
     <w:p/>
     <w:p>
@@ -15994,7 +17585,7 @@
         <w:rStyle w:val="PageNumber"/>
         <w:noProof/>
       </w:rPr>
-      <w:t>55</w:t>
+      <w:t>61</w:t>
     </w:r>
     <w:r>
       <w:rPr>
@@ -16266,6 +17857,22 @@
       </w:r>
       <w:r>
         <w:t xml:space="preserve"> for more information.</w:t>
+      </w:r>
+    </w:p>
+  </w:footnote>
+  <w:footnote w:id="12">
+    <w:p>
+      <w:pPr>
+        <w:pStyle w:val="FootnoteText"/>
+      </w:pPr>
+      <w:r>
+        <w:rPr>
+          <w:rStyle w:val="FootnoteReference"/>
+        </w:rPr>
+        <w:footnoteRef/>
+      </w:r>
+      <w:r>
+        <w:t xml:space="preserve"> At present, this is simply a scenario input.  In a future version of Athena, actor’s income will flow out of the Economic model and may increase and decrease with the economy.</w:t>
       </w:r>
     </w:p>
   </w:footnote>
@@ -21831,6 +23438,7 @@
   <w:style w:type="character" w:default="1" w:styleId="DefaultParagraphFont">
     <w:name w:val="Default Paragraph Font"/>
     <w:uiPriority w:val="1"/>
+    <w:semiHidden/>
     <w:unhideWhenUsed/>
   </w:style>
   <w:style w:type="table" w:default="1" w:styleId="TableNormal">
@@ -23349,6 +24957,7 @@
   <w:style w:type="character" w:default="1" w:styleId="DefaultParagraphFont">
     <w:name w:val="Default Paragraph Font"/>
     <w:uiPriority w:val="1"/>
+    <w:semiHidden/>
     <w:unhideWhenUsed/>
   </w:style>
   <w:style w:type="table" w:default="1" w:styleId="TableNormal">
@@ -24836,7 +26445,7 @@
 </file>
 
 <file path=customXml/itemProps1.xml><?xml version="1.0" encoding="utf-8"?>
-<ds:datastoreItem xmlns:ds="http://schemas.openxmlformats.org/officeDocument/2006/customXml" ds:itemID="{AAB800F3-06FB-4147-9E00-F86F8C2BDAA9}">
+<ds:datastoreItem xmlns:ds="http://schemas.openxmlformats.org/officeDocument/2006/customXml" ds:itemID="{533112C4-C423-4E58-9C36-BB599BC16B37}">
   <ds:schemaRefs>
     <ds:schemaRef ds:uri="http://schemas.openxmlformats.org/officeDocument/2006/bibliography"/>
   </ds:schemaRefs>

</xml_diff>

<commit_message>
Replaced the elephant graphic with a new one.
</commit_message>
<xml_diff>
--- a/docs/dev/aug.docx
+++ b/docs/dev/aug.docx
@@ -5697,7 +5697,13 @@
     <w:p/>
     <w:p>
       <w:r>
-        <w:t>Everyone is familiar with the story of the ten blind men and the elephant.  The goal of Athena is to model each of the elephant’s parts, and to link them together so that the man who has the elephant by the tail is sure to get thwacked by the elephant’s trunk (not to</w:t>
+        <w:t xml:space="preserve">Everyone is familiar with the story of the </w:t>
+      </w:r>
+      <w:r>
+        <w:t xml:space="preserve">six </w:t>
+      </w:r>
+      <w:r>
+        <w:t>blind men and the elephant.  The goal of Athena is to model each of the elephant’s parts, and to link them together so that the man who has the elephant by the tail is sure to get thwacked by the elephant’s trunk (not to</w:t>
       </w:r>
       <w:r>
         <w:t xml:space="preserve"> mention everything in between) and so must pay attention to the entire elephant.</w:t>
@@ -5738,7 +5744,6 @@
           <w:numId w:val="12"/>
         </w:numPr>
       </w:pPr>
-      <w:proofErr w:type="gramStart"/>
       <w:r>
         <w:t>Part I (</w:t>
       </w:r>
@@ -5775,7 +5780,9 @@
       <w:r>
         <w:t>describe</w:t>
       </w:r>
-      <w:proofErr w:type="gramEnd"/>
+      <w:r>
+        <w:t>s</w:t>
+      </w:r>
       <w:r>
         <w:t xml:space="preserve"> the Athena models and philosophy at a conceptual level; those interested in more detail can see the low-level model descriptions in the </w:t>
       </w:r>
@@ -7074,10 +7081,10 @@
           <w:noProof/>
         </w:rPr>
         <w:drawing>
-          <wp:inline distT="0" distB="0" distL="0" distR="0" wp14:anchorId="0C2B17A4" wp14:editId="706B3C09">
+          <wp:inline distT="0" distB="0" distL="0" distR="0" wp14:anchorId="1E0C0E6D" wp14:editId="249D24CA">
             <wp:extent cx="4507200" cy="2620800"/>
             <wp:effectExtent l="0" t="0" r="8255" b="8255"/>
-            <wp:docPr id="2" name="Picture 2"/>
+            <wp:docPr id="1" name="Picture 1"/>
             <wp:cNvGraphicFramePr>
               <a:graphicFrameLocks xmlns:a="http://schemas.openxmlformats.org/drawingml/2006/main" noChangeAspect="1"/>
             </wp:cNvGraphicFramePr>
@@ -7115,6 +7122,8 @@
           </wp:inline>
         </w:drawing>
       </w:r>
+      <w:bookmarkStart w:id="10" w:name="_GoBack"/>
+      <w:bookmarkEnd w:id="10"/>
     </w:p>
     <w:p/>
     <w:p>
@@ -7160,14 +7169,14 @@
       <w:pPr>
         <w:pStyle w:val="Heading2"/>
       </w:pPr>
-      <w:bookmarkStart w:id="10" w:name="_Ref311699850"/>
-      <w:bookmarkStart w:id="11" w:name="_Toc313431152"/>
+      <w:bookmarkStart w:id="11" w:name="_Ref311699850"/>
+      <w:bookmarkStart w:id="12" w:name="_Toc313431152"/>
       <w:r>
         <w:lastRenderedPageBreak/>
         <w:t>Ground</w:t>
       </w:r>
-      <w:bookmarkEnd w:id="10"/>
       <w:bookmarkEnd w:id="11"/>
+      <w:bookmarkEnd w:id="12"/>
     </w:p>
     <w:p>
       <w:pPr>
@@ -7310,14 +7319,14 @@
       <w:pPr>
         <w:pStyle w:val="Heading3"/>
       </w:pPr>
-      <w:bookmarkStart w:id="12" w:name="_Toc313431153"/>
+      <w:bookmarkStart w:id="13" w:name="_Toc313431153"/>
       <w:r>
         <w:t>Simulated</w:t>
       </w:r>
       <w:r>
         <w:t xml:space="preserve"> Time</w:t>
       </w:r>
-      <w:bookmarkEnd w:id="12"/>
+      <w:bookmarkEnd w:id="13"/>
     </w:p>
     <w:p/>
     <w:p>
@@ -7337,11 +7346,11 @@
       <w:pPr>
         <w:pStyle w:val="Heading3"/>
       </w:pPr>
-      <w:bookmarkStart w:id="13" w:name="_Toc313431154"/>
+      <w:bookmarkStart w:id="14" w:name="_Toc313431154"/>
       <w:r>
         <w:t>The Playbox</w:t>
       </w:r>
-      <w:bookmarkEnd w:id="13"/>
+      <w:bookmarkEnd w:id="14"/>
     </w:p>
     <w:p/>
     <w:p>
@@ -7363,11 +7372,11 @@
       <w:pPr>
         <w:pStyle w:val="Heading4"/>
       </w:pPr>
-      <w:bookmarkStart w:id="14" w:name="_Toc313431155"/>
+      <w:bookmarkStart w:id="15" w:name="_Toc313431155"/>
       <w:r>
         <w:t>Neighborhoods</w:t>
       </w:r>
-      <w:bookmarkEnd w:id="14"/>
+      <w:bookmarkEnd w:id="15"/>
     </w:p>
     <w:p/>
     <w:p>
@@ -7392,13 +7401,13 @@
       <w:pPr>
         <w:pStyle w:val="Heading4"/>
       </w:pPr>
-      <w:bookmarkStart w:id="15" w:name="_Ref312069357"/>
-      <w:bookmarkStart w:id="16" w:name="_Toc313431156"/>
+      <w:bookmarkStart w:id="16" w:name="_Ref312069357"/>
+      <w:bookmarkStart w:id="17" w:name="_Toc313431156"/>
       <w:r>
         <w:t>Neighborhood Proximity</w:t>
       </w:r>
-      <w:bookmarkEnd w:id="15"/>
       <w:bookmarkEnd w:id="16"/>
+      <w:bookmarkEnd w:id="17"/>
     </w:p>
     <w:p/>
     <w:p>
@@ -7439,11 +7448,11 @@
       <w:pPr>
         <w:pStyle w:val="Heading4"/>
       </w:pPr>
-      <w:bookmarkStart w:id="17" w:name="_Toc313431157"/>
+      <w:bookmarkStart w:id="18" w:name="_Toc313431157"/>
       <w:r>
         <w:t>Neighborhood Effects Delay</w:t>
       </w:r>
-      <w:bookmarkEnd w:id="17"/>
+      <w:bookmarkEnd w:id="18"/>
     </w:p>
     <w:p/>
     <w:p>
@@ -7469,13 +7478,13 @@
       <w:pPr>
         <w:pStyle w:val="Heading4"/>
       </w:pPr>
-      <w:bookmarkStart w:id="18" w:name="_Ref311707964"/>
-      <w:bookmarkStart w:id="19" w:name="_Toc313431158"/>
+      <w:bookmarkStart w:id="19" w:name="_Ref311707964"/>
+      <w:bookmarkStart w:id="20" w:name="_Toc313431158"/>
       <w:r>
         <w:t>Local vs. Non-Local Neighborhoods</w:t>
       </w:r>
-      <w:bookmarkEnd w:id="18"/>
       <w:bookmarkEnd w:id="19"/>
+      <w:bookmarkEnd w:id="20"/>
     </w:p>
     <w:p/>
     <w:p>
@@ -7538,11 +7547,11 @@
       <w:pPr>
         <w:pStyle w:val="Heading4"/>
       </w:pPr>
-      <w:bookmarkStart w:id="20" w:name="_Toc313431159"/>
+      <w:bookmarkStart w:id="21" w:name="_Toc313431159"/>
       <w:r>
         <w:t>Production Capacity</w:t>
       </w:r>
-      <w:bookmarkEnd w:id="20"/>
+      <w:bookmarkEnd w:id="21"/>
     </w:p>
     <w:p/>
     <w:p>
@@ -7570,13 +7579,13 @@
       <w:pPr>
         <w:pStyle w:val="Heading3"/>
       </w:pPr>
-      <w:bookmarkStart w:id="21" w:name="_Ref312135670"/>
-      <w:bookmarkStart w:id="22" w:name="_Toc313431160"/>
+      <w:bookmarkStart w:id="22" w:name="_Ref312135670"/>
+      <w:bookmarkStart w:id="23" w:name="_Toc313431160"/>
       <w:r>
         <w:t>Actors</w:t>
       </w:r>
-      <w:bookmarkEnd w:id="21"/>
       <w:bookmarkEnd w:id="22"/>
+      <w:bookmarkEnd w:id="23"/>
     </w:p>
     <w:p/>
     <w:p>
@@ -7692,13 +7701,13 @@
       <w:pPr>
         <w:pStyle w:val="Heading3"/>
       </w:pPr>
-      <w:bookmarkStart w:id="23" w:name="_Ref312055438"/>
-      <w:bookmarkStart w:id="24" w:name="_Toc313431161"/>
+      <w:bookmarkStart w:id="24" w:name="_Ref312055438"/>
+      <w:bookmarkStart w:id="25" w:name="_Toc313431161"/>
       <w:r>
         <w:t>Groups</w:t>
       </w:r>
-      <w:bookmarkEnd w:id="23"/>
       <w:bookmarkEnd w:id="24"/>
+      <w:bookmarkEnd w:id="25"/>
     </w:p>
     <w:p/>
     <w:p>
@@ -7777,11 +7786,11 @@
       <w:pPr>
         <w:pStyle w:val="Heading4"/>
       </w:pPr>
-      <w:bookmarkStart w:id="25" w:name="_Toc313431162"/>
+      <w:bookmarkStart w:id="26" w:name="_Toc313431162"/>
       <w:r>
         <w:t>Civilian Groups</w:t>
       </w:r>
-      <w:bookmarkEnd w:id="25"/>
+      <w:bookmarkEnd w:id="26"/>
     </w:p>
     <w:p/>
     <w:p>
@@ -7896,11 +7905,11 @@
       <w:pPr>
         <w:pStyle w:val="Heading4"/>
       </w:pPr>
-      <w:bookmarkStart w:id="26" w:name="_Toc313431163"/>
+      <w:bookmarkStart w:id="27" w:name="_Toc313431163"/>
       <w:r>
         <w:t>Force Groups</w:t>
       </w:r>
-      <w:bookmarkEnd w:id="26"/>
+      <w:bookmarkEnd w:id="27"/>
     </w:p>
     <w:p/>
     <w:p>
@@ -8047,11 +8056,11 @@
       <w:pPr>
         <w:pStyle w:val="Heading4"/>
       </w:pPr>
-      <w:bookmarkStart w:id="27" w:name="_Toc313431164"/>
+      <w:bookmarkStart w:id="28" w:name="_Toc313431164"/>
       <w:r>
         <w:t>Organization Groups</w:t>
       </w:r>
-      <w:bookmarkEnd w:id="27"/>
+      <w:bookmarkEnd w:id="28"/>
     </w:p>
     <w:p/>
     <w:p>
@@ -8107,13 +8116,13 @@
       <w:pPr>
         <w:pStyle w:val="Heading3"/>
       </w:pPr>
-      <w:bookmarkStart w:id="28" w:name="_Ref312136041"/>
-      <w:bookmarkStart w:id="29" w:name="_Toc313431165"/>
+      <w:bookmarkStart w:id="29" w:name="_Ref312136041"/>
+      <w:bookmarkStart w:id="30" w:name="_Toc313431165"/>
       <w:r>
         <w:t>Deployment</w:t>
       </w:r>
-      <w:bookmarkEnd w:id="28"/>
       <w:bookmarkEnd w:id="29"/>
+      <w:bookmarkEnd w:id="30"/>
     </w:p>
     <w:p/>
     <w:p>
@@ -8194,13 +8203,13 @@
       <w:pPr>
         <w:pStyle w:val="Heading3"/>
       </w:pPr>
-      <w:bookmarkStart w:id="30" w:name="_Ref311711453"/>
-      <w:bookmarkStart w:id="31" w:name="_Toc313431166"/>
+      <w:bookmarkStart w:id="31" w:name="_Ref311711453"/>
+      <w:bookmarkStart w:id="32" w:name="_Toc313431166"/>
       <w:r>
         <w:t>Activity Assignment</w:t>
       </w:r>
-      <w:bookmarkEnd w:id="30"/>
       <w:bookmarkEnd w:id="31"/>
+      <w:bookmarkEnd w:id="32"/>
     </w:p>
     <w:p/>
     <w:p>
@@ -8265,11 +8274,11 @@
       <w:pPr>
         <w:pStyle w:val="Heading3"/>
       </w:pPr>
-      <w:bookmarkStart w:id="32" w:name="_Toc313431167"/>
+      <w:bookmarkStart w:id="33" w:name="_Toc313431167"/>
       <w:r>
         <w:t>Units</w:t>
       </w:r>
-      <w:bookmarkEnd w:id="32"/>
+      <w:bookmarkEnd w:id="33"/>
     </w:p>
     <w:p/>
     <w:p>
@@ -8305,13 +8314,13 @@
       <w:pPr>
         <w:pStyle w:val="Heading3"/>
       </w:pPr>
-      <w:bookmarkStart w:id="33" w:name="_Ref185639112"/>
-      <w:bookmarkStart w:id="34" w:name="_Toc313431168"/>
+      <w:bookmarkStart w:id="34" w:name="_Ref185639112"/>
+      <w:bookmarkStart w:id="35" w:name="_Toc313431168"/>
       <w:r>
         <w:t>Volatility and Security</w:t>
       </w:r>
-      <w:bookmarkEnd w:id="33"/>
       <w:bookmarkEnd w:id="34"/>
+      <w:bookmarkEnd w:id="35"/>
     </w:p>
     <w:p/>
     <w:p>
@@ -8553,11 +8562,11 @@
       <w:pPr>
         <w:pStyle w:val="Heading3"/>
       </w:pPr>
-      <w:bookmarkStart w:id="35" w:name="_Toc313431169"/>
+      <w:bookmarkStart w:id="36" w:name="_Toc313431169"/>
       <w:r>
         <w:t>Coverage</w:t>
       </w:r>
-      <w:bookmarkEnd w:id="35"/>
+      <w:bookmarkEnd w:id="36"/>
     </w:p>
     <w:p/>
     <w:p>
@@ -8737,16 +8746,16 @@
       <w:pPr>
         <w:pStyle w:val="Heading3"/>
       </w:pPr>
-      <w:bookmarkStart w:id="36" w:name="_Ref312068898"/>
-      <w:bookmarkStart w:id="37" w:name="_Toc313431170"/>
+      <w:bookmarkStart w:id="37" w:name="_Ref312068898"/>
+      <w:bookmarkStart w:id="38" w:name="_Toc313431170"/>
       <w:r>
         <w:t xml:space="preserve">Activity </w:t>
       </w:r>
       <w:r>
         <w:t>Situations</w:t>
       </w:r>
-      <w:bookmarkEnd w:id="36"/>
       <w:bookmarkEnd w:id="37"/>
+      <w:bookmarkEnd w:id="38"/>
     </w:p>
     <w:p/>
     <w:p>
@@ -8829,13 +8838,13 @@
       <w:pPr>
         <w:pStyle w:val="Heading3"/>
       </w:pPr>
-      <w:bookmarkStart w:id="38" w:name="_Ref185646748"/>
-      <w:bookmarkStart w:id="39" w:name="_Toc313431171"/>
+      <w:bookmarkStart w:id="39" w:name="_Ref185646748"/>
+      <w:bookmarkStart w:id="40" w:name="_Toc313431171"/>
       <w:r>
         <w:t>Environmental Situations</w:t>
       </w:r>
-      <w:bookmarkEnd w:id="38"/>
       <w:bookmarkEnd w:id="39"/>
+      <w:bookmarkEnd w:id="40"/>
     </w:p>
     <w:p/>
     <w:p>
@@ -9014,14 +9023,14 @@
       <w:pPr>
         <w:pStyle w:val="Heading3"/>
       </w:pPr>
-      <w:bookmarkStart w:id="40" w:name="_Ref185647255"/>
-      <w:bookmarkStart w:id="41" w:name="_Toc313431172"/>
+      <w:bookmarkStart w:id="41" w:name="_Ref185647255"/>
+      <w:bookmarkStart w:id="42" w:name="_Toc313431172"/>
       <w:r>
         <w:lastRenderedPageBreak/>
         <w:t>Athena Attrition Model</w:t>
       </w:r>
-      <w:bookmarkEnd w:id="40"/>
       <w:bookmarkEnd w:id="41"/>
+      <w:bookmarkEnd w:id="42"/>
     </w:p>
     <w:p/>
     <w:p>
@@ -9040,13 +9049,13 @@
       <w:pPr>
         <w:pStyle w:val="Heading4"/>
       </w:pPr>
-      <w:bookmarkStart w:id="42" w:name="_Ref312049570"/>
-      <w:bookmarkStart w:id="43" w:name="_Toc313431173"/>
+      <w:bookmarkStart w:id="43" w:name="_Ref312049570"/>
+      <w:bookmarkStart w:id="44" w:name="_Toc313431173"/>
       <w:r>
         <w:t>Rules of Engagement</w:t>
       </w:r>
-      <w:bookmarkEnd w:id="42"/>
       <w:bookmarkEnd w:id="43"/>
+      <w:bookmarkEnd w:id="44"/>
     </w:p>
     <w:p/>
     <w:p>
@@ -9103,11 +9112,11 @@
       <w:pPr>
         <w:pStyle w:val="Heading4"/>
       </w:pPr>
-      <w:bookmarkStart w:id="44" w:name="_Toc313431174"/>
+      <w:bookmarkStart w:id="45" w:name="_Toc313431174"/>
       <w:r>
         <w:t>Presence and Intelligence</w:t>
       </w:r>
-      <w:bookmarkEnd w:id="44"/>
+      <w:bookmarkEnd w:id="45"/>
     </w:p>
     <w:p/>
     <w:p>
@@ -9230,13 +9239,13 @@
       <w:pPr>
         <w:pStyle w:val="Heading4"/>
       </w:pPr>
-      <w:bookmarkStart w:id="45" w:name="_Ref312068878"/>
-      <w:bookmarkStart w:id="46" w:name="_Toc313431175"/>
+      <w:bookmarkStart w:id="46" w:name="_Ref312068878"/>
+      <w:bookmarkStart w:id="47" w:name="_Toc313431175"/>
       <w:r>
         <w:t>Attrition Assessment</w:t>
       </w:r>
-      <w:bookmarkEnd w:id="45"/>
       <w:bookmarkEnd w:id="46"/>
+      <w:bookmarkEnd w:id="47"/>
     </w:p>
     <w:p/>
     <w:p>
@@ -9266,11 +9275,11 @@
       <w:pPr>
         <w:pStyle w:val="Heading4"/>
       </w:pPr>
-      <w:bookmarkStart w:id="47" w:name="_Toc313431176"/>
+      <w:bookmarkStart w:id="48" w:name="_Toc313431176"/>
       <w:r>
         <w:t>Magic Attrition</w:t>
       </w:r>
-      <w:bookmarkEnd w:id="47"/>
+      <w:bookmarkEnd w:id="48"/>
     </w:p>
     <w:p/>
     <w:p>
@@ -9358,13 +9367,13 @@
       <w:pPr>
         <w:pStyle w:val="Heading3"/>
       </w:pPr>
-      <w:bookmarkStart w:id="48" w:name="_Ref185650440"/>
-      <w:bookmarkStart w:id="49" w:name="_Toc313431177"/>
+      <w:bookmarkStart w:id="49" w:name="_Ref185650440"/>
+      <w:bookmarkStart w:id="50" w:name="_Toc313431177"/>
       <w:r>
         <w:t>Essential Non-Infrastructure (ENI) Services</w:t>
       </w:r>
-      <w:bookmarkEnd w:id="48"/>
       <w:bookmarkEnd w:id="49"/>
+      <w:bookmarkEnd w:id="50"/>
     </w:p>
     <w:p>
       <w:r>
@@ -9381,11 +9390,11 @@
       <w:pPr>
         <w:pStyle w:val="Heading4"/>
       </w:pPr>
-      <w:bookmarkStart w:id="50" w:name="_Toc313431178"/>
+      <w:bookmarkStart w:id="51" w:name="_Toc313431178"/>
       <w:r>
         <w:t>The Notion of a Service</w:t>
       </w:r>
-      <w:bookmarkEnd w:id="50"/>
+      <w:bookmarkEnd w:id="51"/>
     </w:p>
     <w:p/>
     <w:p>
@@ -9611,11 +9620,11 @@
       <w:pPr>
         <w:pStyle w:val="Heading4"/>
       </w:pPr>
-      <w:bookmarkStart w:id="51" w:name="_Toc313431179"/>
+      <w:bookmarkStart w:id="52" w:name="_Toc313431179"/>
       <w:r>
         <w:t>Services vs. Environmental Situations</w:t>
       </w:r>
-      <w:bookmarkEnd w:id="51"/>
+      <w:bookmarkEnd w:id="52"/>
     </w:p>
     <w:p/>
     <w:p>
@@ -9673,7 +9682,7 @@
       <w:pPr>
         <w:pStyle w:val="Heading4"/>
       </w:pPr>
-      <w:bookmarkStart w:id="52" w:name="_Toc313431180"/>
+      <w:bookmarkStart w:id="53" w:name="_Toc313431180"/>
       <w:r>
         <w:t>Measurement of E</w:t>
       </w:r>
@@ -9683,7 +9692,7 @@
       <w:r>
         <w:t xml:space="preserve"> Services</w:t>
       </w:r>
-      <w:bookmarkEnd w:id="52"/>
+      <w:bookmarkEnd w:id="53"/>
     </w:p>
     <w:p/>
     <w:p>
@@ -9735,11 +9744,11 @@
       <w:pPr>
         <w:pStyle w:val="Heading4"/>
       </w:pPr>
-      <w:bookmarkStart w:id="53" w:name="_Toc313431181"/>
+      <w:bookmarkStart w:id="54" w:name="_Toc313431181"/>
       <w:r>
         <w:t>Required Level of ENI Services</w:t>
       </w:r>
-      <w:bookmarkEnd w:id="53"/>
+      <w:bookmarkEnd w:id="54"/>
     </w:p>
     <w:p/>
     <w:p>
@@ -9760,14 +9769,14 @@
       <w:pPr>
         <w:pStyle w:val="Heading4"/>
       </w:pPr>
-      <w:bookmarkStart w:id="54" w:name="_Toc313431182"/>
+      <w:bookmarkStart w:id="55" w:name="_Toc313431182"/>
       <w:r>
         <w:t xml:space="preserve">Status Quo ENI </w:t>
       </w:r>
       <w:r>
         <w:t>Funding</w:t>
       </w:r>
-      <w:bookmarkEnd w:id="54"/>
+      <w:bookmarkEnd w:id="55"/>
     </w:p>
     <w:p/>
     <w:p>
@@ -9789,11 +9798,11 @@
       <w:pPr>
         <w:pStyle w:val="Heading4"/>
       </w:pPr>
-      <w:bookmarkStart w:id="55" w:name="_Toc313431183"/>
+      <w:bookmarkStart w:id="56" w:name="_Toc313431183"/>
       <w:r>
         <w:t>Effects of ENI Services</w:t>
       </w:r>
-      <w:bookmarkEnd w:id="55"/>
+      <w:bookmarkEnd w:id="56"/>
     </w:p>
     <w:p/>
     <w:p>
@@ -9908,14 +9917,14 @@
       <w:pPr>
         <w:pStyle w:val="Heading2"/>
       </w:pPr>
-      <w:bookmarkStart w:id="56" w:name="_Ref311700038"/>
-      <w:bookmarkStart w:id="57" w:name="_Toc313431184"/>
+      <w:bookmarkStart w:id="57" w:name="_Ref311700038"/>
+      <w:bookmarkStart w:id="58" w:name="_Toc313431184"/>
       <w:r>
         <w:lastRenderedPageBreak/>
         <w:t>Demographics</w:t>
       </w:r>
-      <w:bookmarkEnd w:id="56"/>
       <w:bookmarkEnd w:id="57"/>
+      <w:bookmarkEnd w:id="58"/>
     </w:p>
     <w:p/>
     <w:p>
@@ -9986,11 +9995,11 @@
       <w:pPr>
         <w:pStyle w:val="Heading3"/>
       </w:pPr>
-      <w:bookmarkStart w:id="58" w:name="_Toc313431185"/>
+      <w:bookmarkStart w:id="59" w:name="_Toc313431185"/>
       <w:r>
         <w:t>Base Population</w:t>
       </w:r>
-      <w:bookmarkEnd w:id="58"/>
+      <w:bookmarkEnd w:id="59"/>
     </w:p>
     <w:p/>
     <w:p>
@@ -10030,11 +10039,11 @@
       <w:pPr>
         <w:pStyle w:val="Heading3"/>
       </w:pPr>
-      <w:bookmarkStart w:id="59" w:name="_Toc313431186"/>
+      <w:bookmarkStart w:id="60" w:name="_Toc313431186"/>
       <w:r>
         <w:t>Current Population</w:t>
       </w:r>
-      <w:bookmarkEnd w:id="59"/>
+      <w:bookmarkEnd w:id="60"/>
     </w:p>
     <w:p/>
     <w:p>
@@ -10082,13 +10091,13 @@
       <w:pPr>
         <w:pStyle w:val="Heading3"/>
       </w:pPr>
-      <w:bookmarkStart w:id="60" w:name="_Ref313365271"/>
-      <w:bookmarkStart w:id="61" w:name="_Toc313431187"/>
+      <w:bookmarkStart w:id="61" w:name="_Ref313365271"/>
+      <w:bookmarkStart w:id="62" w:name="_Toc313431187"/>
       <w:r>
         <w:t>Subsistence Agriculture</w:t>
       </w:r>
-      <w:bookmarkEnd w:id="60"/>
       <w:bookmarkEnd w:id="61"/>
+      <w:bookmarkEnd w:id="62"/>
     </w:p>
     <w:p/>
     <w:p>
@@ -10132,14 +10141,14 @@
       <w:pPr>
         <w:pStyle w:val="Heading3"/>
       </w:pPr>
-      <w:bookmarkStart w:id="62" w:name="_Toc313431188"/>
+      <w:bookmarkStart w:id="63" w:name="_Toc313431188"/>
       <w:r>
         <w:t xml:space="preserve">Consumers and </w:t>
       </w:r>
       <w:r>
         <w:t>Workers</w:t>
       </w:r>
-      <w:bookmarkEnd w:id="62"/>
+      <w:bookmarkEnd w:id="63"/>
     </w:p>
     <w:p/>
     <w:p>
@@ -10188,13 +10197,13 @@
       <w:pPr>
         <w:pStyle w:val="Heading3"/>
       </w:pPr>
-      <w:bookmarkStart w:id="63" w:name="_Ref313365317"/>
-      <w:bookmarkStart w:id="64" w:name="_Toc313431189"/>
+      <w:bookmarkStart w:id="64" w:name="_Ref313365317"/>
+      <w:bookmarkStart w:id="65" w:name="_Toc313431189"/>
       <w:r>
         <w:t>Demographic Situations</w:t>
       </w:r>
-      <w:bookmarkEnd w:id="63"/>
       <w:bookmarkEnd w:id="64"/>
+      <w:bookmarkEnd w:id="65"/>
     </w:p>
     <w:p/>
     <w:p>
@@ -10276,14 +10285,14 @@
       <w:pPr>
         <w:pStyle w:val="Heading2"/>
       </w:pPr>
-      <w:bookmarkStart w:id="65" w:name="_Ref311700044"/>
-      <w:bookmarkStart w:id="66" w:name="_Toc313431190"/>
+      <w:bookmarkStart w:id="66" w:name="_Ref311700044"/>
+      <w:bookmarkStart w:id="67" w:name="_Toc313431190"/>
       <w:r>
         <w:lastRenderedPageBreak/>
         <w:t>Attitudes</w:t>
       </w:r>
-      <w:bookmarkEnd w:id="65"/>
       <w:bookmarkEnd w:id="66"/>
+      <w:bookmarkEnd w:id="67"/>
     </w:p>
     <w:p/>
     <w:p>
@@ -10427,13 +10436,13 @@
       <w:pPr>
         <w:pStyle w:val="Heading3"/>
       </w:pPr>
-      <w:bookmarkStart w:id="67" w:name="_Ref312048277"/>
-      <w:bookmarkStart w:id="68" w:name="_Toc313431191"/>
+      <w:bookmarkStart w:id="68" w:name="_Ref312048277"/>
+      <w:bookmarkStart w:id="69" w:name="_Toc313431191"/>
       <w:r>
         <w:t>Belief Systems and Affinities</w:t>
       </w:r>
-      <w:bookmarkEnd w:id="67"/>
       <w:bookmarkEnd w:id="68"/>
+      <w:bookmarkEnd w:id="69"/>
     </w:p>
     <w:p/>
     <w:p>
@@ -10497,12 +10506,12 @@
       <w:pPr>
         <w:pStyle w:val="Heading4"/>
       </w:pPr>
-      <w:bookmarkStart w:id="69" w:name="_Toc313431192"/>
+      <w:bookmarkStart w:id="70" w:name="_Toc313431192"/>
       <w:r>
         <w:lastRenderedPageBreak/>
         <w:t>Beliefs and Topics</w:t>
       </w:r>
-      <w:bookmarkEnd w:id="69"/>
+      <w:bookmarkEnd w:id="70"/>
     </w:p>
     <w:p/>
     <w:p>
@@ -10851,11 +10860,11 @@
       <w:pPr>
         <w:pStyle w:val="Heading4"/>
       </w:pPr>
-      <w:bookmarkStart w:id="70" w:name="_Toc313431193"/>
+      <w:bookmarkStart w:id="71" w:name="_Toc313431193"/>
       <w:r>
         <w:t>Affinity</w:t>
       </w:r>
-      <w:bookmarkEnd w:id="70"/>
+      <w:bookmarkEnd w:id="71"/>
     </w:p>
     <w:p/>
     <w:p>
@@ -10879,11 +10888,11 @@
       <w:pPr>
         <w:pStyle w:val="Heading4"/>
       </w:pPr>
-      <w:bookmarkStart w:id="71" w:name="_Toc313431194"/>
+      <w:bookmarkStart w:id="72" w:name="_Toc313431194"/>
       <w:r>
         <w:t>Playbox Commonality</w:t>
       </w:r>
-      <w:bookmarkEnd w:id="71"/>
+      <w:bookmarkEnd w:id="72"/>
     </w:p>
     <w:p/>
     <w:p>
@@ -10917,11 +10926,11 @@
       <w:pPr>
         <w:pStyle w:val="Heading4"/>
       </w:pPr>
-      <w:bookmarkStart w:id="72" w:name="_Toc313431195"/>
+      <w:bookmarkStart w:id="73" w:name="_Toc313431195"/>
       <w:r>
         <w:t>Entity Commonality</w:t>
       </w:r>
-      <w:bookmarkEnd w:id="72"/>
+      <w:bookmarkEnd w:id="73"/>
     </w:p>
     <w:p/>
     <w:p>
@@ -10950,11 +10959,11 @@
       <w:pPr>
         <w:pStyle w:val="Heading3"/>
       </w:pPr>
-      <w:bookmarkStart w:id="73" w:name="_Toc313431196"/>
+      <w:bookmarkStart w:id="74" w:name="_Toc313431196"/>
       <w:r>
         <w:t>Horizontal Relationships</w:t>
       </w:r>
-      <w:bookmarkEnd w:id="73"/>
+      <w:bookmarkEnd w:id="74"/>
     </w:p>
     <w:p/>
     <w:p>
@@ -10985,11 +10994,11 @@
       <w:pPr>
         <w:pStyle w:val="Heading4"/>
       </w:pPr>
-      <w:bookmarkStart w:id="74" w:name="_Toc313431197"/>
+      <w:bookmarkStart w:id="75" w:name="_Toc313431197"/>
       <w:r>
         <w:t>Relationship Overrides</w:t>
       </w:r>
-      <w:bookmarkEnd w:id="74"/>
+      <w:bookmarkEnd w:id="75"/>
     </w:p>
     <w:p/>
     <w:p>
@@ -11002,13 +11011,13 @@
       <w:pPr>
         <w:pStyle w:val="Heading3"/>
       </w:pPr>
-      <w:bookmarkStart w:id="75" w:name="_Ref185658921"/>
-      <w:bookmarkStart w:id="76" w:name="_Toc313431198"/>
+      <w:bookmarkStart w:id="76" w:name="_Ref185658921"/>
+      <w:bookmarkStart w:id="77" w:name="_Toc313431198"/>
       <w:r>
         <w:t>Vertical Relationships</w:t>
       </w:r>
-      <w:bookmarkEnd w:id="75"/>
       <w:bookmarkEnd w:id="76"/>
+      <w:bookmarkEnd w:id="77"/>
     </w:p>
     <w:p/>
     <w:p>
@@ -11132,11 +11141,11 @@
       <w:pPr>
         <w:pStyle w:val="Heading4"/>
       </w:pPr>
-      <w:bookmarkStart w:id="77" w:name="_Toc313431199"/>
+      <w:bookmarkStart w:id="78" w:name="_Toc313431199"/>
       <w:r>
         <w:t>Force and Organization Groups</w:t>
       </w:r>
-      <w:bookmarkEnd w:id="77"/>
+      <w:bookmarkEnd w:id="78"/>
     </w:p>
     <w:p/>
     <w:p>
@@ -11149,11 +11158,11 @@
       <w:pPr>
         <w:pStyle w:val="Heading4"/>
       </w:pPr>
-      <w:bookmarkStart w:id="78" w:name="_Toc313431200"/>
+      <w:bookmarkStart w:id="79" w:name="_Toc313431200"/>
       <w:r>
         <w:t>Civilian Groups</w:t>
       </w:r>
-      <w:bookmarkEnd w:id="78"/>
+      <w:bookmarkEnd w:id="79"/>
     </w:p>
     <w:p/>
     <w:p>
@@ -11258,17 +11267,17 @@
       <w:pPr>
         <w:pStyle w:val="Heading3"/>
       </w:pPr>
-      <w:bookmarkStart w:id="79" w:name="_Ref312048473"/>
-      <w:bookmarkStart w:id="80" w:name="_Ref312048496"/>
-      <w:bookmarkStart w:id="81" w:name="_Ref312063253"/>
-      <w:bookmarkStart w:id="82" w:name="_Toc313431201"/>
+      <w:bookmarkStart w:id="80" w:name="_Ref312048473"/>
+      <w:bookmarkStart w:id="81" w:name="_Ref312048496"/>
+      <w:bookmarkStart w:id="82" w:name="_Ref312063253"/>
+      <w:bookmarkStart w:id="83" w:name="_Toc313431201"/>
       <w:r>
         <w:t>Satisfaction Levels</w:t>
       </w:r>
-      <w:bookmarkEnd w:id="79"/>
       <w:bookmarkEnd w:id="80"/>
       <w:bookmarkEnd w:id="81"/>
       <w:bookmarkEnd w:id="82"/>
+      <w:bookmarkEnd w:id="83"/>
     </w:p>
     <w:p/>
     <w:p>
@@ -11320,11 +11329,11 @@
       <w:pPr>
         <w:pStyle w:val="Heading4"/>
       </w:pPr>
-      <w:bookmarkStart w:id="83" w:name="_Toc313431202"/>
+      <w:bookmarkStart w:id="84" w:name="_Toc313431202"/>
       <w:r>
         <w:t>The Four Concerns</w:t>
       </w:r>
-      <w:bookmarkEnd w:id="83"/>
+      <w:bookmarkEnd w:id="84"/>
     </w:p>
     <w:p/>
     <w:p>
@@ -11409,11 +11418,11 @@
       <w:pPr>
         <w:pStyle w:val="Heading4"/>
       </w:pPr>
-      <w:bookmarkStart w:id="84" w:name="_Toc313431203"/>
+      <w:bookmarkStart w:id="85" w:name="_Toc313431203"/>
       <w:r>
         <w:t>Saliencies</w:t>
       </w:r>
-      <w:bookmarkEnd w:id="84"/>
+      <w:bookmarkEnd w:id="85"/>
     </w:p>
     <w:p/>
     <w:p>
@@ -11435,11 +11444,11 @@
       <w:pPr>
         <w:pStyle w:val="Heading4"/>
       </w:pPr>
-      <w:bookmarkStart w:id="85" w:name="_Toc313431204"/>
+      <w:bookmarkStart w:id="86" w:name="_Toc313431204"/>
       <w:r>
         <w:t>Group Mood</w:t>
       </w:r>
-      <w:bookmarkEnd w:id="85"/>
+      <w:bookmarkEnd w:id="86"/>
     </w:p>
     <w:p/>
     <w:p>
@@ -11463,14 +11472,14 @@
       <w:pPr>
         <w:pStyle w:val="Heading3"/>
       </w:pPr>
-      <w:bookmarkStart w:id="86" w:name="_Ref185651673"/>
-      <w:bookmarkStart w:id="87" w:name="_Toc313431205"/>
+      <w:bookmarkStart w:id="87" w:name="_Ref185651673"/>
+      <w:bookmarkStart w:id="88" w:name="_Toc313431205"/>
       <w:r>
         <w:lastRenderedPageBreak/>
         <w:t>Cooperation Levels</w:t>
       </w:r>
-      <w:bookmarkEnd w:id="86"/>
       <w:bookmarkEnd w:id="87"/>
+      <w:bookmarkEnd w:id="88"/>
     </w:p>
     <w:p/>
     <w:p>
@@ -11538,11 +11547,11 @@
       <w:pPr>
         <w:pStyle w:val="Heading3"/>
       </w:pPr>
-      <w:bookmarkStart w:id="88" w:name="_Toc313431206"/>
+      <w:bookmarkStart w:id="89" w:name="_Toc313431206"/>
       <w:r>
         <w:t>Trends and Thresholds</w:t>
       </w:r>
-      <w:bookmarkEnd w:id="88"/>
+      <w:bookmarkEnd w:id="89"/>
     </w:p>
     <w:p>
       <w:r>
@@ -11572,13 +11581,13 @@
       <w:pPr>
         <w:pStyle w:val="Heading3"/>
       </w:pPr>
-      <w:bookmarkStart w:id="89" w:name="_Ref185646626"/>
-      <w:bookmarkStart w:id="90" w:name="_Toc313431207"/>
+      <w:bookmarkStart w:id="90" w:name="_Ref185646626"/>
+      <w:bookmarkStart w:id="91" w:name="_Toc313431207"/>
       <w:r>
         <w:t>The Driver Assessment Model (DAM)</w:t>
       </w:r>
-      <w:bookmarkEnd w:id="89"/>
       <w:bookmarkEnd w:id="90"/>
+      <w:bookmarkEnd w:id="91"/>
     </w:p>
     <w:p/>
     <w:p>
@@ -11672,12 +11681,12 @@
       <w:pPr>
         <w:pStyle w:val="Heading4"/>
       </w:pPr>
-      <w:bookmarkStart w:id="91" w:name="_Toc313431208"/>
+      <w:bookmarkStart w:id="92" w:name="_Toc313431208"/>
       <w:r>
         <w:lastRenderedPageBreak/>
         <w:t>Level and Slope Inputs</w:t>
       </w:r>
-      <w:bookmarkEnd w:id="91"/>
+      <w:bookmarkEnd w:id="92"/>
     </w:p>
     <w:p/>
     <w:p>
@@ -11726,11 +11735,11 @@
       <w:pPr>
         <w:pStyle w:val="Heading4"/>
       </w:pPr>
-      <w:bookmarkStart w:id="92" w:name="_Toc313431209"/>
+      <w:bookmarkStart w:id="93" w:name="_Toc313431209"/>
       <w:r>
         <w:t>Direct and Indirect Effects</w:t>
       </w:r>
-      <w:bookmarkEnd w:id="92"/>
+      <w:bookmarkEnd w:id="93"/>
     </w:p>
     <w:p/>
     <w:p>
@@ -11875,13 +11884,13 @@
       <w:pPr>
         <w:pStyle w:val="Heading3"/>
       </w:pPr>
-      <w:bookmarkStart w:id="93" w:name="_Ref185652359"/>
-      <w:bookmarkStart w:id="94" w:name="_Toc313431210"/>
+      <w:bookmarkStart w:id="94" w:name="_Ref185652359"/>
+      <w:bookmarkStart w:id="95" w:name="_Toc313431210"/>
       <w:r>
         <w:t>Magic Attitude Drivers</w:t>
       </w:r>
-      <w:bookmarkEnd w:id="93"/>
       <w:bookmarkEnd w:id="94"/>
+      <w:bookmarkEnd w:id="95"/>
     </w:p>
     <w:p/>
     <w:p>
@@ -11912,14 +11921,14 @@
       <w:pPr>
         <w:pStyle w:val="Heading2"/>
       </w:pPr>
-      <w:bookmarkStart w:id="95" w:name="_Ref311700050"/>
-      <w:bookmarkStart w:id="96" w:name="_Toc313431211"/>
+      <w:bookmarkStart w:id="96" w:name="_Ref311700050"/>
+      <w:bookmarkStart w:id="97" w:name="_Toc313431211"/>
       <w:r>
         <w:lastRenderedPageBreak/>
         <w:t>Politics</w:t>
       </w:r>
-      <w:bookmarkEnd w:id="95"/>
       <w:bookmarkEnd w:id="96"/>
+      <w:bookmarkEnd w:id="97"/>
     </w:p>
     <w:p/>
     <w:p>
@@ -11959,11 +11968,11 @@
       <w:pPr>
         <w:pStyle w:val="Heading3"/>
       </w:pPr>
-      <w:bookmarkStart w:id="97" w:name="_Toc313431212"/>
+      <w:bookmarkStart w:id="98" w:name="_Toc313431212"/>
       <w:r>
         <w:t>Strategies: Goals, Tactics, and Conditions</w:t>
       </w:r>
-      <w:bookmarkEnd w:id="97"/>
+      <w:bookmarkEnd w:id="98"/>
     </w:p>
     <w:p/>
     <w:p>
@@ -12036,13 +12045,13 @@
       <w:pPr>
         <w:pStyle w:val="Heading4"/>
       </w:pPr>
-      <w:bookmarkStart w:id="98" w:name="_Toc313431213"/>
-      <w:bookmarkStart w:id="99" w:name="_Ref313964929"/>
+      <w:bookmarkStart w:id="99" w:name="_Toc313431213"/>
+      <w:bookmarkStart w:id="100" w:name="_Ref313964929"/>
       <w:r>
         <w:t>Assets</w:t>
       </w:r>
-      <w:bookmarkEnd w:id="98"/>
       <w:bookmarkEnd w:id="99"/>
+      <w:bookmarkEnd w:id="100"/>
     </w:p>
     <w:p/>
     <w:p>
@@ -12190,12 +12199,12 @@
       <w:pPr>
         <w:pStyle w:val="Heading4"/>
       </w:pPr>
-      <w:bookmarkStart w:id="100" w:name="_Toc313431214"/>
+      <w:bookmarkStart w:id="101" w:name="_Toc313431214"/>
       <w:r>
         <w:lastRenderedPageBreak/>
         <w:t>Conditions</w:t>
       </w:r>
-      <w:bookmarkEnd w:id="100"/>
+      <w:bookmarkEnd w:id="101"/>
     </w:p>
     <w:p/>
     <w:p>
@@ -12298,11 +12307,11 @@
       <w:pPr>
         <w:pStyle w:val="Heading4"/>
       </w:pPr>
-      <w:bookmarkStart w:id="101" w:name="_Toc313431215"/>
+      <w:bookmarkStart w:id="102" w:name="_Toc313431215"/>
       <w:r>
         <w:t>Goals</w:t>
       </w:r>
-      <w:bookmarkEnd w:id="101"/>
+      <w:bookmarkEnd w:id="102"/>
     </w:p>
     <w:p/>
     <w:p>
@@ -12360,11 +12369,11 @@
       <w:pPr>
         <w:pStyle w:val="Heading4"/>
       </w:pPr>
-      <w:bookmarkStart w:id="102" w:name="_Toc313431216"/>
+      <w:bookmarkStart w:id="103" w:name="_Toc313431216"/>
       <w:r>
         <w:t>Tactics</w:t>
       </w:r>
-      <w:bookmarkEnd w:id="102"/>
+      <w:bookmarkEnd w:id="103"/>
     </w:p>
     <w:p/>
     <w:p>
@@ -12426,11 +12435,11 @@
       <w:pPr>
         <w:pStyle w:val="Heading4"/>
       </w:pPr>
-      <w:bookmarkStart w:id="103" w:name="_Toc313431217"/>
+      <w:bookmarkStart w:id="104" w:name="_Toc313431217"/>
       <w:r>
         <w:t>Strategy Execution</w:t>
       </w:r>
-      <w:bookmarkEnd w:id="103"/>
+      <w:bookmarkEnd w:id="104"/>
     </w:p>
     <w:p/>
     <w:p>
@@ -12550,11 +12559,11 @@
       <w:pPr>
         <w:pStyle w:val="Heading4"/>
       </w:pPr>
-      <w:bookmarkStart w:id="104" w:name="_Toc313431218"/>
+      <w:bookmarkStart w:id="105" w:name="_Toc313431218"/>
       <w:r>
         <w:t>What the Actor Knows, and When He Knows It</w:t>
       </w:r>
-      <w:bookmarkEnd w:id="104"/>
+      <w:bookmarkEnd w:id="105"/>
     </w:p>
     <w:p/>
     <w:p>
@@ -12615,13 +12624,13 @@
       <w:pPr>
         <w:pStyle w:val="Heading3"/>
       </w:pPr>
-      <w:bookmarkStart w:id="105" w:name="_Ref312062919"/>
-      <w:bookmarkStart w:id="106" w:name="_Toc313431219"/>
+      <w:bookmarkStart w:id="106" w:name="_Ref312062919"/>
+      <w:bookmarkStart w:id="107" w:name="_Toc313431219"/>
       <w:r>
         <w:t>Support, Influence, and Control</w:t>
       </w:r>
-      <w:bookmarkEnd w:id="105"/>
       <w:bookmarkEnd w:id="106"/>
+      <w:bookmarkEnd w:id="107"/>
     </w:p>
     <w:p/>
     <w:p>
@@ -12676,13 +12685,13 @@
       <w:pPr>
         <w:pStyle w:val="Heading4"/>
       </w:pPr>
-      <w:bookmarkStart w:id="107" w:name="_Toc313431220"/>
-      <w:bookmarkStart w:id="108" w:name="_Ref313964587"/>
+      <w:bookmarkStart w:id="108" w:name="_Toc313431220"/>
+      <w:bookmarkStart w:id="109" w:name="_Ref313964587"/>
       <w:r>
         <w:t>Support</w:t>
       </w:r>
-      <w:bookmarkEnd w:id="107"/>
       <w:bookmarkEnd w:id="108"/>
+      <w:bookmarkEnd w:id="109"/>
     </w:p>
     <w:p/>
     <w:p>
@@ -12842,11 +12851,11 @@
       <w:pPr>
         <w:pStyle w:val="Heading4"/>
       </w:pPr>
-      <w:bookmarkStart w:id="109" w:name="_Toc313431221"/>
+      <w:bookmarkStart w:id="110" w:name="_Toc313431221"/>
       <w:r>
         <w:t>Influence</w:t>
       </w:r>
-      <w:bookmarkEnd w:id="109"/>
+      <w:bookmarkEnd w:id="110"/>
     </w:p>
     <w:p/>
     <w:p>
@@ -12874,11 +12883,11 @@
       <w:pPr>
         <w:pStyle w:val="Heading4"/>
       </w:pPr>
-      <w:bookmarkStart w:id="110" w:name="_Toc313431222"/>
+      <w:bookmarkStart w:id="111" w:name="_Toc313431222"/>
       <w:r>
         <w:t>Control</w:t>
       </w:r>
-      <w:bookmarkEnd w:id="110"/>
+      <w:bookmarkEnd w:id="111"/>
     </w:p>
     <w:p/>
     <w:p>
@@ -13024,11 +13033,11 @@
       <w:pPr>
         <w:pStyle w:val="Heading4"/>
       </w:pPr>
-      <w:bookmarkStart w:id="111" w:name="_Toc313431223"/>
+      <w:bookmarkStart w:id="112" w:name="_Toc313431223"/>
       <w:r>
         <w:t>When Control Shifts</w:t>
       </w:r>
-      <w:bookmarkEnd w:id="111"/>
+      <w:bookmarkEnd w:id="112"/>
     </w:p>
     <w:p/>
     <w:p>
@@ -13101,14 +13110,14 @@
       <w:pPr>
         <w:pStyle w:val="Heading2"/>
       </w:pPr>
-      <w:bookmarkStart w:id="112" w:name="_Ref311700057"/>
-      <w:bookmarkStart w:id="113" w:name="_Toc313431224"/>
+      <w:bookmarkStart w:id="113" w:name="_Ref311700057"/>
+      <w:bookmarkStart w:id="114" w:name="_Toc313431224"/>
       <w:r>
         <w:lastRenderedPageBreak/>
         <w:t>Economics</w:t>
       </w:r>
-      <w:bookmarkEnd w:id="112"/>
       <w:bookmarkEnd w:id="113"/>
+      <w:bookmarkEnd w:id="114"/>
     </w:p>
     <w:p/>
     <w:p>
@@ -13162,11 +13171,11 @@
       <w:pPr>
         <w:pStyle w:val="Heading3"/>
       </w:pPr>
-      <w:bookmarkStart w:id="114" w:name="_Toc313431225"/>
+      <w:bookmarkStart w:id="115" w:name="_Toc313431225"/>
       <w:r>
         <w:t>Dollars</w:t>
       </w:r>
-      <w:bookmarkEnd w:id="114"/>
+      <w:bookmarkEnd w:id="115"/>
     </w:p>
     <w:p/>
     <w:p>
@@ -13186,11 +13195,11 @@
       <w:pPr>
         <w:pStyle w:val="Heading3"/>
       </w:pPr>
-      <w:bookmarkStart w:id="115" w:name="_Toc313431226"/>
+      <w:bookmarkStart w:id="116" w:name="_Toc313431226"/>
       <w:r>
         <w:t>Sectors</w:t>
       </w:r>
-      <w:bookmarkEnd w:id="115"/>
+      <w:bookmarkEnd w:id="116"/>
     </w:p>
     <w:p/>
     <w:p>
@@ -13405,11 +13414,11 @@
       <w:pPr>
         <w:pStyle w:val="Heading3"/>
       </w:pPr>
-      <w:bookmarkStart w:id="116" w:name="_Toc313431227"/>
+      <w:bookmarkStart w:id="117" w:name="_Toc313431227"/>
       <w:r>
         <w:t>Shape vs. Size</w:t>
       </w:r>
-      <w:bookmarkEnd w:id="116"/>
+      <w:bookmarkEnd w:id="117"/>
     </w:p>
     <w:p/>
     <w:p>
@@ -13543,11 +13552,11 @@
       <w:pPr>
         <w:pStyle w:val="Heading3"/>
       </w:pPr>
-      <w:bookmarkStart w:id="117" w:name="_Toc313431228"/>
+      <w:bookmarkStart w:id="118" w:name="_Toc313431228"/>
       <w:r>
         <w:t>Economic Outputs</w:t>
       </w:r>
-      <w:bookmarkEnd w:id="117"/>
+      <w:bookmarkEnd w:id="118"/>
     </w:p>
     <w:p/>
     <w:p>
@@ -13778,7 +13787,7 @@
       <w:pPr>
         <w:pStyle w:val="Heading3"/>
       </w:pPr>
-      <w:bookmarkStart w:id="118" w:name="_Toc313431229"/>
+      <w:bookmarkStart w:id="119" w:name="_Toc313431229"/>
       <w:r>
         <w:t xml:space="preserve">Neighborhood </w:t>
       </w:r>
@@ -13788,7 +13797,7 @@
       <w:r>
         <w:t>Disaggregation</w:t>
       </w:r>
-      <w:bookmarkEnd w:id="118"/>
+      <w:bookmarkEnd w:id="119"/>
     </w:p>
     <w:p/>
     <w:p>
@@ -13801,11 +13810,11 @@
       <w:pPr>
         <w:pStyle w:val="Heading4"/>
       </w:pPr>
-      <w:bookmarkStart w:id="119" w:name="_Toc313431230"/>
+      <w:bookmarkStart w:id="120" w:name="_Toc313431230"/>
       <w:r>
         <w:t>Neighborhood Aggregation</w:t>
       </w:r>
-      <w:bookmarkEnd w:id="119"/>
+      <w:bookmarkEnd w:id="120"/>
     </w:p>
     <w:p/>
     <w:p>
@@ -13905,11 +13914,11 @@
       <w:pPr>
         <w:pStyle w:val="Heading4"/>
       </w:pPr>
-      <w:bookmarkStart w:id="120" w:name="_Toc313431231"/>
+      <w:bookmarkStart w:id="121" w:name="_Toc313431231"/>
       <w:r>
         <w:t>Neighborhood Disaggregation</w:t>
       </w:r>
-      <w:bookmarkEnd w:id="120"/>
+      <w:bookmarkEnd w:id="121"/>
     </w:p>
     <w:p/>
     <w:p>
@@ -13967,11 +13976,11 @@
       <w:pPr>
         <w:pStyle w:val="Heading3"/>
       </w:pPr>
-      <w:bookmarkStart w:id="121" w:name="_Toc313431232"/>
+      <w:bookmarkStart w:id="122" w:name="_Toc313431232"/>
       <w:r>
         <w:t>Ways to Affect the Economy</w:t>
       </w:r>
-      <w:bookmarkEnd w:id="121"/>
+      <w:bookmarkEnd w:id="122"/>
     </w:p>
     <w:p/>
     <w:p>
@@ -14054,11 +14063,11 @@
       <w:pPr>
         <w:pStyle w:val="Heading3"/>
       </w:pPr>
-      <w:bookmarkStart w:id="122" w:name="_Toc313431233"/>
+      <w:bookmarkStart w:id="123" w:name="_Toc313431233"/>
       <w:r>
         <w:t>Effects of the Economy</w:t>
       </w:r>
-      <w:bookmarkEnd w:id="122"/>
+      <w:bookmarkEnd w:id="123"/>
     </w:p>
     <w:p/>
     <w:p>
@@ -14101,14 +14110,14 @@
       <w:pPr>
         <w:pStyle w:val="Heading2"/>
       </w:pPr>
-      <w:bookmarkStart w:id="123" w:name="_Ref311636060"/>
-      <w:bookmarkStart w:id="124" w:name="_Toc313431234"/>
+      <w:bookmarkStart w:id="124" w:name="_Ref311636060"/>
+      <w:bookmarkStart w:id="125" w:name="_Toc313431234"/>
       <w:r>
         <w:lastRenderedPageBreak/>
         <w:t>Information</w:t>
       </w:r>
-      <w:bookmarkEnd w:id="123"/>
       <w:bookmarkEnd w:id="124"/>
+      <w:bookmarkEnd w:id="125"/>
     </w:p>
     <w:p/>
     <w:p>
@@ -14280,12 +14289,12 @@
       <w:pPr>
         <w:pStyle w:val="Heading1"/>
       </w:pPr>
-      <w:bookmarkStart w:id="125" w:name="_Toc313431235"/>
+      <w:bookmarkStart w:id="126" w:name="_Toc313431235"/>
       <w:r>
         <w:lastRenderedPageBreak/>
         <w:t>Part II: Using Athena</w:t>
       </w:r>
-      <w:bookmarkEnd w:id="125"/>
+      <w:bookmarkEnd w:id="126"/>
     </w:p>
     <w:p/>
     <w:p>
@@ -14376,11 +14385,11 @@
       <w:pPr>
         <w:pStyle w:val="Heading3"/>
       </w:pPr>
-      <w:bookmarkStart w:id="126" w:name="_Ref313435926"/>
+      <w:bookmarkStart w:id="127" w:name="_Ref313435926"/>
       <w:r>
         <w:t>Multiple Versions of Athena</w:t>
       </w:r>
-      <w:bookmarkEnd w:id="126"/>
+      <w:bookmarkEnd w:id="127"/>
     </w:p>
     <w:p/>
     <w:p>
@@ -15312,11 +15321,11 @@
       <w:pPr>
         <w:pStyle w:val="Heading3"/>
       </w:pPr>
-      <w:bookmarkStart w:id="127" w:name="_Ref313540719"/>
+      <w:bookmarkStart w:id="128" w:name="_Ref313540719"/>
       <w:r>
         <w:t>Batch Mode</w:t>
       </w:r>
-      <w:bookmarkEnd w:id="127"/>
+      <w:bookmarkEnd w:id="128"/>
     </w:p>
     <w:p/>
     <w:p>
@@ -16588,10 +16597,7 @@
           </w:tcPr>
           <w:p>
             <w:r>
-              <w:t>Actor</w:t>
-            </w:r>
-            <w:r>
-              <w:t xml:space="preserve"> ID</w:t>
+              <w:t>Actor ID</w:t>
             </w:r>
           </w:p>
           <w:p>
@@ -16615,19 +16621,7 @@
           </w:tcPr>
           <w:p>
             <w:r>
-              <w:t xml:space="preserve">The </w:t>
-            </w:r>
-            <w:r>
-              <w:t>actor</w:t>
-            </w:r>
-            <w:r>
-              <w:t xml:space="preserve"> ID, a unique string used to identify this </w:t>
-            </w:r>
-            <w:r>
-              <w:t>actor</w:t>
-            </w:r>
-            <w:r>
-              <w:t>.  It should be short, and may consist of capital letters and digits.  It must be distinct from all other entity IDs used in the scenario (e.g., group IDs).</w:t>
+              <w:t>The actor ID, a unique string used to identify this actor.  It should be short, and may consist of capital letters and digits.  It must be distinct from all other entity IDs used in the scenario (e.g., group IDs).</w:t>
             </w:r>
           </w:p>
         </w:tc>
@@ -16674,13 +16668,7 @@
           </w:tcPr>
           <w:p>
             <w:r>
-              <w:t xml:space="preserve">A longer, human-readable name for use in reports and other output; it may also be used to document the precise meaning of the </w:t>
-            </w:r>
-            <w:r>
-              <w:t>actor</w:t>
-            </w:r>
-            <w:r>
-              <w:t xml:space="preserve"> ID, which might otherwise be cryptic.</w:t>
+              <w:t>A longer, human-readable name for use in reports and other output; it may also be used to document the precise meaning of the actor ID, which might otherwise be cryptic.</w:t>
             </w:r>
           </w:p>
         </w:tc>
@@ -17057,10 +17045,7 @@
           </w:tcPr>
           <w:p>
             <w:r>
-              <w:t>Group</w:t>
-            </w:r>
-            <w:r>
-              <w:t xml:space="preserve"> ID</w:t>
+              <w:t>Group ID</w:t>
             </w:r>
           </w:p>
           <w:p>
@@ -17084,25 +17069,7 @@
           </w:tcPr>
           <w:p>
             <w:r>
-              <w:t xml:space="preserve">The </w:t>
-            </w:r>
-            <w:r>
-              <w:t>group</w:t>
-            </w:r>
-            <w:r>
-              <w:t xml:space="preserve"> ID, a unique string used to identify this </w:t>
-            </w:r>
-            <w:r>
-              <w:t>group</w:t>
-            </w:r>
-            <w:r>
-              <w:t xml:space="preserve">.  It should be short, and may consist of capital letters and digits.  It must be distinct from all other entity IDs used in the scenario (e.g., </w:t>
-            </w:r>
-            <w:r>
-              <w:t>actor</w:t>
-            </w:r>
-            <w:r>
-              <w:t xml:space="preserve"> IDs).</w:t>
+              <w:t>The group ID, a unique string used to identify this group.  It should be short, and may consist of capital letters and digits.  It must be distinct from all other entity IDs used in the scenario (e.g., actor IDs).</w:t>
             </w:r>
           </w:p>
         </w:tc>
@@ -17149,13 +17116,7 @@
           </w:tcPr>
           <w:p>
             <w:r>
-              <w:t xml:space="preserve">A longer, human-readable name for use in reports and other output; it may also be used to document the precise meaning of the </w:t>
-            </w:r>
-            <w:r>
-              <w:t>group</w:t>
-            </w:r>
-            <w:r>
-              <w:t xml:space="preserve"> ID, which might otherwise be cryptic.</w:t>
+              <w:t>A longer, human-readable name for use in reports and other output; it may also be used to document the precise meaning of the group ID, which might otherwise be cryptic.</w:t>
             </w:r>
           </w:p>
         </w:tc>
@@ -17349,8 +17310,6 @@
             <w:r>
               <w:t>The percentage of the group’s population that supports itself by subsistence agriculture.  The subsistence population does not participate in the cash economy as either consumers or workers.  When members of the subsistence population are displaced from their homes, they become consumers, and may become workers as well.</w:t>
             </w:r>
-            <w:bookmarkStart w:id="128" w:name="_GoBack"/>
-            <w:bookmarkEnd w:id="128"/>
           </w:p>
         </w:tc>
       </w:tr>
@@ -17585,7 +17544,7 @@
         <w:rStyle w:val="PageNumber"/>
         <w:noProof/>
       </w:rPr>
-      <w:t>61</w:t>
+      <w:t>10</w:t>
     </w:r>
     <w:r>
       <w:rPr>
@@ -26445,7 +26404,7 @@
 </file>
 
 <file path=customXml/itemProps1.xml><?xml version="1.0" encoding="utf-8"?>
-<ds:datastoreItem xmlns:ds="http://schemas.openxmlformats.org/officeDocument/2006/customXml" ds:itemID="{533112C4-C423-4E58-9C36-BB599BC16B37}">
+<ds:datastoreItem xmlns:ds="http://schemas.openxmlformats.org/officeDocument/2006/customXml" ds:itemID="{E4E4B989-8CD1-4F57-A64C-264F6E24F953}">
   <ds:schemaRefs>
     <ds:schemaRef ds:uri="http://schemas.openxmlformats.org/officeDocument/2006/bibliography"/>
   </ds:schemaRefs>

</xml_diff>

<commit_message>
Completed section 12 of AUG
</commit_message>
<xml_diff>
--- a/docs/dev/aug.docx
+++ b/docs/dev/aug.docx
@@ -16839,10 +16839,7 @@
         <w:t xml:space="preserve">.  </w:t>
       </w:r>
       <w:r>
-        <w:t>The most important decisions to make with regard to force groups are the force type, the deployment and attack costs, and whether or not the group is uniformed.</w:t>
-      </w:r>
-      <w:r>
-        <w:t xml:space="preserve">  </w:t>
+        <w:t xml:space="preserve">The most important decisions to make with regard to force groups are the force type, the deployment and attack costs, and whether or not the group is uniformed.  </w:t>
       </w:r>
       <w:r>
         <w:t xml:space="preserve">See Section </w:t>
@@ -16863,16 +16860,7 @@
         <w:fldChar w:fldCharType="end"/>
       </w:r>
       <w:r>
-        <w:t xml:space="preserve"> for a description of a </w:t>
-      </w:r>
-      <w:r>
-        <w:t>force</w:t>
-      </w:r>
-      <w:r>
-        <w:t xml:space="preserve"> group’s attributes</w:t>
-      </w:r>
-      <w:r>
-        <w:t>.</w:t>
+        <w:t xml:space="preserve"> for a description of a force group’s attributes.</w:t>
       </w:r>
     </w:p>
     <w:p/>
@@ -16907,27 +16895,15 @@
         <w:rPr>
           <w:b/>
         </w:rPr>
-        <w:t>Org</w:t>
-      </w:r>
-      <w:r>
-        <w:rPr>
-          <w:b/>
-        </w:rPr>
-        <w:t>Groups</w:t>
+        <w:t>OrgGroups</w:t>
       </w:r>
       <w:proofErr w:type="spellEnd"/>
       <w:r>
-        <w:t xml:space="preserve"> tab, and press the Add </w:t>
-      </w:r>
-      <w:r>
-        <w:t>Organization Group button</w:t>
+        <w:t xml:space="preserve"> tab, and press the Add Organization Group button</w:t>
       </w:r>
       <w:proofErr w:type="gramStart"/>
       <w:r>
-        <w:t>:</w:t>
-      </w:r>
-      <w:r>
-        <w:t xml:space="preserve"> </w:t>
+        <w:t xml:space="preserve">: </w:t>
       </w:r>
       <w:proofErr w:type="gramEnd"/>
       <w:r>
@@ -16989,34 +16965,13 @@
         <w:fldChar w:fldCharType="end"/>
       </w:r>
       <w:r>
-        <w:t xml:space="preserve"> for a description of a</w:t>
-      </w:r>
-      <w:r>
-        <w:t>n</w:t>
-      </w:r>
-      <w:r>
-        <w:t xml:space="preserve"> </w:t>
-      </w:r>
-      <w:r>
-        <w:t>organization</w:t>
-      </w:r>
-      <w:r>
-        <w:t xml:space="preserve"> group’s attributes</w:t>
-      </w:r>
-      <w:r>
-        <w:t xml:space="preserve">.  </w:t>
-      </w:r>
-      <w:r>
-        <w:t>The most important decisions to make with regard to organization groups are the organization type and the deployment costs.</w:t>
-      </w:r>
-    </w:p>
-    <w:p/>
-    <w:p>
-      <w:r>
-        <w:t xml:space="preserve">Every organization group must belong to some actor.  Humanitarian relief organizations are often apolitical (at least so far as the playbox is concerned); if there is no appropriate actor present in the playbox, then define a dummy actor, indicate that it supports no actor politically, and use its strategy to control such apolitical organizations. </w:t>
-      </w:r>
-      <w:r>
-        <w:t xml:space="preserve">  In such a case, the group’s deployment cost per person per week can usually be set to zero.</w:t>
+        <w:t xml:space="preserve"> for a description of an organization group’s attributes.  The most important decisions to make with regard to organization groups are the organization type and the deployment costs.</w:t>
+      </w:r>
+    </w:p>
+    <w:p/>
+    <w:p>
+      <w:r>
+        <w:t>Every organization group must belong to some actor.  Humanitarian relief organizations are often apolitical (at least so far as the playbox is concerned); if there is no appropriate actor present in the playbox, then define a dummy actor, indicate that it supports no actor politically, and use its strategy to control such apolitical organizations.   In such a case, the group’s deployment cost per person per week can usually be set to zero.</w:t>
       </w:r>
     </w:p>
     <w:p/>
@@ -17221,32 +17176,16 @@
         <w:rPr>
           <w:b/>
         </w:rPr>
-        <w:t>Auto-</w:t>
-      </w:r>
-      <w:proofErr w:type="spellStart"/>
+        <w:t>Auto-Calc</w:t>
+      </w:r>
+      <w:r>
+        <w:t xml:space="preserve"> checkbox, which is toward the top of the Belief Systems Browser; then, press the </w:t>
+      </w:r>
       <w:r>
         <w:rPr>
           <w:b/>
         </w:rPr>
-        <w:t>Calc</w:t>
-      </w:r>
-      <w:proofErr w:type="spellEnd"/>
-      <w:r>
-        <w:t xml:space="preserve"> checkbox, which is toward the top of the Belief Systems Browser; then, press the </w:t>
-      </w:r>
-      <w:proofErr w:type="spellStart"/>
-      <w:r>
-        <w:rPr>
-          <w:b/>
-        </w:rPr>
-        <w:t>Calc</w:t>
-      </w:r>
-      <w:proofErr w:type="spellEnd"/>
-      <w:r>
-        <w:rPr>
-          <w:b/>
-        </w:rPr>
-        <w:t xml:space="preserve"> Now</w:t>
+        <w:t>Calc Now</w:t>
       </w:r>
       <w:r>
         <w:t xml:space="preserve"> button when you wish to compute the affinities. </w:t>
@@ -17431,72 +17370,745 @@
       <w:r>
         <w:t>.  Enter the desired value in the dialog box.</w:t>
       </w:r>
+    </w:p>
+    <w:p>
+      <w:pPr>
+        <w:pStyle w:val="Heading3"/>
+      </w:pPr>
+      <w:r>
+        <w:t>Group Satisfaction</w:t>
+      </w:r>
+    </w:p>
+    <w:p/>
+    <w:p>
+      <w:r>
+        <w:t>Next, it is necessary to state the initial satisfaction levels and saliencies for each concern of each civilian group.  The four concerns are defined in Section 5.4.</w:t>
+      </w:r>
+    </w:p>
+    <w:p/>
+    <w:p>
+      <w:r>
+        <w:t>By default, a civilian group is ambivalent (neither satisfied nor dissatisfied) about all four concerns, and gives all four the same importance (the saliency of each concern is 1.0).  Neither of these defaults is realistic.  Some set of circumstances obtains at time 0, and the civilians will have attitudes about it; and groups really do give more or less importance to different things.  For example, a group from an honor-based culture might give Culture (CUL) a much higher saliency than Safety (SFT) or Quality of Life (QOL).</w:t>
+      </w:r>
+      <w:r>
+        <w:t xml:space="preserve">  Saliency is important because the group’s mood is their average satisfaction across their concerns as weighted by the saliency.</w:t>
+      </w:r>
+    </w:p>
+    <w:p/>
+    <w:p>
+      <w:r>
+        <w:t>The second thing to consider is the trends and thresholds for each satisfaction curve, which can be used to implement a kind of regression to a natural value for the satisfaction level.</w:t>
+      </w:r>
+    </w:p>
+    <w:p/>
+    <w:p>
+      <w:r>
+        <w:t xml:space="preserve">To edit a group’s satisfaction level, go to the </w:t>
+      </w:r>
+      <w:r>
+        <w:rPr>
+          <w:b/>
+        </w:rPr>
+        <w:t>Attitudes/Satisfaction</w:t>
+      </w:r>
+      <w:r>
+        <w:t xml:space="preserve"> tab and select the concern in the browser.  Press the </w:t>
+      </w:r>
+      <w:r>
+        <w:t>Edit button</w:t>
+      </w:r>
+      <w:proofErr w:type="gramStart"/>
+      <w:r>
+        <w:t xml:space="preserve">, </w:t>
+      </w:r>
+      <w:proofErr w:type="gramEnd"/>
+      <w:r>
+        <w:rPr>
+          <w:noProof/>
+        </w:rPr>
+        <w:drawing>
+          <wp:inline distT="0" distB="0" distL="0" distR="0" wp14:anchorId="716FB7B5" wp14:editId="65E78A52">
+            <wp:extent cx="182880" cy="192024"/>
+            <wp:effectExtent l="0" t="0" r="7620" b="0"/>
+            <wp:docPr id="12" name="Picture 12"/>
+            <wp:cNvGraphicFramePr>
+              <a:graphicFrameLocks xmlns:a="http://schemas.openxmlformats.org/drawingml/2006/main" noChangeAspect="1"/>
+            </wp:cNvGraphicFramePr>
+            <a:graphic xmlns:a="http://schemas.openxmlformats.org/drawingml/2006/main">
+              <a:graphicData uri="http://schemas.openxmlformats.org/drawingml/2006/picture">
+                <pic:pic xmlns:pic="http://schemas.openxmlformats.org/drawingml/2006/picture">
+                  <pic:nvPicPr>
+                    <pic:cNvPr id="0" name=""/>
+                    <pic:cNvPicPr/>
+                  </pic:nvPicPr>
+                  <pic:blipFill>
+                    <a:blip r:embed="rId15"/>
+                    <a:stretch>
+                      <a:fillRect/>
+                    </a:stretch>
+                  </pic:blipFill>
+                  <pic:spPr>
+                    <a:xfrm>
+                      <a:off x="0" y="0"/>
+                      <a:ext cx="182880" cy="192024"/>
+                    </a:xfrm>
+                    <a:prstGeom prst="rect">
+                      <a:avLst/>
+                    </a:prstGeom>
+                  </pic:spPr>
+                </pic:pic>
+              </a:graphicData>
+            </a:graphic>
+          </wp:inline>
+        </w:drawing>
+      </w:r>
+      <w:r>
+        <w:t xml:space="preserve">, and enter the desired changes in the resulting dialog.  See Section </w:t>
+      </w:r>
+      <w:r>
+        <w:fldChar w:fldCharType="begin"/>
+      </w:r>
+      <w:r>
+        <w:instrText xml:space="preserve"> REF _Ref314124958 \r \h </w:instrText>
+      </w:r>
+      <w:r>
+        <w:fldChar w:fldCharType="separate"/>
+      </w:r>
+      <w:r>
+        <w:t>13.6</w:t>
+      </w:r>
+      <w:r>
+        <w:fldChar w:fldCharType="end"/>
+      </w:r>
+      <w:r>
+        <w:t xml:space="preserve"> for a detailed description of the attributes of a satisfaction level.</w:t>
+      </w:r>
+    </w:p>
+    <w:p>
+      <w:pPr>
+        <w:pStyle w:val="Heading3"/>
+      </w:pPr>
+      <w:r>
+        <w:t>Group Cooperation</w:t>
+      </w:r>
+    </w:p>
+    <w:p/>
+    <w:p>
+      <w:r>
+        <w:t>Next, it is necessary to consider the initial levels of cooperation between the civilian groups and the force groups.  Remember that cooperation has to do with the flow of intelligence between the groups; it can be thought of as the likelihood, 0% to 100% that a member of the civilian group will give intelligence information to a member of the force group.  Cooperation defaults to 50%, which is a reasonable choice lacking other information, but an analyst with a knowledge of the groups in the playbox should do better.</w:t>
+      </w:r>
+    </w:p>
+    <w:p/>
+    <w:p>
+      <w:r>
+        <w:lastRenderedPageBreak/>
+        <w:t>Like satisfaction curves, cooperation curves have trends and thresholds; these can be used to make the curve regress back to some natural level in the absence of other drivers.</w:t>
+      </w:r>
+    </w:p>
+    <w:p/>
+    <w:p>
+      <w:r>
+        <w:t xml:space="preserve">To edit a </w:t>
+      </w:r>
+      <w:r>
+        <w:t>cooperation</w:t>
+      </w:r>
+      <w:r>
+        <w:t xml:space="preserve"> level, go to the </w:t>
+      </w:r>
+      <w:r>
+        <w:rPr>
+          <w:b/>
+        </w:rPr>
+        <w:t>Attitudes/</w:t>
+      </w:r>
+      <w:r>
+        <w:rPr>
+          <w:b/>
+        </w:rPr>
+        <w:t>Cooperation</w:t>
+      </w:r>
+      <w:r>
+        <w:t xml:space="preserve"> tab and select the co</w:t>
+      </w:r>
+      <w:r>
+        <w:t xml:space="preserve">operation curve </w:t>
+      </w:r>
+      <w:r>
+        <w:t>in the browser.  Press the Edit button</w:t>
+      </w:r>
+      <w:proofErr w:type="gramStart"/>
+      <w:r>
+        <w:t xml:space="preserve">, </w:t>
+      </w:r>
+      <w:proofErr w:type="gramEnd"/>
+      <w:r>
+        <w:rPr>
+          <w:noProof/>
+        </w:rPr>
+        <w:drawing>
+          <wp:inline distT="0" distB="0" distL="0" distR="0" wp14:anchorId="0EEFD42B" wp14:editId="21AB1CBC">
+            <wp:extent cx="182880" cy="192024"/>
+            <wp:effectExtent l="0" t="0" r="7620" b="0"/>
+            <wp:docPr id="13" name="Picture 13"/>
+            <wp:cNvGraphicFramePr>
+              <a:graphicFrameLocks xmlns:a="http://schemas.openxmlformats.org/drawingml/2006/main" noChangeAspect="1"/>
+            </wp:cNvGraphicFramePr>
+            <a:graphic xmlns:a="http://schemas.openxmlformats.org/drawingml/2006/main">
+              <a:graphicData uri="http://schemas.openxmlformats.org/drawingml/2006/picture">
+                <pic:pic xmlns:pic="http://schemas.openxmlformats.org/drawingml/2006/picture">
+                  <pic:nvPicPr>
+                    <pic:cNvPr id="0" name=""/>
+                    <pic:cNvPicPr/>
+                  </pic:nvPicPr>
+                  <pic:blipFill>
+                    <a:blip r:embed="rId15"/>
+                    <a:stretch>
+                      <a:fillRect/>
+                    </a:stretch>
+                  </pic:blipFill>
+                  <pic:spPr>
+                    <a:xfrm>
+                      <a:off x="0" y="0"/>
+                      <a:ext cx="182880" cy="192024"/>
+                    </a:xfrm>
+                    <a:prstGeom prst="rect">
+                      <a:avLst/>
+                    </a:prstGeom>
+                  </pic:spPr>
+                </pic:pic>
+              </a:graphicData>
+            </a:graphic>
+          </wp:inline>
+        </w:drawing>
+      </w:r>
+      <w:r>
+        <w:t xml:space="preserve">, and enter the desired changes in the resulting dialog.  See Section </w:t>
+      </w:r>
+      <w:r>
+        <w:fldChar w:fldCharType="begin"/>
+      </w:r>
+      <w:r>
+        <w:instrText xml:space="preserve"> REF _Ref314125328 \r \h </w:instrText>
+      </w:r>
+      <w:r>
+        <w:fldChar w:fldCharType="separate"/>
+      </w:r>
+      <w:r>
+        <w:t>13.7</w:t>
+      </w:r>
+      <w:r>
+        <w:fldChar w:fldCharType="end"/>
+      </w:r>
+      <w:r>
+        <w:t xml:space="preserve"> for a detailed description of the attributes of a </w:t>
+      </w:r>
+      <w:r>
+        <w:t>cooperation</w:t>
+      </w:r>
+      <w:r>
+        <w:t xml:space="preserve"> level.</w:t>
+      </w:r>
+    </w:p>
+    <w:p/>
+    <w:p>
+      <w:pPr>
+        <w:pStyle w:val="Heading3"/>
+      </w:pPr>
+      <w:r>
+        <w:t>Status Quo Deployments</w:t>
+      </w:r>
+    </w:p>
+    <w:p/>
+    <w:p>
+      <w:r>
+        <w:t>The next essential step is to determine the status quo deployment of force and organization group personnel across the neighborhoods of the playbox.  This status quo deployment has two effects: it determines the state of affairs prior to the start of the simulation, and it determines the number of personnel initially available for deployment once the simulation starts.</w:t>
+      </w:r>
+    </w:p>
+    <w:p/>
+    <w:p>
+      <w:r>
+        <w:t>While the simulation is running, the deployment of a group’s personnel is determined by the strategy of the group’s owning actor.  At time 0, the actor’s strategy is conditioned by the state of affairs in the playbox prior to that time—and that state of affairs depends to a considerable extent on the deployment of personnel.  Thus, Athena needs to know what that deployment is in order for the initial strategy execution to make sense.</w:t>
+      </w:r>
+    </w:p>
+    <w:p/>
+    <w:p>
+      <w:r>
+        <w:t>In addition, if a group has no status quo deployment then there will be no troops for the actor deploy unless he explicitly brings them into the playbox using the MOBILIZE tactic.</w:t>
+      </w:r>
+    </w:p>
+    <w:p/>
+    <w:p>
+      <w:r>
+        <w:t xml:space="preserve">To set a group’s status quo deployments, go to the </w:t>
+      </w:r>
+      <w:r>
+        <w:rPr>
+          <w:b/>
+        </w:rPr>
+        <w:t>Groups/Deployments</w:t>
+      </w:r>
+      <w:r>
+        <w:t xml:space="preserve"> tab and select a neighborhood/group pair in the browser.  </w:t>
+      </w:r>
+      <w:r>
+        <w:t>Press the Edit button</w:t>
+      </w:r>
+      <w:proofErr w:type="gramStart"/>
+      <w:r>
+        <w:t xml:space="preserve">, </w:t>
+      </w:r>
+      <w:proofErr w:type="gramEnd"/>
+      <w:r>
+        <w:rPr>
+          <w:noProof/>
+        </w:rPr>
+        <w:drawing>
+          <wp:inline distT="0" distB="0" distL="0" distR="0" wp14:anchorId="1FBD05A2" wp14:editId="318DD0A6">
+            <wp:extent cx="182880" cy="192024"/>
+            <wp:effectExtent l="0" t="0" r="7620" b="0"/>
+            <wp:docPr id="14" name="Picture 14"/>
+            <wp:cNvGraphicFramePr>
+              <a:graphicFrameLocks xmlns:a="http://schemas.openxmlformats.org/drawingml/2006/main" noChangeAspect="1"/>
+            </wp:cNvGraphicFramePr>
+            <a:graphic xmlns:a="http://schemas.openxmlformats.org/drawingml/2006/main">
+              <a:graphicData uri="http://schemas.openxmlformats.org/drawingml/2006/picture">
+                <pic:pic xmlns:pic="http://schemas.openxmlformats.org/drawingml/2006/picture">
+                  <pic:nvPicPr>
+                    <pic:cNvPr id="0" name=""/>
+                    <pic:cNvPicPr/>
+                  </pic:nvPicPr>
+                  <pic:blipFill>
+                    <a:blip r:embed="rId15"/>
+                    <a:stretch>
+                      <a:fillRect/>
+                    </a:stretch>
+                  </pic:blipFill>
+                  <pic:spPr>
+                    <a:xfrm>
+                      <a:off x="0" y="0"/>
+                      <a:ext cx="182880" cy="192024"/>
+                    </a:xfrm>
+                    <a:prstGeom prst="rect">
+                      <a:avLst/>
+                    </a:prstGeom>
+                  </pic:spPr>
+                </pic:pic>
+              </a:graphicData>
+            </a:graphic>
+          </wp:inline>
+        </w:drawing>
+      </w:r>
+      <w:r>
+        <w:t xml:space="preserve">, and enter the desired </w:t>
+      </w:r>
+      <w:r>
+        <w:t>number of personnel</w:t>
+      </w:r>
+      <w:r>
+        <w:t xml:space="preserve"> in the resulting dialog.</w:t>
+      </w:r>
+    </w:p>
+    <w:p/>
+    <w:p>
+      <w:pPr>
+        <w:pStyle w:val="Heading3"/>
+      </w:pPr>
+      <w:r>
+        <w:t>Status Quo ENI Funding</w:t>
+      </w:r>
+    </w:p>
+    <w:p/>
+    <w:p>
+      <w:r>
+        <w:t>Status quo ENI funding is like the status quo deployments: we need to know how much money is being spent on Essential Non-Infrastructure (ENI) services for each group prior to the start of the simulation, because this determines the state of affairs in which the initial strategy execution will take place; it also determines each group’s initial expectations regarding the provision of ENI services.</w:t>
+      </w:r>
+    </w:p>
+    <w:p/>
+    <w:p>
+      <w:r>
+        <w:t xml:space="preserve">To set the status quo level of funding for ENI services for a civilian group by an actor, go to the </w:t>
+      </w:r>
+      <w:r>
+        <w:rPr>
+          <w:b/>
+        </w:rPr>
+        <w:t>Groups/Services</w:t>
+      </w:r>
+      <w:r>
+        <w:t xml:space="preserve"> tab and select the Group/Actor pair.   </w:t>
+      </w:r>
+      <w:r>
+        <w:t>Press the Edit button</w:t>
+      </w:r>
+      <w:proofErr w:type="gramStart"/>
+      <w:r>
+        <w:t xml:space="preserve">, </w:t>
+      </w:r>
+      <w:proofErr w:type="gramEnd"/>
+      <w:r>
+        <w:rPr>
+          <w:noProof/>
+        </w:rPr>
+        <w:drawing>
+          <wp:inline distT="0" distB="0" distL="0" distR="0" wp14:anchorId="3A984756" wp14:editId="7EF572DF">
+            <wp:extent cx="182880" cy="192024"/>
+            <wp:effectExtent l="0" t="0" r="7620" b="0"/>
+            <wp:docPr id="15" name="Picture 15"/>
+            <wp:cNvGraphicFramePr>
+              <a:graphicFrameLocks xmlns:a="http://schemas.openxmlformats.org/drawingml/2006/main" noChangeAspect="1"/>
+            </wp:cNvGraphicFramePr>
+            <a:graphic xmlns:a="http://schemas.openxmlformats.org/drawingml/2006/main">
+              <a:graphicData uri="http://schemas.openxmlformats.org/drawingml/2006/picture">
+                <pic:pic xmlns:pic="http://schemas.openxmlformats.org/drawingml/2006/picture">
+                  <pic:nvPicPr>
+                    <pic:cNvPr id="0" name=""/>
+                    <pic:cNvPicPr/>
+                  </pic:nvPicPr>
+                  <pic:blipFill>
+                    <a:blip r:embed="rId15"/>
+                    <a:stretch>
+                      <a:fillRect/>
+                    </a:stretch>
+                  </pic:blipFill>
+                  <pic:spPr>
+                    <a:xfrm>
+                      <a:off x="0" y="0"/>
+                      <a:ext cx="182880" cy="192024"/>
+                    </a:xfrm>
+                    <a:prstGeom prst="rect">
+                      <a:avLst/>
+                    </a:prstGeom>
+                  </pic:spPr>
+                </pic:pic>
+              </a:graphicData>
+            </a:graphic>
+          </wp:inline>
+        </w:drawing>
+      </w:r>
+      <w:r>
+        <w:t xml:space="preserve">, and enter the desired </w:t>
+      </w:r>
+      <w:r>
+        <w:t>level of funding</w:t>
+      </w:r>
+      <w:r>
+        <w:t xml:space="preserve"> in the resulting dialog.</w:t>
+      </w:r>
+      <w:r>
+        <w:t xml:space="preserve">  </w:t>
+      </w:r>
+    </w:p>
+    <w:p/>
+    <w:p>
+      <w:r>
+        <w:lastRenderedPageBreak/>
+        <w:t>Practically speaking, it may be necessary to iterate this step, locking the scenario, looking at the group’s expected level of service in the Detail browser, unlocking the scenario, and updating the status quo funding.</w:t>
+      </w:r>
+    </w:p>
+    <w:p>
+      <w:pPr>
+        <w:pStyle w:val="Heading3"/>
+      </w:pPr>
+      <w:r>
+        <w:t>Environmental Situations</w:t>
+      </w:r>
+    </w:p>
+    <w:p/>
+    <w:p>
+      <w:r>
+        <w:t>Environmental situations represent on-going problems in neighborhoods, e.g., an epidemic in this neighborhood or a power outage in that neighborhood.  If any such exist at the start of the simulation, they should generally be created at this time.</w:t>
+      </w:r>
+    </w:p>
+    <w:p/>
+    <w:p>
+      <w:r>
+        <w:t xml:space="preserve">To create an environmental situation, go the </w:t>
+      </w:r>
+      <w:r>
+        <w:rPr>
+          <w:b/>
+        </w:rPr>
+        <w:t>Map</w:t>
+      </w:r>
+      <w:r>
+        <w:t xml:space="preserve"> tab, and press the Create Environmental Situation button</w:t>
+      </w:r>
+      <w:proofErr w:type="gramStart"/>
+      <w:r>
+        <w:t xml:space="preserve">: </w:t>
+      </w:r>
+      <w:proofErr w:type="gramEnd"/>
+      <w:r>
+        <w:rPr>
+          <w:noProof/>
+        </w:rPr>
+        <w:drawing>
+          <wp:inline distT="0" distB="0" distL="0" distR="0" wp14:anchorId="11A46080" wp14:editId="093B818B">
+            <wp:extent cx="109728" cy="137160"/>
+            <wp:effectExtent l="0" t="0" r="5080" b="0"/>
+            <wp:docPr id="16" name="Picture 16"/>
+            <wp:cNvGraphicFramePr>
+              <a:graphicFrameLocks xmlns:a="http://schemas.openxmlformats.org/drawingml/2006/main" noChangeAspect="1"/>
+            </wp:cNvGraphicFramePr>
+            <a:graphic xmlns:a="http://schemas.openxmlformats.org/drawingml/2006/main">
+              <a:graphicData uri="http://schemas.openxmlformats.org/drawingml/2006/picture">
+                <pic:pic xmlns:pic="http://schemas.openxmlformats.org/drawingml/2006/picture">
+                  <pic:nvPicPr>
+                    <pic:cNvPr id="0" name=""/>
+                    <pic:cNvPicPr/>
+                  </pic:nvPicPr>
+                  <pic:blipFill>
+                    <a:blip r:embed="rId17"/>
+                    <a:stretch>
+                      <a:fillRect/>
+                    </a:stretch>
+                  </pic:blipFill>
+                  <pic:spPr>
+                    <a:xfrm>
+                      <a:off x="0" y="0"/>
+                      <a:ext cx="109728" cy="137160"/>
+                    </a:xfrm>
+                    <a:prstGeom prst="rect">
+                      <a:avLst/>
+                    </a:prstGeom>
+                  </pic:spPr>
+                </pic:pic>
+              </a:graphicData>
+            </a:graphic>
+          </wp:inline>
+        </w:drawing>
+      </w:r>
+      <w:r>
+        <w:t>.</w:t>
+      </w:r>
+      <w:r>
+        <w:t xml:space="preserve">  See Section </w:t>
+      </w:r>
+      <w:r>
+        <w:fldChar w:fldCharType="begin"/>
+      </w:r>
+      <w:r>
+        <w:instrText xml:space="preserve"> REF _Ref314130244 \r \h </w:instrText>
+      </w:r>
+      <w:r>
+        <w:fldChar w:fldCharType="separate"/>
+      </w:r>
+      <w:r>
+        <w:t>13.8</w:t>
+      </w:r>
+      <w:r>
+        <w:fldChar w:fldCharType="end"/>
+      </w:r>
+      <w:r>
+        <w:t xml:space="preserve"> for a description of the attributes of environmental situations.</w:t>
+      </w:r>
+    </w:p>
+    <w:p>
+      <w:pPr>
+        <w:pStyle w:val="Heading3"/>
+      </w:pPr>
+      <w:r>
+        <w:t>Strategies</w:t>
+      </w:r>
+    </w:p>
+    <w:p/>
+    <w:p>
+      <w:r>
+        <w:t>The final step is to define a strategy for each actor.</w:t>
+      </w:r>
+      <w:r>
+        <w:t xml:space="preserve">  The subtleties of defining a realistic strategy are beyond the scope of this section; instead, it will give an overview of the process and note a few general principles.  See Sections </w:t>
+      </w:r>
+      <w:r>
+        <w:fldChar w:fldCharType="begin"/>
+      </w:r>
+      <w:r>
+        <w:instrText xml:space="preserve"> REF _Ref313964434 \r \h </w:instrText>
+      </w:r>
+      <w:r>
+        <w:fldChar w:fldCharType="separate"/>
+      </w:r>
+      <w:r>
+        <w:t>14</w:t>
+      </w:r>
+      <w:r>
+        <w:fldChar w:fldCharType="end"/>
+      </w:r>
+      <w:r>
+        <w:t xml:space="preserve"> and </w:t>
+      </w:r>
+      <w:r>
+        <w:fldChar w:fldCharType="begin"/>
+      </w:r>
+      <w:r>
+        <w:instrText xml:space="preserve"> REF _Ref313964436 \r \h </w:instrText>
+      </w:r>
+      <w:r>
+        <w:fldChar w:fldCharType="separate"/>
+      </w:r>
+      <w:r>
+        <w:t>15</w:t>
+      </w:r>
+      <w:r>
+        <w:fldChar w:fldCharType="end"/>
+      </w:r>
+      <w:r>
+        <w:t xml:space="preserve"> for documentation of the available tactics and conditions, and Part III of this document for specifics of how to accomplish particular things.</w:t>
+      </w:r>
+    </w:p>
+    <w:p/>
+    <w:p>
+      <w:r>
+        <w:t xml:space="preserve">Strategies are edited in the Strategy Browser, which is found on the </w:t>
+      </w:r>
+      <w:r>
+        <w:rPr>
+          <w:b/>
+        </w:rPr>
+        <w:t>Strategy</w:t>
+      </w:r>
+      <w:r>
+        <w:t xml:space="preserve"> tab.  Select the actor from the list on the left, and then add goals, tactics, and conditions using the toolbar buttons.</w:t>
+      </w:r>
+    </w:p>
+    <w:p/>
+    <w:p>
+      <w:pPr>
+        <w:pStyle w:val="Heading4"/>
+      </w:pPr>
+      <w:r>
+        <w:t xml:space="preserve">The Role of </w:t>
+      </w:r>
+      <w:r>
+        <w:t>an Actor’s</w:t>
+      </w:r>
+      <w:r>
+        <w:t xml:space="preserve"> Strategy</w:t>
+      </w:r>
+    </w:p>
+    <w:p/>
+    <w:p>
+      <w:r>
+        <w:t>An actor’s strategy has two roles.  First, the actor’s strategy models his decision-making process: it specifies which tactics the actor will choose to execute under varying circumstances.  This is the way we usually think of strategies.</w:t>
+      </w:r>
+    </w:p>
+    <w:p/>
+    <w:p>
+      <w:r>
+        <w:t xml:space="preserve">But second, and less obviously, it can also model simulation events that directly affect the actor and his assets that are beyond the actor’s control.  For example, suppose the analyst believes that Actor A’s troops will desert him if he loses control of the neighborhood that represents the capital city.  This can be handled straightforwardly: Actor A’s strategy can demobilize his troops (using the </w:t>
+      </w:r>
+      <w:r>
+        <w:rPr>
+          <w:b/>
+        </w:rPr>
+        <w:t>DEMOB</w:t>
+      </w:r>
+      <w:r>
+        <w:t xml:space="preserve"> tactic) if the </w:t>
+      </w:r>
+      <w:r>
+        <w:rPr>
+          <w:b/>
+        </w:rPr>
+        <w:t>CONTROL</w:t>
+      </w:r>
+      <w:r>
+        <w:t xml:space="preserve"> condition indicates that he no longer controls the relevant neighborhood.  This is something that happens to Actor A rather than something that Actor A chooses, but his strategy can make it happen.</w:t>
+      </w:r>
+    </w:p>
+    <w:p/>
+    <w:p>
+      <w:pPr>
+        <w:pStyle w:val="Heading4"/>
+      </w:pPr>
+      <w:r>
+        <w:t>Order Matters</w:t>
+      </w:r>
+    </w:p>
+    <w:p/>
+    <w:p>
+      <w:r>
+        <w:lastRenderedPageBreak/>
+        <w:t>The order in which tactics are listed in the actor’s strategy matters greatly, because he will attempt to execute them in that order.  If assets are consumed before the end of the list is reached, lower priority tactics might not be executed.  If tactics near the top of the list change current circumstances, the conditions on lower priority tactics might not be met.</w:t>
+      </w:r>
+    </w:p>
+    <w:p>
+      <w:pPr>
+        <w:pStyle w:val="Heading4"/>
+      </w:pPr>
+      <w:r>
+        <w:t>Use of Goals</w:t>
+      </w:r>
+    </w:p>
+    <w:p/>
+    <w:p>
+      <w:r>
+        <w:t xml:space="preserve">It is possible to use the Goals part of the Strategy browser simply to record the actor’s goals while pondering his strategy.  Practically speaking, though, many of an actor’s real world goals will not translate directly (or, in some cases, at all) into Athena terms. </w:t>
+      </w:r>
+    </w:p>
+    <w:p/>
+    <w:p>
+      <w:r>
+        <w:t xml:space="preserve">A more pragmatic use of goals is to treat them as </w:t>
+      </w:r>
+      <w:r>
+        <w:rPr>
+          <w:i/>
+        </w:rPr>
+        <w:t>ad hoc</w:t>
+      </w:r>
+      <w:r>
+        <w:t xml:space="preserve"> named conditions.  If you find that you are repeating a particular set of conditions on multiple tactics, consider defining a new goal and attach the set of conditions to it.  You can then attach the </w:t>
+      </w:r>
+      <w:r>
+        <w:rPr>
+          <w:b/>
+        </w:rPr>
+        <w:t>MET</w:t>
+      </w:r>
+      <w:r>
+        <w:t xml:space="preserve"> or </w:t>
+      </w:r>
+      <w:r>
+        <w:rPr>
+          <w:b/>
+        </w:rPr>
+        <w:t>UNMET</w:t>
+      </w:r>
+      <w:r>
+        <w:t xml:space="preserve"> condition to the tactics in place of the full set of conditions.</w:t>
+      </w:r>
+    </w:p>
+    <w:p/>
+    <w:p>
+      <w:r>
+        <w:t xml:space="preserve">Used this way, a goal can represent two things: a state of affairs that the actor wishes to bring about, or a state of affairs that the actor wishes to preserve.  In the former case, the actor will execute tactics when the goal is </w:t>
+      </w:r>
+      <w:r>
+        <w:rPr>
+          <w:b/>
+        </w:rPr>
+        <w:t>UNMET</w:t>
+      </w:r>
+      <w:r>
+        <w:t xml:space="preserve">; in the latter when the goal is </w:t>
+      </w:r>
+      <w:r>
+        <w:rPr>
+          <w:b/>
+        </w:rPr>
+        <w:t>MET</w:t>
+      </w:r>
+      <w:r>
+        <w:t>.</w:t>
+      </w:r>
       <w:bookmarkStart w:id="129" w:name="_GoBack"/>
       <w:bookmarkEnd w:id="129"/>
-    </w:p>
-    <w:p>
-      <w:pPr>
-        <w:pStyle w:val="Heading3"/>
-      </w:pPr>
-      <w:r>
-        <w:t>Group Satisfaction</w:t>
-      </w:r>
-    </w:p>
-    <w:p/>
-    <w:p>
-      <w:pPr>
-        <w:pStyle w:val="Heading3"/>
-      </w:pPr>
-      <w:r>
-        <w:t>Group Cooperation</w:t>
-      </w:r>
-    </w:p>
-    <w:p/>
-    <w:p>
-      <w:pPr>
-        <w:pStyle w:val="Heading3"/>
-      </w:pPr>
-      <w:r>
-        <w:t>Status Quo Deployments</w:t>
-      </w:r>
-    </w:p>
-    <w:p/>
-    <w:p>
-      <w:pPr>
-        <w:pStyle w:val="Heading3"/>
-      </w:pPr>
-      <w:r>
-        <w:t>Status Quo ENI Funding</w:t>
-      </w:r>
-    </w:p>
-    <w:p/>
-    <w:p>
-      <w:pPr>
-        <w:pStyle w:val="Heading3"/>
-      </w:pPr>
-      <w:r>
-        <w:t>Environmental Situations</w:t>
-      </w:r>
-    </w:p>
-    <w:p/>
-    <w:p>
-      <w:pPr>
-        <w:pStyle w:val="Heading3"/>
-      </w:pPr>
-      <w:r>
-        <w:t>Strategies</w:t>
-      </w:r>
-    </w:p>
-    <w:p/>
-    <w:p>
-      <w:pPr>
-        <w:pStyle w:val="Heading3"/>
-      </w:pPr>
-      <w:r>
-        <w:t>Magic Attitude Drivers</w:t>
-      </w:r>
-    </w:p>
-    <w:p/>
+      <w:r>
+        <w:t xml:space="preserve"> </w:t>
+      </w:r>
+    </w:p>
     <w:p>
       <w:pPr>
         <w:pStyle w:val="Heading1"/>
@@ -19143,16 +19755,67 @@
         <w:t>TBD</w:t>
       </w:r>
     </w:p>
+    <w:p/>
+    <w:p>
+      <w:pPr>
+        <w:pStyle w:val="Heading3"/>
+      </w:pPr>
+      <w:bookmarkStart w:id="135" w:name="_Ref314124958"/>
+      <w:r>
+        <w:t>Satisfaction Levels</w:t>
+      </w:r>
+      <w:bookmarkEnd w:id="135"/>
+    </w:p>
+    <w:p/>
+    <w:p>
+      <w:r>
+        <w:t>TBD</w:t>
+      </w:r>
+    </w:p>
+    <w:p/>
+    <w:p>
+      <w:pPr>
+        <w:pStyle w:val="Heading3"/>
+      </w:pPr>
+      <w:bookmarkStart w:id="136" w:name="_Ref314125328"/>
+      <w:r>
+        <w:t>Cooperation Levels</w:t>
+      </w:r>
+      <w:bookmarkEnd w:id="136"/>
+    </w:p>
+    <w:p/>
+    <w:p>
+      <w:r>
+        <w:t>TBD</w:t>
+      </w:r>
+    </w:p>
+    <w:p/>
+    <w:p>
+      <w:pPr>
+        <w:pStyle w:val="Heading3"/>
+      </w:pPr>
+      <w:bookmarkStart w:id="137" w:name="_Ref314130244"/>
+      <w:r>
+        <w:t>Environmental Situations</w:t>
+      </w:r>
+      <w:bookmarkEnd w:id="137"/>
+    </w:p>
+    <w:p/>
+    <w:p>
+      <w:r>
+        <w:t>TBD</w:t>
+      </w:r>
+    </w:p>
     <w:p>
       <w:pPr>
         <w:pStyle w:val="Heading2"/>
       </w:pPr>
-      <w:bookmarkStart w:id="135" w:name="_Ref313964434"/>
+      <w:bookmarkStart w:id="138" w:name="_Ref313964434"/>
       <w:r>
         <w:lastRenderedPageBreak/>
         <w:t>Tactic Types</w:t>
       </w:r>
-      <w:bookmarkEnd w:id="135"/>
+      <w:bookmarkEnd w:id="138"/>
     </w:p>
     <w:p/>
     <w:p>
@@ -19165,12 +19828,12 @@
       <w:pPr>
         <w:pStyle w:val="Heading2"/>
       </w:pPr>
-      <w:bookmarkStart w:id="136" w:name="_Ref313964436"/>
+      <w:bookmarkStart w:id="139" w:name="_Ref313964436"/>
       <w:r>
         <w:lastRenderedPageBreak/>
         <w:t>Condition Types</w:t>
       </w:r>
-      <w:bookmarkEnd w:id="136"/>
+      <w:bookmarkEnd w:id="139"/>
     </w:p>
     <w:p/>
     <w:p>
@@ -19218,12 +19881,12 @@
       <w:pPr>
         <w:pStyle w:val="Heading2"/>
       </w:pPr>
-      <w:bookmarkStart w:id="137" w:name="_Ref314039159"/>
+      <w:bookmarkStart w:id="140" w:name="_Ref314039159"/>
       <w:r>
         <w:lastRenderedPageBreak/>
         <w:t>Scenario Checklist</w:t>
       </w:r>
-      <w:bookmarkEnd w:id="137"/>
+      <w:bookmarkEnd w:id="140"/>
     </w:p>
     <w:p/>
     <w:p>
@@ -19259,8 +19922,8 @@
     <w:p/>
     <w:p/>
     <w:sectPr>
-      <w:headerReference w:type="default" r:id="rId17"/>
-      <w:footerReference w:type="default" r:id="rId18"/>
+      <w:headerReference w:type="default" r:id="rId18"/>
+      <w:footerReference w:type="default" r:id="rId19"/>
       <w:pgSz w:w="12240" w:h="15840" w:code="1"/>
       <w:pgMar w:top="1080" w:right="1440" w:bottom="1080" w:left="1080" w:header="720" w:footer="720" w:gutter="0"/>
       <w:cols w:space="720"/>
@@ -19329,7 +19992,7 @@
         <w:rStyle w:val="PageNumber"/>
         <w:noProof/>
       </w:rPr>
-      <w:t>63</w:t>
+      <w:t>67</w:t>
     </w:r>
     <w:r>
       <w:rPr>
@@ -28812,7 +29475,7 @@
 </file>
 
 <file path=customXml/itemProps1.xml><?xml version="1.0" encoding="utf-8"?>
-<ds:datastoreItem xmlns:ds="http://schemas.openxmlformats.org/officeDocument/2006/customXml" ds:itemID="{1592A57A-5CDC-45CF-934A-5E4E1441A34D}">
+<ds:datastoreItem xmlns:ds="http://schemas.openxmlformats.org/officeDocument/2006/customXml" ds:itemID="{FA63BA2F-E821-483A-A4EA-45C0A7151A18}">
   <ds:schemaRefs>
     <ds:schemaRef ds:uri="http://schemas.openxmlformats.org/officeDocument/2006/bibliography"/>
   </ds:schemaRefs>

</xml_diff>

<commit_message>
Added more object reference sections
</commit_message>
<xml_diff>
--- a/docs/dev/aug.docx
+++ b/docs/dev/aug.docx
@@ -17412,10 +17412,7 @@
         <w:t>Attitudes/Satisfaction</w:t>
       </w:r>
       <w:r>
-        <w:t xml:space="preserve"> tab and select the concern in the browser.  Press the </w:t>
-      </w:r>
-      <w:r>
-        <w:t>Edit button</w:t>
+        <w:t xml:space="preserve"> tab and select the concern in the browser.  Press the Edit button</w:t>
       </w:r>
       <w:proofErr w:type="gramStart"/>
       <w:r>
@@ -17508,34 +17505,16 @@
     <w:p/>
     <w:p>
       <w:r>
-        <w:t xml:space="preserve">To edit a </w:t>
-      </w:r>
-      <w:r>
-        <w:t>cooperation</w:t>
-      </w:r>
-      <w:r>
-        <w:t xml:space="preserve"> level, go to the </w:t>
+        <w:t xml:space="preserve">To edit a cooperation level, go to the </w:t>
       </w:r>
       <w:r>
         <w:rPr>
           <w:b/>
         </w:rPr>
-        <w:t>Attitudes/</w:t>
-      </w:r>
-      <w:r>
-        <w:rPr>
-          <w:b/>
-        </w:rPr>
-        <w:t>Cooperation</w:t>
-      </w:r>
-      <w:r>
-        <w:t xml:space="preserve"> tab and select the co</w:t>
-      </w:r>
-      <w:r>
-        <w:t xml:space="preserve">operation curve </w:t>
-      </w:r>
-      <w:r>
-        <w:t>in the browser.  Press the Edit button</w:t>
+        <w:t>Attitudes/Cooperation</w:t>
+      </w:r>
+      <w:r>
+        <w:t xml:space="preserve"> tab and select the cooperation curve in the browser.  Press the Edit button</w:t>
       </w:r>
       <w:proofErr w:type="gramStart"/>
       <w:r>
@@ -17649,10 +17628,7 @@
         <w:t>Groups/Deployments</w:t>
       </w:r>
       <w:r>
-        <w:t xml:space="preserve"> tab and select a neighborhood/group pair in the browser.  </w:t>
-      </w:r>
-      <w:r>
-        <w:t>Press the Edit button</w:t>
+        <w:t xml:space="preserve"> tab and select a neighborhood/group pair in the browser.  Press the Edit button</w:t>
       </w:r>
       <w:proofErr w:type="gramStart"/>
       <w:r>
@@ -17700,13 +17676,7 @@
         </w:drawing>
       </w:r>
       <w:r>
-        <w:t xml:space="preserve">, and enter the desired </w:t>
-      </w:r>
-      <w:r>
-        <w:t>number of personnel</w:t>
-      </w:r>
-      <w:r>
-        <w:t xml:space="preserve"> in the resulting dialog.</w:t>
+        <w:t>, and enter the desired number of personnel in the resulting dialog.</w:t>
       </w:r>
     </w:p>
     <w:p/>
@@ -17736,10 +17706,7 @@
         <w:t>Groups/Services</w:t>
       </w:r>
       <w:r>
-        <w:t xml:space="preserve"> tab and select the Group/Actor pair.   </w:t>
-      </w:r>
-      <w:r>
-        <w:t>Press the Edit button</w:t>
+        <w:t xml:space="preserve"> tab and select the Group/Actor pair.   Press the Edit button</w:t>
       </w:r>
       <w:proofErr w:type="gramStart"/>
       <w:r>
@@ -17787,16 +17754,7 @@
         </w:drawing>
       </w:r>
       <w:r>
-        <w:t xml:space="preserve">, and enter the desired </w:t>
-      </w:r>
-      <w:r>
-        <w:t>level of funding</w:t>
-      </w:r>
-      <w:r>
-        <w:t xml:space="preserve"> in the resulting dialog.</w:t>
-      </w:r>
-      <w:r>
-        <w:t xml:space="preserve">  </w:t>
+        <w:t xml:space="preserve">, and enter the desired level of funding in the resulting dialog.  </w:t>
       </w:r>
     </w:p>
     <w:p/>
@@ -18142,8 +18100,6 @@
       <w:r>
         <w:t>on</w:t>
       </w:r>
-      <w:bookmarkStart w:id="129" w:name="_GoBack"/>
-      <w:bookmarkEnd w:id="129"/>
       <w:r>
         <w:t xml:space="preserve"> how to achieve particular results in Athena.</w:t>
       </w:r>
@@ -18196,12 +18152,14 @@
     <w:p>
       <w:pPr>
         <w:pStyle w:val="Heading3"/>
-      </w:pPr>
-      <w:bookmarkStart w:id="130" w:name="_Ref314040509"/>
-      <w:r>
+        <w:pageBreakBefore/>
+      </w:pPr>
+      <w:bookmarkStart w:id="129" w:name="_Ref314040509"/>
+      <w:r>
+        <w:lastRenderedPageBreak/>
         <w:t>Neighborhoods</w:t>
       </w:r>
-      <w:bookmarkEnd w:id="130"/>
+      <w:bookmarkEnd w:id="129"/>
     </w:p>
     <w:p/>
     <w:p>
@@ -18252,7 +18210,17 @@
             <w:shd w:val="clear" w:color="auto" w:fill="000000" w:themeFill="text1"/>
           </w:tcPr>
           <w:p>
-            <w:r>
+            <w:pPr>
+              <w:rPr>
+                <w:sz w:val="20"/>
+                <w:szCs w:val="20"/>
+              </w:rPr>
+            </w:pPr>
+            <w:r>
+              <w:rPr>
+                <w:sz w:val="20"/>
+                <w:szCs w:val="20"/>
+              </w:rPr>
               <w:t>Attribute</w:t>
             </w:r>
           </w:p>
@@ -18263,7 +18231,17 @@
             <w:shd w:val="clear" w:color="auto" w:fill="000000" w:themeFill="text1"/>
           </w:tcPr>
           <w:p>
-            <w:r>
+            <w:pPr>
+              <w:rPr>
+                <w:sz w:val="20"/>
+                <w:szCs w:val="20"/>
+              </w:rPr>
+            </w:pPr>
+            <w:r>
+              <w:rPr>
+                <w:sz w:val="20"/>
+                <w:szCs w:val="20"/>
+              </w:rPr>
               <w:t>Description</w:t>
             </w:r>
           </w:p>
@@ -18278,21 +18256,47 @@
             <w:tcW w:w="2718" w:type="dxa"/>
           </w:tcPr>
           <w:p>
-            <w:r>
+            <w:pPr>
+              <w:rPr>
+                <w:sz w:val="20"/>
+                <w:szCs w:val="20"/>
+              </w:rPr>
+            </w:pPr>
+            <w:r>
+              <w:rPr>
+                <w:sz w:val="20"/>
+                <w:szCs w:val="20"/>
+              </w:rPr>
               <w:t>Neighborhood ID</w:t>
             </w:r>
           </w:p>
           <w:p>
-            <w:r>
+            <w:pPr>
+              <w:rPr>
+                <w:sz w:val="20"/>
+                <w:szCs w:val="20"/>
+              </w:rPr>
+            </w:pPr>
+            <w:r>
+              <w:rPr>
+                <w:sz w:val="20"/>
+                <w:szCs w:val="20"/>
+              </w:rPr>
               <w:t>(</w:t>
             </w:r>
             <w:r>
               <w:rPr>
                 <w:rFonts w:ascii="Courier New" w:hAnsi="Courier New" w:cs="Courier New"/>
+                <w:sz w:val="20"/>
+                <w:szCs w:val="20"/>
               </w:rPr>
               <w:t>n</w:t>
             </w:r>
             <w:r>
+              <w:rPr>
+                <w:sz w:val="20"/>
+                <w:szCs w:val="20"/>
+              </w:rPr>
               <w:t>)</w:t>
             </w:r>
           </w:p>
@@ -18302,10 +18306,24 @@
             <w:tcW w:w="7218" w:type="dxa"/>
           </w:tcPr>
           <w:p>
-            <w:r>
+            <w:pPr>
+              <w:rPr>
+                <w:sz w:val="20"/>
+                <w:szCs w:val="20"/>
+              </w:rPr>
+            </w:pPr>
+            <w:r>
+              <w:rPr>
+                <w:sz w:val="20"/>
+                <w:szCs w:val="20"/>
+              </w:rPr>
               <w:t>The neighborhood ID, a unique string used to identify this neighborhood.  It should be short, and may consist of capital letters and digits</w:t>
             </w:r>
             <w:r>
+              <w:rPr>
+                <w:sz w:val="20"/>
+                <w:szCs w:val="20"/>
+              </w:rPr>
               <w:t>.  It must be distinct from all other entity IDs used in the scenario (e.g., group IDs).</w:t>
             </w:r>
           </w:p>
@@ -18320,29 +18338,57 @@
             <w:tcW w:w="2718" w:type="dxa"/>
           </w:tcPr>
           <w:p>
-            <w:r>
+            <w:pPr>
+              <w:rPr>
+                <w:sz w:val="20"/>
+                <w:szCs w:val="20"/>
+              </w:rPr>
+            </w:pPr>
+            <w:r>
+              <w:rPr>
+                <w:sz w:val="20"/>
+                <w:szCs w:val="20"/>
+              </w:rPr>
               <w:t>Long Name</w:t>
             </w:r>
           </w:p>
           <w:p>
-            <w:r>
+            <w:pPr>
+              <w:rPr>
+                <w:sz w:val="20"/>
+                <w:szCs w:val="20"/>
+              </w:rPr>
+            </w:pPr>
+            <w:r>
+              <w:rPr>
+                <w:sz w:val="20"/>
+                <w:szCs w:val="20"/>
+              </w:rPr>
               <w:t>(</w:t>
             </w:r>
             <w:proofErr w:type="spellStart"/>
             <w:r>
               <w:rPr>
                 <w:rFonts w:ascii="Courier New" w:hAnsi="Courier New" w:cs="Courier New"/>
+                <w:sz w:val="20"/>
+                <w:szCs w:val="20"/>
               </w:rPr>
               <w:t>long</w:t>
             </w:r>
             <w:r>
               <w:rPr>
                 <w:rFonts w:ascii="Courier New" w:hAnsi="Courier New" w:cs="Courier New"/>
+                <w:sz w:val="20"/>
+                <w:szCs w:val="20"/>
               </w:rPr>
               <w:t>name</w:t>
             </w:r>
             <w:proofErr w:type="spellEnd"/>
             <w:r>
+              <w:rPr>
+                <w:sz w:val="20"/>
+                <w:szCs w:val="20"/>
+              </w:rPr>
               <w:t>)</w:t>
             </w:r>
           </w:p>
@@ -18352,7 +18398,17 @@
             <w:tcW w:w="7218" w:type="dxa"/>
           </w:tcPr>
           <w:p>
-            <w:r>
+            <w:pPr>
+              <w:rPr>
+                <w:sz w:val="20"/>
+                <w:szCs w:val="20"/>
+              </w:rPr>
+            </w:pPr>
+            <w:r>
+              <w:rPr>
+                <w:sz w:val="20"/>
+                <w:szCs w:val="20"/>
+              </w:rPr>
               <w:t>A longer, human-readable name for use in reports and other output; it may also be used to document the precise meaning of the neighborhood ID, which might otherwise be cryptic.</w:t>
             </w:r>
           </w:p>
@@ -18367,21 +18423,47 @@
             <w:tcW w:w="2718" w:type="dxa"/>
           </w:tcPr>
           <w:p>
-            <w:r>
+            <w:pPr>
+              <w:rPr>
+                <w:sz w:val="20"/>
+                <w:szCs w:val="20"/>
+              </w:rPr>
+            </w:pPr>
+            <w:r>
+              <w:rPr>
+                <w:sz w:val="20"/>
+                <w:szCs w:val="20"/>
+              </w:rPr>
               <w:t>Local Neighborhood?</w:t>
             </w:r>
           </w:p>
           <w:p>
-            <w:r>
+            <w:pPr>
+              <w:rPr>
+                <w:sz w:val="20"/>
+                <w:szCs w:val="20"/>
+              </w:rPr>
+            </w:pPr>
+            <w:r>
+              <w:rPr>
+                <w:sz w:val="20"/>
+                <w:szCs w:val="20"/>
+              </w:rPr>
               <w:t>(</w:t>
             </w:r>
             <w:r>
               <w:rPr>
                 <w:rFonts w:ascii="Courier New" w:hAnsi="Courier New" w:cs="Courier New"/>
+                <w:sz w:val="20"/>
+                <w:szCs w:val="20"/>
               </w:rPr>
               <w:t>local</w:t>
             </w:r>
             <w:r>
+              <w:rPr>
+                <w:sz w:val="20"/>
+                <w:szCs w:val="20"/>
+              </w:rPr>
               <w:t>)</w:t>
             </w:r>
           </w:p>
@@ -18391,25 +18473,72 @@
             <w:tcW w:w="7218" w:type="dxa"/>
           </w:tcPr>
           <w:p>
-            <w:r>
+            <w:pPr>
+              <w:rPr>
+                <w:sz w:val="20"/>
+                <w:szCs w:val="20"/>
+              </w:rPr>
+            </w:pPr>
+            <w:r>
+              <w:rPr>
+                <w:sz w:val="20"/>
+                <w:szCs w:val="20"/>
+              </w:rPr>
               <w:t xml:space="preserve">A flag that indicates whether or not this neighborhood is part of the local economy described in Section </w:t>
             </w:r>
             <w:r>
+              <w:rPr>
+                <w:sz w:val="20"/>
+                <w:szCs w:val="20"/>
+              </w:rPr>
               <w:fldChar w:fldCharType="begin"/>
             </w:r>
             <w:r>
+              <w:rPr>
+                <w:sz w:val="20"/>
+                <w:szCs w:val="20"/>
+              </w:rPr>
               <w:instrText xml:space="preserve"> REF _Ref311700057 \r \h </w:instrText>
             </w:r>
             <w:r>
+              <w:rPr>
+                <w:sz w:val="20"/>
+                <w:szCs w:val="20"/>
+              </w:rPr>
+            </w:r>
+            <w:r>
+              <w:rPr>
+                <w:sz w:val="20"/>
+                <w:szCs w:val="20"/>
+              </w:rPr>
+              <w:instrText xml:space="preserve"> \* MERGEFORMAT </w:instrText>
+            </w:r>
+            <w:r>
+              <w:rPr>
+                <w:sz w:val="20"/>
+                <w:szCs w:val="20"/>
+              </w:rPr>
               <w:fldChar w:fldCharType="separate"/>
             </w:r>
             <w:r>
+              <w:rPr>
+                <w:sz w:val="20"/>
+                <w:szCs w:val="20"/>
+              </w:rPr>
               <w:t>7</w:t>
             </w:r>
             <w:r>
+              <w:rPr>
+                <w:sz w:val="20"/>
+                <w:szCs w:val="20"/>
+              </w:rPr>
               <w:fldChar w:fldCharType="end"/>
             </w:r>
             <w:r>
+              <w:rPr>
+                <w:sz w:val="20"/>
+                <w:szCs w:val="20"/>
+              </w:rPr>
               <w:t>.  Local neighborhoods contribute consumers, workers, and production capacity to the local economy; non-local neighborhoods do not.</w:t>
             </w:r>
           </w:p>
@@ -18424,21 +18553,47 @@
             <w:tcW w:w="2718" w:type="dxa"/>
           </w:tcPr>
           <w:p>
-            <w:r>
+            <w:pPr>
+              <w:rPr>
+                <w:sz w:val="20"/>
+                <w:szCs w:val="20"/>
+              </w:rPr>
+            </w:pPr>
+            <w:r>
+              <w:rPr>
+                <w:sz w:val="20"/>
+                <w:szCs w:val="20"/>
+              </w:rPr>
               <w:t>Urbanization</w:t>
             </w:r>
           </w:p>
           <w:p>
-            <w:r>
+            <w:pPr>
+              <w:rPr>
+                <w:sz w:val="20"/>
+                <w:szCs w:val="20"/>
+              </w:rPr>
+            </w:pPr>
+            <w:r>
+              <w:rPr>
+                <w:sz w:val="20"/>
+                <w:szCs w:val="20"/>
+              </w:rPr>
               <w:t>(</w:t>
             </w:r>
             <w:r>
               <w:rPr>
                 <w:rFonts w:ascii="Courier New" w:hAnsi="Courier New" w:cs="Courier New"/>
+                <w:sz w:val="20"/>
+                <w:szCs w:val="20"/>
               </w:rPr>
               <w:t>urbanization</w:t>
             </w:r>
             <w:r>
+              <w:rPr>
+                <w:sz w:val="20"/>
+                <w:szCs w:val="20"/>
+              </w:rPr>
               <w:t>)</w:t>
             </w:r>
           </w:p>
@@ -18448,79 +18603,187 @@
             <w:tcW w:w="7218" w:type="dxa"/>
           </w:tcPr>
           <w:p>
-            <w:r>
+            <w:pPr>
+              <w:rPr>
+                <w:sz w:val="20"/>
+                <w:szCs w:val="20"/>
+              </w:rPr>
+            </w:pPr>
+            <w:r>
+              <w:rPr>
+                <w:sz w:val="20"/>
+                <w:szCs w:val="20"/>
+              </w:rPr>
               <w:t xml:space="preserve">The urbanization of the neighborhood: one of </w:t>
             </w:r>
             <w:r>
               <w:rPr>
                 <w:b/>
+                <w:sz w:val="20"/>
+                <w:szCs w:val="20"/>
               </w:rPr>
               <w:t>Urban</w:t>
             </w:r>
             <w:r>
+              <w:rPr>
+                <w:sz w:val="20"/>
+                <w:szCs w:val="20"/>
+              </w:rPr>
               <w:t xml:space="preserve">, </w:t>
             </w:r>
             <w:r>
               <w:rPr>
                 <w:b/>
+                <w:sz w:val="20"/>
+                <w:szCs w:val="20"/>
               </w:rPr>
               <w:t>Suburban</w:t>
             </w:r>
             <w:r>
+              <w:rPr>
+                <w:sz w:val="20"/>
+                <w:szCs w:val="20"/>
+              </w:rPr>
               <w:t xml:space="preserve">, </w:t>
             </w:r>
             <w:r>
               <w:rPr>
                 <w:b/>
+                <w:sz w:val="20"/>
+                <w:szCs w:val="20"/>
               </w:rPr>
               <w:t>Rural</w:t>
             </w:r>
             <w:r>
+              <w:rPr>
+                <w:sz w:val="20"/>
+                <w:szCs w:val="20"/>
+              </w:rPr>
               <w:t xml:space="preserve">, or </w:t>
             </w:r>
             <w:r>
               <w:rPr>
                 <w:b/>
+                <w:sz w:val="20"/>
+                <w:szCs w:val="20"/>
               </w:rPr>
               <w:t>Isolated</w:t>
             </w:r>
             <w:r>
+              <w:rPr>
+                <w:sz w:val="20"/>
+                <w:szCs w:val="20"/>
+              </w:rPr>
               <w:t xml:space="preserve">.  Urbanization affects the attrition model (Section </w:t>
             </w:r>
             <w:r>
+              <w:rPr>
+                <w:sz w:val="20"/>
+                <w:szCs w:val="20"/>
+              </w:rPr>
               <w:fldChar w:fldCharType="begin"/>
             </w:r>
             <w:r>
+              <w:rPr>
+                <w:sz w:val="20"/>
+                <w:szCs w:val="20"/>
+              </w:rPr>
               <w:instrText xml:space="preserve"> REF _Ref185647255 \r \h </w:instrText>
             </w:r>
             <w:r>
+              <w:rPr>
+                <w:sz w:val="20"/>
+                <w:szCs w:val="20"/>
+              </w:rPr>
+            </w:r>
+            <w:r>
+              <w:rPr>
+                <w:sz w:val="20"/>
+                <w:szCs w:val="20"/>
+              </w:rPr>
+              <w:instrText xml:space="preserve"> \* MERGEFORMAT </w:instrText>
+            </w:r>
+            <w:r>
+              <w:rPr>
+                <w:sz w:val="20"/>
+                <w:szCs w:val="20"/>
+              </w:rPr>
               <w:fldChar w:fldCharType="separate"/>
             </w:r>
             <w:r>
+              <w:rPr>
+                <w:sz w:val="20"/>
+                <w:szCs w:val="20"/>
+              </w:rPr>
               <w:t>3.12</w:t>
             </w:r>
             <w:r>
+              <w:rPr>
+                <w:sz w:val="20"/>
+                <w:szCs w:val="20"/>
+              </w:rPr>
               <w:fldChar w:fldCharType="end"/>
             </w:r>
             <w:r>
+              <w:rPr>
+                <w:sz w:val="20"/>
+                <w:szCs w:val="20"/>
+              </w:rPr>
               <w:t xml:space="preserve">) and the ENI Services model (Section </w:t>
             </w:r>
             <w:r>
+              <w:rPr>
+                <w:sz w:val="20"/>
+                <w:szCs w:val="20"/>
+              </w:rPr>
               <w:fldChar w:fldCharType="begin"/>
             </w:r>
             <w:r>
+              <w:rPr>
+                <w:sz w:val="20"/>
+                <w:szCs w:val="20"/>
+              </w:rPr>
               <w:instrText xml:space="preserve"> REF _Ref185650440 \r \h </w:instrText>
             </w:r>
             <w:r>
+              <w:rPr>
+                <w:sz w:val="20"/>
+                <w:szCs w:val="20"/>
+              </w:rPr>
+            </w:r>
+            <w:r>
+              <w:rPr>
+                <w:sz w:val="20"/>
+                <w:szCs w:val="20"/>
+              </w:rPr>
+              <w:instrText xml:space="preserve"> \* MERGEFORMAT </w:instrText>
+            </w:r>
+            <w:r>
+              <w:rPr>
+                <w:sz w:val="20"/>
+                <w:szCs w:val="20"/>
+              </w:rPr>
               <w:fldChar w:fldCharType="separate"/>
             </w:r>
             <w:r>
+              <w:rPr>
+                <w:sz w:val="20"/>
+                <w:szCs w:val="20"/>
+              </w:rPr>
               <w:t>3.13</w:t>
             </w:r>
             <w:r>
+              <w:rPr>
+                <w:sz w:val="20"/>
+                <w:szCs w:val="20"/>
+              </w:rPr>
               <w:fldChar w:fldCharType="end"/>
             </w:r>
             <w:r>
+              <w:rPr>
+                <w:sz w:val="20"/>
+                <w:szCs w:val="20"/>
+              </w:rPr>
               <w:t>).</w:t>
             </w:r>
           </w:p>
@@ -18535,21 +18798,47 @@
             <w:tcW w:w="2718" w:type="dxa"/>
           </w:tcPr>
           <w:p>
-            <w:r>
+            <w:pPr>
+              <w:rPr>
+                <w:sz w:val="20"/>
+                <w:szCs w:val="20"/>
+              </w:rPr>
+            </w:pPr>
+            <w:r>
+              <w:rPr>
+                <w:sz w:val="20"/>
+                <w:szCs w:val="20"/>
+              </w:rPr>
               <w:t>Controller</w:t>
             </w:r>
           </w:p>
           <w:p>
-            <w:r>
+            <w:pPr>
+              <w:rPr>
+                <w:sz w:val="20"/>
+                <w:szCs w:val="20"/>
+              </w:rPr>
+            </w:pPr>
+            <w:r>
+              <w:rPr>
+                <w:sz w:val="20"/>
+                <w:szCs w:val="20"/>
+              </w:rPr>
               <w:t>(</w:t>
             </w:r>
             <w:r>
               <w:rPr>
                 <w:rFonts w:ascii="Courier New" w:hAnsi="Courier New" w:cs="Courier New"/>
+                <w:sz w:val="20"/>
+                <w:szCs w:val="20"/>
               </w:rPr>
               <w:t>controller</w:t>
             </w:r>
             <w:r>
+              <w:rPr>
+                <w:sz w:val="20"/>
+                <w:szCs w:val="20"/>
+              </w:rPr>
               <w:t>)</w:t>
             </w:r>
           </w:p>
@@ -18559,7 +18848,17 @@
             <w:tcW w:w="7218" w:type="dxa"/>
           </w:tcPr>
           <w:p>
-            <w:r>
+            <w:pPr>
+              <w:rPr>
+                <w:sz w:val="20"/>
+                <w:szCs w:val="20"/>
+              </w:rPr>
+            </w:pPr>
+            <w:r>
+              <w:rPr>
+                <w:sz w:val="20"/>
+                <w:szCs w:val="20"/>
+              </w:rPr>
               <w:t>The ID of the actor in control of this neighborhood prior to the start of the simulation (if any).  As the simulation runs, the actor in control of the neighborhood may change.</w:t>
             </w:r>
           </w:p>
@@ -18574,24 +18873,49 @@
             <w:tcW w:w="2718" w:type="dxa"/>
           </w:tcPr>
           <w:p>
-            <w:r>
-              <w:lastRenderedPageBreak/>
+            <w:pPr>
+              <w:rPr>
+                <w:sz w:val="20"/>
+                <w:szCs w:val="20"/>
+              </w:rPr>
+            </w:pPr>
+            <w:r>
+              <w:rPr>
+                <w:sz w:val="20"/>
+                <w:szCs w:val="20"/>
+              </w:rPr>
               <w:t>Volatility Gain</w:t>
             </w:r>
           </w:p>
           <w:p>
-            <w:r>
+            <w:pPr>
+              <w:rPr>
+                <w:sz w:val="20"/>
+                <w:szCs w:val="20"/>
+              </w:rPr>
+            </w:pPr>
+            <w:r>
+              <w:rPr>
+                <w:sz w:val="20"/>
+                <w:szCs w:val="20"/>
+              </w:rPr>
               <w:t>(</w:t>
             </w:r>
             <w:proofErr w:type="spellStart"/>
             <w:r>
               <w:rPr>
                 <w:rFonts w:ascii="Courier New" w:hAnsi="Courier New" w:cs="Courier New"/>
+                <w:sz w:val="20"/>
+                <w:szCs w:val="20"/>
               </w:rPr>
               <w:t>vtygain</w:t>
             </w:r>
             <w:proofErr w:type="spellEnd"/>
             <w:r>
+              <w:rPr>
+                <w:sz w:val="20"/>
+                <w:szCs w:val="20"/>
+              </w:rPr>
               <w:t>)</w:t>
             </w:r>
           </w:p>
@@ -18601,21 +18925,56 @@
             <w:tcW w:w="7218" w:type="dxa"/>
           </w:tcPr>
           <w:p>
-            <w:r>
+            <w:pPr>
+              <w:rPr>
+                <w:sz w:val="20"/>
+                <w:szCs w:val="20"/>
+              </w:rPr>
+            </w:pPr>
+            <w:r>
+              <w:rPr>
+                <w:sz w:val="20"/>
+                <w:szCs w:val="20"/>
+              </w:rPr>
               <w:t xml:space="preserve">A gain control on the volatility of the </w:t>
             </w:r>
             <w:proofErr w:type="gramStart"/>
             <w:r>
+              <w:rPr>
+                <w:sz w:val="20"/>
+                <w:szCs w:val="20"/>
+              </w:rPr>
               <w:t>neighborhood,</w:t>
             </w:r>
             <w:proofErr w:type="gramEnd"/>
             <w:r>
+              <w:rPr>
+                <w:sz w:val="20"/>
+                <w:szCs w:val="20"/>
+              </w:rPr>
               <w:t xml:space="preserve"> nominally set to 1.0.  Increasing or decreasing the gain increases or decreases the volatility proportionally; this in turn will increase or decrease the security of the groups in the neighborhood.</w:t>
             </w:r>
           </w:p>
-          <w:p/>
           <w:p>
-            <w:r>
+            <w:pPr>
+              <w:rPr>
+                <w:sz w:val="20"/>
+                <w:szCs w:val="20"/>
+              </w:rPr>
+            </w:pPr>
+          </w:p>
+          <w:p>
+            <w:pPr>
+              <w:rPr>
+                <w:sz w:val="20"/>
+                <w:szCs w:val="20"/>
+              </w:rPr>
+            </w:pPr>
+            <w:r>
+              <w:rPr>
+                <w:sz w:val="20"/>
+                <w:szCs w:val="20"/>
+              </w:rPr>
               <w:t>Thus, this control can be used to tweak the security of neighborhoods that are known to be more or less peaceful than one would expect.</w:t>
             </w:r>
           </w:p>
@@ -18630,21 +18989,47 @@
             <w:tcW w:w="2718" w:type="dxa"/>
           </w:tcPr>
           <w:p>
-            <w:r>
+            <w:pPr>
+              <w:rPr>
+                <w:sz w:val="20"/>
+                <w:szCs w:val="20"/>
+              </w:rPr>
+            </w:pPr>
+            <w:r>
+              <w:rPr>
+                <w:sz w:val="20"/>
+                <w:szCs w:val="20"/>
+              </w:rPr>
               <w:t>Polygon</w:t>
             </w:r>
           </w:p>
           <w:p>
-            <w:r>
+            <w:pPr>
+              <w:rPr>
+                <w:sz w:val="20"/>
+                <w:szCs w:val="20"/>
+              </w:rPr>
+            </w:pPr>
+            <w:r>
+              <w:rPr>
+                <w:sz w:val="20"/>
+                <w:szCs w:val="20"/>
+              </w:rPr>
               <w:t>(</w:t>
             </w:r>
             <w:r>
               <w:rPr>
                 <w:rFonts w:ascii="Courier New" w:hAnsi="Courier New" w:cs="Courier New"/>
+                <w:sz w:val="20"/>
+                <w:szCs w:val="20"/>
               </w:rPr>
               <w:t>polygon</w:t>
             </w:r>
             <w:r>
+              <w:rPr>
+                <w:sz w:val="20"/>
+                <w:szCs w:val="20"/>
+              </w:rPr>
               <w:t>)</w:t>
             </w:r>
           </w:p>
@@ -18654,7 +19039,17 @@
             <w:tcW w:w="7218" w:type="dxa"/>
           </w:tcPr>
           <w:p>
-            <w:r>
+            <w:pPr>
+              <w:rPr>
+                <w:sz w:val="20"/>
+                <w:szCs w:val="20"/>
+              </w:rPr>
+            </w:pPr>
+            <w:r>
+              <w:rPr>
+                <w:sz w:val="20"/>
+                <w:szCs w:val="20"/>
+              </w:rPr>
               <w:t>The neighborhood’s border, expressed as a list of map coordinates.</w:t>
             </w:r>
           </w:p>
@@ -18669,23 +19064,49 @@
             <w:tcW w:w="2718" w:type="dxa"/>
           </w:tcPr>
           <w:p>
-            <w:r>
+            <w:pPr>
+              <w:rPr>
+                <w:sz w:val="20"/>
+                <w:szCs w:val="20"/>
+              </w:rPr>
+            </w:pPr>
+            <w:r>
+              <w:rPr>
+                <w:sz w:val="20"/>
+                <w:szCs w:val="20"/>
+              </w:rPr>
               <w:t>Reference Point</w:t>
             </w:r>
           </w:p>
           <w:p>
-            <w:r>
+            <w:pPr>
+              <w:rPr>
+                <w:sz w:val="20"/>
+                <w:szCs w:val="20"/>
+              </w:rPr>
+            </w:pPr>
+            <w:r>
+              <w:rPr>
+                <w:sz w:val="20"/>
+                <w:szCs w:val="20"/>
+              </w:rPr>
               <w:t>(</w:t>
             </w:r>
             <w:proofErr w:type="spellStart"/>
             <w:r>
               <w:rPr>
                 <w:rFonts w:ascii="Courier New" w:hAnsi="Courier New" w:cs="Courier New"/>
+                <w:sz w:val="20"/>
+                <w:szCs w:val="20"/>
               </w:rPr>
               <w:t>refpoint</w:t>
             </w:r>
             <w:proofErr w:type="spellEnd"/>
             <w:r>
+              <w:rPr>
+                <w:sz w:val="20"/>
+                <w:szCs w:val="20"/>
+              </w:rPr>
               <w:t>)</w:t>
             </w:r>
           </w:p>
@@ -18695,7 +19116,17 @@
             <w:tcW w:w="7218" w:type="dxa"/>
           </w:tcPr>
           <w:p>
-            <w:r>
+            <w:pPr>
+              <w:rPr>
+                <w:sz w:val="20"/>
+                <w:szCs w:val="20"/>
+              </w:rPr>
+            </w:pPr>
+            <w:r>
+              <w:rPr>
+                <w:sz w:val="20"/>
+                <w:szCs w:val="20"/>
+              </w:rPr>
               <w:t>The neighborhood’s reference point—a point that is known to be within the neighborhood.  The software uses this point to detect improperly overlapping or nested neighborhoods, and also as a safe place to position icons relative to the polygon.</w:t>
             </w:r>
           </w:p>
@@ -18710,23 +19141,49 @@
             <w:tcW w:w="2718" w:type="dxa"/>
           </w:tcPr>
           <w:p>
-            <w:r>
+            <w:pPr>
+              <w:rPr>
+                <w:sz w:val="20"/>
+                <w:szCs w:val="20"/>
+              </w:rPr>
+            </w:pPr>
+            <w:r>
+              <w:rPr>
+                <w:sz w:val="20"/>
+                <w:szCs w:val="20"/>
+              </w:rPr>
               <w:t>Stacking Order</w:t>
             </w:r>
           </w:p>
           <w:p>
-            <w:r>
+            <w:pPr>
+              <w:rPr>
+                <w:sz w:val="20"/>
+                <w:szCs w:val="20"/>
+              </w:rPr>
+            </w:pPr>
+            <w:r>
+              <w:rPr>
+                <w:sz w:val="20"/>
+                <w:szCs w:val="20"/>
+              </w:rPr>
               <w:t>(</w:t>
             </w:r>
             <w:proofErr w:type="spellStart"/>
             <w:r>
               <w:rPr>
                 <w:rFonts w:ascii="Courier New" w:hAnsi="Courier New" w:cs="Courier New"/>
+                <w:sz w:val="20"/>
+                <w:szCs w:val="20"/>
               </w:rPr>
               <w:t>stacking_order</w:t>
             </w:r>
             <w:proofErr w:type="spellEnd"/>
             <w:r>
+              <w:rPr>
+                <w:sz w:val="20"/>
+                <w:szCs w:val="20"/>
+              </w:rPr>
               <w:t>)</w:t>
             </w:r>
           </w:p>
@@ -18736,7 +19193,17 @@
             <w:tcW w:w="7218" w:type="dxa"/>
           </w:tcPr>
           <w:p>
-            <w:r>
+            <w:pPr>
+              <w:rPr>
+                <w:sz w:val="20"/>
+                <w:szCs w:val="20"/>
+              </w:rPr>
+            </w:pPr>
+            <w:r>
+              <w:rPr>
+                <w:sz w:val="20"/>
+                <w:szCs w:val="20"/>
+              </w:rPr>
               <w:t>Overlapping neighborhood polygons stack like elements in a drawing program.  When a point on the map is contained is two or more neighborhood polygons, it is presumed to be in the neighborhood at the top of the stacking order.</w:t>
             </w:r>
           </w:p>
@@ -18751,23 +19218,49 @@
             <w:tcW w:w="2718" w:type="dxa"/>
           </w:tcPr>
           <w:p>
-            <w:r>
+            <w:pPr>
+              <w:rPr>
+                <w:sz w:val="20"/>
+                <w:szCs w:val="20"/>
+              </w:rPr>
+            </w:pPr>
+            <w:r>
+              <w:rPr>
+                <w:sz w:val="20"/>
+                <w:szCs w:val="20"/>
+              </w:rPr>
               <w:t>Obscured By</w:t>
             </w:r>
           </w:p>
           <w:p>
-            <w:r>
+            <w:pPr>
+              <w:rPr>
+                <w:sz w:val="20"/>
+                <w:szCs w:val="20"/>
+              </w:rPr>
+            </w:pPr>
+            <w:r>
+              <w:rPr>
+                <w:sz w:val="20"/>
+                <w:szCs w:val="20"/>
+              </w:rPr>
               <w:t>(</w:t>
             </w:r>
             <w:proofErr w:type="spellStart"/>
             <w:r>
               <w:rPr>
                 <w:rFonts w:ascii="Courier New" w:hAnsi="Courier New" w:cs="Courier New"/>
+                <w:sz w:val="20"/>
+                <w:szCs w:val="20"/>
               </w:rPr>
               <w:t>obscured_by</w:t>
             </w:r>
             <w:proofErr w:type="spellEnd"/>
             <w:r>
+              <w:rPr>
+                <w:sz w:val="20"/>
+                <w:szCs w:val="20"/>
+              </w:rPr>
               <w:t>)</w:t>
             </w:r>
           </w:p>
@@ -18777,7 +19270,17 @@
             <w:tcW w:w="7218" w:type="dxa"/>
           </w:tcPr>
           <w:p>
-            <w:r>
+            <w:pPr>
+              <w:rPr>
+                <w:sz w:val="20"/>
+                <w:szCs w:val="20"/>
+              </w:rPr>
+            </w:pPr>
+            <w:r>
+              <w:rPr>
+                <w:sz w:val="20"/>
+                <w:szCs w:val="20"/>
+              </w:rPr>
               <w:t>It’s an error for a neighborhood higher in the stacking order to cover a lower neighborhood’s reference point.  If this should happen to a neighborhood during scenario development, this attribute will be set to the ID of the offending neighborhood.</w:t>
             </w:r>
           </w:p>
@@ -18788,12 +19291,14 @@
     <w:p>
       <w:pPr>
         <w:pStyle w:val="Heading3"/>
-      </w:pPr>
-      <w:bookmarkStart w:id="131" w:name="_Ref314041752"/>
-      <w:r>
+        <w:pageBreakBefore/>
+      </w:pPr>
+      <w:bookmarkStart w:id="130" w:name="_Ref314041752"/>
+      <w:r>
+        <w:lastRenderedPageBreak/>
         <w:t>Actors</w:t>
       </w:r>
-      <w:bookmarkEnd w:id="131"/>
+      <w:bookmarkEnd w:id="130"/>
     </w:p>
     <w:p/>
     <w:p>
@@ -18879,7 +19384,17 @@
             <w:shd w:val="clear" w:color="auto" w:fill="000000" w:themeFill="text1"/>
           </w:tcPr>
           <w:p>
-            <w:r>
+            <w:pPr>
+              <w:rPr>
+                <w:sz w:val="20"/>
+                <w:szCs w:val="20"/>
+              </w:rPr>
+            </w:pPr>
+            <w:r>
+              <w:rPr>
+                <w:sz w:val="20"/>
+                <w:szCs w:val="20"/>
+              </w:rPr>
               <w:t>Attribute</w:t>
             </w:r>
           </w:p>
@@ -18890,7 +19405,17 @@
             <w:shd w:val="clear" w:color="auto" w:fill="000000" w:themeFill="text1"/>
           </w:tcPr>
           <w:p>
-            <w:r>
+            <w:pPr>
+              <w:rPr>
+                <w:sz w:val="20"/>
+                <w:szCs w:val="20"/>
+              </w:rPr>
+            </w:pPr>
+            <w:r>
+              <w:rPr>
+                <w:sz w:val="20"/>
+                <w:szCs w:val="20"/>
+              </w:rPr>
               <w:t>Description</w:t>
             </w:r>
           </w:p>
@@ -18905,21 +19430,47 @@
             <w:tcW w:w="2718" w:type="dxa"/>
           </w:tcPr>
           <w:p>
-            <w:r>
+            <w:pPr>
+              <w:rPr>
+                <w:sz w:val="20"/>
+                <w:szCs w:val="20"/>
+              </w:rPr>
+            </w:pPr>
+            <w:r>
+              <w:rPr>
+                <w:sz w:val="20"/>
+                <w:szCs w:val="20"/>
+              </w:rPr>
               <w:t>Actor ID</w:t>
             </w:r>
           </w:p>
           <w:p>
-            <w:r>
+            <w:pPr>
+              <w:rPr>
+                <w:sz w:val="20"/>
+                <w:szCs w:val="20"/>
+              </w:rPr>
+            </w:pPr>
+            <w:r>
+              <w:rPr>
+                <w:sz w:val="20"/>
+                <w:szCs w:val="20"/>
+              </w:rPr>
               <w:t>(</w:t>
             </w:r>
             <w:r>
               <w:rPr>
                 <w:rFonts w:ascii="Courier New" w:hAnsi="Courier New" w:cs="Courier New"/>
+                <w:sz w:val="20"/>
+                <w:szCs w:val="20"/>
               </w:rPr>
               <w:t>a</w:t>
             </w:r>
             <w:r>
+              <w:rPr>
+                <w:sz w:val="20"/>
+                <w:szCs w:val="20"/>
+              </w:rPr>
               <w:t>)</w:t>
             </w:r>
           </w:p>
@@ -18929,7 +19480,17 @@
             <w:tcW w:w="7218" w:type="dxa"/>
           </w:tcPr>
           <w:p>
-            <w:r>
+            <w:pPr>
+              <w:rPr>
+                <w:sz w:val="20"/>
+                <w:szCs w:val="20"/>
+              </w:rPr>
+            </w:pPr>
+            <w:r>
+              <w:rPr>
+                <w:sz w:val="20"/>
+                <w:szCs w:val="20"/>
+              </w:rPr>
               <w:t>The actor ID, a unique string used to identify this actor.  It should be short, and may consist of capital letters and digits.  It must be distinct from all other entity IDs used in the scenario (e.g., group IDs).</w:t>
             </w:r>
           </w:p>
@@ -18944,29 +19505,49 @@
             <w:tcW w:w="2718" w:type="dxa"/>
           </w:tcPr>
           <w:p>
-            <w:r>
+            <w:pPr>
+              <w:rPr>
+                <w:sz w:val="20"/>
+                <w:szCs w:val="20"/>
+              </w:rPr>
+            </w:pPr>
+            <w:r>
+              <w:rPr>
+                <w:sz w:val="20"/>
+                <w:szCs w:val="20"/>
+              </w:rPr>
               <w:t>Long Name</w:t>
             </w:r>
           </w:p>
           <w:p>
-            <w:r>
+            <w:pPr>
+              <w:rPr>
+                <w:sz w:val="20"/>
+                <w:szCs w:val="20"/>
+              </w:rPr>
+            </w:pPr>
+            <w:r>
+              <w:rPr>
+                <w:sz w:val="20"/>
+                <w:szCs w:val="20"/>
+              </w:rPr>
               <w:t>(</w:t>
             </w:r>
             <w:proofErr w:type="spellStart"/>
             <w:r>
               <w:rPr>
                 <w:rFonts w:ascii="Courier New" w:hAnsi="Courier New" w:cs="Courier New"/>
-              </w:rPr>
-              <w:t>long</w:t>
-            </w:r>
-            <w:r>
-              <w:rPr>
-                <w:rFonts w:ascii="Courier New" w:hAnsi="Courier New" w:cs="Courier New"/>
-              </w:rPr>
-              <w:t>name</w:t>
+                <w:sz w:val="20"/>
+                <w:szCs w:val="20"/>
+              </w:rPr>
+              <w:t>longname</w:t>
             </w:r>
             <w:proofErr w:type="spellEnd"/>
             <w:r>
+              <w:rPr>
+                <w:sz w:val="20"/>
+                <w:szCs w:val="20"/>
+              </w:rPr>
               <w:t>)</w:t>
             </w:r>
           </w:p>
@@ -18976,7 +19557,17 @@
             <w:tcW w:w="7218" w:type="dxa"/>
           </w:tcPr>
           <w:p>
-            <w:r>
+            <w:pPr>
+              <w:rPr>
+                <w:sz w:val="20"/>
+                <w:szCs w:val="20"/>
+              </w:rPr>
+            </w:pPr>
+            <w:r>
+              <w:rPr>
+                <w:sz w:val="20"/>
+                <w:szCs w:val="20"/>
+              </w:rPr>
               <w:t>A longer, human-readable name for use in reports and other output; it may also be used to document the precise meaning of the actor ID, which might otherwise be cryptic.</w:t>
             </w:r>
           </w:p>
@@ -18991,22 +19582,47 @@
             <w:tcW w:w="2718" w:type="dxa"/>
           </w:tcPr>
           <w:p>
-            <w:r>
-              <w:lastRenderedPageBreak/>
+            <w:pPr>
+              <w:rPr>
+                <w:sz w:val="20"/>
+                <w:szCs w:val="20"/>
+              </w:rPr>
+            </w:pPr>
+            <w:r>
+              <w:rPr>
+                <w:sz w:val="20"/>
+                <w:szCs w:val="20"/>
+              </w:rPr>
               <w:t>Supports</w:t>
             </w:r>
           </w:p>
           <w:p>
-            <w:r>
+            <w:pPr>
+              <w:rPr>
+                <w:sz w:val="20"/>
+                <w:szCs w:val="20"/>
+              </w:rPr>
+            </w:pPr>
+            <w:r>
+              <w:rPr>
+                <w:sz w:val="20"/>
+                <w:szCs w:val="20"/>
+              </w:rPr>
               <w:t>(</w:t>
             </w:r>
             <w:r>
               <w:rPr>
                 <w:rFonts w:ascii="Courier New" w:hAnsi="Courier New" w:cs="Courier New"/>
+                <w:sz w:val="20"/>
+                <w:szCs w:val="20"/>
               </w:rPr>
               <w:t>supports</w:t>
             </w:r>
             <w:r>
+              <w:rPr>
+                <w:sz w:val="20"/>
+                <w:szCs w:val="20"/>
+              </w:rPr>
               <w:t>)</w:t>
             </w:r>
           </w:p>
@@ -19016,66 +19632,156 @@
             <w:tcW w:w="7218" w:type="dxa"/>
           </w:tcPr>
           <w:p>
-            <w:r>
+            <w:pPr>
+              <w:rPr>
+                <w:sz w:val="20"/>
+                <w:szCs w:val="20"/>
+              </w:rPr>
+            </w:pPr>
+            <w:r>
+              <w:rPr>
+                <w:sz w:val="20"/>
+                <w:szCs w:val="20"/>
+              </w:rPr>
               <w:t xml:space="preserve">This attribute identifies the actor that usually receives this actor’s political support (Section </w:t>
             </w:r>
             <w:r>
+              <w:rPr>
+                <w:sz w:val="20"/>
+                <w:szCs w:val="20"/>
+              </w:rPr>
               <w:fldChar w:fldCharType="begin"/>
             </w:r>
             <w:r>
+              <w:rPr>
+                <w:sz w:val="20"/>
+                <w:szCs w:val="20"/>
+              </w:rPr>
               <w:instrText xml:space="preserve"> REF _Ref313964587 \r \h </w:instrText>
             </w:r>
             <w:r>
+              <w:rPr>
+                <w:sz w:val="20"/>
+                <w:szCs w:val="20"/>
+              </w:rPr>
+            </w:r>
+            <w:r>
+              <w:rPr>
+                <w:sz w:val="20"/>
+                <w:szCs w:val="20"/>
+              </w:rPr>
+              <w:instrText xml:space="preserve"> \* MERGEFORMAT </w:instrText>
+            </w:r>
+            <w:r>
+              <w:rPr>
+                <w:sz w:val="20"/>
+                <w:szCs w:val="20"/>
+              </w:rPr>
               <w:fldChar w:fldCharType="separate"/>
             </w:r>
             <w:r>
+              <w:rPr>
+                <w:sz w:val="20"/>
+                <w:szCs w:val="20"/>
+              </w:rPr>
               <w:t>6.2.1</w:t>
             </w:r>
             <w:r>
+              <w:rPr>
+                <w:sz w:val="20"/>
+                <w:szCs w:val="20"/>
+              </w:rPr>
               <w:fldChar w:fldCharType="end"/>
             </w:r>
             <w:r>
+              <w:rPr>
+                <w:sz w:val="20"/>
+                <w:szCs w:val="20"/>
+              </w:rPr>
               <w:t xml:space="preserve">); it may be an actor’s </w:t>
             </w:r>
             <w:proofErr w:type="gramStart"/>
             <w:r>
+              <w:rPr>
+                <w:sz w:val="20"/>
+                <w:szCs w:val="20"/>
+              </w:rPr>
               <w:t>ID,</w:t>
             </w:r>
             <w:proofErr w:type="gramEnd"/>
             <w:r>
+              <w:rPr>
+                <w:sz w:val="20"/>
+                <w:szCs w:val="20"/>
+              </w:rPr>
               <w:t xml:space="preserve"> or </w:t>
             </w:r>
             <w:r>
               <w:rPr>
                 <w:b/>
+                <w:sz w:val="20"/>
+                <w:szCs w:val="20"/>
               </w:rPr>
               <w:t>SELF</w:t>
             </w:r>
             <w:r>
+              <w:rPr>
+                <w:sz w:val="20"/>
+                <w:szCs w:val="20"/>
+              </w:rPr>
               <w:t xml:space="preserve"> if the actor usually supports himself, or </w:t>
             </w:r>
             <w:r>
               <w:rPr>
                 <w:b/>
+                <w:sz w:val="20"/>
+                <w:szCs w:val="20"/>
               </w:rPr>
               <w:t>NONE</w:t>
             </w:r>
             <w:r>
+              <w:rPr>
+                <w:sz w:val="20"/>
+                <w:szCs w:val="20"/>
+              </w:rPr>
               <w:t xml:space="preserve"> if the actor doesn’t usually make use of his political support.</w:t>
             </w:r>
           </w:p>
-          <w:p/>
           <w:p>
-            <w:r>
+            <w:pPr>
+              <w:rPr>
+                <w:sz w:val="20"/>
+                <w:szCs w:val="20"/>
+              </w:rPr>
+            </w:pPr>
+          </w:p>
+          <w:p>
+            <w:pPr>
+              <w:rPr>
+                <w:sz w:val="20"/>
+                <w:szCs w:val="20"/>
+              </w:rPr>
+            </w:pPr>
+            <w:r>
+              <w:rPr>
+                <w:sz w:val="20"/>
+                <w:szCs w:val="20"/>
+              </w:rPr>
               <w:t xml:space="preserve">Political support is computed weekly, neighborhood by neighborhood, and by default actors will support each other as determined by this attribute.  However, it is also possible for the actor to override this setting in particular neighborhoods using the </w:t>
             </w:r>
             <w:r>
               <w:rPr>
                 <w:b/>
+                <w:sz w:val="20"/>
+                <w:szCs w:val="20"/>
               </w:rPr>
               <w:t>SUPPORT</w:t>
             </w:r>
             <w:r>
+              <w:rPr>
+                <w:sz w:val="20"/>
+                <w:szCs w:val="20"/>
+              </w:rPr>
               <w:t xml:space="preserve"> tactic (Section TBD); thus, he can support himself in one neighborhood, a different actor in another neighborhood, and no one at all in a third.</w:t>
             </w:r>
           </w:p>
@@ -19090,23 +19796,49 @@
             <w:tcW w:w="2718" w:type="dxa"/>
           </w:tcPr>
           <w:p>
-            <w:r>
+            <w:pPr>
+              <w:rPr>
+                <w:sz w:val="20"/>
+                <w:szCs w:val="20"/>
+              </w:rPr>
+            </w:pPr>
+            <w:r>
+              <w:rPr>
+                <w:sz w:val="20"/>
+                <w:szCs w:val="20"/>
+              </w:rPr>
               <w:t>Cash Reserve</w:t>
             </w:r>
           </w:p>
           <w:p>
-            <w:r>
+            <w:pPr>
+              <w:rPr>
+                <w:sz w:val="20"/>
+                <w:szCs w:val="20"/>
+              </w:rPr>
+            </w:pPr>
+            <w:r>
+              <w:rPr>
+                <w:sz w:val="20"/>
+                <w:szCs w:val="20"/>
+              </w:rPr>
               <w:t>(</w:t>
             </w:r>
             <w:proofErr w:type="spellStart"/>
             <w:r>
               <w:rPr>
                 <w:rFonts w:ascii="Courier New" w:hAnsi="Courier New" w:cs="Courier New"/>
+                <w:sz w:val="20"/>
+                <w:szCs w:val="20"/>
               </w:rPr>
               <w:t>cash_reserve</w:t>
             </w:r>
             <w:proofErr w:type="spellEnd"/>
             <w:r>
+              <w:rPr>
+                <w:sz w:val="20"/>
+                <w:szCs w:val="20"/>
+              </w:rPr>
               <w:t>)</w:t>
             </w:r>
           </w:p>
@@ -19116,31 +19848,86 @@
             <w:tcW w:w="7218" w:type="dxa"/>
           </w:tcPr>
           <w:p>
-            <w:r>
+            <w:pPr>
+              <w:rPr>
+                <w:sz w:val="20"/>
+                <w:szCs w:val="20"/>
+              </w:rPr>
+            </w:pPr>
+            <w:r>
+              <w:rPr>
+                <w:sz w:val="20"/>
+                <w:szCs w:val="20"/>
+              </w:rPr>
               <w:t>The actor’s cash reserve as of the start of the simulation</w:t>
             </w:r>
             <w:r>
+              <w:rPr>
+                <w:sz w:val="20"/>
+                <w:szCs w:val="20"/>
+              </w:rPr>
               <w:t>, in dollars</w:t>
             </w:r>
             <w:r>
+              <w:rPr>
+                <w:sz w:val="20"/>
+                <w:szCs w:val="20"/>
+              </w:rPr>
               <w:t xml:space="preserve">; see Section </w:t>
             </w:r>
             <w:r>
+              <w:rPr>
+                <w:sz w:val="20"/>
+                <w:szCs w:val="20"/>
+              </w:rPr>
               <w:fldChar w:fldCharType="begin"/>
             </w:r>
             <w:r>
+              <w:rPr>
+                <w:sz w:val="20"/>
+                <w:szCs w:val="20"/>
+              </w:rPr>
               <w:instrText xml:space="preserve"> REF _Ref313964929 \r \h </w:instrText>
             </w:r>
             <w:r>
+              <w:rPr>
+                <w:sz w:val="20"/>
+                <w:szCs w:val="20"/>
+              </w:rPr>
+            </w:r>
+            <w:r>
+              <w:rPr>
+                <w:sz w:val="20"/>
+                <w:szCs w:val="20"/>
+              </w:rPr>
+              <w:instrText xml:space="preserve"> \* MERGEFORMAT </w:instrText>
+            </w:r>
+            <w:r>
+              <w:rPr>
+                <w:sz w:val="20"/>
+                <w:szCs w:val="20"/>
+              </w:rPr>
               <w:fldChar w:fldCharType="separate"/>
             </w:r>
             <w:r>
+              <w:rPr>
+                <w:sz w:val="20"/>
+                <w:szCs w:val="20"/>
+              </w:rPr>
               <w:t>6.1.1</w:t>
             </w:r>
             <w:r>
+              <w:rPr>
+                <w:sz w:val="20"/>
+                <w:szCs w:val="20"/>
+              </w:rPr>
               <w:fldChar w:fldCharType="end"/>
             </w:r>
             <w:r>
+              <w:rPr>
+                <w:sz w:val="20"/>
+                <w:szCs w:val="20"/>
+              </w:rPr>
               <w:t>.</w:t>
             </w:r>
           </w:p>
@@ -19155,21 +19942,47 @@
             <w:tcW w:w="2718" w:type="dxa"/>
           </w:tcPr>
           <w:p>
-            <w:r>
+            <w:pPr>
+              <w:rPr>
+                <w:sz w:val="20"/>
+                <w:szCs w:val="20"/>
+              </w:rPr>
+            </w:pPr>
+            <w:r>
+              <w:rPr>
+                <w:sz w:val="20"/>
+                <w:szCs w:val="20"/>
+              </w:rPr>
               <w:t>Income</w:t>
             </w:r>
           </w:p>
           <w:p>
-            <w:r>
+            <w:pPr>
+              <w:rPr>
+                <w:sz w:val="20"/>
+                <w:szCs w:val="20"/>
+              </w:rPr>
+            </w:pPr>
+            <w:r>
+              <w:rPr>
+                <w:sz w:val="20"/>
+                <w:szCs w:val="20"/>
+              </w:rPr>
               <w:t>(</w:t>
             </w:r>
             <w:r>
               <w:rPr>
                 <w:rFonts w:ascii="Courier New" w:hAnsi="Courier New" w:cs="Courier New"/>
+                <w:sz w:val="20"/>
+                <w:szCs w:val="20"/>
               </w:rPr>
               <w:t>income</w:t>
             </w:r>
             <w:r>
+              <w:rPr>
+                <w:sz w:val="20"/>
+                <w:szCs w:val="20"/>
+              </w:rPr>
               <w:t>)</w:t>
             </w:r>
           </w:p>
@@ -19179,34 +19992,77 @@
             <w:tcW w:w="7218" w:type="dxa"/>
           </w:tcPr>
           <w:p>
-            <w:r>
+            <w:pPr>
+              <w:rPr>
+                <w:sz w:val="20"/>
+                <w:szCs w:val="20"/>
+              </w:rPr>
+            </w:pPr>
+            <w:r>
+              <w:rPr>
+                <w:sz w:val="20"/>
+                <w:szCs w:val="20"/>
+              </w:rPr>
               <w:t xml:space="preserve">The </w:t>
             </w:r>
             <w:r>
+              <w:rPr>
+                <w:sz w:val="20"/>
+                <w:szCs w:val="20"/>
+              </w:rPr>
               <w:t>actor’s regular income</w:t>
             </w:r>
             <w:r>
               <w:rPr>
                 <w:rStyle w:val="FootnoteReference"/>
+                <w:sz w:val="20"/>
+                <w:szCs w:val="20"/>
               </w:rPr>
               <w:footnoteReference w:id="13"/>
             </w:r>
             <w:r>
+              <w:rPr>
+                <w:sz w:val="20"/>
+                <w:szCs w:val="20"/>
+              </w:rPr>
               <w:t>, in dollars/week.  Income flows into the actor’s cash-on-hand, where it can be used to fund tactics.</w:t>
             </w:r>
           </w:p>
-          <w:p/>
           <w:p>
-            <w:r>
+            <w:pPr>
+              <w:rPr>
+                <w:sz w:val="20"/>
+                <w:szCs w:val="20"/>
+              </w:rPr>
+            </w:pPr>
+          </w:p>
+          <w:p>
+            <w:pPr>
+              <w:rPr>
+                <w:sz w:val="20"/>
+                <w:szCs w:val="20"/>
+              </w:rPr>
+            </w:pPr>
+            <w:r>
+              <w:rPr>
+                <w:sz w:val="20"/>
+                <w:szCs w:val="20"/>
+              </w:rPr>
               <w:t xml:space="preserve">Note that the actor can also receive income from other actors, by way of the </w:t>
             </w:r>
             <w:r>
               <w:rPr>
                 <w:b/>
+                <w:sz w:val="20"/>
+                <w:szCs w:val="20"/>
               </w:rPr>
               <w:t>FUND</w:t>
             </w:r>
             <w:r>
+              <w:rPr>
+                <w:sz w:val="20"/>
+                <w:szCs w:val="20"/>
+              </w:rPr>
               <w:t xml:space="preserve"> tactic.</w:t>
             </w:r>
           </w:p>
@@ -19221,47 +20077,49 @@
             <w:tcW w:w="2718" w:type="dxa"/>
           </w:tcPr>
           <w:p>
-            <w:r>
+            <w:pPr>
+              <w:rPr>
+                <w:sz w:val="20"/>
+                <w:szCs w:val="20"/>
+              </w:rPr>
+            </w:pPr>
+            <w:r>
+              <w:rPr>
+                <w:sz w:val="20"/>
+                <w:szCs w:val="20"/>
+              </w:rPr>
               <w:t>Cash-On-Hand</w:t>
             </w:r>
           </w:p>
           <w:p>
-            <w:r>
+            <w:pPr>
+              <w:rPr>
+                <w:sz w:val="20"/>
+                <w:szCs w:val="20"/>
+              </w:rPr>
+            </w:pPr>
+            <w:r>
+              <w:rPr>
+                <w:sz w:val="20"/>
+                <w:szCs w:val="20"/>
+              </w:rPr>
               <w:t>(</w:t>
             </w:r>
             <w:proofErr w:type="spellStart"/>
             <w:r>
               <w:rPr>
                 <w:rFonts w:ascii="Courier New" w:hAnsi="Courier New" w:cs="Courier New"/>
-              </w:rPr>
-              <w:t>cash</w:t>
-            </w:r>
-            <w:r>
-              <w:rPr>
-                <w:rFonts w:ascii="Courier New" w:hAnsi="Courier New" w:cs="Courier New"/>
-              </w:rPr>
-              <w:t>_</w:t>
-            </w:r>
-            <w:r>
-              <w:rPr>
-                <w:rFonts w:ascii="Courier New" w:hAnsi="Courier New" w:cs="Courier New"/>
-              </w:rPr>
-              <w:t>on</w:t>
-            </w:r>
-            <w:r>
-              <w:rPr>
-                <w:rFonts w:ascii="Courier New" w:hAnsi="Courier New" w:cs="Courier New"/>
-              </w:rPr>
-              <w:t>_</w:t>
-            </w:r>
-            <w:r>
-              <w:rPr>
-                <w:rFonts w:ascii="Courier New" w:hAnsi="Courier New" w:cs="Courier New"/>
-              </w:rPr>
-              <w:t>hand</w:t>
+                <w:sz w:val="20"/>
+                <w:szCs w:val="20"/>
+              </w:rPr>
+              <w:t>cash_on_hand</w:t>
             </w:r>
             <w:proofErr w:type="spellEnd"/>
             <w:r>
+              <w:rPr>
+                <w:sz w:val="20"/>
+                <w:szCs w:val="20"/>
+              </w:rPr>
               <w:t>)</w:t>
             </w:r>
           </w:p>
@@ -19271,13 +20129,40 @@
             <w:tcW w:w="7218" w:type="dxa"/>
           </w:tcPr>
           <w:p>
-            <w:r>
+            <w:pPr>
+              <w:rPr>
+                <w:sz w:val="20"/>
+                <w:szCs w:val="20"/>
+              </w:rPr>
+            </w:pPr>
+            <w:r>
+              <w:rPr>
+                <w:sz w:val="20"/>
+                <w:szCs w:val="20"/>
+              </w:rPr>
               <w:t>An actor’s cash-on-hand is the amount of money the actor has available to fund tactics.  The actor receives income into his cash-on-hand each week, and he may also move money between his cash-on-hand and his cash reserve.  Cash-on-hand that is unspent during one week rolls over to the next.</w:t>
             </w:r>
           </w:p>
-          <w:p/>
           <w:p>
-            <w:r>
+            <w:pPr>
+              <w:rPr>
+                <w:sz w:val="20"/>
+                <w:szCs w:val="20"/>
+              </w:rPr>
+            </w:pPr>
+          </w:p>
+          <w:p>
+            <w:pPr>
+              <w:rPr>
+                <w:sz w:val="20"/>
+                <w:szCs w:val="20"/>
+              </w:rPr>
+            </w:pPr>
+            <w:r>
+              <w:rPr>
+                <w:sz w:val="20"/>
+                <w:szCs w:val="20"/>
+              </w:rPr>
               <w:t>This attribute represents the actor’s cash-on-hand at the start of the simulation: the actor’s income, carry-over from the previous week, and any funds received from other actors prior to simulation start.</w:t>
             </w:r>
           </w:p>
@@ -19288,12 +20173,14 @@
     <w:p>
       <w:pPr>
         <w:pStyle w:val="Heading3"/>
-      </w:pPr>
-      <w:bookmarkStart w:id="132" w:name="_Ref314044258"/>
-      <w:r>
+        <w:pageBreakBefore/>
+      </w:pPr>
+      <w:bookmarkStart w:id="131" w:name="_Ref314044258"/>
+      <w:r>
+        <w:lastRenderedPageBreak/>
         <w:t>Civilian Groups</w:t>
       </w:r>
-      <w:bookmarkEnd w:id="132"/>
+      <w:bookmarkEnd w:id="131"/>
     </w:p>
     <w:p/>
     <w:p>
@@ -19307,6 +20194,7 @@
         <w:t>The following attributes are directly associated with civilian groups.</w:t>
       </w:r>
     </w:p>
+    <w:p/>
     <w:tbl>
       <w:tblPr>
         <w:tblStyle w:val="TableGrid"/>
@@ -19328,8 +20216,17 @@
             <w:shd w:val="clear" w:color="auto" w:fill="000000" w:themeFill="text1"/>
           </w:tcPr>
           <w:p>
-            <w:r>
-              <w:lastRenderedPageBreak/>
+            <w:pPr>
+              <w:rPr>
+                <w:sz w:val="20"/>
+                <w:szCs w:val="20"/>
+              </w:rPr>
+            </w:pPr>
+            <w:r>
+              <w:rPr>
+                <w:sz w:val="20"/>
+                <w:szCs w:val="20"/>
+              </w:rPr>
               <w:t>Attribute</w:t>
             </w:r>
           </w:p>
@@ -19340,7 +20237,17 @@
             <w:shd w:val="clear" w:color="auto" w:fill="000000" w:themeFill="text1"/>
           </w:tcPr>
           <w:p>
-            <w:r>
+            <w:pPr>
+              <w:rPr>
+                <w:sz w:val="20"/>
+                <w:szCs w:val="20"/>
+              </w:rPr>
+            </w:pPr>
+            <w:r>
+              <w:rPr>
+                <w:sz w:val="20"/>
+                <w:szCs w:val="20"/>
+              </w:rPr>
               <w:t>Description</w:t>
             </w:r>
           </w:p>
@@ -19355,21 +20262,47 @@
             <w:tcW w:w="2718" w:type="dxa"/>
           </w:tcPr>
           <w:p>
-            <w:r>
+            <w:pPr>
+              <w:rPr>
+                <w:sz w:val="20"/>
+                <w:szCs w:val="20"/>
+              </w:rPr>
+            </w:pPr>
+            <w:r>
+              <w:rPr>
+                <w:sz w:val="20"/>
+                <w:szCs w:val="20"/>
+              </w:rPr>
               <w:t>Group ID</w:t>
             </w:r>
           </w:p>
           <w:p>
-            <w:r>
+            <w:pPr>
+              <w:rPr>
+                <w:sz w:val="20"/>
+                <w:szCs w:val="20"/>
+              </w:rPr>
+            </w:pPr>
+            <w:r>
+              <w:rPr>
+                <w:sz w:val="20"/>
+                <w:szCs w:val="20"/>
+              </w:rPr>
               <w:t>(</w:t>
             </w:r>
             <w:r>
               <w:rPr>
                 <w:rFonts w:ascii="Courier New" w:hAnsi="Courier New" w:cs="Courier New"/>
+                <w:sz w:val="20"/>
+                <w:szCs w:val="20"/>
               </w:rPr>
               <w:t>g</w:t>
             </w:r>
             <w:r>
+              <w:rPr>
+                <w:sz w:val="20"/>
+                <w:szCs w:val="20"/>
+              </w:rPr>
               <w:t>)</w:t>
             </w:r>
           </w:p>
@@ -19379,7 +20312,17 @@
             <w:tcW w:w="7218" w:type="dxa"/>
           </w:tcPr>
           <w:p>
-            <w:r>
+            <w:pPr>
+              <w:rPr>
+                <w:sz w:val="20"/>
+                <w:szCs w:val="20"/>
+              </w:rPr>
+            </w:pPr>
+            <w:r>
+              <w:rPr>
+                <w:sz w:val="20"/>
+                <w:szCs w:val="20"/>
+              </w:rPr>
               <w:t>The group ID, a unique string used to identify this group.  It should be short, and may consist of capital letters and digits.  It must be distinct from all other entity IDs used in the scenario (e.g., actor IDs).</w:t>
             </w:r>
           </w:p>
@@ -19394,29 +20337,49 @@
             <w:tcW w:w="2718" w:type="dxa"/>
           </w:tcPr>
           <w:p>
-            <w:r>
+            <w:pPr>
+              <w:rPr>
+                <w:sz w:val="20"/>
+                <w:szCs w:val="20"/>
+              </w:rPr>
+            </w:pPr>
+            <w:r>
+              <w:rPr>
+                <w:sz w:val="20"/>
+                <w:szCs w:val="20"/>
+              </w:rPr>
               <w:t>Long Name</w:t>
             </w:r>
           </w:p>
           <w:p>
-            <w:r>
+            <w:pPr>
+              <w:rPr>
+                <w:sz w:val="20"/>
+                <w:szCs w:val="20"/>
+              </w:rPr>
+            </w:pPr>
+            <w:r>
+              <w:rPr>
+                <w:sz w:val="20"/>
+                <w:szCs w:val="20"/>
+              </w:rPr>
               <w:t>(</w:t>
             </w:r>
             <w:proofErr w:type="spellStart"/>
             <w:r>
               <w:rPr>
                 <w:rFonts w:ascii="Courier New" w:hAnsi="Courier New" w:cs="Courier New"/>
-              </w:rPr>
-              <w:t>long</w:t>
-            </w:r>
-            <w:r>
-              <w:rPr>
-                <w:rFonts w:ascii="Courier New" w:hAnsi="Courier New" w:cs="Courier New"/>
-              </w:rPr>
-              <w:t>name</w:t>
+                <w:sz w:val="20"/>
+                <w:szCs w:val="20"/>
+              </w:rPr>
+              <w:t>longname</w:t>
             </w:r>
             <w:proofErr w:type="spellEnd"/>
             <w:r>
+              <w:rPr>
+                <w:sz w:val="20"/>
+                <w:szCs w:val="20"/>
+              </w:rPr>
               <w:t>)</w:t>
             </w:r>
           </w:p>
@@ -19426,7 +20389,17 @@
             <w:tcW w:w="7218" w:type="dxa"/>
           </w:tcPr>
           <w:p>
-            <w:r>
+            <w:pPr>
+              <w:rPr>
+                <w:sz w:val="20"/>
+                <w:szCs w:val="20"/>
+              </w:rPr>
+            </w:pPr>
+            <w:r>
+              <w:rPr>
+                <w:sz w:val="20"/>
+                <w:szCs w:val="20"/>
+              </w:rPr>
               <w:t>A longer, human-readable name for use in reports and other output; it may also be used to document the precise meaning of the group ID, which might otherwise be cryptic.</w:t>
             </w:r>
           </w:p>
@@ -19441,21 +20414,47 @@
             <w:tcW w:w="2718" w:type="dxa"/>
           </w:tcPr>
           <w:p>
-            <w:r>
+            <w:pPr>
+              <w:rPr>
+                <w:sz w:val="20"/>
+                <w:szCs w:val="20"/>
+              </w:rPr>
+            </w:pPr>
+            <w:r>
+              <w:rPr>
+                <w:sz w:val="20"/>
+                <w:szCs w:val="20"/>
+              </w:rPr>
               <w:t>Neighborhood</w:t>
             </w:r>
           </w:p>
           <w:p>
-            <w:r>
+            <w:pPr>
+              <w:rPr>
+                <w:sz w:val="20"/>
+                <w:szCs w:val="20"/>
+              </w:rPr>
+            </w:pPr>
+            <w:r>
+              <w:rPr>
+                <w:sz w:val="20"/>
+                <w:szCs w:val="20"/>
+              </w:rPr>
               <w:t>(</w:t>
             </w:r>
             <w:r>
               <w:rPr>
                 <w:rFonts w:ascii="Courier New" w:hAnsi="Courier New" w:cs="Courier New"/>
+                <w:sz w:val="20"/>
+                <w:szCs w:val="20"/>
               </w:rPr>
               <w:t>n</w:t>
             </w:r>
             <w:r>
+              <w:rPr>
+                <w:sz w:val="20"/>
+                <w:szCs w:val="20"/>
+              </w:rPr>
               <w:t>)</w:t>
             </w:r>
           </w:p>
@@ -19465,7 +20464,17 @@
             <w:tcW w:w="7218" w:type="dxa"/>
           </w:tcPr>
           <w:p>
-            <w:r>
+            <w:pPr>
+              <w:rPr>
+                <w:sz w:val="20"/>
+                <w:szCs w:val="20"/>
+              </w:rPr>
+            </w:pPr>
+            <w:r>
+              <w:rPr>
+                <w:sz w:val="20"/>
+                <w:szCs w:val="20"/>
+              </w:rPr>
               <w:t>This attribute is the ID of the group’s neighborhood of residence.</w:t>
             </w:r>
           </w:p>
@@ -19480,21 +20489,47 @@
             <w:tcW w:w="2718" w:type="dxa"/>
           </w:tcPr>
           <w:p>
-            <w:r>
+            <w:pPr>
+              <w:rPr>
+                <w:sz w:val="20"/>
+                <w:szCs w:val="20"/>
+              </w:rPr>
+            </w:pPr>
+            <w:r>
+              <w:rPr>
+                <w:sz w:val="20"/>
+                <w:szCs w:val="20"/>
+              </w:rPr>
               <w:t>Demeanor</w:t>
             </w:r>
           </w:p>
           <w:p>
-            <w:r>
+            <w:pPr>
+              <w:rPr>
+                <w:sz w:val="20"/>
+                <w:szCs w:val="20"/>
+              </w:rPr>
+            </w:pPr>
+            <w:r>
+              <w:rPr>
+                <w:sz w:val="20"/>
+                <w:szCs w:val="20"/>
+              </w:rPr>
               <w:t>(</w:t>
             </w:r>
             <w:r>
               <w:rPr>
                 <w:rFonts w:ascii="Courier New" w:hAnsi="Courier New" w:cs="Courier New"/>
+                <w:sz w:val="20"/>
+                <w:szCs w:val="20"/>
               </w:rPr>
               <w:t>demeanor</w:t>
             </w:r>
             <w:r>
+              <w:rPr>
+                <w:sz w:val="20"/>
+                <w:szCs w:val="20"/>
+              </w:rPr>
               <w:t>)</w:t>
             </w:r>
           </w:p>
@@ -19504,31 +20539,95 @@
             <w:tcW w:w="7218" w:type="dxa"/>
           </w:tcPr>
           <w:p>
-            <w:r>
+            <w:pPr>
+              <w:rPr>
+                <w:sz w:val="20"/>
+                <w:szCs w:val="20"/>
+              </w:rPr>
+            </w:pPr>
+            <w:r>
+              <w:rPr>
+                <w:sz w:val="20"/>
+                <w:szCs w:val="20"/>
+              </w:rPr>
               <w:t>The demeanor of the group, i.e., its propensity for violence.  The group may be aggressive, average, or apathetic.</w:t>
             </w:r>
           </w:p>
-          <w:p/>
           <w:p>
-            <w:r>
+            <w:pPr>
+              <w:rPr>
+                <w:sz w:val="20"/>
+                <w:szCs w:val="20"/>
+              </w:rPr>
+            </w:pPr>
+          </w:p>
+          <w:p>
+            <w:pPr>
+              <w:rPr>
+                <w:sz w:val="20"/>
+                <w:szCs w:val="20"/>
+              </w:rPr>
+            </w:pPr>
+            <w:r>
+              <w:rPr>
+                <w:sz w:val="20"/>
+                <w:szCs w:val="20"/>
+              </w:rPr>
               <w:t xml:space="preserve">Demeanor affects the group’s ability to project force in the Security model (Section </w:t>
             </w:r>
             <w:r>
+              <w:rPr>
+                <w:sz w:val="20"/>
+                <w:szCs w:val="20"/>
+              </w:rPr>
               <w:fldChar w:fldCharType="begin"/>
             </w:r>
             <w:r>
+              <w:rPr>
+                <w:sz w:val="20"/>
+                <w:szCs w:val="20"/>
+              </w:rPr>
               <w:instrText xml:space="preserve"> REF _Ref185639112 \r \h </w:instrText>
             </w:r>
             <w:r>
+              <w:rPr>
+                <w:sz w:val="20"/>
+                <w:szCs w:val="20"/>
+              </w:rPr>
+            </w:r>
+            <w:r>
+              <w:rPr>
+                <w:sz w:val="20"/>
+                <w:szCs w:val="20"/>
+              </w:rPr>
+              <w:instrText xml:space="preserve"> \* MERGEFORMAT </w:instrText>
+            </w:r>
+            <w:r>
+              <w:rPr>
+                <w:sz w:val="20"/>
+                <w:szCs w:val="20"/>
+              </w:rPr>
               <w:fldChar w:fldCharType="separate"/>
             </w:r>
             <w:r>
+              <w:rPr>
+                <w:sz w:val="20"/>
+                <w:szCs w:val="20"/>
+              </w:rPr>
               <w:t>3.8</w:t>
             </w:r>
             <w:r>
+              <w:rPr>
+                <w:sz w:val="20"/>
+                <w:szCs w:val="20"/>
+              </w:rPr>
               <w:fldChar w:fldCharType="end"/>
             </w:r>
             <w:r>
+              <w:rPr>
+                <w:sz w:val="20"/>
+                <w:szCs w:val="20"/>
+              </w:rPr>
               <w:t>).  It has had other uses in the past (i.e., in JNEM) and will likely be used in other models in the future.</w:t>
             </w:r>
           </w:p>
@@ -19543,23 +20642,49 @@
             <w:tcW w:w="2718" w:type="dxa"/>
           </w:tcPr>
           <w:p>
-            <w:r>
+            <w:pPr>
+              <w:rPr>
+                <w:sz w:val="20"/>
+                <w:szCs w:val="20"/>
+              </w:rPr>
+            </w:pPr>
+            <w:r>
+              <w:rPr>
+                <w:sz w:val="20"/>
+                <w:szCs w:val="20"/>
+              </w:rPr>
               <w:t>Base Population</w:t>
             </w:r>
           </w:p>
           <w:p>
-            <w:r>
+            <w:pPr>
+              <w:rPr>
+                <w:sz w:val="20"/>
+                <w:szCs w:val="20"/>
+              </w:rPr>
+            </w:pPr>
+            <w:r>
+              <w:rPr>
+                <w:sz w:val="20"/>
+                <w:szCs w:val="20"/>
+              </w:rPr>
               <w:t>(</w:t>
             </w:r>
             <w:proofErr w:type="spellStart"/>
             <w:r>
               <w:rPr>
                 <w:rFonts w:ascii="Courier New" w:hAnsi="Courier New" w:cs="Courier New"/>
+                <w:sz w:val="20"/>
+                <w:szCs w:val="20"/>
               </w:rPr>
               <w:t>basepop</w:t>
             </w:r>
             <w:proofErr w:type="spellEnd"/>
             <w:r>
+              <w:rPr>
+                <w:sz w:val="20"/>
+                <w:szCs w:val="20"/>
+              </w:rPr>
               <w:t>)</w:t>
             </w:r>
           </w:p>
@@ -19569,22 +20694,55 @@
             <w:tcW w:w="7218" w:type="dxa"/>
           </w:tcPr>
           <w:p>
-            <w:r>
+            <w:pPr>
+              <w:rPr>
+                <w:sz w:val="20"/>
+                <w:szCs w:val="20"/>
+              </w:rPr>
+            </w:pPr>
+            <w:r>
+              <w:rPr>
+                <w:sz w:val="20"/>
+                <w:szCs w:val="20"/>
+              </w:rPr>
               <w:t>The population of this group in its neighborhood of residence just prior to the start of the simulation.  This population can be reduced by attrition and by displacement to other neighborhoods.</w:t>
             </w:r>
           </w:p>
-          <w:p/>
           <w:p>
-            <w:r>
+            <w:pPr>
+              <w:rPr>
+                <w:sz w:val="20"/>
+                <w:szCs w:val="20"/>
+              </w:rPr>
+            </w:pPr>
+          </w:p>
+          <w:p>
+            <w:pPr>
+              <w:rPr>
+                <w:sz w:val="20"/>
+                <w:szCs w:val="20"/>
+              </w:rPr>
+            </w:pPr>
+            <w:r>
+              <w:rPr>
+                <w:sz w:val="20"/>
+                <w:szCs w:val="20"/>
+              </w:rPr>
               <w:t xml:space="preserve">Population size is one of the more important inputs, as it plays a role in many different models.  See the </w:t>
             </w:r>
             <w:r>
               <w:rPr>
                 <w:i/>
+                <w:sz w:val="20"/>
+                <w:szCs w:val="20"/>
               </w:rPr>
               <w:t>Athena Analyst’s Guide</w:t>
             </w:r>
             <w:r>
+              <w:rPr>
+                <w:sz w:val="20"/>
+                <w:szCs w:val="20"/>
+              </w:rPr>
               <w:t xml:space="preserve"> for details.</w:t>
             </w:r>
           </w:p>
@@ -19599,16 +20757,32 @@
             <w:tcW w:w="2718" w:type="dxa"/>
           </w:tcPr>
           <w:p>
-            <w:r>
+            <w:pPr>
+              <w:rPr>
+                <w:sz w:val="20"/>
+                <w:szCs w:val="20"/>
+              </w:rPr>
+            </w:pPr>
+            <w:r>
+              <w:rPr>
+                <w:sz w:val="20"/>
+                <w:szCs w:val="20"/>
+              </w:rPr>
               <w:t>Subsistence Agriculture Percentage (</w:t>
             </w:r>
             <w:r>
               <w:rPr>
                 <w:rFonts w:ascii="Courier New" w:hAnsi="Courier New" w:cs="Courier New"/>
+                <w:sz w:val="20"/>
+                <w:szCs w:val="20"/>
               </w:rPr>
               <w:t>sap</w:t>
             </w:r>
             <w:r>
+              <w:rPr>
+                <w:sz w:val="20"/>
+                <w:szCs w:val="20"/>
+              </w:rPr>
               <w:t>)</w:t>
             </w:r>
           </w:p>
@@ -19618,7 +20792,17 @@
             <w:tcW w:w="7218" w:type="dxa"/>
           </w:tcPr>
           <w:p>
-            <w:r>
+            <w:pPr>
+              <w:rPr>
+                <w:sz w:val="20"/>
+                <w:szCs w:val="20"/>
+              </w:rPr>
+            </w:pPr>
+            <w:r>
+              <w:rPr>
+                <w:sz w:val="20"/>
+                <w:szCs w:val="20"/>
+              </w:rPr>
               <w:t>The percentage of the group’s population that supports itself by subsistence agriculture.  The subsistence population does not participate in the cash economy as either consumers or workers.  When members of the subsistence population are displaced from their homes, they become consumers, and may become workers as well.</w:t>
             </w:r>
           </w:p>
@@ -19633,21 +20817,47 @@
             <w:tcW w:w="2718" w:type="dxa"/>
           </w:tcPr>
           <w:p>
-            <w:r>
+            <w:pPr>
+              <w:rPr>
+                <w:sz w:val="20"/>
+                <w:szCs w:val="20"/>
+              </w:rPr>
+            </w:pPr>
+            <w:r>
+              <w:rPr>
+                <w:sz w:val="20"/>
+                <w:szCs w:val="20"/>
+              </w:rPr>
               <w:t>Color</w:t>
             </w:r>
           </w:p>
           <w:p>
-            <w:r>
+            <w:pPr>
+              <w:rPr>
+                <w:sz w:val="20"/>
+                <w:szCs w:val="20"/>
+              </w:rPr>
+            </w:pPr>
+            <w:r>
+              <w:rPr>
+                <w:sz w:val="20"/>
+                <w:szCs w:val="20"/>
+              </w:rPr>
               <w:t>(</w:t>
             </w:r>
             <w:r>
               <w:rPr>
                 <w:rFonts w:ascii="Courier New" w:hAnsi="Courier New" w:cs="Courier New"/>
+                <w:sz w:val="20"/>
+                <w:szCs w:val="20"/>
               </w:rPr>
               <w:t>color</w:t>
             </w:r>
             <w:r>
+              <w:rPr>
+                <w:sz w:val="20"/>
+                <w:szCs w:val="20"/>
+              </w:rPr>
               <w:t>)</w:t>
             </w:r>
           </w:p>
@@ -19657,16 +20867,32 @@
             <w:tcW w:w="7218" w:type="dxa"/>
           </w:tcPr>
           <w:p>
-            <w:r>
+            <w:pPr>
+              <w:rPr>
+                <w:sz w:val="20"/>
+                <w:szCs w:val="20"/>
+              </w:rPr>
+            </w:pPr>
+            <w:r>
+              <w:rPr>
+                <w:sz w:val="20"/>
+                <w:szCs w:val="20"/>
+              </w:rPr>
               <w:t>Athena represents group personnel on the map using icons.  This is the color of this group’s icons.  It can be entered as a hexadecimal RGB string, e.g., red is “</w:t>
             </w:r>
             <w:r>
               <w:rPr>
                 <w:rFonts w:ascii="Courier New" w:hAnsi="Courier New" w:cs="Courier New"/>
+                <w:sz w:val="20"/>
+                <w:szCs w:val="20"/>
               </w:rPr>
               <w:t>#FFOOOO</w:t>
             </w:r>
             <w:r>
+              <w:rPr>
+                <w:sz w:val="20"/>
+                <w:szCs w:val="20"/>
+              </w:rPr>
               <w:t>”; however, it will usually be chosen using the GUI.  The color has no effect on the model results.</w:t>
             </w:r>
           </w:p>
@@ -19681,23 +20907,47 @@
             <w:tcW w:w="2718" w:type="dxa"/>
           </w:tcPr>
           <w:p>
-            <w:r>
+            <w:pPr>
+              <w:rPr>
+                <w:sz w:val="20"/>
+                <w:szCs w:val="20"/>
+              </w:rPr>
+            </w:pPr>
+            <w:r>
+              <w:rPr>
+                <w:sz w:val="20"/>
+                <w:szCs w:val="20"/>
+              </w:rPr>
               <w:t>Unit Shape</w:t>
             </w:r>
           </w:p>
           <w:p>
-            <w:r>
+            <w:pPr>
+              <w:rPr>
+                <w:sz w:val="20"/>
+                <w:szCs w:val="20"/>
+              </w:rPr>
+            </w:pPr>
+            <w:r>
+              <w:rPr>
+                <w:sz w:val="20"/>
+                <w:szCs w:val="20"/>
+              </w:rPr>
               <w:t>(</w:t>
             </w:r>
-            <w:proofErr w:type="spellStart"/>
             <w:r>
               <w:rPr>
                 <w:rFonts w:ascii="Courier New" w:hAnsi="Courier New" w:cs="Courier New"/>
-              </w:rPr>
-              <w:t>unit_shape</w:t>
-            </w:r>
-            <w:proofErr w:type="spellEnd"/>
-            <w:r>
+                <w:sz w:val="20"/>
+                <w:szCs w:val="20"/>
+              </w:rPr>
+              <w:t>shape</w:t>
+            </w:r>
+            <w:r>
+              <w:rPr>
+                <w:sz w:val="20"/>
+                <w:szCs w:val="20"/>
+              </w:rPr>
               <w:t>)</w:t>
             </w:r>
           </w:p>
@@ -19707,28 +20957,2159 @@
             <w:tcW w:w="7218" w:type="dxa"/>
           </w:tcPr>
           <w:p>
-            <w:r>
+            <w:pPr>
+              <w:rPr>
+                <w:sz w:val="20"/>
+                <w:szCs w:val="20"/>
+              </w:rPr>
+            </w:pPr>
+            <w:r>
+              <w:rPr>
+                <w:sz w:val="20"/>
+                <w:szCs w:val="20"/>
+              </w:rPr>
               <w:t>The shape of the group’s units: friend, enemy, or neutral, as defined in MIL-STD-2525a.  The shape has no effect on the model results.</w:t>
             </w:r>
           </w:p>
         </w:tc>
       </w:tr>
     </w:tbl>
-    <w:p/>
-    <w:p/>
     <w:p>
       <w:pPr>
         <w:pStyle w:val="Heading3"/>
-      </w:pPr>
-      <w:bookmarkStart w:id="133" w:name="_Ref314055841"/>
-      <w:r>
+        <w:pageBreakBefore/>
+      </w:pPr>
+      <w:bookmarkStart w:id="132" w:name="_Ref314055841"/>
+      <w:r>
+        <w:lastRenderedPageBreak/>
         <w:t>Force Groups</w:t>
       </w:r>
+      <w:bookmarkEnd w:id="132"/>
+    </w:p>
+    <w:p/>
+    <w:p>
+      <w:r>
+        <w:t>A force group represents a body of personnel that exists primarily to apply armed force at the behest of an actor, though the actor can use them for other purposes as well.  The following attributes are directly associated with force groups.</w:t>
+      </w:r>
+    </w:p>
+    <w:p/>
+    <w:tbl>
+      <w:tblPr>
+        <w:tblStyle w:val="TableGrid"/>
+        <w:tblW w:w="0" w:type="auto"/>
+        <w:tblLook w:val="04A0" w:firstRow="1" w:lastRow="0" w:firstColumn="1" w:lastColumn="0" w:noHBand="0" w:noVBand="1"/>
+      </w:tblPr>
+      <w:tblGrid>
+        <w:gridCol w:w="2718"/>
+        <w:gridCol w:w="7218"/>
+      </w:tblGrid>
+      <w:tr>
+        <w:trPr>
+          <w:cantSplit/>
+          <w:tblHeader/>
+        </w:trPr>
+        <w:tc>
+          <w:tcPr>
+            <w:tcW w:w="2718" w:type="dxa"/>
+            <w:shd w:val="clear" w:color="auto" w:fill="000000" w:themeFill="text1"/>
+          </w:tcPr>
+          <w:p>
+            <w:pPr>
+              <w:rPr>
+                <w:sz w:val="20"/>
+                <w:szCs w:val="20"/>
+              </w:rPr>
+            </w:pPr>
+            <w:r>
+              <w:rPr>
+                <w:sz w:val="20"/>
+                <w:szCs w:val="20"/>
+              </w:rPr>
+              <w:t>Attribute</w:t>
+            </w:r>
+          </w:p>
+        </w:tc>
+        <w:tc>
+          <w:tcPr>
+            <w:tcW w:w="7218" w:type="dxa"/>
+            <w:shd w:val="clear" w:color="auto" w:fill="000000" w:themeFill="text1"/>
+          </w:tcPr>
+          <w:p>
+            <w:pPr>
+              <w:rPr>
+                <w:sz w:val="20"/>
+                <w:szCs w:val="20"/>
+              </w:rPr>
+            </w:pPr>
+            <w:r>
+              <w:rPr>
+                <w:sz w:val="20"/>
+                <w:szCs w:val="20"/>
+              </w:rPr>
+              <w:t>Description</w:t>
+            </w:r>
+          </w:p>
+        </w:tc>
+      </w:tr>
+      <w:tr>
+        <w:trPr>
+          <w:cantSplit/>
+        </w:trPr>
+        <w:tc>
+          <w:tcPr>
+            <w:tcW w:w="2718" w:type="dxa"/>
+          </w:tcPr>
+          <w:p>
+            <w:pPr>
+              <w:rPr>
+                <w:sz w:val="20"/>
+                <w:szCs w:val="20"/>
+              </w:rPr>
+            </w:pPr>
+            <w:r>
+              <w:rPr>
+                <w:sz w:val="20"/>
+                <w:szCs w:val="20"/>
+              </w:rPr>
+              <w:t>Group ID</w:t>
+            </w:r>
+          </w:p>
+          <w:p>
+            <w:pPr>
+              <w:rPr>
+                <w:sz w:val="20"/>
+                <w:szCs w:val="20"/>
+              </w:rPr>
+            </w:pPr>
+            <w:r>
+              <w:rPr>
+                <w:sz w:val="20"/>
+                <w:szCs w:val="20"/>
+              </w:rPr>
+              <w:t>(</w:t>
+            </w:r>
+            <w:r>
+              <w:rPr>
+                <w:rFonts w:ascii="Courier New" w:hAnsi="Courier New" w:cs="Courier New"/>
+                <w:sz w:val="20"/>
+                <w:szCs w:val="20"/>
+              </w:rPr>
+              <w:t>g</w:t>
+            </w:r>
+            <w:r>
+              <w:rPr>
+                <w:sz w:val="20"/>
+                <w:szCs w:val="20"/>
+              </w:rPr>
+              <w:t>)</w:t>
+            </w:r>
+          </w:p>
+        </w:tc>
+        <w:tc>
+          <w:tcPr>
+            <w:tcW w:w="7218" w:type="dxa"/>
+          </w:tcPr>
+          <w:p>
+            <w:pPr>
+              <w:rPr>
+                <w:sz w:val="20"/>
+                <w:szCs w:val="20"/>
+              </w:rPr>
+            </w:pPr>
+            <w:r>
+              <w:rPr>
+                <w:sz w:val="20"/>
+                <w:szCs w:val="20"/>
+              </w:rPr>
+              <w:t>The group ID, a unique string used to identify this group.  It should be short, and may consist of capital letters and digits.  It must be distinct from all other entity IDs used in the scenario (e.g., actor IDs).</w:t>
+            </w:r>
+          </w:p>
+        </w:tc>
+      </w:tr>
+      <w:tr>
+        <w:trPr>
+          <w:cantSplit/>
+        </w:trPr>
+        <w:tc>
+          <w:tcPr>
+            <w:tcW w:w="2718" w:type="dxa"/>
+          </w:tcPr>
+          <w:p>
+            <w:pPr>
+              <w:rPr>
+                <w:sz w:val="20"/>
+                <w:szCs w:val="20"/>
+              </w:rPr>
+            </w:pPr>
+            <w:r>
+              <w:rPr>
+                <w:sz w:val="20"/>
+                <w:szCs w:val="20"/>
+              </w:rPr>
+              <w:t>Long Name</w:t>
+            </w:r>
+          </w:p>
+          <w:p>
+            <w:pPr>
+              <w:rPr>
+                <w:sz w:val="20"/>
+                <w:szCs w:val="20"/>
+              </w:rPr>
+            </w:pPr>
+            <w:r>
+              <w:rPr>
+                <w:sz w:val="20"/>
+                <w:szCs w:val="20"/>
+              </w:rPr>
+              <w:t>(</w:t>
+            </w:r>
+            <w:proofErr w:type="spellStart"/>
+            <w:r>
+              <w:rPr>
+                <w:rFonts w:ascii="Courier New" w:hAnsi="Courier New" w:cs="Courier New"/>
+                <w:sz w:val="20"/>
+                <w:szCs w:val="20"/>
+              </w:rPr>
+              <w:t>longname</w:t>
+            </w:r>
+            <w:proofErr w:type="spellEnd"/>
+            <w:r>
+              <w:rPr>
+                <w:sz w:val="20"/>
+                <w:szCs w:val="20"/>
+              </w:rPr>
+              <w:t>)</w:t>
+            </w:r>
+          </w:p>
+        </w:tc>
+        <w:tc>
+          <w:tcPr>
+            <w:tcW w:w="7218" w:type="dxa"/>
+          </w:tcPr>
+          <w:p>
+            <w:pPr>
+              <w:rPr>
+                <w:sz w:val="20"/>
+                <w:szCs w:val="20"/>
+              </w:rPr>
+            </w:pPr>
+            <w:r>
+              <w:rPr>
+                <w:sz w:val="20"/>
+                <w:szCs w:val="20"/>
+              </w:rPr>
+              <w:t>A longer, human-readable name for use in reports and other output; it may also be used to document the precise meaning of the group ID, which might otherwise be cryptic.</w:t>
+            </w:r>
+          </w:p>
+        </w:tc>
+      </w:tr>
+      <w:tr>
+        <w:trPr>
+          <w:cantSplit/>
+        </w:trPr>
+        <w:tc>
+          <w:tcPr>
+            <w:tcW w:w="2718" w:type="dxa"/>
+          </w:tcPr>
+          <w:p>
+            <w:pPr>
+              <w:rPr>
+                <w:sz w:val="20"/>
+                <w:szCs w:val="20"/>
+              </w:rPr>
+            </w:pPr>
+            <w:r>
+              <w:rPr>
+                <w:sz w:val="20"/>
+                <w:szCs w:val="20"/>
+              </w:rPr>
+              <w:t>Owning Actor</w:t>
+            </w:r>
+          </w:p>
+          <w:p>
+            <w:pPr>
+              <w:rPr>
+                <w:sz w:val="20"/>
+                <w:szCs w:val="20"/>
+              </w:rPr>
+            </w:pPr>
+            <w:r>
+              <w:rPr>
+                <w:sz w:val="20"/>
+                <w:szCs w:val="20"/>
+              </w:rPr>
+              <w:t>(</w:t>
+            </w:r>
+            <w:r>
+              <w:rPr>
+                <w:rFonts w:ascii="Courier New" w:hAnsi="Courier New" w:cs="Courier New"/>
+                <w:sz w:val="20"/>
+                <w:szCs w:val="20"/>
+              </w:rPr>
+              <w:t>a</w:t>
+            </w:r>
+            <w:r>
+              <w:rPr>
+                <w:sz w:val="20"/>
+                <w:szCs w:val="20"/>
+              </w:rPr>
+              <w:t>)</w:t>
+            </w:r>
+          </w:p>
+        </w:tc>
+        <w:tc>
+          <w:tcPr>
+            <w:tcW w:w="7218" w:type="dxa"/>
+          </w:tcPr>
+          <w:p>
+            <w:pPr>
+              <w:rPr>
+                <w:sz w:val="20"/>
+                <w:szCs w:val="20"/>
+              </w:rPr>
+            </w:pPr>
+            <w:r>
+              <w:rPr>
+                <w:sz w:val="20"/>
+                <w:szCs w:val="20"/>
+              </w:rPr>
+              <w:t>The ID of the actor that owns this group.  This attribute may initially be left blank, but must be filled in before the scenario is locked.</w:t>
+            </w:r>
+          </w:p>
+        </w:tc>
+      </w:tr>
+      <w:tr>
+        <w:trPr>
+          <w:cantSplit/>
+        </w:trPr>
+        <w:tc>
+          <w:tcPr>
+            <w:tcW w:w="2718" w:type="dxa"/>
+          </w:tcPr>
+          <w:p>
+            <w:pPr>
+              <w:rPr>
+                <w:sz w:val="20"/>
+                <w:szCs w:val="20"/>
+              </w:rPr>
+            </w:pPr>
+            <w:r>
+              <w:rPr>
+                <w:sz w:val="20"/>
+                <w:szCs w:val="20"/>
+              </w:rPr>
+              <w:t>Force Type</w:t>
+            </w:r>
+          </w:p>
+          <w:p>
+            <w:pPr>
+              <w:rPr>
+                <w:sz w:val="20"/>
+                <w:szCs w:val="20"/>
+              </w:rPr>
+            </w:pPr>
+            <w:r>
+              <w:rPr>
+                <w:sz w:val="20"/>
+                <w:szCs w:val="20"/>
+              </w:rPr>
+              <w:t>(</w:t>
+            </w:r>
+            <w:proofErr w:type="spellStart"/>
+            <w:r>
+              <w:rPr>
+                <w:rFonts w:ascii="Courier New" w:hAnsi="Courier New" w:cs="Courier New"/>
+                <w:sz w:val="20"/>
+                <w:szCs w:val="20"/>
+              </w:rPr>
+              <w:t>forcetype</w:t>
+            </w:r>
+            <w:proofErr w:type="spellEnd"/>
+            <w:r>
+              <w:rPr>
+                <w:sz w:val="20"/>
+                <w:szCs w:val="20"/>
+              </w:rPr>
+              <w:t>)</w:t>
+            </w:r>
+          </w:p>
+        </w:tc>
+        <w:tc>
+          <w:tcPr>
+            <w:tcW w:w="7218" w:type="dxa"/>
+          </w:tcPr>
+          <w:p>
+            <w:pPr>
+              <w:rPr>
+                <w:sz w:val="20"/>
+                <w:szCs w:val="20"/>
+              </w:rPr>
+            </w:pPr>
+            <w:r>
+              <w:rPr>
+                <w:sz w:val="20"/>
+                <w:szCs w:val="20"/>
+              </w:rPr>
+              <w:t>The kind of force this is: Regular Military, Paramilitary, Police, Irregular Military, and O</w:t>
+            </w:r>
+            <w:r>
+              <w:rPr>
+                <w:sz w:val="20"/>
+                <w:szCs w:val="20"/>
+              </w:rPr>
+              <w:t>rganized Crime.  The force type</w:t>
+            </w:r>
+            <w:r>
+              <w:rPr>
+                <w:sz w:val="20"/>
+                <w:szCs w:val="20"/>
+              </w:rPr>
+              <w:t xml:space="preserve"> affects the group’s ability to project force in the Security model (Section </w:t>
+            </w:r>
+            <w:r>
+              <w:rPr>
+                <w:sz w:val="20"/>
+                <w:szCs w:val="20"/>
+              </w:rPr>
+              <w:fldChar w:fldCharType="begin"/>
+            </w:r>
+            <w:r>
+              <w:rPr>
+                <w:sz w:val="20"/>
+                <w:szCs w:val="20"/>
+              </w:rPr>
+              <w:instrText xml:space="preserve"> REF _Ref185639112 \r \h </w:instrText>
+            </w:r>
+            <w:r>
+              <w:rPr>
+                <w:sz w:val="20"/>
+                <w:szCs w:val="20"/>
+              </w:rPr>
+            </w:r>
+            <w:r>
+              <w:rPr>
+                <w:sz w:val="20"/>
+                <w:szCs w:val="20"/>
+              </w:rPr>
+              <w:instrText xml:space="preserve"> \* MERGEFORMAT </w:instrText>
+            </w:r>
+            <w:r>
+              <w:rPr>
+                <w:sz w:val="20"/>
+                <w:szCs w:val="20"/>
+              </w:rPr>
+              <w:fldChar w:fldCharType="separate"/>
+            </w:r>
+            <w:r>
+              <w:rPr>
+                <w:sz w:val="20"/>
+                <w:szCs w:val="20"/>
+              </w:rPr>
+              <w:t>3.8</w:t>
+            </w:r>
+            <w:r>
+              <w:rPr>
+                <w:sz w:val="20"/>
+                <w:szCs w:val="20"/>
+              </w:rPr>
+              <w:fldChar w:fldCharType="end"/>
+            </w:r>
+            <w:r>
+              <w:rPr>
+                <w:sz w:val="20"/>
+                <w:szCs w:val="20"/>
+              </w:rPr>
+              <w:t>).</w:t>
+            </w:r>
+          </w:p>
+          <w:p>
+            <w:pPr>
+              <w:rPr>
+                <w:sz w:val="20"/>
+                <w:szCs w:val="20"/>
+              </w:rPr>
+            </w:pPr>
+          </w:p>
+          <w:p>
+            <w:pPr>
+              <w:rPr>
+                <w:sz w:val="20"/>
+                <w:szCs w:val="20"/>
+              </w:rPr>
+            </w:pPr>
+            <w:r>
+              <w:rPr>
+                <w:sz w:val="20"/>
+                <w:szCs w:val="20"/>
+              </w:rPr>
+              <w:t>Regular Military includes traditional uniformed armies.  Paramilitary includes national police forces trained in military tactics.  Irregular Military includes militias and terrorist groups; many of these will be non-uniformed.</w:t>
+            </w:r>
+          </w:p>
+        </w:tc>
+      </w:tr>
+      <w:tr>
+        <w:trPr>
+          <w:cantSplit/>
+        </w:trPr>
+        <w:tc>
+          <w:tcPr>
+            <w:tcW w:w="2718" w:type="dxa"/>
+          </w:tcPr>
+          <w:p>
+            <w:pPr>
+              <w:rPr>
+                <w:sz w:val="20"/>
+                <w:szCs w:val="20"/>
+              </w:rPr>
+            </w:pPr>
+            <w:r>
+              <w:rPr>
+                <w:sz w:val="20"/>
+                <w:szCs w:val="20"/>
+              </w:rPr>
+              <w:t>Demeanor</w:t>
+            </w:r>
+          </w:p>
+          <w:p>
+            <w:pPr>
+              <w:rPr>
+                <w:sz w:val="20"/>
+                <w:szCs w:val="20"/>
+              </w:rPr>
+            </w:pPr>
+            <w:r>
+              <w:rPr>
+                <w:sz w:val="20"/>
+                <w:szCs w:val="20"/>
+              </w:rPr>
+              <w:t>(</w:t>
+            </w:r>
+            <w:r>
+              <w:rPr>
+                <w:rFonts w:ascii="Courier New" w:hAnsi="Courier New" w:cs="Courier New"/>
+                <w:sz w:val="20"/>
+                <w:szCs w:val="20"/>
+              </w:rPr>
+              <w:t>demeanor</w:t>
+            </w:r>
+            <w:r>
+              <w:rPr>
+                <w:sz w:val="20"/>
+                <w:szCs w:val="20"/>
+              </w:rPr>
+              <w:t>)</w:t>
+            </w:r>
+          </w:p>
+        </w:tc>
+        <w:tc>
+          <w:tcPr>
+            <w:tcW w:w="7218" w:type="dxa"/>
+          </w:tcPr>
+          <w:p>
+            <w:pPr>
+              <w:rPr>
+                <w:sz w:val="20"/>
+                <w:szCs w:val="20"/>
+              </w:rPr>
+            </w:pPr>
+            <w:r>
+              <w:rPr>
+                <w:sz w:val="20"/>
+                <w:szCs w:val="20"/>
+              </w:rPr>
+              <w:t xml:space="preserve">The demeanor of the group, i.e., its propensity for violence.  The group may be aggressive, average, or apathetic.  This also affects the group’s ability to project force in the Security model (Section </w:t>
+            </w:r>
+            <w:r>
+              <w:rPr>
+                <w:sz w:val="20"/>
+                <w:szCs w:val="20"/>
+              </w:rPr>
+              <w:fldChar w:fldCharType="begin"/>
+            </w:r>
+            <w:r>
+              <w:rPr>
+                <w:sz w:val="20"/>
+                <w:szCs w:val="20"/>
+              </w:rPr>
+              <w:instrText xml:space="preserve"> REF _Ref185639112 \r \h </w:instrText>
+            </w:r>
+            <w:r>
+              <w:rPr>
+                <w:sz w:val="20"/>
+                <w:szCs w:val="20"/>
+              </w:rPr>
+            </w:r>
+            <w:r>
+              <w:rPr>
+                <w:sz w:val="20"/>
+                <w:szCs w:val="20"/>
+              </w:rPr>
+              <w:instrText xml:space="preserve"> \* MERGEFORMAT </w:instrText>
+            </w:r>
+            <w:r>
+              <w:rPr>
+                <w:sz w:val="20"/>
+                <w:szCs w:val="20"/>
+              </w:rPr>
+              <w:fldChar w:fldCharType="separate"/>
+            </w:r>
+            <w:r>
+              <w:rPr>
+                <w:sz w:val="20"/>
+                <w:szCs w:val="20"/>
+              </w:rPr>
+              <w:t>3.8</w:t>
+            </w:r>
+            <w:r>
+              <w:rPr>
+                <w:sz w:val="20"/>
+                <w:szCs w:val="20"/>
+              </w:rPr>
+              <w:fldChar w:fldCharType="end"/>
+            </w:r>
+            <w:r>
+              <w:rPr>
+                <w:sz w:val="20"/>
+                <w:szCs w:val="20"/>
+              </w:rPr>
+              <w:t>).</w:t>
+            </w:r>
+          </w:p>
+        </w:tc>
+      </w:tr>
+      <w:tr>
+        <w:trPr>
+          <w:cantSplit/>
+        </w:trPr>
+        <w:tc>
+          <w:tcPr>
+            <w:tcW w:w="2718" w:type="dxa"/>
+          </w:tcPr>
+          <w:p>
+            <w:pPr>
+              <w:rPr>
+                <w:sz w:val="20"/>
+                <w:szCs w:val="20"/>
+              </w:rPr>
+            </w:pPr>
+            <w:r>
+              <w:rPr>
+                <w:sz w:val="20"/>
+                <w:szCs w:val="20"/>
+              </w:rPr>
+              <w:t>Cost $/person/week</w:t>
+            </w:r>
+          </w:p>
+          <w:p>
+            <w:pPr>
+              <w:rPr>
+                <w:sz w:val="20"/>
+                <w:szCs w:val="20"/>
+              </w:rPr>
+            </w:pPr>
+            <w:r>
+              <w:rPr>
+                <w:sz w:val="20"/>
+                <w:szCs w:val="20"/>
+              </w:rPr>
+              <w:t>(</w:t>
+            </w:r>
+            <w:r>
+              <w:rPr>
+                <w:rFonts w:ascii="Courier New" w:hAnsi="Courier New" w:cs="Courier New"/>
+                <w:sz w:val="20"/>
+                <w:szCs w:val="20"/>
+              </w:rPr>
+              <w:t>cost</w:t>
+            </w:r>
+            <w:r>
+              <w:rPr>
+                <w:sz w:val="20"/>
+                <w:szCs w:val="20"/>
+              </w:rPr>
+              <w:t>)</w:t>
+            </w:r>
+          </w:p>
+        </w:tc>
+        <w:tc>
+          <w:tcPr>
+            <w:tcW w:w="7218" w:type="dxa"/>
+          </w:tcPr>
+          <w:p>
+            <w:pPr>
+              <w:rPr>
+                <w:sz w:val="20"/>
+                <w:szCs w:val="20"/>
+              </w:rPr>
+            </w:pPr>
+            <w:r>
+              <w:rPr>
+                <w:sz w:val="20"/>
+                <w:szCs w:val="20"/>
+              </w:rPr>
+              <w:t xml:space="preserve">The cost to the owning actor of maintaining one member of the group in the playbox for one week, in dollars.  The cost is incurred during deployment each </w:t>
+            </w:r>
+            <w:proofErr w:type="gramStart"/>
+            <w:r>
+              <w:rPr>
+                <w:sz w:val="20"/>
+                <w:szCs w:val="20"/>
+              </w:rPr>
+              <w:t>week,</w:t>
+            </w:r>
+            <w:proofErr w:type="gramEnd"/>
+            <w:r>
+              <w:rPr>
+                <w:sz w:val="20"/>
+                <w:szCs w:val="20"/>
+              </w:rPr>
+              <w:t xml:space="preserve"> hence this is sometimes called the deployment cost.</w:t>
+            </w:r>
+          </w:p>
+          <w:p>
+            <w:pPr>
+              <w:rPr>
+                <w:sz w:val="20"/>
+                <w:szCs w:val="20"/>
+              </w:rPr>
+            </w:pPr>
+          </w:p>
+          <w:p>
+            <w:pPr>
+              <w:rPr>
+                <w:sz w:val="20"/>
+                <w:szCs w:val="20"/>
+              </w:rPr>
+            </w:pPr>
+            <w:r>
+              <w:rPr>
+                <w:sz w:val="20"/>
+                <w:szCs w:val="20"/>
+              </w:rPr>
+              <w:t>It is reasonable to set this attribute to zero if the number of troops available does not depend on the actor’s financial assets in the playbox.  A U.S. commander, for example, is given some number of troops; his ability to deploy them is not (to a first approximation, at least) limited by his own budget.</w:t>
+            </w:r>
+          </w:p>
+        </w:tc>
+      </w:tr>
+      <w:tr>
+        <w:trPr>
+          <w:cantSplit/>
+        </w:trPr>
+        <w:tc>
+          <w:tcPr>
+            <w:tcW w:w="2718" w:type="dxa"/>
+          </w:tcPr>
+          <w:p>
+            <w:pPr>
+              <w:rPr>
+                <w:sz w:val="20"/>
+                <w:szCs w:val="20"/>
+              </w:rPr>
+            </w:pPr>
+            <w:r>
+              <w:rPr>
+                <w:sz w:val="20"/>
+                <w:szCs w:val="20"/>
+              </w:rPr>
+              <w:t>Cost $/attack</w:t>
+            </w:r>
+          </w:p>
+          <w:p>
+            <w:pPr>
+              <w:rPr>
+                <w:sz w:val="20"/>
+                <w:szCs w:val="20"/>
+              </w:rPr>
+            </w:pPr>
+            <w:r>
+              <w:rPr>
+                <w:sz w:val="20"/>
+                <w:szCs w:val="20"/>
+              </w:rPr>
+              <w:t>(</w:t>
+            </w:r>
+            <w:proofErr w:type="spellStart"/>
+            <w:r>
+              <w:rPr>
+                <w:rFonts w:ascii="Courier New" w:hAnsi="Courier New" w:cs="Courier New"/>
+                <w:sz w:val="20"/>
+                <w:szCs w:val="20"/>
+              </w:rPr>
+              <w:t>attack_cost</w:t>
+            </w:r>
+            <w:proofErr w:type="spellEnd"/>
+            <w:r>
+              <w:rPr>
+                <w:sz w:val="20"/>
+                <w:szCs w:val="20"/>
+              </w:rPr>
+              <w:t>)</w:t>
+            </w:r>
+          </w:p>
+        </w:tc>
+        <w:tc>
+          <w:tcPr>
+            <w:tcW w:w="7218" w:type="dxa"/>
+          </w:tcPr>
+          <w:p>
+            <w:pPr>
+              <w:rPr>
+                <w:sz w:val="20"/>
+                <w:szCs w:val="20"/>
+              </w:rPr>
+            </w:pPr>
+            <w:r>
+              <w:rPr>
+                <w:sz w:val="20"/>
+                <w:szCs w:val="20"/>
+              </w:rPr>
+              <w:t xml:space="preserve">The cost of one attack on another force group, as described in Section </w:t>
+            </w:r>
+            <w:r>
+              <w:rPr>
+                <w:sz w:val="20"/>
+                <w:szCs w:val="20"/>
+              </w:rPr>
+              <w:fldChar w:fldCharType="begin"/>
+            </w:r>
+            <w:r>
+              <w:rPr>
+                <w:sz w:val="20"/>
+                <w:szCs w:val="20"/>
+              </w:rPr>
+              <w:instrText xml:space="preserve"> REF _Ref185647255 \r \h </w:instrText>
+            </w:r>
+            <w:r>
+              <w:rPr>
+                <w:sz w:val="20"/>
+                <w:szCs w:val="20"/>
+              </w:rPr>
+            </w:r>
+            <w:r>
+              <w:rPr>
+                <w:sz w:val="20"/>
+                <w:szCs w:val="20"/>
+              </w:rPr>
+              <w:instrText xml:space="preserve"> \* MERGEFORMAT </w:instrText>
+            </w:r>
+            <w:r>
+              <w:rPr>
+                <w:sz w:val="20"/>
+                <w:szCs w:val="20"/>
+              </w:rPr>
+              <w:fldChar w:fldCharType="separate"/>
+            </w:r>
+            <w:r>
+              <w:rPr>
+                <w:sz w:val="20"/>
+                <w:szCs w:val="20"/>
+              </w:rPr>
+              <w:t>3.12</w:t>
+            </w:r>
+            <w:r>
+              <w:rPr>
+                <w:sz w:val="20"/>
+                <w:szCs w:val="20"/>
+              </w:rPr>
+              <w:fldChar w:fldCharType="end"/>
+            </w:r>
+            <w:r>
+              <w:rPr>
+                <w:sz w:val="20"/>
+                <w:szCs w:val="20"/>
+              </w:rPr>
+              <w:t>, in dollars.</w:t>
+            </w:r>
+          </w:p>
+        </w:tc>
+      </w:tr>
+      <w:tr>
+        <w:trPr>
+          <w:cantSplit/>
+        </w:trPr>
+        <w:tc>
+          <w:tcPr>
+            <w:tcW w:w="2718" w:type="dxa"/>
+          </w:tcPr>
+          <w:p>
+            <w:pPr>
+              <w:rPr>
+                <w:sz w:val="20"/>
+                <w:szCs w:val="20"/>
+              </w:rPr>
+            </w:pPr>
+            <w:r>
+              <w:rPr>
+                <w:sz w:val="20"/>
+                <w:szCs w:val="20"/>
+              </w:rPr>
+              <w:t>Uniformed?</w:t>
+            </w:r>
+          </w:p>
+          <w:p>
+            <w:pPr>
+              <w:rPr>
+                <w:sz w:val="20"/>
+                <w:szCs w:val="20"/>
+              </w:rPr>
+            </w:pPr>
+            <w:r>
+              <w:rPr>
+                <w:sz w:val="20"/>
+                <w:szCs w:val="20"/>
+              </w:rPr>
+              <w:t>(</w:t>
+            </w:r>
+            <w:r>
+              <w:rPr>
+                <w:rFonts w:ascii="Courier New" w:hAnsi="Courier New" w:cs="Courier New"/>
+                <w:sz w:val="20"/>
+                <w:szCs w:val="20"/>
+              </w:rPr>
+              <w:t>uniformed</w:t>
+            </w:r>
+            <w:r>
+              <w:rPr>
+                <w:sz w:val="20"/>
+                <w:szCs w:val="20"/>
+              </w:rPr>
+              <w:t>)</w:t>
+            </w:r>
+          </w:p>
+        </w:tc>
+        <w:tc>
+          <w:tcPr>
+            <w:tcW w:w="7218" w:type="dxa"/>
+          </w:tcPr>
+          <w:p>
+            <w:pPr>
+              <w:rPr>
+                <w:sz w:val="20"/>
+                <w:szCs w:val="20"/>
+              </w:rPr>
+            </w:pPr>
+            <w:r>
+              <w:rPr>
+                <w:sz w:val="20"/>
+                <w:szCs w:val="20"/>
+              </w:rPr>
+              <w:t xml:space="preserve">A flag indicating whether members of this force group are uniformed (and hence easily </w:t>
+            </w:r>
+            <w:proofErr w:type="spellStart"/>
+            <w:r>
+              <w:rPr>
+                <w:sz w:val="20"/>
+                <w:szCs w:val="20"/>
+              </w:rPr>
+              <w:t>recognizeable</w:t>
+            </w:r>
+            <w:proofErr w:type="spellEnd"/>
+            <w:r>
+              <w:rPr>
+                <w:sz w:val="20"/>
+                <w:szCs w:val="20"/>
+              </w:rPr>
+              <w:t>) or non-uniformed, blending in with the local population.  In the attrition model (</w:t>
+            </w:r>
+            <w:r>
+              <w:rPr>
+                <w:sz w:val="20"/>
+                <w:szCs w:val="20"/>
+              </w:rPr>
+              <w:t xml:space="preserve">Section </w:t>
+            </w:r>
+            <w:r>
+              <w:rPr>
+                <w:sz w:val="20"/>
+                <w:szCs w:val="20"/>
+              </w:rPr>
+              <w:fldChar w:fldCharType="begin"/>
+            </w:r>
+            <w:r>
+              <w:rPr>
+                <w:sz w:val="20"/>
+                <w:szCs w:val="20"/>
+              </w:rPr>
+              <w:instrText xml:space="preserve"> REF _Ref185647255 \r \h </w:instrText>
+            </w:r>
+            <w:r>
+              <w:rPr>
+                <w:sz w:val="20"/>
+                <w:szCs w:val="20"/>
+              </w:rPr>
+            </w:r>
+            <w:r>
+              <w:rPr>
+                <w:sz w:val="20"/>
+                <w:szCs w:val="20"/>
+              </w:rPr>
+              <w:instrText xml:space="preserve"> \* MERGEFORMAT </w:instrText>
+            </w:r>
+            <w:r>
+              <w:rPr>
+                <w:sz w:val="20"/>
+                <w:szCs w:val="20"/>
+              </w:rPr>
+              <w:fldChar w:fldCharType="separate"/>
+            </w:r>
+            <w:r>
+              <w:rPr>
+                <w:sz w:val="20"/>
+                <w:szCs w:val="20"/>
+              </w:rPr>
+              <w:t>3.12</w:t>
+            </w:r>
+            <w:r>
+              <w:rPr>
+                <w:sz w:val="20"/>
+                <w:szCs w:val="20"/>
+              </w:rPr>
+              <w:fldChar w:fldCharType="end"/>
+            </w:r>
+            <w:r>
+              <w:rPr>
+                <w:sz w:val="20"/>
+                <w:szCs w:val="20"/>
+              </w:rPr>
+              <w:t>), uniformed forces may attack non-uniformed forces, and vice-versa.</w:t>
+            </w:r>
+          </w:p>
+        </w:tc>
+      </w:tr>
+      <w:tr>
+        <w:trPr>
+          <w:cantSplit/>
+        </w:trPr>
+        <w:tc>
+          <w:tcPr>
+            <w:tcW w:w="2718" w:type="dxa"/>
+          </w:tcPr>
+          <w:p>
+            <w:pPr>
+              <w:rPr>
+                <w:sz w:val="20"/>
+                <w:szCs w:val="20"/>
+              </w:rPr>
+            </w:pPr>
+            <w:r>
+              <w:rPr>
+                <w:sz w:val="20"/>
+                <w:szCs w:val="20"/>
+              </w:rPr>
+              <w:t>Color</w:t>
+            </w:r>
+          </w:p>
+          <w:p>
+            <w:pPr>
+              <w:rPr>
+                <w:sz w:val="20"/>
+                <w:szCs w:val="20"/>
+              </w:rPr>
+            </w:pPr>
+            <w:r>
+              <w:rPr>
+                <w:sz w:val="20"/>
+                <w:szCs w:val="20"/>
+              </w:rPr>
+              <w:t>(</w:t>
+            </w:r>
+            <w:r>
+              <w:rPr>
+                <w:rFonts w:ascii="Courier New" w:hAnsi="Courier New" w:cs="Courier New"/>
+                <w:sz w:val="20"/>
+                <w:szCs w:val="20"/>
+              </w:rPr>
+              <w:t>color</w:t>
+            </w:r>
+            <w:r>
+              <w:rPr>
+                <w:sz w:val="20"/>
+                <w:szCs w:val="20"/>
+              </w:rPr>
+              <w:t>)</w:t>
+            </w:r>
+          </w:p>
+        </w:tc>
+        <w:tc>
+          <w:tcPr>
+            <w:tcW w:w="7218" w:type="dxa"/>
+          </w:tcPr>
+          <w:p>
+            <w:pPr>
+              <w:rPr>
+                <w:sz w:val="20"/>
+                <w:szCs w:val="20"/>
+              </w:rPr>
+            </w:pPr>
+            <w:r>
+              <w:rPr>
+                <w:sz w:val="20"/>
+                <w:szCs w:val="20"/>
+              </w:rPr>
+              <w:t>Athena represents group personnel on the map using icons.  This is the color of this group’s icons.  It can be entered as a hexadecimal RGB string, e.g., red is “</w:t>
+            </w:r>
+            <w:r>
+              <w:rPr>
+                <w:rFonts w:ascii="Courier New" w:hAnsi="Courier New" w:cs="Courier New"/>
+                <w:sz w:val="20"/>
+                <w:szCs w:val="20"/>
+              </w:rPr>
+              <w:t>#FFOOOO</w:t>
+            </w:r>
+            <w:r>
+              <w:rPr>
+                <w:sz w:val="20"/>
+                <w:szCs w:val="20"/>
+              </w:rPr>
+              <w:t>”; however, it will usually be chosen using the GUI.  The color has no effect on the model results.</w:t>
+            </w:r>
+          </w:p>
+        </w:tc>
+      </w:tr>
+      <w:tr>
+        <w:trPr>
+          <w:cantSplit/>
+        </w:trPr>
+        <w:tc>
+          <w:tcPr>
+            <w:tcW w:w="2718" w:type="dxa"/>
+          </w:tcPr>
+          <w:p>
+            <w:pPr>
+              <w:rPr>
+                <w:sz w:val="20"/>
+                <w:szCs w:val="20"/>
+              </w:rPr>
+            </w:pPr>
+            <w:r>
+              <w:rPr>
+                <w:sz w:val="20"/>
+                <w:szCs w:val="20"/>
+              </w:rPr>
+              <w:t>Unit Shape</w:t>
+            </w:r>
+          </w:p>
+          <w:p>
+            <w:pPr>
+              <w:rPr>
+                <w:sz w:val="20"/>
+                <w:szCs w:val="20"/>
+              </w:rPr>
+            </w:pPr>
+            <w:r>
+              <w:rPr>
+                <w:sz w:val="20"/>
+                <w:szCs w:val="20"/>
+              </w:rPr>
+              <w:t>(</w:t>
+            </w:r>
+            <w:r>
+              <w:rPr>
+                <w:rFonts w:ascii="Courier New" w:hAnsi="Courier New" w:cs="Courier New"/>
+                <w:sz w:val="20"/>
+                <w:szCs w:val="20"/>
+              </w:rPr>
+              <w:t>shape</w:t>
+            </w:r>
+            <w:r>
+              <w:rPr>
+                <w:sz w:val="20"/>
+                <w:szCs w:val="20"/>
+              </w:rPr>
+              <w:t>)</w:t>
+            </w:r>
+          </w:p>
+        </w:tc>
+        <w:tc>
+          <w:tcPr>
+            <w:tcW w:w="7218" w:type="dxa"/>
+          </w:tcPr>
+          <w:p>
+            <w:pPr>
+              <w:rPr>
+                <w:sz w:val="20"/>
+                <w:szCs w:val="20"/>
+              </w:rPr>
+            </w:pPr>
+            <w:r>
+              <w:rPr>
+                <w:sz w:val="20"/>
+                <w:szCs w:val="20"/>
+              </w:rPr>
+              <w:t>The shape of the group’s units: friend, enemy, or neutral, as defined in MIL-STD-2525a.  The shape has no effect on the model results.</w:t>
+            </w:r>
+          </w:p>
+        </w:tc>
+      </w:tr>
+    </w:tbl>
+    <w:p/>
+    <w:p>
+      <w:pPr>
+        <w:pStyle w:val="Heading3"/>
+        <w:pageBreakBefore/>
+      </w:pPr>
+      <w:bookmarkStart w:id="133" w:name="_Ref314056138"/>
+      <w:r>
+        <w:lastRenderedPageBreak/>
+        <w:t>Organization Groups</w:t>
+      </w:r>
       <w:bookmarkEnd w:id="133"/>
     </w:p>
     <w:p/>
     <w:p>
       <w:r>
+        <w:t xml:space="preserve">An organization </w:t>
+      </w:r>
+      <w:r>
+        <w:t>group represents a body of per</w:t>
+      </w:r>
+      <w:r>
+        <w:t xml:space="preserve">sonnel that exists primarily for non-military reasons.  Organization groups are owned by actors.  </w:t>
+      </w:r>
+      <w:r>
+        <w:t xml:space="preserve">The following attributes are directly associated with </w:t>
+      </w:r>
+      <w:r>
+        <w:t>organization</w:t>
+      </w:r>
+      <w:r>
+        <w:t xml:space="preserve"> groups.</w:t>
+      </w:r>
+    </w:p>
+    <w:p/>
+    <w:tbl>
+      <w:tblPr>
+        <w:tblStyle w:val="TableGrid"/>
+        <w:tblW w:w="0" w:type="auto"/>
+        <w:tblLook w:val="04A0" w:firstRow="1" w:lastRow="0" w:firstColumn="1" w:lastColumn="0" w:noHBand="0" w:noVBand="1"/>
+      </w:tblPr>
+      <w:tblGrid>
+        <w:gridCol w:w="2718"/>
+        <w:gridCol w:w="7218"/>
+      </w:tblGrid>
+      <w:tr>
+        <w:trPr>
+          <w:cantSplit/>
+          <w:tblHeader/>
+        </w:trPr>
+        <w:tc>
+          <w:tcPr>
+            <w:tcW w:w="2718" w:type="dxa"/>
+            <w:shd w:val="clear" w:color="auto" w:fill="000000" w:themeFill="text1"/>
+          </w:tcPr>
+          <w:p>
+            <w:pPr>
+              <w:rPr>
+                <w:sz w:val="20"/>
+                <w:szCs w:val="20"/>
+              </w:rPr>
+            </w:pPr>
+            <w:r>
+              <w:rPr>
+                <w:sz w:val="20"/>
+                <w:szCs w:val="20"/>
+              </w:rPr>
+              <w:t>Attribute</w:t>
+            </w:r>
+          </w:p>
+        </w:tc>
+        <w:tc>
+          <w:tcPr>
+            <w:tcW w:w="7218" w:type="dxa"/>
+            <w:shd w:val="clear" w:color="auto" w:fill="000000" w:themeFill="text1"/>
+          </w:tcPr>
+          <w:p>
+            <w:pPr>
+              <w:rPr>
+                <w:sz w:val="20"/>
+                <w:szCs w:val="20"/>
+              </w:rPr>
+            </w:pPr>
+            <w:r>
+              <w:rPr>
+                <w:sz w:val="20"/>
+                <w:szCs w:val="20"/>
+              </w:rPr>
+              <w:t>Description</w:t>
+            </w:r>
+          </w:p>
+        </w:tc>
+      </w:tr>
+      <w:tr>
+        <w:trPr>
+          <w:cantSplit/>
+        </w:trPr>
+        <w:tc>
+          <w:tcPr>
+            <w:tcW w:w="2718" w:type="dxa"/>
+          </w:tcPr>
+          <w:p>
+            <w:pPr>
+              <w:rPr>
+                <w:sz w:val="20"/>
+                <w:szCs w:val="20"/>
+              </w:rPr>
+            </w:pPr>
+            <w:r>
+              <w:rPr>
+                <w:sz w:val="20"/>
+                <w:szCs w:val="20"/>
+              </w:rPr>
+              <w:t>Group ID</w:t>
+            </w:r>
+          </w:p>
+          <w:p>
+            <w:pPr>
+              <w:rPr>
+                <w:sz w:val="20"/>
+                <w:szCs w:val="20"/>
+              </w:rPr>
+            </w:pPr>
+            <w:r>
+              <w:rPr>
+                <w:sz w:val="20"/>
+                <w:szCs w:val="20"/>
+              </w:rPr>
+              <w:t>(</w:t>
+            </w:r>
+            <w:r>
+              <w:rPr>
+                <w:rFonts w:ascii="Courier New" w:hAnsi="Courier New" w:cs="Courier New"/>
+                <w:sz w:val="20"/>
+                <w:szCs w:val="20"/>
+              </w:rPr>
+              <w:t>g</w:t>
+            </w:r>
+            <w:r>
+              <w:rPr>
+                <w:sz w:val="20"/>
+                <w:szCs w:val="20"/>
+              </w:rPr>
+              <w:t>)</w:t>
+            </w:r>
+          </w:p>
+        </w:tc>
+        <w:tc>
+          <w:tcPr>
+            <w:tcW w:w="7218" w:type="dxa"/>
+          </w:tcPr>
+          <w:p>
+            <w:pPr>
+              <w:rPr>
+                <w:sz w:val="20"/>
+                <w:szCs w:val="20"/>
+              </w:rPr>
+            </w:pPr>
+            <w:r>
+              <w:rPr>
+                <w:sz w:val="20"/>
+                <w:szCs w:val="20"/>
+              </w:rPr>
+              <w:t>The group ID, a unique string used to identify this group.  It should be short, and may consist of capital letters and digits.  It must be distinct from all other entity IDs used in the scenario (e.g., actor IDs).</w:t>
+            </w:r>
+          </w:p>
+        </w:tc>
+      </w:tr>
+      <w:tr>
+        <w:trPr>
+          <w:cantSplit/>
+        </w:trPr>
+        <w:tc>
+          <w:tcPr>
+            <w:tcW w:w="2718" w:type="dxa"/>
+          </w:tcPr>
+          <w:p>
+            <w:pPr>
+              <w:rPr>
+                <w:sz w:val="20"/>
+                <w:szCs w:val="20"/>
+              </w:rPr>
+            </w:pPr>
+            <w:r>
+              <w:rPr>
+                <w:sz w:val="20"/>
+                <w:szCs w:val="20"/>
+              </w:rPr>
+              <w:t>Long Name</w:t>
+            </w:r>
+          </w:p>
+          <w:p>
+            <w:pPr>
+              <w:rPr>
+                <w:sz w:val="20"/>
+                <w:szCs w:val="20"/>
+              </w:rPr>
+            </w:pPr>
+            <w:r>
+              <w:rPr>
+                <w:sz w:val="20"/>
+                <w:szCs w:val="20"/>
+              </w:rPr>
+              <w:t>(</w:t>
+            </w:r>
+            <w:proofErr w:type="spellStart"/>
+            <w:r>
+              <w:rPr>
+                <w:rFonts w:ascii="Courier New" w:hAnsi="Courier New" w:cs="Courier New"/>
+                <w:sz w:val="20"/>
+                <w:szCs w:val="20"/>
+              </w:rPr>
+              <w:t>longname</w:t>
+            </w:r>
+            <w:proofErr w:type="spellEnd"/>
+            <w:r>
+              <w:rPr>
+                <w:sz w:val="20"/>
+                <w:szCs w:val="20"/>
+              </w:rPr>
+              <w:t>)</w:t>
+            </w:r>
+          </w:p>
+        </w:tc>
+        <w:tc>
+          <w:tcPr>
+            <w:tcW w:w="7218" w:type="dxa"/>
+          </w:tcPr>
+          <w:p>
+            <w:pPr>
+              <w:rPr>
+                <w:sz w:val="20"/>
+                <w:szCs w:val="20"/>
+              </w:rPr>
+            </w:pPr>
+            <w:r>
+              <w:rPr>
+                <w:sz w:val="20"/>
+                <w:szCs w:val="20"/>
+              </w:rPr>
+              <w:t>A longer, human-readable name for use in reports and other output; it may also be used to document the precise meaning of the group ID, which might otherwise be cryptic.</w:t>
+            </w:r>
+          </w:p>
+        </w:tc>
+      </w:tr>
+      <w:tr>
+        <w:trPr>
+          <w:cantSplit/>
+        </w:trPr>
+        <w:tc>
+          <w:tcPr>
+            <w:tcW w:w="2718" w:type="dxa"/>
+          </w:tcPr>
+          <w:p>
+            <w:pPr>
+              <w:rPr>
+                <w:sz w:val="20"/>
+                <w:szCs w:val="20"/>
+              </w:rPr>
+            </w:pPr>
+            <w:r>
+              <w:rPr>
+                <w:sz w:val="20"/>
+                <w:szCs w:val="20"/>
+              </w:rPr>
+              <w:t>Owning Actor</w:t>
+            </w:r>
+          </w:p>
+          <w:p>
+            <w:pPr>
+              <w:rPr>
+                <w:sz w:val="20"/>
+                <w:szCs w:val="20"/>
+              </w:rPr>
+            </w:pPr>
+            <w:r>
+              <w:rPr>
+                <w:sz w:val="20"/>
+                <w:szCs w:val="20"/>
+              </w:rPr>
+              <w:t>(</w:t>
+            </w:r>
+            <w:r>
+              <w:rPr>
+                <w:rFonts w:ascii="Courier New" w:hAnsi="Courier New" w:cs="Courier New"/>
+                <w:sz w:val="20"/>
+                <w:szCs w:val="20"/>
+              </w:rPr>
+              <w:t>a</w:t>
+            </w:r>
+            <w:r>
+              <w:rPr>
+                <w:sz w:val="20"/>
+                <w:szCs w:val="20"/>
+              </w:rPr>
+              <w:t>)</w:t>
+            </w:r>
+          </w:p>
+        </w:tc>
+        <w:tc>
+          <w:tcPr>
+            <w:tcW w:w="7218" w:type="dxa"/>
+          </w:tcPr>
+          <w:p>
+            <w:pPr>
+              <w:rPr>
+                <w:sz w:val="20"/>
+                <w:szCs w:val="20"/>
+              </w:rPr>
+            </w:pPr>
+            <w:r>
+              <w:rPr>
+                <w:sz w:val="20"/>
+                <w:szCs w:val="20"/>
+              </w:rPr>
+              <w:t>The ID of the actor that owns this group.  This attribute may initially be left blank, but must be filled in before the scenario is locked.</w:t>
+            </w:r>
+          </w:p>
+        </w:tc>
+      </w:tr>
+      <w:tr>
+        <w:trPr>
+          <w:cantSplit/>
+        </w:trPr>
+        <w:tc>
+          <w:tcPr>
+            <w:tcW w:w="2718" w:type="dxa"/>
+          </w:tcPr>
+          <w:p>
+            <w:pPr>
+              <w:rPr>
+                <w:sz w:val="20"/>
+                <w:szCs w:val="20"/>
+              </w:rPr>
+            </w:pPr>
+            <w:r>
+              <w:rPr>
+                <w:sz w:val="20"/>
+                <w:szCs w:val="20"/>
+              </w:rPr>
+              <w:t>Organization</w:t>
+            </w:r>
+            <w:r>
+              <w:rPr>
+                <w:sz w:val="20"/>
+                <w:szCs w:val="20"/>
+              </w:rPr>
+              <w:t xml:space="preserve"> Type</w:t>
+            </w:r>
+          </w:p>
+          <w:p>
+            <w:pPr>
+              <w:rPr>
+                <w:sz w:val="20"/>
+                <w:szCs w:val="20"/>
+              </w:rPr>
+            </w:pPr>
+            <w:r>
+              <w:rPr>
+                <w:sz w:val="20"/>
+                <w:szCs w:val="20"/>
+              </w:rPr>
+              <w:t>(</w:t>
+            </w:r>
+            <w:proofErr w:type="spellStart"/>
+            <w:r>
+              <w:rPr>
+                <w:rFonts w:ascii="Courier New" w:hAnsi="Courier New" w:cs="Courier New"/>
+                <w:sz w:val="20"/>
+                <w:szCs w:val="20"/>
+              </w:rPr>
+              <w:t>org</w:t>
+            </w:r>
+            <w:r>
+              <w:rPr>
+                <w:rFonts w:ascii="Courier New" w:hAnsi="Courier New" w:cs="Courier New"/>
+                <w:sz w:val="20"/>
+                <w:szCs w:val="20"/>
+              </w:rPr>
+              <w:t>type</w:t>
+            </w:r>
+            <w:proofErr w:type="spellEnd"/>
+            <w:r>
+              <w:rPr>
+                <w:sz w:val="20"/>
+                <w:szCs w:val="20"/>
+              </w:rPr>
+              <w:t>)</w:t>
+            </w:r>
+          </w:p>
+        </w:tc>
+        <w:tc>
+          <w:tcPr>
+            <w:tcW w:w="7218" w:type="dxa"/>
+          </w:tcPr>
+          <w:p>
+            <w:pPr>
+              <w:rPr>
+                <w:sz w:val="20"/>
+                <w:szCs w:val="20"/>
+              </w:rPr>
+            </w:pPr>
+            <w:r>
+              <w:rPr>
+                <w:sz w:val="20"/>
+                <w:szCs w:val="20"/>
+              </w:rPr>
+              <w:t xml:space="preserve">The kind of </w:t>
+            </w:r>
+            <w:r>
+              <w:rPr>
+                <w:sz w:val="20"/>
+                <w:szCs w:val="20"/>
+              </w:rPr>
+              <w:t>organization this is</w:t>
+            </w:r>
+            <w:r>
+              <w:rPr>
+                <w:sz w:val="20"/>
+                <w:szCs w:val="20"/>
+              </w:rPr>
+              <w:t xml:space="preserve">: </w:t>
+            </w:r>
+            <w:r>
+              <w:rPr>
+                <w:sz w:val="20"/>
+                <w:szCs w:val="20"/>
+              </w:rPr>
+              <w:t xml:space="preserve">Non-Governmental Organizations (NGOs), like the Red Cross or Doctors Without Borders; Inter-Governmental Organizations (IGOs) like UNICEF; and contractors, like </w:t>
+            </w:r>
+            <w:proofErr w:type="spellStart"/>
+            <w:r>
+              <w:rPr>
+                <w:sz w:val="20"/>
+                <w:szCs w:val="20"/>
+              </w:rPr>
+              <w:t>Haliburton</w:t>
+            </w:r>
+            <w:proofErr w:type="spellEnd"/>
+            <w:r>
+              <w:rPr>
+                <w:sz w:val="20"/>
+                <w:szCs w:val="20"/>
+              </w:rPr>
+              <w:t xml:space="preserve">.  The primary difference between the three types is that contractors can project a small amount of force in the Security model </w:t>
+            </w:r>
+            <w:r>
+              <w:rPr>
+                <w:sz w:val="20"/>
+                <w:szCs w:val="20"/>
+              </w:rPr>
+              <w:t xml:space="preserve">(Section </w:t>
+            </w:r>
+            <w:r>
+              <w:rPr>
+                <w:sz w:val="20"/>
+                <w:szCs w:val="20"/>
+              </w:rPr>
+              <w:fldChar w:fldCharType="begin"/>
+            </w:r>
+            <w:r>
+              <w:rPr>
+                <w:sz w:val="20"/>
+                <w:szCs w:val="20"/>
+              </w:rPr>
+              <w:instrText xml:space="preserve"> REF _Ref185639112 \r \h </w:instrText>
+            </w:r>
+            <w:r>
+              <w:rPr>
+                <w:sz w:val="20"/>
+                <w:szCs w:val="20"/>
+              </w:rPr>
+            </w:r>
+            <w:r>
+              <w:rPr>
+                <w:sz w:val="20"/>
+                <w:szCs w:val="20"/>
+              </w:rPr>
+              <w:instrText xml:space="preserve"> \* MERGEFORMAT </w:instrText>
+            </w:r>
+            <w:r>
+              <w:rPr>
+                <w:sz w:val="20"/>
+                <w:szCs w:val="20"/>
+              </w:rPr>
+              <w:fldChar w:fldCharType="separate"/>
+            </w:r>
+            <w:r>
+              <w:rPr>
+                <w:sz w:val="20"/>
+                <w:szCs w:val="20"/>
+              </w:rPr>
+              <w:t>3.8</w:t>
+            </w:r>
+            <w:r>
+              <w:rPr>
+                <w:sz w:val="20"/>
+                <w:szCs w:val="20"/>
+              </w:rPr>
+              <w:fldChar w:fldCharType="end"/>
+            </w:r>
+            <w:r>
+              <w:rPr>
+                <w:sz w:val="20"/>
+                <w:szCs w:val="20"/>
+              </w:rPr>
+              <w:t>), and consequently have reduced security requirements when performing activities in neighborhoods.</w:t>
+            </w:r>
+          </w:p>
+        </w:tc>
+      </w:tr>
+      <w:tr>
+        <w:trPr>
+          <w:cantSplit/>
+        </w:trPr>
+        <w:tc>
+          <w:tcPr>
+            <w:tcW w:w="2718" w:type="dxa"/>
+          </w:tcPr>
+          <w:p>
+            <w:pPr>
+              <w:rPr>
+                <w:sz w:val="20"/>
+                <w:szCs w:val="20"/>
+              </w:rPr>
+            </w:pPr>
+            <w:r>
+              <w:rPr>
+                <w:sz w:val="20"/>
+                <w:szCs w:val="20"/>
+              </w:rPr>
+              <w:t>Demeanor</w:t>
+            </w:r>
+          </w:p>
+          <w:p>
+            <w:pPr>
+              <w:rPr>
+                <w:sz w:val="20"/>
+                <w:szCs w:val="20"/>
+              </w:rPr>
+            </w:pPr>
+            <w:r>
+              <w:rPr>
+                <w:sz w:val="20"/>
+                <w:szCs w:val="20"/>
+              </w:rPr>
+              <w:t>(</w:t>
+            </w:r>
+            <w:r>
+              <w:rPr>
+                <w:rFonts w:ascii="Courier New" w:hAnsi="Courier New" w:cs="Courier New"/>
+                <w:sz w:val="20"/>
+                <w:szCs w:val="20"/>
+              </w:rPr>
+              <w:t>demeanor</w:t>
+            </w:r>
+            <w:r>
+              <w:rPr>
+                <w:sz w:val="20"/>
+                <w:szCs w:val="20"/>
+              </w:rPr>
+              <w:t>)</w:t>
+            </w:r>
+          </w:p>
+        </w:tc>
+        <w:tc>
+          <w:tcPr>
+            <w:tcW w:w="7218" w:type="dxa"/>
+          </w:tcPr>
+          <w:p>
+            <w:pPr>
+              <w:rPr>
+                <w:sz w:val="20"/>
+                <w:szCs w:val="20"/>
+              </w:rPr>
+            </w:pPr>
+            <w:r>
+              <w:rPr>
+                <w:sz w:val="20"/>
+                <w:szCs w:val="20"/>
+              </w:rPr>
+              <w:t>The demeanor of the group, i.e., its propensity for violence.  The group may be aggressive, average, or apathetic.  This also affec</w:t>
+            </w:r>
+            <w:bookmarkStart w:id="134" w:name="_GoBack"/>
+            <w:bookmarkEnd w:id="134"/>
+            <w:r>
+              <w:rPr>
+                <w:sz w:val="20"/>
+                <w:szCs w:val="20"/>
+              </w:rPr>
+              <w:t xml:space="preserve">ts the group’s ability to project force in the Security model (Section </w:t>
+            </w:r>
+            <w:r>
+              <w:rPr>
+                <w:sz w:val="20"/>
+                <w:szCs w:val="20"/>
+              </w:rPr>
+              <w:fldChar w:fldCharType="begin"/>
+            </w:r>
+            <w:r>
+              <w:rPr>
+                <w:sz w:val="20"/>
+                <w:szCs w:val="20"/>
+              </w:rPr>
+              <w:instrText xml:space="preserve"> REF _Ref185639112 \r \h </w:instrText>
+            </w:r>
+            <w:r>
+              <w:rPr>
+                <w:sz w:val="20"/>
+                <w:szCs w:val="20"/>
+              </w:rPr>
+            </w:r>
+            <w:r>
+              <w:rPr>
+                <w:sz w:val="20"/>
+                <w:szCs w:val="20"/>
+              </w:rPr>
+              <w:instrText xml:space="preserve"> \* MERGEFORMAT </w:instrText>
+            </w:r>
+            <w:r>
+              <w:rPr>
+                <w:sz w:val="20"/>
+                <w:szCs w:val="20"/>
+              </w:rPr>
+              <w:fldChar w:fldCharType="separate"/>
+            </w:r>
+            <w:r>
+              <w:rPr>
+                <w:sz w:val="20"/>
+                <w:szCs w:val="20"/>
+              </w:rPr>
+              <w:t>3.8</w:t>
+            </w:r>
+            <w:r>
+              <w:rPr>
+                <w:sz w:val="20"/>
+                <w:szCs w:val="20"/>
+              </w:rPr>
+              <w:fldChar w:fldCharType="end"/>
+            </w:r>
+            <w:r>
+              <w:rPr>
+                <w:sz w:val="20"/>
+                <w:szCs w:val="20"/>
+              </w:rPr>
+              <w:t>).</w:t>
+            </w:r>
+          </w:p>
+        </w:tc>
+      </w:tr>
+      <w:tr>
+        <w:trPr>
+          <w:cantSplit/>
+        </w:trPr>
+        <w:tc>
+          <w:tcPr>
+            <w:tcW w:w="2718" w:type="dxa"/>
+          </w:tcPr>
+          <w:p>
+            <w:pPr>
+              <w:rPr>
+                <w:sz w:val="20"/>
+                <w:szCs w:val="20"/>
+              </w:rPr>
+            </w:pPr>
+            <w:r>
+              <w:rPr>
+                <w:sz w:val="20"/>
+                <w:szCs w:val="20"/>
+              </w:rPr>
+              <w:t>Cost $/person/week</w:t>
+            </w:r>
+          </w:p>
+          <w:p>
+            <w:pPr>
+              <w:rPr>
+                <w:sz w:val="20"/>
+                <w:szCs w:val="20"/>
+              </w:rPr>
+            </w:pPr>
+            <w:r>
+              <w:rPr>
+                <w:sz w:val="20"/>
+                <w:szCs w:val="20"/>
+              </w:rPr>
+              <w:t>(</w:t>
+            </w:r>
+            <w:r>
+              <w:rPr>
+                <w:rFonts w:ascii="Courier New" w:hAnsi="Courier New" w:cs="Courier New"/>
+                <w:sz w:val="20"/>
+                <w:szCs w:val="20"/>
+              </w:rPr>
+              <w:t>cost</w:t>
+            </w:r>
+            <w:r>
+              <w:rPr>
+                <w:sz w:val="20"/>
+                <w:szCs w:val="20"/>
+              </w:rPr>
+              <w:t>)</w:t>
+            </w:r>
+          </w:p>
+        </w:tc>
+        <w:tc>
+          <w:tcPr>
+            <w:tcW w:w="7218" w:type="dxa"/>
+          </w:tcPr>
+          <w:p>
+            <w:pPr>
+              <w:rPr>
+                <w:sz w:val="20"/>
+                <w:szCs w:val="20"/>
+              </w:rPr>
+            </w:pPr>
+            <w:r>
+              <w:rPr>
+                <w:sz w:val="20"/>
+                <w:szCs w:val="20"/>
+              </w:rPr>
+              <w:t xml:space="preserve">The cost to the owning actor of maintaining one member of the group in the playbox for one week, in dollars.  The cost is incurred during deployment each </w:t>
+            </w:r>
+            <w:proofErr w:type="gramStart"/>
+            <w:r>
+              <w:rPr>
+                <w:sz w:val="20"/>
+                <w:szCs w:val="20"/>
+              </w:rPr>
+              <w:t>week,</w:t>
+            </w:r>
+            <w:proofErr w:type="gramEnd"/>
+            <w:r>
+              <w:rPr>
+                <w:sz w:val="20"/>
+                <w:szCs w:val="20"/>
+              </w:rPr>
+              <w:t xml:space="preserve"> hence this is sometimes called the deployment cost.</w:t>
+            </w:r>
+          </w:p>
+          <w:p>
+            <w:pPr>
+              <w:rPr>
+                <w:sz w:val="20"/>
+                <w:szCs w:val="20"/>
+              </w:rPr>
+            </w:pPr>
+          </w:p>
+          <w:p>
+            <w:pPr>
+              <w:rPr>
+                <w:sz w:val="20"/>
+                <w:szCs w:val="20"/>
+              </w:rPr>
+            </w:pPr>
+            <w:r>
+              <w:rPr>
+                <w:sz w:val="20"/>
+                <w:szCs w:val="20"/>
+              </w:rPr>
+              <w:t xml:space="preserve">It is reasonable to set this attribute to zero if the number of </w:t>
+            </w:r>
+            <w:r>
+              <w:rPr>
+                <w:sz w:val="20"/>
+                <w:szCs w:val="20"/>
+              </w:rPr>
+              <w:t>personnel</w:t>
+            </w:r>
+            <w:r>
+              <w:rPr>
+                <w:sz w:val="20"/>
+                <w:szCs w:val="20"/>
+              </w:rPr>
+              <w:t xml:space="preserve"> available does not depend on the actor’s financial assets in the playbox.  </w:t>
+            </w:r>
+            <w:r>
+              <w:rPr>
+                <w:sz w:val="20"/>
+                <w:szCs w:val="20"/>
+              </w:rPr>
+              <w:t>Foreign NGOs, for example, might belong to a “pseudo-actor”, a dummy actor whose strategy determines what the NGO does.  In this case, the primary asset is the people on the ground, and the monetary cost can be ignored.</w:t>
+            </w:r>
+          </w:p>
+        </w:tc>
+      </w:tr>
+      <w:tr>
+        <w:trPr>
+          <w:cantSplit/>
+        </w:trPr>
+        <w:tc>
+          <w:tcPr>
+            <w:tcW w:w="2718" w:type="dxa"/>
+          </w:tcPr>
+          <w:p>
+            <w:pPr>
+              <w:rPr>
+                <w:sz w:val="20"/>
+                <w:szCs w:val="20"/>
+              </w:rPr>
+            </w:pPr>
+            <w:r>
+              <w:rPr>
+                <w:sz w:val="20"/>
+                <w:szCs w:val="20"/>
+              </w:rPr>
+              <w:t>Color</w:t>
+            </w:r>
+          </w:p>
+          <w:p>
+            <w:pPr>
+              <w:rPr>
+                <w:sz w:val="20"/>
+                <w:szCs w:val="20"/>
+              </w:rPr>
+            </w:pPr>
+            <w:r>
+              <w:rPr>
+                <w:sz w:val="20"/>
+                <w:szCs w:val="20"/>
+              </w:rPr>
+              <w:t>(</w:t>
+            </w:r>
+            <w:r>
+              <w:rPr>
+                <w:rFonts w:ascii="Courier New" w:hAnsi="Courier New" w:cs="Courier New"/>
+                <w:sz w:val="20"/>
+                <w:szCs w:val="20"/>
+              </w:rPr>
+              <w:t>color</w:t>
+            </w:r>
+            <w:r>
+              <w:rPr>
+                <w:sz w:val="20"/>
+                <w:szCs w:val="20"/>
+              </w:rPr>
+              <w:t>)</w:t>
+            </w:r>
+          </w:p>
+        </w:tc>
+        <w:tc>
+          <w:tcPr>
+            <w:tcW w:w="7218" w:type="dxa"/>
+          </w:tcPr>
+          <w:p>
+            <w:pPr>
+              <w:rPr>
+                <w:sz w:val="20"/>
+                <w:szCs w:val="20"/>
+              </w:rPr>
+            </w:pPr>
+            <w:r>
+              <w:rPr>
+                <w:sz w:val="20"/>
+                <w:szCs w:val="20"/>
+              </w:rPr>
+              <w:t>Athena represents group personnel on the map using icons.  This is the color of this group’s icons.  It can be entered as a hexadecimal RGB string, e.g., red is “</w:t>
+            </w:r>
+            <w:r>
+              <w:rPr>
+                <w:rFonts w:ascii="Courier New" w:hAnsi="Courier New" w:cs="Courier New"/>
+                <w:sz w:val="20"/>
+                <w:szCs w:val="20"/>
+              </w:rPr>
+              <w:t>#FFOOOO</w:t>
+            </w:r>
+            <w:r>
+              <w:rPr>
+                <w:sz w:val="20"/>
+                <w:szCs w:val="20"/>
+              </w:rPr>
+              <w:t>”; however, it will usually be chosen using the GUI.  The color has no effect on the model results.</w:t>
+            </w:r>
+          </w:p>
+        </w:tc>
+      </w:tr>
+      <w:tr>
+        <w:trPr>
+          <w:cantSplit/>
+        </w:trPr>
+        <w:tc>
+          <w:tcPr>
+            <w:tcW w:w="2718" w:type="dxa"/>
+          </w:tcPr>
+          <w:p>
+            <w:pPr>
+              <w:rPr>
+                <w:sz w:val="20"/>
+                <w:szCs w:val="20"/>
+              </w:rPr>
+            </w:pPr>
+            <w:r>
+              <w:rPr>
+                <w:sz w:val="20"/>
+                <w:szCs w:val="20"/>
+              </w:rPr>
+              <w:t>Unit Shape</w:t>
+            </w:r>
+          </w:p>
+          <w:p>
+            <w:pPr>
+              <w:rPr>
+                <w:sz w:val="20"/>
+                <w:szCs w:val="20"/>
+              </w:rPr>
+            </w:pPr>
+            <w:r>
+              <w:rPr>
+                <w:sz w:val="20"/>
+                <w:szCs w:val="20"/>
+              </w:rPr>
+              <w:t>(</w:t>
+            </w:r>
+            <w:r>
+              <w:rPr>
+                <w:rFonts w:ascii="Courier New" w:hAnsi="Courier New" w:cs="Courier New"/>
+                <w:sz w:val="20"/>
+                <w:szCs w:val="20"/>
+              </w:rPr>
+              <w:t>shape</w:t>
+            </w:r>
+            <w:r>
+              <w:rPr>
+                <w:sz w:val="20"/>
+                <w:szCs w:val="20"/>
+              </w:rPr>
+              <w:t>)</w:t>
+            </w:r>
+          </w:p>
+        </w:tc>
+        <w:tc>
+          <w:tcPr>
+            <w:tcW w:w="7218" w:type="dxa"/>
+          </w:tcPr>
+          <w:p>
+            <w:pPr>
+              <w:rPr>
+                <w:sz w:val="20"/>
+                <w:szCs w:val="20"/>
+              </w:rPr>
+            </w:pPr>
+            <w:r>
+              <w:rPr>
+                <w:sz w:val="20"/>
+                <w:szCs w:val="20"/>
+              </w:rPr>
+              <w:t>The shape of the group’s units: friend, enemy, or neutral, as defined in MIL-STD-2525a.  The shape has no effect on the model results.</w:t>
+            </w:r>
+          </w:p>
+        </w:tc>
+      </w:tr>
+    </w:tbl>
+    <w:p/>
+    <w:p/>
+    <w:p>
+      <w:pPr>
+        <w:pStyle w:val="Heading3"/>
+        <w:pageBreakBefore/>
+      </w:pPr>
+      <w:bookmarkStart w:id="135" w:name="_Ref314124958"/>
+      <w:r>
+        <w:lastRenderedPageBreak/>
+        <w:t>Satisfaction Levels</w:t>
+      </w:r>
+      <w:bookmarkEnd w:id="135"/>
+    </w:p>
+    <w:p/>
+    <w:p>
+      <w:r>
         <w:t>TBD</w:t>
       </w:r>
     </w:p>
@@ -19736,17 +23117,18 @@
     <w:p>
       <w:pPr>
         <w:pStyle w:val="Heading3"/>
-      </w:pPr>
-      <w:bookmarkStart w:id="134" w:name="_Ref314056138"/>
-      <w:r>
-        <w:t>Organization Groups</w:t>
-      </w:r>
-      <w:bookmarkEnd w:id="134"/>
-    </w:p>
-    <w:p/>
-    <w:p>
+        <w:pageBreakBefore/>
+      </w:pPr>
+      <w:bookmarkStart w:id="136" w:name="_Ref314125328"/>
       <w:r>
         <w:lastRenderedPageBreak/>
+        <w:t>Cooperation Levels</w:t>
+      </w:r>
+      <w:bookmarkEnd w:id="136"/>
+    </w:p>
+    <w:p/>
+    <w:p>
+      <w:r>
         <w:t>TBD</w:t>
       </w:r>
     </w:p>
@@ -19754,43 +23136,11 @@
     <w:p>
       <w:pPr>
         <w:pStyle w:val="Heading3"/>
-      </w:pPr>
-      <w:bookmarkStart w:id="135" w:name="_Ref314124958"/>
-      <w:r>
-        <w:t>Satisfaction Levels</w:t>
-      </w:r>
-      <w:bookmarkEnd w:id="135"/>
-    </w:p>
-    <w:p/>
-    <w:p>
-      <w:r>
-        <w:t>TBD</w:t>
-      </w:r>
-    </w:p>
-    <w:p/>
-    <w:p>
-      <w:pPr>
-        <w:pStyle w:val="Heading3"/>
-      </w:pPr>
-      <w:bookmarkStart w:id="136" w:name="_Ref314125328"/>
-      <w:r>
-        <w:t>Cooperation Levels</w:t>
-      </w:r>
-      <w:bookmarkEnd w:id="136"/>
-    </w:p>
-    <w:p/>
-    <w:p>
-      <w:r>
-        <w:t>TBD</w:t>
-      </w:r>
-    </w:p>
-    <w:p/>
-    <w:p>
-      <w:pPr>
-        <w:pStyle w:val="Heading3"/>
+        <w:pageBreakBefore/>
       </w:pPr>
       <w:bookmarkStart w:id="137" w:name="_Ref314130244"/>
       <w:r>
+        <w:lastRenderedPageBreak/>
         <w:t>Environmental Situations</w:t>
       </w:r>
       <w:bookmarkEnd w:id="137"/>
@@ -19987,7 +23337,7 @@
         <w:rStyle w:val="PageNumber"/>
         <w:noProof/>
       </w:rPr>
-      <w:t>67</w:t>
+      <w:t>75</w:t>
     </w:r>
     <w:r>
       <w:rPr>
@@ -29470,7 +32820,7 @@
 </file>
 
 <file path=customXml/itemProps1.xml><?xml version="1.0" encoding="utf-8"?>
-<ds:datastoreItem xmlns:ds="http://schemas.openxmlformats.org/officeDocument/2006/customXml" ds:itemID="{99E5D954-D281-41B4-9CB9-E1FDB5988202}">
+<ds:datastoreItem xmlns:ds="http://schemas.openxmlformats.org/officeDocument/2006/customXml" ds:itemID="{6D7FF410-A6F8-4B7B-B89E-1CAAC869A3F9}">
   <ds:schemaRefs>
     <ds:schemaRef ds:uri="http://schemas.openxmlformats.org/officeDocument/2006/bibliography"/>
   </ds:schemaRefs>

</xml_diff>

<commit_message>
Completed initial scrub of AUG Glossary.
</commit_message>
<xml_diff>
--- a/docs/dev/aug.docx
+++ b/docs/dev/aug.docx
@@ -17519,10 +17519,12 @@
         <w:pStyle w:val="Heading3"/>
       </w:pPr>
       <w:bookmarkStart w:id="138" w:name="_Toc314555907"/>
+      <w:bookmarkStart w:id="139" w:name="_Ref315070541"/>
       <w:r>
         <w:t>Athena Workflow</w:t>
       </w:r>
       <w:bookmarkEnd w:id="138"/>
+      <w:bookmarkEnd w:id="139"/>
     </w:p>
     <w:p/>
     <w:p>
@@ -17777,11 +17779,11 @@
       <w:pPr>
         <w:pStyle w:val="Heading3"/>
       </w:pPr>
-      <w:bookmarkStart w:id="139" w:name="_Toc314555908"/>
+      <w:bookmarkStart w:id="140" w:name="_Toc314555908"/>
       <w:r>
         <w:t>Scenario Mode vs. Simulation Mode</w:t>
       </w:r>
-      <w:bookmarkEnd w:id="139"/>
+      <w:bookmarkEnd w:id="140"/>
     </w:p>
     <w:p/>
     <w:p>
@@ -17839,11 +17841,11 @@
       <w:pPr>
         <w:pStyle w:val="Heading3"/>
       </w:pPr>
-      <w:bookmarkStart w:id="140" w:name="_Toc314555909"/>
+      <w:bookmarkStart w:id="141" w:name="_Toc314555909"/>
       <w:r>
         <w:t>Viewing Athena Results</w:t>
       </w:r>
-      <w:bookmarkEnd w:id="140"/>
+      <w:bookmarkEnd w:id="141"/>
     </w:p>
     <w:p/>
     <w:p>
@@ -17917,15 +17919,15 @@
       <w:pPr>
         <w:pStyle w:val="Heading3"/>
       </w:pPr>
-      <w:bookmarkStart w:id="141" w:name="_Toc314555910"/>
-      <w:bookmarkStart w:id="142" w:name="_Ref314643698"/>
-      <w:bookmarkStart w:id="143" w:name="_Ref314656389"/>
+      <w:bookmarkStart w:id="142" w:name="_Toc314555910"/>
+      <w:bookmarkStart w:id="143" w:name="_Ref314643698"/>
+      <w:bookmarkStart w:id="144" w:name="_Ref314656389"/>
       <w:r>
         <w:t>Athena Scripting</w:t>
       </w:r>
-      <w:bookmarkEnd w:id="141"/>
       <w:bookmarkEnd w:id="142"/>
       <w:bookmarkEnd w:id="143"/>
+      <w:bookmarkEnd w:id="144"/>
     </w:p>
     <w:p/>
     <w:p>
@@ -17960,11 +17962,11 @@
       <w:pPr>
         <w:pStyle w:val="Heading4"/>
       </w:pPr>
-      <w:bookmarkStart w:id="144" w:name="_Toc314555911"/>
+      <w:bookmarkStart w:id="145" w:name="_Toc314555911"/>
       <w:r>
         <w:t>Executive Commands</w:t>
       </w:r>
-      <w:bookmarkEnd w:id="144"/>
+      <w:bookmarkEnd w:id="145"/>
     </w:p>
     <w:p/>
     <w:p>
@@ -18017,11 +18019,11 @@
       <w:pPr>
         <w:pStyle w:val="Heading4"/>
       </w:pPr>
-      <w:bookmarkStart w:id="145" w:name="_Toc314555912"/>
+      <w:bookmarkStart w:id="146" w:name="_Toc314555912"/>
       <w:r>
         <w:t>The Athena Command Line</w:t>
       </w:r>
-      <w:bookmarkEnd w:id="145"/>
+      <w:bookmarkEnd w:id="146"/>
     </w:p>
     <w:p/>
     <w:p>
@@ -18033,11 +18035,11 @@
       <w:pPr>
         <w:pStyle w:val="Heading4"/>
       </w:pPr>
-      <w:bookmarkStart w:id="146" w:name="_Toc314555913"/>
+      <w:bookmarkStart w:id="147" w:name="_Toc314555913"/>
       <w:r>
         <w:t>Executive Command Scripts</w:t>
       </w:r>
-      <w:bookmarkEnd w:id="146"/>
+      <w:bookmarkEnd w:id="147"/>
     </w:p>
     <w:p/>
     <w:p>
@@ -18181,11 +18183,11 @@
       <w:pPr>
         <w:pStyle w:val="Heading4"/>
       </w:pPr>
-      <w:bookmarkStart w:id="147" w:name="_Toc314555914"/>
+      <w:bookmarkStart w:id="148" w:name="_Toc314555914"/>
       <w:r>
         <w:t>Scenario Scripts</w:t>
       </w:r>
-      <w:bookmarkEnd w:id="147"/>
+      <w:bookmarkEnd w:id="148"/>
     </w:p>
     <w:p/>
     <w:p>
@@ -18299,13 +18301,13 @@
       <w:pPr>
         <w:pStyle w:val="Heading3"/>
       </w:pPr>
-      <w:bookmarkStart w:id="148" w:name="_Ref313540719"/>
-      <w:bookmarkStart w:id="149" w:name="_Toc314555915"/>
+      <w:bookmarkStart w:id="149" w:name="_Ref313540719"/>
+      <w:bookmarkStart w:id="150" w:name="_Toc314555915"/>
       <w:r>
         <w:t>Batch Mode</w:t>
       </w:r>
-      <w:bookmarkEnd w:id="148"/>
       <w:bookmarkEnd w:id="149"/>
+      <w:bookmarkEnd w:id="150"/>
     </w:p>
     <w:p/>
     <w:p>
@@ -18335,11 +18337,11 @@
       <w:pPr>
         <w:pStyle w:val="Heading4"/>
       </w:pPr>
-      <w:bookmarkStart w:id="150" w:name="_Toc314555916"/>
+      <w:bookmarkStart w:id="151" w:name="_Toc314555916"/>
       <w:r>
         <w:t>Invoking Athena in Batch Mode</w:t>
       </w:r>
-      <w:bookmarkEnd w:id="150"/>
+      <w:bookmarkEnd w:id="151"/>
     </w:p>
     <w:p/>
     <w:p>
@@ -18507,11 +18509,11 @@
       <w:pPr>
         <w:pStyle w:val="Heading4"/>
       </w:pPr>
-      <w:bookmarkStart w:id="151" w:name="_Toc314555917"/>
+      <w:bookmarkStart w:id="152" w:name="_Toc314555917"/>
       <w:r>
         <w:t>Simulation Control</w:t>
       </w:r>
-      <w:bookmarkEnd w:id="151"/>
+      <w:bookmarkEnd w:id="152"/>
     </w:p>
     <w:p/>
     <w:p>
@@ -18732,11 +18734,11 @@
       <w:pPr>
         <w:pStyle w:val="Heading4"/>
       </w:pPr>
-      <w:bookmarkStart w:id="152" w:name="_Toc314555918"/>
+      <w:bookmarkStart w:id="153" w:name="_Toc314555918"/>
       <w:r>
         <w:t>Simulation Results</w:t>
       </w:r>
-      <w:bookmarkEnd w:id="152"/>
+      <w:bookmarkEnd w:id="153"/>
     </w:p>
     <w:p/>
     <w:p>
@@ -18824,12 +18826,12 @@
       <w:pPr>
         <w:pStyle w:val="Heading2"/>
       </w:pPr>
-      <w:bookmarkStart w:id="153" w:name="_Toc314555919"/>
+      <w:bookmarkStart w:id="154" w:name="_Toc314555919"/>
       <w:r>
         <w:lastRenderedPageBreak/>
         <w:t>The Athena User Interface</w:t>
       </w:r>
-      <w:bookmarkEnd w:id="153"/>
+      <w:bookmarkEnd w:id="154"/>
     </w:p>
     <w:p/>
     <w:p>
@@ -18842,14 +18844,14 @@
       <w:pPr>
         <w:pStyle w:val="Heading2"/>
       </w:pPr>
-      <w:bookmarkStart w:id="154" w:name="_Ref314038989"/>
-      <w:bookmarkStart w:id="155" w:name="_Toc314555920"/>
+      <w:bookmarkStart w:id="155" w:name="_Ref314038989"/>
+      <w:bookmarkStart w:id="156" w:name="_Toc314555920"/>
       <w:r>
         <w:lastRenderedPageBreak/>
         <w:t>Creating an Athena Scenario</w:t>
       </w:r>
-      <w:bookmarkEnd w:id="154"/>
       <w:bookmarkEnd w:id="155"/>
+      <w:bookmarkEnd w:id="156"/>
     </w:p>
     <w:p/>
     <w:p>
@@ -18898,11 +18900,11 @@
       <w:pPr>
         <w:pStyle w:val="Heading3"/>
       </w:pPr>
-      <w:bookmarkStart w:id="156" w:name="_Toc314555921"/>
+      <w:bookmarkStart w:id="157" w:name="_Toc314555921"/>
       <w:r>
         <w:t>The Actors</w:t>
       </w:r>
-      <w:bookmarkEnd w:id="156"/>
+      <w:bookmarkEnd w:id="157"/>
     </w:p>
     <w:p/>
     <w:p>
@@ -19028,11 +19030,11 @@
       <w:pPr>
         <w:pStyle w:val="Heading3"/>
       </w:pPr>
-      <w:bookmarkStart w:id="157" w:name="_Toc314555922"/>
+      <w:bookmarkStart w:id="158" w:name="_Toc314555922"/>
       <w:r>
         <w:t>The Map</w:t>
       </w:r>
-      <w:bookmarkEnd w:id="157"/>
+      <w:bookmarkEnd w:id="158"/>
     </w:p>
     <w:p/>
     <w:p>
@@ -19076,11 +19078,11 @@
       <w:pPr>
         <w:pStyle w:val="Heading3"/>
       </w:pPr>
-      <w:bookmarkStart w:id="158" w:name="_Toc314555923"/>
+      <w:bookmarkStart w:id="159" w:name="_Toc314555923"/>
       <w:r>
         <w:t>The Neighborhoods</w:t>
       </w:r>
-      <w:bookmarkEnd w:id="158"/>
+      <w:bookmarkEnd w:id="159"/>
     </w:p>
     <w:p/>
     <w:p>
@@ -19233,12 +19235,12 @@
       <w:pPr>
         <w:pStyle w:val="Heading3"/>
       </w:pPr>
-      <w:bookmarkStart w:id="159" w:name="_Toc314555924"/>
+      <w:bookmarkStart w:id="160" w:name="_Toc314555924"/>
       <w:r>
         <w:lastRenderedPageBreak/>
         <w:t>Neighborhood Proximities</w:t>
       </w:r>
-      <w:bookmarkEnd w:id="159"/>
+      <w:bookmarkEnd w:id="160"/>
     </w:p>
     <w:p/>
     <w:p>
@@ -19606,11 +19608,11 @@
       <w:pPr>
         <w:pStyle w:val="Heading3"/>
       </w:pPr>
-      <w:bookmarkStart w:id="160" w:name="_Toc314555925"/>
+      <w:bookmarkStart w:id="161" w:name="_Toc314555925"/>
       <w:r>
         <w:t>Civilian Groups</w:t>
       </w:r>
-      <w:bookmarkEnd w:id="160"/>
+      <w:bookmarkEnd w:id="161"/>
     </w:p>
     <w:p/>
     <w:p>
@@ -19779,11 +19781,11 @@
       <w:pPr>
         <w:pStyle w:val="Heading3"/>
       </w:pPr>
-      <w:bookmarkStart w:id="161" w:name="_Toc314555926"/>
+      <w:bookmarkStart w:id="162" w:name="_Toc314555926"/>
       <w:r>
         <w:t>Force Groups</w:t>
       </w:r>
-      <w:bookmarkEnd w:id="161"/>
+      <w:bookmarkEnd w:id="162"/>
     </w:p>
     <w:p/>
     <w:p>
@@ -19906,12 +19908,12 @@
       <w:pPr>
         <w:pStyle w:val="Heading3"/>
       </w:pPr>
-      <w:bookmarkStart w:id="162" w:name="_Toc314555927"/>
+      <w:bookmarkStart w:id="163" w:name="_Toc314555927"/>
       <w:r>
         <w:lastRenderedPageBreak/>
         <w:t>Organization Groups</w:t>
       </w:r>
-      <w:bookmarkEnd w:id="162"/>
+      <w:bookmarkEnd w:id="163"/>
     </w:p>
     <w:p/>
     <w:p>
@@ -20019,11 +20021,11 @@
       <w:pPr>
         <w:pStyle w:val="Heading3"/>
       </w:pPr>
-      <w:bookmarkStart w:id="163" w:name="_Toc314555928"/>
+      <w:bookmarkStart w:id="164" w:name="_Toc314555928"/>
       <w:r>
         <w:t>Belief Systems</w:t>
       </w:r>
-      <w:bookmarkEnd w:id="163"/>
+      <w:bookmarkEnd w:id="164"/>
     </w:p>
     <w:p/>
     <w:p>
@@ -20054,11 +20056,11 @@
       <w:pPr>
         <w:pStyle w:val="Heading4"/>
       </w:pPr>
-      <w:bookmarkStart w:id="164" w:name="_Toc314555929"/>
+      <w:bookmarkStart w:id="165" w:name="_Toc314555929"/>
       <w:r>
         <w:t>Define the Topics</w:t>
       </w:r>
-      <w:bookmarkEnd w:id="164"/>
+      <w:bookmarkEnd w:id="165"/>
     </w:p>
     <w:p/>
     <w:p>
@@ -20150,11 +20152,11 @@
       <w:pPr>
         <w:pStyle w:val="Heading4"/>
       </w:pPr>
-      <w:bookmarkStart w:id="165" w:name="_Toc314555930"/>
+      <w:bookmarkStart w:id="166" w:name="_Toc314555930"/>
       <w:r>
         <w:t>Define the Beliefs</w:t>
       </w:r>
-      <w:bookmarkEnd w:id="165"/>
+      <w:bookmarkEnd w:id="166"/>
     </w:p>
     <w:p/>
     <w:p>
@@ -20194,11 +20196,11 @@
       <w:pPr>
         <w:pStyle w:val="Heading4"/>
       </w:pPr>
-      <w:bookmarkStart w:id="166" w:name="_Toc314555931"/>
+      <w:bookmarkStart w:id="167" w:name="_Toc314555931"/>
       <w:r>
         <w:t>Compute the Affinities</w:t>
       </w:r>
-      <w:bookmarkEnd w:id="166"/>
+      <w:bookmarkEnd w:id="167"/>
     </w:p>
     <w:p/>
     <w:p>
@@ -20260,11 +20262,11 @@
       <w:pPr>
         <w:pStyle w:val="Heading4"/>
       </w:pPr>
-      <w:bookmarkStart w:id="167" w:name="_Toc314555932"/>
+      <w:bookmarkStart w:id="168" w:name="_Toc314555932"/>
       <w:r>
         <w:t>Adjust the Affinities</w:t>
       </w:r>
-      <w:bookmarkEnd w:id="167"/>
+      <w:bookmarkEnd w:id="168"/>
     </w:p>
     <w:p/>
     <w:p>
@@ -20355,11 +20357,11 @@
       <w:pPr>
         <w:pStyle w:val="Heading3"/>
       </w:pPr>
-      <w:bookmarkStart w:id="168" w:name="_Toc314555933"/>
+      <w:bookmarkStart w:id="169" w:name="_Toc314555933"/>
       <w:r>
         <w:t>Horizontal Relationships</w:t>
       </w:r>
-      <w:bookmarkEnd w:id="168"/>
+      <w:bookmarkEnd w:id="169"/>
     </w:p>
     <w:p/>
     <w:p>
@@ -20443,11 +20445,11 @@
       <w:pPr>
         <w:pStyle w:val="Heading3"/>
       </w:pPr>
-      <w:bookmarkStart w:id="169" w:name="_Toc314555934"/>
+      <w:bookmarkStart w:id="170" w:name="_Toc314555934"/>
       <w:r>
         <w:t>Group Satisfaction</w:t>
       </w:r>
-      <w:bookmarkEnd w:id="169"/>
+      <w:bookmarkEnd w:id="170"/>
     </w:p>
     <w:p/>
     <w:p>
@@ -20555,11 +20557,11 @@
       <w:pPr>
         <w:pStyle w:val="Heading3"/>
       </w:pPr>
-      <w:bookmarkStart w:id="170" w:name="_Toc314555935"/>
+      <w:bookmarkStart w:id="171" w:name="_Toc314555935"/>
       <w:r>
         <w:t>Group Cooperation</w:t>
       </w:r>
-      <w:bookmarkEnd w:id="170"/>
+      <w:bookmarkEnd w:id="171"/>
     </w:p>
     <w:p/>
     <w:p>
@@ -20666,13 +20668,13 @@
       <w:pPr>
         <w:pStyle w:val="Heading3"/>
       </w:pPr>
-      <w:bookmarkStart w:id="171" w:name="_Toc314555936"/>
-      <w:bookmarkStart w:id="172" w:name="_Ref314645444"/>
+      <w:bookmarkStart w:id="172" w:name="_Toc314555936"/>
+      <w:bookmarkStart w:id="173" w:name="_Ref314645444"/>
       <w:r>
         <w:t>Status Quo Deployments</w:t>
       </w:r>
-      <w:bookmarkEnd w:id="171"/>
       <w:bookmarkEnd w:id="172"/>
+      <w:bookmarkEnd w:id="173"/>
     </w:p>
     <w:p/>
     <w:p>
@@ -20760,11 +20762,11 @@
       <w:pPr>
         <w:pStyle w:val="Heading3"/>
       </w:pPr>
-      <w:bookmarkStart w:id="173" w:name="_Toc314555937"/>
+      <w:bookmarkStart w:id="174" w:name="_Toc314555937"/>
       <w:r>
         <w:t>Status Quo ENI Funding</w:t>
       </w:r>
-      <w:bookmarkEnd w:id="173"/>
+      <w:bookmarkEnd w:id="174"/>
     </w:p>
     <w:p/>
     <w:p>
@@ -20846,11 +20848,11 @@
       <w:pPr>
         <w:pStyle w:val="Heading3"/>
       </w:pPr>
-      <w:bookmarkStart w:id="174" w:name="_Toc314555938"/>
+      <w:bookmarkStart w:id="175" w:name="_Toc314555938"/>
       <w:r>
         <w:t>Environmental Situations</w:t>
       </w:r>
-      <w:bookmarkEnd w:id="174"/>
+      <w:bookmarkEnd w:id="175"/>
     </w:p>
     <w:p/>
     <w:p>
@@ -20946,11 +20948,11 @@
       <w:pPr>
         <w:pStyle w:val="Heading3"/>
       </w:pPr>
-      <w:bookmarkStart w:id="175" w:name="_Toc314555939"/>
+      <w:bookmarkStart w:id="176" w:name="_Toc314555939"/>
       <w:r>
         <w:t>Strategies</w:t>
       </w:r>
-      <w:bookmarkEnd w:id="175"/>
+      <w:bookmarkEnd w:id="176"/>
     </w:p>
     <w:p/>
     <w:p>
@@ -21017,7 +21019,7 @@
       <w:pPr>
         <w:pStyle w:val="Heading4"/>
       </w:pPr>
-      <w:bookmarkStart w:id="176" w:name="_Toc314555940"/>
+      <w:bookmarkStart w:id="177" w:name="_Toc314555940"/>
       <w:r>
         <w:t xml:space="preserve">The Role of </w:t>
       </w:r>
@@ -21027,7 +21029,7 @@
       <w:r>
         <w:t xml:space="preserve"> Strategy</w:t>
       </w:r>
-      <w:bookmarkEnd w:id="176"/>
+      <w:bookmarkEnd w:id="177"/>
     </w:p>
     <w:p/>
     <w:p>
@@ -21064,11 +21066,11 @@
       <w:pPr>
         <w:pStyle w:val="Heading4"/>
       </w:pPr>
-      <w:bookmarkStart w:id="177" w:name="_Toc314555941"/>
+      <w:bookmarkStart w:id="178" w:name="_Toc314555941"/>
       <w:r>
         <w:t>Order Matters</w:t>
       </w:r>
-      <w:bookmarkEnd w:id="177"/>
+      <w:bookmarkEnd w:id="178"/>
     </w:p>
     <w:p/>
     <w:p>
@@ -21081,11 +21083,11 @@
       <w:pPr>
         <w:pStyle w:val="Heading4"/>
       </w:pPr>
-      <w:bookmarkStart w:id="178" w:name="_Toc314555942"/>
+      <w:bookmarkStart w:id="179" w:name="_Toc314555942"/>
       <w:r>
         <w:t>Use of Goals</w:t>
       </w:r>
-      <w:bookmarkEnd w:id="178"/>
+      <w:bookmarkEnd w:id="179"/>
     </w:p>
     <w:p/>
     <w:p>
@@ -21154,12 +21156,12 @@
       <w:pPr>
         <w:pStyle w:val="Heading1"/>
       </w:pPr>
-      <w:bookmarkStart w:id="179" w:name="_Toc314555943"/>
+      <w:bookmarkStart w:id="180" w:name="_Toc314555943"/>
       <w:r>
         <w:lastRenderedPageBreak/>
         <w:t>Part III: Athena Cookbook</w:t>
       </w:r>
-      <w:bookmarkEnd w:id="179"/>
+      <w:bookmarkEnd w:id="180"/>
     </w:p>
     <w:p/>
     <w:p>
@@ -21228,24 +21230,24 @@
       <w:pPr>
         <w:pStyle w:val="Heading1"/>
       </w:pPr>
-      <w:bookmarkStart w:id="180" w:name="_Toc314555944"/>
+      <w:bookmarkStart w:id="181" w:name="_Toc314555944"/>
       <w:r>
         <w:lastRenderedPageBreak/>
         <w:t>Part IV: Reference</w:t>
       </w:r>
-      <w:bookmarkEnd w:id="180"/>
+      <w:bookmarkEnd w:id="181"/>
     </w:p>
     <w:p/>
     <w:p>
       <w:pPr>
         <w:pStyle w:val="Heading2"/>
       </w:pPr>
-      <w:bookmarkStart w:id="181" w:name="_Toc314555945"/>
+      <w:bookmarkStart w:id="182" w:name="_Toc314555945"/>
       <w:r>
         <w:lastRenderedPageBreak/>
         <w:t>Athena Objects</w:t>
       </w:r>
-      <w:bookmarkEnd w:id="181"/>
+      <w:bookmarkEnd w:id="182"/>
     </w:p>
     <w:p/>
     <w:p>
@@ -21273,14 +21275,14 @@
         <w:pStyle w:val="Heading3"/>
         <w:pageBreakBefore/>
       </w:pPr>
-      <w:bookmarkStart w:id="182" w:name="_Ref314040509"/>
-      <w:bookmarkStart w:id="183" w:name="_Toc314555946"/>
+      <w:bookmarkStart w:id="183" w:name="_Ref314040509"/>
+      <w:bookmarkStart w:id="184" w:name="_Toc314555946"/>
       <w:r>
         <w:lastRenderedPageBreak/>
         <w:t>Neighborhoods</w:t>
       </w:r>
-      <w:bookmarkEnd w:id="182"/>
       <w:bookmarkEnd w:id="183"/>
+      <w:bookmarkEnd w:id="184"/>
     </w:p>
     <w:p/>
     <w:p>
@@ -22414,14 +22416,14 @@
         <w:pStyle w:val="Heading3"/>
         <w:pageBreakBefore/>
       </w:pPr>
-      <w:bookmarkStart w:id="184" w:name="_Ref314041752"/>
-      <w:bookmarkStart w:id="185" w:name="_Toc314555947"/>
+      <w:bookmarkStart w:id="185" w:name="_Ref314041752"/>
+      <w:bookmarkStart w:id="186" w:name="_Toc314555947"/>
       <w:r>
         <w:lastRenderedPageBreak/>
         <w:t>Actors</w:t>
       </w:r>
-      <w:bookmarkEnd w:id="184"/>
       <w:bookmarkEnd w:id="185"/>
+      <w:bookmarkEnd w:id="186"/>
     </w:p>
     <w:p/>
     <w:p>
@@ -23298,14 +23300,14 @@
         <w:pStyle w:val="Heading3"/>
         <w:pageBreakBefore/>
       </w:pPr>
-      <w:bookmarkStart w:id="186" w:name="_Ref314044258"/>
-      <w:bookmarkStart w:id="187" w:name="_Toc314555948"/>
+      <w:bookmarkStart w:id="187" w:name="_Ref314044258"/>
+      <w:bookmarkStart w:id="188" w:name="_Toc314555948"/>
       <w:r>
         <w:lastRenderedPageBreak/>
         <w:t>Civilian Groups</w:t>
       </w:r>
-      <w:bookmarkEnd w:id="186"/>
       <w:bookmarkEnd w:id="187"/>
+      <w:bookmarkEnd w:id="188"/>
     </w:p>
     <w:p/>
     <w:p>
@@ -24104,14 +24106,14 @@
         <w:pStyle w:val="Heading3"/>
         <w:pageBreakBefore/>
       </w:pPr>
-      <w:bookmarkStart w:id="188" w:name="_Ref314055841"/>
-      <w:bookmarkStart w:id="189" w:name="_Toc314555949"/>
+      <w:bookmarkStart w:id="189" w:name="_Ref314055841"/>
+      <w:bookmarkStart w:id="190" w:name="_Toc314555949"/>
       <w:r>
         <w:lastRenderedPageBreak/>
         <w:t>Force Groups</w:t>
       </w:r>
-      <w:bookmarkEnd w:id="188"/>
       <w:bookmarkEnd w:id="189"/>
+      <w:bookmarkEnd w:id="190"/>
     </w:p>
     <w:p/>
     <w:p>
@@ -25261,14 +25263,14 @@
         <w:pStyle w:val="Heading3"/>
         <w:pageBreakBefore/>
       </w:pPr>
-      <w:bookmarkStart w:id="190" w:name="_Ref314056138"/>
-      <w:bookmarkStart w:id="191" w:name="_Toc314555950"/>
+      <w:bookmarkStart w:id="191" w:name="_Ref314056138"/>
+      <w:bookmarkStart w:id="192" w:name="_Toc314555950"/>
       <w:r>
         <w:lastRenderedPageBreak/>
         <w:t>Organization Groups</w:t>
       </w:r>
-      <w:bookmarkEnd w:id="190"/>
       <w:bookmarkEnd w:id="191"/>
+      <w:bookmarkEnd w:id="192"/>
     </w:p>
     <w:p/>
     <w:p>
@@ -26206,14 +26208,14 @@
         <w:pStyle w:val="Heading3"/>
         <w:pageBreakBefore/>
       </w:pPr>
-      <w:bookmarkStart w:id="192" w:name="_Ref314124958"/>
-      <w:bookmarkStart w:id="193" w:name="_Toc314555951"/>
+      <w:bookmarkStart w:id="193" w:name="_Ref314124958"/>
+      <w:bookmarkStart w:id="194" w:name="_Toc314555951"/>
       <w:r>
         <w:lastRenderedPageBreak/>
         <w:t>Satisfaction Levels</w:t>
       </w:r>
-      <w:bookmarkEnd w:id="192"/>
       <w:bookmarkEnd w:id="193"/>
+      <w:bookmarkEnd w:id="194"/>
     </w:p>
     <w:p/>
     <w:p>
@@ -27110,14 +27112,14 @@
         <w:pStyle w:val="Heading3"/>
         <w:pageBreakBefore/>
       </w:pPr>
-      <w:bookmarkStart w:id="194" w:name="_Ref314125328"/>
-      <w:bookmarkStart w:id="195" w:name="_Toc314555952"/>
+      <w:bookmarkStart w:id="195" w:name="_Ref314125328"/>
+      <w:bookmarkStart w:id="196" w:name="_Toc314555952"/>
       <w:r>
         <w:lastRenderedPageBreak/>
         <w:t>Cooperation Levels</w:t>
       </w:r>
-      <w:bookmarkEnd w:id="194"/>
       <w:bookmarkEnd w:id="195"/>
+      <w:bookmarkEnd w:id="196"/>
     </w:p>
     <w:p/>
     <w:p>
@@ -27850,14 +27852,14 @@
         <w:pStyle w:val="Heading3"/>
         <w:pageBreakBefore/>
       </w:pPr>
-      <w:bookmarkStart w:id="196" w:name="_Ref314130244"/>
-      <w:bookmarkStart w:id="197" w:name="_Toc314555953"/>
+      <w:bookmarkStart w:id="197" w:name="_Ref314130244"/>
+      <w:bookmarkStart w:id="198" w:name="_Toc314555953"/>
       <w:r>
         <w:lastRenderedPageBreak/>
         <w:t>Environmental Situations</w:t>
       </w:r>
-      <w:bookmarkEnd w:id="196"/>
       <w:bookmarkEnd w:id="197"/>
+      <w:bookmarkEnd w:id="198"/>
     </w:p>
     <w:p/>
     <w:p>
@@ -27870,11 +27872,11 @@
       <w:pPr>
         <w:pStyle w:val="Heading4"/>
       </w:pPr>
-      <w:bookmarkStart w:id="198" w:name="_Ref314572306"/>
+      <w:bookmarkStart w:id="199" w:name="_Ref314572306"/>
       <w:r>
         <w:t>Environmental Situation Types</w:t>
       </w:r>
-      <w:bookmarkEnd w:id="198"/>
+      <w:bookmarkEnd w:id="199"/>
     </w:p>
     <w:p/>
     <w:p>
@@ -29093,14 +29095,14 @@
       <w:pPr>
         <w:pStyle w:val="Heading2"/>
       </w:pPr>
-      <w:bookmarkStart w:id="199" w:name="_Ref313964434"/>
-      <w:bookmarkStart w:id="200" w:name="_Toc314555954"/>
+      <w:bookmarkStart w:id="200" w:name="_Ref313964434"/>
+      <w:bookmarkStart w:id="201" w:name="_Toc314555954"/>
       <w:r>
         <w:lastRenderedPageBreak/>
         <w:t>Tactic Types</w:t>
       </w:r>
-      <w:bookmarkEnd w:id="199"/>
       <w:bookmarkEnd w:id="200"/>
+      <w:bookmarkEnd w:id="201"/>
     </w:p>
     <w:p/>
     <w:p>
@@ -35010,14 +35012,14 @@
       <w:pPr>
         <w:pStyle w:val="Heading2"/>
       </w:pPr>
-      <w:bookmarkStart w:id="201" w:name="_Ref313964436"/>
-      <w:bookmarkStart w:id="202" w:name="_Toc314555955"/>
+      <w:bookmarkStart w:id="202" w:name="_Ref313964436"/>
+      <w:bookmarkStart w:id="203" w:name="_Toc314555955"/>
       <w:r>
         <w:lastRenderedPageBreak/>
         <w:t>Condition Types</w:t>
       </w:r>
-      <w:bookmarkEnd w:id="201"/>
       <w:bookmarkEnd w:id="202"/>
+      <w:bookmarkEnd w:id="203"/>
     </w:p>
     <w:p/>
     <w:p>
@@ -39981,12 +39983,12 @@
       <w:pPr>
         <w:pStyle w:val="Heading2"/>
       </w:pPr>
-      <w:bookmarkStart w:id="203" w:name="_Toc314555956"/>
+      <w:bookmarkStart w:id="204" w:name="_Toc314555956"/>
       <w:r>
         <w:lastRenderedPageBreak/>
         <w:t>Glossary</w:t>
       </w:r>
-      <w:bookmarkEnd w:id="203"/>
+      <w:bookmarkEnd w:id="204"/>
     </w:p>
     <w:p/>
     <w:p>
@@ -45693,10 +45695,7 @@
         <w:t xml:space="preserve">  </w:t>
       </w:r>
       <w:r>
-        <w:t>Relationships are</w:t>
-      </w:r>
-      <w:r>
-        <w:t xml:space="preserve"> often described using the following scale:</w:t>
+        <w:t>Relationships are often described using the following scale:</w:t>
       </w:r>
     </w:p>
     <w:p>
@@ -48826,15 +48825,7 @@
         <w:t> </w:t>
       </w:r>
       <w:r>
-        <w:t xml:space="preserve">with another is expressed as one of the following four </w:t>
-      </w:r>
-      <w:proofErr w:type="gramStart"/>
-      <w:r>
-        <w:t>values</w:t>
-      </w:r>
-      <w:proofErr w:type="gramEnd"/>
-      <w:r>
-        <w:t>,</w:t>
+        <w:t>with another is expressed as one of the following four values,</w:t>
       </w:r>
       <w:r>
         <w:rPr>
@@ -49203,8 +49194,6 @@
       <w:r>
         <w:t>.</w:t>
       </w:r>
-      <w:bookmarkStart w:id="204" w:name="_GoBack"/>
-      <w:bookmarkEnd w:id="204"/>
     </w:p>
     <w:p/>
     <w:p>
@@ -49233,7 +49222,33 @@
         <w:rPr>
           <w:bCs/>
         </w:rPr>
-        <w:t xml:space="preserve">The attitude a group has toward another group (the </w:t>
+        <w:t xml:space="preserve">The </w:t>
+      </w:r>
+      <w:r>
+        <w:rPr>
+          <w:bCs/>
+          <w:i/>
+        </w:rPr>
+        <w:t>attitude</w:t>
+      </w:r>
+      <w:r>
+        <w:rPr>
+          <w:bCs/>
+        </w:rPr>
+        <w:t xml:space="preserve"> a </w:t>
+      </w:r>
+      <w:r>
+        <w:rPr>
+          <w:bCs/>
+          <w:i/>
+        </w:rPr>
+        <w:t>group</w:t>
+      </w:r>
+      <w:r>
+        <w:rPr>
+          <w:bCs/>
+        </w:rPr>
+        <w:t xml:space="preserve"> has toward another group (the </w:t>
       </w:r>
       <w:r>
         <w:rPr>
@@ -49498,7 +49513,73 @@
         <w:t> </w:t>
       </w:r>
       <w:r>
-        <w:t>is the importance of that concern to the group. Some groups will value quality of life more than autonomy; for others, culture will trump quality of life. This comes into play when computing a group or</w:t>
+        <w:t xml:space="preserve">is the importance of that concern to the group. Some groups will value </w:t>
+      </w:r>
+      <w:r>
+        <w:rPr>
+          <w:i/>
+        </w:rPr>
+        <w:t>Q</w:t>
+      </w:r>
+      <w:r>
+        <w:rPr>
+          <w:i/>
+        </w:rPr>
+        <w:t xml:space="preserve">uality of </w:t>
+      </w:r>
+      <w:r>
+        <w:rPr>
+          <w:i/>
+        </w:rPr>
+        <w:t>L</w:t>
+      </w:r>
+      <w:r>
+        <w:rPr>
+          <w:i/>
+        </w:rPr>
+        <w:t>ife</w:t>
+      </w:r>
+      <w:r>
+        <w:t xml:space="preserve"> more than </w:t>
+      </w:r>
+      <w:r>
+        <w:rPr>
+          <w:i/>
+        </w:rPr>
+        <w:t>A</w:t>
+      </w:r>
+      <w:r>
+        <w:rPr>
+          <w:i/>
+        </w:rPr>
+        <w:t>utonomy</w:t>
+      </w:r>
+      <w:r>
+        <w:t xml:space="preserve">; for others, </w:t>
+      </w:r>
+      <w:r>
+        <w:rPr>
+          <w:i/>
+        </w:rPr>
+        <w:t>C</w:t>
+      </w:r>
+      <w:r>
+        <w:rPr>
+          <w:i/>
+        </w:rPr>
+        <w:t>ulture</w:t>
+      </w:r>
+      <w:r>
+        <w:t xml:space="preserve"> will trump </w:t>
+      </w:r>
+      <w:r>
+        <w:rPr>
+          <w:i/>
+        </w:rPr>
+        <w:t>Safety</w:t>
+      </w:r>
+      <w:r>
+        <w:t>. This comes into play when computing a group or</w:t>
       </w:r>
       <w:r>
         <w:rPr>
@@ -50063,7 +50144,10 @@
         <w:t>concern</w:t>
       </w:r>
       <w:r>
-        <w:t>. Satisfaction levels are represented using the following scale:</w:t>
+        <w:t xml:space="preserve">.  Strong positive or negative satisfaction will encourage a group to take action.  </w:t>
+      </w:r>
+      <w:r>
+        <w:t>Satisfaction levels are represented using the following scale:</w:t>
       </w:r>
     </w:p>
     <w:p>
@@ -50441,22 +50525,13 @@
         <w:t xml:space="preserve"> </w:t>
       </w:r>
       <w:r>
-        <w:t>An Athena "document" is called an</w:t>
-      </w:r>
-      <w:r>
-        <w:rPr>
-          <w:rStyle w:val="apple-converted-space"/>
-          <w:color w:val="000000"/>
-          <w:sz w:val="27"/>
-          <w:szCs w:val="27"/>
-        </w:rPr>
-        <w:t> </w:t>
-      </w:r>
-      <w:r>
-        <w:rPr>
-          <w:iCs/>
-        </w:rPr>
-        <w:t>Athena</w:t>
+        <w:t xml:space="preserve">An Athena </w:t>
+      </w:r>
+      <w:r>
+        <w:t>document</w:t>
+      </w:r>
+      <w:r>
+        <w:t xml:space="preserve"> is called a</w:t>
       </w:r>
       <w:r>
         <w:rPr>
@@ -50466,7 +50541,16 @@
         <w:t xml:space="preserve"> scenario file</w:t>
       </w:r>
       <w:r>
-        <w:t>. The scenario file contains the scenario data, the</w:t>
+        <w:t xml:space="preserve">. The scenario file contains the </w:t>
+      </w:r>
+      <w:r>
+        <w:rPr>
+          <w:i/>
+        </w:rPr>
+        <w:t>scenario</w:t>
+      </w:r>
+      <w:r>
+        <w:t xml:space="preserve"> data, the</w:t>
       </w:r>
       <w:r>
         <w:rPr>
@@ -51292,7 +51376,16 @@
         <w:t> </w:t>
       </w:r>
       <w:r>
-        <w:t>button, the simulation saves a snapshot of its current</w:t>
+        <w:t xml:space="preserve">button, the simulation saves a </w:t>
+      </w:r>
+      <w:r>
+        <w:rPr>
+          <w:i/>
+        </w:rPr>
+        <w:t>snapshot</w:t>
+      </w:r>
+      <w:r>
+        <w:t xml:space="preserve"> of its current</w:t>
       </w:r>
       <w:r>
         <w:rPr>
@@ -51338,7 +51431,7 @@
         <w:t> </w:t>
       </w:r>
       <w:r>
-        <w:t>freely.</w:t>
+        <w:t>freely, but cannot make changes.  See Section TBD.</w:t>
       </w:r>
     </w:p>
     <w:p/>
@@ -51366,7 +51459,6 @@
           <w:b/>
           <w:bCs/>
         </w:rPr>
-        <w:lastRenderedPageBreak/>
         <w:t>1.</w:t>
       </w:r>
       <w:r>
@@ -51482,23 +51574,44 @@
     <w:p/>
     <w:p>
       <w:pPr>
-        <w:keepNext/>
-        <w:rPr>
-          <w:b/>
-        </w:rPr>
+        <w:pStyle w:val="termdef"/>
+      </w:pPr>
+      <w:r>
+        <w:t xml:space="preserve">See Section </w:t>
+      </w:r>
+      <w:r>
+        <w:fldChar w:fldCharType="begin"/>
+      </w:r>
+      <w:r>
+        <w:instrText xml:space="preserve"> REF _Ref315070541 \r \h </w:instrText>
+      </w:r>
+      <w:r>
+        <w:fldChar w:fldCharType="separate"/>
+      </w:r>
+      <w:r>
+        <w:t>10.2</w:t>
+      </w:r>
+      <w:r>
+        <w:fldChar w:fldCharType="end"/>
+      </w:r>
+      <w:r>
+        <w:t>.</w:t>
+      </w:r>
+    </w:p>
+    <w:p/>
+    <w:p>
+      <w:pPr>
+        <w:pStyle w:val="term"/>
       </w:pPr>
       <w:proofErr w:type="gramStart"/>
       <w:r>
-        <w:rPr>
-          <w:b/>
-        </w:rPr>
         <w:t>strategy</w:t>
       </w:r>
       <w:proofErr w:type="gramEnd"/>
     </w:p>
     <w:p>
       <w:pPr>
-        <w:ind w:left="360"/>
+        <w:pStyle w:val="termdef"/>
       </w:pPr>
       <w:r>
         <w:t>An</w:t>
@@ -51637,22 +51750,14 @@
     <w:p/>
     <w:p>
       <w:pPr>
-        <w:rPr>
-          <w:b/>
-        </w:rPr>
+        <w:pStyle w:val="term"/>
       </w:pPr>
       <w:proofErr w:type="gramStart"/>
       <w:r>
-        <w:rPr>
-          <w:b/>
-        </w:rPr>
         <w:t>subsistence</w:t>
       </w:r>
       <w:proofErr w:type="gramEnd"/>
       <w:r>
-        <w:rPr>
-          <w:b/>
-        </w:rPr>
         <w:t xml:space="preserve"> agriculture population</w:t>
       </w:r>
     </w:p>
@@ -51779,43 +51884,61 @@
         <w:t> </w:t>
       </w:r>
       <w:r>
-        <w:t xml:space="preserve">is the degree to which the people (including </w:t>
+        <w:t>is</w:t>
+      </w:r>
+      <w:r>
+        <w:t xml:space="preserve"> the degree to which the people</w:t>
+      </w:r>
+      <w:r>
+        <w:t xml:space="preserve"> in the neighborhood </w:t>
+      </w:r>
+      <w:r>
+        <w:t xml:space="preserve">(including </w:t>
       </w:r>
       <w:r>
         <w:rPr>
           <w:i/>
         </w:rPr>
-        <w:t xml:space="preserve">force </w:t>
+        <w:t>force group</w:t>
+      </w:r>
+      <w:r>
+        <w:t xml:space="preserve"> and </w:t>
       </w:r>
       <w:r>
         <w:rPr>
           <w:i/>
         </w:rPr>
-        <w:t>group</w:t>
+        <w:t>organization group</w:t>
+      </w:r>
+      <w:r>
+        <w:t xml:space="preserve"> personnel)</w:t>
       </w:r>
       <w:r>
         <w:t xml:space="preserve"> </w:t>
       </w:r>
       <w:r>
-        <w:t xml:space="preserve">and </w:t>
+        <w:t xml:space="preserve">will do his bidding. </w:t>
+      </w:r>
+      <w:r>
+        <w:t xml:space="preserve"> </w:t>
+      </w:r>
+      <w:r>
+        <w:t xml:space="preserve">Support is based on the </w:t>
       </w:r>
       <w:r>
         <w:rPr>
           <w:i/>
         </w:rPr>
-        <w:t>organization group</w:t>
-      </w:r>
-      <w:r>
-        <w:t xml:space="preserve"> personnel) in the neighborhood will do his bidding. Support is based on the </w:t>
-      </w:r>
-      <w:r>
-        <w:rPr>
-          <w:i/>
-        </w:rPr>
         <w:t>vertical relationship</w:t>
       </w:r>
       <w:r>
-        <w:t xml:space="preserve"> between local groups and the actor, on each group's </w:t>
+        <w:t xml:space="preserve"> between </w:t>
+      </w:r>
+      <w:r>
+        <w:t>the</w:t>
+      </w:r>
+      <w:r>
+        <w:t xml:space="preserve"> groups and the actor, on each group's </w:t>
       </w:r>
       <w:r>
         <w:rPr>
@@ -51858,22 +51981,17 @@
     <w:p/>
     <w:p>
       <w:pPr>
-        <w:rPr>
-          <w:b/>
-        </w:rPr>
+        <w:pStyle w:val="term"/>
       </w:pPr>
       <w:proofErr w:type="gramStart"/>
       <w:r>
-        <w:rPr>
-          <w:b/>
-        </w:rPr>
         <w:t>tick</w:t>
       </w:r>
       <w:proofErr w:type="gramEnd"/>
     </w:p>
     <w:p>
       <w:pPr>
-        <w:ind w:left="360"/>
+        <w:pStyle w:val="termdef"/>
       </w:pPr>
       <w:r>
         <w:t>Athena advances time</w:t>
@@ -51914,46 +52032,54 @@
     </w:p>
     <w:p>
       <w:pPr>
+        <w:pStyle w:val="termdef"/>
+      </w:pPr>
+      <w:r>
+        <w:t>Some processing, such as computing attrition, happens every so many ti</w:t>
+      </w:r>
+      <w:r>
+        <w:t>ck</w:t>
+      </w:r>
+      <w:r>
+        <w:t xml:space="preserve">s (typically seven days, or one week); this weekly interval is sometimes referred to as the </w:t>
+      </w:r>
+      <w:r>
+        <w:rPr>
+          <w:i/>
+        </w:rPr>
+        <w:t>tock</w:t>
+      </w:r>
+      <w:r>
+        <w:t>, e.g., "attrition is assessed every attrition tock".</w:t>
+      </w:r>
+    </w:p>
+    <w:p/>
+    <w:p>
+      <w:pPr>
+        <w:pStyle w:val="term"/>
+      </w:pPr>
+      <w:proofErr w:type="gramStart"/>
+      <w:r>
+        <w:lastRenderedPageBreak/>
+        <w:t>time</w:t>
+      </w:r>
+      <w:proofErr w:type="gramEnd"/>
+      <w:r>
+        <w:t xml:space="preserve"> specification string</w:t>
+      </w:r>
+    </w:p>
+    <w:p>
+      <w:pPr>
         <w:ind w:left="360"/>
       </w:pPr>
       <w:r>
-        <w:t>Some processing, such as computing attrition, happens every so many ti</w:t>
-      </w:r>
-      <w:r>
-        <w:t>ck</w:t>
-      </w:r>
-      <w:r>
-        <w:t>s (typically seven days, or one week); this weekly interval is sometimes referred to as the "tock", e.g., "attrition is assessed every attrition tock".</w:t>
-      </w:r>
-    </w:p>
-    <w:p/>
-    <w:p>
-      <w:pPr>
-        <w:rPr>
-          <w:b/>
-        </w:rPr>
-      </w:pPr>
-      <w:proofErr w:type="gramStart"/>
-      <w:r>
-        <w:rPr>
-          <w:b/>
-        </w:rPr>
-        <w:t>time</w:t>
-      </w:r>
-      <w:proofErr w:type="gramEnd"/>
-      <w:r>
-        <w:rPr>
-          <w:b/>
-        </w:rPr>
-        <w:t xml:space="preserve"> specification string</w:t>
-      </w:r>
-    </w:p>
-    <w:p>
-      <w:pPr>
-        <w:ind w:left="360"/>
-      </w:pPr>
-      <w:r>
-        <w:t>A time specification string identifies a particular simulation time. It has the form "</w:t>
+        <w:t>A time specification string identifies a particular simulation time.</w:t>
+      </w:r>
+      <w:r>
+        <w:t xml:space="preserve"> </w:t>
+      </w:r>
+      <w:r>
+        <w:t xml:space="preserve"> It has the form "</w:t>
       </w:r>
       <w:proofErr w:type="spellStart"/>
       <w:r>
@@ -51993,7 +52119,16 @@
         <w:t>offset</w:t>
       </w:r>
       <w:r>
-        <w:t>", where the offset is some number of days and the base time has one of the following forms:</w:t>
+        <w:t xml:space="preserve">", where the offset is some number of </w:t>
+      </w:r>
+      <w:r>
+        <w:rPr>
+          <w:i/>
+        </w:rPr>
+        <w:t>day</w:t>
+      </w:r>
+      <w:r>
+        <w:t>s and the base time has one of the following forms:</w:t>
       </w:r>
     </w:p>
     <w:p>
@@ -52033,7 +52168,6 @@
           <w:b/>
           <w:bCs/>
         </w:rPr>
-        <w:lastRenderedPageBreak/>
         <w:t>NOW</w:t>
       </w:r>
       <w:r>
@@ -52112,7 +52246,16 @@
         <w:t> </w:t>
       </w:r>
       <w:r>
-        <w:t>zulu-time.</w:t>
+        <w:rPr>
+          <w:i/>
+        </w:rPr>
+        <w:t>zulu-time</w:t>
+      </w:r>
+      <w:r>
+        <w:t xml:space="preserve"> string</w:t>
+      </w:r>
+      <w:r>
+        <w:t>.</w:t>
       </w:r>
     </w:p>
     <w:p/>
@@ -52413,7 +52556,13 @@
         <w:t>.  A</w:t>
       </w:r>
       <w:r>
-        <w:t xml:space="preserve"> topic is something which can drive people in the playbox to political action: e.g., Shia Islam or the presence of the US forces in the playbox.</w:t>
+        <w:t xml:space="preserve"> topic is something </w:t>
+      </w:r>
+      <w:r>
+        <w:t xml:space="preserve">that unites or divides people, and </w:t>
+      </w:r>
+      <w:r>
+        <w:t>which can drive people in the playbox to political action: e.g., Shia Islam or the presence of the US forces in the playbox.</w:t>
       </w:r>
     </w:p>
     <w:p/>
@@ -52450,7 +52599,13 @@
         <w:t>not a topic. "Actor A controls the country", on the other hand, is</w:t>
       </w:r>
       <w:r>
-        <w:t xml:space="preserve"> an absolute statement and is a topic</w:t>
+        <w:t xml:space="preserve"> an absolute statement and </w:t>
+      </w:r>
+      <w:r>
+        <w:t xml:space="preserve">so </w:t>
+      </w:r>
+      <w:r>
+        <w:t>is a topic</w:t>
       </w:r>
       <w:r>
         <w:t>.</w:t>
@@ -52647,7 +52802,11 @@
         <w:t>organization group</w:t>
       </w:r>
       <w:r>
-        <w:t xml:space="preserve"> personnel deployed to neighborhoods by the</w:t>
+        <w:t xml:space="preserve"> personnel deployed to neighborhoods by </w:t>
+      </w:r>
+      <w:r>
+        <w:lastRenderedPageBreak/>
+        <w:t>the</w:t>
       </w:r>
       <w:r>
         <w:rPr>
@@ -52673,7 +52832,7 @@
         <w:t xml:space="preserve"> tactic</w:t>
       </w:r>
       <w:r>
-        <w:t xml:space="preserve">; and also to represent personnel assigned to particular </w:t>
+        <w:t xml:space="preserve">; to represent personnel assigned to particular </w:t>
       </w:r>
       <w:r>
         <w:rPr>
@@ -52714,7 +52873,19 @@
         <w:t>tactic</w:t>
       </w:r>
       <w:r>
-        <w:t>. Thus, every unit belongs to some group.</w:t>
+        <w:t xml:space="preserve">; and to represent civilians displaced from their home by the </w:t>
+      </w:r>
+      <w:r>
+        <w:rPr>
+          <w:b/>
+        </w:rPr>
+        <w:t>DISPLACE</w:t>
+      </w:r>
+      <w:r>
+        <w:t xml:space="preserve"> tactic. </w:t>
+      </w:r>
+      <w:r>
+        <w:t>Thus, every unit belongs to some group.</w:t>
       </w:r>
     </w:p>
     <w:p>
@@ -52727,11 +52898,13 @@
         <w:ind w:left="360"/>
       </w:pPr>
       <w:r>
-        <w:t xml:space="preserve">Each unit is tied to a particular neighborhood and can be moved about within that neighborhood for the purposes of visualization; however, a unit's specific location within a </w:t>
-      </w:r>
-      <w:r>
-        <w:lastRenderedPageBreak/>
-        <w:t>neighborhood has no effect on the simulation. Units cannot be moved from one neighborhood to another.</w:t>
+        <w:t xml:space="preserve">Each unit is tied to a particular neighborhood and can be moved about </w:t>
+      </w:r>
+      <w:r>
+        <w:t xml:space="preserve">on the map </w:t>
+      </w:r>
+      <w:r>
+        <w:t>within that neighborhood for the purposes of visualization; however, a unit's specific location within a neighborhood has no effect on the simulation. Units cannot be moved from one neighborhood to another.</w:t>
       </w:r>
     </w:p>
     <w:p>
@@ -52807,96 +52980,103 @@
     <w:p/>
     <w:p>
       <w:pPr>
+        <w:pStyle w:val="term"/>
+      </w:pPr>
+      <w:proofErr w:type="gramStart"/>
+      <w:r>
+        <w:t>urbanization</w:t>
+      </w:r>
+      <w:proofErr w:type="gramEnd"/>
+    </w:p>
+    <w:p>
+      <w:pPr>
+        <w:pStyle w:val="termdef"/>
+      </w:pPr>
+      <w:r>
+        <w:t>The urbanization level of the neighborhood:</w:t>
+      </w:r>
+      <w:r>
+        <w:t xml:space="preserve">  </w:t>
+      </w:r>
+      <w:r>
         <w:rPr>
           <w:b/>
         </w:rPr>
+        <w:t>Isolated</w:t>
+      </w:r>
+      <w:r>
+        <w:t xml:space="preserve">, </w:t>
+      </w:r>
+      <w:r>
+        <w:rPr>
+          <w:b/>
+        </w:rPr>
+        <w:t>Rural</w:t>
+      </w:r>
+      <w:r>
+        <w:t xml:space="preserve">, </w:t>
+      </w:r>
+      <w:r>
+        <w:rPr>
+          <w:b/>
+        </w:rPr>
+        <w:t>Suburban</w:t>
+      </w:r>
+      <w:r>
+        <w:t xml:space="preserve">, or </w:t>
+      </w:r>
+      <w:r>
+        <w:rPr>
+          <w:b/>
+        </w:rPr>
+        <w:t>Urban</w:t>
+      </w:r>
+      <w:r>
+        <w:t xml:space="preserve">.  </w:t>
+      </w:r>
+      <w:r>
+        <w:t xml:space="preserve">See Section </w:t>
+      </w:r>
+      <w:r>
+        <w:fldChar w:fldCharType="begin"/>
+      </w:r>
+      <w:r>
+        <w:instrText xml:space="preserve"> REF _Ref314040509 \r \h </w:instrText>
+      </w:r>
+      <w:r>
+        <w:fldChar w:fldCharType="separate"/>
+      </w:r>
+      <w:r>
+        <w:t>13.1</w:t>
+      </w:r>
+      <w:r>
+        <w:fldChar w:fldCharType="end"/>
+      </w:r>
+      <w:r>
+        <w:t>.</w:t>
+      </w:r>
+    </w:p>
+    <w:p>
+      <w:pPr>
+        <w:ind w:left="360"/>
+      </w:pPr>
+    </w:p>
+    <w:p>
+      <w:pPr>
+        <w:pStyle w:val="term"/>
       </w:pPr>
       <w:proofErr w:type="gramStart"/>
       <w:r>
-        <w:rPr>
-          <w:b/>
-        </w:rPr>
-        <w:t>urbanization</w:t>
+        <w:t>vertical</w:t>
       </w:r>
       <w:proofErr w:type="gramEnd"/>
-    </w:p>
-    <w:p>
-      <w:pPr>
-        <w:ind w:left="360"/>
-      </w:pPr>
-      <w:r>
-        <w:t>The urbanization level of the neighborhood:</w:t>
-      </w:r>
-      <w:r>
-        <w:t xml:space="preserve">  </w:t>
-      </w:r>
-      <w:r>
-        <w:rPr>
-          <w:b/>
-        </w:rPr>
-        <w:t>Isolated</w:t>
-      </w:r>
-      <w:r>
-        <w:t xml:space="preserve">, </w:t>
-      </w:r>
-      <w:r>
-        <w:rPr>
-          <w:b/>
-        </w:rPr>
-        <w:t>Rural</w:t>
-      </w:r>
-      <w:r>
-        <w:t xml:space="preserve">, </w:t>
-      </w:r>
-      <w:r>
-        <w:rPr>
-          <w:b/>
-        </w:rPr>
-        <w:t>Suburban</w:t>
-      </w:r>
-      <w:r>
-        <w:t xml:space="preserve">, or </w:t>
-      </w:r>
-      <w:r>
-        <w:rPr>
-          <w:b/>
-        </w:rPr>
-        <w:t>Urban</w:t>
-      </w:r>
-      <w:r>
-        <w:t xml:space="preserve">.  </w:t>
-      </w:r>
-    </w:p>
-    <w:p>
-      <w:pPr>
-        <w:ind w:left="360"/>
-      </w:pPr>
-    </w:p>
-    <w:p>
-      <w:pPr>
-        <w:keepNext/>
-        <w:rPr>
-          <w:b/>
-        </w:rPr>
-      </w:pPr>
-      <w:proofErr w:type="gramStart"/>
-      <w:r>
-        <w:rPr>
-          <w:b/>
-        </w:rPr>
-        <w:t>vertical</w:t>
-      </w:r>
-      <w:proofErr w:type="gramEnd"/>
-      <w:r>
-        <w:rPr>
-          <w:b/>
-        </w:rPr>
+      <w:r>
         <w:t xml:space="preserve"> relationship</w:t>
       </w:r>
     </w:p>
     <w:p>
       <w:pPr>
-        <w:ind w:left="360"/>
+        <w:pStyle w:val="termdef"/>
       </w:pPr>
       <w:r>
         <w:t xml:space="preserve">The </w:t>
@@ -52929,10 +53109,7 @@
         <w:t xml:space="preserve">, expressed as a number from -1.0 to +1.0.  </w:t>
       </w:r>
       <w:r>
-        <w:t xml:space="preserve">Vertical relationships change over time, based on circumstances.  </w:t>
-      </w:r>
-      <w:r>
-        <w:t>Relationships are often described using the following scale:</w:t>
+        <w:t>Vertical relationships change over time, based on circumstances.  Relationships are often described using the following scale:</w:t>
       </w:r>
     </w:p>
     <w:p>
@@ -53716,7 +53893,18 @@
       </w:pPr>
       <w:proofErr w:type="gramStart"/>
       <w:r>
-        <w:t>A member of the labor force, as determined by the</w:t>
+        <w:t xml:space="preserve">A member of the </w:t>
+      </w:r>
+      <w:bookmarkStart w:id="205" w:name="_GoBack"/>
+      <w:r>
+        <w:rPr>
+          <w:i/>
+        </w:rPr>
+        <w:t>labor force</w:t>
+      </w:r>
+      <w:bookmarkEnd w:id="205"/>
+      <w:r>
+        <w:t>, as determined by the</w:t>
       </w:r>
       <w:r>
         <w:rPr>
@@ -53826,6 +54014,7 @@
         <w:rPr>
           <w:i/>
         </w:rPr>
+        <w:lastRenderedPageBreak/>
         <w:t>ddhhmm</w:t>
       </w:r>
       <w:r>
@@ -53931,11 +54120,7 @@
           </w:tcPr>
           <w:p>
             <w:r>
-              <w:t xml:space="preserve">The time of day in hours and minutes, using a 24-hour clock, UTC (Greenwich </w:t>
-            </w:r>
-            <w:r>
-              <w:lastRenderedPageBreak/>
-              <w:t>Mean Time). (The "Z" indicates the time zone.)</w:t>
+              <w:t>The time of day in hours and minutes, using a 24-hour clock, UTC (Greenwich Mean Time). (The "Z" indicates the time zone.)</w:t>
             </w:r>
             <w:r>
               <w:t xml:space="preserve">  </w:t>
@@ -53960,7 +54145,6 @@
                 <w:i/>
                 <w:iCs/>
               </w:rPr>
-              <w:lastRenderedPageBreak/>
               <w:t>mmm</w:t>
             </w:r>
           </w:p>
@@ -54016,12 +54200,12 @@
       <w:pPr>
         <w:pStyle w:val="Heading2"/>
       </w:pPr>
-      <w:bookmarkStart w:id="205" w:name="_Toc314555957"/>
+      <w:bookmarkStart w:id="206" w:name="_Toc314555957"/>
       <w:r>
         <w:lastRenderedPageBreak/>
         <w:t>Acronyms</w:t>
       </w:r>
-      <w:bookmarkEnd w:id="205"/>
+      <w:bookmarkEnd w:id="206"/>
     </w:p>
     <w:p/>
     <w:p>
@@ -54034,14 +54218,14 @@
       <w:pPr>
         <w:pStyle w:val="Heading2"/>
       </w:pPr>
-      <w:bookmarkStart w:id="206" w:name="_Ref314039159"/>
-      <w:bookmarkStart w:id="207" w:name="_Toc314555958"/>
+      <w:bookmarkStart w:id="207" w:name="_Ref314039159"/>
+      <w:bookmarkStart w:id="208" w:name="_Toc314555958"/>
       <w:r>
         <w:lastRenderedPageBreak/>
         <w:t>Scenario Checklist</w:t>
       </w:r>
-      <w:bookmarkEnd w:id="206"/>
       <w:bookmarkEnd w:id="207"/>
+      <w:bookmarkEnd w:id="208"/>
     </w:p>
     <w:p/>
     <w:p>
@@ -54147,7 +54331,7 @@
         <w:rStyle w:val="PageNumber"/>
         <w:noProof/>
       </w:rPr>
-      <w:t>118</w:t>
+      <w:t>122</w:t>
     </w:r>
     <w:r>
       <w:rPr>
@@ -61469,6 +61653,7 @@
   <w:style w:type="character" w:default="1" w:styleId="DefaultParagraphFont">
     <w:name w:val="Default Paragraph Font"/>
     <w:uiPriority w:val="1"/>
+    <w:semiHidden/>
     <w:unhideWhenUsed/>
   </w:style>
   <w:style w:type="table" w:default="1" w:styleId="TableNormal">
@@ -63123,6 +63308,7 @@
   <w:style w:type="character" w:default="1" w:styleId="DefaultParagraphFont">
     <w:name w:val="Default Paragraph Font"/>
     <w:uiPriority w:val="1"/>
+    <w:semiHidden/>
     <w:unhideWhenUsed/>
   </w:style>
   <w:style w:type="table" w:default="1" w:styleId="TableNormal">
@@ -64744,7 +64930,7 @@
 </file>
 
 <file path=customXml/itemProps1.xml><?xml version="1.0" encoding="utf-8"?>
-<ds:datastoreItem xmlns:ds="http://schemas.openxmlformats.org/officeDocument/2006/customXml" ds:itemID="{D81DB553-0E8D-4B8D-BEB5-BD2C0A234F39}">
+<ds:datastoreItem xmlns:ds="http://schemas.openxmlformats.org/officeDocument/2006/customXml" ds:itemID="{AA8B566A-E92C-4F0A-944A-5289A3B54886}">
   <ds:schemaRefs>
     <ds:schemaRef ds:uri="http://schemas.openxmlformats.org/officeDocument/2006/bibliography"/>
   </ds:schemaRefs>

</xml_diff>